<commit_message>
Add example images and doco for QEBitStatus and QEAnalogProgressBar. Fix typo in QEGui help
</commit_message>
<xml_diff>
--- a/documentation/source/QE_QEGuiAndUserInterfaceDesign.docx
+++ b/documentation/source/QE_QEGuiAndUserInterfaceDesign.docx
@@ -178,7 +178,7 @@
           <w:r>
             <w:fldChar w:fldCharType="separate"/>
           </w:r>
-          <w:hyperlink w:anchor="_Toc342389343" w:history="1">
+          <w:hyperlink w:anchor="_Toc343593737" w:history="1">
             <w:r>
               <w:rPr>
                 <w:rStyle w:val="Hyperlink"/>
@@ -205,7 +205,7 @@
                 <w:noProof/>
                 <w:webHidden/>
               </w:rPr>
-              <w:instrText xml:space="preserve"> PAGEREF _Toc342389343 \h </w:instrText>
+              <w:instrText xml:space="preserve"> PAGEREF _Toc343593737 \h </w:instrText>
             </w:r>
             <w:r>
               <w:rPr>
@@ -248,7 +248,7 @@
               <w:lang w:eastAsia="en-AU"/>
             </w:rPr>
           </w:pPr>
-          <w:hyperlink w:anchor="_Toc342389344" w:history="1">
+          <w:hyperlink w:anchor="_Toc343593738" w:history="1">
             <w:r>
               <w:rPr>
                 <w:rStyle w:val="Hyperlink"/>
@@ -275,7 +275,7 @@
                 <w:noProof/>
                 <w:webHidden/>
               </w:rPr>
-              <w:instrText xml:space="preserve"> PAGEREF _Toc342389344 \h </w:instrText>
+              <w:instrText xml:space="preserve"> PAGEREF _Toc343593738 \h </w:instrText>
             </w:r>
             <w:r>
               <w:rPr>
@@ -318,7 +318,7 @@
               <w:lang w:eastAsia="en-AU"/>
             </w:rPr>
           </w:pPr>
-          <w:hyperlink w:anchor="_Toc342389345" w:history="1">
+          <w:hyperlink w:anchor="_Toc343593739" w:history="1">
             <w:r>
               <w:rPr>
                 <w:rStyle w:val="Hyperlink"/>
@@ -345,7 +345,7 @@
                 <w:noProof/>
                 <w:webHidden/>
               </w:rPr>
-              <w:instrText xml:space="preserve"> PAGEREF _Toc342389345 \h </w:instrText>
+              <w:instrText xml:space="preserve"> PAGEREF _Toc343593739 \h </w:instrText>
             </w:r>
             <w:r>
               <w:rPr>
@@ -388,7 +388,7 @@
               <w:lang w:eastAsia="en-AU"/>
             </w:rPr>
           </w:pPr>
-          <w:hyperlink w:anchor="_Toc342389346" w:history="1">
+          <w:hyperlink w:anchor="_Toc343593740" w:history="1">
             <w:r>
               <w:rPr>
                 <w:rStyle w:val="Hyperlink"/>
@@ -415,7 +415,7 @@
                 <w:noProof/>
                 <w:webHidden/>
               </w:rPr>
-              <w:instrText xml:space="preserve"> PAGEREF _Toc342389346 \h </w:instrText>
+              <w:instrText xml:space="preserve"> PAGEREF _Toc343593740 \h </w:instrText>
             </w:r>
             <w:r>
               <w:rPr>
@@ -458,7 +458,7 @@
               <w:lang w:eastAsia="en-AU"/>
             </w:rPr>
           </w:pPr>
-          <w:hyperlink w:anchor="_Toc342389347" w:history="1">
+          <w:hyperlink w:anchor="_Toc343593741" w:history="1">
             <w:r>
               <w:rPr>
                 <w:rStyle w:val="Hyperlink"/>
@@ -485,7 +485,7 @@
                 <w:noProof/>
                 <w:webHidden/>
               </w:rPr>
-              <w:instrText xml:space="preserve"> PAGEREF _Toc342389347 \h </w:instrText>
+              <w:instrText xml:space="preserve"> PAGEREF _Toc343593741 \h </w:instrText>
             </w:r>
             <w:r>
               <w:rPr>
@@ -528,7 +528,7 @@
               <w:lang w:eastAsia="en-AU"/>
             </w:rPr>
           </w:pPr>
-          <w:hyperlink w:anchor="_Toc342389348" w:history="1">
+          <w:hyperlink w:anchor="_Toc343593742" w:history="1">
             <w:r>
               <w:rPr>
                 <w:rStyle w:val="Hyperlink"/>
@@ -555,7 +555,7 @@
                 <w:noProof/>
                 <w:webHidden/>
               </w:rPr>
-              <w:instrText xml:space="preserve"> PAGEREF _Toc342389348 \h </w:instrText>
+              <w:instrText xml:space="preserve"> PAGEREF _Toc343593742 \h </w:instrText>
             </w:r>
             <w:r>
               <w:rPr>
@@ -598,7 +598,7 @@
               <w:lang w:eastAsia="en-AU"/>
             </w:rPr>
           </w:pPr>
-          <w:hyperlink w:anchor="_Toc342389349" w:history="1">
+          <w:hyperlink w:anchor="_Toc343593743" w:history="1">
             <w:r>
               <w:rPr>
                 <w:rStyle w:val="Hyperlink"/>
@@ -625,7 +625,7 @@
                 <w:noProof/>
                 <w:webHidden/>
               </w:rPr>
-              <w:instrText xml:space="preserve"> PAGEREF _Toc342389349 \h </w:instrText>
+              <w:instrText xml:space="preserve"> PAGEREF _Toc343593743 \h </w:instrText>
             </w:r>
             <w:r>
               <w:rPr>
@@ -668,7 +668,7 @@
               <w:lang w:eastAsia="en-AU"/>
             </w:rPr>
           </w:pPr>
-          <w:hyperlink w:anchor="_Toc342389350" w:history="1">
+          <w:hyperlink w:anchor="_Toc343593744" w:history="1">
             <w:r>
               <w:rPr>
                 <w:rStyle w:val="Hyperlink"/>
@@ -695,7 +695,7 @@
                 <w:noProof/>
                 <w:webHidden/>
               </w:rPr>
-              <w:instrText xml:space="preserve"> PAGEREF _Toc342389350 \h </w:instrText>
+              <w:instrText xml:space="preserve"> PAGEREF _Toc343593744 \h </w:instrText>
             </w:r>
             <w:r>
               <w:rPr>
@@ -738,7 +738,7 @@
               <w:lang w:eastAsia="en-AU"/>
             </w:rPr>
           </w:pPr>
-          <w:hyperlink w:anchor="_Toc342389351" w:history="1">
+          <w:hyperlink w:anchor="_Toc343593745" w:history="1">
             <w:r>
               <w:rPr>
                 <w:rStyle w:val="Hyperlink"/>
@@ -765,7 +765,7 @@
                 <w:noProof/>
                 <w:webHidden/>
               </w:rPr>
-              <w:instrText xml:space="preserve"> PAGEREF _Toc342389351 \h </w:instrText>
+              <w:instrText xml:space="preserve"> PAGEREF _Toc343593745 \h </w:instrText>
             </w:r>
             <w:r>
               <w:rPr>
@@ -808,7 +808,7 @@
               <w:lang w:eastAsia="en-AU"/>
             </w:rPr>
           </w:pPr>
-          <w:hyperlink w:anchor="_Toc342389352" w:history="1">
+          <w:hyperlink w:anchor="_Toc343593746" w:history="1">
             <w:r>
               <w:rPr>
                 <w:rStyle w:val="Hyperlink"/>
@@ -835,7 +835,7 @@
                 <w:noProof/>
                 <w:webHidden/>
               </w:rPr>
-              <w:instrText xml:space="preserve"> PAGEREF _Toc342389352 \h </w:instrText>
+              <w:instrText xml:space="preserve"> PAGEREF _Toc343593746 \h </w:instrText>
             </w:r>
             <w:r>
               <w:rPr>
@@ -878,7 +878,7 @@
               <w:lang w:eastAsia="en-AU"/>
             </w:rPr>
           </w:pPr>
-          <w:hyperlink w:anchor="_Toc342389353" w:history="1">
+          <w:hyperlink w:anchor="_Toc343593747" w:history="1">
             <w:r>
               <w:rPr>
                 <w:rStyle w:val="Hyperlink"/>
@@ -905,7 +905,7 @@
                 <w:noProof/>
                 <w:webHidden/>
               </w:rPr>
-              <w:instrText xml:space="preserve"> PAGEREF _Toc342389353 \h </w:instrText>
+              <w:instrText xml:space="preserve"> PAGEREF _Toc343593747 \h </w:instrText>
             </w:r>
             <w:r>
               <w:rPr>
@@ -925,7 +925,7 @@
                 <w:noProof/>
                 <w:webHidden/>
               </w:rPr>
-              <w:t>5</w:t>
+              <w:t>6</w:t>
             </w:r>
             <w:r>
               <w:rPr>
@@ -948,7 +948,7 @@
               <w:lang w:eastAsia="en-AU"/>
             </w:rPr>
           </w:pPr>
-          <w:hyperlink w:anchor="_Toc342389354" w:history="1">
+          <w:hyperlink w:anchor="_Toc343593748" w:history="1">
             <w:r>
               <w:rPr>
                 <w:rStyle w:val="Hyperlink"/>
@@ -975,7 +975,7 @@
                 <w:noProof/>
                 <w:webHidden/>
               </w:rPr>
-              <w:instrText xml:space="preserve"> PAGEREF _Toc342389354 \h </w:instrText>
+              <w:instrText xml:space="preserve"> PAGEREF _Toc343593748 \h </w:instrText>
             </w:r>
             <w:r>
               <w:rPr>
@@ -1018,7 +1018,7 @@
               <w:lang w:eastAsia="en-AU"/>
             </w:rPr>
           </w:pPr>
-          <w:hyperlink w:anchor="_Toc342389355" w:history="1">
+          <w:hyperlink w:anchor="_Toc343593749" w:history="1">
             <w:r>
               <w:rPr>
                 <w:rStyle w:val="Hyperlink"/>
@@ -1045,7 +1045,7 @@
                 <w:noProof/>
                 <w:webHidden/>
               </w:rPr>
-              <w:instrText xml:space="preserve"> PAGEREF _Toc342389355 \h </w:instrText>
+              <w:instrText xml:space="preserve"> PAGEREF _Toc343593749 \h </w:instrText>
             </w:r>
             <w:r>
               <w:rPr>
@@ -1088,7 +1088,7 @@
               <w:lang w:eastAsia="en-AU"/>
             </w:rPr>
           </w:pPr>
-          <w:hyperlink w:anchor="_Toc342389356" w:history="1">
+          <w:hyperlink w:anchor="_Toc343593750" w:history="1">
             <w:r>
               <w:rPr>
                 <w:rStyle w:val="Hyperlink"/>
@@ -1115,7 +1115,7 @@
                 <w:noProof/>
                 <w:webHidden/>
               </w:rPr>
-              <w:instrText xml:space="preserve"> PAGEREF _Toc342389356 \h </w:instrText>
+              <w:instrText xml:space="preserve"> PAGEREF _Toc343593750 \h </w:instrText>
             </w:r>
             <w:r>
               <w:rPr>
@@ -1135,7 +1135,7 @@
                 <w:noProof/>
                 <w:webHidden/>
               </w:rPr>
-              <w:t>6</w:t>
+              <w:t>7</w:t>
             </w:r>
             <w:r>
               <w:rPr>
@@ -1158,13 +1158,13 @@
               <w:lang w:eastAsia="en-AU"/>
             </w:rPr>
           </w:pPr>
-          <w:hyperlink w:anchor="_Toc342389357" w:history="1">
+          <w:hyperlink w:anchor="_Toc343593751" w:history="1">
             <w:r>
               <w:rPr>
                 <w:rStyle w:val="Hyperlink"/>
                 <w:noProof/>
               </w:rPr>
-              <w:t>Variable Names</w:t>
+              <w:t>variableName and variableSubstitutions</w:t>
             </w:r>
             <w:r>
               <w:rPr>
@@ -1185,7 +1185,77 @@
                 <w:noProof/>
                 <w:webHidden/>
               </w:rPr>
-              <w:instrText xml:space="preserve"> PAGEREF _Toc342389357 \h </w:instrText>
+              <w:instrText xml:space="preserve"> PAGEREF _Toc343593751 \h </w:instrText>
+            </w:r>
+            <w:r>
+              <w:rPr>
+                <w:noProof/>
+                <w:webHidden/>
+              </w:rPr>
+            </w:r>
+            <w:r>
+              <w:rPr>
+                <w:noProof/>
+                <w:webHidden/>
+              </w:rPr>
+              <w:fldChar w:fldCharType="separate"/>
+            </w:r>
+            <w:r>
+              <w:rPr>
+                <w:noProof/>
+                <w:webHidden/>
+              </w:rPr>
+              <w:t>7</w:t>
+            </w:r>
+            <w:r>
+              <w:rPr>
+                <w:noProof/>
+                <w:webHidden/>
+              </w:rPr>
+              <w:fldChar w:fldCharType="end"/>
+            </w:r>
+          </w:hyperlink>
+        </w:p>
+        <w:p>
+          <w:pPr>
+            <w:pStyle w:val="TOC3"/>
+            <w:tabs>
+              <w:tab w:val="right" w:leader="dot" w:pos="9016"/>
+            </w:tabs>
+            <w:rPr>
+              <w:rFonts w:eastAsiaTheme="minorEastAsia"/>
+              <w:noProof/>
+              <w:lang w:eastAsia="en-AU"/>
+            </w:rPr>
+          </w:pPr>
+          <w:hyperlink w:anchor="_Toc343593752" w:history="1">
+            <w:r>
+              <w:rPr>
+                <w:rStyle w:val="Hyperlink"/>
+                <w:noProof/>
+              </w:rPr>
+              <w:t>variableAsTooltip</w:t>
+            </w:r>
+            <w:r>
+              <w:rPr>
+                <w:noProof/>
+                <w:webHidden/>
+              </w:rPr>
+              <w:tab/>
+            </w:r>
+            <w:r>
+              <w:rPr>
+                <w:noProof/>
+                <w:webHidden/>
+              </w:rPr>
+              <w:fldChar w:fldCharType="begin"/>
+            </w:r>
+            <w:r>
+              <w:rPr>
+                <w:noProof/>
+                <w:webHidden/>
+              </w:rPr>
+              <w:instrText xml:space="preserve"> PAGEREF _Toc343593752 \h </w:instrText>
             </w:r>
             <w:r>
               <w:rPr>
@@ -1228,13 +1298,13 @@
               <w:lang w:eastAsia="en-AU"/>
             </w:rPr>
           </w:pPr>
-          <w:hyperlink w:anchor="_Toc342389358" w:history="1">
+          <w:hyperlink w:anchor="_Toc343593753" w:history="1">
             <w:r>
               <w:rPr>
                 <w:rStyle w:val="Hyperlink"/>
                 <w:noProof/>
               </w:rPr>
-              <w:t>QEAnalogProgressBarManager</w:t>
+              <w:t>QEAnalogProgressBar</w:t>
             </w:r>
             <w:r>
               <w:rPr>
@@ -1255,7 +1325,7 @@
                 <w:noProof/>
                 <w:webHidden/>
               </w:rPr>
-              <w:instrText xml:space="preserve"> PAGEREF _Toc342389358 \h </w:instrText>
+              <w:instrText xml:space="preserve"> PAGEREF _Toc343593753 \h </w:instrText>
             </w:r>
             <w:r>
               <w:rPr>
@@ -1298,13 +1368,13 @@
               <w:lang w:eastAsia="en-AU"/>
             </w:rPr>
           </w:pPr>
-          <w:hyperlink w:anchor="_Toc342389359" w:history="1">
+          <w:hyperlink w:anchor="_Toc343593754" w:history="1">
             <w:r>
               <w:rPr>
                 <w:rStyle w:val="Hyperlink"/>
                 <w:noProof/>
               </w:rPr>
-              <w:t>QEBitStatusManager</w:t>
+              <w:t>QEBitStatus</w:t>
             </w:r>
             <w:r>
               <w:rPr>
@@ -1325,7 +1395,7 @@
                 <w:noProof/>
                 <w:webHidden/>
               </w:rPr>
-              <w:instrText xml:space="preserve"> PAGEREF _Toc342389359 \h </w:instrText>
+              <w:instrText xml:space="preserve"> PAGEREF _Toc343593754 \h </w:instrText>
             </w:r>
             <w:r>
               <w:rPr>
@@ -1368,13 +1438,13 @@
               <w:lang w:eastAsia="en-AU"/>
             </w:rPr>
           </w:pPr>
-          <w:hyperlink w:anchor="_Toc342389360" w:history="1">
+          <w:hyperlink w:anchor="_Toc343593755" w:history="1">
             <w:r>
               <w:rPr>
                 <w:rStyle w:val="Hyperlink"/>
                 <w:noProof/>
               </w:rPr>
-              <w:t>QEConfiguredLayoutManager</w:t>
+              <w:t>QEConfiguredLayout</w:t>
             </w:r>
             <w:r>
               <w:rPr>
@@ -1395,7 +1465,7 @@
                 <w:noProof/>
                 <w:webHidden/>
               </w:rPr>
-              <w:instrText xml:space="preserve"> PAGEREF _Toc342389360 \h </w:instrText>
+              <w:instrText xml:space="preserve"> PAGEREF _Toc343593755 \h </w:instrText>
             </w:r>
             <w:r>
               <w:rPr>
@@ -1415,7 +1485,7 @@
                 <w:noProof/>
                 <w:webHidden/>
               </w:rPr>
-              <w:t>8</w:t>
+              <w:t>10</w:t>
             </w:r>
             <w:r>
               <w:rPr>
@@ -1438,13 +1508,13 @@
               <w:lang w:eastAsia="en-AU"/>
             </w:rPr>
           </w:pPr>
-          <w:hyperlink w:anchor="_Toc342389361" w:history="1">
+          <w:hyperlink w:anchor="_Toc343593756" w:history="1">
             <w:r>
               <w:rPr>
                 <w:rStyle w:val="Hyperlink"/>
                 <w:noProof/>
               </w:rPr>
-              <w:t>QEFileBrowserManager</w:t>
+              <w:t>QEFileBrowser</w:t>
             </w:r>
             <w:r>
               <w:rPr>
@@ -1465,7 +1535,7 @@
                 <w:noProof/>
                 <w:webHidden/>
               </w:rPr>
-              <w:instrText xml:space="preserve"> PAGEREF _Toc342389361 \h </w:instrText>
+              <w:instrText xml:space="preserve"> PAGEREF _Toc343593756 \h </w:instrText>
             </w:r>
             <w:r>
               <w:rPr>
@@ -1485,7 +1555,7 @@
                 <w:noProof/>
                 <w:webHidden/>
               </w:rPr>
-              <w:t>8</w:t>
+              <w:t>10</w:t>
             </w:r>
             <w:r>
               <w:rPr>
@@ -1508,13 +1578,13 @@
               <w:lang w:eastAsia="en-AU"/>
             </w:rPr>
           </w:pPr>
-          <w:hyperlink w:anchor="_Toc342389362" w:history="1">
+          <w:hyperlink w:anchor="_Toc343593757" w:history="1">
             <w:r>
               <w:rPr>
                 <w:rStyle w:val="Hyperlink"/>
                 <w:noProof/>
               </w:rPr>
-              <w:t>QELabelManager</w:t>
+              <w:t>QELabel</w:t>
             </w:r>
             <w:r>
               <w:rPr>
@@ -1535,7 +1605,7 @@
                 <w:noProof/>
                 <w:webHidden/>
               </w:rPr>
-              <w:instrText xml:space="preserve"> PAGEREF _Toc342389362 \h </w:instrText>
+              <w:instrText xml:space="preserve"> PAGEREF _Toc343593757 \h </w:instrText>
             </w:r>
             <w:r>
               <w:rPr>
@@ -1555,7 +1625,7 @@
                 <w:noProof/>
                 <w:webHidden/>
               </w:rPr>
-              <w:t>8</w:t>
+              <w:t>10</w:t>
             </w:r>
             <w:r>
               <w:rPr>
@@ -1578,13 +1648,13 @@
               <w:lang w:eastAsia="en-AU"/>
             </w:rPr>
           </w:pPr>
-          <w:hyperlink w:anchor="_Toc342389363" w:history="1">
+          <w:hyperlink w:anchor="_Toc343593758" w:history="1">
             <w:r>
               <w:rPr>
                 <w:rStyle w:val="Hyperlink"/>
                 <w:noProof/>
               </w:rPr>
-              <w:t>QELoginManager</w:t>
+              <w:t>QELogin</w:t>
             </w:r>
             <w:r>
               <w:rPr>
@@ -1605,7 +1675,7 @@
                 <w:noProof/>
                 <w:webHidden/>
               </w:rPr>
-              <w:instrText xml:space="preserve"> PAGEREF _Toc342389363 \h </w:instrText>
+              <w:instrText xml:space="preserve"> PAGEREF _Toc343593758 \h </w:instrText>
             </w:r>
             <w:r>
               <w:rPr>
@@ -1625,7 +1695,7 @@
                 <w:noProof/>
                 <w:webHidden/>
               </w:rPr>
-              <w:t>8</w:t>
+              <w:t>10</w:t>
             </w:r>
             <w:r>
               <w:rPr>
@@ -1648,13 +1718,13 @@
               <w:lang w:eastAsia="en-AU"/>
             </w:rPr>
           </w:pPr>
-          <w:hyperlink w:anchor="_Toc342389364" w:history="1">
+          <w:hyperlink w:anchor="_Toc343593759" w:history="1">
             <w:r>
               <w:rPr>
                 <w:rStyle w:val="Hyperlink"/>
                 <w:noProof/>
               </w:rPr>
-              <w:t>QELogManager</w:t>
+              <w:t>QELog</w:t>
             </w:r>
             <w:r>
               <w:rPr>
@@ -1675,7 +1745,7 @@
                 <w:noProof/>
                 <w:webHidden/>
               </w:rPr>
-              <w:instrText xml:space="preserve"> PAGEREF _Toc342389364 \h </w:instrText>
+              <w:instrText xml:space="preserve"> PAGEREF _Toc343593759 \h </w:instrText>
             </w:r>
             <w:r>
               <w:rPr>
@@ -1695,7 +1765,7 @@
                 <w:noProof/>
                 <w:webHidden/>
               </w:rPr>
-              <w:t>8</w:t>
+              <w:t>10</w:t>
             </w:r>
             <w:r>
               <w:rPr>
@@ -1718,13 +1788,13 @@
               <w:lang w:eastAsia="en-AU"/>
             </w:rPr>
           </w:pPr>
-          <w:hyperlink w:anchor="_Toc342389365" w:history="1">
+          <w:hyperlink w:anchor="_Toc343593760" w:history="1">
             <w:r>
               <w:rPr>
                 <w:rStyle w:val="Hyperlink"/>
                 <w:noProof/>
               </w:rPr>
-              <w:t>QEPvPropertiesManager</w:t>
+              <w:t>QEPvProperties</w:t>
             </w:r>
             <w:r>
               <w:rPr>
@@ -1745,7 +1815,7 @@
                 <w:noProof/>
                 <w:webHidden/>
               </w:rPr>
-              <w:instrText xml:space="preserve"> PAGEREF _Toc342389365 \h </w:instrText>
+              <w:instrText xml:space="preserve"> PAGEREF _Toc343593760 \h </w:instrText>
             </w:r>
             <w:r>
               <w:rPr>
@@ -1765,7 +1835,7 @@
                 <w:noProof/>
                 <w:webHidden/>
               </w:rPr>
-              <w:t>8</w:t>
+              <w:t>10</w:t>
             </w:r>
             <w:r>
               <w:rPr>
@@ -1788,13 +1858,13 @@
               <w:lang w:eastAsia="en-AU"/>
             </w:rPr>
           </w:pPr>
-          <w:hyperlink w:anchor="_Toc342389366" w:history="1">
+          <w:hyperlink w:anchor="_Toc343593761" w:history="1">
             <w:r>
               <w:rPr>
                 <w:rStyle w:val="Hyperlink"/>
                 <w:noProof/>
               </w:rPr>
-              <w:t>QERecipeManager</w:t>
+              <w:t>QERecipe</w:t>
             </w:r>
             <w:r>
               <w:rPr>
@@ -1815,7 +1885,7 @@
                 <w:noProof/>
                 <w:webHidden/>
               </w:rPr>
-              <w:instrText xml:space="preserve"> PAGEREF _Toc342389366 \h </w:instrText>
+              <w:instrText xml:space="preserve"> PAGEREF _Toc343593761 \h </w:instrText>
             </w:r>
             <w:r>
               <w:rPr>
@@ -1835,7 +1905,7 @@
                 <w:noProof/>
                 <w:webHidden/>
               </w:rPr>
-              <w:t>8</w:t>
+              <w:t>10</w:t>
             </w:r>
             <w:r>
               <w:rPr>
@@ -1858,13 +1928,13 @@
               <w:lang w:eastAsia="en-AU"/>
             </w:rPr>
           </w:pPr>
-          <w:hyperlink w:anchor="_Toc342389367" w:history="1">
+          <w:hyperlink w:anchor="_Toc343593762" w:history="1">
             <w:r>
               <w:rPr>
                 <w:rStyle w:val="Hyperlink"/>
                 <w:noProof/>
               </w:rPr>
-              <w:t>QEScriptManager</w:t>
+              <w:t>QEScript</w:t>
             </w:r>
             <w:r>
               <w:rPr>
@@ -1885,7 +1955,7 @@
                 <w:noProof/>
                 <w:webHidden/>
               </w:rPr>
-              <w:instrText xml:space="preserve"> PAGEREF _Toc342389367 \h </w:instrText>
+              <w:instrText xml:space="preserve"> PAGEREF _Toc343593762 \h </w:instrText>
             </w:r>
             <w:r>
               <w:rPr>
@@ -1905,7 +1975,7 @@
                 <w:noProof/>
                 <w:webHidden/>
               </w:rPr>
-              <w:t>8</w:t>
+              <w:t>10</w:t>
             </w:r>
             <w:r>
               <w:rPr>
@@ -1928,13 +1998,13 @@
               <w:lang w:eastAsia="en-AU"/>
             </w:rPr>
           </w:pPr>
-          <w:hyperlink w:anchor="_Toc342389368" w:history="1">
+          <w:hyperlink w:anchor="_Toc343593763" w:history="1">
             <w:r>
               <w:rPr>
                 <w:rStyle w:val="Hyperlink"/>
                 <w:noProof/>
               </w:rPr>
-              <w:t>QEStripChartManager</w:t>
+              <w:t>QEStripChart</w:t>
             </w:r>
             <w:r>
               <w:rPr>
@@ -1955,7 +2025,7 @@
                 <w:noProof/>
                 <w:webHidden/>
               </w:rPr>
-              <w:instrText xml:space="preserve"> PAGEREF _Toc342389368 \h </w:instrText>
+              <w:instrText xml:space="preserve"> PAGEREF _Toc343593763 \h </w:instrText>
             </w:r>
             <w:r>
               <w:rPr>
@@ -1975,7 +2045,7 @@
                 <w:noProof/>
                 <w:webHidden/>
               </w:rPr>
-              <w:t>8</w:t>
+              <w:t>10</w:t>
             </w:r>
             <w:r>
               <w:rPr>
@@ -1998,13 +2068,13 @@
               <w:lang w:eastAsia="en-AU"/>
             </w:rPr>
           </w:pPr>
-          <w:hyperlink w:anchor="_Toc342389369" w:history="1">
+          <w:hyperlink w:anchor="_Toc343593764" w:history="1">
             <w:r>
               <w:rPr>
                 <w:rStyle w:val="Hyperlink"/>
                 <w:noProof/>
               </w:rPr>
-              <w:t>QEPeriodicManager</w:t>
+              <w:t>QEPeriodic</w:t>
             </w:r>
             <w:r>
               <w:rPr>
@@ -2025,7 +2095,7 @@
                 <w:noProof/>
                 <w:webHidden/>
               </w:rPr>
-              <w:instrText xml:space="preserve"> PAGEREF _Toc342389369 \h </w:instrText>
+              <w:instrText xml:space="preserve"> PAGEREF _Toc343593764 \h </w:instrText>
             </w:r>
             <w:r>
               <w:rPr>
@@ -2045,7 +2115,7 @@
                 <w:noProof/>
                 <w:webHidden/>
               </w:rPr>
-              <w:t>8</w:t>
+              <w:t>10</w:t>
             </w:r>
             <w:r>
               <w:rPr>
@@ -2068,13 +2138,13 @@
               <w:lang w:eastAsia="en-AU"/>
             </w:rPr>
           </w:pPr>
-          <w:hyperlink w:anchor="_Toc342389370" w:history="1">
+          <w:hyperlink w:anchor="_Toc343593765" w:history="1">
             <w:r>
               <w:rPr>
                 <w:rStyle w:val="Hyperlink"/>
                 <w:noProof/>
               </w:rPr>
-              <w:t>QESubstitutedLabelManager</w:t>
+              <w:t>QESubstitutedLabel</w:t>
             </w:r>
             <w:r>
               <w:rPr>
@@ -2095,7 +2165,7 @@
                 <w:noProof/>
                 <w:webHidden/>
               </w:rPr>
-              <w:instrText xml:space="preserve"> PAGEREF _Toc342389370 \h </w:instrText>
+              <w:instrText xml:space="preserve"> PAGEREF _Toc343593765 \h </w:instrText>
             </w:r>
             <w:r>
               <w:rPr>
@@ -2115,7 +2185,7 @@
                 <w:noProof/>
                 <w:webHidden/>
               </w:rPr>
-              <w:t>8</w:t>
+              <w:t>10</w:t>
             </w:r>
             <w:r>
               <w:rPr>
@@ -2138,13 +2208,13 @@
               <w:lang w:eastAsia="en-AU"/>
             </w:rPr>
           </w:pPr>
-          <w:hyperlink w:anchor="_Toc342389371" w:history="1">
+          <w:hyperlink w:anchor="_Toc343593766" w:history="1">
             <w:r>
               <w:rPr>
                 <w:rStyle w:val="Hyperlink"/>
                 <w:noProof/>
               </w:rPr>
-              <w:t>QELineEditManager</w:t>
+              <w:t>QELineEdit</w:t>
             </w:r>
             <w:r>
               <w:rPr>
@@ -2165,7 +2235,7 @@
                 <w:noProof/>
                 <w:webHidden/>
               </w:rPr>
-              <w:instrText xml:space="preserve"> PAGEREF _Toc342389371 \h </w:instrText>
+              <w:instrText xml:space="preserve"> PAGEREF _Toc343593766 \h </w:instrText>
             </w:r>
             <w:r>
               <w:rPr>
@@ -2185,7 +2255,7 @@
                 <w:noProof/>
                 <w:webHidden/>
               </w:rPr>
-              <w:t>8</w:t>
+              <w:t>10</w:t>
             </w:r>
             <w:r>
               <w:rPr>
@@ -2208,13 +2278,13 @@
               <w:lang w:eastAsia="en-AU"/>
             </w:rPr>
           </w:pPr>
-          <w:hyperlink w:anchor="_Toc342389372" w:history="1">
+          <w:hyperlink w:anchor="_Toc343593767" w:history="1">
             <w:r>
               <w:rPr>
                 <w:rStyle w:val="Hyperlink"/>
                 <w:noProof/>
               </w:rPr>
-              <w:t>QEPushButtonManager</w:t>
+              <w:t>QEPushButton</w:t>
             </w:r>
             <w:r>
               <w:rPr>
@@ -2235,7 +2305,7 @@
                 <w:noProof/>
                 <w:webHidden/>
               </w:rPr>
-              <w:instrText xml:space="preserve"> PAGEREF _Toc342389372 \h </w:instrText>
+              <w:instrText xml:space="preserve"> PAGEREF _Toc343593767 \h </w:instrText>
             </w:r>
             <w:r>
               <w:rPr>
@@ -2255,7 +2325,7 @@
                 <w:noProof/>
                 <w:webHidden/>
               </w:rPr>
-              <w:t>8</w:t>
+              <w:t>10</w:t>
             </w:r>
             <w:r>
               <w:rPr>
@@ -2278,13 +2348,13 @@
               <w:lang w:eastAsia="en-AU"/>
             </w:rPr>
           </w:pPr>
-          <w:hyperlink w:anchor="_Toc342389373" w:history="1">
+          <w:hyperlink w:anchor="_Toc343593768" w:history="1">
             <w:r>
               <w:rPr>
                 <w:rStyle w:val="Hyperlink"/>
                 <w:noProof/>
               </w:rPr>
-              <w:t>QERadioButtonManager</w:t>
+              <w:t>QERadioButton</w:t>
             </w:r>
             <w:r>
               <w:rPr>
@@ -2305,7 +2375,7 @@
                 <w:noProof/>
                 <w:webHidden/>
               </w:rPr>
-              <w:instrText xml:space="preserve"> PAGEREF _Toc342389373 \h </w:instrText>
+              <w:instrText xml:space="preserve"> PAGEREF _Toc343593768 \h </w:instrText>
             </w:r>
             <w:r>
               <w:rPr>
@@ -2325,7 +2395,7 @@
                 <w:noProof/>
                 <w:webHidden/>
               </w:rPr>
-              <w:t>8</w:t>
+              <w:t>10</w:t>
             </w:r>
             <w:r>
               <w:rPr>
@@ -2348,13 +2418,13 @@
               <w:lang w:eastAsia="en-AU"/>
             </w:rPr>
           </w:pPr>
-          <w:hyperlink w:anchor="_Toc342389374" w:history="1">
+          <w:hyperlink w:anchor="_Toc343593769" w:history="1">
             <w:r>
               <w:rPr>
                 <w:rStyle w:val="Hyperlink"/>
                 <w:noProof/>
               </w:rPr>
-              <w:t>QEShapeManager</w:t>
+              <w:t>QEShape</w:t>
             </w:r>
             <w:r>
               <w:rPr>
@@ -2375,7 +2445,7 @@
                 <w:noProof/>
                 <w:webHidden/>
               </w:rPr>
-              <w:instrText xml:space="preserve"> PAGEREF _Toc342389374 \h </w:instrText>
+              <w:instrText xml:space="preserve"> PAGEREF _Toc343593769 \h </w:instrText>
             </w:r>
             <w:r>
               <w:rPr>
@@ -2395,7 +2465,7 @@
                 <w:noProof/>
                 <w:webHidden/>
               </w:rPr>
-              <w:t>8</w:t>
+              <w:t>10</w:t>
             </w:r>
             <w:r>
               <w:rPr>
@@ -2418,13 +2488,13 @@
               <w:lang w:eastAsia="en-AU"/>
             </w:rPr>
           </w:pPr>
-          <w:hyperlink w:anchor="_Toc342389375" w:history="1">
+          <w:hyperlink w:anchor="_Toc343593770" w:history="1">
             <w:r>
               <w:rPr>
                 <w:rStyle w:val="Hyperlink"/>
                 <w:noProof/>
               </w:rPr>
-              <w:t>QESliderManager</w:t>
+              <w:t>QESlider</w:t>
             </w:r>
             <w:r>
               <w:rPr>
@@ -2445,7 +2515,7 @@
                 <w:noProof/>
                 <w:webHidden/>
               </w:rPr>
-              <w:instrText xml:space="preserve"> PAGEREF _Toc342389375 \h </w:instrText>
+              <w:instrText xml:space="preserve"> PAGEREF _Toc343593770 \h </w:instrText>
             </w:r>
             <w:r>
               <w:rPr>
@@ -2465,7 +2535,7 @@
                 <w:noProof/>
                 <w:webHidden/>
               </w:rPr>
-              <w:t>8</w:t>
+              <w:t>10</w:t>
             </w:r>
             <w:r>
               <w:rPr>
@@ -2488,13 +2558,13 @@
               <w:lang w:eastAsia="en-AU"/>
             </w:rPr>
           </w:pPr>
-          <w:hyperlink w:anchor="_Toc342389376" w:history="1">
+          <w:hyperlink w:anchor="_Toc343593771" w:history="1">
             <w:r>
               <w:rPr>
                 <w:rStyle w:val="Hyperlink"/>
                 <w:noProof/>
               </w:rPr>
-              <w:t>QESpinBoxManager</w:t>
+              <w:t>QESpinBox</w:t>
             </w:r>
             <w:r>
               <w:rPr>
@@ -2515,7 +2585,7 @@
                 <w:noProof/>
                 <w:webHidden/>
               </w:rPr>
-              <w:instrText xml:space="preserve"> PAGEREF _Toc342389376 \h </w:instrText>
+              <w:instrText xml:space="preserve"> PAGEREF _Toc343593771 \h </w:instrText>
             </w:r>
             <w:r>
               <w:rPr>
@@ -2535,7 +2605,7 @@
                 <w:noProof/>
                 <w:webHidden/>
               </w:rPr>
-              <w:t>8</w:t>
+              <w:t>10</w:t>
             </w:r>
             <w:r>
               <w:rPr>
@@ -2558,13 +2628,13 @@
               <w:lang w:eastAsia="en-AU"/>
             </w:rPr>
           </w:pPr>
-          <w:hyperlink w:anchor="_Toc342389377" w:history="1">
+          <w:hyperlink w:anchor="_Toc343593772" w:history="1">
             <w:r>
               <w:rPr>
                 <w:rStyle w:val="Hyperlink"/>
                 <w:noProof/>
               </w:rPr>
-              <w:t>QEComboBoxManager</w:t>
+              <w:t>QEComboBox</w:t>
             </w:r>
             <w:r>
               <w:rPr>
@@ -2585,7 +2655,7 @@
                 <w:noProof/>
                 <w:webHidden/>
               </w:rPr>
-              <w:instrText xml:space="preserve"> PAGEREF _Toc342389377 \h </w:instrText>
+              <w:instrText xml:space="preserve"> PAGEREF _Toc343593772 \h </w:instrText>
             </w:r>
             <w:r>
               <w:rPr>
@@ -2605,7 +2675,7 @@
                 <w:noProof/>
                 <w:webHidden/>
               </w:rPr>
-              <w:t>8</w:t>
+              <w:t>10</w:t>
             </w:r>
             <w:r>
               <w:rPr>
@@ -2628,13 +2698,13 @@
               <w:lang w:eastAsia="en-AU"/>
             </w:rPr>
           </w:pPr>
-          <w:hyperlink w:anchor="_Toc342389378" w:history="1">
+          <w:hyperlink w:anchor="_Toc343593773" w:history="1">
             <w:r>
               <w:rPr>
                 <w:rStyle w:val="Hyperlink"/>
                 <w:noProof/>
               </w:rPr>
-              <w:t>QEFormManager</w:t>
+              <w:t>QEForm</w:t>
             </w:r>
             <w:r>
               <w:rPr>
@@ -2655,7 +2725,7 @@
                 <w:noProof/>
                 <w:webHidden/>
               </w:rPr>
-              <w:instrText xml:space="preserve"> PAGEREF _Toc342389378 \h </w:instrText>
+              <w:instrText xml:space="preserve"> PAGEREF _Toc343593773 \h </w:instrText>
             </w:r>
             <w:r>
               <w:rPr>
@@ -2675,7 +2745,7 @@
                 <w:noProof/>
                 <w:webHidden/>
               </w:rPr>
-              <w:t>8</w:t>
+              <w:t>10</w:t>
             </w:r>
             <w:r>
               <w:rPr>
@@ -2698,13 +2768,13 @@
               <w:lang w:eastAsia="en-AU"/>
             </w:rPr>
           </w:pPr>
-          <w:hyperlink w:anchor="_Toc342389379" w:history="1">
+          <w:hyperlink w:anchor="_Toc343593774" w:history="1">
             <w:r>
               <w:rPr>
                 <w:rStyle w:val="Hyperlink"/>
                 <w:noProof/>
               </w:rPr>
-              <w:t>QEPlotManager</w:t>
+              <w:t>QEPlot</w:t>
             </w:r>
             <w:r>
               <w:rPr>
@@ -2725,7 +2795,7 @@
                 <w:noProof/>
                 <w:webHidden/>
               </w:rPr>
-              <w:instrText xml:space="preserve"> PAGEREF _Toc342389379 \h </w:instrText>
+              <w:instrText xml:space="preserve"> PAGEREF _Toc343593774 \h </w:instrText>
             </w:r>
             <w:r>
               <w:rPr>
@@ -2745,7 +2815,7 @@
                 <w:noProof/>
                 <w:webHidden/>
               </w:rPr>
-              <w:t>8</w:t>
+              <w:t>10</w:t>
             </w:r>
             <w:r>
               <w:rPr>
@@ -2768,13 +2838,13 @@
               <w:lang w:eastAsia="en-AU"/>
             </w:rPr>
           </w:pPr>
-          <w:hyperlink w:anchor="_Toc342389380" w:history="1">
+          <w:hyperlink w:anchor="_Toc343593775" w:history="1">
             <w:r>
               <w:rPr>
                 <w:rStyle w:val="Hyperlink"/>
                 <w:noProof/>
               </w:rPr>
-              <w:t>QEImageManager</w:t>
+              <w:t>QEImage</w:t>
             </w:r>
             <w:r>
               <w:rPr>
@@ -2795,7 +2865,7 @@
                 <w:noProof/>
                 <w:webHidden/>
               </w:rPr>
-              <w:instrText xml:space="preserve"> PAGEREF _Toc342389380 \h </w:instrText>
+              <w:instrText xml:space="preserve"> PAGEREF _Toc343593775 \h </w:instrText>
             </w:r>
             <w:r>
               <w:rPr>
@@ -2815,7 +2885,7 @@
                 <w:noProof/>
                 <w:webHidden/>
               </w:rPr>
-              <w:t>8</w:t>
+              <w:t>10</w:t>
             </w:r>
             <w:r>
               <w:rPr>
@@ -2838,13 +2908,13 @@
               <w:lang w:eastAsia="en-AU"/>
             </w:rPr>
           </w:pPr>
-          <w:hyperlink w:anchor="_Toc342389381" w:history="1">
+          <w:hyperlink w:anchor="_Toc343593776" w:history="1">
             <w:r>
               <w:rPr>
                 <w:rStyle w:val="Hyperlink"/>
                 <w:noProof/>
               </w:rPr>
-              <w:t>QEAnalogIndicatorManager</w:t>
+              <w:t>QEAnalogIndicator</w:t>
             </w:r>
             <w:r>
               <w:rPr>
@@ -2865,7 +2935,7 @@
                 <w:noProof/>
                 <w:webHidden/>
               </w:rPr>
-              <w:instrText xml:space="preserve"> PAGEREF _Toc342389381 \h </w:instrText>
+              <w:instrText xml:space="preserve"> PAGEREF _Toc343593776 \h </w:instrText>
             </w:r>
             <w:r>
               <w:rPr>
@@ -2885,7 +2955,7 @@
                 <w:noProof/>
                 <w:webHidden/>
               </w:rPr>
-              <w:t>8</w:t>
+              <w:t>10</w:t>
             </w:r>
             <w:r>
               <w:rPr>
@@ -2908,13 +2978,13 @@
               <w:lang w:eastAsia="en-AU"/>
             </w:rPr>
           </w:pPr>
-          <w:hyperlink w:anchor="_Toc342389382" w:history="1">
+          <w:hyperlink w:anchor="_Toc343593777" w:history="1">
             <w:r>
               <w:rPr>
                 <w:rStyle w:val="Hyperlink"/>
                 <w:noProof/>
               </w:rPr>
-              <w:t>QBitStatusManager</w:t>
+              <w:t>QBitStatus</w:t>
             </w:r>
             <w:r>
               <w:rPr>
@@ -2935,7 +3005,7 @@
                 <w:noProof/>
                 <w:webHidden/>
               </w:rPr>
-              <w:instrText xml:space="preserve"> PAGEREF _Toc342389382 \h </w:instrText>
+              <w:instrText xml:space="preserve"> PAGEREF _Toc343593777 \h </w:instrText>
             </w:r>
             <w:r>
               <w:rPr>
@@ -2955,7 +3025,7 @@
                 <w:noProof/>
                 <w:webHidden/>
               </w:rPr>
-              <w:t>8</w:t>
+              <w:t>10</w:t>
             </w:r>
             <w:r>
               <w:rPr>
@@ -2978,13 +3048,13 @@
               <w:lang w:eastAsia="en-AU"/>
             </w:rPr>
           </w:pPr>
-          <w:hyperlink w:anchor="_Toc342389383" w:history="1">
+          <w:hyperlink w:anchor="_Toc343593778" w:history="1">
             <w:r>
               <w:rPr>
                 <w:rStyle w:val="Hyperlink"/>
                 <w:noProof/>
               </w:rPr>
-              <w:t>QEFrameManager</w:t>
+              <w:t>QEFrame</w:t>
             </w:r>
             <w:r>
               <w:rPr>
@@ -3005,7 +3075,7 @@
                 <w:noProof/>
                 <w:webHidden/>
               </w:rPr>
-              <w:instrText xml:space="preserve"> PAGEREF _Toc342389383 \h </w:instrText>
+              <w:instrText xml:space="preserve"> PAGEREF _Toc343593778 \h </w:instrText>
             </w:r>
             <w:r>
               <w:rPr>
@@ -3025,7 +3095,7 @@
                 <w:noProof/>
                 <w:webHidden/>
               </w:rPr>
-              <w:t>9</w:t>
+              <w:t>10</w:t>
             </w:r>
             <w:r>
               <w:rPr>
@@ -3048,13 +3118,13 @@
               <w:lang w:eastAsia="en-AU"/>
             </w:rPr>
           </w:pPr>
-          <w:hyperlink w:anchor="_Toc342389384" w:history="1">
+          <w:hyperlink w:anchor="_Toc343593779" w:history="1">
             <w:r>
               <w:rPr>
                 <w:rStyle w:val="Hyperlink"/>
                 <w:noProof/>
               </w:rPr>
-              <w:t>QEGroupBoxManager</w:t>
+              <w:t>QEGroupBox</w:t>
             </w:r>
             <w:r>
               <w:rPr>
@@ -3075,7 +3145,7 @@
                 <w:noProof/>
                 <w:webHidden/>
               </w:rPr>
-              <w:instrText xml:space="preserve"> PAGEREF _Toc342389384 \h </w:instrText>
+              <w:instrText xml:space="preserve"> PAGEREF _Toc343593779 \h </w:instrText>
             </w:r>
             <w:r>
               <w:rPr>
@@ -3095,7 +3165,7 @@
                 <w:noProof/>
                 <w:webHidden/>
               </w:rPr>
-              <w:t>9</w:t>
+              <w:t>11</w:t>
             </w:r>
             <w:r>
               <w:rPr>
@@ -3118,13 +3188,13 @@
               <w:lang w:eastAsia="en-AU"/>
             </w:rPr>
           </w:pPr>
-          <w:hyperlink w:anchor="_Toc342389385" w:history="1">
+          <w:hyperlink w:anchor="_Toc343593780" w:history="1">
             <w:r>
               <w:rPr>
                 <w:rStyle w:val="Hyperlink"/>
                 <w:noProof/>
               </w:rPr>
-              <w:t>QELinkManager</w:t>
+              <w:t>QELink</w:t>
             </w:r>
             <w:r>
               <w:rPr>
@@ -3145,7 +3215,7 @@
                 <w:noProof/>
                 <w:webHidden/>
               </w:rPr>
-              <w:instrText xml:space="preserve"> PAGEREF _Toc342389385 \h </w:instrText>
+              <w:instrText xml:space="preserve"> PAGEREF _Toc343593780 \h </w:instrText>
             </w:r>
             <w:r>
               <w:rPr>
@@ -3165,7 +3235,7 @@
                 <w:noProof/>
                 <w:webHidden/>
               </w:rPr>
-              <w:t>9</w:t>
+              <w:t>11</w:t>
             </w:r>
             <w:r>
               <w:rPr>
@@ -3199,7 +3269,7 @@
         <w:pStyle w:val="Heading1"/>
       </w:pPr>
       <w:bookmarkStart w:id="0" w:name="_Ref342384189"/>
-      <w:bookmarkStart w:id="1" w:name="_Toc342389343"/>
+      <w:bookmarkStart w:id="1" w:name="_Toc343593737"/>
       <w:r>
         <w:lastRenderedPageBreak/>
         <w:t>Introduction</w:t>
@@ -3261,7 +3331,7 @@
       <w:pPr>
         <w:pStyle w:val="Heading1"/>
       </w:pPr>
-      <w:bookmarkStart w:id="2" w:name="_Toc342389344"/>
+      <w:bookmarkStart w:id="2" w:name="_Toc343593738"/>
       <w:r>
         <w:t>Overview</w:t>
       </w:r>
@@ -3348,7 +3418,7 @@
       <w:pPr>
         <w:pStyle w:val="Heading2"/>
       </w:pPr>
-      <w:bookmarkStart w:id="3" w:name="_Toc342389345"/>
+      <w:bookmarkStart w:id="3" w:name="_Toc343593739"/>
       <w:r>
         <w:t>Qt Designer</w:t>
       </w:r>
@@ -3392,7 +3462,7 @@
       <w:pPr>
         <w:pStyle w:val="Heading2"/>
       </w:pPr>
-      <w:bookmarkStart w:id="4" w:name="_Toc342389346"/>
+      <w:bookmarkStart w:id="4" w:name="_Toc343593740"/>
       <w:proofErr w:type="spellStart"/>
       <w:r>
         <w:t>QEGui</w:t>
@@ -3508,7 +3578,7 @@
       <w:pPr>
         <w:pStyle w:val="Heading2"/>
       </w:pPr>
-      <w:bookmarkStart w:id="5" w:name="_Toc342389347"/>
+      <w:bookmarkStart w:id="5" w:name="_Toc343593741"/>
       <w:r>
         <w:lastRenderedPageBreak/>
         <w:t>QE widgets</w:t>
@@ -3622,7 +3692,7 @@
         <w:pStyle w:val="Heading1"/>
       </w:pPr>
       <w:bookmarkStart w:id="6" w:name="_Ref342384618"/>
-      <w:bookmarkStart w:id="7" w:name="_Toc342389348"/>
+      <w:bookmarkStart w:id="7" w:name="_Toc343593742"/>
       <w:proofErr w:type="spellStart"/>
       <w:r>
         <w:t>QEGui</w:t>
@@ -3635,7 +3705,7 @@
       <w:pPr>
         <w:pStyle w:val="Heading2"/>
       </w:pPr>
-      <w:bookmarkStart w:id="8" w:name="_Toc342389349"/>
+      <w:bookmarkStart w:id="8" w:name="_Toc343593743"/>
       <w:r>
         <w:t>Command format:</w:t>
       </w:r>
@@ -4259,7 +4329,7 @@
         <w:pStyle w:val="Heading2"/>
       </w:pPr>
       <w:bookmarkStart w:id="9" w:name="_Ref342384171"/>
-      <w:bookmarkStart w:id="10" w:name="_Toc342389350"/>
+      <w:bookmarkStart w:id="10" w:name="_Toc343593744"/>
       <w:r>
         <w:t>File location rules</w:t>
       </w:r>
@@ -4333,7 +4403,7 @@
       <w:pPr>
         <w:pStyle w:val="Heading1"/>
       </w:pPr>
-      <w:bookmarkStart w:id="11" w:name="_Toc342389351"/>
+      <w:bookmarkStart w:id="11" w:name="_Toc343593745"/>
       <w:r>
         <w:t>Tricks and tips</w:t>
       </w:r>
@@ -4346,7 +4416,7 @@
       <w:pPr>
         <w:pStyle w:val="Heading2"/>
       </w:pPr>
-      <w:bookmarkStart w:id="12" w:name="_Toc342389352"/>
+      <w:bookmarkStart w:id="12" w:name="_Toc343593746"/>
       <w:r>
         <w:t xml:space="preserve">GUI </w:t>
       </w:r>
@@ -4501,7 +4571,7 @@
       <w:pPr>
         <w:pStyle w:val="Heading2"/>
       </w:pPr>
-      <w:bookmarkStart w:id="14" w:name="_Toc342389353"/>
+      <w:bookmarkStart w:id="14" w:name="_Toc343593747"/>
       <w:r>
         <w:lastRenderedPageBreak/>
         <w:t>Sub form file names</w:t>
@@ -4595,7 +4665,7 @@
       <w:pPr>
         <w:pStyle w:val="Heading2"/>
       </w:pPr>
-      <w:bookmarkStart w:id="15" w:name="_Toc342389354"/>
+      <w:bookmarkStart w:id="15" w:name="_Toc343593748"/>
       <w:r>
         <w:t xml:space="preserve">Ensuring </w:t>
       </w:r>
@@ -4710,7 +4780,7 @@
       <w:pPr>
         <w:pStyle w:val="Heading1"/>
       </w:pPr>
-      <w:bookmarkStart w:id="16" w:name="_Toc342389355"/>
+      <w:bookmarkStart w:id="16" w:name="_Toc343593749"/>
       <w:r>
         <w:t>QE widgets</w:t>
       </w:r>
@@ -4728,6 +4798,7 @@
     </w:p>
     <w:p>
       <w:pPr>
+        <w:keepNext/>
         <w:rPr>
           <w:b/>
           <w:u w:val="single"/>
@@ -4784,6 +4855,7 @@
     </w:p>
     <w:p>
       <w:pPr>
+        <w:keepNext/>
         <w:rPr>
           <w:b/>
           <w:u w:val="single"/>
@@ -4794,12 +4866,12 @@
           <w:b/>
           <w:u w:val="single"/>
         </w:rPr>
+        <w:lastRenderedPageBreak/>
         <w:t>Control System widgets</w:t>
       </w:r>
     </w:p>
     <w:p>
       <w:r>
-        <w:lastRenderedPageBreak/>
         <w:t>Other QE widgets implement a specific requirement of a Control System. For</w:t>
       </w:r>
       <w:r>
@@ -4821,7 +4893,7 @@
       <w:pPr>
         <w:pStyle w:val="Heading2"/>
       </w:pPr>
-      <w:bookmarkStart w:id="17" w:name="_Toc342389356"/>
+      <w:bookmarkStart w:id="17" w:name="_Toc343593750"/>
       <w:r>
         <w:t>Common QE Widget properties</w:t>
       </w:r>
@@ -4836,7 +4908,7 @@
       <w:pPr>
         <w:pStyle w:val="Heading3"/>
       </w:pPr>
-      <w:bookmarkStart w:id="18" w:name="_Toc342389357"/>
+      <w:bookmarkStart w:id="18" w:name="_Toc343593751"/>
       <w:proofErr w:type="spellStart"/>
       <w:proofErr w:type="gramStart"/>
       <w:r>
@@ -4848,68 +4920,84 @@
       <w:r>
         <w:t>Name</w:t>
       </w:r>
+      <w:proofErr w:type="spellEnd"/>
+      <w:proofErr w:type="gramEnd"/>
+      <w:r>
+        <w:t xml:space="preserve"> and </w:t>
+      </w:r>
+      <w:proofErr w:type="spellStart"/>
+      <w:r>
+        <w:t>variableSubstitutions</w:t>
+      </w:r>
       <w:bookmarkEnd w:id="18"/>
       <w:proofErr w:type="spellEnd"/>
+    </w:p>
+    <w:p>
+      <w:r>
+        <w:t>All EPICS aware widgets have one or more variable name properties.</w:t>
+      </w:r>
+    </w:p>
+    <w:p>
+      <w:r>
+        <w:t>The variable names may contain macro substitutions that will be translated when a user interface is opened.</w:t>
+      </w:r>
+      <w:r>
+        <w:t xml:space="preserve"> Generally the macro substitutions will be supplied from </w:t>
+      </w:r>
+      <w:proofErr w:type="spellStart"/>
+      <w:r>
+        <w:t>QEGui</w:t>
+      </w:r>
+      <w:proofErr w:type="spellEnd"/>
+      <w:r>
+        <w:t xml:space="preserve"> application command line </w:t>
+      </w:r>
+      <w:proofErr w:type="gramStart"/>
+      <w:r>
+        <w:t>parameters,</w:t>
+      </w:r>
       <w:proofErr w:type="gramEnd"/>
       <w:r>
-        <w:t xml:space="preserve"> and </w:t>
+        <w:t xml:space="preserve"> and from parent forms when a user interface is </w:t>
+      </w:r>
+      <w:r>
+        <w:t xml:space="preserve">acting as a sub form. </w:t>
+      </w:r>
+      <w:r>
+        <w:t xml:space="preserve">The widget </w:t>
+      </w:r>
+      <w:r>
+        <w:t xml:space="preserve">itself </w:t>
+      </w:r>
+      <w:r>
+        <w:t>may have default macro substitutions defined in the ‘</w:t>
       </w:r>
       <w:proofErr w:type="spellStart"/>
       <w:r>
         <w:t>variableSubstitutions</w:t>
       </w:r>
       <w:proofErr w:type="spellEnd"/>
-    </w:p>
-    <w:p>
-      <w:r>
-        <w:t>All EPICS aware widgets have one or more variable name properties.</w:t>
-      </w:r>
-    </w:p>
-    <w:p>
-      <w:r>
-        <w:t>The variable names may contain macro substitutions that will be translated when a user interface is opened.</w:t>
-      </w:r>
-      <w:r>
-        <w:t xml:space="preserve"> Generally the macro substitutions will be supplied from </w:t>
-      </w:r>
-      <w:proofErr w:type="spellStart"/>
-      <w:r>
-        <w:t>QEGui</w:t>
-      </w:r>
-      <w:proofErr w:type="spellEnd"/>
-      <w:r>
-        <w:t xml:space="preserve"> application command line </w:t>
+      <w:r>
+        <w:t xml:space="preserve">’ property. </w:t>
+      </w:r>
+      <w:r>
+        <w:t xml:space="preserve">Default macro substitutions are very useful when designing user interface forms as they allow live data to be viewed when designing generic user interfaces. For example, a </w:t>
+      </w:r>
+      <w:proofErr w:type="spellStart"/>
+      <w:r>
+        <w:t>QELabel</w:t>
+      </w:r>
+      <w:proofErr w:type="spellEnd"/>
+      <w:r>
+        <w:t xml:space="preserve"> in a generic sub form may be given the variable name SEC${SECTOR}</w:t>
       </w:r>
       <w:proofErr w:type="gramStart"/>
       <w:r>
-        <w:t>parameters,</w:t>
+        <w:t>:PMP</w:t>
       </w:r>
       <w:proofErr w:type="gramEnd"/>
       <w:r>
-        <w:t xml:space="preserve"> and from parent forms when a user interface is </w:t>
-      </w:r>
-      <w:r>
-        <w:t xml:space="preserve">acting as a sub form. </w:t>
-      </w:r>
-      <w:r>
-        <w:t xml:space="preserve">The widget </w:t>
-      </w:r>
-      <w:r>
-        <w:t xml:space="preserve">itself </w:t>
-      </w:r>
-      <w:r>
-        <w:t>may have default macro substitutions defined in the ‘</w:t>
-      </w:r>
-      <w:proofErr w:type="spellStart"/>
-      <w:r>
-        <w:t>variableSubstitutions</w:t>
-      </w:r>
-      <w:proofErr w:type="spellEnd"/>
-      <w:r>
-        <w:t xml:space="preserve">’ property. </w:t>
-      </w:r>
-      <w:r>
-        <w:t xml:space="preserve">Default macro substitutions are very useful when designing user interface forms as they allow live data to be viewed when designing generic user interfaces. For example, a </w:t>
+        <w:t xml:space="preserve">${PUMP} and default substitutions of ‘SECTOR=12 PUMP=03’. When used as a sub form valid macro substitutions will be supplied that override the default substitutions. At design time, however, the </w:t>
       </w:r>
       <w:proofErr w:type="spellStart"/>
       <w:r>
@@ -4917,65 +5005,116 @@
       </w:r>
       <w:proofErr w:type="spellEnd"/>
       <w:r>
-        <w:t xml:space="preserve"> in a generic sub form may be given the variable name SEC${SECTOR}</w:t>
+        <w:t xml:space="preserve"> will connect to and display data for SEC12:PMP03. Note</w:t>
       </w:r>
       <w:proofErr w:type="gramStart"/>
       <w:r>
-        <w:t>:PMP</w:t>
+        <w:t>,</w:t>
       </w:r>
       <w:proofErr w:type="gramEnd"/>
       <w:r>
-        <w:t xml:space="preserve">${PUMP} and default substitutions of ‘SECTOR=12 PUMP=03’. When used as a sub form valid macro substitutions will be supplied that override the default substitutions. At design time, however, the </w:t>
-      </w:r>
-      <w:proofErr w:type="spellStart"/>
-      <w:r>
-        <w:t>QELabel</w:t>
-      </w:r>
-      <w:proofErr w:type="spellEnd"/>
-      <w:r>
-        <w:t xml:space="preserve"> will connect to and display data for SEC12:PMP03. Note</w:t>
-      </w:r>
+        <w:t xml:space="preserve"> default substitutions can be dangerous if they are never overridden.</w:t>
+      </w:r>
+    </w:p>
+    <w:p>
+      <w:pPr>
+        <w:pStyle w:val="Heading3"/>
+      </w:pPr>
+      <w:bookmarkStart w:id="19" w:name="_Toc343593752"/>
+      <w:proofErr w:type="spellStart"/>
       <w:proofErr w:type="gramStart"/>
       <w:r>
-        <w:t>,</w:t>
-      </w:r>
+        <w:t>variableAsTooltip</w:t>
+      </w:r>
+      <w:bookmarkEnd w:id="19"/>
+      <w:proofErr w:type="spellEnd"/>
       <w:proofErr w:type="gramEnd"/>
-      <w:r>
-        <w:t xml:space="preserve"> default substitutions can be dangerous if they are never overridden.</w:t>
-      </w:r>
-    </w:p>
-    <w:p>
-      <w:pPr>
-        <w:pStyle w:val="Heading3"/>
-      </w:pPr>
-      <w:proofErr w:type="spellStart"/>
+    </w:p>
+    <w:p>
+      <w:r>
+        <w:t>If checked, the ToolTip is generated dynamically from the variable name or names and status.</w:t>
+      </w:r>
+    </w:p>
+    <w:p>
+      <w:r>
+        <w:rPr>
+          <w:noProof/>
+          <w:lang w:eastAsia="en-AU"/>
+        </w:rPr>
+        <w:drawing>
+          <wp:inline distT="0" distB="0" distL="0" distR="0">
+            <wp:extent cx="3097100" cy="394855"/>
+            <wp:effectExtent l="19050" t="0" r="8050" b="0"/>
+            <wp:docPr id="4" name="Picture 3" descr="toolTip1.png"/>
+            <wp:cNvGraphicFramePr>
+              <a:graphicFrameLocks xmlns:a="http://schemas.openxmlformats.org/drawingml/2006/main" noChangeAspect="1"/>
+            </wp:cNvGraphicFramePr>
+            <a:graphic xmlns:a="http://schemas.openxmlformats.org/drawingml/2006/main">
+              <a:graphicData uri="http://schemas.openxmlformats.org/drawingml/2006/picture">
+                <pic:pic xmlns:pic="http://schemas.openxmlformats.org/drawingml/2006/picture">
+                  <pic:nvPicPr>
+                    <pic:cNvPr id="0" name="toolTip1.png"/>
+                    <pic:cNvPicPr/>
+                  </pic:nvPicPr>
+                  <pic:blipFill>
+                    <a:blip r:embed="rId11"/>
+                    <a:stretch>
+                      <a:fillRect/>
+                    </a:stretch>
+                  </pic:blipFill>
+                  <pic:spPr>
+                    <a:xfrm>
+                      <a:off x="0" y="0"/>
+                      <a:ext cx="3098305" cy="395009"/>
+                    </a:xfrm>
+                    <a:prstGeom prst="rect">
+                      <a:avLst/>
+                    </a:prstGeom>
+                  </pic:spPr>
+                </pic:pic>
+              </a:graphicData>
+            </a:graphic>
+          </wp:inline>
+        </w:drawing>
+      </w:r>
+    </w:p>
+    <w:p>
+      <w:pPr>
+        <w:pStyle w:val="Heading2"/>
+      </w:pPr>
+      <w:bookmarkStart w:id="20" w:name="_Toc343593753"/>
+      <w:proofErr w:type="spellStart"/>
+      <w:r>
+        <w:t>QEAnalogProgressBa</w:t>
+      </w:r>
+      <w:r>
+        <w:t>r</w:t>
+      </w:r>
+      <w:bookmarkEnd w:id="20"/>
+      <w:proofErr w:type="spellEnd"/>
+    </w:p>
+    <w:p>
+      <w:r>
+        <w:t xml:space="preserve">The </w:t>
+      </w:r>
+      <w:proofErr w:type="spellStart"/>
+      <w:r>
+        <w:t>QEAnalogProgressBar</w:t>
+      </w:r>
+      <w:proofErr w:type="spellEnd"/>
+      <w:r>
+        <w:t xml:space="preserve"> is </w:t>
+      </w:r>
       <w:proofErr w:type="gramStart"/>
       <w:r>
-        <w:t>variableAsTooltip</w:t>
-      </w:r>
-      <w:proofErr w:type="spellEnd"/>
+        <w:t>an</w:t>
+      </w:r>
       <w:proofErr w:type="gramEnd"/>
-    </w:p>
-    <w:p>
-      <w:r>
-        <w:t>&lt;???&gt;</w:t>
-      </w:r>
-    </w:p>
-    <w:p>
-      <w:pPr>
-        <w:pStyle w:val="Heading2"/>
-      </w:pPr>
-      <w:bookmarkStart w:id="19" w:name="_Toc342389358"/>
-      <w:proofErr w:type="spellStart"/>
-      <w:r>
-        <w:t>QEAnalogProgressBarManager</w:t>
-      </w:r>
-      <w:bookmarkEnd w:id="19"/>
-      <w:proofErr w:type="spellEnd"/>
-    </w:p>
-    <w:p>
-      <w:r>
-        <w:t xml:space="preserve">Used to simulate an </w:t>
+      <w:r>
+        <w:t xml:space="preserve"> u</w:t>
+      </w:r>
+      <w:r>
+        <w:t xml:space="preserve">sed to simulate an </w:t>
       </w:r>
       <w:proofErr w:type="spellStart"/>
       <w:r>
@@ -5007,7 +5146,13 @@
         </w:numPr>
       </w:pPr>
       <w:r>
-        <w:t>Units optional</w:t>
+        <w:t>O</w:t>
+      </w:r>
+      <w:r>
+        <w:t>ptional</w:t>
+      </w:r>
+      <w:r>
+        <w:t xml:space="preserve"> units</w:t>
       </w:r>
     </w:p>
     <w:p>
@@ -5042,7 +5187,15 @@
         </w:numPr>
       </w:pPr>
       <w:r>
-        <w:t>Based on &lt;???&gt;</w:t>
+        <w:t xml:space="preserve">Based on </w:t>
+      </w:r>
+      <w:proofErr w:type="spellStart"/>
+      <w:r>
+        <w:t>QEAnalogIndicator</w:t>
+      </w:r>
+      <w:proofErr w:type="spellEnd"/>
+      <w:r>
+        <w:t xml:space="preserve"> which is available for non EPICS aware uses.</w:t>
       </w:r>
     </w:p>
     <w:p>
@@ -5054,338 +5207,505 @@
         </w:numPr>
       </w:pPr>
       <w:r>
-        <w:t>&lt;other features???&gt;</w:t>
+        <w:t>Alarm Limits are represented on the scale if required</w:t>
+      </w:r>
+    </w:p>
+    <w:p>
+      <w:pPr>
+        <w:pStyle w:val="Caption"/>
+      </w:pPr>
+    </w:p>
+    <w:p>
+      <w:pPr>
+        <w:pStyle w:val="Caption"/>
+      </w:pPr>
+      <w:r>
+        <w:rPr>
+          <w:noProof/>
+          <w:lang w:eastAsia="en-AU"/>
+        </w:rPr>
+        <w:lastRenderedPageBreak/>
+        <w:drawing>
+          <wp:inline distT="0" distB="0" distL="0" distR="0">
+            <wp:extent cx="5731510" cy="2829560"/>
+            <wp:effectExtent l="0" t="0" r="0" b="0"/>
+            <wp:docPr id="7" name="Picture 5" descr="QEAnalogProgressBarExamples.png"/>
+            <wp:cNvGraphicFramePr>
+              <a:graphicFrameLocks xmlns:a="http://schemas.openxmlformats.org/drawingml/2006/main" noChangeAspect="1"/>
+            </wp:cNvGraphicFramePr>
+            <a:graphic xmlns:a="http://schemas.openxmlformats.org/drawingml/2006/main">
+              <a:graphicData uri="http://schemas.openxmlformats.org/drawingml/2006/picture">
+                <pic:pic xmlns:pic="http://schemas.openxmlformats.org/drawingml/2006/picture">
+                  <pic:nvPicPr>
+                    <pic:cNvPr id="0" name="QEAnalogProgressBarExamples.png"/>
+                    <pic:cNvPicPr/>
+                  </pic:nvPicPr>
+                  <pic:blipFill>
+                    <a:blip r:embed="rId12"/>
+                    <a:stretch>
+                      <a:fillRect/>
+                    </a:stretch>
+                  </pic:blipFill>
+                  <pic:spPr>
+                    <a:xfrm>
+                      <a:off x="0" y="0"/>
+                      <a:ext cx="5731510" cy="2829560"/>
+                    </a:xfrm>
+                    <a:prstGeom prst="rect">
+                      <a:avLst/>
+                    </a:prstGeom>
+                  </pic:spPr>
+                </pic:pic>
+              </a:graphicData>
+            </a:graphic>
+          </wp:inline>
+        </w:drawing>
+      </w:r>
+      <w:r>
+        <w:t xml:space="preserve">Figure </w:t>
+      </w:r>
+      <w:fldSimple w:instr=" SEQ Figure \* ARABIC ">
+        <w:r>
+          <w:rPr>
+            <w:noProof/>
+          </w:rPr>
+          <w:t>2</w:t>
+        </w:r>
+      </w:fldSimple>
+      <w:r>
+        <w:t xml:space="preserve"> </w:t>
+      </w:r>
+      <w:proofErr w:type="spellStart"/>
+      <w:r>
+        <w:t>QEAnalogProgressBar</w:t>
+      </w:r>
+      <w:proofErr w:type="spellEnd"/>
+      <w:r>
+        <w:t xml:space="preserve"> examples</w:t>
       </w:r>
     </w:p>
     <w:p>
       <w:pPr>
         <w:pStyle w:val="Heading2"/>
       </w:pPr>
-      <w:bookmarkStart w:id="20" w:name="_Toc342389359"/>
-      <w:proofErr w:type="spellStart"/>
-      <w:r>
+      <w:bookmarkStart w:id="21" w:name="_Toc343593754"/>
+      <w:proofErr w:type="spellStart"/>
+      <w:r>
+        <w:t>QEBitStatus</w:t>
+      </w:r>
+      <w:bookmarkEnd w:id="21"/>
+      <w:proofErr w:type="spellEnd"/>
+    </w:p>
+    <w:p>
+      <w:r>
+        <w:t xml:space="preserve">The </w:t>
+      </w:r>
+      <w:proofErr w:type="spellStart"/>
+      <w:r>
+        <w:t>QEBitStatus</w:t>
+      </w:r>
+      <w:proofErr w:type="spellEnd"/>
+      <w:r>
+        <w:t xml:space="preserve"> widget is used to present a </w:t>
+      </w:r>
+      <w:r>
+        <w:t xml:space="preserve">selected </w:t>
+      </w:r>
+      <w:r>
+        <w:t>set of bits from a data word</w:t>
+      </w:r>
+      <w:r>
+        <w:t>. Bits are presented as an array of rectangles or circles with presentation properties to control shape, size, orientation, spacing and colour. Other properties allow bit by bit selection of what values display as ‘on’ and ‘off’ and if bits are rendered when ‘on’ or ‘off’.</w:t>
+      </w:r>
+    </w:p>
+    <w:p>
+      <w:r>
+        <w:rPr>
+          <w:noProof/>
+          <w:lang w:eastAsia="en-AU"/>
+        </w:rPr>
         <w:lastRenderedPageBreak/>
-        <w:t>QEBitStatusManager</w:t>
-      </w:r>
-      <w:bookmarkEnd w:id="20"/>
-      <w:proofErr w:type="spellEnd"/>
+        <w:drawing>
+          <wp:inline distT="0" distB="0" distL="0" distR="0">
+            <wp:extent cx="4689764" cy="4177454"/>
+            <wp:effectExtent l="0" t="0" r="0" b="0"/>
+            <wp:docPr id="8" name="Picture 7" descr="QEBitStatusExamples.png"/>
+            <wp:cNvGraphicFramePr>
+              <a:graphicFrameLocks xmlns:a="http://schemas.openxmlformats.org/drawingml/2006/main" noChangeAspect="1"/>
+            </wp:cNvGraphicFramePr>
+            <a:graphic xmlns:a="http://schemas.openxmlformats.org/drawingml/2006/main">
+              <a:graphicData uri="http://schemas.openxmlformats.org/drawingml/2006/picture">
+                <pic:pic xmlns:pic="http://schemas.openxmlformats.org/drawingml/2006/picture">
+                  <pic:nvPicPr>
+                    <pic:cNvPr id="0" name="QEBitStatusExamples.png"/>
+                    <pic:cNvPicPr/>
+                  </pic:nvPicPr>
+                  <pic:blipFill>
+                    <a:blip r:embed="rId13"/>
+                    <a:stretch>
+                      <a:fillRect/>
+                    </a:stretch>
+                  </pic:blipFill>
+                  <pic:spPr>
+                    <a:xfrm>
+                      <a:off x="0" y="0"/>
+                      <a:ext cx="4691937" cy="4179390"/>
+                    </a:xfrm>
+                    <a:prstGeom prst="rect">
+                      <a:avLst/>
+                    </a:prstGeom>
+                  </pic:spPr>
+                </pic:pic>
+              </a:graphicData>
+            </a:graphic>
+          </wp:inline>
+        </w:drawing>
+      </w:r>
+    </w:p>
+    <w:p>
+      <w:pPr>
+        <w:pStyle w:val="Caption"/>
+      </w:pPr>
+      <w:r>
+        <w:t xml:space="preserve">Figure </w:t>
+      </w:r>
+      <w:fldSimple w:instr=" SEQ Figure \* ARABIC ">
+        <w:r>
+          <w:rPr>
+            <w:noProof/>
+          </w:rPr>
+          <w:t>3</w:t>
+        </w:r>
+      </w:fldSimple>
+      <w:r>
+        <w:t xml:space="preserve"> </w:t>
+      </w:r>
+      <w:proofErr w:type="spellStart"/>
+      <w:r>
+        <w:t>QEBitStatus</w:t>
+      </w:r>
+      <w:proofErr w:type="spellEnd"/>
+      <w:r>
+        <w:t xml:space="preserve"> widget examples</w:t>
+      </w:r>
     </w:p>
     <w:p>
       <w:pPr>
         <w:pStyle w:val="Heading2"/>
       </w:pPr>
-      <w:bookmarkStart w:id="21" w:name="_Toc342389360"/>
-      <w:proofErr w:type="spellStart"/>
-      <w:r>
-        <w:t>QEConfiguredLayoutManager</w:t>
-      </w:r>
-      <w:bookmarkEnd w:id="21"/>
+      <w:bookmarkStart w:id="22" w:name="_Toc343593755"/>
+      <w:proofErr w:type="spellStart"/>
+      <w:r>
+        <w:lastRenderedPageBreak/>
+        <w:t>QEConfiguredLayout</w:t>
+      </w:r>
+      <w:bookmarkEnd w:id="22"/>
       <w:proofErr w:type="spellEnd"/>
     </w:p>
     <w:p>
       <w:pPr>
         <w:pStyle w:val="Heading2"/>
       </w:pPr>
-      <w:bookmarkStart w:id="22" w:name="_Toc342389361"/>
-      <w:proofErr w:type="spellStart"/>
-      <w:r>
-        <w:t>QEFileBrowserManager</w:t>
-      </w:r>
-      <w:bookmarkEnd w:id="22"/>
+      <w:bookmarkStart w:id="23" w:name="_Toc343593756"/>
+      <w:proofErr w:type="spellStart"/>
+      <w:r>
+        <w:t>QEFileBrowser</w:t>
+      </w:r>
+      <w:bookmarkEnd w:id="23"/>
       <w:proofErr w:type="spellEnd"/>
     </w:p>
     <w:p>
       <w:pPr>
         <w:pStyle w:val="Heading2"/>
       </w:pPr>
-      <w:bookmarkStart w:id="23" w:name="_Toc342389362"/>
-      <w:proofErr w:type="spellStart"/>
-      <w:r>
-        <w:t>QELabelManager</w:t>
-      </w:r>
-      <w:bookmarkEnd w:id="23"/>
+      <w:bookmarkStart w:id="24" w:name="_Toc343593757"/>
+      <w:proofErr w:type="spellStart"/>
+      <w:r>
+        <w:t>QELabel</w:t>
+      </w:r>
+      <w:bookmarkEnd w:id="24"/>
       <w:proofErr w:type="spellEnd"/>
     </w:p>
     <w:p>
       <w:pPr>
         <w:pStyle w:val="Heading2"/>
       </w:pPr>
-      <w:bookmarkStart w:id="24" w:name="_Toc342389363"/>
-      <w:proofErr w:type="spellStart"/>
-      <w:r>
-        <w:t>QELoginManager</w:t>
-      </w:r>
-      <w:bookmarkEnd w:id="24"/>
+      <w:bookmarkStart w:id="25" w:name="_Toc343593758"/>
+      <w:proofErr w:type="spellStart"/>
+      <w:r>
+        <w:t>QELogin</w:t>
+      </w:r>
+      <w:bookmarkEnd w:id="25"/>
       <w:proofErr w:type="spellEnd"/>
     </w:p>
     <w:p>
       <w:pPr>
         <w:pStyle w:val="Heading2"/>
       </w:pPr>
-      <w:bookmarkStart w:id="25" w:name="_Toc342389364"/>
-      <w:proofErr w:type="spellStart"/>
-      <w:r>
-        <w:t>QELogManager</w:t>
-      </w:r>
-      <w:bookmarkEnd w:id="25"/>
+      <w:bookmarkStart w:id="26" w:name="_Toc343593759"/>
+      <w:proofErr w:type="spellStart"/>
+      <w:r>
+        <w:t>QELog</w:t>
+      </w:r>
+      <w:bookmarkEnd w:id="26"/>
       <w:proofErr w:type="spellEnd"/>
     </w:p>
     <w:p>
       <w:pPr>
         <w:pStyle w:val="Heading2"/>
       </w:pPr>
-      <w:bookmarkStart w:id="26" w:name="_Toc342389365"/>
-      <w:proofErr w:type="spellStart"/>
-      <w:r>
-        <w:t>QEPvPropertiesManager</w:t>
-      </w:r>
-      <w:bookmarkEnd w:id="26"/>
+      <w:bookmarkStart w:id="27" w:name="_Toc343593760"/>
+      <w:proofErr w:type="spellStart"/>
+      <w:r>
+        <w:t>QEPvProperties</w:t>
+      </w:r>
+      <w:bookmarkEnd w:id="27"/>
       <w:proofErr w:type="spellEnd"/>
     </w:p>
     <w:p>
       <w:pPr>
         <w:pStyle w:val="Heading2"/>
       </w:pPr>
-      <w:bookmarkStart w:id="27" w:name="_Toc342389366"/>
-      <w:proofErr w:type="spellStart"/>
-      <w:r>
-        <w:t>QERecipeManager</w:t>
-      </w:r>
-      <w:bookmarkEnd w:id="27"/>
+      <w:bookmarkStart w:id="28" w:name="_Toc343593761"/>
+      <w:proofErr w:type="spellStart"/>
+      <w:r>
+        <w:t>QERecipe</w:t>
+      </w:r>
+      <w:bookmarkEnd w:id="28"/>
       <w:proofErr w:type="spellEnd"/>
     </w:p>
     <w:p>
       <w:pPr>
         <w:pStyle w:val="Heading2"/>
       </w:pPr>
-      <w:bookmarkStart w:id="28" w:name="_Toc342389367"/>
-      <w:proofErr w:type="spellStart"/>
-      <w:r>
-        <w:t>QEScriptManager</w:t>
-      </w:r>
-      <w:bookmarkEnd w:id="28"/>
+      <w:bookmarkStart w:id="29" w:name="_Toc343593762"/>
+      <w:proofErr w:type="spellStart"/>
+      <w:r>
+        <w:t>QEScript</w:t>
+      </w:r>
+      <w:bookmarkEnd w:id="29"/>
       <w:proofErr w:type="spellEnd"/>
     </w:p>
     <w:p>
       <w:pPr>
         <w:pStyle w:val="Heading2"/>
       </w:pPr>
-      <w:bookmarkStart w:id="29" w:name="_Toc342389368"/>
-      <w:proofErr w:type="spellStart"/>
-      <w:r>
-        <w:t>QEStripChartManager</w:t>
-      </w:r>
-      <w:bookmarkEnd w:id="29"/>
+      <w:bookmarkStart w:id="30" w:name="_Toc343593763"/>
+      <w:proofErr w:type="spellStart"/>
+      <w:r>
+        <w:t>QEStripChart</w:t>
+      </w:r>
+      <w:bookmarkEnd w:id="30"/>
       <w:proofErr w:type="spellEnd"/>
     </w:p>
     <w:p>
       <w:pPr>
         <w:pStyle w:val="Heading2"/>
       </w:pPr>
-      <w:bookmarkStart w:id="30" w:name="_Toc342389369"/>
-      <w:proofErr w:type="spellStart"/>
-      <w:r>
-        <w:t>QEPeriodicManager</w:t>
-      </w:r>
-      <w:bookmarkEnd w:id="30"/>
+      <w:bookmarkStart w:id="31" w:name="_Toc343593764"/>
+      <w:proofErr w:type="spellStart"/>
+      <w:r>
+        <w:t>QEPeriodic</w:t>
+      </w:r>
+      <w:bookmarkEnd w:id="31"/>
       <w:proofErr w:type="spellEnd"/>
     </w:p>
     <w:p>
       <w:pPr>
         <w:pStyle w:val="Heading2"/>
       </w:pPr>
-      <w:bookmarkStart w:id="31" w:name="_Toc342389370"/>
-      <w:proofErr w:type="spellStart"/>
-      <w:r>
-        <w:t>QESubstitutedLabelManager</w:t>
-      </w:r>
-      <w:bookmarkEnd w:id="31"/>
+      <w:bookmarkStart w:id="32" w:name="_Toc343593765"/>
+      <w:proofErr w:type="spellStart"/>
+      <w:r>
+        <w:t>QESubstitutedLabel</w:t>
+      </w:r>
+      <w:bookmarkEnd w:id="32"/>
       <w:proofErr w:type="spellEnd"/>
     </w:p>
     <w:p>
       <w:pPr>
         <w:pStyle w:val="Heading2"/>
       </w:pPr>
-      <w:bookmarkStart w:id="32" w:name="_Toc342389371"/>
-      <w:proofErr w:type="spellStart"/>
-      <w:r>
-        <w:t>QELineEditManager</w:t>
-      </w:r>
-      <w:bookmarkEnd w:id="32"/>
+      <w:bookmarkStart w:id="33" w:name="_Toc343593766"/>
+      <w:proofErr w:type="spellStart"/>
+      <w:r>
+        <w:t>QELineEdit</w:t>
+      </w:r>
+      <w:bookmarkEnd w:id="33"/>
       <w:proofErr w:type="spellEnd"/>
     </w:p>
     <w:p>
       <w:pPr>
         <w:pStyle w:val="Heading2"/>
       </w:pPr>
-      <w:bookmarkStart w:id="33" w:name="_Toc342389372"/>
-      <w:proofErr w:type="spellStart"/>
-      <w:r>
-        <w:t>QEPushButtonManager</w:t>
-      </w:r>
-      <w:bookmarkEnd w:id="33"/>
+      <w:bookmarkStart w:id="34" w:name="_Toc343593767"/>
+      <w:proofErr w:type="spellStart"/>
+      <w:r>
+        <w:t>QEPushButton</w:t>
+      </w:r>
+      <w:bookmarkEnd w:id="34"/>
       <w:proofErr w:type="spellEnd"/>
     </w:p>
     <w:p>
       <w:pPr>
         <w:pStyle w:val="Heading2"/>
       </w:pPr>
-      <w:bookmarkStart w:id="34" w:name="_Toc342389373"/>
-      <w:proofErr w:type="spellStart"/>
-      <w:r>
-        <w:t>QERadioButtonManager</w:t>
-      </w:r>
-      <w:bookmarkEnd w:id="34"/>
+      <w:bookmarkStart w:id="35" w:name="_Toc343593768"/>
+      <w:proofErr w:type="spellStart"/>
+      <w:r>
+        <w:t>QERadioButton</w:t>
+      </w:r>
+      <w:bookmarkEnd w:id="35"/>
       <w:proofErr w:type="spellEnd"/>
     </w:p>
     <w:p>
       <w:pPr>
         <w:pStyle w:val="Heading2"/>
       </w:pPr>
-      <w:bookmarkStart w:id="35" w:name="_Toc342389374"/>
-      <w:proofErr w:type="spellStart"/>
-      <w:r>
-        <w:t>QEShapeManager</w:t>
-      </w:r>
-      <w:bookmarkEnd w:id="35"/>
+      <w:bookmarkStart w:id="36" w:name="_Toc343593769"/>
+      <w:proofErr w:type="spellStart"/>
+      <w:r>
+        <w:t>QEShape</w:t>
+      </w:r>
+      <w:bookmarkEnd w:id="36"/>
       <w:proofErr w:type="spellEnd"/>
     </w:p>
     <w:p>
       <w:pPr>
         <w:pStyle w:val="Heading2"/>
       </w:pPr>
-      <w:bookmarkStart w:id="36" w:name="_Toc342389375"/>
-      <w:proofErr w:type="spellStart"/>
-      <w:r>
-        <w:t>QESliderManager</w:t>
-      </w:r>
-      <w:bookmarkEnd w:id="36"/>
+      <w:bookmarkStart w:id="37" w:name="_Toc343593770"/>
+      <w:proofErr w:type="spellStart"/>
+      <w:r>
+        <w:t>QESlider</w:t>
+      </w:r>
+      <w:bookmarkEnd w:id="37"/>
       <w:proofErr w:type="spellEnd"/>
     </w:p>
     <w:p>
       <w:pPr>
         <w:pStyle w:val="Heading2"/>
       </w:pPr>
-      <w:bookmarkStart w:id="37" w:name="_Toc342389376"/>
-      <w:proofErr w:type="spellStart"/>
-      <w:r>
-        <w:t>QESpinBoxManager</w:t>
-      </w:r>
-      <w:bookmarkEnd w:id="37"/>
+      <w:bookmarkStart w:id="38" w:name="_Toc343593771"/>
+      <w:proofErr w:type="spellStart"/>
+      <w:r>
+        <w:t>QESpinBox</w:t>
+      </w:r>
+      <w:bookmarkEnd w:id="38"/>
       <w:proofErr w:type="spellEnd"/>
     </w:p>
     <w:p>
       <w:pPr>
         <w:pStyle w:val="Heading2"/>
       </w:pPr>
-      <w:bookmarkStart w:id="38" w:name="_Toc342389377"/>
-      <w:proofErr w:type="spellStart"/>
-      <w:r>
-        <w:t>QEComboBoxManager</w:t>
-      </w:r>
-      <w:bookmarkEnd w:id="38"/>
+      <w:bookmarkStart w:id="39" w:name="_Toc343593772"/>
+      <w:proofErr w:type="spellStart"/>
+      <w:r>
+        <w:t>QEComboBox</w:t>
+      </w:r>
+      <w:bookmarkEnd w:id="39"/>
       <w:proofErr w:type="spellEnd"/>
     </w:p>
     <w:p>
       <w:pPr>
         <w:pStyle w:val="Heading2"/>
       </w:pPr>
-      <w:bookmarkStart w:id="39" w:name="_Toc342389378"/>
-      <w:proofErr w:type="spellStart"/>
-      <w:r>
-        <w:t>QEFormManager</w:t>
-      </w:r>
-      <w:bookmarkEnd w:id="39"/>
+      <w:bookmarkStart w:id="40" w:name="_Toc343593773"/>
+      <w:proofErr w:type="spellStart"/>
+      <w:r>
+        <w:t>QEForm</w:t>
+      </w:r>
+      <w:bookmarkEnd w:id="40"/>
       <w:proofErr w:type="spellEnd"/>
     </w:p>
     <w:p>
       <w:pPr>
         <w:pStyle w:val="Heading2"/>
       </w:pPr>
-      <w:bookmarkStart w:id="40" w:name="_Toc342389379"/>
-      <w:proofErr w:type="spellStart"/>
-      <w:r>
-        <w:t>QEPlotManager</w:t>
-      </w:r>
-      <w:bookmarkEnd w:id="40"/>
+      <w:bookmarkStart w:id="41" w:name="_Toc343593774"/>
+      <w:proofErr w:type="spellStart"/>
+      <w:r>
+        <w:t>QEPlot</w:t>
+      </w:r>
+      <w:bookmarkEnd w:id="41"/>
       <w:proofErr w:type="spellEnd"/>
     </w:p>
     <w:p>
       <w:pPr>
         <w:pStyle w:val="Heading2"/>
       </w:pPr>
-      <w:bookmarkStart w:id="41" w:name="_Toc342389380"/>
-      <w:proofErr w:type="spellStart"/>
-      <w:r>
-        <w:t>QEImageManager</w:t>
-      </w:r>
-      <w:bookmarkEnd w:id="41"/>
+      <w:bookmarkStart w:id="42" w:name="_Toc343593775"/>
+      <w:proofErr w:type="spellStart"/>
+      <w:r>
+        <w:t>QEImage</w:t>
+      </w:r>
+      <w:bookmarkEnd w:id="42"/>
       <w:proofErr w:type="spellEnd"/>
     </w:p>
     <w:p>
       <w:pPr>
         <w:pStyle w:val="Heading2"/>
       </w:pPr>
-      <w:bookmarkStart w:id="42" w:name="_Toc342389381"/>
-      <w:proofErr w:type="spellStart"/>
-      <w:r>
-        <w:t>QEAnalogIndicatorManager</w:t>
-      </w:r>
-      <w:bookmarkEnd w:id="42"/>
+      <w:bookmarkStart w:id="43" w:name="_Toc343593776"/>
+      <w:proofErr w:type="spellStart"/>
+      <w:r>
+        <w:t>QEAnalogIndicator</w:t>
+      </w:r>
+      <w:bookmarkEnd w:id="43"/>
       <w:proofErr w:type="spellEnd"/>
     </w:p>
     <w:p>
       <w:pPr>
         <w:pStyle w:val="Heading2"/>
       </w:pPr>
-      <w:bookmarkStart w:id="43" w:name="_Toc342389382"/>
-      <w:proofErr w:type="spellStart"/>
-      <w:r>
-        <w:t>QBitStatusManager</w:t>
-      </w:r>
-      <w:bookmarkEnd w:id="43"/>
+      <w:bookmarkStart w:id="44" w:name="_Toc343593777"/>
+      <w:proofErr w:type="spellStart"/>
+      <w:r>
+        <w:t>QBitStatus</w:t>
+      </w:r>
+      <w:bookmarkEnd w:id="44"/>
       <w:proofErr w:type="spellEnd"/>
     </w:p>
     <w:p>
       <w:pPr>
         <w:pStyle w:val="Heading2"/>
       </w:pPr>
-      <w:bookmarkStart w:id="44" w:name="_Toc342389383"/>
+      <w:bookmarkStart w:id="45" w:name="_Toc343593778"/>
+      <w:proofErr w:type="spellStart"/>
+      <w:r>
+        <w:t>QEFrame</w:t>
+      </w:r>
+      <w:bookmarkEnd w:id="45"/>
+      <w:proofErr w:type="spellEnd"/>
+    </w:p>
+    <w:p>
+      <w:pPr>
+        <w:pStyle w:val="Heading2"/>
+      </w:pPr>
+      <w:bookmarkStart w:id="46" w:name="_Toc343593779"/>
       <w:proofErr w:type="spellStart"/>
       <w:r>
         <w:lastRenderedPageBreak/>
-        <w:t>QEFrameManager</w:t>
-      </w:r>
-      <w:bookmarkEnd w:id="44"/>
+        <w:t>QEGroupBox</w:t>
+      </w:r>
+      <w:bookmarkEnd w:id="46"/>
       <w:proofErr w:type="spellEnd"/>
     </w:p>
     <w:p>
       <w:pPr>
         <w:pStyle w:val="Heading2"/>
       </w:pPr>
-      <w:bookmarkStart w:id="45" w:name="_Toc342389384"/>
-      <w:proofErr w:type="spellStart"/>
-      <w:r>
-        <w:t>QEGroupBoxManager</w:t>
-      </w:r>
-      <w:bookmarkEnd w:id="45"/>
-      <w:proofErr w:type="spellEnd"/>
-    </w:p>
-    <w:p>
-      <w:pPr>
-        <w:pStyle w:val="Heading2"/>
-      </w:pPr>
-      <w:bookmarkStart w:id="46" w:name="_Toc342389385"/>
-      <w:proofErr w:type="spellStart"/>
-      <w:r>
-        <w:t>QELinkManager</w:t>
-      </w:r>
-      <w:bookmarkEnd w:id="46"/>
+      <w:bookmarkStart w:id="47" w:name="_Toc343593780"/>
+      <w:proofErr w:type="spellStart"/>
+      <w:r>
+        <w:t>QELink</w:t>
+      </w:r>
+      <w:bookmarkEnd w:id="47"/>
       <w:proofErr w:type="spellEnd"/>
     </w:p>
     <w:p/>
     <w:sectPr>
-      <w:headerReference w:type="default" r:id="rId11"/>
+      <w:headerReference w:type="default" r:id="rId14"/>
       <w:pgSz w:w="11906" w:h="16838"/>
       <w:pgMar w:top="1440" w:right="1440" w:bottom="1440" w:left="1440" w:header="708" w:footer="708" w:gutter="0"/>
       <w:cols w:space="708"/>
@@ -5602,7 +5922,7 @@
               <w:color w:val="747476"/>
               <w:sz w:val="18"/>
             </w:rPr>
-            <w:t>5</w:t>
+            <w:t>1</w:t>
           </w:r>
           <w:r>
             <w:rPr>
@@ -5645,7 +5965,7 @@
               <w:color w:val="747476"/>
               <w:sz w:val="18"/>
             </w:rPr>
-            <w:t>9</w:t>
+            <w:t>11</w:t>
           </w:r>
           <w:r>
             <w:rPr>
@@ -7516,6 +7836,119 @@
     </w:lvl>
   </w:abstractNum>
   <w:abstractNum w:abstractNumId="15">
+    <w:nsid w:val="50173AF9"/>
+    <w:multiLevelType w:val="hybridMultilevel"/>
+    <w:tmpl w:val="23ACE4A8"/>
+    <w:lvl w:ilvl="0" w:tplc="0C090001">
+      <w:start w:val="1"/>
+      <w:numFmt w:val="bullet"/>
+      <w:lvlText w:val=""/>
+      <w:lvlJc w:val="left"/>
+      <w:pPr>
+        <w:ind w:left="720" w:hanging="360"/>
+      </w:pPr>
+      <w:rPr>
+        <w:rFonts w:ascii="Symbol" w:hAnsi="Symbol" w:hint="default"/>
+      </w:rPr>
+    </w:lvl>
+    <w:lvl w:ilvl="1" w:tplc="0C090003" w:tentative="1">
+      <w:start w:val="1"/>
+      <w:numFmt w:val="bullet"/>
+      <w:lvlText w:val="o"/>
+      <w:lvlJc w:val="left"/>
+      <w:pPr>
+        <w:ind w:left="1440" w:hanging="360"/>
+      </w:pPr>
+      <w:rPr>
+        <w:rFonts w:ascii="Courier New" w:hAnsi="Courier New" w:cs="Courier New" w:hint="default"/>
+      </w:rPr>
+    </w:lvl>
+    <w:lvl w:ilvl="2" w:tplc="0C090005" w:tentative="1">
+      <w:start w:val="1"/>
+      <w:numFmt w:val="bullet"/>
+      <w:lvlText w:val=""/>
+      <w:lvlJc w:val="left"/>
+      <w:pPr>
+        <w:ind w:left="2160" w:hanging="360"/>
+      </w:pPr>
+      <w:rPr>
+        <w:rFonts w:ascii="Wingdings" w:hAnsi="Wingdings" w:hint="default"/>
+      </w:rPr>
+    </w:lvl>
+    <w:lvl w:ilvl="3" w:tplc="0C090001" w:tentative="1">
+      <w:start w:val="1"/>
+      <w:numFmt w:val="bullet"/>
+      <w:lvlText w:val=""/>
+      <w:lvlJc w:val="left"/>
+      <w:pPr>
+        <w:ind w:left="2880" w:hanging="360"/>
+      </w:pPr>
+      <w:rPr>
+        <w:rFonts w:ascii="Symbol" w:hAnsi="Symbol" w:hint="default"/>
+      </w:rPr>
+    </w:lvl>
+    <w:lvl w:ilvl="4" w:tplc="0C090003" w:tentative="1">
+      <w:start w:val="1"/>
+      <w:numFmt w:val="bullet"/>
+      <w:lvlText w:val="o"/>
+      <w:lvlJc w:val="left"/>
+      <w:pPr>
+        <w:ind w:left="3600" w:hanging="360"/>
+      </w:pPr>
+      <w:rPr>
+        <w:rFonts w:ascii="Courier New" w:hAnsi="Courier New" w:cs="Courier New" w:hint="default"/>
+      </w:rPr>
+    </w:lvl>
+    <w:lvl w:ilvl="5" w:tplc="0C090005" w:tentative="1">
+      <w:start w:val="1"/>
+      <w:numFmt w:val="bullet"/>
+      <w:lvlText w:val=""/>
+      <w:lvlJc w:val="left"/>
+      <w:pPr>
+        <w:ind w:left="4320" w:hanging="360"/>
+      </w:pPr>
+      <w:rPr>
+        <w:rFonts w:ascii="Wingdings" w:hAnsi="Wingdings" w:hint="default"/>
+      </w:rPr>
+    </w:lvl>
+    <w:lvl w:ilvl="6" w:tplc="0C090001" w:tentative="1">
+      <w:start w:val="1"/>
+      <w:numFmt w:val="bullet"/>
+      <w:lvlText w:val=""/>
+      <w:lvlJc w:val="left"/>
+      <w:pPr>
+        <w:ind w:left="5040" w:hanging="360"/>
+      </w:pPr>
+      <w:rPr>
+        <w:rFonts w:ascii="Symbol" w:hAnsi="Symbol" w:hint="default"/>
+      </w:rPr>
+    </w:lvl>
+    <w:lvl w:ilvl="7" w:tplc="0C090003" w:tentative="1">
+      <w:start w:val="1"/>
+      <w:numFmt w:val="bullet"/>
+      <w:lvlText w:val="o"/>
+      <w:lvlJc w:val="left"/>
+      <w:pPr>
+        <w:ind w:left="5760" w:hanging="360"/>
+      </w:pPr>
+      <w:rPr>
+        <w:rFonts w:ascii="Courier New" w:hAnsi="Courier New" w:cs="Courier New" w:hint="default"/>
+      </w:rPr>
+    </w:lvl>
+    <w:lvl w:ilvl="8" w:tplc="0C090005" w:tentative="1">
+      <w:start w:val="1"/>
+      <w:numFmt w:val="bullet"/>
+      <w:lvlText w:val=""/>
+      <w:lvlJc w:val="left"/>
+      <w:pPr>
+        <w:ind w:left="6480" w:hanging="360"/>
+      </w:pPr>
+      <w:rPr>
+        <w:rFonts w:ascii="Wingdings" w:hAnsi="Wingdings" w:hint="default"/>
+      </w:rPr>
+    </w:lvl>
+  </w:abstractNum>
+  <w:abstractNum w:abstractNumId="16">
     <w:nsid w:val="51457E05"/>
     <w:multiLevelType w:val="hybridMultilevel"/>
     <w:tmpl w:val="9140EB82"/>
@@ -7628,7 +8061,7 @@
       </w:rPr>
     </w:lvl>
   </w:abstractNum>
-  <w:abstractNum w:abstractNumId="16">
+  <w:abstractNum w:abstractNumId="17">
     <w:nsid w:val="5E756B6B"/>
     <w:multiLevelType w:val="hybridMultilevel"/>
     <w:tmpl w:val="908E3E00"/>
@@ -7741,7 +8174,7 @@
       </w:rPr>
     </w:lvl>
   </w:abstractNum>
-  <w:abstractNum w:abstractNumId="17">
+  <w:abstractNum w:abstractNumId="18">
     <w:nsid w:val="608340C1"/>
     <w:multiLevelType w:val="hybridMultilevel"/>
     <w:tmpl w:val="D2C6B200"/>
@@ -7854,7 +8287,7 @@
       </w:rPr>
     </w:lvl>
   </w:abstractNum>
-  <w:abstractNum w:abstractNumId="18">
+  <w:abstractNum w:abstractNumId="19">
     <w:nsid w:val="61FA7B66"/>
     <w:multiLevelType w:val="hybridMultilevel"/>
     <w:tmpl w:val="8340A956"/>
@@ -7940,7 +8373,7 @@
       </w:pPr>
     </w:lvl>
   </w:abstractNum>
-  <w:abstractNum w:abstractNumId="19">
+  <w:abstractNum w:abstractNumId="20">
     <w:nsid w:val="62C01CFE"/>
     <w:multiLevelType w:val="hybridMultilevel"/>
     <w:tmpl w:val="F21828B8"/>
@@ -8053,7 +8486,7 @@
       </w:rPr>
     </w:lvl>
   </w:abstractNum>
-  <w:abstractNum w:abstractNumId="20">
+  <w:abstractNum w:abstractNumId="21">
     <w:nsid w:val="6B0B4F35"/>
     <w:multiLevelType w:val="hybridMultilevel"/>
     <w:tmpl w:val="E9703512"/>
@@ -8166,7 +8599,7 @@
       </w:rPr>
     </w:lvl>
   </w:abstractNum>
-  <w:abstractNum w:abstractNumId="21">
+  <w:abstractNum w:abstractNumId="22">
     <w:nsid w:val="74C443E3"/>
     <w:multiLevelType w:val="hybridMultilevel"/>
     <w:tmpl w:val="50986DF6"/>
@@ -8279,7 +8712,7 @@
       </w:rPr>
     </w:lvl>
   </w:abstractNum>
-  <w:abstractNum w:abstractNumId="22">
+  <w:abstractNum w:abstractNumId="23">
     <w:nsid w:val="7D8B173D"/>
     <w:multiLevelType w:val="hybridMultilevel"/>
     <w:tmpl w:val="758870B2"/>
@@ -8402,13 +8835,13 @@
     <w:abstractNumId w:val="2"/>
   </w:num>
   <w:num w:numId="4">
-    <w:abstractNumId w:val="15"/>
+    <w:abstractNumId w:val="16"/>
   </w:num>
   <w:num w:numId="5">
-    <w:abstractNumId w:val="21"/>
+    <w:abstractNumId w:val="22"/>
   </w:num>
   <w:num w:numId="6">
-    <w:abstractNumId w:val="22"/>
+    <w:abstractNumId w:val="23"/>
   </w:num>
   <w:num w:numId="7">
     <w:abstractNumId w:val="8"/>
@@ -8432,7 +8865,7 @@
     <w:abstractNumId w:val="11"/>
   </w:num>
   <w:num w:numId="14">
-    <w:abstractNumId w:val="19"/>
+    <w:abstractNumId w:val="20"/>
   </w:num>
   <w:num w:numId="15">
     <w:abstractNumId w:val="10"/>
@@ -8441,25 +8874,28 @@
     <w:abstractNumId w:val="14"/>
   </w:num>
   <w:num w:numId="17">
-    <w:abstractNumId w:val="17"/>
+    <w:abstractNumId w:val="18"/>
   </w:num>
   <w:num w:numId="18">
     <w:abstractNumId w:val="3"/>
   </w:num>
   <w:num w:numId="19">
-    <w:abstractNumId w:val="16"/>
+    <w:abstractNumId w:val="17"/>
   </w:num>
   <w:num w:numId="20">
     <w:abstractNumId w:val="6"/>
   </w:num>
   <w:num w:numId="21">
-    <w:abstractNumId w:val="18"/>
+    <w:abstractNumId w:val="19"/>
   </w:num>
   <w:num w:numId="22">
-    <w:abstractNumId w:val="20"/>
+    <w:abstractNumId w:val="21"/>
   </w:num>
   <w:num w:numId="23">
     <w:abstractNumId w:val="12"/>
+  </w:num>
+  <w:num w:numId="24">
+    <w:abstractNumId w:val="15"/>
   </w:num>
 </w:numbering>
 </file>
@@ -8698,7 +9134,6 @@
   <w:style w:type="character" w:default="1" w:styleId="DefaultParagraphFont">
     <w:name w:val="Default Paragraph Font"/>
     <w:uiPriority w:val="1"/>
-    <w:semiHidden/>
     <w:unhideWhenUsed/>
   </w:style>
   <w:style w:type="table" w:default="1" w:styleId="TableNormal">
@@ -9275,7 +9710,7 @@
 </file>
 
 <file path=customXml/itemProps1.xml><?xml version="1.0" encoding="utf-8"?>
-<ds:datastoreItem xmlns:ds="http://schemas.openxmlformats.org/officeDocument/2006/customXml" ds:itemID="{D11F3A17-6545-488C-A97D-43253B7FF145}">
+<ds:datastoreItem xmlns:ds="http://schemas.openxmlformats.org/officeDocument/2006/customXml" ds:itemID="{1C06C218-CE61-4DD6-A574-65204C0DCCCC}">
   <ds:schemaRefs>
     <ds:schemaRef ds:uri="http://schemas.openxmlformats.org/officeDocument/2006/bibliography"/>
   </ds:schemaRefs>

</xml_diff>

<commit_message>
Update version to 2.1 in preparation of package. Update design doco with notes on QEForm and sub form resizing. Rebuild doxygen doco.
</commit_message>
<xml_diff>
--- a/documentation/source/QE_QEGuiAndUserInterfaceDesign.docx
+++ b/documentation/source/QE_QEGuiAndUserInterfaceDesign.docx
@@ -6504,6 +6504,7 @@
       <w:r>
         <w:fldChar w:fldCharType="separate"/>
       </w:r>
+      <w:proofErr w:type="gramStart"/>
       <w:r>
         <w:rPr>
           <w:noProof/>
@@ -6514,7 +6515,6 @@
         <w:fldChar w:fldCharType="end"/>
       </w:r>
       <w:bookmarkEnd w:id="21"/>
-      <w:proofErr w:type="gramStart"/>
       <w:r>
         <w:t xml:space="preserve"> User level example</w:t>
       </w:r>
@@ -6739,6 +6739,7 @@
       <w:r>
         <w:fldChar w:fldCharType="separate"/>
       </w:r>
+      <w:proofErr w:type="gramStart"/>
       <w:r>
         <w:rPr>
           <w:noProof/>
@@ -6749,7 +6750,6 @@
         <w:fldChar w:fldCharType="end"/>
       </w:r>
       <w:bookmarkEnd w:id="25"/>
-      <w:proofErr w:type="gramStart"/>
       <w:r>
         <w:t xml:space="preserve"> Simple logging example</w:t>
       </w:r>
@@ -7341,6 +7341,7 @@
       <w:r>
         <w:fldChar w:fldCharType="separate"/>
       </w:r>
+      <w:proofErr w:type="gramStart"/>
       <w:r>
         <w:rPr>
           <w:noProof/>
@@ -7351,7 +7352,6 @@
         <w:fldChar w:fldCharType="end"/>
       </w:r>
       <w:bookmarkEnd w:id="26"/>
-      <w:proofErr w:type="gramStart"/>
       <w:r>
         <w:t xml:space="preserve"> Complex logging example</w:t>
       </w:r>
@@ -7606,6 +7606,259 @@
       </w:pPr>
       <w:bookmarkStart w:id="30" w:name="_Toc346690595"/>
       <w:r>
+        <w:t>Sub form resizing</w:t>
+      </w:r>
+    </w:p>
+    <w:p>
+      <w:proofErr w:type="spellStart"/>
+      <w:r>
+        <w:t>QEForm</w:t>
+      </w:r>
+      <w:proofErr w:type="spellEnd"/>
+      <w:r>
+        <w:t xml:space="preserve"> widgets are used to </w:t>
+      </w:r>
+      <w:r>
+        <w:t xml:space="preserve">embed sub forms in a user interface by </w:t>
+      </w:r>
+      <w:r>
+        <w:t>load</w:t>
+      </w:r>
+      <w:r>
+        <w:t>ing</w:t>
+      </w:r>
+      <w:r>
+        <w:t xml:space="preserve"> a Qt user interface (.</w:t>
+      </w:r>
+      <w:proofErr w:type="spellStart"/>
+      <w:r>
+        <w:t>ui</w:t>
+      </w:r>
+      <w:proofErr w:type="spellEnd"/>
+      <w:r>
+        <w:t xml:space="preserve">) file </w:t>
+      </w:r>
+      <w:r>
+        <w:t xml:space="preserve">into itself </w:t>
+      </w:r>
+      <w:r>
+        <w:t>at run time.</w:t>
+      </w:r>
+      <w:r>
+        <w:t xml:space="preserve"> </w:t>
+      </w:r>
+      <w:r>
+        <w:t xml:space="preserve">Each </w:t>
+      </w:r>
+      <w:proofErr w:type="spellStart"/>
+      <w:r>
+        <w:t>QEForm</w:t>
+      </w:r>
+      <w:proofErr w:type="spellEnd"/>
+      <w:r>
+        <w:t xml:space="preserve"> widget has a set of properties </w:t>
+      </w:r>
+      <w:r>
+        <w:t>(</w:t>
+      </w:r>
+      <w:r>
+        <w:t xml:space="preserve">inherited from </w:t>
+      </w:r>
+      <w:proofErr w:type="spellStart"/>
+      <w:r>
+        <w:t>QWidget</w:t>
+      </w:r>
+      <w:proofErr w:type="spellEnd"/>
+      <w:r>
+        <w:t>)</w:t>
+      </w:r>
+      <w:r>
+        <w:t xml:space="preserve"> that define how resizing is managed including geometry, size policy, maximum, minimum, and base sizes, size increments and margins. </w:t>
+      </w:r>
+      <w:r>
+        <w:t xml:space="preserve">The top level widget in the </w:t>
+      </w:r>
+      <w:r>
+        <w:t>.</w:t>
+      </w:r>
+      <w:proofErr w:type="spellStart"/>
+      <w:r>
+        <w:t>ui</w:t>
+      </w:r>
+      <w:proofErr w:type="spellEnd"/>
+      <w:r>
+        <w:t xml:space="preserve"> file</w:t>
+      </w:r>
+      <w:r>
+        <w:t xml:space="preserve"> loaded by a </w:t>
+      </w:r>
+      <w:proofErr w:type="spellStart"/>
+      <w:r>
+        <w:t>QEForm</w:t>
+      </w:r>
+      <w:proofErr w:type="spellEnd"/>
+      <w:r>
+        <w:t xml:space="preserve"> also</w:t>
+      </w:r>
+      <w:r>
+        <w:t xml:space="preserve"> contains these properties</w:t>
+      </w:r>
+      <w:r>
+        <w:t xml:space="preserve">. A conflict may exist if the size related properties of the </w:t>
+      </w:r>
+      <w:proofErr w:type="spellStart"/>
+      <w:r>
+        <w:t>QEForm</w:t>
+      </w:r>
+      <w:proofErr w:type="spellEnd"/>
+      <w:r>
+        <w:t xml:space="preserve"> are not the same as the size related properties of the top level widget in the .</w:t>
+      </w:r>
+      <w:proofErr w:type="spellStart"/>
+      <w:r>
+        <w:t>ui</w:t>
+      </w:r>
+      <w:proofErr w:type="spellEnd"/>
+      <w:r>
+        <w:t xml:space="preserve"> file the </w:t>
+      </w:r>
+      <w:proofErr w:type="spellStart"/>
+      <w:r>
+        <w:t>QEForm</w:t>
+      </w:r>
+      <w:proofErr w:type="spellEnd"/>
+      <w:r>
+        <w:t xml:space="preserve"> is loading.</w:t>
+      </w:r>
+    </w:p>
+    <w:p>
+      <w:r>
+        <w:t xml:space="preserve">This conflict can be resolved with the </w:t>
+      </w:r>
+      <w:proofErr w:type="spellStart"/>
+      <w:r>
+        <w:t>resizeContents</w:t>
+      </w:r>
+      <w:proofErr w:type="spellEnd"/>
+      <w:r>
+        <w:t xml:space="preserve"> property of the </w:t>
+      </w:r>
+      <w:proofErr w:type="spellStart"/>
+      <w:r>
+        <w:t>QEForm</w:t>
+      </w:r>
+      <w:proofErr w:type="spellEnd"/>
+      <w:r>
+        <w:t xml:space="preserve">. If </w:t>
+      </w:r>
+      <w:proofErr w:type="spellStart"/>
+      <w:r>
+        <w:t>resizeContents</w:t>
+      </w:r>
+      <w:proofErr w:type="spellEnd"/>
+      <w:r>
+        <w:t xml:space="preserve"> is true, the size related properties of the top level widget in the .</w:t>
+      </w:r>
+      <w:proofErr w:type="spellStart"/>
+      <w:r>
+        <w:t>ui</w:t>
+      </w:r>
+      <w:proofErr w:type="spellEnd"/>
+      <w:r>
+        <w:t xml:space="preserve"> file are adjusted to match the </w:t>
+      </w:r>
+      <w:proofErr w:type="spellStart"/>
+      <w:r>
+        <w:t>QEForm</w:t>
+      </w:r>
+      <w:proofErr w:type="spellEnd"/>
+      <w:r>
+        <w:t xml:space="preserve">. If </w:t>
+      </w:r>
+      <w:proofErr w:type="spellStart"/>
+      <w:r>
+        <w:t>resizeContents</w:t>
+      </w:r>
+      <w:proofErr w:type="spellEnd"/>
+      <w:r>
+        <w:t xml:space="preserve"> is false, the size related properties of the </w:t>
+      </w:r>
+      <w:proofErr w:type="spellStart"/>
+      <w:r>
+        <w:t>QEForm</w:t>
+      </w:r>
+      <w:proofErr w:type="spellEnd"/>
+      <w:r>
+        <w:t xml:space="preserve"> are adjusted to match the top level widget in the .</w:t>
+      </w:r>
+      <w:proofErr w:type="spellStart"/>
+      <w:r>
+        <w:t>ui</w:t>
+      </w:r>
+      <w:proofErr w:type="spellEnd"/>
+      <w:r>
+        <w:t xml:space="preserve"> file.</w:t>
+      </w:r>
+    </w:p>
+    <w:p>
+      <w:r>
+        <w:t>Refer to ‘</w:t>
+      </w:r>
+      <w:proofErr w:type="spellStart"/>
+      <w:r>
+        <w:fldChar w:fldCharType="begin"/>
+      </w:r>
+      <w:r>
+        <w:instrText xml:space="preserve"> REF _Ref346717578 \h </w:instrText>
+      </w:r>
+      <w:r>
+        <w:fldChar w:fldCharType="separate"/>
+      </w:r>
+      <w:r>
+        <w:t>QEForm</w:t>
+      </w:r>
+      <w:proofErr w:type="spellEnd"/>
+      <w:r>
+        <w:fldChar w:fldCharType="end"/>
+      </w:r>
+      <w:r>
+        <w:t xml:space="preserve">’ (page </w:t>
+      </w:r>
+      <w:r>
+        <w:fldChar w:fldCharType="begin"/>
+      </w:r>
+      <w:r>
+        <w:instrText xml:space="preserve"> PAGEREF _Ref346717591 \h </w:instrText>
+      </w:r>
+      <w:r>
+        <w:fldChar w:fldCharType="separate"/>
+      </w:r>
+      <w:r>
+        <w:rPr>
+          <w:noProof/>
+        </w:rPr>
+        <w:t>25</w:t>
+      </w:r>
+      <w:r>
+        <w:fldChar w:fldCharType="end"/>
+      </w:r>
+      <w:r>
+        <w:t xml:space="preserve">) for complete details about the </w:t>
+      </w:r>
+      <w:proofErr w:type="spellStart"/>
+      <w:r>
+        <w:t>QEForm</w:t>
+      </w:r>
+      <w:proofErr w:type="spellEnd"/>
+      <w:r>
+        <w:t xml:space="preserve"> widget</w:t>
+      </w:r>
+    </w:p>
+    <w:p>
+      <w:pPr>
+        <w:pStyle w:val="Heading2"/>
+      </w:pPr>
+      <w:r>
         <w:t xml:space="preserve">Ensuring </w:t>
       </w:r>
       <w:proofErr w:type="spellStart"/>
@@ -7741,6 +7994,7 @@
     <w:p>
       <w:proofErr w:type="spellStart"/>
       <w:r>
+        <w:lastRenderedPageBreak/>
         <w:t>QEGui</w:t>
       </w:r>
       <w:proofErr w:type="spellEnd"/>
@@ -7828,7 +8082,6 @@
       </w:pPr>
       <w:bookmarkStart w:id="32" w:name="_Toc346690597"/>
       <w:r>
-        <w:lastRenderedPageBreak/>
         <w:t>QE widgets</w:t>
       </w:r>
       <w:bookmarkEnd w:id="32"/>
@@ -8033,7 +8286,11 @@
         <w:t xml:space="preserve">’ property. </w:t>
       </w:r>
       <w:r>
-        <w:t xml:space="preserve">Default macro substitutions are very useful when designing user interface forms as they allow live data to be viewed when designing generic user interfaces. For example, a </w:t>
+        <w:t xml:space="preserve">Default macro </w:t>
+      </w:r>
+      <w:r>
+        <w:lastRenderedPageBreak/>
+        <w:t xml:space="preserve">substitutions are very useful when designing user interface forms as they allow live data to be viewed when designing generic user interfaces. For example, a </w:t>
       </w:r>
       <w:proofErr w:type="spellStart"/>
       <w:r>
@@ -8117,7 +8374,6 @@
     </w:p>
     <w:p>
       <w:r>
-        <w:lastRenderedPageBreak/>
         <w:fldChar w:fldCharType="begin"/>
       </w:r>
       <w:r>
@@ -8435,6 +8691,7 @@
           <w:noProof/>
           <w:lang w:eastAsia="en-AU"/>
         </w:rPr>
+        <w:lastRenderedPageBreak/>
         <w:drawing>
           <wp:inline distT="0" distB="0" distL="0" distR="0">
             <wp:extent cx="2874818" cy="1854743"/>
@@ -8526,7 +8783,6 @@
           <w:noProof/>
           <w:lang w:eastAsia="en-AU"/>
         </w:rPr>
-        <w:lastRenderedPageBreak/>
         <w:drawing>
           <wp:inline distT="0" distB="0" distL="0" distR="0">
             <wp:extent cx="3097100" cy="394855"/>
@@ -8715,6 +8971,7 @@
     </w:p>
     <w:p>
       <w:r>
+        <w:lastRenderedPageBreak/>
         <w:t>Widgets or applications that use messages from the framework have the option of filtering on this ID.</w:t>
       </w:r>
     </w:p>
@@ -8843,7 +9100,6 @@
     </w:p>
     <w:p>
       <w:r>
-        <w:lastRenderedPageBreak/>
         <w:t>This style string</w:t>
       </w:r>
       <w:r>
@@ -9163,6 +9419,7 @@
       </w:pPr>
       <w:bookmarkStart w:id="47" w:name="_Toc346690609"/>
       <w:r>
+        <w:lastRenderedPageBreak/>
         <w:t>String formatting properties</w:t>
       </w:r>
       <w:bookmarkEnd w:id="47"/>
@@ -9239,7 +9496,6 @@
       <w:proofErr w:type="spellStart"/>
       <w:proofErr w:type="gramStart"/>
       <w:r>
-        <w:lastRenderedPageBreak/>
         <w:t>useDbPrecision</w:t>
       </w:r>
       <w:bookmarkEnd w:id="49"/>
@@ -9476,6 +9732,7 @@
         </w:numPr>
       </w:pPr>
       <w:r>
+        <w:lastRenderedPageBreak/>
         <w:t>Values may be numeric or textual</w:t>
       </w:r>
     </w:p>
@@ -9585,7 +9842,6 @@
         </w:numPr>
       </w:pPr>
       <w:r>
-        <w:lastRenderedPageBreak/>
         <w:t>0:Off,1:On</w:t>
       </w:r>
     </w:p>
@@ -9971,6 +10227,7 @@
         </w:tabs>
       </w:pPr>
       <w:r>
+        <w:lastRenderedPageBreak/>
         <w:t>Scientific</w:t>
       </w:r>
       <w:r>
@@ -10060,7 +10317,6 @@
         <w:rPr>
           <w:b/>
         </w:rPr>
-        <w:lastRenderedPageBreak/>
         <w:t>Ascii</w:t>
       </w:r>
       <w:proofErr w:type="spellEnd"/>
@@ -10348,6 +10604,7 @@
           <w:noProof/>
           <w:lang w:eastAsia="en-AU"/>
         </w:rPr>
+        <w:lastRenderedPageBreak/>
         <w:drawing>
           <wp:inline distT="0" distB="0" distL="0" distR="0">
             <wp:extent cx="5731510" cy="2829560"/>
@@ -10419,7 +10676,6 @@
       <w:bookmarkStart w:id="60" w:name="_Toc346690622"/>
       <w:proofErr w:type="spellStart"/>
       <w:r>
-        <w:lastRenderedPageBreak/>
         <w:t>QBitStatus</w:t>
       </w:r>
       <w:proofErr w:type="spellEnd"/>
@@ -10473,6 +10729,7 @@
           <w:noProof/>
           <w:lang w:eastAsia="en-AU"/>
         </w:rPr>
+        <w:lastRenderedPageBreak/>
         <w:drawing>
           <wp:inline distT="0" distB="0" distL="0" distR="0">
             <wp:extent cx="4689764" cy="4177454"/>
@@ -12425,11 +12682,15 @@
         <w:pStyle w:val="Heading2"/>
       </w:pPr>
       <w:bookmarkStart w:id="78" w:name="_Toc346690640"/>
+      <w:bookmarkStart w:id="79" w:name="_Ref346717578"/>
+      <w:bookmarkStart w:id="80" w:name="_Ref346717591"/>
       <w:proofErr w:type="spellStart"/>
       <w:r>
         <w:t>QEForm</w:t>
       </w:r>
       <w:bookmarkEnd w:id="78"/>
+      <w:bookmarkEnd w:id="79"/>
+      <w:bookmarkEnd w:id="80"/>
       <w:proofErr w:type="spellEnd"/>
     </w:p>
     <w:p>
@@ -13373,7 +13634,7 @@
           <w:lang w:val="en-US"/>
         </w:rPr>
       </w:pPr>
-      <w:bookmarkStart w:id="79" w:name="_Ref345516376"/>
+      <w:bookmarkStart w:id="81" w:name="_Ref345516376"/>
       <w:r>
         <w:t xml:space="preserve">Figure </w:t>
       </w:r>
@@ -13385,7 +13646,7 @@
           <w:t>11</w:t>
         </w:r>
       </w:fldSimple>
-      <w:bookmarkEnd w:id="79"/>
+      <w:bookmarkEnd w:id="81"/>
       <w:r>
         <w:t xml:space="preserve"> </w:t>
       </w:r>
@@ -13402,24 +13663,24 @@
       <w:pPr>
         <w:pStyle w:val="Heading2"/>
       </w:pPr>
-      <w:bookmarkStart w:id="80" w:name="_Toc346690641"/>
+      <w:bookmarkStart w:id="82" w:name="_Toc346690641"/>
       <w:proofErr w:type="spellStart"/>
       <w:r>
         <w:t>QEPlot</w:t>
       </w:r>
-      <w:bookmarkEnd w:id="80"/>
+      <w:bookmarkEnd w:id="82"/>
       <w:proofErr w:type="spellEnd"/>
     </w:p>
     <w:p>
       <w:pPr>
         <w:pStyle w:val="Heading2"/>
       </w:pPr>
-      <w:bookmarkStart w:id="81" w:name="_Toc346690642"/>
+      <w:bookmarkStart w:id="83" w:name="_Toc346690642"/>
       <w:proofErr w:type="spellStart"/>
       <w:r>
         <w:t>QEImage</w:t>
       </w:r>
-      <w:bookmarkEnd w:id="81"/>
+      <w:bookmarkEnd w:id="83"/>
       <w:proofErr w:type="spellEnd"/>
     </w:p>
     <w:p>
@@ -13811,6 +14072,10 @@
         <w:t xml:space="preserve">on the Button Bar. To mark the target and beam, select ‘Mark Target’ and ‘Mark Beam’ from the select menu (available on the button bar and in the right click menu) and mark the target and beam positions on the image with the mouse. When </w:t>
       </w:r>
       <w:r>
+        <w:rPr>
+          <w:noProof/>
+          <w:lang w:eastAsia="en-AU"/>
+        </w:rPr>
         <w:drawing>
           <wp:inline distT="0" distB="0" distL="0" distR="0">
             <wp:extent cx="114316" cy="114316"/>
@@ -14986,7 +15251,7 @@
       <w:pPr>
         <w:pStyle w:val="Caption"/>
       </w:pPr>
-      <w:bookmarkStart w:id="82" w:name="_Ref346709098"/>
+      <w:bookmarkStart w:id="84" w:name="_Ref346709098"/>
       <w:r>
         <w:t xml:space="preserve">Figure </w:t>
       </w:r>
@@ -14998,7 +15263,7 @@
           <w:t>12</w:t>
         </w:r>
       </w:fldSimple>
-      <w:bookmarkEnd w:id="82"/>
+      <w:bookmarkEnd w:id="84"/>
       <w:r>
         <w:t xml:space="preserve"> </w:t>
       </w:r>
@@ -15132,7 +15397,7 @@
       <w:pPr>
         <w:pStyle w:val="Caption"/>
       </w:pPr>
-      <w:bookmarkStart w:id="83" w:name="_Ref346710357"/>
+      <w:bookmarkStart w:id="85" w:name="_Ref346710357"/>
       <w:r>
         <w:t xml:space="preserve">Figure </w:t>
       </w:r>
@@ -15144,7 +15409,7 @@
           <w:t>14</w:t>
         </w:r>
       </w:fldSimple>
-      <w:bookmarkEnd w:id="83"/>
+      <w:bookmarkEnd w:id="85"/>
       <w:r>
         <w:t xml:space="preserve"> </w:t>
       </w:r>
@@ -15213,7 +15478,7 @@
       <w:pPr>
         <w:pStyle w:val="Caption"/>
       </w:pPr>
-      <w:bookmarkStart w:id="84" w:name="_Ref346710052"/>
+      <w:bookmarkStart w:id="86" w:name="_Ref346710052"/>
       <w:r>
         <w:t xml:space="preserve">Figure </w:t>
       </w:r>
@@ -15225,7 +15490,7 @@
           <w:t>15</w:t>
         </w:r>
       </w:fldSimple>
-      <w:bookmarkEnd w:id="84"/>
+      <w:bookmarkEnd w:id="86"/>
       <w:r>
         <w:t xml:space="preserve"> Some </w:t>
       </w:r>
@@ -15248,36 +15513,36 @@
       <w:pPr>
         <w:pStyle w:val="Heading2"/>
       </w:pPr>
-      <w:bookmarkStart w:id="85" w:name="_Toc346690643"/>
+      <w:bookmarkStart w:id="87" w:name="_Toc346690643"/>
       <w:proofErr w:type="spellStart"/>
       <w:r>
         <w:t>QEFrame</w:t>
       </w:r>
-      <w:bookmarkEnd w:id="85"/>
+      <w:bookmarkEnd w:id="87"/>
       <w:proofErr w:type="spellEnd"/>
     </w:p>
     <w:p>
       <w:pPr>
         <w:pStyle w:val="Heading2"/>
       </w:pPr>
-      <w:bookmarkStart w:id="86" w:name="_Toc346690644"/>
+      <w:bookmarkStart w:id="88" w:name="_Toc346690644"/>
       <w:proofErr w:type="spellStart"/>
       <w:r>
         <w:t>QEGroupBox</w:t>
       </w:r>
-      <w:bookmarkEnd w:id="86"/>
+      <w:bookmarkEnd w:id="88"/>
       <w:proofErr w:type="spellEnd"/>
     </w:p>
     <w:p>
       <w:pPr>
         <w:pStyle w:val="Heading2"/>
       </w:pPr>
-      <w:bookmarkStart w:id="87" w:name="_Toc346690645"/>
+      <w:bookmarkStart w:id="89" w:name="_Toc346690645"/>
       <w:proofErr w:type="spellStart"/>
       <w:r>
         <w:t>QELink</w:t>
       </w:r>
-      <w:bookmarkEnd w:id="87"/>
+      <w:bookmarkEnd w:id="89"/>
       <w:proofErr w:type="spellEnd"/>
     </w:p>
     <w:p/>
@@ -15499,7 +15764,7 @@
               <w:color w:val="747476"/>
               <w:sz w:val="18"/>
             </w:rPr>
-            <w:t>27</w:t>
+            <w:t>19</w:t>
           </w:r>
           <w:r>
             <w:rPr>
@@ -15542,7 +15807,7 @@
               <w:color w:val="747476"/>
               <w:sz w:val="18"/>
             </w:rPr>
-            <w:t>32</w:t>
+            <w:t>33</w:t>
           </w:r>
           <w:r>
             <w:rPr>

</xml_diff>

<commit_message>
Minor update to design doco and gnerate PDF
</commit_message>
<xml_diff>
--- a/documentation/source/QE_QEGuiAndUserInterfaceDesign.docx
+++ b/documentation/source/QE_QEGuiAndUserInterfaceDesign.docx
@@ -125,7 +125,10 @@
         <w:jc w:val="center"/>
       </w:pPr>
       <w:r>
-        <w:t>8 January 2013</w:t>
+        <w:t xml:space="preserve">23 </w:t>
+      </w:r>
+      <w:r>
+        <w:t>January 2013</w:t>
       </w:r>
     </w:p>
     <w:sdt>
@@ -175,7 +178,7 @@
           <w:r>
             <w:fldChar w:fldCharType="separate"/>
           </w:r>
-          <w:hyperlink w:anchor="_Toc346690581" w:history="1">
+          <w:hyperlink w:anchor="_Toc346734590" w:history="1">
             <w:r>
               <w:rPr>
                 <w:rStyle w:val="Hyperlink"/>
@@ -202,7 +205,7 @@
                 <w:noProof/>
                 <w:webHidden/>
               </w:rPr>
-              <w:instrText xml:space="preserve"> PAGEREF _Toc346690581 \h </w:instrText>
+              <w:instrText xml:space="preserve"> PAGEREF _Toc346734590 \h </w:instrText>
             </w:r>
             <w:r>
               <w:rPr>
@@ -245,7 +248,7 @@
               <w:lang w:eastAsia="en-AU"/>
             </w:rPr>
           </w:pPr>
-          <w:hyperlink w:anchor="_Toc346690582" w:history="1">
+          <w:hyperlink w:anchor="_Toc346734591" w:history="1">
             <w:r>
               <w:rPr>
                 <w:rStyle w:val="Hyperlink"/>
@@ -272,7 +275,7 @@
                 <w:noProof/>
                 <w:webHidden/>
               </w:rPr>
-              <w:instrText xml:space="preserve"> PAGEREF _Toc346690582 \h </w:instrText>
+              <w:instrText xml:space="preserve"> PAGEREF _Toc346734591 \h </w:instrText>
             </w:r>
             <w:r>
               <w:rPr>
@@ -315,7 +318,7 @@
               <w:lang w:eastAsia="en-AU"/>
             </w:rPr>
           </w:pPr>
-          <w:hyperlink w:anchor="_Toc346690583" w:history="1">
+          <w:hyperlink w:anchor="_Toc346734592" w:history="1">
             <w:r>
               <w:rPr>
                 <w:rStyle w:val="Hyperlink"/>
@@ -342,7 +345,7 @@
                 <w:noProof/>
                 <w:webHidden/>
               </w:rPr>
-              <w:instrText xml:space="preserve"> PAGEREF _Toc346690583 \h </w:instrText>
+              <w:instrText xml:space="preserve"> PAGEREF _Toc346734592 \h </w:instrText>
             </w:r>
             <w:r>
               <w:rPr>
@@ -385,7 +388,7 @@
               <w:lang w:eastAsia="en-AU"/>
             </w:rPr>
           </w:pPr>
-          <w:hyperlink w:anchor="_Toc346690584" w:history="1">
+          <w:hyperlink w:anchor="_Toc346734593" w:history="1">
             <w:r>
               <w:rPr>
                 <w:rStyle w:val="Hyperlink"/>
@@ -412,7 +415,7 @@
                 <w:noProof/>
                 <w:webHidden/>
               </w:rPr>
-              <w:instrText xml:space="preserve"> PAGEREF _Toc346690584 \h </w:instrText>
+              <w:instrText xml:space="preserve"> PAGEREF _Toc346734593 \h </w:instrText>
             </w:r>
             <w:r>
               <w:rPr>
@@ -455,7 +458,7 @@
               <w:lang w:eastAsia="en-AU"/>
             </w:rPr>
           </w:pPr>
-          <w:hyperlink w:anchor="_Toc346690585" w:history="1">
+          <w:hyperlink w:anchor="_Toc346734594" w:history="1">
             <w:r>
               <w:rPr>
                 <w:rStyle w:val="Hyperlink"/>
@@ -482,7 +485,7 @@
                 <w:noProof/>
                 <w:webHidden/>
               </w:rPr>
-              <w:instrText xml:space="preserve"> PAGEREF _Toc346690585 \h </w:instrText>
+              <w:instrText xml:space="preserve"> PAGEREF _Toc346734594 \h </w:instrText>
             </w:r>
             <w:r>
               <w:rPr>
@@ -525,7 +528,7 @@
               <w:lang w:eastAsia="en-AU"/>
             </w:rPr>
           </w:pPr>
-          <w:hyperlink w:anchor="_Toc346690586" w:history="1">
+          <w:hyperlink w:anchor="_Toc346734595" w:history="1">
             <w:r>
               <w:rPr>
                 <w:rStyle w:val="Hyperlink"/>
@@ -552,7 +555,7 @@
                 <w:noProof/>
                 <w:webHidden/>
               </w:rPr>
-              <w:instrText xml:space="preserve"> PAGEREF _Toc346690586 \h </w:instrText>
+              <w:instrText xml:space="preserve"> PAGEREF _Toc346734595 \h </w:instrText>
             </w:r>
             <w:r>
               <w:rPr>
@@ -595,7 +598,7 @@
               <w:lang w:eastAsia="en-AU"/>
             </w:rPr>
           </w:pPr>
-          <w:hyperlink w:anchor="_Toc346690587" w:history="1">
+          <w:hyperlink w:anchor="_Toc346734596" w:history="1">
             <w:r>
               <w:rPr>
                 <w:rStyle w:val="Hyperlink"/>
@@ -622,7 +625,7 @@
                 <w:noProof/>
                 <w:webHidden/>
               </w:rPr>
-              <w:instrText xml:space="preserve"> PAGEREF _Toc346690587 \h </w:instrText>
+              <w:instrText xml:space="preserve"> PAGEREF _Toc346734596 \h </w:instrText>
             </w:r>
             <w:r>
               <w:rPr>
@@ -665,7 +668,7 @@
               <w:lang w:eastAsia="en-AU"/>
             </w:rPr>
           </w:pPr>
-          <w:hyperlink w:anchor="_Toc346690588" w:history="1">
+          <w:hyperlink w:anchor="_Toc346734597" w:history="1">
             <w:r>
               <w:rPr>
                 <w:rStyle w:val="Hyperlink"/>
@@ -692,7 +695,7 @@
                 <w:noProof/>
                 <w:webHidden/>
               </w:rPr>
-              <w:instrText xml:space="preserve"> PAGEREF _Toc346690588 \h </w:instrText>
+              <w:instrText xml:space="preserve"> PAGEREF _Toc346734597 \h </w:instrText>
             </w:r>
             <w:r>
               <w:rPr>
@@ -735,7 +738,7 @@
               <w:lang w:eastAsia="en-AU"/>
             </w:rPr>
           </w:pPr>
-          <w:hyperlink w:anchor="_Toc346690589" w:history="1">
+          <w:hyperlink w:anchor="_Toc346734598" w:history="1">
             <w:r>
               <w:rPr>
                 <w:rStyle w:val="Hyperlink"/>
@@ -762,7 +765,7 @@
                 <w:noProof/>
                 <w:webHidden/>
               </w:rPr>
-              <w:instrText xml:space="preserve"> PAGEREF _Toc346690589 \h </w:instrText>
+              <w:instrText xml:space="preserve"> PAGEREF _Toc346734598 \h </w:instrText>
             </w:r>
             <w:r>
               <w:rPr>
@@ -805,7 +808,7 @@
               <w:lang w:eastAsia="en-AU"/>
             </w:rPr>
           </w:pPr>
-          <w:hyperlink w:anchor="_Toc346690590" w:history="1">
+          <w:hyperlink w:anchor="_Toc346734599" w:history="1">
             <w:r>
               <w:rPr>
                 <w:rStyle w:val="Hyperlink"/>
@@ -832,7 +835,7 @@
                 <w:noProof/>
                 <w:webHidden/>
               </w:rPr>
-              <w:instrText xml:space="preserve"> PAGEREF _Toc346690590 \h </w:instrText>
+              <w:instrText xml:space="preserve"> PAGEREF _Toc346734599 \h </w:instrText>
             </w:r>
             <w:r>
               <w:rPr>
@@ -875,7 +878,7 @@
               <w:lang w:eastAsia="en-AU"/>
             </w:rPr>
           </w:pPr>
-          <w:hyperlink w:anchor="_Toc346690591" w:history="1">
+          <w:hyperlink w:anchor="_Toc346734600" w:history="1">
             <w:r>
               <w:rPr>
                 <w:rStyle w:val="Hyperlink"/>
@@ -902,7 +905,7 @@
                 <w:noProof/>
                 <w:webHidden/>
               </w:rPr>
-              <w:instrText xml:space="preserve"> PAGEREF _Toc346690591 \h </w:instrText>
+              <w:instrText xml:space="preserve"> PAGEREF _Toc346734600 \h </w:instrText>
             </w:r>
             <w:r>
               <w:rPr>
@@ -945,7 +948,7 @@
               <w:lang w:eastAsia="en-AU"/>
             </w:rPr>
           </w:pPr>
-          <w:hyperlink w:anchor="_Toc346690592" w:history="1">
+          <w:hyperlink w:anchor="_Toc346734601" w:history="1">
             <w:r>
               <w:rPr>
                 <w:rStyle w:val="Hyperlink"/>
@@ -972,7 +975,7 @@
                 <w:noProof/>
                 <w:webHidden/>
               </w:rPr>
-              <w:instrText xml:space="preserve"> PAGEREF _Toc346690592 \h </w:instrText>
+              <w:instrText xml:space="preserve"> PAGEREF _Toc346734601 \h </w:instrText>
             </w:r>
             <w:r>
               <w:rPr>
@@ -1015,7 +1018,7 @@
               <w:lang w:eastAsia="en-AU"/>
             </w:rPr>
           </w:pPr>
-          <w:hyperlink w:anchor="_Toc346690593" w:history="1">
+          <w:hyperlink w:anchor="_Toc346734602" w:history="1">
             <w:r>
               <w:rPr>
                 <w:rStyle w:val="Hyperlink"/>
@@ -1042,7 +1045,7 @@
                 <w:noProof/>
                 <w:webHidden/>
               </w:rPr>
-              <w:instrText xml:space="preserve"> PAGEREF _Toc346690593 \h </w:instrText>
+              <w:instrText xml:space="preserve"> PAGEREF _Toc346734602 \h </w:instrText>
             </w:r>
             <w:r>
               <w:rPr>
@@ -1085,7 +1088,7 @@
               <w:lang w:eastAsia="en-AU"/>
             </w:rPr>
           </w:pPr>
-          <w:hyperlink w:anchor="_Toc346690594" w:history="1">
+          <w:hyperlink w:anchor="_Toc346734603" w:history="1">
             <w:r>
               <w:rPr>
                 <w:rStyle w:val="Hyperlink"/>
@@ -1112,7 +1115,7 @@
                 <w:noProof/>
                 <w:webHidden/>
               </w:rPr>
-              <w:instrText xml:space="preserve"> PAGEREF _Toc346690594 \h </w:instrText>
+              <w:instrText xml:space="preserve"> PAGEREF _Toc346734603 \h </w:instrText>
             </w:r>
             <w:r>
               <w:rPr>
@@ -1155,13 +1158,13 @@
               <w:lang w:eastAsia="en-AU"/>
             </w:rPr>
           </w:pPr>
-          <w:hyperlink w:anchor="_Toc346690595" w:history="1">
+          <w:hyperlink w:anchor="_Toc346734604" w:history="1">
             <w:r>
               <w:rPr>
                 <w:rStyle w:val="Hyperlink"/>
                 <w:noProof/>
               </w:rPr>
-              <w:t>Ensuring QERadioButton is checked if it matches the current data value</w:t>
+              <w:t>Sub form resizing</w:t>
             </w:r>
             <w:r>
               <w:rPr>
@@ -1182,7 +1185,7 @@
                 <w:noProof/>
                 <w:webHidden/>
               </w:rPr>
-              <w:instrText xml:space="preserve"> PAGEREF _Toc346690595 \h </w:instrText>
+              <w:instrText xml:space="preserve"> PAGEREF _Toc346734604 \h </w:instrText>
             </w:r>
             <w:r>
               <w:rPr>
@@ -1225,12 +1228,82 @@
               <w:lang w:eastAsia="en-AU"/>
             </w:rPr>
           </w:pPr>
-          <w:hyperlink w:anchor="_Toc346690596" w:history="1">
+          <w:hyperlink w:anchor="_Toc346734605" w:history="1">
             <w:r>
               <w:rPr>
                 <w:rStyle w:val="Hyperlink"/>
                 <w:noProof/>
               </w:rPr>
+              <w:t>Ensuring QERadioButton is checked if it matches the current data value</w:t>
+            </w:r>
+            <w:r>
+              <w:rPr>
+                <w:noProof/>
+                <w:webHidden/>
+              </w:rPr>
+              <w:tab/>
+            </w:r>
+            <w:r>
+              <w:rPr>
+                <w:noProof/>
+                <w:webHidden/>
+              </w:rPr>
+              <w:fldChar w:fldCharType="begin"/>
+            </w:r>
+            <w:r>
+              <w:rPr>
+                <w:noProof/>
+                <w:webHidden/>
+              </w:rPr>
+              <w:instrText xml:space="preserve"> PAGEREF _Toc346734605 \h </w:instrText>
+            </w:r>
+            <w:r>
+              <w:rPr>
+                <w:noProof/>
+                <w:webHidden/>
+              </w:rPr>
+            </w:r>
+            <w:r>
+              <w:rPr>
+                <w:noProof/>
+                <w:webHidden/>
+              </w:rPr>
+              <w:fldChar w:fldCharType="separate"/>
+            </w:r>
+            <w:r>
+              <w:rPr>
+                <w:noProof/>
+                <w:webHidden/>
+              </w:rPr>
+              <w:t>11</w:t>
+            </w:r>
+            <w:r>
+              <w:rPr>
+                <w:noProof/>
+                <w:webHidden/>
+              </w:rPr>
+              <w:fldChar w:fldCharType="end"/>
+            </w:r>
+          </w:hyperlink>
+        </w:p>
+        <w:p>
+          <w:pPr>
+            <w:pStyle w:val="TOC2"/>
+            <w:tabs>
+              <w:tab w:val="right" w:leader="dot" w:pos="9016"/>
+            </w:tabs>
+            <w:rPr>
+              <w:rFonts w:eastAsiaTheme="minorEastAsia"/>
+              <w:noProof/>
+              <w:lang w:eastAsia="en-AU"/>
+            </w:rPr>
+          </w:pPr>
+          <w:hyperlink w:anchor="_Toc346734606" w:history="1">
+            <w:r>
+              <w:rPr>
+                <w:rStyle w:val="Hyperlink"/>
+                <w:noProof/>
+              </w:rPr>
               <w:t>What top level form to use</w:t>
             </w:r>
             <w:r>
@@ -1252,7 +1325,7 @@
                 <w:noProof/>
                 <w:webHidden/>
               </w:rPr>
-              <w:instrText xml:space="preserve"> PAGEREF _Toc346690596 \h </w:instrText>
+              <w:instrText xml:space="preserve"> PAGEREF _Toc346734606 \h </w:instrText>
             </w:r>
             <w:r>
               <w:rPr>
@@ -1295,7 +1368,7 @@
               <w:lang w:eastAsia="en-AU"/>
             </w:rPr>
           </w:pPr>
-          <w:hyperlink w:anchor="_Toc346690597" w:history="1">
+          <w:hyperlink w:anchor="_Toc346734607" w:history="1">
             <w:r>
               <w:rPr>
                 <w:rStyle w:val="Hyperlink"/>
@@ -1322,7 +1395,7 @@
                 <w:noProof/>
                 <w:webHidden/>
               </w:rPr>
-              <w:instrText xml:space="preserve"> PAGEREF _Toc346690597 \h </w:instrText>
+              <w:instrText xml:space="preserve"> PAGEREF _Toc346734607 \h </w:instrText>
             </w:r>
             <w:r>
               <w:rPr>
@@ -1365,7 +1438,7 @@
               <w:lang w:eastAsia="en-AU"/>
             </w:rPr>
           </w:pPr>
-          <w:hyperlink w:anchor="_Toc346690598" w:history="1">
+          <w:hyperlink w:anchor="_Toc346734608" w:history="1">
             <w:r>
               <w:rPr>
                 <w:rStyle w:val="Hyperlink"/>
@@ -1392,7 +1465,7 @@
                 <w:noProof/>
                 <w:webHidden/>
               </w:rPr>
-              <w:instrText xml:space="preserve"> PAGEREF _Toc346690598 \h </w:instrText>
+              <w:instrText xml:space="preserve"> PAGEREF _Toc346734608 \h </w:instrText>
             </w:r>
             <w:r>
               <w:rPr>
@@ -1435,7 +1508,7 @@
               <w:lang w:eastAsia="en-AU"/>
             </w:rPr>
           </w:pPr>
-          <w:hyperlink w:anchor="_Toc346690599" w:history="1">
+          <w:hyperlink w:anchor="_Toc346734609" w:history="1">
             <w:r>
               <w:rPr>
                 <w:rStyle w:val="Hyperlink"/>
@@ -1462,7 +1535,7 @@
                 <w:noProof/>
                 <w:webHidden/>
               </w:rPr>
-              <w:instrText xml:space="preserve"> PAGEREF _Toc346690599 \h </w:instrText>
+              <w:instrText xml:space="preserve"> PAGEREF _Toc346734609 \h </w:instrText>
             </w:r>
             <w:r>
               <w:rPr>
@@ -1505,7 +1578,7 @@
               <w:lang w:eastAsia="en-AU"/>
             </w:rPr>
           </w:pPr>
-          <w:hyperlink w:anchor="_Toc346690600" w:history="1">
+          <w:hyperlink w:anchor="_Toc346734610" w:history="1">
             <w:r>
               <w:rPr>
                 <w:rStyle w:val="Hyperlink"/>
@@ -1532,7 +1605,7 @@
                 <w:noProof/>
                 <w:webHidden/>
               </w:rPr>
-              <w:instrText xml:space="preserve"> PAGEREF _Toc346690600 \h </w:instrText>
+              <w:instrText xml:space="preserve"> PAGEREF _Toc346734610 \h </w:instrText>
             </w:r>
             <w:r>
               <w:rPr>
@@ -1552,7 +1625,7 @@
                 <w:noProof/>
                 <w:webHidden/>
               </w:rPr>
-              <w:t>13</w:t>
+              <w:t>14</w:t>
             </w:r>
             <w:r>
               <w:rPr>
@@ -1575,7 +1648,7 @@
               <w:lang w:eastAsia="en-AU"/>
             </w:rPr>
           </w:pPr>
-          <w:hyperlink w:anchor="_Toc346690601" w:history="1">
+          <w:hyperlink w:anchor="_Toc346734611" w:history="1">
             <w:r>
               <w:rPr>
                 <w:rStyle w:val="Hyperlink"/>
@@ -1602,7 +1675,7 @@
                 <w:noProof/>
                 <w:webHidden/>
               </w:rPr>
-              <w:instrText xml:space="preserve"> PAGEREF _Toc346690601 \h </w:instrText>
+              <w:instrText xml:space="preserve"> PAGEREF _Toc346734611 \h </w:instrText>
             </w:r>
             <w:r>
               <w:rPr>
@@ -1645,7 +1718,7 @@
               <w:lang w:eastAsia="en-AU"/>
             </w:rPr>
           </w:pPr>
-          <w:hyperlink w:anchor="_Toc346690602" w:history="1">
+          <w:hyperlink w:anchor="_Toc346734612" w:history="1">
             <w:r>
               <w:rPr>
                 <w:rStyle w:val="Hyperlink"/>
@@ -1672,7 +1745,7 @@
                 <w:noProof/>
                 <w:webHidden/>
               </w:rPr>
-              <w:instrText xml:space="preserve"> PAGEREF _Toc346690602 \h </w:instrText>
+              <w:instrText xml:space="preserve"> PAGEREF _Toc346734612 \h </w:instrText>
             </w:r>
             <w:r>
               <w:rPr>
@@ -1715,7 +1788,7 @@
               <w:lang w:eastAsia="en-AU"/>
             </w:rPr>
           </w:pPr>
-          <w:hyperlink w:anchor="_Toc346690603" w:history="1">
+          <w:hyperlink w:anchor="_Toc346734613" w:history="1">
             <w:r>
               <w:rPr>
                 <w:rStyle w:val="Hyperlink"/>
@@ -1742,7 +1815,7 @@
                 <w:noProof/>
                 <w:webHidden/>
               </w:rPr>
-              <w:instrText xml:space="preserve"> PAGEREF _Toc346690603 \h </w:instrText>
+              <w:instrText xml:space="preserve"> PAGEREF _Toc346734613 \h </w:instrText>
             </w:r>
             <w:r>
               <w:rPr>
@@ -1785,7 +1858,7 @@
               <w:lang w:eastAsia="en-AU"/>
             </w:rPr>
           </w:pPr>
-          <w:hyperlink w:anchor="_Toc346690604" w:history="1">
+          <w:hyperlink w:anchor="_Toc346734614" w:history="1">
             <w:r>
               <w:rPr>
                 <w:rStyle w:val="Hyperlink"/>
@@ -1812,7 +1885,7 @@
                 <w:noProof/>
                 <w:webHidden/>
               </w:rPr>
-              <w:instrText xml:space="preserve"> PAGEREF _Toc346690604 \h </w:instrText>
+              <w:instrText xml:space="preserve"> PAGEREF _Toc346734614 \h </w:instrText>
             </w:r>
             <w:r>
               <w:rPr>
@@ -1855,7 +1928,7 @@
               <w:lang w:eastAsia="en-AU"/>
             </w:rPr>
           </w:pPr>
-          <w:hyperlink w:anchor="_Toc346690605" w:history="1">
+          <w:hyperlink w:anchor="_Toc346734615" w:history="1">
             <w:r>
               <w:rPr>
                 <w:rStyle w:val="Hyperlink"/>
@@ -1882,7 +1955,7 @@
                 <w:noProof/>
                 <w:webHidden/>
               </w:rPr>
-              <w:instrText xml:space="preserve"> PAGEREF _Toc346690605 \h </w:instrText>
+              <w:instrText xml:space="preserve"> PAGEREF _Toc346734615 \h </w:instrText>
             </w:r>
             <w:r>
               <w:rPr>
@@ -1925,7 +1998,7 @@
               <w:lang w:eastAsia="en-AU"/>
             </w:rPr>
           </w:pPr>
-          <w:hyperlink w:anchor="_Toc346690606" w:history="1">
+          <w:hyperlink w:anchor="_Toc346734616" w:history="1">
             <w:r>
               <w:rPr>
                 <w:rStyle w:val="Hyperlink"/>
@@ -1952,7 +2025,7 @@
                 <w:noProof/>
                 <w:webHidden/>
               </w:rPr>
-              <w:instrText xml:space="preserve"> PAGEREF _Toc346690606 \h </w:instrText>
+              <w:instrText xml:space="preserve"> PAGEREF _Toc346734616 \h </w:instrText>
             </w:r>
             <w:r>
               <w:rPr>
@@ -1972,7 +2045,7 @@
                 <w:noProof/>
                 <w:webHidden/>
               </w:rPr>
-              <w:t>14</w:t>
+              <w:t>15</w:t>
             </w:r>
             <w:r>
               <w:rPr>
@@ -1995,7 +2068,7 @@
               <w:lang w:eastAsia="en-AU"/>
             </w:rPr>
           </w:pPr>
-          <w:hyperlink w:anchor="_Toc346690607" w:history="1">
+          <w:hyperlink w:anchor="_Toc346734617" w:history="1">
             <w:r>
               <w:rPr>
                 <w:rStyle w:val="Hyperlink"/>
@@ -2022,7 +2095,7 @@
                 <w:noProof/>
                 <w:webHidden/>
               </w:rPr>
-              <w:instrText xml:space="preserve"> PAGEREF _Toc346690607 \h </w:instrText>
+              <w:instrText xml:space="preserve"> PAGEREF _Toc346734617 \h </w:instrText>
             </w:r>
             <w:r>
               <w:rPr>
@@ -2065,7 +2138,7 @@
               <w:lang w:eastAsia="en-AU"/>
             </w:rPr>
           </w:pPr>
-          <w:hyperlink w:anchor="_Toc346690608" w:history="1">
+          <w:hyperlink w:anchor="_Toc346734618" w:history="1">
             <w:r>
               <w:rPr>
                 <w:rStyle w:val="Hyperlink"/>
@@ -2092,7 +2165,7 @@
                 <w:noProof/>
                 <w:webHidden/>
               </w:rPr>
-              <w:instrText xml:space="preserve"> PAGEREF _Toc346690608 \h </w:instrText>
+              <w:instrText xml:space="preserve"> PAGEREF _Toc346734618 \h </w:instrText>
             </w:r>
             <w:r>
               <w:rPr>
@@ -2135,7 +2208,7 @@
               <w:lang w:eastAsia="en-AU"/>
             </w:rPr>
           </w:pPr>
-          <w:hyperlink w:anchor="_Toc346690609" w:history="1">
+          <w:hyperlink w:anchor="_Toc346734619" w:history="1">
             <w:r>
               <w:rPr>
                 <w:rStyle w:val="Hyperlink"/>
@@ -2162,7 +2235,7 @@
                 <w:noProof/>
                 <w:webHidden/>
               </w:rPr>
-              <w:instrText xml:space="preserve"> PAGEREF _Toc346690609 \h </w:instrText>
+              <w:instrText xml:space="preserve"> PAGEREF _Toc346734619 \h </w:instrText>
             </w:r>
             <w:r>
               <w:rPr>
@@ -2182,7 +2255,7 @@
                 <w:noProof/>
                 <w:webHidden/>
               </w:rPr>
-              <w:t>15</w:t>
+              <w:t>16</w:t>
             </w:r>
             <w:r>
               <w:rPr>
@@ -2205,7 +2278,7 @@
               <w:lang w:eastAsia="en-AU"/>
             </w:rPr>
           </w:pPr>
-          <w:hyperlink w:anchor="_Toc346690610" w:history="1">
+          <w:hyperlink w:anchor="_Toc346734620" w:history="1">
             <w:r>
               <w:rPr>
                 <w:rStyle w:val="Hyperlink"/>
@@ -2232,7 +2305,7 @@
                 <w:noProof/>
                 <w:webHidden/>
               </w:rPr>
-              <w:instrText xml:space="preserve"> PAGEREF _Toc346690610 \h </w:instrText>
+              <w:instrText xml:space="preserve"> PAGEREF _Toc346734620 \h </w:instrText>
             </w:r>
             <w:r>
               <w:rPr>
@@ -2252,7 +2325,7 @@
                 <w:noProof/>
                 <w:webHidden/>
               </w:rPr>
-              <w:t>15</w:t>
+              <w:t>16</w:t>
             </w:r>
             <w:r>
               <w:rPr>
@@ -2275,7 +2348,7 @@
               <w:lang w:eastAsia="en-AU"/>
             </w:rPr>
           </w:pPr>
-          <w:hyperlink w:anchor="_Toc346690611" w:history="1">
+          <w:hyperlink w:anchor="_Toc346734621" w:history="1">
             <w:r>
               <w:rPr>
                 <w:rStyle w:val="Hyperlink"/>
@@ -2302,7 +2375,7 @@
                 <w:noProof/>
                 <w:webHidden/>
               </w:rPr>
-              <w:instrText xml:space="preserve"> PAGEREF _Toc346690611 \h </w:instrText>
+              <w:instrText xml:space="preserve"> PAGEREF _Toc346734621 \h </w:instrText>
             </w:r>
             <w:r>
               <w:rPr>
@@ -2345,7 +2418,7 @@
               <w:lang w:eastAsia="en-AU"/>
             </w:rPr>
           </w:pPr>
-          <w:hyperlink w:anchor="_Toc346690612" w:history="1">
+          <w:hyperlink w:anchor="_Toc346734622" w:history="1">
             <w:r>
               <w:rPr>
                 <w:rStyle w:val="Hyperlink"/>
@@ -2372,7 +2445,7 @@
                 <w:noProof/>
                 <w:webHidden/>
               </w:rPr>
-              <w:instrText xml:space="preserve"> PAGEREF _Toc346690612 \h </w:instrText>
+              <w:instrText xml:space="preserve"> PAGEREF _Toc346734622 \h </w:instrText>
             </w:r>
             <w:r>
               <w:rPr>
@@ -2415,7 +2488,7 @@
               <w:lang w:eastAsia="en-AU"/>
             </w:rPr>
           </w:pPr>
-          <w:hyperlink w:anchor="_Toc346690613" w:history="1">
+          <w:hyperlink w:anchor="_Toc346734623" w:history="1">
             <w:r>
               <w:rPr>
                 <w:rStyle w:val="Hyperlink"/>
@@ -2442,7 +2515,7 @@
                 <w:noProof/>
                 <w:webHidden/>
               </w:rPr>
-              <w:instrText xml:space="preserve"> PAGEREF _Toc346690613 \h </w:instrText>
+              <w:instrText xml:space="preserve"> PAGEREF _Toc346734623 \h </w:instrText>
             </w:r>
             <w:r>
               <w:rPr>
@@ -2485,7 +2558,7 @@
               <w:lang w:eastAsia="en-AU"/>
             </w:rPr>
           </w:pPr>
-          <w:hyperlink w:anchor="_Toc346690614" w:history="1">
+          <w:hyperlink w:anchor="_Toc346734624" w:history="1">
             <w:r>
               <w:rPr>
                 <w:rStyle w:val="Hyperlink"/>
@@ -2512,7 +2585,7 @@
                 <w:noProof/>
                 <w:webHidden/>
               </w:rPr>
-              <w:instrText xml:space="preserve"> PAGEREF _Toc346690614 \h </w:instrText>
+              <w:instrText xml:space="preserve"> PAGEREF _Toc346734624 \h </w:instrText>
             </w:r>
             <w:r>
               <w:rPr>
@@ -2555,7 +2628,7 @@
               <w:lang w:eastAsia="en-AU"/>
             </w:rPr>
           </w:pPr>
-          <w:hyperlink w:anchor="_Toc346690615" w:history="1">
+          <w:hyperlink w:anchor="_Toc346734625" w:history="1">
             <w:r>
               <w:rPr>
                 <w:rStyle w:val="Hyperlink"/>
@@ -2582,7 +2655,7 @@
                 <w:noProof/>
                 <w:webHidden/>
               </w:rPr>
-              <w:instrText xml:space="preserve"> PAGEREF _Toc346690615 \h </w:instrText>
+              <w:instrText xml:space="preserve"> PAGEREF _Toc346734625 \h </w:instrText>
             </w:r>
             <w:r>
               <w:rPr>
@@ -2625,7 +2698,7 @@
               <w:lang w:eastAsia="en-AU"/>
             </w:rPr>
           </w:pPr>
-          <w:hyperlink w:anchor="_Toc346690616" w:history="1">
+          <w:hyperlink w:anchor="_Toc346734626" w:history="1">
             <w:r>
               <w:rPr>
                 <w:rStyle w:val="Hyperlink"/>
@@ -2652,7 +2725,7 @@
                 <w:noProof/>
                 <w:webHidden/>
               </w:rPr>
-              <w:instrText xml:space="preserve"> PAGEREF _Toc346690616 \h </w:instrText>
+              <w:instrText xml:space="preserve"> PAGEREF _Toc346734626 \h </w:instrText>
             </w:r>
             <w:r>
               <w:rPr>
@@ -2695,7 +2768,7 @@
               <w:lang w:eastAsia="en-AU"/>
             </w:rPr>
           </w:pPr>
-          <w:hyperlink w:anchor="_Toc346690617" w:history="1">
+          <w:hyperlink w:anchor="_Toc346734627" w:history="1">
             <w:r>
               <w:rPr>
                 <w:rStyle w:val="Hyperlink"/>
@@ -2722,7 +2795,7 @@
                 <w:noProof/>
                 <w:webHidden/>
               </w:rPr>
-              <w:instrText xml:space="preserve"> PAGEREF _Toc346690617 \h </w:instrText>
+              <w:instrText xml:space="preserve"> PAGEREF _Toc346734627 \h </w:instrText>
             </w:r>
             <w:r>
               <w:rPr>
@@ -2765,7 +2838,7 @@
               <w:lang w:eastAsia="en-AU"/>
             </w:rPr>
           </w:pPr>
-          <w:hyperlink w:anchor="_Toc346690618" w:history="1">
+          <w:hyperlink w:anchor="_Toc346734628" w:history="1">
             <w:r>
               <w:rPr>
                 <w:rStyle w:val="Hyperlink"/>
@@ -2792,7 +2865,7 @@
                 <w:noProof/>
                 <w:webHidden/>
               </w:rPr>
-              <w:instrText xml:space="preserve"> PAGEREF _Toc346690618 \h </w:instrText>
+              <w:instrText xml:space="preserve"> PAGEREF _Toc346734628 \h </w:instrText>
             </w:r>
             <w:r>
               <w:rPr>
@@ -2835,7 +2908,7 @@
               <w:lang w:eastAsia="en-AU"/>
             </w:rPr>
           </w:pPr>
-          <w:hyperlink w:anchor="_Toc346690619" w:history="1">
+          <w:hyperlink w:anchor="_Toc346734629" w:history="1">
             <w:r>
               <w:rPr>
                 <w:rStyle w:val="Hyperlink"/>
@@ -2862,7 +2935,7 @@
                 <w:noProof/>
                 <w:webHidden/>
               </w:rPr>
-              <w:instrText xml:space="preserve"> PAGEREF _Toc346690619 \h </w:instrText>
+              <w:instrText xml:space="preserve"> PAGEREF _Toc346734629 \h </w:instrText>
             </w:r>
             <w:r>
               <w:rPr>
@@ -2882,7 +2955,7 @@
                 <w:noProof/>
                 <w:webHidden/>
               </w:rPr>
-              <w:t>17</w:t>
+              <w:t>18</w:t>
             </w:r>
             <w:r>
               <w:rPr>
@@ -2905,7 +2978,7 @@
               <w:lang w:eastAsia="en-AU"/>
             </w:rPr>
           </w:pPr>
-          <w:hyperlink w:anchor="_Toc346690620" w:history="1">
+          <w:hyperlink w:anchor="_Toc346734630" w:history="1">
             <w:r>
               <w:rPr>
                 <w:rStyle w:val="Hyperlink"/>
@@ -2932,7 +3005,7 @@
                 <w:noProof/>
                 <w:webHidden/>
               </w:rPr>
-              <w:instrText xml:space="preserve"> PAGEREF _Toc346690620 \h </w:instrText>
+              <w:instrText xml:space="preserve"> PAGEREF _Toc346734630 \h </w:instrText>
             </w:r>
             <w:r>
               <w:rPr>
@@ -2975,7 +3048,7 @@
               <w:lang w:eastAsia="en-AU"/>
             </w:rPr>
           </w:pPr>
-          <w:hyperlink w:anchor="_Toc346690621" w:history="1">
+          <w:hyperlink w:anchor="_Toc346734631" w:history="1">
             <w:r>
               <w:rPr>
                 <w:rStyle w:val="Hyperlink"/>
@@ -3002,7 +3075,7 @@
                 <w:noProof/>
                 <w:webHidden/>
               </w:rPr>
-              <w:instrText xml:space="preserve"> PAGEREF _Toc346690621 \h </w:instrText>
+              <w:instrText xml:space="preserve"> PAGEREF _Toc346734631 \h </w:instrText>
             </w:r>
             <w:r>
               <w:rPr>
@@ -3045,7 +3118,7 @@
               <w:lang w:eastAsia="en-AU"/>
             </w:rPr>
           </w:pPr>
-          <w:hyperlink w:anchor="_Toc346690622" w:history="1">
+          <w:hyperlink w:anchor="_Toc346734632" w:history="1">
             <w:r>
               <w:rPr>
                 <w:rStyle w:val="Hyperlink"/>
@@ -3072,7 +3145,7 @@
                 <w:noProof/>
                 <w:webHidden/>
               </w:rPr>
-              <w:instrText xml:space="preserve"> PAGEREF _Toc346690622 \h </w:instrText>
+              <w:instrText xml:space="preserve"> PAGEREF _Toc346734632 \h </w:instrText>
             </w:r>
             <w:r>
               <w:rPr>
@@ -3115,7 +3188,7 @@
               <w:lang w:eastAsia="en-AU"/>
             </w:rPr>
           </w:pPr>
-          <w:hyperlink w:anchor="_Toc346690623" w:history="1">
+          <w:hyperlink w:anchor="_Toc346734633" w:history="1">
             <w:r>
               <w:rPr>
                 <w:rStyle w:val="Hyperlink"/>
@@ -3142,7 +3215,7 @@
                 <w:noProof/>
                 <w:webHidden/>
               </w:rPr>
-              <w:instrText xml:space="preserve"> PAGEREF _Toc346690623 \h </w:instrText>
+              <w:instrText xml:space="preserve"> PAGEREF _Toc346734633 \h </w:instrText>
             </w:r>
             <w:r>
               <w:rPr>
@@ -3162,7 +3235,7 @@
                 <w:noProof/>
                 <w:webHidden/>
               </w:rPr>
-              <w:t>20</w:t>
+              <w:t>21</w:t>
             </w:r>
             <w:r>
               <w:rPr>
@@ -3185,7 +3258,7 @@
               <w:lang w:eastAsia="en-AU"/>
             </w:rPr>
           </w:pPr>
-          <w:hyperlink w:anchor="_Toc346690624" w:history="1">
+          <w:hyperlink w:anchor="_Toc346734634" w:history="1">
             <w:r>
               <w:rPr>
                 <w:rStyle w:val="Hyperlink"/>
@@ -3212,7 +3285,7 @@
                 <w:noProof/>
                 <w:webHidden/>
               </w:rPr>
-              <w:instrText xml:space="preserve"> PAGEREF _Toc346690624 \h </w:instrText>
+              <w:instrText xml:space="preserve"> PAGEREF _Toc346734634 \h </w:instrText>
             </w:r>
             <w:r>
               <w:rPr>
@@ -3232,7 +3305,7 @@
                 <w:noProof/>
                 <w:webHidden/>
               </w:rPr>
-              <w:t>20</w:t>
+              <w:t>21</w:t>
             </w:r>
             <w:r>
               <w:rPr>
@@ -3255,7 +3328,7 @@
               <w:lang w:eastAsia="en-AU"/>
             </w:rPr>
           </w:pPr>
-          <w:hyperlink w:anchor="_Toc346690625" w:history="1">
+          <w:hyperlink w:anchor="_Toc346734635" w:history="1">
             <w:r>
               <w:rPr>
                 <w:rStyle w:val="Hyperlink"/>
@@ -3282,7 +3355,7 @@
                 <w:noProof/>
                 <w:webHidden/>
               </w:rPr>
-              <w:instrText xml:space="preserve"> PAGEREF _Toc346690625 \h </w:instrText>
+              <w:instrText xml:space="preserve"> PAGEREF _Toc346734635 \h </w:instrText>
             </w:r>
             <w:r>
               <w:rPr>
@@ -3302,7 +3375,7 @@
                 <w:noProof/>
                 <w:webHidden/>
               </w:rPr>
-              <w:t>20</w:t>
+              <w:t>21</w:t>
             </w:r>
             <w:r>
               <w:rPr>
@@ -3325,7 +3398,7 @@
               <w:lang w:eastAsia="en-AU"/>
             </w:rPr>
           </w:pPr>
-          <w:hyperlink w:anchor="_Toc346690626" w:history="1">
+          <w:hyperlink w:anchor="_Toc346734636" w:history="1">
             <w:r>
               <w:rPr>
                 <w:rStyle w:val="Hyperlink"/>
@@ -3352,7 +3425,7 @@
                 <w:noProof/>
                 <w:webHidden/>
               </w:rPr>
-              <w:instrText xml:space="preserve"> PAGEREF _Toc346690626 \h </w:instrText>
+              <w:instrText xml:space="preserve"> PAGEREF _Toc346734636 \h </w:instrText>
             </w:r>
             <w:r>
               <w:rPr>
@@ -3372,7 +3445,7 @@
                 <w:noProof/>
                 <w:webHidden/>
               </w:rPr>
-              <w:t>20</w:t>
+              <w:t>21</w:t>
             </w:r>
             <w:r>
               <w:rPr>
@@ -3395,7 +3468,7 @@
               <w:lang w:eastAsia="en-AU"/>
             </w:rPr>
           </w:pPr>
-          <w:hyperlink w:anchor="_Toc346690627" w:history="1">
+          <w:hyperlink w:anchor="_Toc346734637" w:history="1">
             <w:r>
               <w:rPr>
                 <w:rStyle w:val="Hyperlink"/>
@@ -3422,7 +3495,7 @@
                 <w:noProof/>
                 <w:webHidden/>
               </w:rPr>
-              <w:instrText xml:space="preserve"> PAGEREF _Toc346690627 \h </w:instrText>
+              <w:instrText xml:space="preserve"> PAGEREF _Toc346734637 \h </w:instrText>
             </w:r>
             <w:r>
               <w:rPr>
@@ -3442,7 +3515,7 @@
                 <w:noProof/>
                 <w:webHidden/>
               </w:rPr>
-              <w:t>20</w:t>
+              <w:t>21</w:t>
             </w:r>
             <w:r>
               <w:rPr>
@@ -3465,7 +3538,7 @@
               <w:lang w:eastAsia="en-AU"/>
             </w:rPr>
           </w:pPr>
-          <w:hyperlink w:anchor="_Toc346690628" w:history="1">
+          <w:hyperlink w:anchor="_Toc346734638" w:history="1">
             <w:r>
               <w:rPr>
                 <w:rStyle w:val="Hyperlink"/>
@@ -3492,7 +3565,7 @@
                 <w:noProof/>
                 <w:webHidden/>
               </w:rPr>
-              <w:instrText xml:space="preserve"> PAGEREF _Toc346690628 \h </w:instrText>
+              <w:instrText xml:space="preserve"> PAGEREF _Toc346734638 \h </w:instrText>
             </w:r>
             <w:r>
               <w:rPr>
@@ -3512,7 +3585,7 @@
                 <w:noProof/>
                 <w:webHidden/>
               </w:rPr>
-              <w:t>20</w:t>
+              <w:t>21</w:t>
             </w:r>
             <w:r>
               <w:rPr>
@@ -3535,7 +3608,7 @@
               <w:lang w:eastAsia="en-AU"/>
             </w:rPr>
           </w:pPr>
-          <w:hyperlink w:anchor="_Toc346690629" w:history="1">
+          <w:hyperlink w:anchor="_Toc346734639" w:history="1">
             <w:r>
               <w:rPr>
                 <w:rStyle w:val="Hyperlink"/>
@@ -3562,7 +3635,7 @@
                 <w:noProof/>
                 <w:webHidden/>
               </w:rPr>
-              <w:instrText xml:space="preserve"> PAGEREF _Toc346690629 \h </w:instrText>
+              <w:instrText xml:space="preserve"> PAGEREF _Toc346734639 \h </w:instrText>
             </w:r>
             <w:r>
               <w:rPr>
@@ -3582,7 +3655,7 @@
                 <w:noProof/>
                 <w:webHidden/>
               </w:rPr>
-              <w:t>20</w:t>
+              <w:t>21</w:t>
             </w:r>
             <w:r>
               <w:rPr>
@@ -3605,7 +3678,7 @@
               <w:lang w:eastAsia="en-AU"/>
             </w:rPr>
           </w:pPr>
-          <w:hyperlink w:anchor="_Toc346690630" w:history="1">
+          <w:hyperlink w:anchor="_Toc346734640" w:history="1">
             <w:r>
               <w:rPr>
                 <w:rStyle w:val="Hyperlink"/>
@@ -3632,7 +3705,7 @@
                 <w:noProof/>
                 <w:webHidden/>
               </w:rPr>
-              <w:instrText xml:space="preserve"> PAGEREF _Toc346690630 \h </w:instrText>
+              <w:instrText xml:space="preserve"> PAGEREF _Toc346734640 \h </w:instrText>
             </w:r>
             <w:r>
               <w:rPr>
@@ -3652,7 +3725,7 @@
                 <w:noProof/>
                 <w:webHidden/>
               </w:rPr>
-              <w:t>20</w:t>
+              <w:t>21</w:t>
             </w:r>
             <w:r>
               <w:rPr>
@@ -3675,7 +3748,7 @@
               <w:lang w:eastAsia="en-AU"/>
             </w:rPr>
           </w:pPr>
-          <w:hyperlink w:anchor="_Toc346690631" w:history="1">
+          <w:hyperlink w:anchor="_Toc346734641" w:history="1">
             <w:r>
               <w:rPr>
                 <w:rStyle w:val="Hyperlink"/>
@@ -3702,7 +3775,7 @@
                 <w:noProof/>
                 <w:webHidden/>
               </w:rPr>
-              <w:instrText xml:space="preserve"> PAGEREF _Toc346690631 \h </w:instrText>
+              <w:instrText xml:space="preserve"> PAGEREF _Toc346734641 \h </w:instrText>
             </w:r>
             <w:r>
               <w:rPr>
@@ -3722,7 +3795,7 @@
                 <w:noProof/>
                 <w:webHidden/>
               </w:rPr>
-              <w:t>20</w:t>
+              <w:t>21</w:t>
             </w:r>
             <w:r>
               <w:rPr>
@@ -3745,7 +3818,7 @@
               <w:lang w:eastAsia="en-AU"/>
             </w:rPr>
           </w:pPr>
-          <w:hyperlink w:anchor="_Toc346690632" w:history="1">
+          <w:hyperlink w:anchor="_Toc346734642" w:history="1">
             <w:r>
               <w:rPr>
                 <w:rStyle w:val="Hyperlink"/>
@@ -3772,7 +3845,7 @@
                 <w:noProof/>
                 <w:webHidden/>
               </w:rPr>
-              <w:instrText xml:space="preserve"> PAGEREF _Toc346690632 \h </w:instrText>
+              <w:instrText xml:space="preserve"> PAGEREF _Toc346734642 \h </w:instrText>
             </w:r>
             <w:r>
               <w:rPr>
@@ -3792,7 +3865,7 @@
                 <w:noProof/>
                 <w:webHidden/>
               </w:rPr>
-              <w:t>20</w:t>
+              <w:t>21</w:t>
             </w:r>
             <w:r>
               <w:rPr>
@@ -3815,7 +3888,7 @@
               <w:lang w:eastAsia="en-AU"/>
             </w:rPr>
           </w:pPr>
-          <w:hyperlink w:anchor="_Toc346690633" w:history="1">
+          <w:hyperlink w:anchor="_Toc346734643" w:history="1">
             <w:r>
               <w:rPr>
                 <w:rStyle w:val="Hyperlink"/>
@@ -3842,7 +3915,7 @@
                 <w:noProof/>
                 <w:webHidden/>
               </w:rPr>
-              <w:instrText xml:space="preserve"> PAGEREF _Toc346690633 \h </w:instrText>
+              <w:instrText xml:space="preserve"> PAGEREF _Toc346734643 \h </w:instrText>
             </w:r>
             <w:r>
               <w:rPr>
@@ -3862,7 +3935,7 @@
                 <w:noProof/>
                 <w:webHidden/>
               </w:rPr>
-              <w:t>20</w:t>
+              <w:t>21</w:t>
             </w:r>
             <w:r>
               <w:rPr>
@@ -3885,7 +3958,7 @@
               <w:lang w:eastAsia="en-AU"/>
             </w:rPr>
           </w:pPr>
-          <w:hyperlink w:anchor="_Toc346690634" w:history="1">
+          <w:hyperlink w:anchor="_Toc346734644" w:history="1">
             <w:r>
               <w:rPr>
                 <w:rStyle w:val="Hyperlink"/>
@@ -3912,7 +3985,7 @@
                 <w:noProof/>
                 <w:webHidden/>
               </w:rPr>
-              <w:instrText xml:space="preserve"> PAGEREF _Toc346690634 \h </w:instrText>
+              <w:instrText xml:space="preserve"> PAGEREF _Toc346734644 \h </w:instrText>
             </w:r>
             <w:r>
               <w:rPr>
@@ -3932,7 +4005,7 @@
                 <w:noProof/>
                 <w:webHidden/>
               </w:rPr>
-              <w:t>20</w:t>
+              <w:t>21</w:t>
             </w:r>
             <w:r>
               <w:rPr>
@@ -3955,7 +4028,7 @@
               <w:lang w:eastAsia="en-AU"/>
             </w:rPr>
           </w:pPr>
-          <w:hyperlink w:anchor="_Toc346690635" w:history="1">
+          <w:hyperlink w:anchor="_Toc346734645" w:history="1">
             <w:r>
               <w:rPr>
                 <w:rStyle w:val="Hyperlink"/>
@@ -3982,7 +4055,7 @@
                 <w:noProof/>
                 <w:webHidden/>
               </w:rPr>
-              <w:instrText xml:space="preserve"> PAGEREF _Toc346690635 \h </w:instrText>
+              <w:instrText xml:space="preserve"> PAGEREF _Toc346734645 \h </w:instrText>
             </w:r>
             <w:r>
               <w:rPr>
@@ -4002,7 +4075,7 @@
                 <w:noProof/>
                 <w:webHidden/>
               </w:rPr>
-              <w:t>20</w:t>
+              <w:t>21</w:t>
             </w:r>
             <w:r>
               <w:rPr>
@@ -4025,7 +4098,7 @@
               <w:lang w:eastAsia="en-AU"/>
             </w:rPr>
           </w:pPr>
-          <w:hyperlink w:anchor="_Toc346690636" w:history="1">
+          <w:hyperlink w:anchor="_Toc346734646" w:history="1">
             <w:r>
               <w:rPr>
                 <w:rStyle w:val="Hyperlink"/>
@@ -4052,7 +4125,7 @@
                 <w:noProof/>
                 <w:webHidden/>
               </w:rPr>
-              <w:instrText xml:space="preserve"> PAGEREF _Toc346690636 \h </w:instrText>
+              <w:instrText xml:space="preserve"> PAGEREF _Toc346734646 \h </w:instrText>
             </w:r>
             <w:r>
               <w:rPr>
@@ -4072,7 +4145,7 @@
                 <w:noProof/>
                 <w:webHidden/>
               </w:rPr>
-              <w:t>24</w:t>
+              <w:t>25</w:t>
             </w:r>
             <w:r>
               <w:rPr>
@@ -4095,7 +4168,7 @@
               <w:lang w:eastAsia="en-AU"/>
             </w:rPr>
           </w:pPr>
-          <w:hyperlink w:anchor="_Toc346690637" w:history="1">
+          <w:hyperlink w:anchor="_Toc346734647" w:history="1">
             <w:r>
               <w:rPr>
                 <w:rStyle w:val="Hyperlink"/>
@@ -4122,7 +4195,7 @@
                 <w:noProof/>
                 <w:webHidden/>
               </w:rPr>
-              <w:instrText xml:space="preserve"> PAGEREF _Toc346690637 \h </w:instrText>
+              <w:instrText xml:space="preserve"> PAGEREF _Toc346734647 \h </w:instrText>
             </w:r>
             <w:r>
               <w:rPr>
@@ -4142,7 +4215,7 @@
                 <w:noProof/>
                 <w:webHidden/>
               </w:rPr>
-              <w:t>24</w:t>
+              <w:t>25</w:t>
             </w:r>
             <w:r>
               <w:rPr>
@@ -4165,7 +4238,7 @@
               <w:lang w:eastAsia="en-AU"/>
             </w:rPr>
           </w:pPr>
-          <w:hyperlink w:anchor="_Toc346690638" w:history="1">
+          <w:hyperlink w:anchor="_Toc346734648" w:history="1">
             <w:r>
               <w:rPr>
                 <w:rStyle w:val="Hyperlink"/>
@@ -4192,7 +4265,7 @@
                 <w:noProof/>
                 <w:webHidden/>
               </w:rPr>
-              <w:instrText xml:space="preserve"> PAGEREF _Toc346690638 \h </w:instrText>
+              <w:instrText xml:space="preserve"> PAGEREF _Toc346734648 \h </w:instrText>
             </w:r>
             <w:r>
               <w:rPr>
@@ -4212,7 +4285,7 @@
                 <w:noProof/>
                 <w:webHidden/>
               </w:rPr>
-              <w:t>24</w:t>
+              <w:t>25</w:t>
             </w:r>
             <w:r>
               <w:rPr>
@@ -4235,7 +4308,7 @@
               <w:lang w:eastAsia="en-AU"/>
             </w:rPr>
           </w:pPr>
-          <w:hyperlink w:anchor="_Toc346690639" w:history="1">
+          <w:hyperlink w:anchor="_Toc346734649" w:history="1">
             <w:r>
               <w:rPr>
                 <w:rStyle w:val="Hyperlink"/>
@@ -4262,7 +4335,7 @@
                 <w:noProof/>
                 <w:webHidden/>
               </w:rPr>
-              <w:instrText xml:space="preserve"> PAGEREF _Toc346690639 \h </w:instrText>
+              <w:instrText xml:space="preserve"> PAGEREF _Toc346734649 \h </w:instrText>
             </w:r>
             <w:r>
               <w:rPr>
@@ -4282,7 +4355,7 @@
                 <w:noProof/>
                 <w:webHidden/>
               </w:rPr>
-              <w:t>24</w:t>
+              <w:t>25</w:t>
             </w:r>
             <w:r>
               <w:rPr>
@@ -4305,7 +4378,7 @@
               <w:lang w:eastAsia="en-AU"/>
             </w:rPr>
           </w:pPr>
-          <w:hyperlink w:anchor="_Toc346690640" w:history="1">
+          <w:hyperlink w:anchor="_Toc346734650" w:history="1">
             <w:r>
               <w:rPr>
                 <w:rStyle w:val="Hyperlink"/>
@@ -4332,7 +4405,7 @@
                 <w:noProof/>
                 <w:webHidden/>
               </w:rPr>
-              <w:instrText xml:space="preserve"> PAGEREF _Toc346690640 \h </w:instrText>
+              <w:instrText xml:space="preserve"> PAGEREF _Toc346734650 \h </w:instrText>
             </w:r>
             <w:r>
               <w:rPr>
@@ -4352,7 +4425,7 @@
                 <w:noProof/>
                 <w:webHidden/>
               </w:rPr>
-              <w:t>24</w:t>
+              <w:t>25</w:t>
             </w:r>
             <w:r>
               <w:rPr>
@@ -4375,7 +4448,7 @@
               <w:lang w:eastAsia="en-AU"/>
             </w:rPr>
           </w:pPr>
-          <w:hyperlink w:anchor="_Toc346690641" w:history="1">
+          <w:hyperlink w:anchor="_Toc346734651" w:history="1">
             <w:r>
               <w:rPr>
                 <w:rStyle w:val="Hyperlink"/>
@@ -4402,7 +4475,7 @@
                 <w:noProof/>
                 <w:webHidden/>
               </w:rPr>
-              <w:instrText xml:space="preserve"> PAGEREF _Toc346690641 \h </w:instrText>
+              <w:instrText xml:space="preserve"> PAGEREF _Toc346734651 \h </w:instrText>
             </w:r>
             <w:r>
               <w:rPr>
@@ -4422,7 +4495,7 @@
                 <w:noProof/>
                 <w:webHidden/>
               </w:rPr>
-              <w:t>26</w:t>
+              <w:t>27</w:t>
             </w:r>
             <w:r>
               <w:rPr>
@@ -4445,7 +4518,7 @@
               <w:lang w:eastAsia="en-AU"/>
             </w:rPr>
           </w:pPr>
-          <w:hyperlink w:anchor="_Toc346690642" w:history="1">
+          <w:hyperlink w:anchor="_Toc346734652" w:history="1">
             <w:r>
               <w:rPr>
                 <w:rStyle w:val="Hyperlink"/>
@@ -4472,7 +4545,7 @@
                 <w:noProof/>
                 <w:webHidden/>
               </w:rPr>
-              <w:instrText xml:space="preserve"> PAGEREF _Toc346690642 \h </w:instrText>
+              <w:instrText xml:space="preserve"> PAGEREF _Toc346734652 \h </w:instrText>
             </w:r>
             <w:r>
               <w:rPr>
@@ -4492,7 +4565,7 @@
                 <w:noProof/>
                 <w:webHidden/>
               </w:rPr>
-              <w:t>26</w:t>
+              <w:t>27</w:t>
             </w:r>
             <w:r>
               <w:rPr>
@@ -4515,13 +4588,13 @@
               <w:lang w:eastAsia="en-AU"/>
             </w:rPr>
           </w:pPr>
-          <w:hyperlink w:anchor="_Toc346690643" w:history="1">
+          <w:hyperlink w:anchor="_Toc346734653" w:history="1">
             <w:r>
               <w:rPr>
                 <w:rStyle w:val="Hyperlink"/>
                 <w:noProof/>
               </w:rPr>
-              <w:t>QEFrame</w:t>
+              <w:t>QEFrame and QEGroupBox</w:t>
             </w:r>
             <w:r>
               <w:rPr>
@@ -4542,7 +4615,7 @@
                 <w:noProof/>
                 <w:webHidden/>
               </w:rPr>
-              <w:instrText xml:space="preserve"> PAGEREF _Toc346690643 \h </w:instrText>
+              <w:instrText xml:space="preserve"> PAGEREF _Toc346734653 \h </w:instrText>
             </w:r>
             <w:r>
               <w:rPr>
@@ -4562,7 +4635,7 @@
                 <w:noProof/>
                 <w:webHidden/>
               </w:rPr>
-              <w:t>26</w:t>
+              <w:t>33</w:t>
             </w:r>
             <w:r>
               <w:rPr>
@@ -4585,13 +4658,13 @@
               <w:lang w:eastAsia="en-AU"/>
             </w:rPr>
           </w:pPr>
-          <w:hyperlink w:anchor="_Toc346690644" w:history="1">
+          <w:hyperlink w:anchor="_Toc346734654" w:history="1">
             <w:r>
               <w:rPr>
                 <w:rStyle w:val="Hyperlink"/>
                 <w:noProof/>
               </w:rPr>
-              <w:t>QEGroupBox</w:t>
+              <w:t>QELink</w:t>
             </w:r>
             <w:r>
               <w:rPr>
@@ -4612,7 +4685,7 @@
                 <w:noProof/>
                 <w:webHidden/>
               </w:rPr>
-              <w:instrText xml:space="preserve"> PAGEREF _Toc346690644 \h </w:instrText>
+              <w:instrText xml:space="preserve"> PAGEREF _Toc346734654 \h </w:instrText>
             </w:r>
             <w:r>
               <w:rPr>
@@ -4632,77 +4705,7 @@
                 <w:noProof/>
                 <w:webHidden/>
               </w:rPr>
-              <w:t>26</w:t>
-            </w:r>
-            <w:r>
-              <w:rPr>
-                <w:noProof/>
-                <w:webHidden/>
-              </w:rPr>
-              <w:fldChar w:fldCharType="end"/>
-            </w:r>
-          </w:hyperlink>
-        </w:p>
-        <w:p>
-          <w:pPr>
-            <w:pStyle w:val="TOC2"/>
-            <w:tabs>
-              <w:tab w:val="right" w:leader="dot" w:pos="9016"/>
-            </w:tabs>
-            <w:rPr>
-              <w:rFonts w:eastAsiaTheme="minorEastAsia"/>
-              <w:noProof/>
-              <w:lang w:eastAsia="en-AU"/>
-            </w:rPr>
-          </w:pPr>
-          <w:hyperlink w:anchor="_Toc346690645" w:history="1">
-            <w:r>
-              <w:rPr>
-                <w:rStyle w:val="Hyperlink"/>
-                <w:noProof/>
-              </w:rPr>
-              <w:t>QELink</w:t>
-            </w:r>
-            <w:r>
-              <w:rPr>
-                <w:noProof/>
-                <w:webHidden/>
-              </w:rPr>
-              <w:tab/>
-            </w:r>
-            <w:r>
-              <w:rPr>
-                <w:noProof/>
-                <w:webHidden/>
-              </w:rPr>
-              <w:fldChar w:fldCharType="begin"/>
-            </w:r>
-            <w:r>
-              <w:rPr>
-                <w:noProof/>
-                <w:webHidden/>
-              </w:rPr>
-              <w:instrText xml:space="preserve"> PAGEREF _Toc346690645 \h </w:instrText>
-            </w:r>
-            <w:r>
-              <w:rPr>
-                <w:noProof/>
-                <w:webHidden/>
-              </w:rPr>
-            </w:r>
-            <w:r>
-              <w:rPr>
-                <w:noProof/>
-                <w:webHidden/>
-              </w:rPr>
-              <w:fldChar w:fldCharType="separate"/>
-            </w:r>
-            <w:r>
-              <w:rPr>
-                <w:noProof/>
-                <w:webHidden/>
-              </w:rPr>
-              <w:t>26</w:t>
+              <w:t>33</w:t>
             </w:r>
             <w:r>
               <w:rPr>
@@ -4736,7 +4739,7 @@
         <w:pStyle w:val="Heading1"/>
       </w:pPr>
       <w:bookmarkStart w:id="0" w:name="_Ref342384189"/>
-      <w:bookmarkStart w:id="1" w:name="_Toc346690581"/>
+      <w:bookmarkStart w:id="1" w:name="_Toc346734590"/>
       <w:r>
         <w:lastRenderedPageBreak/>
         <w:t>Introduction</w:t>
@@ -4798,7 +4801,7 @@
       <w:pPr>
         <w:pStyle w:val="Heading1"/>
       </w:pPr>
-      <w:bookmarkStart w:id="2" w:name="_Toc346690582"/>
+      <w:bookmarkStart w:id="2" w:name="_Toc346734591"/>
       <w:r>
         <w:t>Overview</w:t>
       </w:r>
@@ -4885,7 +4888,7 @@
       <w:pPr>
         <w:pStyle w:val="Heading2"/>
       </w:pPr>
-      <w:bookmarkStart w:id="3" w:name="_Toc346690583"/>
+      <w:bookmarkStart w:id="3" w:name="_Toc346734592"/>
       <w:r>
         <w:t>Qt Designer</w:t>
       </w:r>
@@ -4929,7 +4932,7 @@
       <w:pPr>
         <w:pStyle w:val="Heading2"/>
       </w:pPr>
-      <w:bookmarkStart w:id="4" w:name="_Toc346690584"/>
+      <w:bookmarkStart w:id="4" w:name="_Toc346734593"/>
       <w:proofErr w:type="spellStart"/>
       <w:r>
         <w:t>QEGui</w:t>
@@ -5045,7 +5048,7 @@
       <w:pPr>
         <w:pStyle w:val="Heading2"/>
       </w:pPr>
-      <w:bookmarkStart w:id="5" w:name="_Toc346690585"/>
+      <w:bookmarkStart w:id="5" w:name="_Toc346734594"/>
       <w:r>
         <w:lastRenderedPageBreak/>
         <w:t>QE widgets</w:t>
@@ -5159,7 +5162,7 @@
         <w:pStyle w:val="Heading1"/>
       </w:pPr>
       <w:bookmarkStart w:id="6" w:name="_Ref342384618"/>
-      <w:bookmarkStart w:id="7" w:name="_Toc346690586"/>
+      <w:bookmarkStart w:id="7" w:name="_Toc346734595"/>
       <w:proofErr w:type="spellStart"/>
       <w:r>
         <w:t>QEGui</w:t>
@@ -5172,7 +5175,7 @@
       <w:pPr>
         <w:pStyle w:val="Heading2"/>
       </w:pPr>
-      <w:bookmarkStart w:id="8" w:name="_Toc346690587"/>
+      <w:bookmarkStart w:id="8" w:name="_Toc346734596"/>
       <w:r>
         <w:t>Command format:</w:t>
       </w:r>
@@ -5796,7 +5799,7 @@
         <w:pStyle w:val="Heading2"/>
       </w:pPr>
       <w:bookmarkStart w:id="9" w:name="_Ref342384171"/>
-      <w:bookmarkStart w:id="10" w:name="_Toc346690588"/>
+      <w:bookmarkStart w:id="10" w:name="_Toc346734597"/>
       <w:r>
         <w:t>File location rules</w:t>
       </w:r>
@@ -5918,7 +5921,7 @@
       <w:pPr>
         <w:pStyle w:val="Heading1"/>
       </w:pPr>
-      <w:bookmarkStart w:id="11" w:name="_Toc346690589"/>
+      <w:bookmarkStart w:id="11" w:name="_Toc346734598"/>
       <w:r>
         <w:t>Tricks and tips</w:t>
       </w:r>
@@ -5931,7 +5934,7 @@
       <w:pPr>
         <w:pStyle w:val="Heading2"/>
       </w:pPr>
-      <w:bookmarkStart w:id="12" w:name="_Toc346690590"/>
+      <w:bookmarkStart w:id="12" w:name="_Toc346734599"/>
       <w:r>
         <w:t xml:space="preserve">GUI </w:t>
       </w:r>
@@ -6009,13 +6012,14 @@
     </w:p>
     <w:p>
       <w:pPr>
-        <w:pStyle w:val="Caption"/>
+        <w:keepNext/>
       </w:pPr>
       <w:r>
         <w:rPr>
           <w:noProof/>
           <w:lang w:eastAsia="en-AU"/>
         </w:rPr>
+        <w:lastRenderedPageBreak/>
         <w:drawing>
           <wp:inline distT="0" distB="0" distL="0" distR="0">
             <wp:extent cx="4054186" cy="1283272"/>
@@ -6059,7 +6063,6 @@
       </w:pPr>
       <w:bookmarkStart w:id="13" w:name="_Ref341882647"/>
       <w:r>
-        <w:lastRenderedPageBreak/>
         <w:t xml:space="preserve">Figure </w:t>
       </w:r>
       <w:fldSimple w:instr=" SEQ Figure \* ARABIC ">
@@ -6082,6 +6085,9 @@
       <w:r>
         <w:t xml:space="preserve"> Property</w:t>
       </w:r>
+      <w:r>
+        <w:t xml:space="preserve"> in designer with actual translated window title on form in foreground</w:t>
+      </w:r>
     </w:p>
     <w:p>
       <w:pPr>
@@ -6089,17 +6095,17 @@
       </w:pPr>
       <w:bookmarkStart w:id="14" w:name="_Ref345412022"/>
       <w:bookmarkStart w:id="15" w:name="_Ref345412034"/>
-      <w:bookmarkStart w:id="16" w:name="_Toc346690591"/>
-      <w:bookmarkStart w:id="17" w:name="_Ref345403872"/>
-      <w:bookmarkStart w:id="18" w:name="_Ref345403876"/>
-      <w:bookmarkStart w:id="19" w:name="_Ref345403920"/>
-      <w:bookmarkStart w:id="20" w:name="_Ref345403929"/>
+      <w:bookmarkStart w:id="16" w:name="_Ref345403872"/>
+      <w:bookmarkStart w:id="17" w:name="_Ref345403876"/>
+      <w:bookmarkStart w:id="18" w:name="_Ref345403920"/>
+      <w:bookmarkStart w:id="19" w:name="_Ref345403929"/>
+      <w:bookmarkStart w:id="20" w:name="_Toc346734600"/>
       <w:r>
         <w:t>User levels</w:t>
       </w:r>
       <w:bookmarkEnd w:id="14"/>
       <w:bookmarkEnd w:id="15"/>
-      <w:bookmarkEnd w:id="16"/>
+      <w:bookmarkEnd w:id="20"/>
     </w:p>
     <w:p>
       <w:r>
@@ -6466,7 +6472,7 @@
                     <pic:cNvPicPr/>
                   </pic:nvPicPr>
                   <pic:blipFill>
-                    <a:blip r:embed="rId11"/>
+                    <a:blip r:embed="rId11" cstate="print"/>
                     <a:stretch>
                       <a:fillRect/>
                     </a:stretch>
@@ -6492,6 +6498,7 @@
         <w:pStyle w:val="Caption"/>
       </w:pPr>
       <w:bookmarkStart w:id="21" w:name="_Ref345409170"/>
+      <w:bookmarkStart w:id="22" w:name="_Ref346734070"/>
       <w:r>
         <w:t xml:space="preserve">Figure </w:t>
       </w:r>
@@ -6518,25 +6525,26 @@
       <w:r>
         <w:t xml:space="preserve"> User level example</w:t>
       </w:r>
+      <w:bookmarkEnd w:id="22"/>
       <w:proofErr w:type="gramEnd"/>
     </w:p>
     <w:p>
       <w:pPr>
         <w:pStyle w:val="Heading2"/>
       </w:pPr>
-      <w:bookmarkStart w:id="22" w:name="_Ref345412535"/>
-      <w:bookmarkStart w:id="23" w:name="_Ref345412546"/>
-      <w:bookmarkStart w:id="24" w:name="_Toc346690592"/>
+      <w:bookmarkStart w:id="23" w:name="_Ref345412535"/>
+      <w:bookmarkStart w:id="24" w:name="_Ref345412546"/>
+      <w:bookmarkStart w:id="25" w:name="_Toc346734601"/>
       <w:r>
         <w:t>Logging</w:t>
       </w:r>
+      <w:bookmarkEnd w:id="16"/>
       <w:bookmarkEnd w:id="17"/>
       <w:bookmarkEnd w:id="18"/>
       <w:bookmarkEnd w:id="19"/>
-      <w:bookmarkEnd w:id="20"/>
-      <w:bookmarkEnd w:id="22"/>
       <w:bookmarkEnd w:id="23"/>
       <w:bookmarkEnd w:id="24"/>
+      <w:bookmarkEnd w:id="25"/>
     </w:p>
     <w:p>
       <w:r>
@@ -6726,7 +6734,7 @@
       <w:pPr>
         <w:pStyle w:val="Caption"/>
       </w:pPr>
-      <w:bookmarkStart w:id="25" w:name="_Ref345084350"/>
+      <w:bookmarkStart w:id="26" w:name="_Ref345084350"/>
       <w:r>
         <w:t xml:space="preserve">Figure </w:t>
       </w:r>
@@ -6749,7 +6757,7 @@
       <w:r>
         <w:fldChar w:fldCharType="end"/>
       </w:r>
-      <w:bookmarkEnd w:id="25"/>
+      <w:bookmarkEnd w:id="26"/>
       <w:r>
         <w:t xml:space="preserve"> Simple logging example</w:t>
       </w:r>
@@ -7328,7 +7336,7 @@
       <w:pPr>
         <w:pStyle w:val="Caption"/>
       </w:pPr>
-      <w:bookmarkStart w:id="26" w:name="_Ref345273581"/>
+      <w:bookmarkStart w:id="27" w:name="_Ref345273581"/>
       <w:r>
         <w:t xml:space="preserve">Figure </w:t>
       </w:r>
@@ -7351,7 +7359,7 @@
       <w:r>
         <w:fldChar w:fldCharType="end"/>
       </w:r>
-      <w:bookmarkEnd w:id="26"/>
+      <w:bookmarkEnd w:id="27"/>
       <w:r>
         <w:t xml:space="preserve"> Complex logging example</w:t>
       </w:r>
@@ -7418,13 +7426,13 @@
       <w:pPr>
         <w:pStyle w:val="Heading2"/>
       </w:pPr>
-      <w:bookmarkStart w:id="27" w:name="_Ref345498802"/>
-      <w:bookmarkStart w:id="28" w:name="_Toc346690593"/>
+      <w:bookmarkStart w:id="28" w:name="_Ref345498802"/>
+      <w:bookmarkStart w:id="29" w:name="_Toc346734602"/>
       <w:r>
         <w:t>Finding files</w:t>
       </w:r>
-      <w:bookmarkEnd w:id="27"/>
       <w:bookmarkEnd w:id="28"/>
+      <w:bookmarkEnd w:id="29"/>
     </w:p>
     <w:p>
       <w:r>
@@ -7510,12 +7518,12 @@
       <w:pPr>
         <w:pStyle w:val="Heading2"/>
       </w:pPr>
-      <w:bookmarkStart w:id="29" w:name="_Toc346690594"/>
+      <w:bookmarkStart w:id="30" w:name="_Toc346734603"/>
       <w:r>
         <w:lastRenderedPageBreak/>
         <w:t>Sub form file names</w:t>
       </w:r>
-      <w:bookmarkEnd w:id="29"/>
+      <w:bookmarkEnd w:id="30"/>
     </w:p>
     <w:p>
       <w:r>
@@ -7604,10 +7612,11 @@
       <w:pPr>
         <w:pStyle w:val="Heading2"/>
       </w:pPr>
-      <w:bookmarkStart w:id="30" w:name="_Toc346690595"/>
+      <w:bookmarkStart w:id="31" w:name="_Toc346734604"/>
       <w:r>
         <w:t>Sub form resizing</w:t>
       </w:r>
+      <w:bookmarkEnd w:id="31"/>
     </w:p>
     <w:p>
       <w:proofErr w:type="spellStart"/>
@@ -7858,6 +7867,7 @@
       <w:pPr>
         <w:pStyle w:val="Heading2"/>
       </w:pPr>
+      <w:bookmarkStart w:id="32" w:name="_Toc346734605"/>
       <w:r>
         <w:t xml:space="preserve">Ensuring </w:t>
       </w:r>
@@ -7869,7 +7879,7 @@
       <w:r>
         <w:t xml:space="preserve"> is checked if it matches the current data value</w:t>
       </w:r>
-      <w:bookmarkEnd w:id="30"/>
+      <w:bookmarkEnd w:id="32"/>
     </w:p>
     <w:p>
       <w:r>
@@ -7972,11 +7982,11 @@
       <w:pPr>
         <w:pStyle w:val="Heading2"/>
       </w:pPr>
-      <w:bookmarkStart w:id="31" w:name="_Toc346690596"/>
+      <w:bookmarkStart w:id="33" w:name="_Toc346734606"/>
       <w:r>
         <w:t>What top level form to use</w:t>
       </w:r>
-      <w:bookmarkEnd w:id="31"/>
+      <w:bookmarkEnd w:id="33"/>
     </w:p>
     <w:p>
       <w:r>
@@ -8080,11 +8090,11 @@
       <w:pPr>
         <w:pStyle w:val="Heading1"/>
       </w:pPr>
-      <w:bookmarkStart w:id="32" w:name="_Toc346690597"/>
+      <w:bookmarkStart w:id="34" w:name="_Toc346734607"/>
       <w:r>
         <w:t>QE widgets</w:t>
       </w:r>
-      <w:bookmarkEnd w:id="32"/>
+      <w:bookmarkEnd w:id="34"/>
     </w:p>
     <w:p>
       <w:r>
@@ -8198,11 +8208,11 @@
       <w:pPr>
         <w:pStyle w:val="Heading2"/>
       </w:pPr>
-      <w:bookmarkStart w:id="33" w:name="_Toc346690598"/>
+      <w:bookmarkStart w:id="35" w:name="_Toc346734608"/>
       <w:r>
         <w:t>Common QE Widget properties</w:t>
       </w:r>
-      <w:bookmarkEnd w:id="33"/>
+      <w:bookmarkEnd w:id="35"/>
     </w:p>
     <w:p>
       <w:r>
@@ -8213,7 +8223,7 @@
       <w:pPr>
         <w:pStyle w:val="Heading3"/>
       </w:pPr>
-      <w:bookmarkStart w:id="34" w:name="_Toc346690599"/>
+      <w:bookmarkStart w:id="36" w:name="_Toc346734609"/>
       <w:proofErr w:type="spellStart"/>
       <w:proofErr w:type="gramStart"/>
       <w:r>
@@ -8234,7 +8244,7 @@
       <w:r>
         <w:t>variableSubstitutions</w:t>
       </w:r>
-      <w:bookmarkEnd w:id="34"/>
+      <w:bookmarkEnd w:id="36"/>
       <w:proofErr w:type="spellEnd"/>
     </w:p>
     <w:p>
@@ -8598,7 +8608,7 @@
       <w:pPr>
         <w:pStyle w:val="Caption"/>
       </w:pPr>
-      <w:bookmarkStart w:id="35" w:name="_Ref343610252"/>
+      <w:bookmarkStart w:id="37" w:name="_Ref343610252"/>
       <w:r>
         <w:t xml:space="preserve">Figure </w:t>
       </w:r>
@@ -8610,7 +8620,7 @@
           <w:t>5</w:t>
         </w:r>
       </w:fldSimple>
-      <w:bookmarkEnd w:id="35"/>
+      <w:bookmarkEnd w:id="37"/>
       <w:r>
         <w:t xml:space="preserve"> Sub form with macro substitution for part of the variable name</w:t>
       </w:r>
@@ -8665,7 +8675,7 @@
       <w:pPr>
         <w:pStyle w:val="Caption"/>
       </w:pPr>
-      <w:bookmarkStart w:id="36" w:name="_Ref343610371"/>
+      <w:bookmarkStart w:id="38" w:name="_Ref343610371"/>
       <w:r>
         <w:t xml:space="preserve">Figure </w:t>
       </w:r>
@@ -8677,7 +8687,7 @@
           <w:t>6</w:t>
         </w:r>
       </w:fldSimple>
-      <w:bookmarkEnd w:id="36"/>
+      <w:bookmarkEnd w:id="38"/>
       <w:r>
         <w:t xml:space="preserve"> Main form containing sub form with all macro substitutions satisfied (but one is incorrect)</w:t>
       </w:r>
@@ -8733,7 +8743,7 @@
       <w:pPr>
         <w:pStyle w:val="Caption"/>
       </w:pPr>
-      <w:bookmarkStart w:id="37" w:name="_Ref343610546"/>
+      <w:bookmarkStart w:id="39" w:name="_Ref343610546"/>
       <w:r>
         <w:t xml:space="preserve">Figure </w:t>
       </w:r>
@@ -8745,7 +8755,7 @@
           <w:t>7</w:t>
         </w:r>
       </w:fldSimple>
-      <w:bookmarkEnd w:id="37"/>
+      <w:bookmarkEnd w:id="39"/>
       <w:r>
         <w:t xml:space="preserve"> </w:t>
       </w:r>
@@ -8762,13 +8772,13 @@
       <w:pPr>
         <w:pStyle w:val="Heading3"/>
       </w:pPr>
-      <w:bookmarkStart w:id="38" w:name="_Toc346690600"/>
+      <w:bookmarkStart w:id="40" w:name="_Toc346734610"/>
       <w:proofErr w:type="spellStart"/>
       <w:proofErr w:type="gramStart"/>
       <w:r>
         <w:t>variableAsTooltip</w:t>
       </w:r>
-      <w:bookmarkEnd w:id="38"/>
+      <w:bookmarkEnd w:id="40"/>
       <w:proofErr w:type="spellEnd"/>
       <w:proofErr w:type="gramEnd"/>
     </w:p>
@@ -8824,11 +8834,11 @@
       <w:pPr>
         <w:pStyle w:val="Heading3"/>
       </w:pPr>
-      <w:bookmarkStart w:id="39" w:name="_Toc346690601"/>
+      <w:bookmarkStart w:id="41" w:name="_Toc346734611"/>
       <w:r>
         <w:t>Subscribe</w:t>
       </w:r>
-      <w:bookmarkEnd w:id="39"/>
+      <w:bookmarkEnd w:id="41"/>
     </w:p>
     <w:p>
       <w:r>
@@ -8871,57 +8881,57 @@
       <w:pPr>
         <w:pStyle w:val="Heading3"/>
       </w:pPr>
-      <w:bookmarkStart w:id="40" w:name="_Toc346690602"/>
+      <w:bookmarkStart w:id="42" w:name="_Toc346734612"/>
       <w:proofErr w:type="gramStart"/>
       <w:r>
         <w:t>enabled</w:t>
-      </w:r>
-      <w:bookmarkEnd w:id="40"/>
-      <w:proofErr w:type="gramEnd"/>
-    </w:p>
-    <w:p>
-      <w:r>
-        <w:t>Set the preferred 'enabled' state. Default is true.</w:t>
-      </w:r>
-    </w:p>
-    <w:p>
-      <w:r>
-        <w:t>The standard Qt ‘enabled’ property is set false by many QE widgets to indicate if the data displayed is invalid (disabled). When the data displayed is valid, the QE widget will reset standard Qt ‘enabled’ property to the value of this ‘enabled’ property. Users wanting to enable or disable a QE widget for other purposes should use this property. This property will be used to set the standard Qt ‘enabled’ property except when data is invalid.</w:t>
-      </w:r>
-    </w:p>
-    <w:p>
-      <w:pPr>
-        <w:pStyle w:val="Heading3"/>
-      </w:pPr>
-      <w:bookmarkStart w:id="41" w:name="_Toc346690603"/>
-      <w:proofErr w:type="spellStart"/>
-      <w:proofErr w:type="gramStart"/>
-      <w:r>
-        <w:t>allowDrop</w:t>
-      </w:r>
-      <w:bookmarkEnd w:id="41"/>
-      <w:proofErr w:type="spellEnd"/>
-      <w:proofErr w:type="gramEnd"/>
-    </w:p>
-    <w:p>
-      <w:r>
-        <w:t>Allow drag/drops operations to this widget. Default is false. Any dropped text will be used as a new variable name.</w:t>
-      </w:r>
-    </w:p>
-    <w:p>
-      <w:pPr>
-        <w:pStyle w:val="Heading3"/>
-      </w:pPr>
-      <w:bookmarkStart w:id="42" w:name="_Toc346690604"/>
-      <w:proofErr w:type="gramStart"/>
-      <w:r>
-        <w:t>visible</w:t>
       </w:r>
       <w:bookmarkEnd w:id="42"/>
       <w:proofErr w:type="gramEnd"/>
     </w:p>
     <w:p>
       <w:r>
+        <w:t>Set the preferred 'enabled' state. Default is true.</w:t>
+      </w:r>
+    </w:p>
+    <w:p>
+      <w:r>
+        <w:t>The standard Qt ‘enabled’ property is set false by many QE widgets to indicate if the data displayed is invalid (disabled). When the data displayed is valid, the QE widget will reset standard Qt ‘enabled’ property to the value of this ‘enabled’ property. Users wanting to enable or disable a QE widget for other purposes should use this property. This property will be used to set the standard Qt ‘enabled’ property except when data is invalid.</w:t>
+      </w:r>
+    </w:p>
+    <w:p>
+      <w:pPr>
+        <w:pStyle w:val="Heading3"/>
+      </w:pPr>
+      <w:bookmarkStart w:id="43" w:name="_Toc346734613"/>
+      <w:proofErr w:type="spellStart"/>
+      <w:proofErr w:type="gramStart"/>
+      <w:r>
+        <w:t>allowDrop</w:t>
+      </w:r>
+      <w:bookmarkEnd w:id="43"/>
+      <w:proofErr w:type="spellEnd"/>
+      <w:proofErr w:type="gramEnd"/>
+    </w:p>
+    <w:p>
+      <w:r>
+        <w:t>Allow drag/drops operations to this widget. Default is false. Any dropped text will be used as a new variable name.</w:t>
+      </w:r>
+    </w:p>
+    <w:p>
+      <w:pPr>
+        <w:pStyle w:val="Heading3"/>
+      </w:pPr>
+      <w:bookmarkStart w:id="44" w:name="_Toc346734614"/>
+      <w:proofErr w:type="gramStart"/>
+      <w:r>
+        <w:t>visible</w:t>
+      </w:r>
+      <w:bookmarkEnd w:id="44"/>
+      <w:proofErr w:type="gramEnd"/>
+    </w:p>
+    <w:p>
+      <w:r>
         <w:t>Display the widget. Default is true.</w:t>
       </w:r>
       <w:r>
@@ -8954,13 +8964,13 @@
       <w:pPr>
         <w:pStyle w:val="Heading3"/>
       </w:pPr>
-      <w:bookmarkStart w:id="43" w:name="_Toc346690605"/>
+      <w:bookmarkStart w:id="45" w:name="_Toc346734615"/>
       <w:proofErr w:type="spellStart"/>
       <w:proofErr w:type="gramStart"/>
       <w:r>
         <w:t>messageSourceId</w:t>
       </w:r>
-      <w:bookmarkEnd w:id="43"/>
+      <w:bookmarkEnd w:id="45"/>
       <w:proofErr w:type="spellEnd"/>
       <w:proofErr w:type="gramEnd"/>
     </w:p>
@@ -9042,7 +9052,7 @@
       <w:pPr>
         <w:pStyle w:val="Heading3"/>
       </w:pPr>
-      <w:bookmarkStart w:id="44" w:name="_Toc346690606"/>
+      <w:bookmarkStart w:id="46" w:name="_Toc346734616"/>
       <w:proofErr w:type="spellStart"/>
       <w:proofErr w:type="gramStart"/>
       <w:r>
@@ -9065,7 +9075,7 @@
       <w:r>
         <w:t>userLevelEngineerStyle</w:t>
       </w:r>
-      <w:bookmarkEnd w:id="44"/>
+      <w:bookmarkEnd w:id="46"/>
       <w:proofErr w:type="spellEnd"/>
     </w:p>
     <w:p>
@@ -9157,13 +9167,13 @@
       <w:pPr>
         <w:pStyle w:val="Heading3"/>
       </w:pPr>
-      <w:bookmarkStart w:id="45" w:name="_Toc346690607"/>
+      <w:bookmarkStart w:id="47" w:name="_Toc346734617"/>
       <w:proofErr w:type="spellStart"/>
       <w:proofErr w:type="gramStart"/>
       <w:r>
         <w:t>userLevelVisibility</w:t>
       </w:r>
-      <w:bookmarkEnd w:id="45"/>
+      <w:bookmarkEnd w:id="47"/>
       <w:proofErr w:type="spellEnd"/>
       <w:proofErr w:type="gramEnd"/>
     </w:p>
@@ -9277,13 +9287,13 @@
       <w:pPr>
         <w:pStyle w:val="Heading3"/>
       </w:pPr>
-      <w:bookmarkStart w:id="46" w:name="_Toc346690608"/>
+      <w:bookmarkStart w:id="48" w:name="_Toc346734618"/>
       <w:proofErr w:type="spellStart"/>
       <w:proofErr w:type="gramStart"/>
       <w:r>
         <w:t>userLevelEnabled</w:t>
       </w:r>
-      <w:bookmarkEnd w:id="46"/>
+      <w:bookmarkEnd w:id="48"/>
       <w:proofErr w:type="spellEnd"/>
       <w:proofErr w:type="gramEnd"/>
     </w:p>
@@ -9417,12 +9427,12 @@
       <w:pPr>
         <w:pStyle w:val="Heading2"/>
       </w:pPr>
-      <w:bookmarkStart w:id="47" w:name="_Toc346690609"/>
+      <w:bookmarkStart w:id="49" w:name="_Toc346734619"/>
       <w:r>
         <w:lastRenderedPageBreak/>
         <w:t>String formatting properties</w:t>
       </w:r>
-      <w:bookmarkEnd w:id="47"/>
+      <w:bookmarkEnd w:id="49"/>
     </w:p>
     <w:p>
       <w:r>
@@ -9462,12 +9472,12 @@
       <w:pPr>
         <w:pStyle w:val="Heading3"/>
       </w:pPr>
-      <w:bookmarkStart w:id="48" w:name="_Toc346690610"/>
+      <w:bookmarkStart w:id="50" w:name="_Toc346734620"/>
       <w:proofErr w:type="gramStart"/>
       <w:r>
         <w:t>precision</w:t>
       </w:r>
-      <w:bookmarkEnd w:id="48"/>
+      <w:bookmarkEnd w:id="50"/>
       <w:proofErr w:type="gramEnd"/>
     </w:p>
     <w:p>
@@ -9492,13 +9502,13 @@
       <w:pPr>
         <w:pStyle w:val="Heading3"/>
       </w:pPr>
-      <w:bookmarkStart w:id="49" w:name="_Toc346690611"/>
+      <w:bookmarkStart w:id="51" w:name="_Toc346734621"/>
       <w:proofErr w:type="spellStart"/>
       <w:proofErr w:type="gramStart"/>
       <w:r>
         <w:t>useDbPrecision</w:t>
       </w:r>
-      <w:bookmarkEnd w:id="49"/>
+      <w:bookmarkEnd w:id="51"/>
       <w:proofErr w:type="spellEnd"/>
       <w:proofErr w:type="gramEnd"/>
     </w:p>
@@ -9516,13 +9526,13 @@
       <w:pPr>
         <w:pStyle w:val="Heading3"/>
       </w:pPr>
-      <w:bookmarkStart w:id="50" w:name="_Toc346690612"/>
+      <w:bookmarkStart w:id="52" w:name="_Toc346734622"/>
       <w:proofErr w:type="spellStart"/>
       <w:proofErr w:type="gramStart"/>
       <w:r>
         <w:t>leadingZero</w:t>
       </w:r>
-      <w:bookmarkEnd w:id="50"/>
+      <w:bookmarkEnd w:id="52"/>
       <w:proofErr w:type="spellEnd"/>
       <w:proofErr w:type="gramEnd"/>
     </w:p>
@@ -9535,13 +9545,13 @@
       <w:pPr>
         <w:pStyle w:val="Heading3"/>
       </w:pPr>
-      <w:bookmarkStart w:id="51" w:name="_Toc346690613"/>
+      <w:bookmarkStart w:id="53" w:name="_Toc346734623"/>
       <w:proofErr w:type="spellStart"/>
       <w:proofErr w:type="gramStart"/>
       <w:r>
         <w:t>trailingZeros</w:t>
       </w:r>
-      <w:bookmarkEnd w:id="51"/>
+      <w:bookmarkEnd w:id="53"/>
       <w:proofErr w:type="spellEnd"/>
       <w:proofErr w:type="gramEnd"/>
     </w:p>
@@ -9554,13 +9564,13 @@
       <w:pPr>
         <w:pStyle w:val="Heading3"/>
       </w:pPr>
-      <w:bookmarkStart w:id="52" w:name="_Toc346690614"/>
+      <w:bookmarkStart w:id="54" w:name="_Toc346734624"/>
       <w:proofErr w:type="spellStart"/>
       <w:proofErr w:type="gramStart"/>
       <w:r>
         <w:t>addUnits</w:t>
       </w:r>
-      <w:bookmarkEnd w:id="52"/>
+      <w:bookmarkEnd w:id="54"/>
       <w:proofErr w:type="spellEnd"/>
       <w:proofErr w:type="gramEnd"/>
     </w:p>
@@ -9573,13 +9583,13 @@
       <w:pPr>
         <w:pStyle w:val="Heading3"/>
       </w:pPr>
-      <w:bookmarkStart w:id="53" w:name="_Toc346690615"/>
+      <w:bookmarkStart w:id="55" w:name="_Toc346734625"/>
       <w:proofErr w:type="spellStart"/>
       <w:proofErr w:type="gramStart"/>
       <w:r>
         <w:t>localEnumeration</w:t>
       </w:r>
-      <w:bookmarkEnd w:id="53"/>
+      <w:bookmarkEnd w:id="55"/>
       <w:proofErr w:type="spellEnd"/>
       <w:proofErr w:type="gramEnd"/>
     </w:p>
@@ -9981,12 +9991,12 @@
       <w:pPr>
         <w:pStyle w:val="Heading3"/>
       </w:pPr>
-      <w:bookmarkStart w:id="54" w:name="_Toc346690616"/>
+      <w:bookmarkStart w:id="56" w:name="_Toc346734626"/>
       <w:proofErr w:type="gramStart"/>
       <w:r>
         <w:t>format</w:t>
       </w:r>
-      <w:bookmarkEnd w:id="54"/>
+      <w:bookmarkEnd w:id="56"/>
       <w:proofErr w:type="gramEnd"/>
     </w:p>
     <w:p>
@@ -10145,12 +10155,12 @@
       <w:pPr>
         <w:pStyle w:val="Heading3"/>
       </w:pPr>
-      <w:bookmarkStart w:id="55" w:name="_Toc346690617"/>
+      <w:bookmarkStart w:id="57" w:name="_Toc346734627"/>
       <w:proofErr w:type="gramStart"/>
       <w:r>
         <w:t>radix</w:t>
       </w:r>
-      <w:bookmarkEnd w:id="55"/>
+      <w:bookmarkEnd w:id="57"/>
       <w:proofErr w:type="gramEnd"/>
     </w:p>
     <w:p>
@@ -10162,12 +10172,12 @@
       <w:pPr>
         <w:pStyle w:val="Heading3"/>
       </w:pPr>
-      <w:bookmarkStart w:id="56" w:name="_Toc346690618"/>
+      <w:bookmarkStart w:id="58" w:name="_Toc346734628"/>
       <w:proofErr w:type="gramStart"/>
       <w:r>
         <w:t>notation</w:t>
       </w:r>
-      <w:bookmarkEnd w:id="56"/>
+      <w:bookmarkEnd w:id="58"/>
       <w:proofErr w:type="gramEnd"/>
     </w:p>
     <w:p>
@@ -10263,13 +10273,13 @@
       <w:pPr>
         <w:pStyle w:val="Heading3"/>
       </w:pPr>
-      <w:bookmarkStart w:id="57" w:name="_Toc346690619"/>
+      <w:bookmarkStart w:id="59" w:name="_Toc346734629"/>
       <w:proofErr w:type="spellStart"/>
       <w:proofErr w:type="gramStart"/>
       <w:r>
         <w:t>arrayAction</w:t>
       </w:r>
-      <w:bookmarkEnd w:id="57"/>
+      <w:bookmarkEnd w:id="59"/>
       <w:proofErr w:type="spellEnd"/>
       <w:proofErr w:type="gramEnd"/>
     </w:p>
@@ -10384,13 +10394,13 @@
       <w:pPr>
         <w:pStyle w:val="Heading3"/>
       </w:pPr>
-      <w:bookmarkStart w:id="58" w:name="_Toc346690620"/>
+      <w:bookmarkStart w:id="60" w:name="_Toc346734630"/>
       <w:proofErr w:type="spellStart"/>
       <w:proofErr w:type="gramStart"/>
       <w:r>
         <w:t>arrayIndex</w:t>
       </w:r>
-      <w:bookmarkEnd w:id="58"/>
+      <w:bookmarkEnd w:id="60"/>
       <w:proofErr w:type="spellEnd"/>
       <w:proofErr w:type="gramEnd"/>
     </w:p>
@@ -10430,7 +10440,7 @@
       <w:pPr>
         <w:pStyle w:val="Heading2"/>
       </w:pPr>
-      <w:bookmarkStart w:id="59" w:name="_Toc346690621"/>
+      <w:bookmarkStart w:id="61" w:name="_Toc346734631"/>
       <w:proofErr w:type="spellStart"/>
       <w:r>
         <w:t>QEAnalogIndicator</w:t>
@@ -10446,7 +10456,7 @@
       <w:r>
         <w:t>r</w:t>
       </w:r>
-      <w:bookmarkEnd w:id="59"/>
+      <w:bookmarkEnd w:id="61"/>
       <w:proofErr w:type="spellEnd"/>
     </w:p>
     <w:p>
@@ -10673,7 +10683,7 @@
       <w:pPr>
         <w:pStyle w:val="Heading2"/>
       </w:pPr>
-      <w:bookmarkStart w:id="60" w:name="_Toc346690622"/>
+      <w:bookmarkStart w:id="62" w:name="_Toc346734632"/>
       <w:proofErr w:type="spellStart"/>
       <w:r>
         <w:t>QBitStatus</w:t>
@@ -10686,7 +10696,7 @@
       <w:r>
         <w:t>QEBitStatus</w:t>
       </w:r>
-      <w:bookmarkEnd w:id="60"/>
+      <w:bookmarkEnd w:id="62"/>
       <w:proofErr w:type="spellEnd"/>
     </w:p>
     <w:p>
@@ -10798,152 +10808,152 @@
       <w:pPr>
         <w:pStyle w:val="Heading2"/>
       </w:pPr>
-      <w:bookmarkStart w:id="61" w:name="_Toc346690623"/>
+      <w:bookmarkStart w:id="63" w:name="_Toc346734633"/>
       <w:proofErr w:type="spellStart"/>
       <w:r>
         <w:lastRenderedPageBreak/>
         <w:t>QEConfiguredLayout</w:t>
       </w:r>
-      <w:bookmarkEnd w:id="61"/>
+      <w:bookmarkEnd w:id="63"/>
       <w:proofErr w:type="spellEnd"/>
     </w:p>
     <w:p>
       <w:pPr>
         <w:pStyle w:val="Heading2"/>
       </w:pPr>
-      <w:bookmarkStart w:id="62" w:name="_Toc346690624"/>
+      <w:bookmarkStart w:id="64" w:name="_Toc346734634"/>
       <w:proofErr w:type="spellStart"/>
       <w:r>
         <w:t>QEFileBrowser</w:t>
       </w:r>
-      <w:bookmarkEnd w:id="62"/>
+      <w:bookmarkEnd w:id="64"/>
       <w:proofErr w:type="spellEnd"/>
     </w:p>
     <w:p>
       <w:pPr>
         <w:pStyle w:val="Heading2"/>
       </w:pPr>
-      <w:bookmarkStart w:id="63" w:name="_Toc346690625"/>
+      <w:bookmarkStart w:id="65" w:name="_Toc346734635"/>
       <w:proofErr w:type="spellStart"/>
       <w:r>
         <w:t>QELabel</w:t>
       </w:r>
-      <w:bookmarkEnd w:id="63"/>
+      <w:bookmarkEnd w:id="65"/>
       <w:proofErr w:type="spellEnd"/>
     </w:p>
     <w:p>
       <w:pPr>
         <w:pStyle w:val="Heading2"/>
       </w:pPr>
-      <w:bookmarkStart w:id="64" w:name="_Toc346690626"/>
+      <w:bookmarkStart w:id="66" w:name="_Toc346734636"/>
       <w:proofErr w:type="spellStart"/>
       <w:r>
         <w:t>QELogin</w:t>
       </w:r>
-      <w:bookmarkEnd w:id="64"/>
+      <w:bookmarkEnd w:id="66"/>
       <w:proofErr w:type="spellEnd"/>
     </w:p>
     <w:p>
       <w:pPr>
         <w:pStyle w:val="Heading2"/>
       </w:pPr>
-      <w:bookmarkStart w:id="65" w:name="_Toc346690627"/>
+      <w:bookmarkStart w:id="67" w:name="_Toc346734637"/>
       <w:proofErr w:type="spellStart"/>
       <w:r>
         <w:t>QELog</w:t>
       </w:r>
-      <w:bookmarkEnd w:id="65"/>
+      <w:bookmarkEnd w:id="67"/>
       <w:proofErr w:type="spellEnd"/>
     </w:p>
     <w:p>
       <w:pPr>
         <w:pStyle w:val="Heading2"/>
       </w:pPr>
-      <w:bookmarkStart w:id="66" w:name="_Toc346690628"/>
+      <w:bookmarkStart w:id="68" w:name="_Toc346734638"/>
       <w:proofErr w:type="spellStart"/>
       <w:r>
         <w:t>QEPvProperties</w:t>
       </w:r>
-      <w:bookmarkEnd w:id="66"/>
+      <w:bookmarkEnd w:id="68"/>
       <w:proofErr w:type="spellEnd"/>
     </w:p>
     <w:p>
       <w:pPr>
         <w:pStyle w:val="Heading2"/>
       </w:pPr>
-      <w:bookmarkStart w:id="67" w:name="_Toc346690629"/>
+      <w:bookmarkStart w:id="69" w:name="_Toc346734639"/>
       <w:proofErr w:type="spellStart"/>
       <w:r>
         <w:t>QERecipe</w:t>
       </w:r>
-      <w:bookmarkEnd w:id="67"/>
+      <w:bookmarkEnd w:id="69"/>
       <w:proofErr w:type="spellEnd"/>
     </w:p>
     <w:p>
       <w:pPr>
         <w:pStyle w:val="Heading2"/>
       </w:pPr>
-      <w:bookmarkStart w:id="68" w:name="_Toc346690630"/>
+      <w:bookmarkStart w:id="70" w:name="_Toc346734640"/>
       <w:proofErr w:type="spellStart"/>
       <w:r>
         <w:t>QEScript</w:t>
       </w:r>
-      <w:bookmarkEnd w:id="68"/>
+      <w:bookmarkEnd w:id="70"/>
       <w:proofErr w:type="spellEnd"/>
     </w:p>
     <w:p>
       <w:pPr>
         <w:pStyle w:val="Heading2"/>
       </w:pPr>
-      <w:bookmarkStart w:id="69" w:name="_Toc346690631"/>
+      <w:bookmarkStart w:id="71" w:name="_Toc346734641"/>
       <w:proofErr w:type="spellStart"/>
       <w:r>
         <w:t>QEStripChart</w:t>
       </w:r>
-      <w:bookmarkEnd w:id="69"/>
+      <w:bookmarkEnd w:id="71"/>
       <w:proofErr w:type="spellEnd"/>
     </w:p>
     <w:p>
       <w:pPr>
         <w:pStyle w:val="Heading2"/>
       </w:pPr>
-      <w:bookmarkStart w:id="70" w:name="_Toc346690632"/>
+      <w:bookmarkStart w:id="72" w:name="_Toc346734642"/>
       <w:proofErr w:type="spellStart"/>
       <w:r>
         <w:t>QEPeriodic</w:t>
       </w:r>
-      <w:bookmarkEnd w:id="70"/>
+      <w:bookmarkEnd w:id="72"/>
       <w:proofErr w:type="spellEnd"/>
     </w:p>
     <w:p>
       <w:pPr>
         <w:pStyle w:val="Heading2"/>
       </w:pPr>
-      <w:bookmarkStart w:id="71" w:name="_Toc346690633"/>
+      <w:bookmarkStart w:id="73" w:name="_Toc346734643"/>
       <w:proofErr w:type="spellStart"/>
       <w:r>
         <w:t>QESubstitutedLabel</w:t>
       </w:r>
-      <w:bookmarkEnd w:id="71"/>
+      <w:bookmarkEnd w:id="73"/>
       <w:proofErr w:type="spellEnd"/>
     </w:p>
     <w:p>
       <w:pPr>
         <w:pStyle w:val="Heading2"/>
       </w:pPr>
-      <w:bookmarkStart w:id="72" w:name="_Toc346690634"/>
+      <w:bookmarkStart w:id="74" w:name="_Toc346734644"/>
       <w:proofErr w:type="spellStart"/>
       <w:r>
         <w:t>QELineEdit</w:t>
       </w:r>
-      <w:bookmarkEnd w:id="72"/>
+      <w:bookmarkEnd w:id="74"/>
       <w:proofErr w:type="spellEnd"/>
     </w:p>
     <w:p>
       <w:pPr>
         <w:pStyle w:val="Heading2"/>
       </w:pPr>
-      <w:bookmarkStart w:id="73" w:name="_Toc346690635"/>
+      <w:bookmarkStart w:id="75" w:name="_Toc346734645"/>
       <w:proofErr w:type="spellStart"/>
       <w:r>
         <w:t>QEPushButton</w:t>
@@ -10956,7 +10966,7 @@
       <w:r>
         <w:t>QERadioButton</w:t>
       </w:r>
-      <w:bookmarkEnd w:id="73"/>
+      <w:bookmarkEnd w:id="75"/>
       <w:proofErr w:type="spellEnd"/>
     </w:p>
     <w:p>
@@ -12570,7 +12580,7 @@
                     <pic:cNvPicPr/>
                   </pic:nvPicPr>
                   <pic:blipFill>
-                    <a:blip r:embed="rId20"/>
+                    <a:blip r:embed="rId20" cstate="print"/>
                     <a:stretch>
                       <a:fillRect/>
                     </a:stretch>
@@ -12633,64 +12643,64 @@
       <w:pPr>
         <w:pStyle w:val="Heading2"/>
       </w:pPr>
-      <w:bookmarkStart w:id="74" w:name="_Toc346690636"/>
+      <w:bookmarkStart w:id="76" w:name="_Toc346734646"/>
       <w:proofErr w:type="spellStart"/>
       <w:r>
         <w:t>QEShape</w:t>
       </w:r>
-      <w:bookmarkEnd w:id="74"/>
+      <w:bookmarkEnd w:id="76"/>
       <w:proofErr w:type="spellEnd"/>
     </w:p>
     <w:p>
       <w:pPr>
         <w:pStyle w:val="Heading2"/>
       </w:pPr>
-      <w:bookmarkStart w:id="75" w:name="_Toc346690637"/>
+      <w:bookmarkStart w:id="77" w:name="_Toc346734647"/>
       <w:proofErr w:type="spellStart"/>
       <w:r>
         <w:t>QESlider</w:t>
       </w:r>
-      <w:bookmarkEnd w:id="75"/>
+      <w:bookmarkEnd w:id="77"/>
       <w:proofErr w:type="spellEnd"/>
     </w:p>
     <w:p>
       <w:pPr>
         <w:pStyle w:val="Heading2"/>
       </w:pPr>
-      <w:bookmarkStart w:id="76" w:name="_Toc346690638"/>
+      <w:bookmarkStart w:id="78" w:name="_Toc346734648"/>
       <w:proofErr w:type="spellStart"/>
       <w:r>
         <w:t>QESpinBox</w:t>
       </w:r>
-      <w:bookmarkEnd w:id="76"/>
+      <w:bookmarkEnd w:id="78"/>
       <w:proofErr w:type="spellEnd"/>
     </w:p>
     <w:p>
       <w:pPr>
         <w:pStyle w:val="Heading2"/>
       </w:pPr>
-      <w:bookmarkStart w:id="77" w:name="_Toc346690639"/>
+      <w:bookmarkStart w:id="79" w:name="_Toc346734649"/>
       <w:proofErr w:type="spellStart"/>
       <w:r>
         <w:t>QEComboBox</w:t>
       </w:r>
-      <w:bookmarkEnd w:id="77"/>
+      <w:bookmarkEnd w:id="79"/>
       <w:proofErr w:type="spellEnd"/>
     </w:p>
     <w:p>
       <w:pPr>
         <w:pStyle w:val="Heading2"/>
       </w:pPr>
-      <w:bookmarkStart w:id="78" w:name="_Toc346690640"/>
-      <w:bookmarkStart w:id="79" w:name="_Ref346717578"/>
-      <w:bookmarkStart w:id="80" w:name="_Ref346717591"/>
+      <w:bookmarkStart w:id="80" w:name="_Ref346717578"/>
+      <w:bookmarkStart w:id="81" w:name="_Ref346717591"/>
+      <w:bookmarkStart w:id="82" w:name="_Toc346734650"/>
       <w:proofErr w:type="spellStart"/>
       <w:r>
         <w:t>QEForm</w:t>
       </w:r>
-      <w:bookmarkEnd w:id="78"/>
-      <w:bookmarkEnd w:id="79"/>
       <w:bookmarkEnd w:id="80"/>
+      <w:bookmarkEnd w:id="81"/>
+      <w:bookmarkEnd w:id="82"/>
       <w:proofErr w:type="spellEnd"/>
     </w:p>
     <w:p>
@@ -13606,7 +13616,7 @@
                     <pic:cNvPicPr/>
                   </pic:nvPicPr>
                   <pic:blipFill>
-                    <a:blip r:embed="rId21"/>
+                    <a:blip r:embed="rId21" cstate="print"/>
                     <a:stretch>
                       <a:fillRect/>
                     </a:stretch>
@@ -13634,7 +13644,7 @@
           <w:lang w:val="en-US"/>
         </w:rPr>
       </w:pPr>
-      <w:bookmarkStart w:id="81" w:name="_Ref345516376"/>
+      <w:bookmarkStart w:id="83" w:name="_Ref345516376"/>
       <w:r>
         <w:t xml:space="preserve">Figure </w:t>
       </w:r>
@@ -13646,7 +13656,7 @@
           <w:t>11</w:t>
         </w:r>
       </w:fldSimple>
-      <w:bookmarkEnd w:id="81"/>
+      <w:bookmarkEnd w:id="83"/>
       <w:r>
         <w:t xml:space="preserve"> </w:t>
       </w:r>
@@ -13663,24 +13673,24 @@
       <w:pPr>
         <w:pStyle w:val="Heading2"/>
       </w:pPr>
-      <w:bookmarkStart w:id="82" w:name="_Toc346690641"/>
+      <w:bookmarkStart w:id="84" w:name="_Toc346734651"/>
       <w:proofErr w:type="spellStart"/>
       <w:r>
         <w:t>QEPlot</w:t>
       </w:r>
-      <w:bookmarkEnd w:id="82"/>
+      <w:bookmarkEnd w:id="84"/>
       <w:proofErr w:type="spellEnd"/>
     </w:p>
     <w:p>
       <w:pPr>
         <w:pStyle w:val="Heading2"/>
       </w:pPr>
-      <w:bookmarkStart w:id="83" w:name="_Toc346690642"/>
+      <w:bookmarkStart w:id="85" w:name="_Toc346734652"/>
       <w:proofErr w:type="spellStart"/>
       <w:r>
         <w:t>QEImage</w:t>
       </w:r>
-      <w:bookmarkEnd w:id="83"/>
+      <w:bookmarkEnd w:id="85"/>
       <w:proofErr w:type="spellEnd"/>
     </w:p>
     <w:p>
@@ -13889,7 +13899,7 @@
                     <pic:cNvPicPr/>
                   </pic:nvPicPr>
                   <pic:blipFill>
-                    <a:blip r:embed="rId22"/>
+                    <a:blip r:embed="rId22" cstate="print"/>
                     <a:stretch>
                       <a:fillRect/>
                     </a:stretch>
@@ -13933,7 +13943,7 @@
                     <pic:cNvPicPr/>
                   </pic:nvPicPr>
                   <pic:blipFill>
-                    <a:blip r:embed="rId23"/>
+                    <a:blip r:embed="rId23" cstate="print"/>
                     <a:stretch>
                       <a:fillRect/>
                     </a:stretch>
@@ -13989,7 +13999,7 @@
                     <pic:cNvPicPr/>
                   </pic:nvPicPr>
                   <pic:blipFill>
-                    <a:blip r:embed="rId24"/>
+                    <a:blip r:embed="rId24" cstate="print"/>
                     <a:stretch>
                       <a:fillRect/>
                     </a:stretch>
@@ -14045,7 +14055,7 @@
                     <pic:cNvPicPr/>
                   </pic:nvPicPr>
                   <pic:blipFill>
-                    <a:blip r:embed="rId25"/>
+                    <a:blip r:embed="rId25" cstate="print"/>
                     <a:stretch>
                       <a:fillRect/>
                     </a:stretch>
@@ -14092,7 +14102,7 @@
                     <pic:cNvPicPr/>
                   </pic:nvPicPr>
                   <pic:blipFill>
-                    <a:blip r:embed="rId25"/>
+                    <a:blip r:embed="rId25" cstate="print"/>
                     <a:stretch>
                       <a:fillRect/>
                     </a:stretch>
@@ -15226,7 +15236,7 @@
                     <pic:cNvPicPr/>
                   </pic:nvPicPr>
                   <pic:blipFill>
-                    <a:blip r:embed="rId26"/>
+                    <a:blip r:embed="rId26" cstate="print"/>
                     <a:stretch>
                       <a:fillRect/>
                     </a:stretch>
@@ -15251,7 +15261,7 @@
       <w:pPr>
         <w:pStyle w:val="Caption"/>
       </w:pPr>
-      <w:bookmarkStart w:id="84" w:name="_Ref346709098"/>
+      <w:bookmarkStart w:id="86" w:name="_Ref346709098"/>
       <w:r>
         <w:t xml:space="preserve">Figure </w:t>
       </w:r>
@@ -15263,7 +15273,7 @@
           <w:t>12</w:t>
         </w:r>
       </w:fldSimple>
-      <w:bookmarkEnd w:id="84"/>
+      <w:bookmarkEnd w:id="86"/>
       <w:r>
         <w:t xml:space="preserve"> </w:t>
       </w:r>
@@ -15304,7 +15314,7 @@
                     <pic:cNvPicPr/>
                   </pic:nvPicPr>
                   <pic:blipFill>
-                    <a:blip r:embed="rId27"/>
+                    <a:blip r:embed="rId27" cstate="print"/>
                     <a:stretch>
                       <a:fillRect/>
                     </a:stretch>
@@ -15372,7 +15382,7 @@
                     <pic:cNvPicPr/>
                   </pic:nvPicPr>
                   <pic:blipFill>
-                    <a:blip r:embed="rId28"/>
+                    <a:blip r:embed="rId28" cstate="print"/>
                     <a:stretch>
                       <a:fillRect/>
                     </a:stretch>
@@ -15397,7 +15407,7 @@
       <w:pPr>
         <w:pStyle w:val="Caption"/>
       </w:pPr>
-      <w:bookmarkStart w:id="85" w:name="_Ref346710357"/>
+      <w:bookmarkStart w:id="87" w:name="_Ref346710357"/>
       <w:r>
         <w:t xml:space="preserve">Figure </w:t>
       </w:r>
@@ -15409,7 +15419,7 @@
           <w:t>14</w:t>
         </w:r>
       </w:fldSimple>
-      <w:bookmarkEnd w:id="85"/>
+      <w:bookmarkEnd w:id="87"/>
       <w:r>
         <w:t xml:space="preserve"> </w:t>
       </w:r>
@@ -15453,7 +15463,7 @@
                     <pic:cNvPicPr/>
                   </pic:nvPicPr>
                   <pic:blipFill>
-                    <a:blip r:embed="rId29"/>
+                    <a:blip r:embed="rId29" cstate="print"/>
                     <a:stretch>
                       <a:fillRect/>
                     </a:stretch>
@@ -15478,7 +15488,7 @@
       <w:pPr>
         <w:pStyle w:val="Caption"/>
       </w:pPr>
-      <w:bookmarkStart w:id="86" w:name="_Ref346710052"/>
+      <w:bookmarkStart w:id="88" w:name="_Ref346710052"/>
       <w:r>
         <w:t xml:space="preserve">Figure </w:t>
       </w:r>
@@ -15490,7 +15500,7 @@
           <w:t>15</w:t>
         </w:r>
       </w:fldSimple>
-      <w:bookmarkEnd w:id="86"/>
+      <w:bookmarkEnd w:id="88"/>
       <w:r>
         <w:t xml:space="preserve"> Some </w:t>
       </w:r>
@@ -15513,36 +15523,177 @@
       <w:pPr>
         <w:pStyle w:val="Heading2"/>
       </w:pPr>
-      <w:bookmarkStart w:id="87" w:name="_Toc346690643"/>
+      <w:bookmarkStart w:id="89" w:name="_Toc346734653"/>
       <w:proofErr w:type="spellStart"/>
       <w:r>
         <w:t>QEFrame</w:t>
       </w:r>
-      <w:bookmarkEnd w:id="87"/>
-      <w:proofErr w:type="spellEnd"/>
+      <w:proofErr w:type="spellEnd"/>
+      <w:r>
+        <w:t xml:space="preserve"> and </w:t>
+      </w:r>
+      <w:proofErr w:type="spellStart"/>
+      <w:r>
+        <w:t>QEGroupBox</w:t>
+      </w:r>
+      <w:bookmarkEnd w:id="89"/>
+      <w:proofErr w:type="spellEnd"/>
+    </w:p>
+    <w:p>
+      <w:r>
+        <w:t xml:space="preserve">The </w:t>
+      </w:r>
+      <w:proofErr w:type="spellStart"/>
+      <w:r>
+        <w:t>QEFrame</w:t>
+      </w:r>
+      <w:proofErr w:type="spellEnd"/>
+      <w:r>
+        <w:t xml:space="preserve"> and </w:t>
+      </w:r>
+      <w:proofErr w:type="spellStart"/>
+      <w:r>
+        <w:t>QEGroupBox</w:t>
+      </w:r>
+      <w:proofErr w:type="spellEnd"/>
+      <w:r>
+        <w:t xml:space="preserve"> widgets provide</w:t>
+      </w:r>
+      <w:r>
+        <w:t xml:space="preserve"> a minimalist </w:t>
+      </w:r>
+      <w:r>
+        <w:t>extension</w:t>
+      </w:r>
+      <w:r>
+        <w:t xml:space="preserve"> to the </w:t>
+      </w:r>
+      <w:proofErr w:type="spellStart"/>
+      <w:r>
+        <w:t>QFrame</w:t>
+      </w:r>
+      <w:proofErr w:type="spellEnd"/>
+      <w:r>
+        <w:t xml:space="preserve"> </w:t>
+      </w:r>
+      <w:r>
+        <w:t xml:space="preserve">and </w:t>
+      </w:r>
+      <w:proofErr w:type="spellStart"/>
+      <w:r>
+        <w:t>QGroupBox</w:t>
+      </w:r>
+      <w:proofErr w:type="spellEnd"/>
+      <w:r>
+        <w:t xml:space="preserve"> widgets respectively. It </w:t>
+      </w:r>
+      <w:r>
+        <w:t>provides user level enabled and u</w:t>
+      </w:r>
+      <w:r>
+        <w:t xml:space="preserve">ser level visibility control to </w:t>
+      </w:r>
+      <w:r>
+        <w:t xml:space="preserve">the frame </w:t>
+      </w:r>
+      <w:r>
+        <w:t xml:space="preserve">or group box </w:t>
+      </w:r>
+      <w:r>
+        <w:t>but more significantly to all the widgets enclosed within the</w:t>
+      </w:r>
+      <w:r>
+        <w:t xml:space="preserve"> </w:t>
+      </w:r>
+      <w:proofErr w:type="spellStart"/>
+      <w:r>
+        <w:t>QEFrame</w:t>
+      </w:r>
+      <w:proofErr w:type="spellEnd"/>
+      <w:r>
+        <w:t xml:space="preserve"> </w:t>
+      </w:r>
+      <w:r>
+        <w:t xml:space="preserve">or </w:t>
+      </w:r>
+      <w:proofErr w:type="spellStart"/>
+      <w:r>
+        <w:t>QEGroupBox</w:t>
+      </w:r>
+      <w:proofErr w:type="spellEnd"/>
+      <w:r>
+        <w:t xml:space="preserve"> </w:t>
+      </w:r>
+      <w:r>
+        <w:t>container also.</w:t>
+      </w:r>
+      <w:r>
+        <w:t xml:space="preserve"> The User Level example in </w:t>
+      </w:r>
+      <w:r>
+        <w:fldChar w:fldCharType="begin"/>
+      </w:r>
+      <w:r>
+        <w:instrText xml:space="preserve"> REF _Ref345409170 \h </w:instrText>
+      </w:r>
+      <w:r>
+        <w:fldChar w:fldCharType="separate"/>
+      </w:r>
+      <w:r>
+        <w:t xml:space="preserve">Figure </w:t>
+      </w:r>
+      <w:r>
+        <w:rPr>
+          <w:noProof/>
+        </w:rPr>
+        <w:t>2</w:t>
+      </w:r>
+      <w:r>
+        <w:fldChar w:fldCharType="end"/>
+      </w:r>
+      <w:r>
+        <w:t xml:space="preserve"> (page </w:t>
+      </w:r>
+      <w:r>
+        <w:fldChar w:fldCharType="begin"/>
+      </w:r>
+      <w:r>
+        <w:instrText xml:space="preserve"> PAGEREF _Ref346734070 \h </w:instrText>
+      </w:r>
+      <w:r>
+        <w:fldChar w:fldCharType="separate"/>
+      </w:r>
+      <w:r>
+        <w:rPr>
+          <w:noProof/>
+        </w:rPr>
+        <w:t>8</w:t>
+      </w:r>
+      <w:r>
+        <w:fldChar w:fldCharType="end"/>
+      </w:r>
+      <w:r>
+        <w:t xml:space="preserve">) shows a </w:t>
+      </w:r>
+      <w:proofErr w:type="spellStart"/>
+      <w:r>
+        <w:t>QEGroupBox</w:t>
+      </w:r>
+      <w:proofErr w:type="spellEnd"/>
+      <w:r>
+        <w:t xml:space="preserve"> only visible in ‘Engineer’ mode.</w:t>
+      </w:r>
     </w:p>
     <w:p>
       <w:pPr>
         <w:pStyle w:val="Heading2"/>
       </w:pPr>
-      <w:bookmarkStart w:id="88" w:name="_Toc346690644"/>
-      <w:proofErr w:type="spellStart"/>
-      <w:r>
-        <w:t>QEGroupBox</w:t>
-      </w:r>
-      <w:bookmarkEnd w:id="88"/>
-      <w:proofErr w:type="spellEnd"/>
-    </w:p>
-    <w:p>
-      <w:pPr>
-        <w:pStyle w:val="Heading2"/>
-      </w:pPr>
-      <w:bookmarkStart w:id="89" w:name="_Toc346690645"/>
+      <w:bookmarkStart w:id="90" w:name="_Toc346734654"/>
       <w:proofErr w:type="spellStart"/>
       <w:r>
         <w:t>QELink</w:t>
       </w:r>
-      <w:bookmarkEnd w:id="89"/>
+      <w:bookmarkEnd w:id="90"/>
       <w:proofErr w:type="spellEnd"/>
     </w:p>
     <w:p/>
@@ -15559,7 +15710,7 @@
 
 <file path=word/endnotes.xml><?xml version="1.0" encoding="utf-8"?>
 <w:endnotes xmlns:ve="http://schemas.openxmlformats.org/markup-compatibility/2006" xmlns:o="urn:schemas-microsoft-com:office:office" xmlns:r="http://schemas.openxmlformats.org/officeDocument/2006/relationships" xmlns:m="http://schemas.openxmlformats.org/officeDocument/2006/math" xmlns:v="urn:schemas-microsoft-com:vml" xmlns:wp="http://schemas.openxmlformats.org/drawingml/2006/wordprocessingDrawing" xmlns:w10="urn:schemas-microsoft-com:office:word" xmlns:w="http://schemas.openxmlformats.org/wordprocessingml/2006/main" xmlns:wne="http://schemas.microsoft.com/office/word/2006/wordml">
-  <w:endnote w:type="separator" w:id="0">
+  <w:endnote w:type="separator" w:id="-1">
     <w:p>
       <w:pPr>
         <w:spacing w:after="0" w:line="240" w:lineRule="auto"/>
@@ -15569,7 +15720,7 @@
       </w:r>
     </w:p>
   </w:endnote>
-  <w:endnote w:type="continuationSeparator" w:id="1">
+  <w:endnote w:type="continuationSeparator" w:id="0">
     <w:p>
       <w:pPr>
         <w:spacing w:after="0" w:line="240" w:lineRule="auto"/>
@@ -15685,13 +15836,6 @@
               <w:sz w:val="18"/>
             </w:rPr>
           </w:pPr>
-          <w:r>
-            <w:rPr>
-              <w:color w:val="747476"/>
-              <w:sz w:val="18"/>
-            </w:rPr>
-            <w:t>Date:</w:t>
-          </w:r>
         </w:p>
       </w:tc>
       <w:tc>
@@ -15706,15 +15850,6 @@
               <w:sz w:val="18"/>
             </w:rPr>
           </w:pPr>
-          <w:fldSimple w:instr=" DOCPROPERTY  DateShort  \* MERGEFORMAT ">
-            <w:r>
-              <w:rPr>
-                <w:color w:val="747476"/>
-                <w:sz w:val="18"/>
-              </w:rPr>
-              <w:t>29/10/2012</w:t>
-            </w:r>
-          </w:fldSimple>
         </w:p>
       </w:tc>
       <w:tc>
@@ -15764,7 +15899,7 @@
               <w:color w:val="747476"/>
               <w:sz w:val="18"/>
             </w:rPr>
-            <w:t>19</w:t>
+            <w:t>33</w:t>
           </w:r>
           <w:r>
             <w:rPr>
@@ -15835,7 +15970,7 @@
 
 <file path=word/footnotes.xml><?xml version="1.0" encoding="utf-8"?>
 <w:footnotes xmlns:ve="http://schemas.openxmlformats.org/markup-compatibility/2006" xmlns:o="urn:schemas-microsoft-com:office:office" xmlns:r="http://schemas.openxmlformats.org/officeDocument/2006/relationships" xmlns:m="http://schemas.openxmlformats.org/officeDocument/2006/math" xmlns:v="urn:schemas-microsoft-com:vml" xmlns:wp="http://schemas.openxmlformats.org/drawingml/2006/wordprocessingDrawing" xmlns:w10="urn:schemas-microsoft-com:office:word" xmlns:w="http://schemas.openxmlformats.org/wordprocessingml/2006/main" xmlns:wne="http://schemas.microsoft.com/office/word/2006/wordml">
-  <w:footnote w:type="separator" w:id="0">
+  <w:footnote w:type="separator" w:id="-1">
     <w:p>
       <w:pPr>
         <w:spacing w:after="0" w:line="240" w:lineRule="auto"/>
@@ -15845,7 +15980,7 @@
       </w:r>
     </w:p>
   </w:footnote>
-  <w:footnote w:type="continuationSeparator" w:id="1">
+  <w:footnote w:type="continuationSeparator" w:id="0">
     <w:p>
       <w:pPr>
         <w:spacing w:after="0" w:line="240" w:lineRule="auto"/>
@@ -20832,6 +20967,7 @@
   <w:style w:type="character" w:default="1" w:styleId="DefaultParagraphFont">
     <w:name w:val="Default Paragraph Font"/>
     <w:uiPriority w:val="1"/>
+    <w:semiHidden/>
     <w:unhideWhenUsed/>
   </w:style>
   <w:style w:type="table" w:default="1" w:styleId="TableNormal">
@@ -21408,7 +21544,7 @@
 </file>
 
 <file path=customXml/itemProps1.xml><?xml version="1.0" encoding="utf-8"?>
-<ds:datastoreItem xmlns:ds="http://schemas.openxmlformats.org/officeDocument/2006/customXml" ds:itemID="{C22C37A3-8640-4A4A-92C2-7FD9A81B1E57}">
+<ds:datastoreItem xmlns:ds="http://schemas.openxmlformats.org/officeDocument/2006/customXml" ds:itemID="{1EAE38E9-5E89-47F2-895A-F12C0F5AE32E}">
   <ds:schemaRefs>
     <ds:schemaRef ds:uri="http://schemas.openxmlformats.org/officeDocument/2006/bibliography"/>
   </ds:schemaRefs>

</xml_diff>

<commit_message>
Add priority macro substitutions property prioritySubstitutions to QEPushButton and QERadioButton
</commit_message>
<xml_diff>
--- a/documentation/source/QE_QEGuiAndUserInterfaceDesign.docx
+++ b/documentation/source/QE_QEGuiAndUserInterfaceDesign.docx
@@ -125,10 +125,10 @@
         <w:jc w:val="center"/>
       </w:pPr>
       <w:r>
-        <w:t xml:space="preserve">23 </w:t>
-      </w:r>
-      <w:r>
-        <w:t>January 2013</w:t>
+        <w:t>19 February</w:t>
+      </w:r>
+      <w:r>
+        <w:t xml:space="preserve"> 2013</w:t>
       </w:r>
     </w:p>
     <w:sdt>
@@ -178,7 +178,7 @@
           <w:r>
             <w:fldChar w:fldCharType="separate"/>
           </w:r>
-          <w:hyperlink w:anchor="_Toc346734590" w:history="1">
+          <w:hyperlink w:anchor="_Toc349073122" w:history="1">
             <w:r>
               <w:rPr>
                 <w:rStyle w:val="Hyperlink"/>
@@ -205,7 +205,7 @@
                 <w:noProof/>
                 <w:webHidden/>
               </w:rPr>
-              <w:instrText xml:space="preserve"> PAGEREF _Toc346734590 \h </w:instrText>
+              <w:instrText xml:space="preserve"> PAGEREF _Toc349073122 \h </w:instrText>
             </w:r>
             <w:r>
               <w:rPr>
@@ -248,7 +248,7 @@
               <w:lang w:eastAsia="en-AU"/>
             </w:rPr>
           </w:pPr>
-          <w:hyperlink w:anchor="_Toc346734591" w:history="1">
+          <w:hyperlink w:anchor="_Toc349073123" w:history="1">
             <w:r>
               <w:rPr>
                 <w:rStyle w:val="Hyperlink"/>
@@ -275,7 +275,7 @@
                 <w:noProof/>
                 <w:webHidden/>
               </w:rPr>
-              <w:instrText xml:space="preserve"> PAGEREF _Toc346734591 \h </w:instrText>
+              <w:instrText xml:space="preserve"> PAGEREF _Toc349073123 \h </w:instrText>
             </w:r>
             <w:r>
               <w:rPr>
@@ -318,7 +318,7 @@
               <w:lang w:eastAsia="en-AU"/>
             </w:rPr>
           </w:pPr>
-          <w:hyperlink w:anchor="_Toc346734592" w:history="1">
+          <w:hyperlink w:anchor="_Toc349073124" w:history="1">
             <w:r>
               <w:rPr>
                 <w:rStyle w:val="Hyperlink"/>
@@ -345,7 +345,7 @@
                 <w:noProof/>
                 <w:webHidden/>
               </w:rPr>
-              <w:instrText xml:space="preserve"> PAGEREF _Toc346734592 \h </w:instrText>
+              <w:instrText xml:space="preserve"> PAGEREF _Toc349073124 \h </w:instrText>
             </w:r>
             <w:r>
               <w:rPr>
@@ -388,7 +388,7 @@
               <w:lang w:eastAsia="en-AU"/>
             </w:rPr>
           </w:pPr>
-          <w:hyperlink w:anchor="_Toc346734593" w:history="1">
+          <w:hyperlink w:anchor="_Toc349073125" w:history="1">
             <w:r>
               <w:rPr>
                 <w:rStyle w:val="Hyperlink"/>
@@ -415,7 +415,7 @@
                 <w:noProof/>
                 <w:webHidden/>
               </w:rPr>
-              <w:instrText xml:space="preserve"> PAGEREF _Toc346734593 \h </w:instrText>
+              <w:instrText xml:space="preserve"> PAGEREF _Toc349073125 \h </w:instrText>
             </w:r>
             <w:r>
               <w:rPr>
@@ -458,7 +458,7 @@
               <w:lang w:eastAsia="en-AU"/>
             </w:rPr>
           </w:pPr>
-          <w:hyperlink w:anchor="_Toc346734594" w:history="1">
+          <w:hyperlink w:anchor="_Toc349073126" w:history="1">
             <w:r>
               <w:rPr>
                 <w:rStyle w:val="Hyperlink"/>
@@ -485,7 +485,7 @@
                 <w:noProof/>
                 <w:webHidden/>
               </w:rPr>
-              <w:instrText xml:space="preserve"> PAGEREF _Toc346734594 \h </w:instrText>
+              <w:instrText xml:space="preserve"> PAGEREF _Toc349073126 \h </w:instrText>
             </w:r>
             <w:r>
               <w:rPr>
@@ -528,7 +528,7 @@
               <w:lang w:eastAsia="en-AU"/>
             </w:rPr>
           </w:pPr>
-          <w:hyperlink w:anchor="_Toc346734595" w:history="1">
+          <w:hyperlink w:anchor="_Toc349073127" w:history="1">
             <w:r>
               <w:rPr>
                 <w:rStyle w:val="Hyperlink"/>
@@ -555,7 +555,7 @@
                 <w:noProof/>
                 <w:webHidden/>
               </w:rPr>
-              <w:instrText xml:space="preserve"> PAGEREF _Toc346734595 \h </w:instrText>
+              <w:instrText xml:space="preserve"> PAGEREF _Toc349073127 \h </w:instrText>
             </w:r>
             <w:r>
               <w:rPr>
@@ -598,7 +598,7 @@
               <w:lang w:eastAsia="en-AU"/>
             </w:rPr>
           </w:pPr>
-          <w:hyperlink w:anchor="_Toc346734596" w:history="1">
+          <w:hyperlink w:anchor="_Toc349073128" w:history="1">
             <w:r>
               <w:rPr>
                 <w:rStyle w:val="Hyperlink"/>
@@ -625,7 +625,7 @@
                 <w:noProof/>
                 <w:webHidden/>
               </w:rPr>
-              <w:instrText xml:space="preserve"> PAGEREF _Toc346734596 \h </w:instrText>
+              <w:instrText xml:space="preserve"> PAGEREF _Toc349073128 \h </w:instrText>
             </w:r>
             <w:r>
               <w:rPr>
@@ -668,7 +668,7 @@
               <w:lang w:eastAsia="en-AU"/>
             </w:rPr>
           </w:pPr>
-          <w:hyperlink w:anchor="_Toc346734597" w:history="1">
+          <w:hyperlink w:anchor="_Toc349073129" w:history="1">
             <w:r>
               <w:rPr>
                 <w:rStyle w:val="Hyperlink"/>
@@ -695,7 +695,7 @@
                 <w:noProof/>
                 <w:webHidden/>
               </w:rPr>
-              <w:instrText xml:space="preserve"> PAGEREF _Toc346734597 \h </w:instrText>
+              <w:instrText xml:space="preserve"> PAGEREF _Toc349073129 \h </w:instrText>
             </w:r>
             <w:r>
               <w:rPr>
@@ -738,7 +738,7 @@
               <w:lang w:eastAsia="en-AU"/>
             </w:rPr>
           </w:pPr>
-          <w:hyperlink w:anchor="_Toc346734598" w:history="1">
+          <w:hyperlink w:anchor="_Toc349073130" w:history="1">
             <w:r>
               <w:rPr>
                 <w:rStyle w:val="Hyperlink"/>
@@ -765,7 +765,7 @@
                 <w:noProof/>
                 <w:webHidden/>
               </w:rPr>
-              <w:instrText xml:space="preserve"> PAGEREF _Toc346734598 \h </w:instrText>
+              <w:instrText xml:space="preserve"> PAGEREF _Toc349073130 \h </w:instrText>
             </w:r>
             <w:r>
               <w:rPr>
@@ -808,7 +808,7 @@
               <w:lang w:eastAsia="en-AU"/>
             </w:rPr>
           </w:pPr>
-          <w:hyperlink w:anchor="_Toc346734599" w:history="1">
+          <w:hyperlink w:anchor="_Toc349073131" w:history="1">
             <w:r>
               <w:rPr>
                 <w:rStyle w:val="Hyperlink"/>
@@ -835,7 +835,7 @@
                 <w:noProof/>
                 <w:webHidden/>
               </w:rPr>
-              <w:instrText xml:space="preserve"> PAGEREF _Toc346734599 \h </w:instrText>
+              <w:instrText xml:space="preserve"> PAGEREF _Toc349073131 \h </w:instrText>
             </w:r>
             <w:r>
               <w:rPr>
@@ -878,7 +878,7 @@
               <w:lang w:eastAsia="en-AU"/>
             </w:rPr>
           </w:pPr>
-          <w:hyperlink w:anchor="_Toc346734600" w:history="1">
+          <w:hyperlink w:anchor="_Toc349073132" w:history="1">
             <w:r>
               <w:rPr>
                 <w:rStyle w:val="Hyperlink"/>
@@ -905,7 +905,7 @@
                 <w:noProof/>
                 <w:webHidden/>
               </w:rPr>
-              <w:instrText xml:space="preserve"> PAGEREF _Toc346734600 \h </w:instrText>
+              <w:instrText xml:space="preserve"> PAGEREF _Toc349073132 \h </w:instrText>
             </w:r>
             <w:r>
               <w:rPr>
@@ -948,7 +948,7 @@
               <w:lang w:eastAsia="en-AU"/>
             </w:rPr>
           </w:pPr>
-          <w:hyperlink w:anchor="_Toc346734601" w:history="1">
+          <w:hyperlink w:anchor="_Toc349073133" w:history="1">
             <w:r>
               <w:rPr>
                 <w:rStyle w:val="Hyperlink"/>
@@ -975,7 +975,7 @@
                 <w:noProof/>
                 <w:webHidden/>
               </w:rPr>
-              <w:instrText xml:space="preserve"> PAGEREF _Toc346734601 \h </w:instrText>
+              <w:instrText xml:space="preserve"> PAGEREF _Toc349073133 \h </w:instrText>
             </w:r>
             <w:r>
               <w:rPr>
@@ -1018,7 +1018,7 @@
               <w:lang w:eastAsia="en-AU"/>
             </w:rPr>
           </w:pPr>
-          <w:hyperlink w:anchor="_Toc346734602" w:history="1">
+          <w:hyperlink w:anchor="_Toc349073134" w:history="1">
             <w:r>
               <w:rPr>
                 <w:rStyle w:val="Hyperlink"/>
@@ -1045,7 +1045,7 @@
                 <w:noProof/>
                 <w:webHidden/>
               </w:rPr>
-              <w:instrText xml:space="preserve"> PAGEREF _Toc346734602 \h </w:instrText>
+              <w:instrText xml:space="preserve"> PAGEREF _Toc349073134 \h </w:instrText>
             </w:r>
             <w:r>
               <w:rPr>
@@ -1088,7 +1088,7 @@
               <w:lang w:eastAsia="en-AU"/>
             </w:rPr>
           </w:pPr>
-          <w:hyperlink w:anchor="_Toc346734603" w:history="1">
+          <w:hyperlink w:anchor="_Toc349073135" w:history="1">
             <w:r>
               <w:rPr>
                 <w:rStyle w:val="Hyperlink"/>
@@ -1115,7 +1115,7 @@
                 <w:noProof/>
                 <w:webHidden/>
               </w:rPr>
-              <w:instrText xml:space="preserve"> PAGEREF _Toc346734603 \h </w:instrText>
+              <w:instrText xml:space="preserve"> PAGEREF _Toc349073135 \h </w:instrText>
             </w:r>
             <w:r>
               <w:rPr>
@@ -1158,7 +1158,7 @@
               <w:lang w:eastAsia="en-AU"/>
             </w:rPr>
           </w:pPr>
-          <w:hyperlink w:anchor="_Toc346734604" w:history="1">
+          <w:hyperlink w:anchor="_Toc349073136" w:history="1">
             <w:r>
               <w:rPr>
                 <w:rStyle w:val="Hyperlink"/>
@@ -1185,7 +1185,7 @@
                 <w:noProof/>
                 <w:webHidden/>
               </w:rPr>
-              <w:instrText xml:space="preserve"> PAGEREF _Toc346734604 \h </w:instrText>
+              <w:instrText xml:space="preserve"> PAGEREF _Toc349073136 \h </w:instrText>
             </w:r>
             <w:r>
               <w:rPr>
@@ -1228,7 +1228,7 @@
               <w:lang w:eastAsia="en-AU"/>
             </w:rPr>
           </w:pPr>
-          <w:hyperlink w:anchor="_Toc346734605" w:history="1">
+          <w:hyperlink w:anchor="_Toc349073137" w:history="1">
             <w:r>
               <w:rPr>
                 <w:rStyle w:val="Hyperlink"/>
@@ -1255,7 +1255,7 @@
                 <w:noProof/>
                 <w:webHidden/>
               </w:rPr>
-              <w:instrText xml:space="preserve"> PAGEREF _Toc346734605 \h </w:instrText>
+              <w:instrText xml:space="preserve"> PAGEREF _Toc349073137 \h </w:instrText>
             </w:r>
             <w:r>
               <w:rPr>
@@ -1298,7 +1298,7 @@
               <w:lang w:eastAsia="en-AU"/>
             </w:rPr>
           </w:pPr>
-          <w:hyperlink w:anchor="_Toc346734606" w:history="1">
+          <w:hyperlink w:anchor="_Toc349073138" w:history="1">
             <w:r>
               <w:rPr>
                 <w:rStyle w:val="Hyperlink"/>
@@ -1325,7 +1325,7 @@
                 <w:noProof/>
                 <w:webHidden/>
               </w:rPr>
-              <w:instrText xml:space="preserve"> PAGEREF _Toc346734606 \h </w:instrText>
+              <w:instrText xml:space="preserve"> PAGEREF _Toc349073138 \h </w:instrText>
             </w:r>
             <w:r>
               <w:rPr>
@@ -1368,7 +1368,7 @@
               <w:lang w:eastAsia="en-AU"/>
             </w:rPr>
           </w:pPr>
-          <w:hyperlink w:anchor="_Toc346734607" w:history="1">
+          <w:hyperlink w:anchor="_Toc349073139" w:history="1">
             <w:r>
               <w:rPr>
                 <w:rStyle w:val="Hyperlink"/>
@@ -1395,7 +1395,7 @@
                 <w:noProof/>
                 <w:webHidden/>
               </w:rPr>
-              <w:instrText xml:space="preserve"> PAGEREF _Toc346734607 \h </w:instrText>
+              <w:instrText xml:space="preserve"> PAGEREF _Toc349073139 \h </w:instrText>
             </w:r>
             <w:r>
               <w:rPr>
@@ -1438,7 +1438,7 @@
               <w:lang w:eastAsia="en-AU"/>
             </w:rPr>
           </w:pPr>
-          <w:hyperlink w:anchor="_Toc346734608" w:history="1">
+          <w:hyperlink w:anchor="_Toc349073140" w:history="1">
             <w:r>
               <w:rPr>
                 <w:rStyle w:val="Hyperlink"/>
@@ -1465,7 +1465,7 @@
                 <w:noProof/>
                 <w:webHidden/>
               </w:rPr>
-              <w:instrText xml:space="preserve"> PAGEREF _Toc346734608 \h </w:instrText>
+              <w:instrText xml:space="preserve"> PAGEREF _Toc349073140 \h </w:instrText>
             </w:r>
             <w:r>
               <w:rPr>
@@ -1508,7 +1508,7 @@
               <w:lang w:eastAsia="en-AU"/>
             </w:rPr>
           </w:pPr>
-          <w:hyperlink w:anchor="_Toc346734609" w:history="1">
+          <w:hyperlink w:anchor="_Toc349073141" w:history="1">
             <w:r>
               <w:rPr>
                 <w:rStyle w:val="Hyperlink"/>
@@ -1535,7 +1535,7 @@
                 <w:noProof/>
                 <w:webHidden/>
               </w:rPr>
-              <w:instrText xml:space="preserve"> PAGEREF _Toc346734609 \h </w:instrText>
+              <w:instrText xml:space="preserve"> PAGEREF _Toc349073141 \h </w:instrText>
             </w:r>
             <w:r>
               <w:rPr>
@@ -1578,7 +1578,7 @@
               <w:lang w:eastAsia="en-AU"/>
             </w:rPr>
           </w:pPr>
-          <w:hyperlink w:anchor="_Toc346734610" w:history="1">
+          <w:hyperlink w:anchor="_Toc349073142" w:history="1">
             <w:r>
               <w:rPr>
                 <w:rStyle w:val="Hyperlink"/>
@@ -1605,7 +1605,7 @@
                 <w:noProof/>
                 <w:webHidden/>
               </w:rPr>
-              <w:instrText xml:space="preserve"> PAGEREF _Toc346734610 \h </w:instrText>
+              <w:instrText xml:space="preserve"> PAGEREF _Toc349073142 \h </w:instrText>
             </w:r>
             <w:r>
               <w:rPr>
@@ -1648,7 +1648,7 @@
               <w:lang w:eastAsia="en-AU"/>
             </w:rPr>
           </w:pPr>
-          <w:hyperlink w:anchor="_Toc346734611" w:history="1">
+          <w:hyperlink w:anchor="_Toc349073143" w:history="1">
             <w:r>
               <w:rPr>
                 <w:rStyle w:val="Hyperlink"/>
@@ -1675,7 +1675,7 @@
                 <w:noProof/>
                 <w:webHidden/>
               </w:rPr>
-              <w:instrText xml:space="preserve"> PAGEREF _Toc346734611 \h </w:instrText>
+              <w:instrText xml:space="preserve"> PAGEREF _Toc349073143 \h </w:instrText>
             </w:r>
             <w:r>
               <w:rPr>
@@ -1718,7 +1718,7 @@
               <w:lang w:eastAsia="en-AU"/>
             </w:rPr>
           </w:pPr>
-          <w:hyperlink w:anchor="_Toc346734612" w:history="1">
+          <w:hyperlink w:anchor="_Toc349073144" w:history="1">
             <w:r>
               <w:rPr>
                 <w:rStyle w:val="Hyperlink"/>
@@ -1745,7 +1745,7 @@
                 <w:noProof/>
                 <w:webHidden/>
               </w:rPr>
-              <w:instrText xml:space="preserve"> PAGEREF _Toc346734612 \h </w:instrText>
+              <w:instrText xml:space="preserve"> PAGEREF _Toc349073144 \h </w:instrText>
             </w:r>
             <w:r>
               <w:rPr>
@@ -1788,7 +1788,7 @@
               <w:lang w:eastAsia="en-AU"/>
             </w:rPr>
           </w:pPr>
-          <w:hyperlink w:anchor="_Toc346734613" w:history="1">
+          <w:hyperlink w:anchor="_Toc349073145" w:history="1">
             <w:r>
               <w:rPr>
                 <w:rStyle w:val="Hyperlink"/>
@@ -1815,7 +1815,7 @@
                 <w:noProof/>
                 <w:webHidden/>
               </w:rPr>
-              <w:instrText xml:space="preserve"> PAGEREF _Toc346734613 \h </w:instrText>
+              <w:instrText xml:space="preserve"> PAGEREF _Toc349073145 \h </w:instrText>
             </w:r>
             <w:r>
               <w:rPr>
@@ -1858,7 +1858,7 @@
               <w:lang w:eastAsia="en-AU"/>
             </w:rPr>
           </w:pPr>
-          <w:hyperlink w:anchor="_Toc346734614" w:history="1">
+          <w:hyperlink w:anchor="_Toc349073146" w:history="1">
             <w:r>
               <w:rPr>
                 <w:rStyle w:val="Hyperlink"/>
@@ -1885,7 +1885,7 @@
                 <w:noProof/>
                 <w:webHidden/>
               </w:rPr>
-              <w:instrText xml:space="preserve"> PAGEREF _Toc346734614 \h </w:instrText>
+              <w:instrText xml:space="preserve"> PAGEREF _Toc349073146 \h </w:instrText>
             </w:r>
             <w:r>
               <w:rPr>
@@ -1928,7 +1928,7 @@
               <w:lang w:eastAsia="en-AU"/>
             </w:rPr>
           </w:pPr>
-          <w:hyperlink w:anchor="_Toc346734615" w:history="1">
+          <w:hyperlink w:anchor="_Toc349073147" w:history="1">
             <w:r>
               <w:rPr>
                 <w:rStyle w:val="Hyperlink"/>
@@ -1955,7 +1955,7 @@
                 <w:noProof/>
                 <w:webHidden/>
               </w:rPr>
-              <w:instrText xml:space="preserve"> PAGEREF _Toc346734615 \h </w:instrText>
+              <w:instrText xml:space="preserve"> PAGEREF _Toc349073147 \h </w:instrText>
             </w:r>
             <w:r>
               <w:rPr>
@@ -1998,7 +1998,7 @@
               <w:lang w:eastAsia="en-AU"/>
             </w:rPr>
           </w:pPr>
-          <w:hyperlink w:anchor="_Toc346734616" w:history="1">
+          <w:hyperlink w:anchor="_Toc349073148" w:history="1">
             <w:r>
               <w:rPr>
                 <w:rStyle w:val="Hyperlink"/>
@@ -2025,7 +2025,7 @@
                 <w:noProof/>
                 <w:webHidden/>
               </w:rPr>
-              <w:instrText xml:space="preserve"> PAGEREF _Toc346734616 \h </w:instrText>
+              <w:instrText xml:space="preserve"> PAGEREF _Toc349073148 \h </w:instrText>
             </w:r>
             <w:r>
               <w:rPr>
@@ -2068,7 +2068,7 @@
               <w:lang w:eastAsia="en-AU"/>
             </w:rPr>
           </w:pPr>
-          <w:hyperlink w:anchor="_Toc346734617" w:history="1">
+          <w:hyperlink w:anchor="_Toc349073149" w:history="1">
             <w:r>
               <w:rPr>
                 <w:rStyle w:val="Hyperlink"/>
@@ -2095,7 +2095,7 @@
                 <w:noProof/>
                 <w:webHidden/>
               </w:rPr>
-              <w:instrText xml:space="preserve"> PAGEREF _Toc346734617 \h </w:instrText>
+              <w:instrText xml:space="preserve"> PAGEREF _Toc349073149 \h </w:instrText>
             </w:r>
             <w:r>
               <w:rPr>
@@ -2138,7 +2138,7 @@
               <w:lang w:eastAsia="en-AU"/>
             </w:rPr>
           </w:pPr>
-          <w:hyperlink w:anchor="_Toc346734618" w:history="1">
+          <w:hyperlink w:anchor="_Toc349073150" w:history="1">
             <w:r>
               <w:rPr>
                 <w:rStyle w:val="Hyperlink"/>
@@ -2165,7 +2165,7 @@
                 <w:noProof/>
                 <w:webHidden/>
               </w:rPr>
-              <w:instrText xml:space="preserve"> PAGEREF _Toc346734618 \h </w:instrText>
+              <w:instrText xml:space="preserve"> PAGEREF _Toc349073150 \h </w:instrText>
             </w:r>
             <w:r>
               <w:rPr>
@@ -2208,7 +2208,7 @@
               <w:lang w:eastAsia="en-AU"/>
             </w:rPr>
           </w:pPr>
-          <w:hyperlink w:anchor="_Toc346734619" w:history="1">
+          <w:hyperlink w:anchor="_Toc349073151" w:history="1">
             <w:r>
               <w:rPr>
                 <w:rStyle w:val="Hyperlink"/>
@@ -2235,7 +2235,7 @@
                 <w:noProof/>
                 <w:webHidden/>
               </w:rPr>
-              <w:instrText xml:space="preserve"> PAGEREF _Toc346734619 \h </w:instrText>
+              <w:instrText xml:space="preserve"> PAGEREF _Toc349073151 \h </w:instrText>
             </w:r>
             <w:r>
               <w:rPr>
@@ -2278,7 +2278,7 @@
               <w:lang w:eastAsia="en-AU"/>
             </w:rPr>
           </w:pPr>
-          <w:hyperlink w:anchor="_Toc346734620" w:history="1">
+          <w:hyperlink w:anchor="_Toc349073152" w:history="1">
             <w:r>
               <w:rPr>
                 <w:rStyle w:val="Hyperlink"/>
@@ -2305,7 +2305,7 @@
                 <w:noProof/>
                 <w:webHidden/>
               </w:rPr>
-              <w:instrText xml:space="preserve"> PAGEREF _Toc346734620 \h </w:instrText>
+              <w:instrText xml:space="preserve"> PAGEREF _Toc349073152 \h </w:instrText>
             </w:r>
             <w:r>
               <w:rPr>
@@ -2348,7 +2348,7 @@
               <w:lang w:eastAsia="en-AU"/>
             </w:rPr>
           </w:pPr>
-          <w:hyperlink w:anchor="_Toc346734621" w:history="1">
+          <w:hyperlink w:anchor="_Toc349073153" w:history="1">
             <w:r>
               <w:rPr>
                 <w:rStyle w:val="Hyperlink"/>
@@ -2375,7 +2375,7 @@
                 <w:noProof/>
                 <w:webHidden/>
               </w:rPr>
-              <w:instrText xml:space="preserve"> PAGEREF _Toc346734621 \h </w:instrText>
+              <w:instrText xml:space="preserve"> PAGEREF _Toc349073153 \h </w:instrText>
             </w:r>
             <w:r>
               <w:rPr>
@@ -2418,7 +2418,7 @@
               <w:lang w:eastAsia="en-AU"/>
             </w:rPr>
           </w:pPr>
-          <w:hyperlink w:anchor="_Toc346734622" w:history="1">
+          <w:hyperlink w:anchor="_Toc349073154" w:history="1">
             <w:r>
               <w:rPr>
                 <w:rStyle w:val="Hyperlink"/>
@@ -2445,7 +2445,7 @@
                 <w:noProof/>
                 <w:webHidden/>
               </w:rPr>
-              <w:instrText xml:space="preserve"> PAGEREF _Toc346734622 \h </w:instrText>
+              <w:instrText xml:space="preserve"> PAGEREF _Toc349073154 \h </w:instrText>
             </w:r>
             <w:r>
               <w:rPr>
@@ -2488,7 +2488,7 @@
               <w:lang w:eastAsia="en-AU"/>
             </w:rPr>
           </w:pPr>
-          <w:hyperlink w:anchor="_Toc346734623" w:history="1">
+          <w:hyperlink w:anchor="_Toc349073155" w:history="1">
             <w:r>
               <w:rPr>
                 <w:rStyle w:val="Hyperlink"/>
@@ -2515,7 +2515,7 @@
                 <w:noProof/>
                 <w:webHidden/>
               </w:rPr>
-              <w:instrText xml:space="preserve"> PAGEREF _Toc346734623 \h </w:instrText>
+              <w:instrText xml:space="preserve"> PAGEREF _Toc349073155 \h </w:instrText>
             </w:r>
             <w:r>
               <w:rPr>
@@ -2558,7 +2558,7 @@
               <w:lang w:eastAsia="en-AU"/>
             </w:rPr>
           </w:pPr>
-          <w:hyperlink w:anchor="_Toc346734624" w:history="1">
+          <w:hyperlink w:anchor="_Toc349073156" w:history="1">
             <w:r>
               <w:rPr>
                 <w:rStyle w:val="Hyperlink"/>
@@ -2585,7 +2585,7 @@
                 <w:noProof/>
                 <w:webHidden/>
               </w:rPr>
-              <w:instrText xml:space="preserve"> PAGEREF _Toc346734624 \h </w:instrText>
+              <w:instrText xml:space="preserve"> PAGEREF _Toc349073156 \h </w:instrText>
             </w:r>
             <w:r>
               <w:rPr>
@@ -2628,7 +2628,7 @@
               <w:lang w:eastAsia="en-AU"/>
             </w:rPr>
           </w:pPr>
-          <w:hyperlink w:anchor="_Toc346734625" w:history="1">
+          <w:hyperlink w:anchor="_Toc349073157" w:history="1">
             <w:r>
               <w:rPr>
                 <w:rStyle w:val="Hyperlink"/>
@@ -2655,7 +2655,7 @@
                 <w:noProof/>
                 <w:webHidden/>
               </w:rPr>
-              <w:instrText xml:space="preserve"> PAGEREF _Toc346734625 \h </w:instrText>
+              <w:instrText xml:space="preserve"> PAGEREF _Toc349073157 \h </w:instrText>
             </w:r>
             <w:r>
               <w:rPr>
@@ -2698,7 +2698,7 @@
               <w:lang w:eastAsia="en-AU"/>
             </w:rPr>
           </w:pPr>
-          <w:hyperlink w:anchor="_Toc346734626" w:history="1">
+          <w:hyperlink w:anchor="_Toc349073158" w:history="1">
             <w:r>
               <w:rPr>
                 <w:rStyle w:val="Hyperlink"/>
@@ -2725,7 +2725,7 @@
                 <w:noProof/>
                 <w:webHidden/>
               </w:rPr>
-              <w:instrText xml:space="preserve"> PAGEREF _Toc346734626 \h </w:instrText>
+              <w:instrText xml:space="preserve"> PAGEREF _Toc349073158 \h </w:instrText>
             </w:r>
             <w:r>
               <w:rPr>
@@ -2768,7 +2768,7 @@
               <w:lang w:eastAsia="en-AU"/>
             </w:rPr>
           </w:pPr>
-          <w:hyperlink w:anchor="_Toc346734627" w:history="1">
+          <w:hyperlink w:anchor="_Toc349073159" w:history="1">
             <w:r>
               <w:rPr>
                 <w:rStyle w:val="Hyperlink"/>
@@ -2795,7 +2795,7 @@
                 <w:noProof/>
                 <w:webHidden/>
               </w:rPr>
-              <w:instrText xml:space="preserve"> PAGEREF _Toc346734627 \h </w:instrText>
+              <w:instrText xml:space="preserve"> PAGEREF _Toc349073159 \h </w:instrText>
             </w:r>
             <w:r>
               <w:rPr>
@@ -2838,7 +2838,7 @@
               <w:lang w:eastAsia="en-AU"/>
             </w:rPr>
           </w:pPr>
-          <w:hyperlink w:anchor="_Toc346734628" w:history="1">
+          <w:hyperlink w:anchor="_Toc349073160" w:history="1">
             <w:r>
               <w:rPr>
                 <w:rStyle w:val="Hyperlink"/>
@@ -2865,7 +2865,7 @@
                 <w:noProof/>
                 <w:webHidden/>
               </w:rPr>
-              <w:instrText xml:space="preserve"> PAGEREF _Toc346734628 \h </w:instrText>
+              <w:instrText xml:space="preserve"> PAGEREF _Toc349073160 \h </w:instrText>
             </w:r>
             <w:r>
               <w:rPr>
@@ -2908,7 +2908,7 @@
               <w:lang w:eastAsia="en-AU"/>
             </w:rPr>
           </w:pPr>
-          <w:hyperlink w:anchor="_Toc346734629" w:history="1">
+          <w:hyperlink w:anchor="_Toc349073161" w:history="1">
             <w:r>
               <w:rPr>
                 <w:rStyle w:val="Hyperlink"/>
@@ -2935,7 +2935,7 @@
                 <w:noProof/>
                 <w:webHidden/>
               </w:rPr>
-              <w:instrText xml:space="preserve"> PAGEREF _Toc346734629 \h </w:instrText>
+              <w:instrText xml:space="preserve"> PAGEREF _Toc349073161 \h </w:instrText>
             </w:r>
             <w:r>
               <w:rPr>
@@ -2978,7 +2978,7 @@
               <w:lang w:eastAsia="en-AU"/>
             </w:rPr>
           </w:pPr>
-          <w:hyperlink w:anchor="_Toc346734630" w:history="1">
+          <w:hyperlink w:anchor="_Toc349073162" w:history="1">
             <w:r>
               <w:rPr>
                 <w:rStyle w:val="Hyperlink"/>
@@ -3005,7 +3005,7 @@
                 <w:noProof/>
                 <w:webHidden/>
               </w:rPr>
-              <w:instrText xml:space="preserve"> PAGEREF _Toc346734630 \h </w:instrText>
+              <w:instrText xml:space="preserve"> PAGEREF _Toc349073162 \h </w:instrText>
             </w:r>
             <w:r>
               <w:rPr>
@@ -3048,7 +3048,7 @@
               <w:lang w:eastAsia="en-AU"/>
             </w:rPr>
           </w:pPr>
-          <w:hyperlink w:anchor="_Toc346734631" w:history="1">
+          <w:hyperlink w:anchor="_Toc349073163" w:history="1">
             <w:r>
               <w:rPr>
                 <w:rStyle w:val="Hyperlink"/>
@@ -3075,7 +3075,7 @@
                 <w:noProof/>
                 <w:webHidden/>
               </w:rPr>
-              <w:instrText xml:space="preserve"> PAGEREF _Toc346734631 \h </w:instrText>
+              <w:instrText xml:space="preserve"> PAGEREF _Toc349073163 \h </w:instrText>
             </w:r>
             <w:r>
               <w:rPr>
@@ -3118,7 +3118,7 @@
               <w:lang w:eastAsia="en-AU"/>
             </w:rPr>
           </w:pPr>
-          <w:hyperlink w:anchor="_Toc346734632" w:history="1">
+          <w:hyperlink w:anchor="_Toc349073164" w:history="1">
             <w:r>
               <w:rPr>
                 <w:rStyle w:val="Hyperlink"/>
@@ -3145,7 +3145,7 @@
                 <w:noProof/>
                 <w:webHidden/>
               </w:rPr>
-              <w:instrText xml:space="preserve"> PAGEREF _Toc346734632 \h </w:instrText>
+              <w:instrText xml:space="preserve"> PAGEREF _Toc349073164 \h </w:instrText>
             </w:r>
             <w:r>
               <w:rPr>
@@ -3188,7 +3188,7 @@
               <w:lang w:eastAsia="en-AU"/>
             </w:rPr>
           </w:pPr>
-          <w:hyperlink w:anchor="_Toc346734633" w:history="1">
+          <w:hyperlink w:anchor="_Toc349073165" w:history="1">
             <w:r>
               <w:rPr>
                 <w:rStyle w:val="Hyperlink"/>
@@ -3215,7 +3215,7 @@
                 <w:noProof/>
                 <w:webHidden/>
               </w:rPr>
-              <w:instrText xml:space="preserve"> PAGEREF _Toc346734633 \h </w:instrText>
+              <w:instrText xml:space="preserve"> PAGEREF _Toc349073165 \h </w:instrText>
             </w:r>
             <w:r>
               <w:rPr>
@@ -3258,7 +3258,7 @@
               <w:lang w:eastAsia="en-AU"/>
             </w:rPr>
           </w:pPr>
-          <w:hyperlink w:anchor="_Toc346734634" w:history="1">
+          <w:hyperlink w:anchor="_Toc349073166" w:history="1">
             <w:r>
               <w:rPr>
                 <w:rStyle w:val="Hyperlink"/>
@@ -3285,7 +3285,7 @@
                 <w:noProof/>
                 <w:webHidden/>
               </w:rPr>
-              <w:instrText xml:space="preserve"> PAGEREF _Toc346734634 \h </w:instrText>
+              <w:instrText xml:space="preserve"> PAGEREF _Toc349073166 \h </w:instrText>
             </w:r>
             <w:r>
               <w:rPr>
@@ -3328,7 +3328,7 @@
               <w:lang w:eastAsia="en-AU"/>
             </w:rPr>
           </w:pPr>
-          <w:hyperlink w:anchor="_Toc346734635" w:history="1">
+          <w:hyperlink w:anchor="_Toc349073167" w:history="1">
             <w:r>
               <w:rPr>
                 <w:rStyle w:val="Hyperlink"/>
@@ -3355,7 +3355,7 @@
                 <w:noProof/>
                 <w:webHidden/>
               </w:rPr>
-              <w:instrText xml:space="preserve"> PAGEREF _Toc346734635 \h </w:instrText>
+              <w:instrText xml:space="preserve"> PAGEREF _Toc349073167 \h </w:instrText>
             </w:r>
             <w:r>
               <w:rPr>
@@ -3398,7 +3398,7 @@
               <w:lang w:eastAsia="en-AU"/>
             </w:rPr>
           </w:pPr>
-          <w:hyperlink w:anchor="_Toc346734636" w:history="1">
+          <w:hyperlink w:anchor="_Toc349073168" w:history="1">
             <w:r>
               <w:rPr>
                 <w:rStyle w:val="Hyperlink"/>
@@ -3425,7 +3425,7 @@
                 <w:noProof/>
                 <w:webHidden/>
               </w:rPr>
-              <w:instrText xml:space="preserve"> PAGEREF _Toc346734636 \h </w:instrText>
+              <w:instrText xml:space="preserve"> PAGEREF _Toc349073168 \h </w:instrText>
             </w:r>
             <w:r>
               <w:rPr>
@@ -3468,7 +3468,7 @@
               <w:lang w:eastAsia="en-AU"/>
             </w:rPr>
           </w:pPr>
-          <w:hyperlink w:anchor="_Toc346734637" w:history="1">
+          <w:hyperlink w:anchor="_Toc349073169" w:history="1">
             <w:r>
               <w:rPr>
                 <w:rStyle w:val="Hyperlink"/>
@@ -3495,7 +3495,7 @@
                 <w:noProof/>
                 <w:webHidden/>
               </w:rPr>
-              <w:instrText xml:space="preserve"> PAGEREF _Toc346734637 \h </w:instrText>
+              <w:instrText xml:space="preserve"> PAGEREF _Toc349073169 \h </w:instrText>
             </w:r>
             <w:r>
               <w:rPr>
@@ -3538,7 +3538,7 @@
               <w:lang w:eastAsia="en-AU"/>
             </w:rPr>
           </w:pPr>
-          <w:hyperlink w:anchor="_Toc346734638" w:history="1">
+          <w:hyperlink w:anchor="_Toc349073170" w:history="1">
             <w:r>
               <w:rPr>
                 <w:rStyle w:val="Hyperlink"/>
@@ -3565,7 +3565,7 @@
                 <w:noProof/>
                 <w:webHidden/>
               </w:rPr>
-              <w:instrText xml:space="preserve"> PAGEREF _Toc346734638 \h </w:instrText>
+              <w:instrText xml:space="preserve"> PAGEREF _Toc349073170 \h </w:instrText>
             </w:r>
             <w:r>
               <w:rPr>
@@ -3608,7 +3608,7 @@
               <w:lang w:eastAsia="en-AU"/>
             </w:rPr>
           </w:pPr>
-          <w:hyperlink w:anchor="_Toc346734639" w:history="1">
+          <w:hyperlink w:anchor="_Toc349073171" w:history="1">
             <w:r>
               <w:rPr>
                 <w:rStyle w:val="Hyperlink"/>
@@ -3635,7 +3635,7 @@
                 <w:noProof/>
                 <w:webHidden/>
               </w:rPr>
-              <w:instrText xml:space="preserve"> PAGEREF _Toc346734639 \h </w:instrText>
+              <w:instrText xml:space="preserve"> PAGEREF _Toc349073171 \h </w:instrText>
             </w:r>
             <w:r>
               <w:rPr>
@@ -3678,7 +3678,7 @@
               <w:lang w:eastAsia="en-AU"/>
             </w:rPr>
           </w:pPr>
-          <w:hyperlink w:anchor="_Toc346734640" w:history="1">
+          <w:hyperlink w:anchor="_Toc349073172" w:history="1">
             <w:r>
               <w:rPr>
                 <w:rStyle w:val="Hyperlink"/>
@@ -3705,7 +3705,7 @@
                 <w:noProof/>
                 <w:webHidden/>
               </w:rPr>
-              <w:instrText xml:space="preserve"> PAGEREF _Toc346734640 \h </w:instrText>
+              <w:instrText xml:space="preserve"> PAGEREF _Toc349073172 \h </w:instrText>
             </w:r>
             <w:r>
               <w:rPr>
@@ -3748,7 +3748,7 @@
               <w:lang w:eastAsia="en-AU"/>
             </w:rPr>
           </w:pPr>
-          <w:hyperlink w:anchor="_Toc346734641" w:history="1">
+          <w:hyperlink w:anchor="_Toc349073173" w:history="1">
             <w:r>
               <w:rPr>
                 <w:rStyle w:val="Hyperlink"/>
@@ -3775,7 +3775,7 @@
                 <w:noProof/>
                 <w:webHidden/>
               </w:rPr>
-              <w:instrText xml:space="preserve"> PAGEREF _Toc346734641 \h </w:instrText>
+              <w:instrText xml:space="preserve"> PAGEREF _Toc349073173 \h </w:instrText>
             </w:r>
             <w:r>
               <w:rPr>
@@ -3818,7 +3818,7 @@
               <w:lang w:eastAsia="en-AU"/>
             </w:rPr>
           </w:pPr>
-          <w:hyperlink w:anchor="_Toc346734642" w:history="1">
+          <w:hyperlink w:anchor="_Toc349073174" w:history="1">
             <w:r>
               <w:rPr>
                 <w:rStyle w:val="Hyperlink"/>
@@ -3845,7 +3845,7 @@
                 <w:noProof/>
                 <w:webHidden/>
               </w:rPr>
-              <w:instrText xml:space="preserve"> PAGEREF _Toc346734642 \h </w:instrText>
+              <w:instrText xml:space="preserve"> PAGEREF _Toc349073174 \h </w:instrText>
             </w:r>
             <w:r>
               <w:rPr>
@@ -3888,7 +3888,7 @@
               <w:lang w:eastAsia="en-AU"/>
             </w:rPr>
           </w:pPr>
-          <w:hyperlink w:anchor="_Toc346734643" w:history="1">
+          <w:hyperlink w:anchor="_Toc349073175" w:history="1">
             <w:r>
               <w:rPr>
                 <w:rStyle w:val="Hyperlink"/>
@@ -3915,7 +3915,7 @@
                 <w:noProof/>
                 <w:webHidden/>
               </w:rPr>
-              <w:instrText xml:space="preserve"> PAGEREF _Toc346734643 \h </w:instrText>
+              <w:instrText xml:space="preserve"> PAGEREF _Toc349073175 \h </w:instrText>
             </w:r>
             <w:r>
               <w:rPr>
@@ -3958,7 +3958,7 @@
               <w:lang w:eastAsia="en-AU"/>
             </w:rPr>
           </w:pPr>
-          <w:hyperlink w:anchor="_Toc346734644" w:history="1">
+          <w:hyperlink w:anchor="_Toc349073176" w:history="1">
             <w:r>
               <w:rPr>
                 <w:rStyle w:val="Hyperlink"/>
@@ -3985,7 +3985,7 @@
                 <w:noProof/>
                 <w:webHidden/>
               </w:rPr>
-              <w:instrText xml:space="preserve"> PAGEREF _Toc346734644 \h </w:instrText>
+              <w:instrText xml:space="preserve"> PAGEREF _Toc349073176 \h </w:instrText>
             </w:r>
             <w:r>
               <w:rPr>
@@ -4028,7 +4028,7 @@
               <w:lang w:eastAsia="en-AU"/>
             </w:rPr>
           </w:pPr>
-          <w:hyperlink w:anchor="_Toc346734645" w:history="1">
+          <w:hyperlink w:anchor="_Toc349073177" w:history="1">
             <w:r>
               <w:rPr>
                 <w:rStyle w:val="Hyperlink"/>
@@ -4055,7 +4055,7 @@
                 <w:noProof/>
                 <w:webHidden/>
               </w:rPr>
-              <w:instrText xml:space="preserve"> PAGEREF _Toc346734645 \h </w:instrText>
+              <w:instrText xml:space="preserve"> PAGEREF _Toc349073177 \h </w:instrText>
             </w:r>
             <w:r>
               <w:rPr>
@@ -4098,7 +4098,7 @@
               <w:lang w:eastAsia="en-AU"/>
             </w:rPr>
           </w:pPr>
-          <w:hyperlink w:anchor="_Toc346734646" w:history="1">
+          <w:hyperlink w:anchor="_Toc349073178" w:history="1">
             <w:r>
               <w:rPr>
                 <w:rStyle w:val="Hyperlink"/>
@@ -4125,7 +4125,7 @@
                 <w:noProof/>
                 <w:webHidden/>
               </w:rPr>
-              <w:instrText xml:space="preserve"> PAGEREF _Toc346734646 \h </w:instrText>
+              <w:instrText xml:space="preserve"> PAGEREF _Toc349073178 \h </w:instrText>
             </w:r>
             <w:r>
               <w:rPr>
@@ -4145,7 +4145,7 @@
                 <w:noProof/>
                 <w:webHidden/>
               </w:rPr>
-              <w:t>25</w:t>
+              <w:t>26</w:t>
             </w:r>
             <w:r>
               <w:rPr>
@@ -4168,7 +4168,7 @@
               <w:lang w:eastAsia="en-AU"/>
             </w:rPr>
           </w:pPr>
-          <w:hyperlink w:anchor="_Toc346734647" w:history="1">
+          <w:hyperlink w:anchor="_Toc349073179" w:history="1">
             <w:r>
               <w:rPr>
                 <w:rStyle w:val="Hyperlink"/>
@@ -4195,7 +4195,7 @@
                 <w:noProof/>
                 <w:webHidden/>
               </w:rPr>
-              <w:instrText xml:space="preserve"> PAGEREF _Toc346734647 \h </w:instrText>
+              <w:instrText xml:space="preserve"> PAGEREF _Toc349073179 \h </w:instrText>
             </w:r>
             <w:r>
               <w:rPr>
@@ -4215,7 +4215,7 @@
                 <w:noProof/>
                 <w:webHidden/>
               </w:rPr>
-              <w:t>25</w:t>
+              <w:t>26</w:t>
             </w:r>
             <w:r>
               <w:rPr>
@@ -4238,7 +4238,7 @@
               <w:lang w:eastAsia="en-AU"/>
             </w:rPr>
           </w:pPr>
-          <w:hyperlink w:anchor="_Toc346734648" w:history="1">
+          <w:hyperlink w:anchor="_Toc349073180" w:history="1">
             <w:r>
               <w:rPr>
                 <w:rStyle w:val="Hyperlink"/>
@@ -4265,7 +4265,7 @@
                 <w:noProof/>
                 <w:webHidden/>
               </w:rPr>
-              <w:instrText xml:space="preserve"> PAGEREF _Toc346734648 \h </w:instrText>
+              <w:instrText xml:space="preserve"> PAGEREF _Toc349073180 \h </w:instrText>
             </w:r>
             <w:r>
               <w:rPr>
@@ -4285,7 +4285,7 @@
                 <w:noProof/>
                 <w:webHidden/>
               </w:rPr>
-              <w:t>25</w:t>
+              <w:t>26</w:t>
             </w:r>
             <w:r>
               <w:rPr>
@@ -4308,7 +4308,7 @@
               <w:lang w:eastAsia="en-AU"/>
             </w:rPr>
           </w:pPr>
-          <w:hyperlink w:anchor="_Toc346734649" w:history="1">
+          <w:hyperlink w:anchor="_Toc349073181" w:history="1">
             <w:r>
               <w:rPr>
                 <w:rStyle w:val="Hyperlink"/>
@@ -4335,7 +4335,7 @@
                 <w:noProof/>
                 <w:webHidden/>
               </w:rPr>
-              <w:instrText xml:space="preserve"> PAGEREF _Toc346734649 \h </w:instrText>
+              <w:instrText xml:space="preserve"> PAGEREF _Toc349073181 \h </w:instrText>
             </w:r>
             <w:r>
               <w:rPr>
@@ -4355,7 +4355,7 @@
                 <w:noProof/>
                 <w:webHidden/>
               </w:rPr>
-              <w:t>25</w:t>
+              <w:t>26</w:t>
             </w:r>
             <w:r>
               <w:rPr>
@@ -4378,7 +4378,7 @@
               <w:lang w:eastAsia="en-AU"/>
             </w:rPr>
           </w:pPr>
-          <w:hyperlink w:anchor="_Toc346734650" w:history="1">
+          <w:hyperlink w:anchor="_Toc349073182" w:history="1">
             <w:r>
               <w:rPr>
                 <w:rStyle w:val="Hyperlink"/>
@@ -4405,7 +4405,7 @@
                 <w:noProof/>
                 <w:webHidden/>
               </w:rPr>
-              <w:instrText xml:space="preserve"> PAGEREF _Toc346734650 \h </w:instrText>
+              <w:instrText xml:space="preserve"> PAGEREF _Toc349073182 \h </w:instrText>
             </w:r>
             <w:r>
               <w:rPr>
@@ -4425,7 +4425,7 @@
                 <w:noProof/>
                 <w:webHidden/>
               </w:rPr>
-              <w:t>25</w:t>
+              <w:t>26</w:t>
             </w:r>
             <w:r>
               <w:rPr>
@@ -4448,7 +4448,7 @@
               <w:lang w:eastAsia="en-AU"/>
             </w:rPr>
           </w:pPr>
-          <w:hyperlink w:anchor="_Toc346734651" w:history="1">
+          <w:hyperlink w:anchor="_Toc349073183" w:history="1">
             <w:r>
               <w:rPr>
                 <w:rStyle w:val="Hyperlink"/>
@@ -4475,7 +4475,7 @@
                 <w:noProof/>
                 <w:webHidden/>
               </w:rPr>
-              <w:instrText xml:space="preserve"> PAGEREF _Toc346734651 \h </w:instrText>
+              <w:instrText xml:space="preserve"> PAGEREF _Toc349073183 \h </w:instrText>
             </w:r>
             <w:r>
               <w:rPr>
@@ -4495,7 +4495,7 @@
                 <w:noProof/>
                 <w:webHidden/>
               </w:rPr>
-              <w:t>27</w:t>
+              <w:t>28</w:t>
             </w:r>
             <w:r>
               <w:rPr>
@@ -4518,7 +4518,7 @@
               <w:lang w:eastAsia="en-AU"/>
             </w:rPr>
           </w:pPr>
-          <w:hyperlink w:anchor="_Toc346734652" w:history="1">
+          <w:hyperlink w:anchor="_Toc349073184" w:history="1">
             <w:r>
               <w:rPr>
                 <w:rStyle w:val="Hyperlink"/>
@@ -4545,7 +4545,7 @@
                 <w:noProof/>
                 <w:webHidden/>
               </w:rPr>
-              <w:instrText xml:space="preserve"> PAGEREF _Toc346734652 \h </w:instrText>
+              <w:instrText xml:space="preserve"> PAGEREF _Toc349073184 \h </w:instrText>
             </w:r>
             <w:r>
               <w:rPr>
@@ -4565,7 +4565,7 @@
                 <w:noProof/>
                 <w:webHidden/>
               </w:rPr>
-              <w:t>27</w:t>
+              <w:t>28</w:t>
             </w:r>
             <w:r>
               <w:rPr>
@@ -4588,7 +4588,7 @@
               <w:lang w:eastAsia="en-AU"/>
             </w:rPr>
           </w:pPr>
-          <w:hyperlink w:anchor="_Toc346734653" w:history="1">
+          <w:hyperlink w:anchor="_Toc349073185" w:history="1">
             <w:r>
               <w:rPr>
                 <w:rStyle w:val="Hyperlink"/>
@@ -4615,7 +4615,7 @@
                 <w:noProof/>
                 <w:webHidden/>
               </w:rPr>
-              <w:instrText xml:space="preserve"> PAGEREF _Toc346734653 \h </w:instrText>
+              <w:instrText xml:space="preserve"> PAGEREF _Toc349073185 \h </w:instrText>
             </w:r>
             <w:r>
               <w:rPr>
@@ -4635,7 +4635,7 @@
                 <w:noProof/>
                 <w:webHidden/>
               </w:rPr>
-              <w:t>33</w:t>
+              <w:t>34</w:t>
             </w:r>
             <w:r>
               <w:rPr>
@@ -4658,7 +4658,7 @@
               <w:lang w:eastAsia="en-AU"/>
             </w:rPr>
           </w:pPr>
-          <w:hyperlink w:anchor="_Toc346734654" w:history="1">
+          <w:hyperlink w:anchor="_Toc349073186" w:history="1">
             <w:r>
               <w:rPr>
                 <w:rStyle w:val="Hyperlink"/>
@@ -4685,7 +4685,7 @@
                 <w:noProof/>
                 <w:webHidden/>
               </w:rPr>
-              <w:instrText xml:space="preserve"> PAGEREF _Toc346734654 \h </w:instrText>
+              <w:instrText xml:space="preserve"> PAGEREF _Toc349073186 \h </w:instrText>
             </w:r>
             <w:r>
               <w:rPr>
@@ -4705,7 +4705,7 @@
                 <w:noProof/>
                 <w:webHidden/>
               </w:rPr>
-              <w:t>33</w:t>
+              <w:t>34</w:t>
             </w:r>
             <w:r>
               <w:rPr>
@@ -4739,7 +4739,7 @@
         <w:pStyle w:val="Heading1"/>
       </w:pPr>
       <w:bookmarkStart w:id="0" w:name="_Ref342384189"/>
-      <w:bookmarkStart w:id="1" w:name="_Toc346734590"/>
+      <w:bookmarkStart w:id="1" w:name="_Toc349073122"/>
       <w:r>
         <w:lastRenderedPageBreak/>
         <w:t>Introduction</w:t>
@@ -4801,7 +4801,7 @@
       <w:pPr>
         <w:pStyle w:val="Heading1"/>
       </w:pPr>
-      <w:bookmarkStart w:id="2" w:name="_Toc346734591"/>
+      <w:bookmarkStart w:id="2" w:name="_Toc349073123"/>
       <w:r>
         <w:t>Overview</w:t>
       </w:r>
@@ -4888,7 +4888,7 @@
       <w:pPr>
         <w:pStyle w:val="Heading2"/>
       </w:pPr>
-      <w:bookmarkStart w:id="3" w:name="_Toc346734592"/>
+      <w:bookmarkStart w:id="3" w:name="_Toc349073124"/>
       <w:r>
         <w:t>Qt Designer</w:t>
       </w:r>
@@ -4932,7 +4932,7 @@
       <w:pPr>
         <w:pStyle w:val="Heading2"/>
       </w:pPr>
-      <w:bookmarkStart w:id="4" w:name="_Toc346734593"/>
+      <w:bookmarkStart w:id="4" w:name="_Toc349073125"/>
       <w:proofErr w:type="spellStart"/>
       <w:r>
         <w:t>QEGui</w:t>
@@ -5048,7 +5048,7 @@
       <w:pPr>
         <w:pStyle w:val="Heading2"/>
       </w:pPr>
-      <w:bookmarkStart w:id="5" w:name="_Toc346734594"/>
+      <w:bookmarkStart w:id="5" w:name="_Toc349073126"/>
       <w:r>
         <w:lastRenderedPageBreak/>
         <w:t>QE widgets</w:t>
@@ -5162,7 +5162,7 @@
         <w:pStyle w:val="Heading1"/>
       </w:pPr>
       <w:bookmarkStart w:id="6" w:name="_Ref342384618"/>
-      <w:bookmarkStart w:id="7" w:name="_Toc346734595"/>
+      <w:bookmarkStart w:id="7" w:name="_Toc349073127"/>
       <w:proofErr w:type="spellStart"/>
       <w:r>
         <w:t>QEGui</w:t>
@@ -5175,7 +5175,7 @@
       <w:pPr>
         <w:pStyle w:val="Heading2"/>
       </w:pPr>
-      <w:bookmarkStart w:id="8" w:name="_Toc346734596"/>
+      <w:bookmarkStart w:id="8" w:name="_Toc349073128"/>
       <w:r>
         <w:t>Command format:</w:t>
       </w:r>
@@ -5239,7 +5239,14 @@
           <w:rFonts w:ascii="Courier New" w:hAnsi="Courier New" w:cs="Courier New"/>
           <w:i/>
         </w:rPr>
-        <w:t>pathname]</w:t>
+        <w:t>path-list</w:t>
+      </w:r>
+      <w:r>
+        <w:rPr>
+          <w:rFonts w:ascii="Courier New" w:hAnsi="Courier New" w:cs="Courier New"/>
+          <w:i/>
+        </w:rPr>
+        <w:t>]</w:t>
       </w:r>
       <w:r>
         <w:rPr>
@@ -5281,9 +5288,15 @@
         </w:numPr>
       </w:pPr>
       <w:r>
+        <w:rPr>
+          <w:b/>
+        </w:rPr>
         <w:t>-s</w:t>
       </w:r>
       <w:r>
+        <w:rPr>
+          <w:b/>
+        </w:rPr>
         <w:tab/>
         <w:t>Single application.</w:t>
       </w:r>
@@ -5329,6 +5342,18 @@
       <w:proofErr w:type="spellEnd"/>
       <w:r>
         <w:t xml:space="preserve"> window is started by a button in EDM.</w:t>
+      </w:r>
+      <w:r>
+        <w:br/>
+        <w:t xml:space="preserve">An existing instance of </w:t>
+      </w:r>
+      <w:proofErr w:type="spellStart"/>
+      <w:r>
+        <w:t>QEGui</w:t>
+      </w:r>
+      <w:proofErr w:type="spellEnd"/>
+      <w:r>
+        <w:t xml:space="preserve"> will only be used if it uses the same macro substitutions (see -m switch)</w:t>
       </w:r>
     </w:p>
     <w:p>
@@ -5340,9 +5365,15 @@
         </w:numPr>
       </w:pPr>
       <w:r>
+        <w:rPr>
+          <w:b/>
+        </w:rPr>
         <w:t>-e</w:t>
       </w:r>
       <w:r>
+        <w:rPr>
+          <w:b/>
+        </w:rPr>
         <w:tab/>
         <w:t>Enable edit menu option.</w:t>
       </w:r>
@@ -5366,11 +5397,20 @@
           <w:ilvl w:val="0"/>
           <w:numId w:val="20"/>
         </w:numPr>
-      </w:pPr>
-      <w:r>
+        <w:rPr>
+          <w:b/>
+        </w:rPr>
+      </w:pPr>
+      <w:r>
+        <w:rPr>
+          <w:b/>
+        </w:rPr>
         <w:t>-b</w:t>
       </w:r>
       <w:r>
+        <w:rPr>
+          <w:b/>
+        </w:rPr>
         <w:tab/>
         <w:t>Disable the menu bar.</w:t>
       </w:r>
@@ -5384,31 +5424,42 @@
         </w:numPr>
       </w:pPr>
       <w:r>
+        <w:rPr>
+          <w:b/>
+        </w:rPr>
         <w:t>-p</w:t>
       </w:r>
       <w:r>
+        <w:rPr>
+          <w:b/>
+        </w:rPr>
         <w:t xml:space="preserve"> </w:t>
       </w:r>
       <w:r>
         <w:rPr>
+          <w:b/>
           <w:i/>
         </w:rPr>
         <w:t>path-list</w:t>
       </w:r>
       <w:r>
+        <w:rPr>
+          <w:b/>
+        </w:rPr>
         <w:tab/>
-      </w:r>
-      <w:r>
-        <w:t xml:space="preserve">Search </w:t>
-      </w:r>
-      <w:r>
-        <w:t>path</w:t>
-      </w:r>
-      <w:r>
-        <w:t>s</w:t>
-      </w:r>
-      <w:r>
-        <w:t xml:space="preserve">. When opening a file, this </w:t>
+        <w:t>Search paths.</w:t>
+      </w:r>
+      <w:r>
+        <w:t xml:space="preserve"> </w:t>
+      </w:r>
+      <w:r>
+        <w:br/>
+      </w:r>
+      <w:r>
+        <w:t>W</w:t>
+      </w:r>
+      <w:r>
+        <w:t xml:space="preserve">hen opening a file, this </w:t>
       </w:r>
       <w:r>
         <w:t xml:space="preserve">list of </w:t>
@@ -5492,11 +5543,20 @@
           <w:ilvl w:val="0"/>
           <w:numId w:val="20"/>
         </w:numPr>
-      </w:pPr>
-      <w:r>
+        <w:rPr>
+          <w:b/>
+        </w:rPr>
+      </w:pPr>
+      <w:r>
+        <w:rPr>
+          <w:b/>
+        </w:rPr>
         <w:t>-h</w:t>
       </w:r>
       <w:r>
+        <w:rPr>
+          <w:b/>
+        </w:rPr>
         <w:tab/>
         <w:t>Display help text explaining these options.</w:t>
       </w:r>
@@ -5510,24 +5570,34 @@
         </w:numPr>
       </w:pPr>
       <w:r>
-        <w:t>[-</w:t>
-      </w:r>
-      <w:r>
-        <w:t>m</w:t>
-      </w:r>
-      <w:r>
+        <w:rPr>
+          <w:b/>
+        </w:rPr>
+        <w:t>[-m</w:t>
+      </w:r>
+      <w:r>
+        <w:rPr>
+          <w:b/>
+        </w:rPr>
         <w:t xml:space="preserve"> </w:t>
       </w:r>
       <w:r>
         <w:rPr>
+          <w:b/>
           <w:i/>
         </w:rPr>
         <w:t>macros</w:t>
       </w:r>
       <w:r>
+        <w:rPr>
+          <w:b/>
+        </w:rPr>
         <w:t>]</w:t>
       </w:r>
       <w:r>
+        <w:rPr>
+          <w:b/>
+        </w:rPr>
         <w:tab/>
         <w:t>Macro substitutions applied to GUIs.</w:t>
       </w:r>
@@ -5576,7 +5646,11 @@
         <w:t>,...</w:t>
       </w:r>
       <w:r>
-        <w:t xml:space="preserve"> and should be enclosed in qu</w:t>
+        <w:t xml:space="preserve"> and should be enclosed </w:t>
+      </w:r>
+      <w:r>
+        <w:lastRenderedPageBreak/>
+        <w:t>in qu</w:t>
       </w:r>
       <w:r>
         <w:t>o</w:t>
@@ -5588,11 +5662,7 @@
         <w:br/>
       </w:r>
       <w:r>
-        <w:t xml:space="preserve">Typically substitutions are used to specify specific variable names when loading generic </w:t>
-      </w:r>
-      <w:r>
-        <w:lastRenderedPageBreak/>
-        <w:t xml:space="preserve">template forms. Substitutions are not limited to template forms, and some </w:t>
+        <w:t xml:space="preserve">Typically substitutions are used to specify specific variable names when loading generic template forms. Substitutions are not limited to template forms, and some </w:t>
       </w:r>
       <w:proofErr w:type="spellStart"/>
       <w:r>
@@ -5679,41 +5749,6 @@
       <w:proofErr w:type="spellEnd"/>
       <w:r>
         <w:t xml:space="preserve"> uses when searching for a file.</w:t>
-      </w:r>
-    </w:p>
-    <w:p>
-      <w:pPr>
-        <w:pStyle w:val="ListParagraph"/>
-        <w:numPr>
-          <w:ilvl w:val="0"/>
-          <w:numId w:val="20"/>
-        </w:numPr>
-      </w:pPr>
-      <w:proofErr w:type="gramStart"/>
-      <w:r>
-        <w:rPr>
-          <w:i/>
-        </w:rPr>
-        <w:t>keyword=</w:t>
-      </w:r>
-      <w:proofErr w:type="gramEnd"/>
-      <w:r>
-        <w:rPr>
-          <w:i/>
-        </w:rPr>
-        <w:t>substitution, keyword=substitution,...</w:t>
-      </w:r>
-      <w:r>
-        <w:tab/>
-      </w:r>
-      <w:r>
-        <w:t>Macro substitutions applied to GUIs.</w:t>
-      </w:r>
-      <w:r>
-        <w:br/>
-      </w:r>
-      <w:r>
-        <w:t>Same as –m switch, these substitutions override any –m switch.</w:t>
       </w:r>
     </w:p>
     <w:p>
@@ -5799,7 +5834,7 @@
         <w:pStyle w:val="Heading2"/>
       </w:pPr>
       <w:bookmarkStart w:id="9" w:name="_Ref342384171"/>
-      <w:bookmarkStart w:id="10" w:name="_Toc346734597"/>
+      <w:bookmarkStart w:id="10" w:name="_Toc349073129"/>
       <w:r>
         <w:t>File location rules</w:t>
       </w:r>
@@ -5921,7 +5956,7 @@
       <w:pPr>
         <w:pStyle w:val="Heading1"/>
       </w:pPr>
-      <w:bookmarkStart w:id="11" w:name="_Toc346734598"/>
+      <w:bookmarkStart w:id="11" w:name="_Toc349073130"/>
       <w:r>
         <w:t>Tricks and tips</w:t>
       </w:r>
@@ -5934,7 +5969,7 @@
       <w:pPr>
         <w:pStyle w:val="Heading2"/>
       </w:pPr>
-      <w:bookmarkStart w:id="12" w:name="_Toc346734599"/>
+      <w:bookmarkStart w:id="12" w:name="_Toc349073131"/>
       <w:r>
         <w:t xml:space="preserve">GUI </w:t>
       </w:r>
@@ -6095,17 +6130,17 @@
       </w:pPr>
       <w:bookmarkStart w:id="14" w:name="_Ref345412022"/>
       <w:bookmarkStart w:id="15" w:name="_Ref345412034"/>
-      <w:bookmarkStart w:id="16" w:name="_Ref345403872"/>
-      <w:bookmarkStart w:id="17" w:name="_Ref345403876"/>
-      <w:bookmarkStart w:id="18" w:name="_Ref345403920"/>
-      <w:bookmarkStart w:id="19" w:name="_Ref345403929"/>
-      <w:bookmarkStart w:id="20" w:name="_Toc346734600"/>
+      <w:bookmarkStart w:id="16" w:name="_Toc349073132"/>
+      <w:bookmarkStart w:id="17" w:name="_Ref345403872"/>
+      <w:bookmarkStart w:id="18" w:name="_Ref345403876"/>
+      <w:bookmarkStart w:id="19" w:name="_Ref345403920"/>
+      <w:bookmarkStart w:id="20" w:name="_Ref345403929"/>
       <w:r>
         <w:t>User levels</w:t>
       </w:r>
       <w:bookmarkEnd w:id="14"/>
       <w:bookmarkEnd w:id="15"/>
-      <w:bookmarkEnd w:id="20"/>
+      <w:bookmarkEnd w:id="16"/>
     </w:p>
     <w:p>
       <w:r>
@@ -6534,14 +6569,14 @@
       </w:pPr>
       <w:bookmarkStart w:id="23" w:name="_Ref345412535"/>
       <w:bookmarkStart w:id="24" w:name="_Ref345412546"/>
-      <w:bookmarkStart w:id="25" w:name="_Toc346734601"/>
+      <w:bookmarkStart w:id="25" w:name="_Toc349073133"/>
       <w:r>
         <w:t>Logging</w:t>
       </w:r>
-      <w:bookmarkEnd w:id="16"/>
       <w:bookmarkEnd w:id="17"/>
       <w:bookmarkEnd w:id="18"/>
       <w:bookmarkEnd w:id="19"/>
+      <w:bookmarkEnd w:id="20"/>
       <w:bookmarkEnd w:id="23"/>
       <w:bookmarkEnd w:id="24"/>
       <w:bookmarkEnd w:id="25"/>
@@ -7427,7 +7462,7 @@
         <w:pStyle w:val="Heading2"/>
       </w:pPr>
       <w:bookmarkStart w:id="28" w:name="_Ref345498802"/>
-      <w:bookmarkStart w:id="29" w:name="_Toc346734602"/>
+      <w:bookmarkStart w:id="29" w:name="_Toc349073134"/>
       <w:r>
         <w:t>Finding files</w:t>
       </w:r>
@@ -7518,7 +7553,7 @@
       <w:pPr>
         <w:pStyle w:val="Heading2"/>
       </w:pPr>
-      <w:bookmarkStart w:id="30" w:name="_Toc346734603"/>
+      <w:bookmarkStart w:id="30" w:name="_Toc349073135"/>
       <w:r>
         <w:lastRenderedPageBreak/>
         <w:t>Sub form file names</w:t>
@@ -7612,7 +7647,7 @@
       <w:pPr>
         <w:pStyle w:val="Heading2"/>
       </w:pPr>
-      <w:bookmarkStart w:id="31" w:name="_Toc346734604"/>
+      <w:bookmarkStart w:id="31" w:name="_Toc349073136"/>
       <w:r>
         <w:t>Sub form resizing</w:t>
       </w:r>
@@ -7846,7 +7881,7 @@
         <w:rPr>
           <w:noProof/>
         </w:rPr>
-        <w:t>25</w:t>
+        <w:t>26</w:t>
       </w:r>
       <w:r>
         <w:fldChar w:fldCharType="end"/>
@@ -7867,7 +7902,7 @@
       <w:pPr>
         <w:pStyle w:val="Heading2"/>
       </w:pPr>
-      <w:bookmarkStart w:id="32" w:name="_Toc346734605"/>
+      <w:bookmarkStart w:id="32" w:name="_Toc349073137"/>
       <w:r>
         <w:t xml:space="preserve">Ensuring </w:t>
       </w:r>
@@ -7982,7 +8017,7 @@
       <w:pPr>
         <w:pStyle w:val="Heading2"/>
       </w:pPr>
-      <w:bookmarkStart w:id="33" w:name="_Toc346734606"/>
+      <w:bookmarkStart w:id="33" w:name="_Toc349073138"/>
       <w:r>
         <w:t>What top level form to use</w:t>
       </w:r>
@@ -8090,7 +8125,7 @@
       <w:pPr>
         <w:pStyle w:val="Heading1"/>
       </w:pPr>
-      <w:bookmarkStart w:id="34" w:name="_Toc346734607"/>
+      <w:bookmarkStart w:id="34" w:name="_Toc349073139"/>
       <w:r>
         <w:t>QE widgets</w:t>
       </w:r>
@@ -8208,7 +8243,7 @@
       <w:pPr>
         <w:pStyle w:val="Heading2"/>
       </w:pPr>
-      <w:bookmarkStart w:id="35" w:name="_Toc346734608"/>
+      <w:bookmarkStart w:id="35" w:name="_Toc349073140"/>
       <w:r>
         <w:t>Common QE Widget properties</w:t>
       </w:r>
@@ -8223,7 +8258,7 @@
       <w:pPr>
         <w:pStyle w:val="Heading3"/>
       </w:pPr>
-      <w:bookmarkStart w:id="36" w:name="_Toc346734609"/>
+      <w:bookmarkStart w:id="36" w:name="_Toc349073141"/>
       <w:proofErr w:type="spellStart"/>
       <w:proofErr w:type="gramStart"/>
       <w:r>
@@ -8772,7 +8807,7 @@
       <w:pPr>
         <w:pStyle w:val="Heading3"/>
       </w:pPr>
-      <w:bookmarkStart w:id="40" w:name="_Toc346734610"/>
+      <w:bookmarkStart w:id="40" w:name="_Toc349073142"/>
       <w:proofErr w:type="spellStart"/>
       <w:proofErr w:type="gramStart"/>
       <w:r>
@@ -8834,7 +8869,7 @@
       <w:pPr>
         <w:pStyle w:val="Heading3"/>
       </w:pPr>
-      <w:bookmarkStart w:id="41" w:name="_Toc346734611"/>
+      <w:bookmarkStart w:id="41" w:name="_Toc349073143"/>
       <w:r>
         <w:t>Subscribe</w:t>
       </w:r>
@@ -8881,7 +8916,7 @@
       <w:pPr>
         <w:pStyle w:val="Heading3"/>
       </w:pPr>
-      <w:bookmarkStart w:id="42" w:name="_Toc346734612"/>
+      <w:bookmarkStart w:id="42" w:name="_Toc349073144"/>
       <w:proofErr w:type="gramStart"/>
       <w:r>
         <w:t>enabled</w:t>
@@ -8903,7 +8938,7 @@
       <w:pPr>
         <w:pStyle w:val="Heading3"/>
       </w:pPr>
-      <w:bookmarkStart w:id="43" w:name="_Toc346734613"/>
+      <w:bookmarkStart w:id="43" w:name="_Toc349073145"/>
       <w:proofErr w:type="spellStart"/>
       <w:proofErr w:type="gramStart"/>
       <w:r>
@@ -8922,7 +8957,7 @@
       <w:pPr>
         <w:pStyle w:val="Heading3"/>
       </w:pPr>
-      <w:bookmarkStart w:id="44" w:name="_Toc346734614"/>
+      <w:bookmarkStart w:id="44" w:name="_Toc349073146"/>
       <w:proofErr w:type="gramStart"/>
       <w:r>
         <w:t>visible</w:t>
@@ -8964,7 +8999,7 @@
       <w:pPr>
         <w:pStyle w:val="Heading3"/>
       </w:pPr>
-      <w:bookmarkStart w:id="45" w:name="_Toc346734615"/>
+      <w:bookmarkStart w:id="45" w:name="_Toc349073147"/>
       <w:proofErr w:type="spellStart"/>
       <w:proofErr w:type="gramStart"/>
       <w:r>
@@ -9052,7 +9087,7 @@
       <w:pPr>
         <w:pStyle w:val="Heading3"/>
       </w:pPr>
-      <w:bookmarkStart w:id="46" w:name="_Toc346734616"/>
+      <w:bookmarkStart w:id="46" w:name="_Toc349073148"/>
       <w:proofErr w:type="spellStart"/>
       <w:proofErr w:type="gramStart"/>
       <w:r>
@@ -9167,7 +9202,7 @@
       <w:pPr>
         <w:pStyle w:val="Heading3"/>
       </w:pPr>
-      <w:bookmarkStart w:id="47" w:name="_Toc346734617"/>
+      <w:bookmarkStart w:id="47" w:name="_Toc349073149"/>
       <w:proofErr w:type="spellStart"/>
       <w:proofErr w:type="gramStart"/>
       <w:r>
@@ -9287,7 +9322,7 @@
       <w:pPr>
         <w:pStyle w:val="Heading3"/>
       </w:pPr>
-      <w:bookmarkStart w:id="48" w:name="_Toc346734618"/>
+      <w:bookmarkStart w:id="48" w:name="_Toc349073150"/>
       <w:proofErr w:type="spellStart"/>
       <w:proofErr w:type="gramStart"/>
       <w:r>
@@ -9427,7 +9462,7 @@
       <w:pPr>
         <w:pStyle w:val="Heading2"/>
       </w:pPr>
-      <w:bookmarkStart w:id="49" w:name="_Toc346734619"/>
+      <w:bookmarkStart w:id="49" w:name="_Toc349073151"/>
       <w:r>
         <w:lastRenderedPageBreak/>
         <w:t>String formatting properties</w:t>
@@ -9472,7 +9507,7 @@
       <w:pPr>
         <w:pStyle w:val="Heading3"/>
       </w:pPr>
-      <w:bookmarkStart w:id="50" w:name="_Toc346734620"/>
+      <w:bookmarkStart w:id="50" w:name="_Toc349073152"/>
       <w:proofErr w:type="gramStart"/>
       <w:r>
         <w:t>precision</w:t>
@@ -9502,7 +9537,7 @@
       <w:pPr>
         <w:pStyle w:val="Heading3"/>
       </w:pPr>
-      <w:bookmarkStart w:id="51" w:name="_Toc346734621"/>
+      <w:bookmarkStart w:id="51" w:name="_Toc349073153"/>
       <w:proofErr w:type="spellStart"/>
       <w:proofErr w:type="gramStart"/>
       <w:r>
@@ -9526,7 +9561,7 @@
       <w:pPr>
         <w:pStyle w:val="Heading3"/>
       </w:pPr>
-      <w:bookmarkStart w:id="52" w:name="_Toc346734622"/>
+      <w:bookmarkStart w:id="52" w:name="_Toc349073154"/>
       <w:proofErr w:type="spellStart"/>
       <w:proofErr w:type="gramStart"/>
       <w:r>
@@ -9545,7 +9580,7 @@
       <w:pPr>
         <w:pStyle w:val="Heading3"/>
       </w:pPr>
-      <w:bookmarkStart w:id="53" w:name="_Toc346734623"/>
+      <w:bookmarkStart w:id="53" w:name="_Toc349073155"/>
       <w:proofErr w:type="spellStart"/>
       <w:proofErr w:type="gramStart"/>
       <w:r>
@@ -9564,7 +9599,7 @@
       <w:pPr>
         <w:pStyle w:val="Heading3"/>
       </w:pPr>
-      <w:bookmarkStart w:id="54" w:name="_Toc346734624"/>
+      <w:bookmarkStart w:id="54" w:name="_Toc349073156"/>
       <w:proofErr w:type="spellStart"/>
       <w:proofErr w:type="gramStart"/>
       <w:r>
@@ -9583,7 +9618,7 @@
       <w:pPr>
         <w:pStyle w:val="Heading3"/>
       </w:pPr>
-      <w:bookmarkStart w:id="55" w:name="_Toc346734625"/>
+      <w:bookmarkStart w:id="55" w:name="_Toc349073157"/>
       <w:proofErr w:type="spellStart"/>
       <w:proofErr w:type="gramStart"/>
       <w:r>
@@ -9991,7 +10026,7 @@
       <w:pPr>
         <w:pStyle w:val="Heading3"/>
       </w:pPr>
-      <w:bookmarkStart w:id="56" w:name="_Toc346734626"/>
+      <w:bookmarkStart w:id="56" w:name="_Toc349073158"/>
       <w:proofErr w:type="gramStart"/>
       <w:r>
         <w:t>format</w:t>
@@ -10155,7 +10190,7 @@
       <w:pPr>
         <w:pStyle w:val="Heading3"/>
       </w:pPr>
-      <w:bookmarkStart w:id="57" w:name="_Toc346734627"/>
+      <w:bookmarkStart w:id="57" w:name="_Toc349073159"/>
       <w:proofErr w:type="gramStart"/>
       <w:r>
         <w:t>radix</w:t>
@@ -10172,7 +10207,7 @@
       <w:pPr>
         <w:pStyle w:val="Heading3"/>
       </w:pPr>
-      <w:bookmarkStart w:id="58" w:name="_Toc346734628"/>
+      <w:bookmarkStart w:id="58" w:name="_Toc349073160"/>
       <w:proofErr w:type="gramStart"/>
       <w:r>
         <w:t>notation</w:t>
@@ -10273,7 +10308,7 @@
       <w:pPr>
         <w:pStyle w:val="Heading3"/>
       </w:pPr>
-      <w:bookmarkStart w:id="59" w:name="_Toc346734629"/>
+      <w:bookmarkStart w:id="59" w:name="_Toc349073161"/>
       <w:proofErr w:type="spellStart"/>
       <w:proofErr w:type="gramStart"/>
       <w:r>
@@ -10394,7 +10429,7 @@
       <w:pPr>
         <w:pStyle w:val="Heading3"/>
       </w:pPr>
-      <w:bookmarkStart w:id="60" w:name="_Toc346734630"/>
+      <w:bookmarkStart w:id="60" w:name="_Toc349073162"/>
       <w:proofErr w:type="spellStart"/>
       <w:proofErr w:type="gramStart"/>
       <w:r>
@@ -10440,7 +10475,7 @@
       <w:pPr>
         <w:pStyle w:val="Heading2"/>
       </w:pPr>
-      <w:bookmarkStart w:id="61" w:name="_Toc346734631"/>
+      <w:bookmarkStart w:id="61" w:name="_Toc349073163"/>
       <w:proofErr w:type="spellStart"/>
       <w:r>
         <w:t>QEAnalogIndicator</w:t>
@@ -10683,7 +10718,7 @@
       <w:pPr>
         <w:pStyle w:val="Heading2"/>
       </w:pPr>
-      <w:bookmarkStart w:id="62" w:name="_Toc346734632"/>
+      <w:bookmarkStart w:id="62" w:name="_Toc349073164"/>
       <w:proofErr w:type="spellStart"/>
       <w:r>
         <w:t>QBitStatus</w:t>
@@ -10808,7 +10843,7 @@
       <w:pPr>
         <w:pStyle w:val="Heading2"/>
       </w:pPr>
-      <w:bookmarkStart w:id="63" w:name="_Toc346734633"/>
+      <w:bookmarkStart w:id="63" w:name="_Toc349073165"/>
       <w:proofErr w:type="spellStart"/>
       <w:r>
         <w:lastRenderedPageBreak/>
@@ -10821,7 +10856,7 @@
       <w:pPr>
         <w:pStyle w:val="Heading2"/>
       </w:pPr>
-      <w:bookmarkStart w:id="64" w:name="_Toc346734634"/>
+      <w:bookmarkStart w:id="64" w:name="_Toc349073166"/>
       <w:proofErr w:type="spellStart"/>
       <w:r>
         <w:t>QEFileBrowser</w:t>
@@ -10833,7 +10868,7 @@
       <w:pPr>
         <w:pStyle w:val="Heading2"/>
       </w:pPr>
-      <w:bookmarkStart w:id="65" w:name="_Toc346734635"/>
+      <w:bookmarkStart w:id="65" w:name="_Toc349073167"/>
       <w:proofErr w:type="spellStart"/>
       <w:r>
         <w:t>QELabel</w:t>
@@ -10845,7 +10880,7 @@
       <w:pPr>
         <w:pStyle w:val="Heading2"/>
       </w:pPr>
-      <w:bookmarkStart w:id="66" w:name="_Toc346734636"/>
+      <w:bookmarkStart w:id="66" w:name="_Toc349073168"/>
       <w:proofErr w:type="spellStart"/>
       <w:r>
         <w:t>QELogin</w:t>
@@ -10857,7 +10892,7 @@
       <w:pPr>
         <w:pStyle w:val="Heading2"/>
       </w:pPr>
-      <w:bookmarkStart w:id="67" w:name="_Toc346734637"/>
+      <w:bookmarkStart w:id="67" w:name="_Toc349073169"/>
       <w:proofErr w:type="spellStart"/>
       <w:r>
         <w:t>QELog</w:t>
@@ -10869,7 +10904,7 @@
       <w:pPr>
         <w:pStyle w:val="Heading2"/>
       </w:pPr>
-      <w:bookmarkStart w:id="68" w:name="_Toc346734638"/>
+      <w:bookmarkStart w:id="68" w:name="_Toc349073170"/>
       <w:proofErr w:type="spellStart"/>
       <w:r>
         <w:t>QEPvProperties</w:t>
@@ -10881,7 +10916,7 @@
       <w:pPr>
         <w:pStyle w:val="Heading2"/>
       </w:pPr>
-      <w:bookmarkStart w:id="69" w:name="_Toc346734639"/>
+      <w:bookmarkStart w:id="69" w:name="_Toc349073171"/>
       <w:proofErr w:type="spellStart"/>
       <w:r>
         <w:t>QERecipe</w:t>
@@ -10893,7 +10928,7 @@
       <w:pPr>
         <w:pStyle w:val="Heading2"/>
       </w:pPr>
-      <w:bookmarkStart w:id="70" w:name="_Toc346734640"/>
+      <w:bookmarkStart w:id="70" w:name="_Toc349073172"/>
       <w:proofErr w:type="spellStart"/>
       <w:r>
         <w:t>QEScript</w:t>
@@ -10905,7 +10940,7 @@
       <w:pPr>
         <w:pStyle w:val="Heading2"/>
       </w:pPr>
-      <w:bookmarkStart w:id="71" w:name="_Toc346734641"/>
+      <w:bookmarkStart w:id="71" w:name="_Toc349073173"/>
       <w:proofErr w:type="spellStart"/>
       <w:r>
         <w:t>QEStripChart</w:t>
@@ -10917,7 +10952,7 @@
       <w:pPr>
         <w:pStyle w:val="Heading2"/>
       </w:pPr>
-      <w:bookmarkStart w:id="72" w:name="_Toc346734642"/>
+      <w:bookmarkStart w:id="72" w:name="_Toc349073174"/>
       <w:proofErr w:type="spellStart"/>
       <w:r>
         <w:t>QEPeriodic</w:t>
@@ -10929,7 +10964,7 @@
       <w:pPr>
         <w:pStyle w:val="Heading2"/>
       </w:pPr>
-      <w:bookmarkStart w:id="73" w:name="_Toc346734643"/>
+      <w:bookmarkStart w:id="73" w:name="_Toc349073175"/>
       <w:proofErr w:type="spellStart"/>
       <w:r>
         <w:t>QESubstitutedLabel</w:t>
@@ -10941,7 +10976,7 @@
       <w:pPr>
         <w:pStyle w:val="Heading2"/>
       </w:pPr>
-      <w:bookmarkStart w:id="74" w:name="_Toc346734644"/>
+      <w:bookmarkStart w:id="74" w:name="_Toc349073176"/>
       <w:proofErr w:type="spellStart"/>
       <w:r>
         <w:t>QELineEdit</w:t>
@@ -10953,7 +10988,7 @@
       <w:pPr>
         <w:pStyle w:val="Heading2"/>
       </w:pPr>
-      <w:bookmarkStart w:id="75" w:name="_Toc346734645"/>
+      <w:bookmarkStart w:id="75" w:name="_Toc349073177"/>
       <w:proofErr w:type="spellStart"/>
       <w:r>
         <w:t>QEPushButton</w:t>
@@ -11381,11 +11416,19 @@
           <w:numId w:val="26"/>
         </w:numPr>
       </w:pPr>
+      <w:proofErr w:type="gramStart"/>
       <w:r>
         <w:rPr>
           <w:b/>
         </w:rPr>
-        <w:t>variable Substitutions</w:t>
+        <w:t>variable</w:t>
+      </w:r>
+      <w:proofErr w:type="gramEnd"/>
+      <w:r>
+        <w:rPr>
+          <w:b/>
+        </w:rPr>
+        <w:t xml:space="preserve"> Substitutions</w:t>
       </w:r>
       <w:r>
         <w:rPr>
@@ -11403,6 +11446,55 @@
       <w:proofErr w:type="spellEnd"/>
       <w:r>
         <w:t>’ properties</w:t>
+      </w:r>
+      <w:r>
+        <w:t xml:space="preserve">. Note, the </w:t>
+      </w:r>
+      <w:proofErr w:type="spellStart"/>
+      <w:r>
+        <w:t>variableSubstitutions</w:t>
+      </w:r>
+      <w:proofErr w:type="spellEnd"/>
+      <w:r>
+        <w:t xml:space="preserve"> property is also applied to </w:t>
+      </w:r>
+      <w:proofErr w:type="spellStart"/>
+      <w:r>
+        <w:t>pressText</w:t>
+      </w:r>
+      <w:proofErr w:type="spellEnd"/>
+      <w:r>
+        <w:t xml:space="preserve">, </w:t>
+      </w:r>
+      <w:proofErr w:type="spellStart"/>
+      <w:r>
+        <w:t>releaseText</w:t>
+      </w:r>
+      <w:proofErr w:type="spellEnd"/>
+      <w:r>
+        <w:t xml:space="preserve">, and </w:t>
+      </w:r>
+      <w:proofErr w:type="spellStart"/>
+      <w:r>
+        <w:t>clickText</w:t>
+      </w:r>
+      <w:proofErr w:type="spellEnd"/>
+      <w:r>
+        <w:t xml:space="preserve"> properties prior to writing, is applied to the </w:t>
+      </w:r>
+      <w:proofErr w:type="spellStart"/>
+      <w:r>
+        <w:t>labelText</w:t>
+      </w:r>
+      <w:proofErr w:type="spellEnd"/>
+      <w:r>
+        <w:t xml:space="preserve"> property if present, and is </w:t>
+      </w:r>
+      <w:r>
+        <w:t xml:space="preserve">used in any GUI filename and </w:t>
+      </w:r>
+      <w:r>
+        <w:t>passed on to any new GUI launched by the QE button.</w:t>
       </w:r>
     </w:p>
     <w:p>
@@ -11477,6 +11569,9 @@
       <w:r>
         <w:t>' property is written when the button is pressed. Default is false</w:t>
       </w:r>
+      <w:r>
+        <w:t>.</w:t>
+      </w:r>
     </w:p>
     <w:p>
       <w:pPr>
@@ -11577,6 +11672,32 @@
         <w:br/>
         <w:t>This property is also interpreted as an integer and used in the ‘pressed’ signal</w:t>
       </w:r>
+      <w:r>
+        <w:t>.</w:t>
+      </w:r>
+      <w:r>
+        <w:br/>
+      </w:r>
+      <w:r>
+        <w:lastRenderedPageBreak/>
+        <w:t>Note</w:t>
+      </w:r>
+      <w:proofErr w:type="gramStart"/>
+      <w:r>
+        <w:t>,</w:t>
+      </w:r>
+      <w:proofErr w:type="gramEnd"/>
+      <w:r>
+        <w:t xml:space="preserve"> the </w:t>
+      </w:r>
+      <w:proofErr w:type="spellStart"/>
+      <w:r>
+        <w:t>variableSubstitutions</w:t>
+      </w:r>
+      <w:proofErr w:type="spellEnd"/>
+      <w:r>
+        <w:t xml:space="preserve"> property is also applied to this property before writing. For example, if the property contains MY$(ITEM) and the variable substitutions contains ITEM=CAR, MYCAR will be written.</w:t>
+      </w:r>
     </w:p>
     <w:p>
       <w:pPr>
@@ -11615,6 +11736,32 @@
         <w:br/>
         <w:t>This property is also interpreted as an integer and used in the ‘released’ signal</w:t>
       </w:r>
+      <w:r>
+        <w:t>.</w:t>
+      </w:r>
+      <w:r>
+        <w:t xml:space="preserve"> </w:t>
+      </w:r>
+      <w:r>
+        <w:br/>
+        <w:t>Note</w:t>
+      </w:r>
+      <w:proofErr w:type="gramStart"/>
+      <w:r>
+        <w:t>,</w:t>
+      </w:r>
+      <w:proofErr w:type="gramEnd"/>
+      <w:r>
+        <w:t xml:space="preserve"> the </w:t>
+      </w:r>
+      <w:proofErr w:type="spellStart"/>
+      <w:r>
+        <w:t>variableSubstitutions</w:t>
+      </w:r>
+      <w:proofErr w:type="spellEnd"/>
+      <w:r>
+        <w:t xml:space="preserve"> property is also applied to this property before writing. For example, if the property contains MY$(ITEM) and the variable substitutions contains ITEM=CAR, MYCAR will be written.</w:t>
+      </w:r>
     </w:p>
     <w:p>
       <w:pPr>
@@ -11630,7 +11777,6 @@
         <w:rPr>
           <w:b/>
         </w:rPr>
-        <w:lastRenderedPageBreak/>
         <w:t>clickText</w:t>
       </w:r>
       <w:proofErr w:type="spellEnd"/>
@@ -11653,6 +11799,32 @@
       <w:r>
         <w:br/>
         <w:t>This property is also interpreted as an integer and used in the ‘clicked’ signal when the button is unchecked</w:t>
+      </w:r>
+      <w:r>
+        <w:t>.</w:t>
+      </w:r>
+      <w:r>
+        <w:t xml:space="preserve"> </w:t>
+      </w:r>
+      <w:r>
+        <w:br/>
+        <w:t>Note</w:t>
+      </w:r>
+      <w:proofErr w:type="gramStart"/>
+      <w:r>
+        <w:t>,</w:t>
+      </w:r>
+      <w:proofErr w:type="gramEnd"/>
+      <w:r>
+        <w:t xml:space="preserve"> the </w:t>
+      </w:r>
+      <w:proofErr w:type="spellStart"/>
+      <w:r>
+        <w:t>variableSubstitutions</w:t>
+      </w:r>
+      <w:proofErr w:type="spellEnd"/>
+      <w:r>
+        <w:t xml:space="preserve"> property is also applied to this property before writing. For example, if the property contains MY$(ITEM) and the variable substitutions contains ITEM=CAR, MYCAR will be written.</w:t>
       </w:r>
     </w:p>
     <w:p>
@@ -11809,6 +11981,32 @@
       <w:r>
         <w:t>This property is also interpreted as an integer and used in the ‘clicked’ signal when the button is checked</w:t>
       </w:r>
+      <w:r>
+        <w:t>.</w:t>
+      </w:r>
+      <w:r>
+        <w:t xml:space="preserve"> </w:t>
+      </w:r>
+      <w:r>
+        <w:br/>
+        <w:t>Note</w:t>
+      </w:r>
+      <w:proofErr w:type="gramStart"/>
+      <w:r>
+        <w:t>,</w:t>
+      </w:r>
+      <w:proofErr w:type="gramEnd"/>
+      <w:r>
+        <w:t xml:space="preserve"> the </w:t>
+      </w:r>
+      <w:proofErr w:type="spellStart"/>
+      <w:r>
+        <w:t>variableSubstitutions</w:t>
+      </w:r>
+      <w:proofErr w:type="spellEnd"/>
+      <w:r>
+        <w:t xml:space="preserve"> property is also applied to this property before writing. For example, if the property contains MY$(ITEM) and the variable substitutions contains ITEM=CAR, MYCAR will be written.</w:t>
+      </w:r>
     </w:p>
     <w:p>
       <w:pPr>
@@ -11885,6 +12083,7 @@
         <w:rPr>
           <w:b/>
         </w:rPr>
+        <w:lastRenderedPageBreak/>
         <w:t>variable</w:t>
       </w:r>
       <w:proofErr w:type="gramEnd"/>
@@ -11938,11 +12137,19 @@
           <w:numId w:val="26"/>
         </w:numPr>
       </w:pPr>
+      <w:proofErr w:type="gramStart"/>
       <w:r>
         <w:rPr>
           <w:b/>
         </w:rPr>
-        <w:t>variable Substitutions</w:t>
+        <w:t>variable</w:t>
+      </w:r>
+      <w:proofErr w:type="gramEnd"/>
+      <w:r>
+        <w:rPr>
+          <w:b/>
+        </w:rPr>
+        <w:t xml:space="preserve"> Substitutions</w:t>
       </w:r>
       <w:r>
         <w:rPr>
@@ -11960,6 +12167,69 @@
       <w:proofErr w:type="spellEnd"/>
       <w:r>
         <w:t>’ properties</w:t>
+      </w:r>
+      <w:r>
+        <w:t>.</w:t>
+      </w:r>
+      <w:r>
+        <w:t xml:space="preserve"> </w:t>
+      </w:r>
+      <w:r>
+        <w:t xml:space="preserve">Note, the </w:t>
+      </w:r>
+      <w:proofErr w:type="spellStart"/>
+      <w:r>
+        <w:t>variableSubstitutions</w:t>
+      </w:r>
+      <w:proofErr w:type="spellEnd"/>
+      <w:r>
+        <w:t xml:space="preserve"> property is also applied to </w:t>
+      </w:r>
+      <w:proofErr w:type="spellStart"/>
+      <w:r>
+        <w:t>pressText</w:t>
+      </w:r>
+      <w:proofErr w:type="spellEnd"/>
+      <w:r>
+        <w:t xml:space="preserve">, </w:t>
+      </w:r>
+      <w:proofErr w:type="spellStart"/>
+      <w:r>
+        <w:t>releaseText</w:t>
+      </w:r>
+      <w:proofErr w:type="spellEnd"/>
+      <w:r>
+        <w:t xml:space="preserve">, and </w:t>
+      </w:r>
+      <w:proofErr w:type="spellStart"/>
+      <w:r>
+        <w:t>clickText</w:t>
+      </w:r>
+      <w:proofErr w:type="spellEnd"/>
+      <w:r>
+        <w:t xml:space="preserve"> properties prior to writing, is applied to the </w:t>
+      </w:r>
+      <w:proofErr w:type="spellStart"/>
+      <w:r>
+        <w:t>labelText</w:t>
+      </w:r>
+      <w:proofErr w:type="spellEnd"/>
+      <w:r>
+        <w:t xml:space="preserve"> property if present, and </w:t>
+      </w:r>
+      <w:proofErr w:type="gramStart"/>
+      <w:r>
+        <w:t xml:space="preserve">is </w:t>
+      </w:r>
+      <w:r>
+        <w:t>,</w:t>
+      </w:r>
+      <w:proofErr w:type="gramEnd"/>
+      <w:r>
+        <w:t xml:space="preserve"> and is used in any GUI filename and </w:t>
+      </w:r>
+      <w:r>
+        <w:t>passed on to any new GUI launched by the QE button.</w:t>
       </w:r>
     </w:p>
     <w:p>
@@ -12040,7 +12310,6 @@
       </w:pPr>
       <w:proofErr w:type="spellStart"/>
       <w:r>
-        <w:lastRenderedPageBreak/>
         <w:t>TextAndIcon</w:t>
       </w:r>
       <w:proofErr w:type="spellEnd"/>
@@ -12180,7 +12449,21 @@
         <w:br/>
       </w:r>
       <w:r>
-        <w:t>Macro substitutions will be applied to this text and the result will be set as the button text.</w:t>
+        <w:t xml:space="preserve">Macro substitutions </w:t>
+      </w:r>
+      <w:r>
+        <w:t xml:space="preserve">from the </w:t>
+      </w:r>
+      <w:proofErr w:type="spellStart"/>
+      <w:r>
+        <w:t>variableSubstitutions</w:t>
+      </w:r>
+      <w:proofErr w:type="spellEnd"/>
+      <w:r>
+        <w:t xml:space="preserve"> property </w:t>
+      </w:r>
+      <w:r>
+        <w:t>will be applied to this text and the result will be set as the button text.</w:t>
       </w:r>
       <w:r>
         <w:br/>
@@ -12242,6 +12525,7 @@
           <w:b/>
           <w:u w:val="single"/>
         </w:rPr>
+        <w:lastRenderedPageBreak/>
         <w:t>A system command can be issued on a button click using the following properties:</w:t>
       </w:r>
     </w:p>
@@ -12489,11 +12773,7 @@
       </w:r>
       <w:proofErr w:type="spellEnd"/>
       <w:r>
-        <w:t xml:space="preserve"> application creates a new window, new </w:t>
-      </w:r>
-      <w:r>
-        <w:lastRenderedPageBreak/>
-        <w:t>tab, or replaces the current window as appropriate.</w:t>
+        <w:t xml:space="preserve"> application creates a new window, new tab, or replaces the current window as appropriate.</w:t>
       </w:r>
       <w:r>
         <w:br/>
@@ -12556,6 +12836,211 @@
       </w:r>
       <w:r>
         <w:t>Open new GUI in a new window</w:t>
+      </w:r>
+    </w:p>
+    <w:p>
+      <w:pPr>
+        <w:pStyle w:val="ListParagraph"/>
+        <w:numPr>
+          <w:ilvl w:val="0"/>
+          <w:numId w:val="26"/>
+        </w:numPr>
+      </w:pPr>
+      <w:proofErr w:type="spellStart"/>
+      <w:proofErr w:type="gramStart"/>
+      <w:r>
+        <w:rPr>
+          <w:b/>
+        </w:rPr>
+        <w:t>variableSubstitutions</w:t>
+      </w:r>
+      <w:proofErr w:type="spellEnd"/>
+      <w:proofErr w:type="gramEnd"/>
+      <w:r>
+        <w:rPr>
+          <w:b/>
+        </w:rPr>
+        <w:br/>
+      </w:r>
+      <w:r>
+        <w:t xml:space="preserve">The </w:t>
+      </w:r>
+      <w:proofErr w:type="spellStart"/>
+      <w:r>
+        <w:t>variableSubstitutions</w:t>
+      </w:r>
+      <w:proofErr w:type="spellEnd"/>
+      <w:r>
+        <w:t xml:space="preserve"> property is </w:t>
+      </w:r>
+      <w:r>
+        <w:t xml:space="preserve">applied to the GUI file name and </w:t>
+      </w:r>
+      <w:r>
+        <w:t xml:space="preserve">added to the list of macro substations provided to the new form being opened by the QE button. The macro substitutions present in the </w:t>
+      </w:r>
+      <w:proofErr w:type="spellStart"/>
+      <w:r>
+        <w:t>variableSubstitutions</w:t>
+      </w:r>
+      <w:proofErr w:type="spellEnd"/>
+      <w:r>
+        <w:t xml:space="preserve"> property </w:t>
+      </w:r>
+      <w:r>
+        <w:rPr>
+          <w:b/>
+          <w:u w:val="single"/>
+        </w:rPr>
+        <w:t>do not</w:t>
+      </w:r>
+      <w:r>
+        <w:t xml:space="preserve"> take precedence over any other macro substitutions already defined by any </w:t>
+      </w:r>
+      <w:proofErr w:type="spellStart"/>
+      <w:r>
+        <w:t>QEForm</w:t>
+      </w:r>
+      <w:proofErr w:type="spellEnd"/>
+      <w:r>
+        <w:t xml:space="preserve"> containing the button, or by the application. Note, the </w:t>
+      </w:r>
+      <w:proofErr w:type="spellStart"/>
+      <w:r>
+        <w:t>variableSubstitutions</w:t>
+      </w:r>
+      <w:proofErr w:type="spellEnd"/>
+      <w:r>
+        <w:t xml:space="preserve"> property is also used to provide default substitutions for the variable names, is applied to </w:t>
+      </w:r>
+      <w:proofErr w:type="spellStart"/>
+      <w:r>
+        <w:t>pressText</w:t>
+      </w:r>
+      <w:proofErr w:type="spellEnd"/>
+      <w:r>
+        <w:t xml:space="preserve">, </w:t>
+      </w:r>
+      <w:proofErr w:type="spellStart"/>
+      <w:r>
+        <w:t>releaseText</w:t>
+      </w:r>
+      <w:proofErr w:type="spellEnd"/>
+      <w:r>
+        <w:t xml:space="preserve">, and </w:t>
+      </w:r>
+      <w:proofErr w:type="spellStart"/>
+      <w:r>
+        <w:t>clickText</w:t>
+      </w:r>
+      <w:proofErr w:type="spellEnd"/>
+      <w:r>
+        <w:t xml:space="preserve"> properties prior to writing, and is applied to the </w:t>
+      </w:r>
+      <w:proofErr w:type="spellStart"/>
+      <w:r>
+        <w:t>labelText</w:t>
+      </w:r>
+      <w:proofErr w:type="spellEnd"/>
+      <w:r>
+        <w:t xml:space="preserve"> property if present.</w:t>
+      </w:r>
+    </w:p>
+    <w:p>
+      <w:pPr>
+        <w:pStyle w:val="ListParagraph"/>
+        <w:numPr>
+          <w:ilvl w:val="0"/>
+          <w:numId w:val="26"/>
+        </w:numPr>
+      </w:pPr>
+      <w:proofErr w:type="spellStart"/>
+      <w:proofErr w:type="gramStart"/>
+      <w:r>
+        <w:rPr>
+          <w:b/>
+        </w:rPr>
+        <w:t>prioritySubstitutions</w:t>
+      </w:r>
+      <w:proofErr w:type="spellEnd"/>
+      <w:proofErr w:type="gramEnd"/>
+      <w:r>
+        <w:br/>
+        <w:t xml:space="preserve">The </w:t>
+      </w:r>
+      <w:proofErr w:type="spellStart"/>
+      <w:r>
+        <w:t>prioritySubstitutions</w:t>
+      </w:r>
+      <w:proofErr w:type="spellEnd"/>
+      <w:r>
+        <w:t xml:space="preserve"> property is added to the list of macro substations provided to the new form being opened by the QE button. The macro substitutions present in the </w:t>
+      </w:r>
+      <w:proofErr w:type="spellStart"/>
+      <w:r>
+        <w:t>prioritySubstitutions</w:t>
+      </w:r>
+      <w:proofErr w:type="spellEnd"/>
+      <w:r>
+        <w:t xml:space="preserve"> property </w:t>
+      </w:r>
+      <w:r>
+        <w:rPr>
+          <w:b/>
+          <w:u w:val="single"/>
+        </w:rPr>
+        <w:t>do</w:t>
+      </w:r>
+      <w:r>
+        <w:t xml:space="preserve"> take precedence over any other macro substitutions already defined by any </w:t>
+      </w:r>
+      <w:proofErr w:type="spellStart"/>
+      <w:r>
+        <w:t>QEForm</w:t>
+      </w:r>
+      <w:proofErr w:type="spellEnd"/>
+      <w:r>
+        <w:t xml:space="preserve"> containing the button, or by the application. Unlike the </w:t>
+      </w:r>
+      <w:proofErr w:type="spellStart"/>
+      <w:r>
+        <w:t>variableSubstitutions</w:t>
+      </w:r>
+      <w:proofErr w:type="spellEnd"/>
+      <w:r>
+        <w:t xml:space="preserve"> property, the </w:t>
+      </w:r>
+      <w:proofErr w:type="spellStart"/>
+      <w:r>
+        <w:t>prioritySubstitutions</w:t>
+      </w:r>
+      <w:proofErr w:type="spellEnd"/>
+      <w:r>
+        <w:t xml:space="preserve"> property is only added to the list of macro substitutions provided to a new GUI being launched by the QE button.</w:t>
+      </w:r>
+      <w:r>
+        <w:br/>
+        <w:t xml:space="preserve">The </w:t>
+      </w:r>
+      <w:proofErr w:type="spellStart"/>
+      <w:r>
+        <w:t>prioritySubstitutions</w:t>
+      </w:r>
+      <w:proofErr w:type="spellEnd"/>
+      <w:r>
+        <w:t xml:space="preserve"> property is particularly useful when re-opening the form containing </w:t>
+      </w:r>
+      <w:r>
+        <w:lastRenderedPageBreak/>
+        <w:t xml:space="preserve">the QE button, but with different macro substitutions. The </w:t>
+      </w:r>
+      <w:proofErr w:type="spellStart"/>
+      <w:r>
+        <w:t>variableSubstitutions</w:t>
+      </w:r>
+      <w:proofErr w:type="spellEnd"/>
+      <w:r>
+        <w:t xml:space="preserve"> property can’t be used for this since the macro substitutions it contains do not take precedence over existing macro substitutions.</w:t>
       </w:r>
     </w:p>
     <w:p>
@@ -12643,7 +13128,7 @@
       <w:pPr>
         <w:pStyle w:val="Heading2"/>
       </w:pPr>
-      <w:bookmarkStart w:id="76" w:name="_Toc346734646"/>
+      <w:bookmarkStart w:id="76" w:name="_Toc349073178"/>
       <w:proofErr w:type="spellStart"/>
       <w:r>
         <w:t>QEShape</w:t>
@@ -12655,7 +13140,7 @@
       <w:pPr>
         <w:pStyle w:val="Heading2"/>
       </w:pPr>
-      <w:bookmarkStart w:id="77" w:name="_Toc346734647"/>
+      <w:bookmarkStart w:id="77" w:name="_Toc349073179"/>
       <w:proofErr w:type="spellStart"/>
       <w:r>
         <w:t>QESlider</w:t>
@@ -12667,7 +13152,7 @@
       <w:pPr>
         <w:pStyle w:val="Heading2"/>
       </w:pPr>
-      <w:bookmarkStart w:id="78" w:name="_Toc346734648"/>
+      <w:bookmarkStart w:id="78" w:name="_Toc349073180"/>
       <w:proofErr w:type="spellStart"/>
       <w:r>
         <w:t>QESpinBox</w:t>
@@ -12679,7 +13164,7 @@
       <w:pPr>
         <w:pStyle w:val="Heading2"/>
       </w:pPr>
-      <w:bookmarkStart w:id="79" w:name="_Toc346734649"/>
+      <w:bookmarkStart w:id="79" w:name="_Toc349073181"/>
       <w:proofErr w:type="spellStart"/>
       <w:r>
         <w:t>QEComboBox</w:t>
@@ -12693,7 +13178,7 @@
       </w:pPr>
       <w:bookmarkStart w:id="80" w:name="_Ref346717578"/>
       <w:bookmarkStart w:id="81" w:name="_Ref346717591"/>
-      <w:bookmarkStart w:id="82" w:name="_Toc346734650"/>
+      <w:bookmarkStart w:id="82" w:name="_Toc349073182"/>
       <w:proofErr w:type="spellStart"/>
       <w:r>
         <w:t>QEForm</w:t>
@@ -13673,7 +14158,7 @@
       <w:pPr>
         <w:pStyle w:val="Heading2"/>
       </w:pPr>
-      <w:bookmarkStart w:id="84" w:name="_Toc346734651"/>
+      <w:bookmarkStart w:id="84" w:name="_Toc349073183"/>
       <w:proofErr w:type="spellStart"/>
       <w:r>
         <w:t>QEPlot</w:t>
@@ -13685,7 +14170,7 @@
       <w:pPr>
         <w:pStyle w:val="Heading2"/>
       </w:pPr>
-      <w:bookmarkStart w:id="85" w:name="_Toc346734652"/>
+      <w:bookmarkStart w:id="85" w:name="_Toc349073184"/>
       <w:proofErr w:type="spellStart"/>
       <w:r>
         <w:t>QEImage</w:t>
@@ -15523,7 +16008,7 @@
       <w:pPr>
         <w:pStyle w:val="Heading2"/>
       </w:pPr>
-      <w:bookmarkStart w:id="89" w:name="_Toc346734653"/>
+      <w:bookmarkStart w:id="89" w:name="_Toc349073185"/>
       <w:proofErr w:type="spellStart"/>
       <w:r>
         <w:t>QEFrame</w:t>
@@ -15688,7 +16173,7 @@
       <w:pPr>
         <w:pStyle w:val="Heading2"/>
       </w:pPr>
-      <w:bookmarkStart w:id="90" w:name="_Toc346734654"/>
+      <w:bookmarkStart w:id="90" w:name="_Toc349073186"/>
       <w:proofErr w:type="spellStart"/>
       <w:r>
         <w:t>QELink</w:t>
@@ -15899,7 +16384,7 @@
               <w:color w:val="747476"/>
               <w:sz w:val="18"/>
             </w:rPr>
-            <w:t>33</w:t>
+            <w:t>26</w:t>
           </w:r>
           <w:r>
             <w:rPr>
@@ -15942,7 +16427,7 @@
               <w:color w:val="747476"/>
               <w:sz w:val="18"/>
             </w:rPr>
-            <w:t>33</w:t>
+            <w:t>34</w:t>
           </w:r>
           <w:r>
             <w:rPr>
@@ -21544,7 +22029,7 @@
 </file>
 
 <file path=customXml/itemProps1.xml><?xml version="1.0" encoding="utf-8"?>
-<ds:datastoreItem xmlns:ds="http://schemas.openxmlformats.org/officeDocument/2006/customXml" ds:itemID="{1EAE38E9-5E89-47F2-895A-F12C0F5AE32E}">
+<ds:datastoreItem xmlns:ds="http://schemas.openxmlformats.org/officeDocument/2006/customXml" ds:itemID="{0EF6324C-E9A6-42F5-B394-E84E13615632}">
   <ds:schemaRefs>
     <ds:schemaRef ds:uri="http://schemas.openxmlformats.org/officeDocument/2006/bibliography"/>
   </ds:schemaRefs>

</xml_diff>

<commit_message>
Update guide .pdf to match .docx source
</commit_message>
<xml_diff>
--- a/documentation/source/QE_QEGuiAndUserInterfaceDesign.docx
+++ b/documentation/source/QE_QEGuiAndUserInterfaceDesign.docx
@@ -117,7 +117,7 @@
         <w:jc w:val="center"/>
       </w:pPr>
       <w:r>
-        <w:t>05</w:t>
+        <w:t>26</w:t>
       </w:r>
       <w:r>
         <w:t xml:space="preserve"> </w:t>
@@ -176,7 +176,7 @@
           <w:r>
             <w:fldChar w:fldCharType="separate"/>
           </w:r>
-          <w:hyperlink w:anchor="_Toc352095875" w:history="1">
+          <w:hyperlink w:anchor="_Toc352102097" w:history="1">
             <w:r>
               <w:rPr>
                 <w:rStyle w:val="Hyperlink"/>
@@ -203,7 +203,7 @@
                 <w:noProof/>
                 <w:webHidden/>
               </w:rPr>
-              <w:instrText xml:space="preserve"> PAGEREF _Toc352095875 \h </w:instrText>
+              <w:instrText xml:space="preserve"> PAGEREF _Toc352102097 \h </w:instrText>
             </w:r>
             <w:r>
               <w:rPr>
@@ -246,7 +246,7 @@
               <w:lang w:eastAsia="en-AU"/>
             </w:rPr>
           </w:pPr>
-          <w:hyperlink w:anchor="_Toc352095876" w:history="1">
+          <w:hyperlink w:anchor="_Toc352102098" w:history="1">
             <w:r>
               <w:rPr>
                 <w:rStyle w:val="Hyperlink"/>
@@ -273,7 +273,7 @@
                 <w:noProof/>
                 <w:webHidden/>
               </w:rPr>
-              <w:instrText xml:space="preserve"> PAGEREF _Toc352095876 \h </w:instrText>
+              <w:instrText xml:space="preserve"> PAGEREF _Toc352102098 \h </w:instrText>
             </w:r>
             <w:r>
               <w:rPr>
@@ -316,7 +316,7 @@
               <w:lang w:eastAsia="en-AU"/>
             </w:rPr>
           </w:pPr>
-          <w:hyperlink w:anchor="_Toc352095877" w:history="1">
+          <w:hyperlink w:anchor="_Toc352102099" w:history="1">
             <w:r>
               <w:rPr>
                 <w:rStyle w:val="Hyperlink"/>
@@ -343,7 +343,7 @@
                 <w:noProof/>
                 <w:webHidden/>
               </w:rPr>
-              <w:instrText xml:space="preserve"> PAGEREF _Toc352095877 \h </w:instrText>
+              <w:instrText xml:space="preserve"> PAGEREF _Toc352102099 \h </w:instrText>
             </w:r>
             <w:r>
               <w:rPr>
@@ -386,7 +386,7 @@
               <w:lang w:eastAsia="en-AU"/>
             </w:rPr>
           </w:pPr>
-          <w:hyperlink w:anchor="_Toc352095878" w:history="1">
+          <w:hyperlink w:anchor="_Toc352102100" w:history="1">
             <w:r>
               <w:rPr>
                 <w:rStyle w:val="Hyperlink"/>
@@ -413,7 +413,7 @@
                 <w:noProof/>
                 <w:webHidden/>
               </w:rPr>
-              <w:instrText xml:space="preserve"> PAGEREF _Toc352095878 \h </w:instrText>
+              <w:instrText xml:space="preserve"> PAGEREF _Toc352102100 \h </w:instrText>
             </w:r>
             <w:r>
               <w:rPr>
@@ -456,7 +456,7 @@
               <w:lang w:eastAsia="en-AU"/>
             </w:rPr>
           </w:pPr>
-          <w:hyperlink w:anchor="_Toc352095879" w:history="1">
+          <w:hyperlink w:anchor="_Toc352102101" w:history="1">
             <w:r>
               <w:rPr>
                 <w:rStyle w:val="Hyperlink"/>
@@ -483,7 +483,7 @@
                 <w:noProof/>
                 <w:webHidden/>
               </w:rPr>
-              <w:instrText xml:space="preserve"> PAGEREF _Toc352095879 \h </w:instrText>
+              <w:instrText xml:space="preserve"> PAGEREF _Toc352102101 \h </w:instrText>
             </w:r>
             <w:r>
               <w:rPr>
@@ -526,7 +526,7 @@
               <w:lang w:eastAsia="en-AU"/>
             </w:rPr>
           </w:pPr>
-          <w:hyperlink w:anchor="_Toc352095880" w:history="1">
+          <w:hyperlink w:anchor="_Toc352102102" w:history="1">
             <w:r>
               <w:rPr>
                 <w:rStyle w:val="Hyperlink"/>
@@ -553,7 +553,7 @@
                 <w:noProof/>
                 <w:webHidden/>
               </w:rPr>
-              <w:instrText xml:space="preserve"> PAGEREF _Toc352095880 \h </w:instrText>
+              <w:instrText xml:space="preserve"> PAGEREF _Toc352102102 \h </w:instrText>
             </w:r>
             <w:r>
               <w:rPr>
@@ -596,7 +596,7 @@
               <w:lang w:eastAsia="en-AU"/>
             </w:rPr>
           </w:pPr>
-          <w:hyperlink w:anchor="_Toc352095881" w:history="1">
+          <w:hyperlink w:anchor="_Toc352102103" w:history="1">
             <w:r>
               <w:rPr>
                 <w:rStyle w:val="Hyperlink"/>
@@ -623,7 +623,7 @@
                 <w:noProof/>
                 <w:webHidden/>
               </w:rPr>
-              <w:instrText xml:space="preserve"> PAGEREF _Toc352095881 \h </w:instrText>
+              <w:instrText xml:space="preserve"> PAGEREF _Toc352102103 \h </w:instrText>
             </w:r>
             <w:r>
               <w:rPr>
@@ -666,7 +666,7 @@
               <w:lang w:eastAsia="en-AU"/>
             </w:rPr>
           </w:pPr>
-          <w:hyperlink w:anchor="_Toc352095882" w:history="1">
+          <w:hyperlink w:anchor="_Toc352102104" w:history="1">
             <w:r>
               <w:rPr>
                 <w:rStyle w:val="Hyperlink"/>
@@ -693,7 +693,7 @@
                 <w:noProof/>
                 <w:webHidden/>
               </w:rPr>
-              <w:instrText xml:space="preserve"> PAGEREF _Toc352095882 \h </w:instrText>
+              <w:instrText xml:space="preserve"> PAGEREF _Toc352102104 \h </w:instrText>
             </w:r>
             <w:r>
               <w:rPr>
@@ -736,7 +736,7 @@
               <w:lang w:eastAsia="en-AU"/>
             </w:rPr>
           </w:pPr>
-          <w:hyperlink w:anchor="_Toc352095883" w:history="1">
+          <w:hyperlink w:anchor="_Toc352102105" w:history="1">
             <w:r>
               <w:rPr>
                 <w:rStyle w:val="Hyperlink"/>
@@ -763,7 +763,7 @@
                 <w:noProof/>
                 <w:webHidden/>
               </w:rPr>
-              <w:instrText xml:space="preserve"> PAGEREF _Toc352095883 \h </w:instrText>
+              <w:instrText xml:space="preserve"> PAGEREF _Toc352102105 \h </w:instrText>
             </w:r>
             <w:r>
               <w:rPr>
@@ -806,7 +806,7 @@
               <w:lang w:eastAsia="en-AU"/>
             </w:rPr>
           </w:pPr>
-          <w:hyperlink w:anchor="_Toc352095884" w:history="1">
+          <w:hyperlink w:anchor="_Toc352102106" w:history="1">
             <w:r>
               <w:rPr>
                 <w:rStyle w:val="Hyperlink"/>
@@ -833,7 +833,7 @@
                 <w:noProof/>
                 <w:webHidden/>
               </w:rPr>
-              <w:instrText xml:space="preserve"> PAGEREF _Toc352095884 \h </w:instrText>
+              <w:instrText xml:space="preserve"> PAGEREF _Toc352102106 \h </w:instrText>
             </w:r>
             <w:r>
               <w:rPr>
@@ -876,7 +876,7 @@
               <w:lang w:eastAsia="en-AU"/>
             </w:rPr>
           </w:pPr>
-          <w:hyperlink w:anchor="_Toc352095885" w:history="1">
+          <w:hyperlink w:anchor="_Toc352102107" w:history="1">
             <w:r>
               <w:rPr>
                 <w:rStyle w:val="Hyperlink"/>
@@ -903,7 +903,7 @@
                 <w:noProof/>
                 <w:webHidden/>
               </w:rPr>
-              <w:instrText xml:space="preserve"> PAGEREF _Toc352095885 \h </w:instrText>
+              <w:instrText xml:space="preserve"> PAGEREF _Toc352102107 \h </w:instrText>
             </w:r>
             <w:r>
               <w:rPr>
@@ -946,7 +946,7 @@
               <w:lang w:eastAsia="en-AU"/>
             </w:rPr>
           </w:pPr>
-          <w:hyperlink w:anchor="_Toc352095886" w:history="1">
+          <w:hyperlink w:anchor="_Toc352102108" w:history="1">
             <w:r>
               <w:rPr>
                 <w:rStyle w:val="Hyperlink"/>
@@ -973,7 +973,7 @@
                 <w:noProof/>
                 <w:webHidden/>
               </w:rPr>
-              <w:instrText xml:space="preserve"> PAGEREF _Toc352095886 \h </w:instrText>
+              <w:instrText xml:space="preserve"> PAGEREF _Toc352102108 \h </w:instrText>
             </w:r>
             <w:r>
               <w:rPr>
@@ -1016,7 +1016,7 @@
               <w:lang w:eastAsia="en-AU"/>
             </w:rPr>
           </w:pPr>
-          <w:hyperlink w:anchor="_Toc352095887" w:history="1">
+          <w:hyperlink w:anchor="_Toc352102109" w:history="1">
             <w:r>
               <w:rPr>
                 <w:rStyle w:val="Hyperlink"/>
@@ -1043,7 +1043,7 @@
                 <w:noProof/>
                 <w:webHidden/>
               </w:rPr>
-              <w:instrText xml:space="preserve"> PAGEREF _Toc352095887 \h </w:instrText>
+              <w:instrText xml:space="preserve"> PAGEREF _Toc352102109 \h </w:instrText>
             </w:r>
             <w:r>
               <w:rPr>
@@ -1086,7 +1086,7 @@
               <w:lang w:eastAsia="en-AU"/>
             </w:rPr>
           </w:pPr>
-          <w:hyperlink w:anchor="_Toc352095888" w:history="1">
+          <w:hyperlink w:anchor="_Toc352102110" w:history="1">
             <w:r>
               <w:rPr>
                 <w:rStyle w:val="Hyperlink"/>
@@ -1113,7 +1113,7 @@
                 <w:noProof/>
                 <w:webHidden/>
               </w:rPr>
-              <w:instrText xml:space="preserve"> PAGEREF _Toc352095888 \h </w:instrText>
+              <w:instrText xml:space="preserve"> PAGEREF _Toc352102110 \h </w:instrText>
             </w:r>
             <w:r>
               <w:rPr>
@@ -1156,7 +1156,7 @@
               <w:lang w:eastAsia="en-AU"/>
             </w:rPr>
           </w:pPr>
-          <w:hyperlink w:anchor="_Toc352095889" w:history="1">
+          <w:hyperlink w:anchor="_Toc352102111" w:history="1">
             <w:r>
               <w:rPr>
                 <w:rStyle w:val="Hyperlink"/>
@@ -1183,7 +1183,7 @@
                 <w:noProof/>
                 <w:webHidden/>
               </w:rPr>
-              <w:instrText xml:space="preserve"> PAGEREF _Toc352095889 \h </w:instrText>
+              <w:instrText xml:space="preserve"> PAGEREF _Toc352102111 \h </w:instrText>
             </w:r>
             <w:r>
               <w:rPr>
@@ -1226,7 +1226,7 @@
               <w:lang w:eastAsia="en-AU"/>
             </w:rPr>
           </w:pPr>
-          <w:hyperlink w:anchor="_Toc352095890" w:history="1">
+          <w:hyperlink w:anchor="_Toc352102112" w:history="1">
             <w:r>
               <w:rPr>
                 <w:rStyle w:val="Hyperlink"/>
@@ -1253,7 +1253,7 @@
                 <w:noProof/>
                 <w:webHidden/>
               </w:rPr>
-              <w:instrText xml:space="preserve"> PAGEREF _Toc352095890 \h </w:instrText>
+              <w:instrText xml:space="preserve"> PAGEREF _Toc352102112 \h </w:instrText>
             </w:r>
             <w:r>
               <w:rPr>
@@ -1296,7 +1296,7 @@
               <w:lang w:eastAsia="en-AU"/>
             </w:rPr>
           </w:pPr>
-          <w:hyperlink w:anchor="_Toc352095891" w:history="1">
+          <w:hyperlink w:anchor="_Toc352102113" w:history="1">
             <w:r>
               <w:rPr>
                 <w:rStyle w:val="Hyperlink"/>
@@ -1323,7 +1323,7 @@
                 <w:noProof/>
                 <w:webHidden/>
               </w:rPr>
-              <w:instrText xml:space="preserve"> PAGEREF _Toc352095891 \h </w:instrText>
+              <w:instrText xml:space="preserve"> PAGEREF _Toc352102113 \h </w:instrText>
             </w:r>
             <w:r>
               <w:rPr>
@@ -1366,7 +1366,7 @@
               <w:lang w:eastAsia="en-AU"/>
             </w:rPr>
           </w:pPr>
-          <w:hyperlink w:anchor="_Toc352095892" w:history="1">
+          <w:hyperlink w:anchor="_Toc352102114" w:history="1">
             <w:r>
               <w:rPr>
                 <w:rStyle w:val="Hyperlink"/>
@@ -1393,7 +1393,7 @@
                 <w:noProof/>
                 <w:webHidden/>
               </w:rPr>
-              <w:instrText xml:space="preserve"> PAGEREF _Toc352095892 \h </w:instrText>
+              <w:instrText xml:space="preserve"> PAGEREF _Toc352102114 \h </w:instrText>
             </w:r>
             <w:r>
               <w:rPr>
@@ -1436,7 +1436,7 @@
               <w:lang w:eastAsia="en-AU"/>
             </w:rPr>
           </w:pPr>
-          <w:hyperlink w:anchor="_Toc352095893" w:history="1">
+          <w:hyperlink w:anchor="_Toc352102115" w:history="1">
             <w:r>
               <w:rPr>
                 <w:rStyle w:val="Hyperlink"/>
@@ -1463,7 +1463,7 @@
                 <w:noProof/>
                 <w:webHidden/>
               </w:rPr>
-              <w:instrText xml:space="preserve"> PAGEREF _Toc352095893 \h </w:instrText>
+              <w:instrText xml:space="preserve"> PAGEREF _Toc352102115 \h </w:instrText>
             </w:r>
             <w:r>
               <w:rPr>
@@ -1506,7 +1506,7 @@
               <w:lang w:eastAsia="en-AU"/>
             </w:rPr>
           </w:pPr>
-          <w:hyperlink w:anchor="_Toc352095894" w:history="1">
+          <w:hyperlink w:anchor="_Toc352102116" w:history="1">
             <w:r>
               <w:rPr>
                 <w:rStyle w:val="Hyperlink"/>
@@ -1533,7 +1533,7 @@
                 <w:noProof/>
                 <w:webHidden/>
               </w:rPr>
-              <w:instrText xml:space="preserve"> PAGEREF _Toc352095894 \h </w:instrText>
+              <w:instrText xml:space="preserve"> PAGEREF _Toc352102116 \h </w:instrText>
             </w:r>
             <w:r>
               <w:rPr>
@@ -1576,7 +1576,7 @@
               <w:lang w:eastAsia="en-AU"/>
             </w:rPr>
           </w:pPr>
-          <w:hyperlink w:anchor="_Toc352095895" w:history="1">
+          <w:hyperlink w:anchor="_Toc352102117" w:history="1">
             <w:r>
               <w:rPr>
                 <w:rStyle w:val="Hyperlink"/>
@@ -1603,7 +1603,7 @@
                 <w:noProof/>
                 <w:webHidden/>
               </w:rPr>
-              <w:instrText xml:space="preserve"> PAGEREF _Toc352095895 \h </w:instrText>
+              <w:instrText xml:space="preserve"> PAGEREF _Toc352102117 \h </w:instrText>
             </w:r>
             <w:r>
               <w:rPr>
@@ -1646,7 +1646,7 @@
               <w:lang w:eastAsia="en-AU"/>
             </w:rPr>
           </w:pPr>
-          <w:hyperlink w:anchor="_Toc352095896" w:history="1">
+          <w:hyperlink w:anchor="_Toc352102118" w:history="1">
             <w:r>
               <w:rPr>
                 <w:rStyle w:val="Hyperlink"/>
@@ -1673,7 +1673,7 @@
                 <w:noProof/>
                 <w:webHidden/>
               </w:rPr>
-              <w:instrText xml:space="preserve"> PAGEREF _Toc352095896 \h </w:instrText>
+              <w:instrText xml:space="preserve"> PAGEREF _Toc352102118 \h </w:instrText>
             </w:r>
             <w:r>
               <w:rPr>
@@ -1716,7 +1716,7 @@
               <w:lang w:eastAsia="en-AU"/>
             </w:rPr>
           </w:pPr>
-          <w:hyperlink w:anchor="_Toc352095897" w:history="1">
+          <w:hyperlink w:anchor="_Toc352102119" w:history="1">
             <w:r>
               <w:rPr>
                 <w:rStyle w:val="Hyperlink"/>
@@ -1743,7 +1743,7 @@
                 <w:noProof/>
                 <w:webHidden/>
               </w:rPr>
-              <w:instrText xml:space="preserve"> PAGEREF _Toc352095897 \h </w:instrText>
+              <w:instrText xml:space="preserve"> PAGEREF _Toc352102119 \h </w:instrText>
             </w:r>
             <w:r>
               <w:rPr>
@@ -1786,7 +1786,7 @@
               <w:lang w:eastAsia="en-AU"/>
             </w:rPr>
           </w:pPr>
-          <w:hyperlink w:anchor="_Toc352095898" w:history="1">
+          <w:hyperlink w:anchor="_Toc352102120" w:history="1">
             <w:r>
               <w:rPr>
                 <w:rStyle w:val="Hyperlink"/>
@@ -1813,7 +1813,7 @@
                 <w:noProof/>
                 <w:webHidden/>
               </w:rPr>
-              <w:instrText xml:space="preserve"> PAGEREF _Toc352095898 \h </w:instrText>
+              <w:instrText xml:space="preserve"> PAGEREF _Toc352102120 \h </w:instrText>
             </w:r>
             <w:r>
               <w:rPr>
@@ -1856,7 +1856,7 @@
               <w:lang w:eastAsia="en-AU"/>
             </w:rPr>
           </w:pPr>
-          <w:hyperlink w:anchor="_Toc352095899" w:history="1">
+          <w:hyperlink w:anchor="_Toc352102121" w:history="1">
             <w:r>
               <w:rPr>
                 <w:rStyle w:val="Hyperlink"/>
@@ -1883,7 +1883,7 @@
                 <w:noProof/>
                 <w:webHidden/>
               </w:rPr>
-              <w:instrText xml:space="preserve"> PAGEREF _Toc352095899 \h </w:instrText>
+              <w:instrText xml:space="preserve"> PAGEREF _Toc352102121 \h </w:instrText>
             </w:r>
             <w:r>
               <w:rPr>
@@ -1926,7 +1926,7 @@
               <w:lang w:eastAsia="en-AU"/>
             </w:rPr>
           </w:pPr>
-          <w:hyperlink w:anchor="_Toc352095900" w:history="1">
+          <w:hyperlink w:anchor="_Toc352102122" w:history="1">
             <w:r>
               <w:rPr>
                 <w:rStyle w:val="Hyperlink"/>
@@ -1953,7 +1953,7 @@
                 <w:noProof/>
                 <w:webHidden/>
               </w:rPr>
-              <w:instrText xml:space="preserve"> PAGEREF _Toc352095900 \h </w:instrText>
+              <w:instrText xml:space="preserve"> PAGEREF _Toc352102122 \h </w:instrText>
             </w:r>
             <w:r>
               <w:rPr>
@@ -1996,7 +1996,7 @@
               <w:lang w:eastAsia="en-AU"/>
             </w:rPr>
           </w:pPr>
-          <w:hyperlink w:anchor="_Toc352095901" w:history="1">
+          <w:hyperlink w:anchor="_Toc352102123" w:history="1">
             <w:r>
               <w:rPr>
                 <w:rStyle w:val="Hyperlink"/>
@@ -2023,7 +2023,7 @@
                 <w:noProof/>
                 <w:webHidden/>
               </w:rPr>
-              <w:instrText xml:space="preserve"> PAGEREF _Toc352095901 \h </w:instrText>
+              <w:instrText xml:space="preserve"> PAGEREF _Toc352102123 \h </w:instrText>
             </w:r>
             <w:r>
               <w:rPr>
@@ -2066,7 +2066,7 @@
               <w:lang w:eastAsia="en-AU"/>
             </w:rPr>
           </w:pPr>
-          <w:hyperlink w:anchor="_Toc352095902" w:history="1">
+          <w:hyperlink w:anchor="_Toc352102124" w:history="1">
             <w:r>
               <w:rPr>
                 <w:rStyle w:val="Hyperlink"/>
@@ -2093,7 +2093,7 @@
                 <w:noProof/>
                 <w:webHidden/>
               </w:rPr>
-              <w:instrText xml:space="preserve"> PAGEREF _Toc352095902 \h </w:instrText>
+              <w:instrText xml:space="preserve"> PAGEREF _Toc352102124 \h </w:instrText>
             </w:r>
             <w:r>
               <w:rPr>
@@ -2136,7 +2136,7 @@
               <w:lang w:eastAsia="en-AU"/>
             </w:rPr>
           </w:pPr>
-          <w:hyperlink w:anchor="_Toc352095903" w:history="1">
+          <w:hyperlink w:anchor="_Toc352102125" w:history="1">
             <w:r>
               <w:rPr>
                 <w:rStyle w:val="Hyperlink"/>
@@ -2163,7 +2163,7 @@
                 <w:noProof/>
                 <w:webHidden/>
               </w:rPr>
-              <w:instrText xml:space="preserve"> PAGEREF _Toc352095903 \h </w:instrText>
+              <w:instrText xml:space="preserve"> PAGEREF _Toc352102125 \h </w:instrText>
             </w:r>
             <w:r>
               <w:rPr>
@@ -2206,7 +2206,7 @@
               <w:lang w:eastAsia="en-AU"/>
             </w:rPr>
           </w:pPr>
-          <w:hyperlink w:anchor="_Toc352095904" w:history="1">
+          <w:hyperlink w:anchor="_Toc352102126" w:history="1">
             <w:r>
               <w:rPr>
                 <w:rStyle w:val="Hyperlink"/>
@@ -2233,7 +2233,7 @@
                 <w:noProof/>
                 <w:webHidden/>
               </w:rPr>
-              <w:instrText xml:space="preserve"> PAGEREF _Toc352095904 \h </w:instrText>
+              <w:instrText xml:space="preserve"> PAGEREF _Toc352102126 \h </w:instrText>
             </w:r>
             <w:r>
               <w:rPr>
@@ -2276,7 +2276,7 @@
               <w:lang w:eastAsia="en-AU"/>
             </w:rPr>
           </w:pPr>
-          <w:hyperlink w:anchor="_Toc352095905" w:history="1">
+          <w:hyperlink w:anchor="_Toc352102127" w:history="1">
             <w:r>
               <w:rPr>
                 <w:rStyle w:val="Hyperlink"/>
@@ -2303,7 +2303,7 @@
                 <w:noProof/>
                 <w:webHidden/>
               </w:rPr>
-              <w:instrText xml:space="preserve"> PAGEREF _Toc352095905 \h </w:instrText>
+              <w:instrText xml:space="preserve"> PAGEREF _Toc352102127 \h </w:instrText>
             </w:r>
             <w:r>
               <w:rPr>
@@ -2346,7 +2346,7 @@
               <w:lang w:eastAsia="en-AU"/>
             </w:rPr>
           </w:pPr>
-          <w:hyperlink w:anchor="_Toc352095906" w:history="1">
+          <w:hyperlink w:anchor="_Toc352102128" w:history="1">
             <w:r>
               <w:rPr>
                 <w:rStyle w:val="Hyperlink"/>
@@ -2373,7 +2373,7 @@
                 <w:noProof/>
                 <w:webHidden/>
               </w:rPr>
-              <w:instrText xml:space="preserve"> PAGEREF _Toc352095906 \h </w:instrText>
+              <w:instrText xml:space="preserve"> PAGEREF _Toc352102128 \h </w:instrText>
             </w:r>
             <w:r>
               <w:rPr>
@@ -2416,7 +2416,7 @@
               <w:lang w:eastAsia="en-AU"/>
             </w:rPr>
           </w:pPr>
-          <w:hyperlink w:anchor="_Toc352095907" w:history="1">
+          <w:hyperlink w:anchor="_Toc352102129" w:history="1">
             <w:r>
               <w:rPr>
                 <w:rStyle w:val="Hyperlink"/>
@@ -2443,7 +2443,7 @@
                 <w:noProof/>
                 <w:webHidden/>
               </w:rPr>
-              <w:instrText xml:space="preserve"> PAGEREF _Toc352095907 \h </w:instrText>
+              <w:instrText xml:space="preserve"> PAGEREF _Toc352102129 \h </w:instrText>
             </w:r>
             <w:r>
               <w:rPr>
@@ -2486,7 +2486,7 @@
               <w:lang w:eastAsia="en-AU"/>
             </w:rPr>
           </w:pPr>
-          <w:hyperlink w:anchor="_Toc352095908" w:history="1">
+          <w:hyperlink w:anchor="_Toc352102130" w:history="1">
             <w:r>
               <w:rPr>
                 <w:rStyle w:val="Hyperlink"/>
@@ -2513,7 +2513,7 @@
                 <w:noProof/>
                 <w:webHidden/>
               </w:rPr>
-              <w:instrText xml:space="preserve"> PAGEREF _Toc352095908 \h </w:instrText>
+              <w:instrText xml:space="preserve"> PAGEREF _Toc352102130 \h </w:instrText>
             </w:r>
             <w:r>
               <w:rPr>
@@ -2556,7 +2556,7 @@
               <w:lang w:eastAsia="en-AU"/>
             </w:rPr>
           </w:pPr>
-          <w:hyperlink w:anchor="_Toc352095909" w:history="1">
+          <w:hyperlink w:anchor="_Toc352102131" w:history="1">
             <w:r>
               <w:rPr>
                 <w:rStyle w:val="Hyperlink"/>
@@ -2583,7 +2583,7 @@
                 <w:noProof/>
                 <w:webHidden/>
               </w:rPr>
-              <w:instrText xml:space="preserve"> PAGEREF _Toc352095909 \h </w:instrText>
+              <w:instrText xml:space="preserve"> PAGEREF _Toc352102131 \h </w:instrText>
             </w:r>
             <w:r>
               <w:rPr>
@@ -2626,7 +2626,7 @@
               <w:lang w:eastAsia="en-AU"/>
             </w:rPr>
           </w:pPr>
-          <w:hyperlink w:anchor="_Toc352095910" w:history="1">
+          <w:hyperlink w:anchor="_Toc352102132" w:history="1">
             <w:r>
               <w:rPr>
                 <w:rStyle w:val="Hyperlink"/>
@@ -2653,7 +2653,7 @@
                 <w:noProof/>
                 <w:webHidden/>
               </w:rPr>
-              <w:instrText xml:space="preserve"> PAGEREF _Toc352095910 \h </w:instrText>
+              <w:instrText xml:space="preserve"> PAGEREF _Toc352102132 \h </w:instrText>
             </w:r>
             <w:r>
               <w:rPr>
@@ -2696,7 +2696,7 @@
               <w:lang w:eastAsia="en-AU"/>
             </w:rPr>
           </w:pPr>
-          <w:hyperlink w:anchor="_Toc352095911" w:history="1">
+          <w:hyperlink w:anchor="_Toc352102133" w:history="1">
             <w:r>
               <w:rPr>
                 <w:rStyle w:val="Hyperlink"/>
@@ -2723,7 +2723,7 @@
                 <w:noProof/>
                 <w:webHidden/>
               </w:rPr>
-              <w:instrText xml:space="preserve"> PAGEREF _Toc352095911 \h </w:instrText>
+              <w:instrText xml:space="preserve"> PAGEREF _Toc352102133 \h </w:instrText>
             </w:r>
             <w:r>
               <w:rPr>
@@ -2766,7 +2766,7 @@
               <w:lang w:eastAsia="en-AU"/>
             </w:rPr>
           </w:pPr>
-          <w:hyperlink w:anchor="_Toc352095912" w:history="1">
+          <w:hyperlink w:anchor="_Toc352102134" w:history="1">
             <w:r>
               <w:rPr>
                 <w:rStyle w:val="Hyperlink"/>
@@ -2793,7 +2793,7 @@
                 <w:noProof/>
                 <w:webHidden/>
               </w:rPr>
-              <w:instrText xml:space="preserve"> PAGEREF _Toc352095912 \h </w:instrText>
+              <w:instrText xml:space="preserve"> PAGEREF _Toc352102134 \h </w:instrText>
             </w:r>
             <w:r>
               <w:rPr>
@@ -2836,7 +2836,7 @@
               <w:lang w:eastAsia="en-AU"/>
             </w:rPr>
           </w:pPr>
-          <w:hyperlink w:anchor="_Toc352095913" w:history="1">
+          <w:hyperlink w:anchor="_Toc352102135" w:history="1">
             <w:r>
               <w:rPr>
                 <w:rStyle w:val="Hyperlink"/>
@@ -2863,7 +2863,7 @@
                 <w:noProof/>
                 <w:webHidden/>
               </w:rPr>
-              <w:instrText xml:space="preserve"> PAGEREF _Toc352095913 \h </w:instrText>
+              <w:instrText xml:space="preserve"> PAGEREF _Toc352102135 \h </w:instrText>
             </w:r>
             <w:r>
               <w:rPr>
@@ -2906,7 +2906,7 @@
               <w:lang w:eastAsia="en-AU"/>
             </w:rPr>
           </w:pPr>
-          <w:hyperlink w:anchor="_Toc352095914" w:history="1">
+          <w:hyperlink w:anchor="_Toc352102136" w:history="1">
             <w:r>
               <w:rPr>
                 <w:rStyle w:val="Hyperlink"/>
@@ -2933,7 +2933,7 @@
                 <w:noProof/>
                 <w:webHidden/>
               </w:rPr>
-              <w:instrText xml:space="preserve"> PAGEREF _Toc352095914 \h </w:instrText>
+              <w:instrText xml:space="preserve"> PAGEREF _Toc352102136 \h </w:instrText>
             </w:r>
             <w:r>
               <w:rPr>
@@ -2976,7 +2976,7 @@
               <w:lang w:eastAsia="en-AU"/>
             </w:rPr>
           </w:pPr>
-          <w:hyperlink w:anchor="_Toc352095915" w:history="1">
+          <w:hyperlink w:anchor="_Toc352102137" w:history="1">
             <w:r>
               <w:rPr>
                 <w:rStyle w:val="Hyperlink"/>
@@ -3003,7 +3003,7 @@
                 <w:noProof/>
                 <w:webHidden/>
               </w:rPr>
-              <w:instrText xml:space="preserve"> PAGEREF _Toc352095915 \h </w:instrText>
+              <w:instrText xml:space="preserve"> PAGEREF _Toc352102137 \h </w:instrText>
             </w:r>
             <w:r>
               <w:rPr>
@@ -3046,7 +3046,7 @@
               <w:lang w:eastAsia="en-AU"/>
             </w:rPr>
           </w:pPr>
-          <w:hyperlink w:anchor="_Toc352095916" w:history="1">
+          <w:hyperlink w:anchor="_Toc352102138" w:history="1">
             <w:r>
               <w:rPr>
                 <w:rStyle w:val="Hyperlink"/>
@@ -3073,7 +3073,7 @@
                 <w:noProof/>
                 <w:webHidden/>
               </w:rPr>
-              <w:instrText xml:space="preserve"> PAGEREF _Toc352095916 \h </w:instrText>
+              <w:instrText xml:space="preserve"> PAGEREF _Toc352102138 \h </w:instrText>
             </w:r>
             <w:r>
               <w:rPr>
@@ -3116,7 +3116,7 @@
               <w:lang w:eastAsia="en-AU"/>
             </w:rPr>
           </w:pPr>
-          <w:hyperlink w:anchor="_Toc352095917" w:history="1">
+          <w:hyperlink w:anchor="_Toc352102139" w:history="1">
             <w:r>
               <w:rPr>
                 <w:rStyle w:val="Hyperlink"/>
@@ -3143,7 +3143,7 @@
                 <w:noProof/>
                 <w:webHidden/>
               </w:rPr>
-              <w:instrText xml:space="preserve"> PAGEREF _Toc352095917 \h </w:instrText>
+              <w:instrText xml:space="preserve"> PAGEREF _Toc352102139 \h </w:instrText>
             </w:r>
             <w:r>
               <w:rPr>
@@ -3186,7 +3186,7 @@
               <w:lang w:eastAsia="en-AU"/>
             </w:rPr>
           </w:pPr>
-          <w:hyperlink w:anchor="_Toc352095918" w:history="1">
+          <w:hyperlink w:anchor="_Toc352102140" w:history="1">
             <w:r>
               <w:rPr>
                 <w:rStyle w:val="Hyperlink"/>
@@ -3213,7 +3213,7 @@
                 <w:noProof/>
                 <w:webHidden/>
               </w:rPr>
-              <w:instrText xml:space="preserve"> PAGEREF _Toc352095918 \h </w:instrText>
+              <w:instrText xml:space="preserve"> PAGEREF _Toc352102140 \h </w:instrText>
             </w:r>
             <w:r>
               <w:rPr>
@@ -3256,7 +3256,7 @@
               <w:lang w:eastAsia="en-AU"/>
             </w:rPr>
           </w:pPr>
-          <w:hyperlink w:anchor="_Toc352095919" w:history="1">
+          <w:hyperlink w:anchor="_Toc352102141" w:history="1">
             <w:r>
               <w:rPr>
                 <w:rStyle w:val="Hyperlink"/>
@@ -3283,7 +3283,7 @@
                 <w:noProof/>
                 <w:webHidden/>
               </w:rPr>
-              <w:instrText xml:space="preserve"> PAGEREF _Toc352095919 \h </w:instrText>
+              <w:instrText xml:space="preserve"> PAGEREF _Toc352102141 \h </w:instrText>
             </w:r>
             <w:r>
               <w:rPr>
@@ -3326,7 +3326,7 @@
               <w:lang w:eastAsia="en-AU"/>
             </w:rPr>
           </w:pPr>
-          <w:hyperlink w:anchor="_Toc352095920" w:history="1">
+          <w:hyperlink w:anchor="_Toc352102142" w:history="1">
             <w:r>
               <w:rPr>
                 <w:rStyle w:val="Hyperlink"/>
@@ -3353,7 +3353,7 @@
                 <w:noProof/>
                 <w:webHidden/>
               </w:rPr>
-              <w:instrText xml:space="preserve"> PAGEREF _Toc352095920 \h </w:instrText>
+              <w:instrText xml:space="preserve"> PAGEREF _Toc352102142 \h </w:instrText>
             </w:r>
             <w:r>
               <w:rPr>
@@ -3396,27 +3396,13 @@
               <w:lang w:eastAsia="en-AU"/>
             </w:rPr>
           </w:pPr>
-          <w:hyperlink w:anchor="_Toc352095921" w:history="1">
+          <w:hyperlink w:anchor="_Toc352102143" w:history="1">
             <w:r>
               <w:rPr>
                 <w:rStyle w:val="Hyperlink"/>
                 <w:noProof/>
               </w:rPr>
-              <w:t>QEL</w:t>
-            </w:r>
-            <w:r>
-              <w:rPr>
-                <w:rStyle w:val="Hyperlink"/>
-                <w:noProof/>
-              </w:rPr>
-              <w:t>a</w:t>
-            </w:r>
-            <w:r>
-              <w:rPr>
-                <w:rStyle w:val="Hyperlink"/>
-                <w:noProof/>
-              </w:rPr>
-              <w:t>bel</w:t>
+              <w:t>QELabel</w:t>
             </w:r>
             <w:r>
               <w:rPr>
@@ -3437,7 +3423,7 @@
                 <w:noProof/>
                 <w:webHidden/>
               </w:rPr>
-              <w:instrText xml:space="preserve"> PAGEREF _Toc352095921 \h </w:instrText>
+              <w:instrText xml:space="preserve"> PAGEREF _Toc352102143 \h </w:instrText>
             </w:r>
             <w:r>
               <w:rPr>
@@ -3480,7 +3466,7 @@
               <w:lang w:eastAsia="en-AU"/>
             </w:rPr>
           </w:pPr>
-          <w:hyperlink w:anchor="_Toc352095922" w:history="1">
+          <w:hyperlink w:anchor="_Toc352102144" w:history="1">
             <w:r>
               <w:rPr>
                 <w:rStyle w:val="Hyperlink"/>
@@ -3507,7 +3493,7 @@
                 <w:noProof/>
                 <w:webHidden/>
               </w:rPr>
-              <w:instrText xml:space="preserve"> PAGEREF _Toc352095922 \h </w:instrText>
+              <w:instrText xml:space="preserve"> PAGEREF _Toc352102144 \h </w:instrText>
             </w:r>
             <w:r>
               <w:rPr>
@@ -3550,7 +3536,7 @@
               <w:lang w:eastAsia="en-AU"/>
             </w:rPr>
           </w:pPr>
-          <w:hyperlink w:anchor="_Toc352095923" w:history="1">
+          <w:hyperlink w:anchor="_Toc352102145" w:history="1">
             <w:r>
               <w:rPr>
                 <w:rStyle w:val="Hyperlink"/>
@@ -3577,7 +3563,7 @@
                 <w:noProof/>
                 <w:webHidden/>
               </w:rPr>
-              <w:instrText xml:space="preserve"> PAGEREF _Toc352095923 \h </w:instrText>
+              <w:instrText xml:space="preserve"> PAGEREF _Toc352102145 \h </w:instrText>
             </w:r>
             <w:r>
               <w:rPr>
@@ -3620,7 +3606,7 @@
               <w:lang w:eastAsia="en-AU"/>
             </w:rPr>
           </w:pPr>
-          <w:hyperlink w:anchor="_Toc352095924" w:history="1">
+          <w:hyperlink w:anchor="_Toc352102146" w:history="1">
             <w:r>
               <w:rPr>
                 <w:rStyle w:val="Hyperlink"/>
@@ -3647,7 +3633,7 @@
                 <w:noProof/>
                 <w:webHidden/>
               </w:rPr>
-              <w:instrText xml:space="preserve"> PAGEREF _Toc352095924 \h </w:instrText>
+              <w:instrText xml:space="preserve"> PAGEREF _Toc352102146 \h </w:instrText>
             </w:r>
             <w:r>
               <w:rPr>
@@ -3690,7 +3676,7 @@
               <w:lang w:eastAsia="en-AU"/>
             </w:rPr>
           </w:pPr>
-          <w:hyperlink w:anchor="_Toc352095925" w:history="1">
+          <w:hyperlink w:anchor="_Toc352102147" w:history="1">
             <w:r>
               <w:rPr>
                 <w:rStyle w:val="Hyperlink"/>
@@ -3717,7 +3703,7 @@
                 <w:noProof/>
                 <w:webHidden/>
               </w:rPr>
-              <w:instrText xml:space="preserve"> PAGEREF _Toc352095925 \h </w:instrText>
+              <w:instrText xml:space="preserve"> PAGEREF _Toc352102147 \h </w:instrText>
             </w:r>
             <w:r>
               <w:rPr>
@@ -3760,7 +3746,7 @@
               <w:lang w:eastAsia="en-AU"/>
             </w:rPr>
           </w:pPr>
-          <w:hyperlink w:anchor="_Toc352095926" w:history="1">
+          <w:hyperlink w:anchor="_Toc352102148" w:history="1">
             <w:r>
               <w:rPr>
                 <w:rStyle w:val="Hyperlink"/>
@@ -3787,7 +3773,7 @@
                 <w:noProof/>
                 <w:webHidden/>
               </w:rPr>
-              <w:instrText xml:space="preserve"> PAGEREF _Toc352095926 \h </w:instrText>
+              <w:instrText xml:space="preserve"> PAGEREF _Toc352102148 \h </w:instrText>
             </w:r>
             <w:r>
               <w:rPr>
@@ -3830,7 +3816,7 @@
               <w:lang w:eastAsia="en-AU"/>
             </w:rPr>
           </w:pPr>
-          <w:hyperlink w:anchor="_Toc352095927" w:history="1">
+          <w:hyperlink w:anchor="_Toc352102149" w:history="1">
             <w:r>
               <w:rPr>
                 <w:rStyle w:val="Hyperlink"/>
@@ -3857,7 +3843,7 @@
                 <w:noProof/>
                 <w:webHidden/>
               </w:rPr>
-              <w:instrText xml:space="preserve"> PAGEREF _Toc352095927 \h </w:instrText>
+              <w:instrText xml:space="preserve"> PAGEREF _Toc352102149 \h </w:instrText>
             </w:r>
             <w:r>
               <w:rPr>
@@ -3900,7 +3886,7 @@
               <w:lang w:eastAsia="en-AU"/>
             </w:rPr>
           </w:pPr>
-          <w:hyperlink w:anchor="_Toc352095928" w:history="1">
+          <w:hyperlink w:anchor="_Toc352102150" w:history="1">
             <w:r>
               <w:rPr>
                 <w:rStyle w:val="Hyperlink"/>
@@ -3927,7 +3913,7 @@
                 <w:noProof/>
                 <w:webHidden/>
               </w:rPr>
-              <w:instrText xml:space="preserve"> PAGEREF _Toc352095928 \h </w:instrText>
+              <w:instrText xml:space="preserve"> PAGEREF _Toc352102150 \h </w:instrText>
             </w:r>
             <w:r>
               <w:rPr>
@@ -3970,7 +3956,7 @@
               <w:lang w:eastAsia="en-AU"/>
             </w:rPr>
           </w:pPr>
-          <w:hyperlink w:anchor="_Toc352095929" w:history="1">
+          <w:hyperlink w:anchor="_Toc352102151" w:history="1">
             <w:r>
               <w:rPr>
                 <w:rStyle w:val="Hyperlink"/>
@@ -3997,7 +3983,7 @@
                 <w:noProof/>
                 <w:webHidden/>
               </w:rPr>
-              <w:instrText xml:space="preserve"> PAGEREF _Toc352095929 \h </w:instrText>
+              <w:instrText xml:space="preserve"> PAGEREF _Toc352102151 \h </w:instrText>
             </w:r>
             <w:r>
               <w:rPr>
@@ -4040,7 +4026,7 @@
               <w:lang w:eastAsia="en-AU"/>
             </w:rPr>
           </w:pPr>
-          <w:hyperlink w:anchor="_Toc352095930" w:history="1">
+          <w:hyperlink w:anchor="_Toc352102152" w:history="1">
             <w:r>
               <w:rPr>
                 <w:rStyle w:val="Hyperlink"/>
@@ -4067,7 +4053,7 @@
                 <w:noProof/>
                 <w:webHidden/>
               </w:rPr>
-              <w:instrText xml:space="preserve"> PAGEREF _Toc352095930 \h </w:instrText>
+              <w:instrText xml:space="preserve"> PAGEREF _Toc352102152 \h </w:instrText>
             </w:r>
             <w:r>
               <w:rPr>
@@ -4110,7 +4096,7 @@
               <w:lang w:eastAsia="en-AU"/>
             </w:rPr>
           </w:pPr>
-          <w:hyperlink w:anchor="_Toc352095931" w:history="1">
+          <w:hyperlink w:anchor="_Toc352102153" w:history="1">
             <w:r>
               <w:rPr>
                 <w:rStyle w:val="Hyperlink"/>
@@ -4137,7 +4123,7 @@
                 <w:noProof/>
                 <w:webHidden/>
               </w:rPr>
-              <w:instrText xml:space="preserve"> PAGEREF _Toc352095931 \h </w:instrText>
+              <w:instrText xml:space="preserve"> PAGEREF _Toc352102153 \h </w:instrText>
             </w:r>
             <w:r>
               <w:rPr>
@@ -4180,7 +4166,7 @@
               <w:lang w:eastAsia="en-AU"/>
             </w:rPr>
           </w:pPr>
-          <w:hyperlink w:anchor="_Toc352095932" w:history="1">
+          <w:hyperlink w:anchor="_Toc352102154" w:history="1">
             <w:r>
               <w:rPr>
                 <w:rStyle w:val="Hyperlink"/>
@@ -4207,7 +4193,7 @@
                 <w:noProof/>
                 <w:webHidden/>
               </w:rPr>
-              <w:instrText xml:space="preserve"> PAGEREF _Toc352095932 \h </w:instrText>
+              <w:instrText xml:space="preserve"> PAGEREF _Toc352102154 \h </w:instrText>
             </w:r>
             <w:r>
               <w:rPr>
@@ -4250,7 +4236,7 @@
               <w:lang w:eastAsia="en-AU"/>
             </w:rPr>
           </w:pPr>
-          <w:hyperlink w:anchor="_Toc352095933" w:history="1">
+          <w:hyperlink w:anchor="_Toc352102155" w:history="1">
             <w:r>
               <w:rPr>
                 <w:rStyle w:val="Hyperlink"/>
@@ -4277,7 +4263,7 @@
                 <w:noProof/>
                 <w:webHidden/>
               </w:rPr>
-              <w:instrText xml:space="preserve"> PAGEREF _Toc352095933 \h </w:instrText>
+              <w:instrText xml:space="preserve"> PAGEREF _Toc352102155 \h </w:instrText>
             </w:r>
             <w:r>
               <w:rPr>
@@ -4320,7 +4306,7 @@
               <w:lang w:eastAsia="en-AU"/>
             </w:rPr>
           </w:pPr>
-          <w:hyperlink w:anchor="_Toc352095934" w:history="1">
+          <w:hyperlink w:anchor="_Toc352102156" w:history="1">
             <w:r>
               <w:rPr>
                 <w:rStyle w:val="Hyperlink"/>
@@ -4347,7 +4333,7 @@
                 <w:noProof/>
                 <w:webHidden/>
               </w:rPr>
-              <w:instrText xml:space="preserve"> PAGEREF _Toc352095934 \h </w:instrText>
+              <w:instrText xml:space="preserve"> PAGEREF _Toc352102156 \h </w:instrText>
             </w:r>
             <w:r>
               <w:rPr>
@@ -4390,7 +4376,7 @@
               <w:lang w:eastAsia="en-AU"/>
             </w:rPr>
           </w:pPr>
-          <w:hyperlink w:anchor="_Toc352095935" w:history="1">
+          <w:hyperlink w:anchor="_Toc352102157" w:history="1">
             <w:r>
               <w:rPr>
                 <w:rStyle w:val="Hyperlink"/>
@@ -4417,7 +4403,7 @@
                 <w:noProof/>
                 <w:webHidden/>
               </w:rPr>
-              <w:instrText xml:space="preserve"> PAGEREF _Toc352095935 \h </w:instrText>
+              <w:instrText xml:space="preserve"> PAGEREF _Toc352102157 \h </w:instrText>
             </w:r>
             <w:r>
               <w:rPr>
@@ -4460,7 +4446,7 @@
               <w:lang w:eastAsia="en-AU"/>
             </w:rPr>
           </w:pPr>
-          <w:hyperlink w:anchor="_Toc352095936" w:history="1">
+          <w:hyperlink w:anchor="_Toc352102158" w:history="1">
             <w:r>
               <w:rPr>
                 <w:rStyle w:val="Hyperlink"/>
@@ -4487,7 +4473,7 @@
                 <w:noProof/>
                 <w:webHidden/>
               </w:rPr>
-              <w:instrText xml:space="preserve"> PAGEREF _Toc352095936 \h </w:instrText>
+              <w:instrText xml:space="preserve"> PAGEREF _Toc352102158 \h </w:instrText>
             </w:r>
             <w:r>
               <w:rPr>
@@ -4530,7 +4516,7 @@
               <w:lang w:eastAsia="en-AU"/>
             </w:rPr>
           </w:pPr>
-          <w:hyperlink w:anchor="_Toc352095937" w:history="1">
+          <w:hyperlink w:anchor="_Toc352102159" w:history="1">
             <w:r>
               <w:rPr>
                 <w:rStyle w:val="Hyperlink"/>
@@ -4557,7 +4543,7 @@
                 <w:noProof/>
                 <w:webHidden/>
               </w:rPr>
-              <w:instrText xml:space="preserve"> PAGEREF _Toc352095937 \h </w:instrText>
+              <w:instrText xml:space="preserve"> PAGEREF _Toc352102159 \h </w:instrText>
             </w:r>
             <w:r>
               <w:rPr>
@@ -4600,7 +4586,7 @@
               <w:lang w:eastAsia="en-AU"/>
             </w:rPr>
           </w:pPr>
-          <w:hyperlink w:anchor="_Toc352095938" w:history="1">
+          <w:hyperlink w:anchor="_Toc352102160" w:history="1">
             <w:r>
               <w:rPr>
                 <w:rStyle w:val="Hyperlink"/>
@@ -4627,7 +4613,7 @@
                 <w:noProof/>
                 <w:webHidden/>
               </w:rPr>
-              <w:instrText xml:space="preserve"> PAGEREF _Toc352095938 \h </w:instrText>
+              <w:instrText xml:space="preserve"> PAGEREF _Toc352102160 \h </w:instrText>
             </w:r>
             <w:r>
               <w:rPr>
@@ -4670,7 +4656,7 @@
               <w:lang w:eastAsia="en-AU"/>
             </w:rPr>
           </w:pPr>
-          <w:hyperlink w:anchor="_Toc352095939" w:history="1">
+          <w:hyperlink w:anchor="_Toc352102161" w:history="1">
             <w:r>
               <w:rPr>
                 <w:rStyle w:val="Hyperlink"/>
@@ -4697,7 +4683,7 @@
                 <w:noProof/>
                 <w:webHidden/>
               </w:rPr>
-              <w:instrText xml:space="preserve"> PAGEREF _Toc352095939 \h </w:instrText>
+              <w:instrText xml:space="preserve"> PAGEREF _Toc352102161 \h </w:instrText>
             </w:r>
             <w:r>
               <w:rPr>
@@ -4740,7 +4726,7 @@
               <w:lang w:eastAsia="en-AU"/>
             </w:rPr>
           </w:pPr>
-          <w:hyperlink w:anchor="_Toc352095940" w:history="1">
+          <w:hyperlink w:anchor="_Toc352102162" w:history="1">
             <w:r>
               <w:rPr>
                 <w:rStyle w:val="Hyperlink"/>
@@ -4767,7 +4753,7 @@
                 <w:noProof/>
                 <w:webHidden/>
               </w:rPr>
-              <w:instrText xml:space="preserve"> PAGEREF _Toc352095940 \h </w:instrText>
+              <w:instrText xml:space="preserve"> PAGEREF _Toc352102162 \h </w:instrText>
             </w:r>
             <w:r>
               <w:rPr>
@@ -4810,7 +4796,7 @@
               <w:lang w:eastAsia="en-AU"/>
             </w:rPr>
           </w:pPr>
-          <w:hyperlink w:anchor="_Toc352095941" w:history="1">
+          <w:hyperlink w:anchor="_Toc352102163" w:history="1">
             <w:r>
               <w:rPr>
                 <w:rStyle w:val="Hyperlink"/>
@@ -4837,7 +4823,7 @@
                 <w:noProof/>
                 <w:webHidden/>
               </w:rPr>
-              <w:instrText xml:space="preserve"> PAGEREF _Toc352095941 \h </w:instrText>
+              <w:instrText xml:space="preserve"> PAGEREF _Toc352102163 \h </w:instrText>
             </w:r>
             <w:r>
               <w:rPr>
@@ -4891,9 +4877,8 @@
         <w:pStyle w:val="Heading1"/>
       </w:pPr>
       <w:bookmarkStart w:id="0" w:name="_Ref342384189"/>
-      <w:bookmarkStart w:id="1" w:name="_Toc352095875"/>
-      <w:r>
-        <w:lastRenderedPageBreak/>
+      <w:bookmarkStart w:id="1" w:name="_Toc352102097"/>
+      <w:r>
         <w:t>Introduction</w:t>
       </w:r>
       <w:bookmarkEnd w:id="0"/>
@@ -4945,7 +4930,7 @@
       <w:pPr>
         <w:pStyle w:val="Heading1"/>
       </w:pPr>
-      <w:bookmarkStart w:id="2" w:name="_Toc352095876"/>
+      <w:bookmarkStart w:id="2" w:name="_Toc352102098"/>
       <w:r>
         <w:t>Overview</w:t>
       </w:r>
@@ -4988,22 +4973,14 @@
     </w:p>
     <w:p>
       <w:r>
-        <w:t>&lt;</w:t>
-      </w:r>
-      <w:proofErr w:type="gramStart"/>
-      <w:r>
-        <w:t>image</w:t>
-      </w:r>
-      <w:proofErr w:type="gramEnd"/>
-      <w:r>
-        <w:t xml:space="preserve"> of a set of GUIs&gt;</w:t>
+        <w:t>&lt;image of a set of GUIs&gt;</w:t>
       </w:r>
     </w:p>
     <w:p>
       <w:pPr>
         <w:pStyle w:val="Heading2"/>
       </w:pPr>
-      <w:bookmarkStart w:id="3" w:name="_Toc352095877"/>
+      <w:bookmarkStart w:id="3" w:name="_Toc352102099"/>
       <w:r>
         <w:t>Qt Designer</w:t>
       </w:r>
@@ -5016,22 +4993,14 @@
     </w:p>
     <w:p>
       <w:r>
-        <w:t>&lt;</w:t>
-      </w:r>
-      <w:proofErr w:type="gramStart"/>
-      <w:r>
-        <w:t>image</w:t>
-      </w:r>
-      <w:proofErr w:type="gramEnd"/>
-      <w:r>
-        <w:t xml:space="preserve"> of designer&gt;</w:t>
+        <w:t>&lt;image of designer&gt;</w:t>
       </w:r>
     </w:p>
     <w:p>
       <w:pPr>
         <w:pStyle w:val="Heading2"/>
       </w:pPr>
-      <w:bookmarkStart w:id="4" w:name="_Toc352095878"/>
+      <w:bookmarkStart w:id="4" w:name="_Toc352102100"/>
       <w:r>
         <w:t>QEGui</w:t>
       </w:r>
@@ -5098,9 +5067,8 @@
       <w:pPr>
         <w:pStyle w:val="Heading2"/>
       </w:pPr>
-      <w:bookmarkStart w:id="5" w:name="_Toc352095879"/>
-      <w:r>
-        <w:lastRenderedPageBreak/>
+      <w:bookmarkStart w:id="5" w:name="_Toc352102101"/>
+      <w:r>
         <w:t>QE widgets</w:t>
       </w:r>
       <w:bookmarkEnd w:id="5"/>
@@ -5164,7 +5132,7 @@
         <w:pStyle w:val="Heading1"/>
       </w:pPr>
       <w:bookmarkStart w:id="6" w:name="_Ref342384618"/>
-      <w:bookmarkStart w:id="7" w:name="_Toc352095880"/>
+      <w:bookmarkStart w:id="7" w:name="_Toc352102102"/>
       <w:r>
         <w:t>QEGui</w:t>
       </w:r>
@@ -5175,7 +5143,7 @@
       <w:pPr>
         <w:pStyle w:val="Heading2"/>
       </w:pPr>
-      <w:bookmarkStart w:id="8" w:name="_Toc352095881"/>
+      <w:bookmarkStart w:id="8" w:name="_Toc352102103"/>
       <w:r>
         <w:t>Command format:</w:t>
       </w:r>
@@ -5570,24 +5538,7 @@
           <w:rFonts w:ascii="Courier New" w:hAnsi="Courier New" w:cs="Courier New"/>
           <w:i/>
         </w:rPr>
-        <w:lastRenderedPageBreak/>
-        <w:t>keyword=substitution</w:t>
-      </w:r>
-      <w:proofErr w:type="gramStart"/>
-      <w:r>
-        <w:rPr>
-          <w:rFonts w:ascii="Courier New" w:hAnsi="Courier New" w:cs="Courier New"/>
-          <w:i/>
-        </w:rPr>
-        <w:t>,keyword</w:t>
-      </w:r>
-      <w:proofErr w:type="gramEnd"/>
-      <w:r>
-        <w:rPr>
-          <w:rFonts w:ascii="Courier New" w:hAnsi="Courier New" w:cs="Courier New"/>
-          <w:i/>
-        </w:rPr>
-        <w:t>=substitution</w:t>
+        <w:t>keyword=substitution,keyword=substitution</w:t>
       </w:r>
       <w:r>
         <w:rPr>
@@ -5622,14 +5573,12 @@
           <w:numId w:val="20"/>
         </w:numPr>
       </w:pPr>
-      <w:proofErr w:type="gramStart"/>
       <w:r>
         <w:rPr>
           <w:i/>
         </w:rPr>
         <w:t>filename</w:t>
       </w:r>
-      <w:proofErr w:type="gramEnd"/>
       <w:r>
         <w:tab/>
         <w:t>GUI filename to open</w:t>
@@ -5734,7 +5683,7 @@
         <w:pStyle w:val="Heading2"/>
       </w:pPr>
       <w:bookmarkStart w:id="9" w:name="_Ref342384171"/>
-      <w:bookmarkStart w:id="10" w:name="_Toc352095882"/>
+      <w:bookmarkStart w:id="10" w:name="_Toc352102104"/>
       <w:r>
         <w:t>File location rules</w:t>
       </w:r>
@@ -5847,7 +5796,7 @@
       <w:pPr>
         <w:pStyle w:val="Heading1"/>
       </w:pPr>
-      <w:bookmarkStart w:id="11" w:name="_Toc352095883"/>
+      <w:bookmarkStart w:id="11" w:name="_Toc352102105"/>
       <w:r>
         <w:t>Tricks and tips</w:t>
       </w:r>
@@ -5860,7 +5809,7 @@
       <w:pPr>
         <w:pStyle w:val="Heading2"/>
       </w:pPr>
-      <w:bookmarkStart w:id="12" w:name="_Toc352095884"/>
+      <w:bookmarkStart w:id="12" w:name="_Toc352102106"/>
       <w:r>
         <w:t xml:space="preserve">GUI </w:t>
       </w:r>
@@ -5913,7 +5862,6 @@
           <w:noProof/>
           <w:lang w:eastAsia="en-AU"/>
         </w:rPr>
-        <w:lastRenderedPageBreak/>
         <w:drawing>
           <wp:inline distT="0" distB="0" distL="0" distR="0">
             <wp:extent cx="4054186" cy="1283272"/>
@@ -5985,7 +5933,7 @@
       <w:bookmarkStart w:id="17" w:name="_Ref345403876"/>
       <w:bookmarkStart w:id="18" w:name="_Ref345403920"/>
       <w:bookmarkStart w:id="19" w:name="_Ref345403929"/>
-      <w:bookmarkStart w:id="20" w:name="_Toc352095885"/>
+      <w:bookmarkStart w:id="20" w:name="_Toc352102107"/>
       <w:r>
         <w:t>User levels</w:t>
       </w:r>
@@ -6205,7 +6153,6 @@
     </w:p>
     <w:p>
       <w:r>
-        <w:lastRenderedPageBreak/>
         <w:t xml:space="preserve">The syntax for all Style Sheet strings used by this class is the </w:t>
       </w:r>
       <w:r>
@@ -6233,15 +6180,7 @@
         <w:t>string</w:t>
       </w:r>
       <w:r>
-        <w:t>. For example, 'qproperty-geometry</w:t>
-      </w:r>
-      <w:proofErr w:type="gramStart"/>
-      <w:r>
-        <w:t>:rect</w:t>
-      </w:r>
-      <w:proofErr w:type="gramEnd"/>
-      <w:r>
-        <w:t>(10 10 100 100);' would move a widget to position 10,10 and give it a size of 100,100.</w:t>
+        <w:t>. For example, 'qproperty-geometry:rect(10 10 100 100);' would move a widget to position 10,10 and give it a size of 100,100.</w:t>
       </w:r>
     </w:p>
     <w:p>
@@ -6305,7 +6244,6 @@
       <w:r>
         <w:fldChar w:fldCharType="separate"/>
       </w:r>
-      <w:proofErr w:type="gramStart"/>
       <w:r>
         <w:rPr>
           <w:noProof/>
@@ -6320,7 +6258,6 @@
         <w:t xml:space="preserve"> User level example</w:t>
       </w:r>
       <w:bookmarkEnd w:id="22"/>
-      <w:proofErr w:type="gramEnd"/>
     </w:p>
     <w:p>
       <w:pPr>
@@ -6328,7 +6265,7 @@
       </w:pPr>
       <w:bookmarkStart w:id="23" w:name="_Ref345412535"/>
       <w:bookmarkStart w:id="24" w:name="_Ref345412546"/>
-      <w:bookmarkStart w:id="25" w:name="_Toc352095886"/>
+      <w:bookmarkStart w:id="25" w:name="_Toc352102108"/>
       <w:r>
         <w:t>Logging</w:t>
       </w:r>
@@ -6456,17 +6393,8 @@
         <w:t>e</w:t>
       </w:r>
       <w:r>
-        <w:t xml:space="preserve">t and a QELog widget. </w:t>
-      </w:r>
-      <w:proofErr w:type="gramStart"/>
-      <w:r>
-        <w:t xml:space="preserve">When </w:t>
-      </w:r>
-      <w:r>
-        <w:lastRenderedPageBreak/>
-        <w:t>the user logins in using the QELogin widget, messages generated by the QELogin widget are automatically logged by the QELog widget.</w:t>
-      </w:r>
-      <w:proofErr w:type="gramEnd"/>
+        <w:t>t and a QELog widget. When the user logins in using the QELogin widget, messages generated by the QELogin widget are automatically logged by the QELog widget.</w:t>
+      </w:r>
     </w:p>
     <w:p>
       <w:r>
@@ -6528,7 +6456,6 @@
       <w:r>
         <w:fldChar w:fldCharType="separate"/>
       </w:r>
-      <w:proofErr w:type="gramStart"/>
       <w:r>
         <w:rPr>
           <w:noProof/>
@@ -6542,7 +6469,6 @@
       <w:r>
         <w:t xml:space="preserve"> Simple logging example</w:t>
       </w:r>
-      <w:proofErr w:type="gramEnd"/>
     </w:p>
     <w:p>
       <w:pPr>
@@ -6728,14 +6654,7 @@
       </w:r>
       <w:r>
         <w:tab/>
-      </w:r>
-      <w:proofErr w:type="gramStart"/>
-      <w:r>
-        <w:t>The</w:t>
-      </w:r>
-      <w:proofErr w:type="gramEnd"/>
-      <w:r>
-        <w:t xml:space="preserve"> message will not be matched based on the message source ID. (It may still be accepted based on the message form ID.)</w:t>
+        <w:t>The message will not be matched based on the message source ID. (It may still be accepted based on the message form ID.)</w:t>
       </w:r>
     </w:p>
     <w:p>
@@ -6777,7 +6696,6 @@
         <w:rPr>
           <w:b/>
         </w:rPr>
-        <w:lastRenderedPageBreak/>
         <w:t>Match</w:t>
       </w:r>
       <w:r>
@@ -6810,14 +6728,7 @@
       </w:r>
       <w:r>
         <w:tab/>
-      </w:r>
-      <w:proofErr w:type="gramStart"/>
-      <w:r>
-        <w:t>The</w:t>
-      </w:r>
-      <w:proofErr w:type="gramEnd"/>
-      <w:r>
-        <w:t xml:space="preserve"> message will not be matched based on the form the message comes from.</w:t>
+        <w:t>The message will not be matched based on the form the message comes from.</w:t>
       </w:r>
       <w:r>
         <w:t xml:space="preserve"> </w:t>
@@ -6849,15 +6760,7 @@
         <w:fldChar w:fldCharType="end"/>
       </w:r>
       <w:r>
-        <w:t xml:space="preserve"> shows a complex logging example. The main form contains two sub forms and a QELog widget. The right hand sub form looks after its own messages. It has a QELog widget with filtering set to catch any messages generated on the same form. The left hand sub form does not display its own messages, but the form is set up to re-broadcast any messages generated by QE widgets it contains, so the QELog widget on the main form can be set up to catch and display these messages. Note</w:t>
-      </w:r>
-      <w:proofErr w:type="gramStart"/>
-      <w:r>
-        <w:t>,</w:t>
-      </w:r>
-      <w:proofErr w:type="gramEnd"/>
-      <w:r>
-        <w:t xml:space="preserve"> the QEGui application itself also uses a UserMessage class to catch and present the same messages on its status bar.</w:t>
+        <w:t xml:space="preserve"> shows a complex logging example. The main form contains two sub forms and a QELog widget. The right hand sub form looks after its own messages. It has a QELog widget with filtering set to catch any messages generated on the same form. The left hand sub form does not display its own messages, but the form is set up to re-broadcast any messages generated by QE widgets it contains, so the QELog widget on the main form can be set up to catch and display these messages. Note, the QEGui application itself also uses a UserMessage class to catch and present the same messages on its status bar.</w:t>
       </w:r>
     </w:p>
     <w:p>
@@ -6882,7 +6785,7 @@
                     <pic:cNvPicPr/>
                   </pic:nvPicPr>
                   <pic:blipFill>
-                    <a:blip r:embed="rId13"/>
+                    <a:blip r:embed="rId13" cstate="print"/>
                     <a:stretch>
                       <a:fillRect/>
                     </a:stretch>
@@ -6920,7 +6823,6 @@
       <w:r>
         <w:fldChar w:fldCharType="separate"/>
       </w:r>
-      <w:proofErr w:type="gramStart"/>
       <w:r>
         <w:rPr>
           <w:noProof/>
@@ -6934,19 +6836,10 @@
       <w:r>
         <w:t xml:space="preserve"> Complex logging example</w:t>
       </w:r>
-      <w:proofErr w:type="gramEnd"/>
-    </w:p>
-    <w:p>
-      <w:r>
-        <w:t>Note</w:t>
-      </w:r>
-      <w:proofErr w:type="gramStart"/>
-      <w:r>
-        <w:t>,</w:t>
-      </w:r>
-      <w:proofErr w:type="gramEnd"/>
-      <w:r>
-        <w:t xml:space="preserve"> Application developers can catch messages from any QE widgets in the same way the QELog </w:t>
+    </w:p>
+    <w:p>
+      <w:r>
+        <w:t xml:space="preserve">Note, Application developers can catch messages from any QE widgets in the same way the QELog </w:t>
       </w:r>
       <w:r>
         <w:t xml:space="preserve">and QEForm </w:t>
@@ -6966,7 +6859,7 @@
         <w:pStyle w:val="Heading2"/>
       </w:pPr>
       <w:bookmarkStart w:id="28" w:name="_Ref345498802"/>
-      <w:bookmarkStart w:id="29" w:name="_Toc352095887"/>
+      <w:bookmarkStart w:id="29" w:name="_Toc352102109"/>
       <w:r>
         <w:t>Finding files</w:t>
       </w:r>
@@ -6992,13 +6885,8 @@
     </w:p>
     <w:p>
       <w:r>
-        <w:t>See QEWidget</w:t>
-      </w:r>
-      <w:proofErr w:type="gramStart"/>
-      <w:r>
-        <w:t>::</w:t>
-      </w:r>
-      <w:proofErr w:type="gramEnd"/>
+        <w:t>See QEWidget::</w:t>
+      </w:r>
       <w:r>
         <w:t xml:space="preserve"> findQEFile</w:t>
       </w:r>
@@ -7017,7 +6905,6 @@
     </w:p>
     <w:p>
       <w:r>
-        <w:lastRenderedPageBreak/>
         <w:t xml:space="preserve">In the GEQui application, the –p switch is used to specify a path list </w:t>
       </w:r>
       <w:r>
@@ -7031,7 +6918,7 @@
       <w:pPr>
         <w:pStyle w:val="Heading2"/>
       </w:pPr>
-      <w:bookmarkStart w:id="30" w:name="_Toc352095888"/>
+      <w:bookmarkStart w:id="30" w:name="_Toc352102110"/>
       <w:r>
         <w:t>Sub form file names</w:t>
       </w:r>
@@ -7116,7 +7003,7 @@
       <w:pPr>
         <w:pStyle w:val="Heading2"/>
       </w:pPr>
-      <w:bookmarkStart w:id="31" w:name="_Toc352095889"/>
+      <w:bookmarkStart w:id="31" w:name="_Toc352102111"/>
       <w:r>
         <w:t>Sub form resizing</w:t>
       </w:r>
@@ -7231,7 +7118,7 @@
       <w:pPr>
         <w:pStyle w:val="Heading2"/>
       </w:pPr>
-      <w:bookmarkStart w:id="32" w:name="_Toc352095890"/>
+      <w:bookmarkStart w:id="32" w:name="_Toc352102112"/>
       <w:r>
         <w:t>Ensuring QERadioButton is checked if it matches the current data value</w:t>
       </w:r>
@@ -7282,9 +7169,8 @@
       <w:pPr>
         <w:pStyle w:val="Heading2"/>
       </w:pPr>
-      <w:bookmarkStart w:id="33" w:name="_Toc352095891"/>
-      <w:r>
-        <w:lastRenderedPageBreak/>
+      <w:bookmarkStart w:id="33" w:name="_Toc352102113"/>
+      <w:r>
         <w:t>What top level form to use</w:t>
       </w:r>
       <w:bookmarkEnd w:id="33"/>
@@ -7324,7 +7210,7 @@
       <w:pPr>
         <w:pStyle w:val="Heading1"/>
       </w:pPr>
-      <w:bookmarkStart w:id="34" w:name="_Toc352095892"/>
+      <w:bookmarkStart w:id="34" w:name="_Toc352102114"/>
       <w:r>
         <w:t>QE widgets</w:t>
       </w:r>
@@ -7418,7 +7304,7 @@
       <w:pPr>
         <w:pStyle w:val="Heading2"/>
       </w:pPr>
-      <w:bookmarkStart w:id="35" w:name="_Toc352095893"/>
+      <w:bookmarkStart w:id="35" w:name="_Toc352102115"/>
       <w:r>
         <w:t>Common QE Widget properties</w:t>
       </w:r>
@@ -7433,10 +7319,8 @@
       <w:pPr>
         <w:pStyle w:val="Heading3"/>
       </w:pPr>
-      <w:bookmarkStart w:id="36" w:name="_Toc352095894"/>
-      <w:proofErr w:type="gramStart"/>
-      <w:r>
-        <w:lastRenderedPageBreak/>
+      <w:bookmarkStart w:id="36" w:name="_Toc352102116"/>
+      <w:r>
         <w:t>v</w:t>
       </w:r>
       <w:r>
@@ -7445,7 +7329,6 @@
       <w:r>
         <w:t>Name</w:t>
       </w:r>
-      <w:proofErr w:type="gramEnd"/>
       <w:r>
         <w:t xml:space="preserve"> and variableSubstitutions</w:t>
       </w:r>
@@ -7470,15 +7353,7 @@
     </w:p>
     <w:p>
       <w:r>
-        <w:t xml:space="preserve">Generally the macro substitutions will be supplied from QEGui application command line </w:t>
-      </w:r>
-      <w:proofErr w:type="gramStart"/>
-      <w:r>
-        <w:t>parameters,</w:t>
-      </w:r>
-      <w:proofErr w:type="gramEnd"/>
-      <w:r>
-        <w:t xml:space="preserve"> and from parent forms when a user interface is </w:t>
+        <w:t xml:space="preserve">Generally the macro substitutions will be supplied from QEGui application command line parameters, and from parent forms when a user interface is </w:t>
       </w:r>
       <w:r>
         <w:t xml:space="preserve">acting as a sub form. </w:t>
@@ -7493,36 +7368,12 @@
         <w:t xml:space="preserve">may have default macro substitutions defined in the ‘variableSubstitutions’ property. </w:t>
       </w:r>
       <w:r>
-        <w:t>Default macro substitutions are very useful when designing user interface forms as they allow live data to be viewed when designing generic user interfaces. For example, a QELabel in a generic sub form may be given the variable name SEC${SECTOR}</w:t>
-      </w:r>
-      <w:proofErr w:type="gramStart"/>
-      <w:r>
-        <w:t>:PMP</w:t>
-      </w:r>
-      <w:proofErr w:type="gramEnd"/>
-      <w:r>
-        <w:t>${PUMP} and default substitutions of ‘SECTOR=12 PUMP=03’. When used as a sub form valid macro substitutions will be supplied that override the default substitutions. At design time, however, the QELabel will connect to and display data for SEC12:PMP03. Note</w:t>
-      </w:r>
-      <w:proofErr w:type="gramStart"/>
-      <w:r>
-        <w:t>,</w:t>
-      </w:r>
-      <w:proofErr w:type="gramEnd"/>
-      <w:r>
-        <w:t xml:space="preserve"> default substitutions can be dangerous if they are never overridden.</w:t>
-      </w:r>
-    </w:p>
-    <w:p>
-      <w:r>
-        <w:t xml:space="preserve">The following example describes a scenario where macro substitutions required for a valid variable name are defined at several </w:t>
-      </w:r>
-      <w:proofErr w:type="gramStart"/>
-      <w:r>
-        <w:t>levels,</w:t>
-      </w:r>
-      <w:proofErr w:type="gramEnd"/>
-      <w:r>
-        <w:t xml:space="preserve"> and in one case multiple levels.</w:t>
+        <w:t>Default macro substitutions are very useful when designing user interface forms as they allow live data to be viewed when designing generic user interfaces. For example, a QELabel in a generic sub form may be given the variable name SEC${SECTOR}:PMP${PUMP} and default substitutions of ‘SECTOR=12 PUMP=03’. When used as a sub form valid macro substitutions will be supplied that override the default substitutions. At design time, however, the QELabel will connect to and display data for SEC12:PMP03. Note, default substitutions can be dangerous if they are never overridden.</w:t>
+      </w:r>
+    </w:p>
+    <w:p>
+      <w:r>
+        <w:t>The following example describes a scenario where macro substitutions required for a valid variable name are defined at several levels, and in one case multiple levels.</w:t>
       </w:r>
     </w:p>
     <w:p>
@@ -7763,7 +7614,6 @@
           <w:noProof/>
           <w:lang w:eastAsia="en-AU"/>
         </w:rPr>
-        <w:lastRenderedPageBreak/>
         <w:drawing>
           <wp:inline distT="0" distB="0" distL="0" distR="0">
             <wp:extent cx="5731510" cy="1196975"/>
@@ -7893,13 +7743,11 @@
       <w:pPr>
         <w:pStyle w:val="Heading3"/>
       </w:pPr>
-      <w:bookmarkStart w:id="40" w:name="_Toc352095895"/>
-      <w:proofErr w:type="gramStart"/>
+      <w:bookmarkStart w:id="40" w:name="_Toc352102117"/>
       <w:r>
         <w:t>variableAsTooltip</w:t>
       </w:r>
       <w:bookmarkEnd w:id="40"/>
-      <w:proofErr w:type="gramEnd"/>
     </w:p>
     <w:p>
       <w:r>
@@ -7953,7 +7801,7 @@
       <w:pPr>
         <w:pStyle w:val="Heading3"/>
       </w:pPr>
-      <w:bookmarkStart w:id="41" w:name="_Toc352095896"/>
+      <w:bookmarkStart w:id="41" w:name="_Toc352102118"/>
       <w:r>
         <w:t>Subscribe</w:t>
       </w:r>
@@ -7968,13 +7816,11 @@
       <w:pPr>
         <w:pStyle w:val="Heading3"/>
       </w:pPr>
-      <w:bookmarkStart w:id="42" w:name="_Toc352095897"/>
-      <w:proofErr w:type="gramStart"/>
+      <w:bookmarkStart w:id="42" w:name="_Toc352102119"/>
       <w:r>
         <w:t>enabled</w:t>
       </w:r>
       <w:bookmarkEnd w:id="42"/>
-      <w:proofErr w:type="gramEnd"/>
     </w:p>
     <w:p>
       <w:r>
@@ -7990,14 +7836,11 @@
       <w:pPr>
         <w:pStyle w:val="Heading3"/>
       </w:pPr>
-      <w:bookmarkStart w:id="43" w:name="_Toc352095898"/>
-      <w:proofErr w:type="gramStart"/>
-      <w:r>
-        <w:lastRenderedPageBreak/>
+      <w:bookmarkStart w:id="43" w:name="_Toc352102120"/>
+      <w:r>
         <w:t>allowDrop</w:t>
       </w:r>
       <w:bookmarkEnd w:id="43"/>
-      <w:proofErr w:type="gramEnd"/>
     </w:p>
     <w:p>
       <w:r>
@@ -8008,13 +7851,11 @@
       <w:pPr>
         <w:pStyle w:val="Heading3"/>
       </w:pPr>
-      <w:bookmarkStart w:id="44" w:name="_Toc352095899"/>
-      <w:proofErr w:type="gramStart"/>
+      <w:bookmarkStart w:id="44" w:name="_Toc352102121"/>
       <w:r>
         <w:t>visible</w:t>
       </w:r>
       <w:bookmarkEnd w:id="44"/>
-      <w:proofErr w:type="gramEnd"/>
     </w:p>
     <w:p>
       <w:r>
@@ -8042,13 +7883,11 @@
       <w:pPr>
         <w:pStyle w:val="Heading3"/>
       </w:pPr>
-      <w:bookmarkStart w:id="45" w:name="_Toc352095900"/>
-      <w:proofErr w:type="gramStart"/>
+      <w:bookmarkStart w:id="45" w:name="_Toc352102122"/>
       <w:r>
         <w:t>messageSourceId</w:t>
       </w:r>
       <w:bookmarkEnd w:id="45"/>
-      <w:proofErr w:type="gramEnd"/>
     </w:p>
     <w:p>
       <w:r>
@@ -8119,12 +7958,10 @@
       <w:pPr>
         <w:pStyle w:val="Heading3"/>
       </w:pPr>
-      <w:bookmarkStart w:id="46" w:name="_Toc352095901"/>
-      <w:proofErr w:type="gramStart"/>
+      <w:bookmarkStart w:id="46" w:name="_Toc352102123"/>
       <w:r>
         <w:t>userLevelUserStyle</w:t>
       </w:r>
-      <w:proofErr w:type="gramEnd"/>
       <w:r>
         <w:t>, userLevelScientistStyle, userLevelEngineerStyle</w:t>
       </w:r>
@@ -8211,13 +8048,11 @@
       <w:pPr>
         <w:pStyle w:val="Heading3"/>
       </w:pPr>
-      <w:bookmarkStart w:id="47" w:name="_Toc352095902"/>
-      <w:proofErr w:type="gramStart"/>
+      <w:bookmarkStart w:id="47" w:name="_Toc352102124"/>
       <w:r>
         <w:t>userLevelVisibility</w:t>
       </w:r>
       <w:bookmarkEnd w:id="47"/>
-      <w:proofErr w:type="gramEnd"/>
     </w:p>
     <w:p>
       <w:r>
@@ -8237,15 +8072,7 @@
         <w:t>programmatically</w:t>
       </w:r>
       <w:r>
-        <w:t xml:space="preserve"> through </w:t>
-      </w:r>
-      <w:proofErr w:type="gramStart"/>
-      <w:r>
-        <w:t>setUserLevel(</w:t>
-      </w:r>
-      <w:proofErr w:type="gramEnd"/>
-      <w:r>
-        <w:t>)</w:t>
+        <w:t xml:space="preserve"> through setUserLevel()</w:t>
       </w:r>
       <w:r>
         <w:t>.</w:t>
@@ -8314,14 +8141,11 @@
       <w:pPr>
         <w:pStyle w:val="Heading3"/>
       </w:pPr>
-      <w:bookmarkStart w:id="48" w:name="_Toc352095903"/>
-      <w:proofErr w:type="gramStart"/>
-      <w:r>
-        <w:lastRenderedPageBreak/>
+      <w:bookmarkStart w:id="48" w:name="_Toc352102125"/>
+      <w:r>
         <w:t>userLevelEnabled</w:t>
       </w:r>
       <w:bookmarkEnd w:id="48"/>
-      <w:proofErr w:type="gramEnd"/>
     </w:p>
     <w:p>
       <w:r>
@@ -8347,13 +8171,8 @@
         <w:t>programmatically</w:t>
       </w:r>
       <w:r>
-        <w:t xml:space="preserve"> through </w:t>
-      </w:r>
-      <w:proofErr w:type="gramStart"/>
-      <w:r>
-        <w:t>setUserLevel()</w:t>
-      </w:r>
-      <w:proofErr w:type="gramEnd"/>
+        <w:t xml:space="preserve"> through setUserLevel()</w:t>
+      </w:r>
     </w:p>
     <w:p>
       <w:r>
@@ -8439,8 +8258,7 @@
       <w:bookmarkStart w:id="49" w:name="_Ref350245166"/>
       <w:bookmarkStart w:id="50" w:name="_Ref350245215"/>
       <w:bookmarkStart w:id="51" w:name="_Ref350245314"/>
-      <w:bookmarkStart w:id="52" w:name="_Toc352095904"/>
-      <w:proofErr w:type="gramStart"/>
+      <w:bookmarkStart w:id="52" w:name="_Toc352102126"/>
       <w:r>
         <w:t>displayAlarmState</w:t>
       </w:r>
@@ -8448,7 +8266,6 @@
       <w:bookmarkEnd w:id="50"/>
       <w:bookmarkEnd w:id="51"/>
       <w:bookmarkEnd w:id="52"/>
-      <w:proofErr w:type="gramEnd"/>
     </w:p>
     <w:p>
       <w:r>
@@ -8457,15 +8274,7 @@
     </w:p>
     <w:p>
       <w:r>
-        <w:t>Note</w:t>
-      </w:r>
-      <w:proofErr w:type="gramStart"/>
-      <w:r>
-        <w:t>,</w:t>
-      </w:r>
-      <w:proofErr w:type="gramEnd"/>
-      <w:r>
-        <w:t xml:space="preserve"> this property is included in the set of standard properties as it applies to most widgets. It will do nothing for widgets that don't display data.</w:t>
+        <w:t>Note, this property is included in the set of standard properties as it applies to most widgets. It will do nothing for widgets that don't display data.</w:t>
       </w:r>
     </w:p>
     <w:p>
@@ -8474,7 +8283,7 @@
       </w:pPr>
       <w:bookmarkStart w:id="53" w:name="_Ref351544701"/>
       <w:bookmarkStart w:id="54" w:name="_Ref351544704"/>
-      <w:bookmarkStart w:id="55" w:name="_Toc352095905"/>
+      <w:bookmarkStart w:id="55" w:name="_Toc352102127"/>
       <w:r>
         <w:t>String formatting properties</w:t>
       </w:r>
@@ -8502,13 +8311,11 @@
       <w:pPr>
         <w:pStyle w:val="Heading3"/>
       </w:pPr>
-      <w:bookmarkStart w:id="56" w:name="_Toc352095906"/>
-      <w:proofErr w:type="gramStart"/>
+      <w:bookmarkStart w:id="56" w:name="_Toc352102128"/>
       <w:r>
         <w:t>precision</w:t>
       </w:r>
       <w:bookmarkEnd w:id="56"/>
-      <w:proofErr w:type="gramEnd"/>
     </w:p>
     <w:p>
       <w:r>
@@ -8524,13 +8331,11 @@
       <w:pPr>
         <w:pStyle w:val="Heading3"/>
       </w:pPr>
-      <w:bookmarkStart w:id="57" w:name="_Toc352095907"/>
-      <w:proofErr w:type="gramStart"/>
+      <w:bookmarkStart w:id="57" w:name="_Toc352102129"/>
       <w:r>
         <w:t>useDbPrecision</w:t>
       </w:r>
       <w:bookmarkEnd w:id="57"/>
-      <w:proofErr w:type="gramEnd"/>
     </w:p>
     <w:p>
       <w:r>
@@ -8546,13 +8351,11 @@
       <w:pPr>
         <w:pStyle w:val="Heading3"/>
       </w:pPr>
-      <w:bookmarkStart w:id="58" w:name="_Toc352095908"/>
-      <w:proofErr w:type="gramStart"/>
+      <w:bookmarkStart w:id="58" w:name="_Toc352102130"/>
       <w:r>
         <w:t>leadingZero</w:t>
       </w:r>
       <w:bookmarkEnd w:id="58"/>
-      <w:proofErr w:type="gramEnd"/>
     </w:p>
     <w:p>
       <w:r>
@@ -8563,13 +8366,11 @@
       <w:pPr>
         <w:pStyle w:val="Heading3"/>
       </w:pPr>
-      <w:bookmarkStart w:id="59" w:name="_Toc352095909"/>
-      <w:proofErr w:type="gramStart"/>
+      <w:bookmarkStart w:id="59" w:name="_Toc352102131"/>
       <w:r>
         <w:t>trailingZeros</w:t>
       </w:r>
       <w:bookmarkEnd w:id="59"/>
-      <w:proofErr w:type="gramEnd"/>
     </w:p>
     <w:p>
       <w:r>
@@ -8580,13 +8381,11 @@
       <w:pPr>
         <w:pStyle w:val="Heading3"/>
       </w:pPr>
-      <w:bookmarkStart w:id="60" w:name="_Toc352095910"/>
-      <w:proofErr w:type="gramStart"/>
+      <w:bookmarkStart w:id="60" w:name="_Toc352102132"/>
       <w:r>
         <w:t>addUnits</w:t>
       </w:r>
       <w:bookmarkEnd w:id="60"/>
-      <w:proofErr w:type="gramEnd"/>
     </w:p>
     <w:p>
       <w:r>
@@ -8597,14 +8396,11 @@
       <w:pPr>
         <w:pStyle w:val="Heading3"/>
       </w:pPr>
-      <w:bookmarkStart w:id="61" w:name="_Toc352095911"/>
-      <w:proofErr w:type="gramStart"/>
-      <w:r>
-        <w:lastRenderedPageBreak/>
+      <w:bookmarkStart w:id="61" w:name="_Toc352102133"/>
+      <w:r>
         <w:t>localEnumeration</w:t>
       </w:r>
       <w:bookmarkEnd w:id="61"/>
-      <w:proofErr w:type="gramEnd"/>
     </w:p>
     <w:p>
       <w:r>
@@ -8935,33 +8731,16 @@
     </w:p>
     <w:p>
       <w:r>
-        <w:t>For example, if the local enumeration is '0</w:t>
-      </w:r>
-      <w:proofErr w:type="gramStart"/>
-      <w:r>
-        <w:t>:off,1:on'</w:t>
-      </w:r>
-      <w:proofErr w:type="gramEnd"/>
-      <w:r>
-        <w:t>, and a value of 10 is processed, the text generated is '10'.</w:t>
-      </w:r>
-    </w:p>
-    <w:p>
-      <w:r>
-        <w:t>If a blank string is required, this should be explicit. for example, '0</w:t>
-      </w:r>
-      <w:proofErr w:type="gramStart"/>
-      <w:r>
-        <w:t>:off,1:on,10</w:t>
-      </w:r>
-      <w:proofErr w:type="gramEnd"/>
-      <w:r>
-        <w:t>:""'</w:t>
-      </w:r>
-    </w:p>
-    <w:p>
-      <w:r>
-        <w:lastRenderedPageBreak/>
+        <w:t>For example, if the local enumeration is '0:off,1:on', and a value of 10 is processed, the text generated is '10'.</w:t>
+      </w:r>
+    </w:p>
+    <w:p>
+      <w:r>
+        <w:t>If a blank string is required, this should be explicit. for example, '0:off,1:on,10:""'</w:t>
+      </w:r>
+    </w:p>
+    <w:p>
+      <w:r>
         <w:t>A range of numbers can be covered by a pair of values as in the following example:</w:t>
       </w:r>
     </w:p>
@@ -8981,13 +8760,11 @@
       <w:pPr>
         <w:pStyle w:val="Heading3"/>
       </w:pPr>
-      <w:bookmarkStart w:id="62" w:name="_Toc352095912"/>
-      <w:proofErr w:type="gramStart"/>
+      <w:bookmarkStart w:id="62" w:name="_Toc352102134"/>
       <w:r>
         <w:t>format</w:t>
       </w:r>
       <w:bookmarkEnd w:id="62"/>
-      <w:proofErr w:type="gramEnd"/>
     </w:p>
     <w:p>
       <w:r>
@@ -9142,13 +8919,11 @@
       <w:pPr>
         <w:pStyle w:val="Heading3"/>
       </w:pPr>
-      <w:bookmarkStart w:id="63" w:name="_Toc352095913"/>
-      <w:proofErr w:type="gramStart"/>
+      <w:bookmarkStart w:id="63" w:name="_Toc352102135"/>
       <w:r>
         <w:t>radix</w:t>
       </w:r>
       <w:bookmarkEnd w:id="63"/>
-      <w:proofErr w:type="gramEnd"/>
     </w:p>
     <w:p>
       <w:r>
@@ -9159,30 +8934,15 @@
       <w:pPr>
         <w:pStyle w:val="Heading3"/>
       </w:pPr>
-      <w:bookmarkStart w:id="64" w:name="_Toc352095914"/>
-      <w:proofErr w:type="gramStart"/>
+      <w:bookmarkStart w:id="64" w:name="_Toc352102136"/>
       <w:r>
         <w:t>notation</w:t>
       </w:r>
       <w:bookmarkEnd w:id="64"/>
-      <w:proofErr w:type="gramEnd"/>
-    </w:p>
-    <w:p>
-      <w:proofErr w:type="gramStart"/>
-      <w:r>
-        <w:t>Notation to use when formatting data as a floating point number.</w:t>
-      </w:r>
-      <w:proofErr w:type="gramEnd"/>
-      <w:r>
-        <w:t xml:space="preserve"> Default is </w:t>
-      </w:r>
-      <w:proofErr w:type="gramStart"/>
-      <w:r>
-        <w:t>Fixed</w:t>
-      </w:r>
-      <w:proofErr w:type="gramEnd"/>
-      <w:r>
-        <w:t>. Options are:</w:t>
+    </w:p>
+    <w:p>
+      <w:r>
+        <w:t>Notation to use when formatting data as a floating point number. Default is Fixed. Options are:</w:t>
       </w:r>
     </w:p>
     <w:p>
@@ -9259,13 +9019,11 @@
       <w:pPr>
         <w:pStyle w:val="Heading3"/>
       </w:pPr>
-      <w:bookmarkStart w:id="65" w:name="_Toc352095915"/>
-      <w:proofErr w:type="gramStart"/>
+      <w:bookmarkStart w:id="65" w:name="_Toc352102137"/>
       <w:r>
         <w:t>arrayAction</w:t>
       </w:r>
       <w:bookmarkEnd w:id="65"/>
-      <w:proofErr w:type="gramEnd"/>
     </w:p>
     <w:p>
       <w:r>
@@ -9305,14 +9063,12 @@
           <w:tab w:val="left" w:pos="1701"/>
         </w:tabs>
       </w:pPr>
-      <w:proofErr w:type="gramStart"/>
       <w:r>
         <w:rPr>
           <w:b/>
         </w:rPr>
         <w:t>Ascii</w:t>
       </w:r>
-      <w:proofErr w:type="gramEnd"/>
       <w:r>
         <w:tab/>
         <w:t>Interpret each element from the array as a character in a string. Translate all non printing characters to '?' except for trailing zeros (ignore them). For example an array of three characters 'a' 'b' 'c' will be formatted as 'abc'.</w:t>
@@ -9337,15 +9093,7 @@
       </w:r>
       <w:r>
         <w:tab/>
-        <w:t xml:space="preserve">Interpret the element selected by </w:t>
-      </w:r>
-      <w:proofErr w:type="gramStart"/>
-      <w:r>
-        <w:t>setArrayIndex(</w:t>
-      </w:r>
-      <w:proofErr w:type="gramEnd"/>
-      <w:r>
-        <w:t>) as an unsigned integer</w:t>
+        <w:t>Interpret the element selected by setArrayIndex() as an unsigned integer</w:t>
       </w:r>
       <w:r>
         <w:t>. For example, if arrayIndex property is 1, an array of three numbers 10, 11 and 12 will be formatted as '11'.</w:t>
@@ -9355,13 +9103,11 @@
       <w:pPr>
         <w:pStyle w:val="Heading3"/>
       </w:pPr>
-      <w:bookmarkStart w:id="66" w:name="_Toc352095916"/>
-      <w:proofErr w:type="gramStart"/>
+      <w:bookmarkStart w:id="66" w:name="_Toc352102138"/>
       <w:r>
         <w:t>arrayIndex</w:t>
       </w:r>
       <w:bookmarkEnd w:id="66"/>
-      <w:proofErr w:type="gramEnd"/>
     </w:p>
     <w:p>
       <w:r>
@@ -9389,7 +9135,7 @@
       <w:pPr>
         <w:pStyle w:val="Heading2"/>
       </w:pPr>
-      <w:bookmarkStart w:id="67" w:name="_Toc352095917"/>
+      <w:bookmarkStart w:id="67" w:name="_Toc352102139"/>
       <w:r>
         <w:t xml:space="preserve">QEAnalogIndicator and </w:t>
       </w:r>
@@ -9417,19 +9163,10 @@
     </w:p>
     <w:p>
       <w:r>
-        <w:lastRenderedPageBreak/>
         <w:t xml:space="preserve">The QEAnalogProgressBar </w:t>
       </w:r>
       <w:r>
-        <w:t xml:space="preserve">is based on the </w:t>
-      </w:r>
-      <w:proofErr w:type="gramStart"/>
-      <w:r>
-        <w:t>QEAnalogIndicator  and</w:t>
-      </w:r>
-      <w:proofErr w:type="gramEnd"/>
-      <w:r>
-        <w:t xml:space="preserve"> is EPICS aware.</w:t>
+        <w:t>is based on the QEAnalogIndicator  and is EPICS aware.</w:t>
       </w:r>
     </w:p>
     <w:p>
@@ -9572,7 +9309,7 @@
       <w:pPr>
         <w:pStyle w:val="Heading2"/>
       </w:pPr>
-      <w:bookmarkStart w:id="68" w:name="_Toc352095918"/>
+      <w:bookmarkStart w:id="68" w:name="_Toc352102140"/>
       <w:r>
         <w:t xml:space="preserve">QBitStatus and </w:t>
       </w:r>
@@ -9597,7 +9334,6 @@
           <w:noProof/>
           <w:lang w:eastAsia="en-AU"/>
         </w:rPr>
-        <w:lastRenderedPageBreak/>
         <w:drawing>
           <wp:inline distT="0" distB="0" distL="0" distR="0">
             <wp:extent cx="4689764" cy="4177454"/>
@@ -9658,7 +9394,7 @@
       <w:pPr>
         <w:pStyle w:val="Heading2"/>
       </w:pPr>
-      <w:bookmarkStart w:id="69" w:name="_Toc352095919"/>
+      <w:bookmarkStart w:id="69" w:name="_Toc352102141"/>
       <w:r>
         <w:t>QEConfiguredLayout</w:t>
       </w:r>
@@ -9668,7 +9404,7 @@
       <w:pPr>
         <w:pStyle w:val="Heading2"/>
       </w:pPr>
-      <w:bookmarkStart w:id="70" w:name="_Toc352095920"/>
+      <w:bookmarkStart w:id="70" w:name="_Toc352102142"/>
       <w:r>
         <w:t>QEFileBrowser</w:t>
       </w:r>
@@ -9678,7 +9414,7 @@
       <w:pPr>
         <w:pStyle w:val="Heading2"/>
       </w:pPr>
-      <w:bookmarkStart w:id="71" w:name="_Toc352095921"/>
+      <w:bookmarkStart w:id="71" w:name="_Toc352102143"/>
       <w:r>
         <w:t>QELabel</w:t>
       </w:r>
@@ -9706,15 +9442,7 @@
         <w:t xml:space="preserve">QELabel </w:t>
       </w:r>
       <w:r>
-        <w:t xml:space="preserve">widget provides many options for formatting the EPICS data as text. These formatting options are common to all QE widgets that display EPICS data as text. </w:t>
-      </w:r>
-      <w:proofErr w:type="gramStart"/>
-      <w:r>
-        <w:t>Most of these options to not presume any specific EPICS data type.</w:t>
-      </w:r>
-      <w:proofErr w:type="gramEnd"/>
-      <w:r>
-        <w:t xml:space="preserve"> </w:t>
+        <w:t xml:space="preserve">widget provides many options for formatting the EPICS data as text. These formatting options are common to all QE widgets that display EPICS data as text. Most of these options to not presume any specific EPICS data type. </w:t>
       </w:r>
       <w:r>
         <w:t>Refer to ‘</w:t>
@@ -9768,7 +9496,6 @@
           <w:noProof/>
           <w:lang w:eastAsia="en-AU"/>
         </w:rPr>
-        <w:lastRenderedPageBreak/>
         <w:drawing>
           <wp:inline distT="0" distB="0" distL="0" distR="0">
             <wp:extent cx="2954608" cy="2190626"/>
@@ -9785,7 +9512,7 @@
                     <pic:cNvPicPr/>
                   </pic:nvPicPr>
                   <pic:blipFill>
-                    <a:blip r:embed="rId20"/>
+                    <a:blip r:embed="rId20" cstate="print"/>
                     <a:stretch>
                       <a:fillRect/>
                     </a:stretch>
@@ -9926,7 +9653,7 @@
                     <pic:cNvPicPr/>
                   </pic:nvPicPr>
                   <pic:blipFill>
-                    <a:blip r:embed="rId22"/>
+                    <a:blip r:embed="rId22" cstate="print"/>
                     <a:stretch>
                       <a:fillRect/>
                     </a:stretch>
@@ -9979,7 +9706,6 @@
           <w:noProof/>
           <w:lang w:eastAsia="en-AU"/>
         </w:rPr>
-        <w:lastRenderedPageBreak/>
         <w:drawing>
           <wp:inline distT="0" distB="0" distL="0" distR="0">
             <wp:extent cx="5731510" cy="4220845"/>
@@ -9996,7 +9722,7 @@
                     <pic:cNvPicPr/>
                   </pic:nvPicPr>
                   <pic:blipFill>
-                    <a:blip r:embed="rId23"/>
+                    <a:blip r:embed="rId23" cstate="print"/>
                     <a:stretch>
                       <a:fillRect/>
                     </a:stretch>
@@ -10100,15 +9826,7 @@
         <w:t>style</w:t>
       </w:r>
       <w:r>
-        <w:t xml:space="preserve">’. It is important that any </w:t>
-      </w:r>
-      <w:proofErr w:type="gramStart"/>
-      <w:r>
-        <w:t>changes to the presentation of the QELabel is</w:t>
-      </w:r>
-      <w:proofErr w:type="gramEnd"/>
-      <w:r>
-        <w:t xml:space="preserve"> compatible with the display of the variable state. </w:t>
+        <w:t xml:space="preserve">’. It is important that any changes to the presentation of the QELabel is compatible with the display of the variable state. </w:t>
       </w:r>
     </w:p>
     <w:p>
@@ -10129,9 +9847,8 @@
       <w:pPr>
         <w:pStyle w:val="Heading2"/>
       </w:pPr>
-      <w:bookmarkStart w:id="72" w:name="_Toc352095922"/>
-      <w:r>
-        <w:lastRenderedPageBreak/>
+      <w:bookmarkStart w:id="72" w:name="_Toc352102144"/>
+      <w:r>
         <w:t>QELogin</w:t>
       </w:r>
       <w:bookmarkEnd w:id="72"/>
@@ -10142,7 +9859,7 @@
       </w:pPr>
       <w:bookmarkStart w:id="73" w:name="_Ref351548242"/>
       <w:bookmarkStart w:id="74" w:name="_Ref351548245"/>
-      <w:bookmarkStart w:id="75" w:name="_Toc352095923"/>
+      <w:bookmarkStart w:id="75" w:name="_Toc352102145"/>
       <w:r>
         <w:t>QELog</w:t>
       </w:r>
@@ -10232,7 +9949,7 @@
                     <pic:cNvPicPr/>
                   </pic:nvPicPr>
                   <pic:blipFill>
-                    <a:blip r:embed="rId24"/>
+                    <a:blip r:embed="rId24" cstate="print"/>
                     <a:stretch>
                       <a:fillRect/>
                     </a:stretch>
@@ -10285,15 +10002,7 @@
         <w:t>The logged messages can be saved or cleared by the user. The user can also select the type of message</w:t>
       </w:r>
       <w:r>
-        <w:t>s logged from a message filter. Note</w:t>
-      </w:r>
-      <w:proofErr w:type="gramStart"/>
-      <w:r>
-        <w:t>,</w:t>
-      </w:r>
-      <w:proofErr w:type="gramEnd"/>
-      <w:r>
-        <w:t xml:space="preserve"> the message filter viewed by the user is used by the user to filter message content. For example, the user can select only information messages. Filter properties are also available to filter messages based on the source of the message, rather than content</w:t>
+        <w:t>s logged from a message filter. Note, the message filter viewed by the user is used by the user to filter message content. For example, the user can select only information messages. Filter properties are also available to filter messages based on the source of the message, rather than content</w:t>
       </w:r>
       <w:r>
         <w:t>.</w:t>
@@ -10379,20 +10088,11 @@
         <w:t>filtering</w:t>
       </w:r>
       <w:r>
-        <w:t xml:space="preserve"> based on the source of the message. Note</w:t>
-      </w:r>
-      <w:proofErr w:type="gramStart"/>
-      <w:r>
-        <w:t>,</w:t>
-      </w:r>
-      <w:proofErr w:type="gramEnd"/>
-      <w:r>
-        <w:t xml:space="preserve"> this is different to the message filter presented to the user which allows the user to filter based on message type.</w:t>
-      </w:r>
-    </w:p>
-    <w:p>
-      <w:r>
-        <w:lastRenderedPageBreak/>
+        <w:t xml:space="preserve"> based on the source of the message. Note, this is different to the message filter presented to the user which allows the user to filter based on message type.</w:t>
+      </w:r>
+    </w:p>
+    <w:p>
+      <w:r>
         <w:t>Each QE widget can be given a message source ID (the messageSourceId property). The GUI designer is free to allocate any ID to any widget. IDs do not need to be unique, so a set of widgets might have the same message source ID if required.</w:t>
       </w:r>
     </w:p>
@@ -10583,7 +10283,7 @@
       <w:pPr>
         <w:pStyle w:val="Heading2"/>
       </w:pPr>
-      <w:bookmarkStart w:id="76" w:name="_Toc352095924"/>
+      <w:bookmarkStart w:id="76" w:name="_Toc352102146"/>
       <w:r>
         <w:t>QEPvProperties</w:t>
       </w:r>
@@ -10593,7 +10293,7 @@
       <w:pPr>
         <w:pStyle w:val="Heading2"/>
       </w:pPr>
-      <w:bookmarkStart w:id="77" w:name="_Toc352095925"/>
+      <w:bookmarkStart w:id="77" w:name="_Toc352102147"/>
       <w:r>
         <w:t>QERecipe</w:t>
       </w:r>
@@ -10603,7 +10303,7 @@
       <w:pPr>
         <w:pStyle w:val="Heading2"/>
       </w:pPr>
-      <w:bookmarkStart w:id="78" w:name="_Toc352095926"/>
+      <w:bookmarkStart w:id="78" w:name="_Toc352102148"/>
       <w:r>
         <w:t>QEScript</w:t>
       </w:r>
@@ -10613,7 +10313,7 @@
       <w:pPr>
         <w:pStyle w:val="Heading2"/>
       </w:pPr>
-      <w:bookmarkStart w:id="79" w:name="_Toc352095927"/>
+      <w:bookmarkStart w:id="79" w:name="_Toc352102149"/>
       <w:r>
         <w:t>QEStripChart</w:t>
       </w:r>
@@ -10623,7 +10323,7 @@
       <w:pPr>
         <w:pStyle w:val="Heading2"/>
       </w:pPr>
-      <w:bookmarkStart w:id="80" w:name="_Toc352095928"/>
+      <w:bookmarkStart w:id="80" w:name="_Toc352102150"/>
       <w:r>
         <w:t>QEPeriodic</w:t>
       </w:r>
@@ -10633,7 +10333,7 @@
       <w:pPr>
         <w:pStyle w:val="Heading2"/>
       </w:pPr>
-      <w:bookmarkStart w:id="81" w:name="_Toc352095929"/>
+      <w:bookmarkStart w:id="81" w:name="_Toc352102151"/>
       <w:r>
         <w:t>QESubstitutedLabel</w:t>
       </w:r>
@@ -10643,7 +10343,7 @@
       <w:pPr>
         <w:pStyle w:val="Heading2"/>
       </w:pPr>
-      <w:bookmarkStart w:id="82" w:name="_Toc352095930"/>
+      <w:bookmarkStart w:id="82" w:name="_Toc352102152"/>
       <w:r>
         <w:t>QELineEdit</w:t>
       </w:r>
@@ -10653,7 +10353,7 @@
       <w:pPr>
         <w:pStyle w:val="Heading2"/>
       </w:pPr>
-      <w:bookmarkStart w:id="83" w:name="_Toc352095931"/>
+      <w:bookmarkStart w:id="83" w:name="_Toc352102153"/>
       <w:r>
         <w:t>QEPushButton</w:t>
       </w:r>
@@ -10715,7 +10415,6 @@
         </w:numPr>
       </w:pPr>
       <w:r>
-        <w:lastRenderedPageBreak/>
         <w:t>R</w:t>
       </w:r>
       <w:r>
@@ -10903,14 +10602,12 @@
           <w:numId w:val="26"/>
         </w:numPr>
       </w:pPr>
-      <w:proofErr w:type="gramStart"/>
       <w:r>
         <w:rPr>
           <w:b/>
         </w:rPr>
         <w:t>variable</w:t>
       </w:r>
-      <w:proofErr w:type="gramEnd"/>
       <w:r>
         <w:rPr>
           <w:b/>
@@ -10933,35 +10630,23 @@
           <w:numId w:val="26"/>
         </w:numPr>
       </w:pPr>
-      <w:proofErr w:type="gramStart"/>
       <w:r>
         <w:rPr>
           <w:b/>
         </w:rPr>
-        <w:t>variable</w:t>
-      </w:r>
-      <w:proofErr w:type="gramEnd"/>
+        <w:t>variable Substitutions</w:t>
+      </w:r>
       <w:r>
         <w:rPr>
           <w:b/>
         </w:rPr>
-        <w:t xml:space="preserve"> Substitutions</w:t>
-      </w:r>
-      <w:r>
-        <w:rPr>
-          <w:b/>
-        </w:rPr>
         <w:br/>
       </w:r>
       <w:r>
         <w:t>Macro substitutions to apply to ‘variable’ and ‘altReadbackVariable’ properties</w:t>
       </w:r>
       <w:r>
-        <w:t xml:space="preserve">. Note, the </w:t>
-      </w:r>
-      <w:r>
-        <w:lastRenderedPageBreak/>
-        <w:t xml:space="preserve">variableSubstitutions property is also applied to pressText, releaseText, and clickText properties prior to writing, is applied to the labelText property if present, and is </w:t>
+        <w:t xml:space="preserve">. Note, the variableSubstitutions property is also applied to pressText, releaseText, and clickText properties prior to writing, is applied to the labelText property if present, and is </w:t>
       </w:r>
       <w:r>
         <w:t xml:space="preserve">used in any GUI filename and </w:t>
@@ -10978,14 +10663,12 @@
           <w:numId w:val="26"/>
         </w:numPr>
       </w:pPr>
-      <w:proofErr w:type="gramStart"/>
       <w:r>
         <w:rPr>
           <w:b/>
         </w:rPr>
         <w:t>password</w:t>
       </w:r>
-      <w:proofErr w:type="gramEnd"/>
       <w:r>
         <w:br/>
         <w:t>Password user will need to enter before any action is taken.</w:t>
@@ -11018,14 +10701,12 @@
           <w:numId w:val="26"/>
         </w:numPr>
       </w:pPr>
-      <w:proofErr w:type="gramStart"/>
       <w:r>
         <w:rPr>
           <w:b/>
         </w:rPr>
         <w:t>writeOnPress</w:t>
       </w:r>
-      <w:proofErr w:type="gramEnd"/>
       <w:r>
         <w:br/>
         <w:t>If true, the 'pressText' property is written when the button is pressed. Default is false</w:t>
@@ -11042,14 +10723,12 @@
           <w:numId w:val="26"/>
         </w:numPr>
       </w:pPr>
-      <w:proofErr w:type="gramStart"/>
       <w:r>
         <w:rPr>
           <w:b/>
         </w:rPr>
         <w:t>writeOnRelease</w:t>
       </w:r>
-      <w:proofErr w:type="gramEnd"/>
       <w:r>
         <w:br/>
         <w:t>If true, the 'releaseText' property is written when the button is released. Default is false</w:t>
@@ -11063,14 +10742,12 @@
           <w:numId w:val="26"/>
         </w:numPr>
       </w:pPr>
-      <w:proofErr w:type="gramStart"/>
       <w:r>
         <w:rPr>
           <w:b/>
         </w:rPr>
         <w:t>writeOnClick</w:t>
       </w:r>
-      <w:proofErr w:type="gramEnd"/>
       <w:r>
         <w:br/>
         <w:t>If true, the 'clickText' property is written when the button is clicked. Default is true</w:t>
@@ -11084,14 +10761,12 @@
           <w:numId w:val="26"/>
         </w:numPr>
       </w:pPr>
-      <w:proofErr w:type="gramStart"/>
       <w:r>
         <w:rPr>
           <w:b/>
         </w:rPr>
         <w:t>pressText</w:t>
       </w:r>
-      <w:proofErr w:type="gramEnd"/>
       <w:r>
         <w:br/>
         <w:t>Value written when user presses button if 'writeOnPress' property is true</w:t>
@@ -11108,15 +10783,11 @@
       </w:r>
       <w:r>
         <w:br/>
-        <w:t>Note</w:t>
-      </w:r>
-      <w:proofErr w:type="gramStart"/>
-      <w:r>
-        <w:t>,</w:t>
-      </w:r>
-      <w:proofErr w:type="gramEnd"/>
-      <w:r>
-        <w:t xml:space="preserve"> the variableSubstitutions property is also applied to this property before writing. For example, if the property contains MY$(ITEM) and the variable substitutions contains ITEM=CAR, MYCAR will be written.</w:t>
+        <w:t>Note, the variableSubstitutions property is also applied to this property before writing. For example, if the property contains MY$(ITEM) and the variable substitutions contains ITEM=CAR, MYCAR will be written.</w:t>
+      </w:r>
+      <w:r>
+        <w:br/>
+        <w:t>Note, for variables with enumerated values in the database, the text must match one of the enumerated values. So if a variable is set up to display ‘Off’ and ‘On’ instead of 0 or 1, then the press text must be ‘Off’ or ‘On’, not 0 or 1.</w:t>
       </w:r>
     </w:p>
     <w:p>
@@ -11127,14 +10798,12 @@
           <w:numId w:val="26"/>
         </w:numPr>
       </w:pPr>
-      <w:proofErr w:type="gramStart"/>
       <w:r>
         <w:rPr>
           <w:b/>
         </w:rPr>
         <w:t>releaseText</w:t>
       </w:r>
-      <w:proofErr w:type="gramEnd"/>
       <w:r>
         <w:br/>
         <w:t>Value written when user releases button if 'writeOnRelease' property is true</w:t>
@@ -11154,15 +10823,11 @@
       </w:r>
       <w:r>
         <w:br/>
-        <w:t>Note</w:t>
-      </w:r>
-      <w:proofErr w:type="gramStart"/>
-      <w:r>
-        <w:t>,</w:t>
-      </w:r>
-      <w:proofErr w:type="gramEnd"/>
-      <w:r>
-        <w:t xml:space="preserve"> the variableSubstitutions property is also applied to this property before writing. For example, if the property contains MY$(ITEM) and the variable substitutions contains ITEM=CAR, MYCAR will be written.</w:t>
+        <w:t>Note, the variableSubstitutions property is also applied to this property before writing. For example, if the property contains MY$(ITEM) and the variable substitutions contains ITEM=CAR, MYCAR will be written.</w:t>
+      </w:r>
+      <w:r>
+        <w:br/>
+        <w:t>Note, for variables with enumerated values in the database, the text must match one of the enumerated values. So if a variable is set up to display ‘Off’ and ‘On’ instead of 0 or 1, then the press text must be ‘Off’ or ‘On’, not 0 or 1.</w:t>
       </w:r>
     </w:p>
     <w:p>
@@ -11173,14 +10838,12 @@
           <w:numId w:val="26"/>
         </w:numPr>
       </w:pPr>
-      <w:proofErr w:type="gramStart"/>
       <w:r>
         <w:rPr>
           <w:b/>
         </w:rPr>
         <w:t>clickText</w:t>
       </w:r>
-      <w:proofErr w:type="gramEnd"/>
       <w:r>
         <w:br/>
         <w:t>Value written when user clicks button if 'writeOnClick' property is true</w:t>
@@ -11200,15 +10863,11 @@
       </w:r>
       <w:r>
         <w:br/>
-        <w:t>Note</w:t>
-      </w:r>
-      <w:proofErr w:type="gramStart"/>
-      <w:r>
-        <w:t>,</w:t>
-      </w:r>
-      <w:proofErr w:type="gramEnd"/>
-      <w:r>
-        <w:t xml:space="preserve"> the variableSubstitutions property is also applied to this property before writing. For example, if the property contains MY$(ITEM) and the variable substitutions contains ITEM=CAR, MYCAR will be written.</w:t>
+        <w:t>Note, the variableSubstitutions property is also applied to this property before writing. For example, if the property contains MY$(ITEM) and the variable substitutions contains ITEM=CAR, MYCAR will be written.</w:t>
+      </w:r>
+      <w:r>
+        <w:br/>
+        <w:t>Note, for variables with enumerated values in the database, the text must match one of the enumerated values. So if a variable is set up to display ‘Off’ and ‘On’ instead of 0 or 1, then the press text must be ‘Off’ or ‘On’, not 0 or 1.</w:t>
       </w:r>
     </w:p>
     <w:p>
@@ -11219,14 +10878,12 @@
           <w:numId w:val="26"/>
         </w:numPr>
       </w:pPr>
-      <w:proofErr w:type="gramStart"/>
       <w:r>
         <w:rPr>
           <w:b/>
         </w:rPr>
         <w:t>clickCheckedText</w:t>
       </w:r>
-      <w:proofErr w:type="gramEnd"/>
       <w:r>
         <w:br/>
         <w:t>Text used to compare with text written or read to determine if push button should be marked as checked.</w:t>
@@ -11252,7 +10909,6 @@
         <w:rPr>
           <w:b/>
         </w:rPr>
-        <w:lastRenderedPageBreak/>
         <w:t>Good example:</w:t>
       </w:r>
       <w:r>
@@ -11274,15 +10930,7 @@
         <w:t>Bad example:</w:t>
       </w:r>
       <w:r>
-        <w:t xml:space="preserve"> formatting set to diaplay a data value of '1' as '</w:t>
-      </w:r>
-      <w:proofErr w:type="gramStart"/>
-      <w:r>
-        <w:t>On</w:t>
-      </w:r>
-      <w:proofErr w:type="gramEnd"/>
-      <w:r>
-        <w:t>', clickCheckedText is 'On', clickText is '1'. In this example, the push button will be checked when a data update occurs with a value of 1 but, although a valid value will be written when clicked, the button will not be checked when clicked as '1' is not the same as 'On'.</w:t>
+        <w:t xml:space="preserve"> formatting set to diaplay a data value of '1' as 'On', clickCheckedText is 'On', clickText is '1'. In this example, the push button will be checked when a data update occurs with a value of 1 but, although a valid value will be written when clicked, the button will not be checked when clicked as '1' is not the same as 'On'.</w:t>
       </w:r>
     </w:p>
     <w:p>
@@ -11300,15 +10948,7 @@
       </w:r>
       <w:r>
         <w:br/>
-        <w:t>Note</w:t>
-      </w:r>
-      <w:proofErr w:type="gramStart"/>
-      <w:r>
-        <w:t>,</w:t>
-      </w:r>
-      <w:proofErr w:type="gramEnd"/>
-      <w:r>
-        <w:t xml:space="preserve"> the variableSubstitutions property is also applied to this property before writing. For example, if the property contains MY$(ITEM) and the variable substitutions contains ITEM=CAR, MYCAR will be written.</w:t>
+        <w:t>Note, the variableSubstitutions property is also applied to this property before writing. For example, if the property contains MY$(ITEM) and the variable substitutions contains ITEM=CAR, MYCAR will be written.</w:t>
       </w:r>
     </w:p>
     <w:p>
@@ -11349,14 +10989,12 @@
           <w:numId w:val="26"/>
         </w:numPr>
       </w:pPr>
-      <w:proofErr w:type="gramStart"/>
       <w:r>
         <w:rPr>
           <w:b/>
         </w:rPr>
         <w:t>subscribe</w:t>
       </w:r>
-      <w:proofErr w:type="gramEnd"/>
       <w:r>
         <w:br/>
         <w:t>If checked</w:t>
@@ -11373,14 +11011,12 @@
           <w:numId w:val="26"/>
         </w:numPr>
       </w:pPr>
-      <w:proofErr w:type="gramStart"/>
       <w:r>
         <w:rPr>
           <w:b/>
         </w:rPr>
         <w:t>variable</w:t>
       </w:r>
-      <w:proofErr w:type="gramEnd"/>
       <w:r>
         <w:rPr>
           <w:b/>
@@ -11403,14 +11039,12 @@
           <w:numId w:val="26"/>
         </w:numPr>
       </w:pPr>
-      <w:proofErr w:type="gramStart"/>
       <w:r>
         <w:rPr>
           <w:b/>
         </w:rPr>
         <w:t>altReadbackVariable</w:t>
       </w:r>
-      <w:proofErr w:type="gramEnd"/>
       <w:r>
         <w:rPr>
           <w:b/>
@@ -11429,24 +11063,16 @@
           <w:numId w:val="26"/>
         </w:numPr>
       </w:pPr>
-      <w:proofErr w:type="gramStart"/>
       <w:r>
         <w:rPr>
           <w:b/>
         </w:rPr>
-        <w:t>variable</w:t>
-      </w:r>
-      <w:proofErr w:type="gramEnd"/>
+        <w:t>variable Substitutions</w:t>
+      </w:r>
       <w:r>
         <w:rPr>
           <w:b/>
         </w:rPr>
-        <w:t xml:space="preserve"> Substitutions</w:t>
-      </w:r>
-      <w:r>
-        <w:rPr>
-          <w:b/>
-        </w:rPr>
         <w:br/>
       </w:r>
       <w:r>
@@ -11459,18 +11085,10 @@
         <w:t xml:space="preserve"> </w:t>
       </w:r>
       <w:r>
-        <w:t xml:space="preserve">Note, the variableSubstitutions property is also applied to pressText, releaseText, and clickText properties prior to writing, is applied to the labelText property if present, and </w:t>
-      </w:r>
-      <w:proofErr w:type="gramStart"/>
-      <w:r>
-        <w:t xml:space="preserve">is </w:t>
-      </w:r>
-      <w:r>
-        <w:t>,</w:t>
-      </w:r>
-      <w:proofErr w:type="gramEnd"/>
-      <w:r>
-        <w:t xml:space="preserve"> and is used in any GUI filename and </w:t>
+        <w:t xml:space="preserve">Note, the variableSubstitutions property is also applied to pressText, releaseText, and clickText properties prior to writing, is applied to the labelText property if present, and is </w:t>
+      </w:r>
+      <w:r>
+        <w:t xml:space="preserve">, and is used in any GUI filename and </w:t>
       </w:r>
       <w:r>
         <w:t>passed on to any new GUI launched by the QE button.</w:t>
@@ -11484,14 +11102,12 @@
           <w:numId w:val="26"/>
         </w:numPr>
       </w:pPr>
-      <w:proofErr w:type="gramStart"/>
       <w:r>
         <w:rPr>
           <w:b/>
         </w:rPr>
         <w:t>updateOption</w:t>
       </w:r>
-      <w:proofErr w:type="gramEnd"/>
       <w:r>
         <w:br/>
         <w:t>Used to determine if</w:t>
@@ -11601,15 +11217,12 @@
           <w:numId w:val="26"/>
         </w:numPr>
       </w:pPr>
-      <w:proofErr w:type="gramStart"/>
       <w:r>
         <w:rPr>
           <w:b/>
         </w:rPr>
-        <w:lastRenderedPageBreak/>
         <w:t>alignment</w:t>
       </w:r>
-      <w:proofErr w:type="gramEnd"/>
       <w:r>
         <w:br/>
       </w:r>
@@ -11647,14 +11260,12 @@
           <w:numId w:val="26"/>
         </w:numPr>
       </w:pPr>
-      <w:proofErr w:type="gramStart"/>
       <w:r>
         <w:rPr>
           <w:b/>
         </w:rPr>
         <w:t>labelText</w:t>
       </w:r>
-      <w:proofErr w:type="gramEnd"/>
       <w:r>
         <w:br/>
       </w:r>
@@ -11683,15 +11294,7 @@
         <w:br/>
       </w:r>
       <w:r>
-        <w:t xml:space="preserve">For example, a button in a sub form may have a 'labelText' property of 'Turn Pump $(PUMPNUM) </w:t>
-      </w:r>
-      <w:proofErr w:type="gramStart"/>
-      <w:r>
-        <w:t>On</w:t>
-      </w:r>
-      <w:proofErr w:type="gramEnd"/>
-      <w:r>
-        <w:t>'.</w:t>
+        <w:t>For example, a button in a sub form may have a 'labelText' property of 'Turn Pump $(PUMPNUM) On'.</w:t>
       </w:r>
       <w:r>
         <w:br/>
@@ -11736,7 +11339,6 @@
           <w:numId w:val="26"/>
         </w:numPr>
       </w:pPr>
-      <w:proofErr w:type="gramStart"/>
       <w:r>
         <w:rPr>
           <w:b/>
@@ -11749,7 +11351,6 @@
         </w:rPr>
         <w:t>rogram</w:t>
       </w:r>
-      <w:proofErr w:type="gramEnd"/>
       <w:r>
         <w:br/>
       </w:r>
@@ -11785,14 +11386,12 @@
           <w:numId w:val="26"/>
         </w:numPr>
       </w:pPr>
-      <w:proofErr w:type="gramStart"/>
       <w:r>
         <w:rPr>
           <w:b/>
         </w:rPr>
         <w:t>arguments</w:t>
       </w:r>
-      <w:proofErr w:type="gramEnd"/>
       <w:r>
         <w:br/>
       </w:r>
@@ -11838,14 +11437,12 @@
           <w:numId w:val="26"/>
         </w:numPr>
       </w:pPr>
-      <w:proofErr w:type="gramStart"/>
       <w:r>
         <w:rPr>
           <w:b/>
         </w:rPr>
         <w:t>guiFile</w:t>
       </w:r>
-      <w:proofErr w:type="gramEnd"/>
       <w:r>
         <w:br/>
       </w:r>
@@ -11904,14 +11501,12 @@
           <w:numId w:val="26"/>
         </w:numPr>
       </w:pPr>
-      <w:proofErr w:type="gramStart"/>
       <w:r>
         <w:rPr>
           <w:b/>
         </w:rPr>
         <w:t>creationOption</w:t>
       </w:r>
-      <w:proofErr w:type="gramEnd"/>
       <w:r>
         <w:br/>
       </w:r>
@@ -11987,7 +11582,6 @@
         </w:numPr>
       </w:pPr>
       <w:r>
-        <w:lastRenderedPageBreak/>
         <w:t>NewWindow</w:t>
       </w:r>
       <w:r>
@@ -12005,14 +11599,12 @@
           <w:numId w:val="26"/>
         </w:numPr>
       </w:pPr>
-      <w:proofErr w:type="gramStart"/>
       <w:r>
         <w:rPr>
           <w:b/>
         </w:rPr>
         <w:t>variableSubstitutions</w:t>
       </w:r>
-      <w:proofErr w:type="gramEnd"/>
       <w:r>
         <w:rPr>
           <w:b/>
@@ -12047,14 +11639,12 @@
           <w:numId w:val="26"/>
         </w:numPr>
       </w:pPr>
-      <w:proofErr w:type="gramStart"/>
       <w:r>
         <w:rPr>
           <w:b/>
         </w:rPr>
         <w:t>prioritySubstitutions</w:t>
       </w:r>
-      <w:proofErr w:type="gramEnd"/>
       <w:r>
         <w:br/>
         <w:t xml:space="preserve">The prioritySubstitutions property is added to the list of macro substations provided to the new form being opened by the QE button. The macro substitutions present in the prioritySubstitutions property </w:t>
@@ -12080,7 +11670,6 @@
           <w:noProof/>
           <w:lang w:eastAsia="en-AU"/>
         </w:rPr>
-        <w:lastRenderedPageBreak/>
         <w:drawing>
           <wp:inline distT="0" distB="0" distL="0" distR="0">
             <wp:extent cx="3387436" cy="4669774"/>
@@ -12142,7 +11731,7 @@
       <w:pPr>
         <w:pStyle w:val="Heading2"/>
       </w:pPr>
-      <w:bookmarkStart w:id="84" w:name="_Toc352095932"/>
+      <w:bookmarkStart w:id="84" w:name="_Toc352102154"/>
       <w:r>
         <w:t>QEShape</w:t>
       </w:r>
@@ -12152,7 +11741,7 @@
       <w:pPr>
         <w:pStyle w:val="Heading2"/>
       </w:pPr>
-      <w:bookmarkStart w:id="85" w:name="_Toc352095933"/>
+      <w:bookmarkStart w:id="85" w:name="_Toc352102155"/>
       <w:r>
         <w:t>QESimpleShape</w:t>
       </w:r>
@@ -12255,7 +11844,6 @@
     </w:p>
     <w:p>
       <w:r>
-        <w:lastRenderedPageBreak/>
         <w:t xml:space="preserve">When the </w:t>
       </w:r>
       <w:r>
@@ -12283,15 +11871,7 @@
         <w:t xml:space="preserve">and so on </w:t>
       </w:r>
       <w:r>
-        <w:t xml:space="preserve">to colour15. The value of the PV must be capable of being interpreted as an integer. </w:t>
-      </w:r>
-      <w:proofErr w:type="gramStart"/>
-      <w:r>
-        <w:t>Modulo 16 arithmetic</w:t>
-      </w:r>
-      <w:proofErr w:type="gramEnd"/>
-      <w:r>
-        <w:t xml:space="preserve"> is used to ensure the PV value yield</w:t>
+        <w:t>to colour15. The value of the PV must be capable of being interpreted as an integer. Modulo 16 arithmetic is used to ensure the PV value yield</w:t>
       </w:r>
       <w:r>
         <w:t>s</w:t>
@@ -12300,15 +11880,7 @@
         <w:t xml:space="preserve"> a number in the range 0 to 15.</w:t>
       </w:r>
       <w:r>
-        <w:t xml:space="preserve"> The selection of the number of colours properties was some-what arbitrary. 16 </w:t>
-      </w:r>
-      <w:proofErr w:type="gramStart"/>
-      <w:r>
-        <w:t>was</w:t>
-      </w:r>
-      <w:proofErr w:type="gramEnd"/>
-      <w:r>
-        <w:t xml:space="preserve"> chosen so that a colour could be associated with each value of an mbbi/mbbo record. </w:t>
+        <w:t xml:space="preserve"> The selection of the number of colours properties was some-what arbitrary. 16 was chosen so that a colour could be associated with each value of an mbbi/mbbo record. </w:t>
       </w:r>
     </w:p>
     <w:p>
@@ -12510,7 +12082,6 @@
           <w:noProof/>
           <w:lang w:eastAsia="en-AU"/>
         </w:rPr>
-        <w:lastRenderedPageBreak/>
         <w:t xml:space="preserve">     </w:t>
       </w:r>
       <w:r>
@@ -12583,7 +12154,7 @@
       <w:pPr>
         <w:pStyle w:val="Heading2"/>
       </w:pPr>
-      <w:bookmarkStart w:id="90" w:name="_Toc352095934"/>
+      <w:bookmarkStart w:id="90" w:name="_Toc352102156"/>
       <w:r>
         <w:t>QESlider</w:t>
       </w:r>
@@ -12593,7 +12164,7 @@
       <w:pPr>
         <w:pStyle w:val="Heading2"/>
       </w:pPr>
-      <w:bookmarkStart w:id="91" w:name="_Toc352095935"/>
+      <w:bookmarkStart w:id="91" w:name="_Toc352102157"/>
       <w:r>
         <w:t>QESpinBox</w:t>
       </w:r>
@@ -12603,7 +12174,7 @@
       <w:pPr>
         <w:pStyle w:val="Heading2"/>
       </w:pPr>
-      <w:bookmarkStart w:id="92" w:name="_Toc352095936"/>
+      <w:bookmarkStart w:id="92" w:name="_Toc352102158"/>
       <w:r>
         <w:t>QEComboBox</w:t>
       </w:r>
@@ -12615,7 +12186,7 @@
       </w:pPr>
       <w:bookmarkStart w:id="93" w:name="_Ref346717578"/>
       <w:bookmarkStart w:id="94" w:name="_Ref346717591"/>
-      <w:bookmarkStart w:id="95" w:name="_Toc352095937"/>
+      <w:bookmarkStart w:id="95" w:name="_Toc352102159"/>
       <w:r>
         <w:t>QEForm</w:t>
       </w:r>
@@ -12703,15 +12274,7 @@
         </w:numPr>
       </w:pPr>
       <w:r>
-        <w:t xml:space="preserve">The </w:t>
-      </w:r>
-      <w:proofErr w:type="gramStart"/>
-      <w:r>
-        <w:t>contents of a QEForm is</w:t>
-      </w:r>
-      <w:proofErr w:type="gramEnd"/>
-      <w:r>
-        <w:t xml:space="preserve"> </w:t>
+        <w:t xml:space="preserve">The contents of a QEForm is </w:t>
       </w:r>
       <w:r>
         <w:t>dynamic</w:t>
@@ -12735,7 +12298,6 @@
         </w:numPr>
       </w:pPr>
       <w:r>
-        <w:lastRenderedPageBreak/>
         <w:t>The .ui file used to generate the contents of a QEForm is monitored and re-loaded if it changes.</w:t>
       </w:r>
     </w:p>
@@ -12881,11 +12443,9 @@
           <w:numId w:val="38"/>
         </w:numPr>
       </w:pPr>
-      <w:proofErr w:type="gramStart"/>
       <w:r>
         <w:t>uiFile</w:t>
       </w:r>
-      <w:proofErr w:type="gramEnd"/>
       <w:r>
         <w:br/>
         <w:t xml:space="preserve">File name of the user interface file to be presented. Refer to </w:t>
@@ -12938,11 +12498,9 @@
           <w:numId w:val="38"/>
         </w:numPr>
       </w:pPr>
-      <w:proofErr w:type="gramStart"/>
       <w:r>
         <w:t>handleGuiLaunch</w:t>
       </w:r>
-      <w:proofErr w:type="gramEnd"/>
       <w:r>
         <w:br/>
         <w:t>If set the QEForm will supply the slot used by any QE widgets it creates to launch new QUIs. (Typically it is QE buttons that will use this slot.)</w:t>
@@ -12960,11 +12518,9 @@
           <w:numId w:val="38"/>
         </w:numPr>
       </w:pPr>
-      <w:proofErr w:type="gramStart"/>
       <w:r>
         <w:t>resizeContents</w:t>
       </w:r>
-      <w:proofErr w:type="gramEnd"/>
       <w:r>
         <w:br/>
         <w:t xml:space="preserve">If set, the QEForm will resize the top level widget of the .ui file it opens (and set other size and border related properties) to match itself. This is useful if the QEForm is used </w:t>
@@ -13003,7 +12559,6 @@
     </w:p>
     <w:p>
       <w:r>
-        <w:lastRenderedPageBreak/>
         <w:t xml:space="preserve">In </w:t>
       </w:r>
       <w:r>
@@ -13132,7 +12687,7 @@
       <w:pPr>
         <w:pStyle w:val="Heading2"/>
       </w:pPr>
-      <w:bookmarkStart w:id="97" w:name="_Toc352095938"/>
+      <w:bookmarkStart w:id="97" w:name="_Toc352102160"/>
       <w:r>
         <w:t>QEPlot</w:t>
       </w:r>
@@ -13142,7 +12697,7 @@
       <w:pPr>
         <w:pStyle w:val="Heading2"/>
       </w:pPr>
-      <w:bookmarkStart w:id="98" w:name="_Toc352095939"/>
+      <w:bookmarkStart w:id="98" w:name="_Toc352102161"/>
       <w:r>
         <w:t>QEImage</w:t>
       </w:r>
@@ -13258,7 +12813,6 @@
         </w:numPr>
       </w:pPr>
       <w:r>
-        <w:lastRenderedPageBreak/>
         <w:t xml:space="preserve">To pause image updating, press </w:t>
       </w:r>
       <w:r>
@@ -13660,15 +13214,7 @@
         <w:ind w:left="709"/>
       </w:pPr>
       <w:r>
-        <w:t xml:space="preserve">The image may </w:t>
-      </w:r>
-      <w:proofErr w:type="gramStart"/>
-      <w:r>
-        <w:t>zoomed</w:t>
-      </w:r>
-      <w:proofErr w:type="gramEnd"/>
-      <w:r>
-        <w:t xml:space="preserve"> </w:t>
+        <w:t xml:space="preserve">The image may zoomed </w:t>
       </w:r>
       <w:r>
         <w:t xml:space="preserve">and set to an initial scroll position </w:t>
@@ -13764,11 +13310,7 @@
         <w:fldChar w:fldCharType="end"/>
       </w:r>
       <w:r>
-        <w:t xml:space="preserve"> for an example of rotated </w:t>
-      </w:r>
-      <w:r>
-        <w:lastRenderedPageBreak/>
-        <w:t>images.</w:t>
+        <w:t xml:space="preserve"> for an example of rotated images.</w:t>
       </w:r>
       <w:r>
         <w:br/>
@@ -14042,11 +13584,7 @@
       </w:r>
       <w:r>
         <w:br/>
-        <w:t xml:space="preserve">After the area mark-ups are drawn, the mouse can be used to drag the markups to a new location to drag individual sides or corners to a new location. The area can be cleared by </w:t>
-      </w:r>
-      <w:r>
-        <w:lastRenderedPageBreak/>
-        <w:t>right clicking over the outline and selecting ‘Clear’</w:t>
+        <w:t>After the area mark-ups are drawn, the mouse can be used to drag the markups to a new location to drag individual sides or corners to a new location. The area can be cleared by right clicking over the outline and selecting ‘Clear’</w:t>
       </w:r>
       <w:r>
         <w:br/>
@@ -14499,11 +14037,7 @@
         <w:t xml:space="preserve">be set by moving the brightness and contrast sliders </w:t>
       </w:r>
       <w:r>
-        <w:t xml:space="preserve">as required. Local brightness and contrast are independant of areaDetector brightness and contrast settings. If ‘auto brightness and </w:t>
-      </w:r>
-      <w:r>
-        <w:lastRenderedPageBreak/>
-        <w:t>contrast’ is checked then selecting any area or region of interest will cause the brightness and contrast to be adjusted so match the range of pixel in the selected area. The reset button above the brightness and contrast sliders can be pressed to reset the controls to ‘normal’.</w:t>
+        <w:t>as required. Local brightness and contrast are independant of areaDetector brightness and contrast settings. If ‘auto brightness and contrast’ is checked then selecting any area or region of interest will cause the brightness and contrast to be adjusted so match the range of pixel in the selected area. The reset button above the brightness and contrast sliders can be pressed to reset the controls to ‘normal’.</w:t>
       </w:r>
     </w:p>
     <w:p>
@@ -14528,7 +14062,7 @@
                     <pic:cNvPicPr/>
                   </pic:nvPicPr>
                   <pic:blipFill>
-                    <a:blip r:embed="rId33"/>
+                    <a:blip r:embed="rId33" cstate="print"/>
                     <a:stretch>
                       <a:fillRect/>
                     </a:stretch>
@@ -14582,7 +14116,6 @@
           <w:noProof/>
           <w:lang w:eastAsia="en-AU"/>
         </w:rPr>
-        <w:lastRenderedPageBreak/>
         <w:drawing>
           <wp:inline distT="0" distB="0" distL="0" distR="0">
             <wp:extent cx="2098964" cy="2100972"/>
@@ -14645,7 +14178,6 @@
           <w:noProof/>
           <w:lang w:eastAsia="en-AU"/>
         </w:rPr>
-        <w:lastRenderedPageBreak/>
         <w:drawing>
           <wp:inline distT="0" distB="0" distL="0" distR="0">
             <wp:extent cx="5731510" cy="6240145"/>
@@ -14710,7 +14242,6 @@
           <w:noProof/>
           <w:lang w:eastAsia="en-AU"/>
         </w:rPr>
-        <w:lastRenderedPageBreak/>
         <w:drawing>
           <wp:inline distT="0" distB="0" distL="0" distR="0">
             <wp:extent cx="5731510" cy="4672330"/>
@@ -14779,7 +14310,7 @@
       <w:pPr>
         <w:pStyle w:val="Heading2"/>
       </w:pPr>
-      <w:bookmarkStart w:id="102" w:name="_Toc352095940"/>
+      <w:bookmarkStart w:id="102" w:name="_Toc352102162"/>
       <w:r>
         <w:t>QEFrame</w:t>
       </w:r>
@@ -14890,7 +14421,7 @@
       <w:pPr>
         <w:pStyle w:val="Heading2"/>
       </w:pPr>
-      <w:bookmarkStart w:id="103" w:name="_Toc352095941"/>
+      <w:bookmarkStart w:id="103" w:name="_Toc352102163"/>
       <w:r>
         <w:t>QELink</w:t>
       </w:r>
@@ -14909,7 +14440,6 @@
     <w:p/>
     <w:p>
       <w:r>
-        <w:lastRenderedPageBreak/>
         <w:t>Typically, a QE widget sends data update signals to a QELink widget which makes a comparison and signals a value to another widget depending on the comparison result. The output signal can be used to set a widget invisible, or enabled, or click a button, or set focus, or raise, or...</w:t>
       </w:r>
     </w:p>
@@ -14988,15 +14518,7 @@
     </w:p>
     <w:p>
       <w:r>
-        <w:t xml:space="preserve">Traditionally, the type of GUI functionality QELink widgets support has been </w:t>
-      </w:r>
-      <w:proofErr w:type="gramStart"/>
-      <w:r>
-        <w:t>effected</w:t>
-      </w:r>
-      <w:proofErr w:type="gramEnd"/>
-      <w:r>
-        <w:t xml:space="preserve"> by using EPICS database variables (often CALC records) to determine the state of GUI items. Where the variable is primarily a part of the control system this is appropriate. Where the variable is only present to support the GUI, then this functionality should be embedded in the GUI.</w:t>
+        <w:t>Traditionally, the type of GUI functionality QELink widgets support has been effected by using EPICS database variables (often CALC records) to determine the state of GUI items. Where the variable is primarily a part of the control system this is appropriate. Where the variable is only present to support the GUI, then this functionality should be embedded in the GUI.</w:t>
       </w:r>
     </w:p>
     <w:p>
@@ -15026,7 +14548,7 @@
                     </pic:cNvPicPr>
                   </pic:nvPicPr>
                   <pic:blipFill>
-                    <a:blip r:embed="rId37"/>
+                    <a:blip r:embed="rId37" cstate="print"/>
                     <a:srcRect/>
                     <a:stretch>
                       <a:fillRect/>
@@ -15059,8 +14581,8 @@
       <w:pPr>
         <w:pStyle w:val="Caption"/>
       </w:pPr>
-      <w:bookmarkStart w:id="104" w:name="_Ref352093292"/>
-      <w:bookmarkStart w:id="105" w:name="_Ref352093301"/>
+      <w:bookmarkStart w:id="104" w:name="_Ref352093301"/>
+      <w:bookmarkStart w:id="105" w:name="_Ref352093292"/>
       <w:r>
         <w:t xml:space="preserve">Figure </w:t>
       </w:r>
@@ -15072,14 +14594,14 @@
           <w:t>23</w:t>
         </w:r>
       </w:fldSimple>
+      <w:bookmarkEnd w:id="104"/>
+      <w:r>
+        <w:t xml:space="preserve"> QELink </w:t>
+      </w:r>
+      <w:r>
+        <w:t>being configured</w:t>
+      </w:r>
       <w:bookmarkEnd w:id="105"/>
-      <w:r>
-        <w:t xml:space="preserve"> QELink </w:t>
-      </w:r>
-      <w:r>
-        <w:t>being configured</w:t>
-      </w:r>
-      <w:bookmarkEnd w:id="104"/>
     </w:p>
     <w:p>
       <w:pPr>
@@ -15112,7 +14634,7 @@
                     </pic:cNvPicPr>
                   </pic:nvPicPr>
                   <pic:blipFill>
-                    <a:blip r:embed="rId38"/>
+                    <a:blip r:embed="rId38" cstate="print"/>
                     <a:srcRect/>
                     <a:stretch>
                       <a:fillRect/>
@@ -15176,7 +14698,7 @@
 
 <file path=word/endnotes.xml><?xml version="1.0" encoding="utf-8"?>
 <w:endnotes xmlns:ve="http://schemas.openxmlformats.org/markup-compatibility/2006" xmlns:o="urn:schemas-microsoft-com:office:office" xmlns:r="http://schemas.openxmlformats.org/officeDocument/2006/relationships" xmlns:m="http://schemas.openxmlformats.org/officeDocument/2006/math" xmlns:v="urn:schemas-microsoft-com:vml" xmlns:wp="http://schemas.openxmlformats.org/drawingml/2006/wordprocessingDrawing" xmlns:w10="urn:schemas-microsoft-com:office:word" xmlns:w="http://schemas.openxmlformats.org/wordprocessingml/2006/main" xmlns:wne="http://schemas.microsoft.com/office/word/2006/wordml">
-  <w:endnote w:type="separator" w:id="0">
+  <w:endnote w:type="separator" w:id="-1">
     <w:p>
       <w:pPr>
         <w:spacing w:after="0" w:line="240" w:lineRule="auto"/>
@@ -15186,7 +14708,7 @@
       </w:r>
     </w:p>
   </w:endnote>
-  <w:endnote w:type="continuationSeparator" w:id="1">
+  <w:endnote w:type="continuationSeparator" w:id="0">
     <w:p>
       <w:pPr>
         <w:spacing w:after="0" w:line="240" w:lineRule="auto"/>
@@ -15365,7 +14887,7 @@
               <w:color w:val="747476"/>
               <w:sz w:val="18"/>
             </w:rPr>
-            <w:t>30</w:t>
+            <w:t>23</w:t>
           </w:r>
           <w:r>
             <w:rPr>
@@ -15436,7 +14958,7 @@
 
 <file path=word/footnotes.xml><?xml version="1.0" encoding="utf-8"?>
 <w:footnotes xmlns:ve="http://schemas.openxmlformats.org/markup-compatibility/2006" xmlns:o="urn:schemas-microsoft-com:office:office" xmlns:r="http://schemas.openxmlformats.org/officeDocument/2006/relationships" xmlns:m="http://schemas.openxmlformats.org/officeDocument/2006/math" xmlns:v="urn:schemas-microsoft-com:vml" xmlns:wp="http://schemas.openxmlformats.org/drawingml/2006/wordprocessingDrawing" xmlns:w10="urn:schemas-microsoft-com:office:word" xmlns:w="http://schemas.openxmlformats.org/wordprocessingml/2006/main" xmlns:wne="http://schemas.microsoft.com/office/word/2006/wordml">
-  <w:footnote w:type="separator" w:id="0">
+  <w:footnote w:type="separator" w:id="-1">
     <w:p>
       <w:pPr>
         <w:spacing w:after="0" w:line="240" w:lineRule="auto"/>
@@ -15446,7 +14968,7 @@
       </w:r>
     </w:p>
   </w:footnote>
-  <w:footnote w:type="continuationSeparator" w:id="1">
+  <w:footnote w:type="continuationSeparator" w:id="0">
     <w:p>
       <w:pPr>
         <w:spacing w:after="0" w:line="240" w:lineRule="auto"/>
@@ -21358,7 +20880,7 @@
 </file>
 
 <file path=customXml/itemProps1.xml><?xml version="1.0" encoding="utf-8"?>
-<ds:datastoreItem xmlns:ds="http://schemas.openxmlformats.org/officeDocument/2006/customXml" ds:itemID="{712A538B-9053-48CB-AB64-F40C1AC6E30F}">
+<ds:datastoreItem xmlns:ds="http://schemas.openxmlformats.org/officeDocument/2006/customXml" ds:itemID="{F4326DFF-B741-43BB-A2BB-6C007DFE721A}">
   <ds:schemaRefs>
     <ds:schemaRef ds:uri="http://schemas.openxmlformats.org/officeDocument/2006/bibliography"/>
   </ds:schemaRefs>

</xml_diff>

<commit_message>
Allow '...' at the end of path names (in QEGui -p switch and in the environment variable QE_UI_PATH) which indicates search in all the paths sub-directories, rather than the path itself.
</commit_message>
<xml_diff>
--- a/documentation/source/QE_QEGuiAndUserInterfaceDesign.docx
+++ b/documentation/source/QE_QEGuiAndUserInterfaceDesign.docx
@@ -117,7 +117,10 @@
         <w:jc w:val="center"/>
       </w:pPr>
       <w:r>
-        <w:t>4 June</w:t>
+        <w:t>12</w:t>
+      </w:r>
+      <w:r>
+        <w:t xml:space="preserve"> June</w:t>
       </w:r>
       <w:r>
         <w:t xml:space="preserve"> 2013</w:t>
@@ -345,7 +348,7 @@
           <w:r>
             <w:fldChar w:fldCharType="separate"/>
           </w:r>
-          <w:hyperlink w:anchor="_Toc358102665" w:history="1">
+          <w:hyperlink w:anchor="_Toc358791946" w:history="1">
             <w:r>
               <w:rPr>
                 <w:rStyle w:val="Hyperlink"/>
@@ -372,7 +375,7 @@
                 <w:noProof/>
                 <w:webHidden/>
               </w:rPr>
-              <w:instrText xml:space="preserve"> PAGEREF _Toc358102665 \h </w:instrText>
+              <w:instrText xml:space="preserve"> PAGEREF _Toc358791946 \h </w:instrText>
             </w:r>
             <w:r>
               <w:rPr>
@@ -415,7 +418,7 @@
               <w:lang w:eastAsia="en-AU"/>
             </w:rPr>
           </w:pPr>
-          <w:hyperlink w:anchor="_Toc358102666" w:history="1">
+          <w:hyperlink w:anchor="_Toc358791947" w:history="1">
             <w:r>
               <w:rPr>
                 <w:rStyle w:val="Hyperlink"/>
@@ -442,7 +445,7 @@
                 <w:noProof/>
                 <w:webHidden/>
               </w:rPr>
-              <w:instrText xml:space="preserve"> PAGEREF _Toc358102666 \h </w:instrText>
+              <w:instrText xml:space="preserve"> PAGEREF _Toc358791947 \h </w:instrText>
             </w:r>
             <w:r>
               <w:rPr>
@@ -485,7 +488,7 @@
               <w:lang w:eastAsia="en-AU"/>
             </w:rPr>
           </w:pPr>
-          <w:hyperlink w:anchor="_Toc358102667" w:history="1">
+          <w:hyperlink w:anchor="_Toc358791948" w:history="1">
             <w:r>
               <w:rPr>
                 <w:rStyle w:val="Hyperlink"/>
@@ -512,7 +515,7 @@
                 <w:noProof/>
                 <w:webHidden/>
               </w:rPr>
-              <w:instrText xml:space="preserve"> PAGEREF _Toc358102667 \h </w:instrText>
+              <w:instrText xml:space="preserve"> PAGEREF _Toc358791948 \h </w:instrText>
             </w:r>
             <w:r>
               <w:rPr>
@@ -555,7 +558,7 @@
               <w:lang w:eastAsia="en-AU"/>
             </w:rPr>
           </w:pPr>
-          <w:hyperlink w:anchor="_Toc358102668" w:history="1">
+          <w:hyperlink w:anchor="_Toc358791949" w:history="1">
             <w:r>
               <w:rPr>
                 <w:rStyle w:val="Hyperlink"/>
@@ -582,7 +585,7 @@
                 <w:noProof/>
                 <w:webHidden/>
               </w:rPr>
-              <w:instrText xml:space="preserve"> PAGEREF _Toc358102668 \h </w:instrText>
+              <w:instrText xml:space="preserve"> PAGEREF _Toc358791949 \h </w:instrText>
             </w:r>
             <w:r>
               <w:rPr>
@@ -625,7 +628,7 @@
               <w:lang w:eastAsia="en-AU"/>
             </w:rPr>
           </w:pPr>
-          <w:hyperlink w:anchor="_Toc358102669" w:history="1">
+          <w:hyperlink w:anchor="_Toc358791950" w:history="1">
             <w:r>
               <w:rPr>
                 <w:rStyle w:val="Hyperlink"/>
@@ -652,7 +655,7 @@
                 <w:noProof/>
                 <w:webHidden/>
               </w:rPr>
-              <w:instrText xml:space="preserve"> PAGEREF _Toc358102669 \h </w:instrText>
+              <w:instrText xml:space="preserve"> PAGEREF _Toc358791950 \h </w:instrText>
             </w:r>
             <w:r>
               <w:rPr>
@@ -695,7 +698,7 @@
               <w:lang w:eastAsia="en-AU"/>
             </w:rPr>
           </w:pPr>
-          <w:hyperlink w:anchor="_Toc358102670" w:history="1">
+          <w:hyperlink w:anchor="_Toc358791951" w:history="1">
             <w:r>
               <w:rPr>
                 <w:rStyle w:val="Hyperlink"/>
@@ -722,7 +725,7 @@
                 <w:noProof/>
                 <w:webHidden/>
               </w:rPr>
-              <w:instrText xml:space="preserve"> PAGEREF _Toc358102670 \h </w:instrText>
+              <w:instrText xml:space="preserve"> PAGEREF _Toc358791951 \h </w:instrText>
             </w:r>
             <w:r>
               <w:rPr>
@@ -765,7 +768,7 @@
               <w:lang w:eastAsia="en-AU"/>
             </w:rPr>
           </w:pPr>
-          <w:hyperlink w:anchor="_Toc358102671" w:history="1">
+          <w:hyperlink w:anchor="_Toc358791952" w:history="1">
             <w:r>
               <w:rPr>
                 <w:rStyle w:val="Hyperlink"/>
@@ -792,7 +795,7 @@
                 <w:noProof/>
                 <w:webHidden/>
               </w:rPr>
-              <w:instrText xml:space="preserve"> PAGEREF _Toc358102671 \h </w:instrText>
+              <w:instrText xml:space="preserve"> PAGEREF _Toc358791952 \h </w:instrText>
             </w:r>
             <w:r>
               <w:rPr>
@@ -835,7 +838,7 @@
               <w:lang w:eastAsia="en-AU"/>
             </w:rPr>
           </w:pPr>
-          <w:hyperlink w:anchor="_Toc358102672" w:history="1">
+          <w:hyperlink w:anchor="_Toc358791953" w:history="1">
             <w:r>
               <w:rPr>
                 <w:rStyle w:val="Hyperlink"/>
@@ -862,7 +865,7 @@
                 <w:noProof/>
                 <w:webHidden/>
               </w:rPr>
-              <w:instrText xml:space="preserve"> PAGEREF _Toc358102672 \h </w:instrText>
+              <w:instrText xml:space="preserve"> PAGEREF _Toc358791953 \h </w:instrText>
             </w:r>
             <w:r>
               <w:rPr>
@@ -905,7 +908,7 @@
               <w:lang w:eastAsia="en-AU"/>
             </w:rPr>
           </w:pPr>
-          <w:hyperlink w:anchor="_Toc358102673" w:history="1">
+          <w:hyperlink w:anchor="_Toc358791954" w:history="1">
             <w:r>
               <w:rPr>
                 <w:rStyle w:val="Hyperlink"/>
@@ -932,7 +935,7 @@
                 <w:noProof/>
                 <w:webHidden/>
               </w:rPr>
-              <w:instrText xml:space="preserve"> PAGEREF _Toc358102673 \h </w:instrText>
+              <w:instrText xml:space="preserve"> PAGEREF _Toc358791954 \h </w:instrText>
             </w:r>
             <w:r>
               <w:rPr>
@@ -975,7 +978,7 @@
               <w:lang w:eastAsia="en-AU"/>
             </w:rPr>
           </w:pPr>
-          <w:hyperlink w:anchor="_Toc358102674" w:history="1">
+          <w:hyperlink w:anchor="_Toc358791955" w:history="1">
             <w:r>
               <w:rPr>
                 <w:rStyle w:val="Hyperlink"/>
@@ -1002,7 +1005,7 @@
                 <w:noProof/>
                 <w:webHidden/>
               </w:rPr>
-              <w:instrText xml:space="preserve"> PAGEREF _Toc358102674 \h </w:instrText>
+              <w:instrText xml:space="preserve"> PAGEREF _Toc358791955 \h </w:instrText>
             </w:r>
             <w:r>
               <w:rPr>
@@ -1045,7 +1048,7 @@
               <w:lang w:eastAsia="en-AU"/>
             </w:rPr>
           </w:pPr>
-          <w:hyperlink w:anchor="_Toc358102675" w:history="1">
+          <w:hyperlink w:anchor="_Toc358791956" w:history="1">
             <w:r>
               <w:rPr>
                 <w:rStyle w:val="Hyperlink"/>
@@ -1072,7 +1075,7 @@
                 <w:noProof/>
                 <w:webHidden/>
               </w:rPr>
-              <w:instrText xml:space="preserve"> PAGEREF _Toc358102675 \h </w:instrText>
+              <w:instrText xml:space="preserve"> PAGEREF _Toc358791956 \h </w:instrText>
             </w:r>
             <w:r>
               <w:rPr>
@@ -1115,7 +1118,7 @@
               <w:lang w:eastAsia="en-AU"/>
             </w:rPr>
           </w:pPr>
-          <w:hyperlink w:anchor="_Toc358102676" w:history="1">
+          <w:hyperlink w:anchor="_Toc358791957" w:history="1">
             <w:r>
               <w:rPr>
                 <w:rStyle w:val="Hyperlink"/>
@@ -1142,7 +1145,7 @@
                 <w:noProof/>
                 <w:webHidden/>
               </w:rPr>
-              <w:instrText xml:space="preserve"> PAGEREF _Toc358102676 \h </w:instrText>
+              <w:instrText xml:space="preserve"> PAGEREF _Toc358791957 \h </w:instrText>
             </w:r>
             <w:r>
               <w:rPr>
@@ -1162,7 +1165,7 @@
                 <w:noProof/>
                 <w:webHidden/>
               </w:rPr>
-              <w:t>8</w:t>
+              <w:t>9</w:t>
             </w:r>
             <w:r>
               <w:rPr>
@@ -1185,7 +1188,7 @@
               <w:lang w:eastAsia="en-AU"/>
             </w:rPr>
           </w:pPr>
-          <w:hyperlink w:anchor="_Toc358102677" w:history="1">
+          <w:hyperlink w:anchor="_Toc358791958" w:history="1">
             <w:r>
               <w:rPr>
                 <w:rStyle w:val="Hyperlink"/>
@@ -1212,7 +1215,7 @@
                 <w:noProof/>
                 <w:webHidden/>
               </w:rPr>
-              <w:instrText xml:space="preserve"> PAGEREF _Toc358102677 \h </w:instrText>
+              <w:instrText xml:space="preserve"> PAGEREF _Toc358791958 \h </w:instrText>
             </w:r>
             <w:r>
               <w:rPr>
@@ -1255,7 +1258,7 @@
               <w:lang w:eastAsia="en-AU"/>
             </w:rPr>
           </w:pPr>
-          <w:hyperlink w:anchor="_Toc358102678" w:history="1">
+          <w:hyperlink w:anchor="_Toc358791959" w:history="1">
             <w:r>
               <w:rPr>
                 <w:rStyle w:val="Hyperlink"/>
@@ -1282,7 +1285,7 @@
                 <w:noProof/>
                 <w:webHidden/>
               </w:rPr>
-              <w:instrText xml:space="preserve"> PAGEREF _Toc358102678 \h </w:instrText>
+              <w:instrText xml:space="preserve"> PAGEREF _Toc358791959 \h </w:instrText>
             </w:r>
             <w:r>
               <w:rPr>
@@ -1325,7 +1328,7 @@
               <w:lang w:eastAsia="en-AU"/>
             </w:rPr>
           </w:pPr>
-          <w:hyperlink w:anchor="_Toc358102679" w:history="1">
+          <w:hyperlink w:anchor="_Toc358791960" w:history="1">
             <w:r>
               <w:rPr>
                 <w:rStyle w:val="Hyperlink"/>
@@ -1352,7 +1355,7 @@
                 <w:noProof/>
                 <w:webHidden/>
               </w:rPr>
-              <w:instrText xml:space="preserve"> PAGEREF _Toc358102679 \h </w:instrText>
+              <w:instrText xml:space="preserve"> PAGEREF _Toc358791960 \h </w:instrText>
             </w:r>
             <w:r>
               <w:rPr>
@@ -1372,7 +1375,7 @@
                 <w:noProof/>
                 <w:webHidden/>
               </w:rPr>
-              <w:t>9</w:t>
+              <w:t>10</w:t>
             </w:r>
             <w:r>
               <w:rPr>
@@ -1395,7 +1398,7 @@
               <w:lang w:eastAsia="en-AU"/>
             </w:rPr>
           </w:pPr>
-          <w:hyperlink w:anchor="_Toc358102680" w:history="1">
+          <w:hyperlink w:anchor="_Toc358791961" w:history="1">
             <w:r>
               <w:rPr>
                 <w:rStyle w:val="Hyperlink"/>
@@ -1422,7 +1425,7 @@
                 <w:noProof/>
                 <w:webHidden/>
               </w:rPr>
-              <w:instrText xml:space="preserve"> PAGEREF _Toc358102680 \h </w:instrText>
+              <w:instrText xml:space="preserve"> PAGEREF _Toc358791961 \h </w:instrText>
             </w:r>
             <w:r>
               <w:rPr>
@@ -1465,7 +1468,7 @@
               <w:lang w:eastAsia="en-AU"/>
             </w:rPr>
           </w:pPr>
-          <w:hyperlink w:anchor="_Toc358102681" w:history="1">
+          <w:hyperlink w:anchor="_Toc358791962" w:history="1">
             <w:r>
               <w:rPr>
                 <w:rStyle w:val="Hyperlink"/>
@@ -1492,7 +1495,7 @@
                 <w:noProof/>
                 <w:webHidden/>
               </w:rPr>
-              <w:instrText xml:space="preserve"> PAGEREF _Toc358102681 \h </w:instrText>
+              <w:instrText xml:space="preserve"> PAGEREF _Toc358791962 \h </w:instrText>
             </w:r>
             <w:r>
               <w:rPr>
@@ -1535,7 +1538,7 @@
               <w:lang w:eastAsia="en-AU"/>
             </w:rPr>
           </w:pPr>
-          <w:hyperlink w:anchor="_Toc358102682" w:history="1">
+          <w:hyperlink w:anchor="_Toc358791963" w:history="1">
             <w:r>
               <w:rPr>
                 <w:rStyle w:val="Hyperlink"/>
@@ -1562,7 +1565,7 @@
                 <w:noProof/>
                 <w:webHidden/>
               </w:rPr>
-              <w:instrText xml:space="preserve"> PAGEREF _Toc358102682 \h </w:instrText>
+              <w:instrText xml:space="preserve"> PAGEREF _Toc358791963 \h </w:instrText>
             </w:r>
             <w:r>
               <w:rPr>
@@ -1605,7 +1608,7 @@
               <w:lang w:eastAsia="en-AU"/>
             </w:rPr>
           </w:pPr>
-          <w:hyperlink w:anchor="_Toc358102683" w:history="1">
+          <w:hyperlink w:anchor="_Toc358791964" w:history="1">
             <w:r>
               <w:rPr>
                 <w:rStyle w:val="Hyperlink"/>
@@ -1632,7 +1635,7 @@
                 <w:noProof/>
                 <w:webHidden/>
               </w:rPr>
-              <w:instrText xml:space="preserve"> PAGEREF _Toc358102683 \h </w:instrText>
+              <w:instrText xml:space="preserve"> PAGEREF _Toc358791964 \h </w:instrText>
             </w:r>
             <w:r>
               <w:rPr>
@@ -1675,7 +1678,7 @@
               <w:lang w:eastAsia="en-AU"/>
             </w:rPr>
           </w:pPr>
-          <w:hyperlink w:anchor="_Toc358102684" w:history="1">
+          <w:hyperlink w:anchor="_Toc358791965" w:history="1">
             <w:r>
               <w:rPr>
                 <w:rStyle w:val="Hyperlink"/>
@@ -1702,7 +1705,7 @@
                 <w:noProof/>
                 <w:webHidden/>
               </w:rPr>
-              <w:instrText xml:space="preserve"> PAGEREF _Toc358102684 \h </w:instrText>
+              <w:instrText xml:space="preserve"> PAGEREF _Toc358791965 \h </w:instrText>
             </w:r>
             <w:r>
               <w:rPr>
@@ -1745,7 +1748,7 @@
               <w:lang w:eastAsia="en-AU"/>
             </w:rPr>
           </w:pPr>
-          <w:hyperlink w:anchor="_Toc358102685" w:history="1">
+          <w:hyperlink w:anchor="_Toc358791966" w:history="1">
             <w:r>
               <w:rPr>
                 <w:rStyle w:val="Hyperlink"/>
@@ -1772,7 +1775,7 @@
                 <w:noProof/>
                 <w:webHidden/>
               </w:rPr>
-              <w:instrText xml:space="preserve"> PAGEREF _Toc358102685 \h </w:instrText>
+              <w:instrText xml:space="preserve"> PAGEREF _Toc358791966 \h </w:instrText>
             </w:r>
             <w:r>
               <w:rPr>
@@ -1815,7 +1818,7 @@
               <w:lang w:eastAsia="en-AU"/>
             </w:rPr>
           </w:pPr>
-          <w:hyperlink w:anchor="_Toc358102686" w:history="1">
+          <w:hyperlink w:anchor="_Toc358791967" w:history="1">
             <w:r>
               <w:rPr>
                 <w:rStyle w:val="Hyperlink"/>
@@ -1842,7 +1845,7 @@
                 <w:noProof/>
                 <w:webHidden/>
               </w:rPr>
-              <w:instrText xml:space="preserve"> PAGEREF _Toc358102686 \h </w:instrText>
+              <w:instrText xml:space="preserve"> PAGEREF _Toc358791967 \h </w:instrText>
             </w:r>
             <w:r>
               <w:rPr>
@@ -1885,7 +1888,7 @@
               <w:lang w:eastAsia="en-AU"/>
             </w:rPr>
           </w:pPr>
-          <w:hyperlink w:anchor="_Toc358102687" w:history="1">
+          <w:hyperlink w:anchor="_Toc358791968" w:history="1">
             <w:r>
               <w:rPr>
                 <w:rStyle w:val="Hyperlink"/>
@@ -1912,7 +1915,7 @@
                 <w:noProof/>
                 <w:webHidden/>
               </w:rPr>
-              <w:instrText xml:space="preserve"> PAGEREF _Toc358102687 \h </w:instrText>
+              <w:instrText xml:space="preserve"> PAGEREF _Toc358791968 \h </w:instrText>
             </w:r>
             <w:r>
               <w:rPr>
@@ -1955,7 +1958,7 @@
               <w:lang w:eastAsia="en-AU"/>
             </w:rPr>
           </w:pPr>
-          <w:hyperlink w:anchor="_Toc358102688" w:history="1">
+          <w:hyperlink w:anchor="_Toc358791969" w:history="1">
             <w:r>
               <w:rPr>
                 <w:rStyle w:val="Hyperlink"/>
@@ -1982,7 +1985,7 @@
                 <w:noProof/>
                 <w:webHidden/>
               </w:rPr>
-              <w:instrText xml:space="preserve"> PAGEREF _Toc358102688 \h </w:instrText>
+              <w:instrText xml:space="preserve"> PAGEREF _Toc358791969 \h </w:instrText>
             </w:r>
             <w:r>
               <w:rPr>
@@ -2025,7 +2028,7 @@
               <w:lang w:eastAsia="en-AU"/>
             </w:rPr>
           </w:pPr>
-          <w:hyperlink w:anchor="_Toc358102689" w:history="1">
+          <w:hyperlink w:anchor="_Toc358791970" w:history="1">
             <w:r>
               <w:rPr>
                 <w:rStyle w:val="Hyperlink"/>
@@ -2052,7 +2055,7 @@
                 <w:noProof/>
                 <w:webHidden/>
               </w:rPr>
-              <w:instrText xml:space="preserve"> PAGEREF _Toc358102689 \h </w:instrText>
+              <w:instrText xml:space="preserve"> PAGEREF _Toc358791970 \h </w:instrText>
             </w:r>
             <w:r>
               <w:rPr>
@@ -2095,7 +2098,7 @@
               <w:lang w:eastAsia="en-AU"/>
             </w:rPr>
           </w:pPr>
-          <w:hyperlink w:anchor="_Toc358102690" w:history="1">
+          <w:hyperlink w:anchor="_Toc358791971" w:history="1">
             <w:r>
               <w:rPr>
                 <w:rStyle w:val="Hyperlink"/>
@@ -2122,7 +2125,7 @@
                 <w:noProof/>
                 <w:webHidden/>
               </w:rPr>
-              <w:instrText xml:space="preserve"> PAGEREF _Toc358102690 \h </w:instrText>
+              <w:instrText xml:space="preserve"> PAGEREF _Toc358791971 \h </w:instrText>
             </w:r>
             <w:r>
               <w:rPr>
@@ -2165,7 +2168,7 @@
               <w:lang w:eastAsia="en-AU"/>
             </w:rPr>
           </w:pPr>
-          <w:hyperlink w:anchor="_Toc358102691" w:history="1">
+          <w:hyperlink w:anchor="_Toc358791972" w:history="1">
             <w:r>
               <w:rPr>
                 <w:rStyle w:val="Hyperlink"/>
@@ -2192,7 +2195,7 @@
                 <w:noProof/>
                 <w:webHidden/>
               </w:rPr>
-              <w:instrText xml:space="preserve"> PAGEREF _Toc358102691 \h </w:instrText>
+              <w:instrText xml:space="preserve"> PAGEREF _Toc358791972 \h </w:instrText>
             </w:r>
             <w:r>
               <w:rPr>
@@ -2235,7 +2238,7 @@
               <w:lang w:eastAsia="en-AU"/>
             </w:rPr>
           </w:pPr>
-          <w:hyperlink w:anchor="_Toc358102692" w:history="1">
+          <w:hyperlink w:anchor="_Toc358791973" w:history="1">
             <w:r>
               <w:rPr>
                 <w:rStyle w:val="Hyperlink"/>
@@ -2262,7 +2265,7 @@
                 <w:noProof/>
                 <w:webHidden/>
               </w:rPr>
-              <w:instrText xml:space="preserve"> PAGEREF _Toc358102692 \h </w:instrText>
+              <w:instrText xml:space="preserve"> PAGEREF _Toc358791973 \h </w:instrText>
             </w:r>
             <w:r>
               <w:rPr>
@@ -2305,7 +2308,7 @@
               <w:lang w:eastAsia="en-AU"/>
             </w:rPr>
           </w:pPr>
-          <w:hyperlink w:anchor="_Toc358102693" w:history="1">
+          <w:hyperlink w:anchor="_Toc358791974" w:history="1">
             <w:r>
               <w:rPr>
                 <w:rStyle w:val="Hyperlink"/>
@@ -2332,7 +2335,7 @@
                 <w:noProof/>
                 <w:webHidden/>
               </w:rPr>
-              <w:instrText xml:space="preserve"> PAGEREF _Toc358102693 \h </w:instrText>
+              <w:instrText xml:space="preserve"> PAGEREF _Toc358791974 \h </w:instrText>
             </w:r>
             <w:r>
               <w:rPr>
@@ -2375,7 +2378,7 @@
               <w:lang w:eastAsia="en-AU"/>
             </w:rPr>
           </w:pPr>
-          <w:hyperlink w:anchor="_Toc358102694" w:history="1">
+          <w:hyperlink w:anchor="_Toc358791975" w:history="1">
             <w:r>
               <w:rPr>
                 <w:rStyle w:val="Hyperlink"/>
@@ -2402,7 +2405,7 @@
                 <w:noProof/>
                 <w:webHidden/>
               </w:rPr>
-              <w:instrText xml:space="preserve"> PAGEREF _Toc358102694 \h </w:instrText>
+              <w:instrText xml:space="preserve"> PAGEREF _Toc358791975 \h </w:instrText>
             </w:r>
             <w:r>
               <w:rPr>
@@ -2445,7 +2448,7 @@
               <w:lang w:eastAsia="en-AU"/>
             </w:rPr>
           </w:pPr>
-          <w:hyperlink w:anchor="_Toc358102695" w:history="1">
+          <w:hyperlink w:anchor="_Toc358791976" w:history="1">
             <w:r>
               <w:rPr>
                 <w:rStyle w:val="Hyperlink"/>
@@ -2472,7 +2475,7 @@
                 <w:noProof/>
                 <w:webHidden/>
               </w:rPr>
-              <w:instrText xml:space="preserve"> PAGEREF _Toc358102695 \h </w:instrText>
+              <w:instrText xml:space="preserve"> PAGEREF _Toc358791976 \h </w:instrText>
             </w:r>
             <w:r>
               <w:rPr>
@@ -2515,7 +2518,7 @@
               <w:lang w:eastAsia="en-AU"/>
             </w:rPr>
           </w:pPr>
-          <w:hyperlink w:anchor="_Toc358102696" w:history="1">
+          <w:hyperlink w:anchor="_Toc358791977" w:history="1">
             <w:r>
               <w:rPr>
                 <w:rStyle w:val="Hyperlink"/>
@@ -2542,7 +2545,7 @@
                 <w:noProof/>
                 <w:webHidden/>
               </w:rPr>
-              <w:instrText xml:space="preserve"> PAGEREF _Toc358102696 \h </w:instrText>
+              <w:instrText xml:space="preserve"> PAGEREF _Toc358791977 \h </w:instrText>
             </w:r>
             <w:r>
               <w:rPr>
@@ -2585,7 +2588,7 @@
               <w:lang w:eastAsia="en-AU"/>
             </w:rPr>
           </w:pPr>
-          <w:hyperlink w:anchor="_Toc358102697" w:history="1">
+          <w:hyperlink w:anchor="_Toc358791978" w:history="1">
             <w:r>
               <w:rPr>
                 <w:rStyle w:val="Hyperlink"/>
@@ -2612,7 +2615,7 @@
                 <w:noProof/>
                 <w:webHidden/>
               </w:rPr>
-              <w:instrText xml:space="preserve"> PAGEREF _Toc358102697 \h </w:instrText>
+              <w:instrText xml:space="preserve"> PAGEREF _Toc358791978 \h </w:instrText>
             </w:r>
             <w:r>
               <w:rPr>
@@ -2655,7 +2658,7 @@
               <w:lang w:eastAsia="en-AU"/>
             </w:rPr>
           </w:pPr>
-          <w:hyperlink w:anchor="_Toc358102698" w:history="1">
+          <w:hyperlink w:anchor="_Toc358791979" w:history="1">
             <w:r>
               <w:rPr>
                 <w:rStyle w:val="Hyperlink"/>
@@ -2682,7 +2685,7 @@
                 <w:noProof/>
                 <w:webHidden/>
               </w:rPr>
-              <w:instrText xml:space="preserve"> PAGEREF _Toc358102698 \h </w:instrText>
+              <w:instrText xml:space="preserve"> PAGEREF _Toc358791979 \h </w:instrText>
             </w:r>
             <w:r>
               <w:rPr>
@@ -2725,7 +2728,7 @@
               <w:lang w:eastAsia="en-AU"/>
             </w:rPr>
           </w:pPr>
-          <w:hyperlink w:anchor="_Toc358102699" w:history="1">
+          <w:hyperlink w:anchor="_Toc358791980" w:history="1">
             <w:r>
               <w:rPr>
                 <w:rStyle w:val="Hyperlink"/>
@@ -2752,7 +2755,7 @@
                 <w:noProof/>
                 <w:webHidden/>
               </w:rPr>
-              <w:instrText xml:space="preserve"> PAGEREF _Toc358102699 \h </w:instrText>
+              <w:instrText xml:space="preserve"> PAGEREF _Toc358791980 \h </w:instrText>
             </w:r>
             <w:r>
               <w:rPr>
@@ -2795,7 +2798,7 @@
               <w:lang w:eastAsia="en-AU"/>
             </w:rPr>
           </w:pPr>
-          <w:hyperlink w:anchor="_Toc358102700" w:history="1">
+          <w:hyperlink w:anchor="_Toc358791981" w:history="1">
             <w:r>
               <w:rPr>
                 <w:rStyle w:val="Hyperlink"/>
@@ -2822,7 +2825,7 @@
                 <w:noProof/>
                 <w:webHidden/>
               </w:rPr>
-              <w:instrText xml:space="preserve"> PAGEREF _Toc358102700 \h </w:instrText>
+              <w:instrText xml:space="preserve"> PAGEREF _Toc358791981 \h </w:instrText>
             </w:r>
             <w:r>
               <w:rPr>
@@ -2865,7 +2868,7 @@
               <w:lang w:eastAsia="en-AU"/>
             </w:rPr>
           </w:pPr>
-          <w:hyperlink w:anchor="_Toc358102701" w:history="1">
+          <w:hyperlink w:anchor="_Toc358791982" w:history="1">
             <w:r>
               <w:rPr>
                 <w:rStyle w:val="Hyperlink"/>
@@ -2892,7 +2895,7 @@
                 <w:noProof/>
                 <w:webHidden/>
               </w:rPr>
-              <w:instrText xml:space="preserve"> PAGEREF _Toc358102701 \h </w:instrText>
+              <w:instrText xml:space="preserve"> PAGEREF _Toc358791982 \h </w:instrText>
             </w:r>
             <w:r>
               <w:rPr>
@@ -2935,7 +2938,7 @@
               <w:lang w:eastAsia="en-AU"/>
             </w:rPr>
           </w:pPr>
-          <w:hyperlink w:anchor="_Toc358102702" w:history="1">
+          <w:hyperlink w:anchor="_Toc358791983" w:history="1">
             <w:r>
               <w:rPr>
                 <w:rStyle w:val="Hyperlink"/>
@@ -2962,7 +2965,7 @@
                 <w:noProof/>
                 <w:webHidden/>
               </w:rPr>
-              <w:instrText xml:space="preserve"> PAGEREF _Toc358102702 \h </w:instrText>
+              <w:instrText xml:space="preserve"> PAGEREF _Toc358791983 \h </w:instrText>
             </w:r>
             <w:r>
               <w:rPr>
@@ -3005,7 +3008,7 @@
               <w:lang w:eastAsia="en-AU"/>
             </w:rPr>
           </w:pPr>
-          <w:hyperlink w:anchor="_Toc358102703" w:history="1">
+          <w:hyperlink w:anchor="_Toc358791984" w:history="1">
             <w:r>
               <w:rPr>
                 <w:rStyle w:val="Hyperlink"/>
@@ -3032,7 +3035,7 @@
                 <w:noProof/>
                 <w:webHidden/>
               </w:rPr>
-              <w:instrText xml:space="preserve"> PAGEREF _Toc358102703 \h </w:instrText>
+              <w:instrText xml:space="preserve"> PAGEREF _Toc358791984 \h </w:instrText>
             </w:r>
             <w:r>
               <w:rPr>
@@ -3075,7 +3078,7 @@
               <w:lang w:eastAsia="en-AU"/>
             </w:rPr>
           </w:pPr>
-          <w:hyperlink w:anchor="_Toc358102704" w:history="1">
+          <w:hyperlink w:anchor="_Toc358791985" w:history="1">
             <w:r>
               <w:rPr>
                 <w:rStyle w:val="Hyperlink"/>
@@ -3102,7 +3105,7 @@
                 <w:noProof/>
                 <w:webHidden/>
               </w:rPr>
-              <w:instrText xml:space="preserve"> PAGEREF _Toc358102704 \h </w:instrText>
+              <w:instrText xml:space="preserve"> PAGEREF _Toc358791985 \h </w:instrText>
             </w:r>
             <w:r>
               <w:rPr>
@@ -3145,7 +3148,7 @@
               <w:lang w:eastAsia="en-AU"/>
             </w:rPr>
           </w:pPr>
-          <w:hyperlink w:anchor="_Toc358102705" w:history="1">
+          <w:hyperlink w:anchor="_Toc358791986" w:history="1">
             <w:r>
               <w:rPr>
                 <w:rStyle w:val="Hyperlink"/>
@@ -3172,7 +3175,7 @@
                 <w:noProof/>
                 <w:webHidden/>
               </w:rPr>
-              <w:instrText xml:space="preserve"> PAGEREF _Toc358102705 \h </w:instrText>
+              <w:instrText xml:space="preserve"> PAGEREF _Toc358791986 \h </w:instrText>
             </w:r>
             <w:r>
               <w:rPr>
@@ -3215,7 +3218,7 @@
               <w:lang w:eastAsia="en-AU"/>
             </w:rPr>
           </w:pPr>
-          <w:hyperlink w:anchor="_Toc358102706" w:history="1">
+          <w:hyperlink w:anchor="_Toc358791987" w:history="1">
             <w:r>
               <w:rPr>
                 <w:rStyle w:val="Hyperlink"/>
@@ -3242,7 +3245,7 @@
                 <w:noProof/>
                 <w:webHidden/>
               </w:rPr>
-              <w:instrText xml:space="preserve"> PAGEREF _Toc358102706 \h </w:instrText>
+              <w:instrText xml:space="preserve"> PAGEREF _Toc358791987 \h </w:instrText>
             </w:r>
             <w:r>
               <w:rPr>
@@ -3285,7 +3288,7 @@
               <w:lang w:eastAsia="en-AU"/>
             </w:rPr>
           </w:pPr>
-          <w:hyperlink w:anchor="_Toc358102707" w:history="1">
+          <w:hyperlink w:anchor="_Toc358791988" w:history="1">
             <w:r>
               <w:rPr>
                 <w:rStyle w:val="Hyperlink"/>
@@ -3312,7 +3315,7 @@
                 <w:noProof/>
                 <w:webHidden/>
               </w:rPr>
-              <w:instrText xml:space="preserve"> PAGEREF _Toc358102707 \h </w:instrText>
+              <w:instrText xml:space="preserve"> PAGEREF _Toc358791988 \h </w:instrText>
             </w:r>
             <w:r>
               <w:rPr>
@@ -3355,7 +3358,7 @@
               <w:lang w:eastAsia="en-AU"/>
             </w:rPr>
           </w:pPr>
-          <w:hyperlink w:anchor="_Toc358102708" w:history="1">
+          <w:hyperlink w:anchor="_Toc358791989" w:history="1">
             <w:r>
               <w:rPr>
                 <w:rStyle w:val="Hyperlink"/>
@@ -3382,7 +3385,7 @@
                 <w:noProof/>
                 <w:webHidden/>
               </w:rPr>
-              <w:instrText xml:space="preserve"> PAGEREF _Toc358102708 \h </w:instrText>
+              <w:instrText xml:space="preserve"> PAGEREF _Toc358791989 \h </w:instrText>
             </w:r>
             <w:r>
               <w:rPr>
@@ -3425,7 +3428,7 @@
               <w:lang w:eastAsia="en-AU"/>
             </w:rPr>
           </w:pPr>
-          <w:hyperlink w:anchor="_Toc358102709" w:history="1">
+          <w:hyperlink w:anchor="_Toc358791990" w:history="1">
             <w:r>
               <w:rPr>
                 <w:rStyle w:val="Hyperlink"/>
@@ -3452,7 +3455,7 @@
                 <w:noProof/>
                 <w:webHidden/>
               </w:rPr>
-              <w:instrText xml:space="preserve"> PAGEREF _Toc358102709 \h </w:instrText>
+              <w:instrText xml:space="preserve"> PAGEREF _Toc358791990 \h </w:instrText>
             </w:r>
             <w:r>
               <w:rPr>
@@ -3495,7 +3498,7 @@
               <w:lang w:eastAsia="en-AU"/>
             </w:rPr>
           </w:pPr>
-          <w:hyperlink w:anchor="_Toc358102710" w:history="1">
+          <w:hyperlink w:anchor="_Toc358791991" w:history="1">
             <w:r>
               <w:rPr>
                 <w:rStyle w:val="Hyperlink"/>
@@ -3522,7 +3525,7 @@
                 <w:noProof/>
                 <w:webHidden/>
               </w:rPr>
-              <w:instrText xml:space="preserve"> PAGEREF _Toc358102710 \h </w:instrText>
+              <w:instrText xml:space="preserve"> PAGEREF _Toc358791991 \h </w:instrText>
             </w:r>
             <w:r>
               <w:rPr>
@@ -3565,7 +3568,7 @@
               <w:lang w:eastAsia="en-AU"/>
             </w:rPr>
           </w:pPr>
-          <w:hyperlink w:anchor="_Toc358102711" w:history="1">
+          <w:hyperlink w:anchor="_Toc358791992" w:history="1">
             <w:r>
               <w:rPr>
                 <w:rStyle w:val="Hyperlink"/>
@@ -3592,7 +3595,7 @@
                 <w:noProof/>
                 <w:webHidden/>
               </w:rPr>
-              <w:instrText xml:space="preserve"> PAGEREF _Toc358102711 \h </w:instrText>
+              <w:instrText xml:space="preserve"> PAGEREF _Toc358791992 \h </w:instrText>
             </w:r>
             <w:r>
               <w:rPr>
@@ -3635,7 +3638,7 @@
               <w:lang w:eastAsia="en-AU"/>
             </w:rPr>
           </w:pPr>
-          <w:hyperlink w:anchor="_Toc358102712" w:history="1">
+          <w:hyperlink w:anchor="_Toc358791993" w:history="1">
             <w:r>
               <w:rPr>
                 <w:rStyle w:val="Hyperlink"/>
@@ -3662,7 +3665,7 @@
                 <w:noProof/>
                 <w:webHidden/>
               </w:rPr>
-              <w:instrText xml:space="preserve"> PAGEREF _Toc358102712 \h </w:instrText>
+              <w:instrText xml:space="preserve"> PAGEREF _Toc358791993 \h </w:instrText>
             </w:r>
             <w:r>
               <w:rPr>
@@ -3705,7 +3708,7 @@
               <w:lang w:eastAsia="en-AU"/>
             </w:rPr>
           </w:pPr>
-          <w:hyperlink w:anchor="_Toc358102713" w:history="1">
+          <w:hyperlink w:anchor="_Toc358791994" w:history="1">
             <w:r>
               <w:rPr>
                 <w:rStyle w:val="Hyperlink"/>
@@ -3732,7 +3735,7 @@
                 <w:noProof/>
                 <w:webHidden/>
               </w:rPr>
-              <w:instrText xml:space="preserve"> PAGEREF _Toc358102713 \h </w:instrText>
+              <w:instrText xml:space="preserve"> PAGEREF _Toc358791994 \h </w:instrText>
             </w:r>
             <w:r>
               <w:rPr>
@@ -3775,7 +3778,7 @@
               <w:lang w:eastAsia="en-AU"/>
             </w:rPr>
           </w:pPr>
-          <w:hyperlink w:anchor="_Toc358102714" w:history="1">
+          <w:hyperlink w:anchor="_Toc358791995" w:history="1">
             <w:r>
               <w:rPr>
                 <w:rStyle w:val="Hyperlink"/>
@@ -3802,7 +3805,7 @@
                 <w:noProof/>
                 <w:webHidden/>
               </w:rPr>
-              <w:instrText xml:space="preserve"> PAGEREF _Toc358102714 \h </w:instrText>
+              <w:instrText xml:space="preserve"> PAGEREF _Toc358791995 \h </w:instrText>
             </w:r>
             <w:r>
               <w:rPr>
@@ -3845,7 +3848,7 @@
               <w:lang w:eastAsia="en-AU"/>
             </w:rPr>
           </w:pPr>
-          <w:hyperlink w:anchor="_Toc358102715" w:history="1">
+          <w:hyperlink w:anchor="_Toc358791996" w:history="1">
             <w:r>
               <w:rPr>
                 <w:rStyle w:val="Hyperlink"/>
@@ -3872,7 +3875,7 @@
                 <w:noProof/>
                 <w:webHidden/>
               </w:rPr>
-              <w:instrText xml:space="preserve"> PAGEREF _Toc358102715 \h </w:instrText>
+              <w:instrText xml:space="preserve"> PAGEREF _Toc358791996 \h </w:instrText>
             </w:r>
             <w:r>
               <w:rPr>
@@ -3915,7 +3918,7 @@
               <w:lang w:eastAsia="en-AU"/>
             </w:rPr>
           </w:pPr>
-          <w:hyperlink w:anchor="_Toc358102716" w:history="1">
+          <w:hyperlink w:anchor="_Toc358791997" w:history="1">
             <w:r>
               <w:rPr>
                 <w:rStyle w:val="Hyperlink"/>
@@ -3942,7 +3945,7 @@
                 <w:noProof/>
                 <w:webHidden/>
               </w:rPr>
-              <w:instrText xml:space="preserve"> PAGEREF _Toc358102716 \h </w:instrText>
+              <w:instrText xml:space="preserve"> PAGEREF _Toc358791997 \h </w:instrText>
             </w:r>
             <w:r>
               <w:rPr>
@@ -3985,7 +3988,7 @@
               <w:lang w:eastAsia="en-AU"/>
             </w:rPr>
           </w:pPr>
-          <w:hyperlink w:anchor="_Toc358102717" w:history="1">
+          <w:hyperlink w:anchor="_Toc358791998" w:history="1">
             <w:r>
               <w:rPr>
                 <w:rStyle w:val="Hyperlink"/>
@@ -4012,7 +4015,7 @@
                 <w:noProof/>
                 <w:webHidden/>
               </w:rPr>
-              <w:instrText xml:space="preserve"> PAGEREF _Toc358102717 \h </w:instrText>
+              <w:instrText xml:space="preserve"> PAGEREF _Toc358791998 \h </w:instrText>
             </w:r>
             <w:r>
               <w:rPr>
@@ -4055,7 +4058,7 @@
               <w:lang w:eastAsia="en-AU"/>
             </w:rPr>
           </w:pPr>
-          <w:hyperlink w:anchor="_Toc358102718" w:history="1">
+          <w:hyperlink w:anchor="_Toc358791999" w:history="1">
             <w:r>
               <w:rPr>
                 <w:rStyle w:val="Hyperlink"/>
@@ -4082,7 +4085,7 @@
                 <w:noProof/>
                 <w:webHidden/>
               </w:rPr>
-              <w:instrText xml:space="preserve"> PAGEREF _Toc358102718 \h </w:instrText>
+              <w:instrText xml:space="preserve"> PAGEREF _Toc358791999 \h </w:instrText>
             </w:r>
             <w:r>
               <w:rPr>
@@ -4125,7 +4128,7 @@
               <w:lang w:eastAsia="en-AU"/>
             </w:rPr>
           </w:pPr>
-          <w:hyperlink w:anchor="_Toc358102719" w:history="1">
+          <w:hyperlink w:anchor="_Toc358792000" w:history="1">
             <w:r>
               <w:rPr>
                 <w:rStyle w:val="Hyperlink"/>
@@ -4152,7 +4155,7 @@
                 <w:noProof/>
                 <w:webHidden/>
               </w:rPr>
-              <w:instrText xml:space="preserve"> PAGEREF _Toc358102719 \h </w:instrText>
+              <w:instrText xml:space="preserve"> PAGEREF _Toc358792000 \h </w:instrText>
             </w:r>
             <w:r>
               <w:rPr>
@@ -4195,7 +4198,7 @@
               <w:lang w:eastAsia="en-AU"/>
             </w:rPr>
           </w:pPr>
-          <w:hyperlink w:anchor="_Toc358102720" w:history="1">
+          <w:hyperlink w:anchor="_Toc358792001" w:history="1">
             <w:r>
               <w:rPr>
                 <w:rStyle w:val="Hyperlink"/>
@@ -4222,7 +4225,7 @@
                 <w:noProof/>
                 <w:webHidden/>
               </w:rPr>
-              <w:instrText xml:space="preserve"> PAGEREF _Toc358102720 \h </w:instrText>
+              <w:instrText xml:space="preserve"> PAGEREF _Toc358792001 \h </w:instrText>
             </w:r>
             <w:r>
               <w:rPr>
@@ -4265,7 +4268,7 @@
               <w:lang w:eastAsia="en-AU"/>
             </w:rPr>
           </w:pPr>
-          <w:hyperlink w:anchor="_Toc358102721" w:history="1">
+          <w:hyperlink w:anchor="_Toc358792002" w:history="1">
             <w:r>
               <w:rPr>
                 <w:rStyle w:val="Hyperlink"/>
@@ -4292,7 +4295,7 @@
                 <w:noProof/>
                 <w:webHidden/>
               </w:rPr>
-              <w:instrText xml:space="preserve"> PAGEREF _Toc358102721 \h </w:instrText>
+              <w:instrText xml:space="preserve"> PAGEREF _Toc358792002 \h </w:instrText>
             </w:r>
             <w:r>
               <w:rPr>
@@ -4335,7 +4338,7 @@
               <w:lang w:eastAsia="en-AU"/>
             </w:rPr>
           </w:pPr>
-          <w:hyperlink w:anchor="_Toc358102722" w:history="1">
+          <w:hyperlink w:anchor="_Toc358792003" w:history="1">
             <w:r>
               <w:rPr>
                 <w:rStyle w:val="Hyperlink"/>
@@ -4362,7 +4365,7 @@
                 <w:noProof/>
                 <w:webHidden/>
               </w:rPr>
-              <w:instrText xml:space="preserve"> PAGEREF _Toc358102722 \h </w:instrText>
+              <w:instrText xml:space="preserve"> PAGEREF _Toc358792003 \h </w:instrText>
             </w:r>
             <w:r>
               <w:rPr>
@@ -4405,7 +4408,7 @@
               <w:lang w:eastAsia="en-AU"/>
             </w:rPr>
           </w:pPr>
-          <w:hyperlink w:anchor="_Toc358102723" w:history="1">
+          <w:hyperlink w:anchor="_Toc358792004" w:history="1">
             <w:r>
               <w:rPr>
                 <w:rStyle w:val="Hyperlink"/>
@@ -4432,7 +4435,7 @@
                 <w:noProof/>
                 <w:webHidden/>
               </w:rPr>
-              <w:instrText xml:space="preserve"> PAGEREF _Toc358102723 \h </w:instrText>
+              <w:instrText xml:space="preserve"> PAGEREF _Toc358792004 \h </w:instrText>
             </w:r>
             <w:r>
               <w:rPr>
@@ -4475,7 +4478,7 @@
               <w:lang w:eastAsia="en-AU"/>
             </w:rPr>
           </w:pPr>
-          <w:hyperlink w:anchor="_Toc358102724" w:history="1">
+          <w:hyperlink w:anchor="_Toc358792005" w:history="1">
             <w:r>
               <w:rPr>
                 <w:rStyle w:val="Hyperlink"/>
@@ -4502,7 +4505,7 @@
                 <w:noProof/>
                 <w:webHidden/>
               </w:rPr>
-              <w:instrText xml:space="preserve"> PAGEREF _Toc358102724 \h </w:instrText>
+              <w:instrText xml:space="preserve"> PAGEREF _Toc358792005 \h </w:instrText>
             </w:r>
             <w:r>
               <w:rPr>
@@ -4545,7 +4548,7 @@
               <w:lang w:eastAsia="en-AU"/>
             </w:rPr>
           </w:pPr>
-          <w:hyperlink w:anchor="_Toc358102725" w:history="1">
+          <w:hyperlink w:anchor="_Toc358792006" w:history="1">
             <w:r>
               <w:rPr>
                 <w:rStyle w:val="Hyperlink"/>
@@ -4572,7 +4575,7 @@
                 <w:noProof/>
                 <w:webHidden/>
               </w:rPr>
-              <w:instrText xml:space="preserve"> PAGEREF _Toc358102725 \h </w:instrText>
+              <w:instrText xml:space="preserve"> PAGEREF _Toc358792006 \h </w:instrText>
             </w:r>
             <w:r>
               <w:rPr>
@@ -4615,7 +4618,7 @@
               <w:lang w:eastAsia="en-AU"/>
             </w:rPr>
           </w:pPr>
-          <w:hyperlink w:anchor="_Toc358102726" w:history="1">
+          <w:hyperlink w:anchor="_Toc358792007" w:history="1">
             <w:r>
               <w:rPr>
                 <w:rStyle w:val="Hyperlink"/>
@@ -4642,7 +4645,7 @@
                 <w:noProof/>
                 <w:webHidden/>
               </w:rPr>
-              <w:instrText xml:space="preserve"> PAGEREF _Toc358102726 \h </w:instrText>
+              <w:instrText xml:space="preserve"> PAGEREF _Toc358792007 \h </w:instrText>
             </w:r>
             <w:r>
               <w:rPr>
@@ -4685,7 +4688,7 @@
               <w:lang w:eastAsia="en-AU"/>
             </w:rPr>
           </w:pPr>
-          <w:hyperlink w:anchor="_Toc358102727" w:history="1">
+          <w:hyperlink w:anchor="_Toc358792008" w:history="1">
             <w:r>
               <w:rPr>
                 <w:rStyle w:val="Hyperlink"/>
@@ -4712,7 +4715,7 @@
                 <w:noProof/>
                 <w:webHidden/>
               </w:rPr>
-              <w:instrText xml:space="preserve"> PAGEREF _Toc358102727 \h </w:instrText>
+              <w:instrText xml:space="preserve"> PAGEREF _Toc358792008 \h </w:instrText>
             </w:r>
             <w:r>
               <w:rPr>
@@ -4755,7 +4758,7 @@
               <w:lang w:eastAsia="en-AU"/>
             </w:rPr>
           </w:pPr>
-          <w:hyperlink w:anchor="_Toc358102728" w:history="1">
+          <w:hyperlink w:anchor="_Toc358792009" w:history="1">
             <w:r>
               <w:rPr>
                 <w:rStyle w:val="Hyperlink"/>
@@ -4782,7 +4785,7 @@
                 <w:noProof/>
                 <w:webHidden/>
               </w:rPr>
-              <w:instrText xml:space="preserve"> PAGEREF _Toc358102728 \h </w:instrText>
+              <w:instrText xml:space="preserve"> PAGEREF _Toc358792009 \h </w:instrText>
             </w:r>
             <w:r>
               <w:rPr>
@@ -4825,7 +4828,7 @@
               <w:lang w:eastAsia="en-AU"/>
             </w:rPr>
           </w:pPr>
-          <w:hyperlink w:anchor="_Toc358102729" w:history="1">
+          <w:hyperlink w:anchor="_Toc358792010" w:history="1">
             <w:r>
               <w:rPr>
                 <w:rStyle w:val="Hyperlink"/>
@@ -4852,7 +4855,7 @@
                 <w:noProof/>
                 <w:webHidden/>
               </w:rPr>
-              <w:instrText xml:space="preserve"> PAGEREF _Toc358102729 \h </w:instrText>
+              <w:instrText xml:space="preserve"> PAGEREF _Toc358792010 \h </w:instrText>
             </w:r>
             <w:r>
               <w:rPr>
@@ -4895,7 +4898,7 @@
               <w:lang w:eastAsia="en-AU"/>
             </w:rPr>
           </w:pPr>
-          <w:hyperlink w:anchor="_Toc358102730" w:history="1">
+          <w:hyperlink w:anchor="_Toc358792011" w:history="1">
             <w:r>
               <w:rPr>
                 <w:rStyle w:val="Hyperlink"/>
@@ -4922,7 +4925,7 @@
                 <w:noProof/>
                 <w:webHidden/>
               </w:rPr>
-              <w:instrText xml:space="preserve"> PAGEREF _Toc358102730 \h </w:instrText>
+              <w:instrText xml:space="preserve"> PAGEREF _Toc358792011 \h </w:instrText>
             </w:r>
             <w:r>
               <w:rPr>
@@ -4965,7 +4968,7 @@
               <w:lang w:eastAsia="en-AU"/>
             </w:rPr>
           </w:pPr>
-          <w:hyperlink w:anchor="_Toc358102731" w:history="1">
+          <w:hyperlink w:anchor="_Toc358792012" w:history="1">
             <w:r>
               <w:rPr>
                 <w:rStyle w:val="Hyperlink"/>
@@ -4992,7 +4995,7 @@
                 <w:noProof/>
                 <w:webHidden/>
               </w:rPr>
-              <w:instrText xml:space="preserve"> PAGEREF _Toc358102731 \h </w:instrText>
+              <w:instrText xml:space="preserve"> PAGEREF _Toc358792012 \h </w:instrText>
             </w:r>
             <w:r>
               <w:rPr>
@@ -5035,7 +5038,7 @@
               <w:lang w:eastAsia="en-AU"/>
             </w:rPr>
           </w:pPr>
-          <w:hyperlink w:anchor="_Toc358102732" w:history="1">
+          <w:hyperlink w:anchor="_Toc358792013" w:history="1">
             <w:r>
               <w:rPr>
                 <w:rStyle w:val="Hyperlink"/>
@@ -5062,7 +5065,7 @@
                 <w:noProof/>
                 <w:webHidden/>
               </w:rPr>
-              <w:instrText xml:space="preserve"> PAGEREF _Toc358102732 \h </w:instrText>
+              <w:instrText xml:space="preserve"> PAGEREF _Toc358792013 \h </w:instrText>
             </w:r>
             <w:r>
               <w:rPr>
@@ -5105,7 +5108,7 @@
               <w:lang w:eastAsia="en-AU"/>
             </w:rPr>
           </w:pPr>
-          <w:hyperlink w:anchor="_Toc358102733" w:history="1">
+          <w:hyperlink w:anchor="_Toc358792014" w:history="1">
             <w:r>
               <w:rPr>
                 <w:rStyle w:val="Hyperlink"/>
@@ -5132,7 +5135,7 @@
                 <w:noProof/>
                 <w:webHidden/>
               </w:rPr>
-              <w:instrText xml:space="preserve"> PAGEREF _Toc358102733 \h </w:instrText>
+              <w:instrText xml:space="preserve"> PAGEREF _Toc358792014 \h </w:instrText>
             </w:r>
             <w:r>
               <w:rPr>
@@ -5175,7 +5178,7 @@
               <w:lang w:eastAsia="en-AU"/>
             </w:rPr>
           </w:pPr>
-          <w:hyperlink w:anchor="_Toc358102734" w:history="1">
+          <w:hyperlink w:anchor="_Toc358792015" w:history="1">
             <w:r>
               <w:rPr>
                 <w:rStyle w:val="Hyperlink"/>
@@ -5202,7 +5205,7 @@
                 <w:noProof/>
                 <w:webHidden/>
               </w:rPr>
-              <w:instrText xml:space="preserve"> PAGEREF _Toc358102734 \h </w:instrText>
+              <w:instrText xml:space="preserve"> PAGEREF _Toc358792015 \h </w:instrText>
             </w:r>
             <w:r>
               <w:rPr>
@@ -5245,7 +5248,7 @@
               <w:lang w:eastAsia="en-AU"/>
             </w:rPr>
           </w:pPr>
-          <w:hyperlink w:anchor="_Toc358102735" w:history="1">
+          <w:hyperlink w:anchor="_Toc358792016" w:history="1">
             <w:r>
               <w:rPr>
                 <w:rStyle w:val="Hyperlink"/>
@@ -5272,7 +5275,7 @@
                 <w:noProof/>
                 <w:webHidden/>
               </w:rPr>
-              <w:instrText xml:space="preserve"> PAGEREF _Toc358102735 \h </w:instrText>
+              <w:instrText xml:space="preserve"> PAGEREF _Toc358792016 \h </w:instrText>
             </w:r>
             <w:r>
               <w:rPr>
@@ -5315,7 +5318,7 @@
               <w:lang w:eastAsia="en-AU"/>
             </w:rPr>
           </w:pPr>
-          <w:hyperlink w:anchor="_Toc358102736" w:history="1">
+          <w:hyperlink w:anchor="_Toc358792017" w:history="1">
             <w:r>
               <w:rPr>
                 <w:rStyle w:val="Hyperlink"/>
@@ -5342,7 +5345,7 @@
                 <w:noProof/>
                 <w:webHidden/>
               </w:rPr>
-              <w:instrText xml:space="preserve"> PAGEREF _Toc358102736 \h </w:instrText>
+              <w:instrText xml:space="preserve"> PAGEREF _Toc358792017 \h </w:instrText>
             </w:r>
             <w:r>
               <w:rPr>
@@ -5385,7 +5388,7 @@
               <w:lang w:eastAsia="en-AU"/>
             </w:rPr>
           </w:pPr>
-          <w:hyperlink w:anchor="_Toc358102737" w:history="1">
+          <w:hyperlink w:anchor="_Toc358792018" w:history="1">
             <w:r>
               <w:rPr>
                 <w:rStyle w:val="Hyperlink"/>
@@ -5412,7 +5415,7 @@
                 <w:noProof/>
                 <w:webHidden/>
               </w:rPr>
-              <w:instrText xml:space="preserve"> PAGEREF _Toc358102737 \h </w:instrText>
+              <w:instrText xml:space="preserve"> PAGEREF _Toc358792018 \h </w:instrText>
             </w:r>
             <w:r>
               <w:rPr>
@@ -5455,7 +5458,7 @@
               <w:lang w:eastAsia="en-AU"/>
             </w:rPr>
           </w:pPr>
-          <w:hyperlink w:anchor="_Toc358102738" w:history="1">
+          <w:hyperlink w:anchor="_Toc358792019" w:history="1">
             <w:r>
               <w:rPr>
                 <w:rStyle w:val="Hyperlink"/>
@@ -5482,7 +5485,7 @@
                 <w:noProof/>
                 <w:webHidden/>
               </w:rPr>
-              <w:instrText xml:space="preserve"> PAGEREF _Toc358102738 \h </w:instrText>
+              <w:instrText xml:space="preserve"> PAGEREF _Toc358792019 \h </w:instrText>
             </w:r>
             <w:r>
               <w:rPr>
@@ -5525,7 +5528,7 @@
               <w:lang w:eastAsia="en-AU"/>
             </w:rPr>
           </w:pPr>
-          <w:hyperlink w:anchor="_Toc358102739" w:history="1">
+          <w:hyperlink w:anchor="_Toc358792020" w:history="1">
             <w:r>
               <w:rPr>
                 <w:rStyle w:val="Hyperlink"/>
@@ -5552,7 +5555,7 @@
                 <w:noProof/>
                 <w:webHidden/>
               </w:rPr>
-              <w:instrText xml:space="preserve"> PAGEREF _Toc358102739 \h </w:instrText>
+              <w:instrText xml:space="preserve"> PAGEREF _Toc358792020 \h </w:instrText>
             </w:r>
             <w:r>
               <w:rPr>
@@ -5595,7 +5598,7 @@
               <w:lang w:eastAsia="en-AU"/>
             </w:rPr>
           </w:pPr>
-          <w:hyperlink w:anchor="_Toc358102740" w:history="1">
+          <w:hyperlink w:anchor="_Toc358792021" w:history="1">
             <w:r>
               <w:rPr>
                 <w:rStyle w:val="Hyperlink"/>
@@ -5622,7 +5625,7 @@
                 <w:noProof/>
                 <w:webHidden/>
               </w:rPr>
-              <w:instrText xml:space="preserve"> PAGEREF _Toc358102740 \h </w:instrText>
+              <w:instrText xml:space="preserve"> PAGEREF _Toc358792021 \h </w:instrText>
             </w:r>
             <w:r>
               <w:rPr>
@@ -5665,7 +5668,7 @@
               <w:lang w:eastAsia="en-AU"/>
             </w:rPr>
           </w:pPr>
-          <w:hyperlink w:anchor="_Toc358102741" w:history="1">
+          <w:hyperlink w:anchor="_Toc358792022" w:history="1">
             <w:r>
               <w:rPr>
                 <w:rStyle w:val="Hyperlink"/>
@@ -5692,7 +5695,7 @@
                 <w:noProof/>
                 <w:webHidden/>
               </w:rPr>
-              <w:instrText xml:space="preserve"> PAGEREF _Toc358102741 \h </w:instrText>
+              <w:instrText xml:space="preserve"> PAGEREF _Toc358792022 \h </w:instrText>
             </w:r>
             <w:r>
               <w:rPr>
@@ -5746,7 +5749,7 @@
         <w:pStyle w:val="Heading1"/>
       </w:pPr>
       <w:bookmarkStart w:id="0" w:name="_Ref342384189"/>
-      <w:bookmarkStart w:id="1" w:name="_Toc358102665"/>
+      <w:bookmarkStart w:id="1" w:name="_Toc358791946"/>
       <w:r>
         <w:lastRenderedPageBreak/>
         <w:t>Introduction</w:t>
@@ -5800,7 +5803,7 @@
       <w:pPr>
         <w:pStyle w:val="Heading2"/>
       </w:pPr>
-      <w:bookmarkStart w:id="2" w:name="_Toc358102666"/>
+      <w:bookmarkStart w:id="2" w:name="_Toc358791947"/>
       <w:r>
         <w:t>License</w:t>
       </w:r>
@@ -5829,7 +5832,7 @@
       <w:pPr>
         <w:pStyle w:val="Heading1"/>
       </w:pPr>
-      <w:bookmarkStart w:id="3" w:name="_Toc358102667"/>
+      <w:bookmarkStart w:id="3" w:name="_Toc358791948"/>
       <w:r>
         <w:t>Overview</w:t>
       </w:r>
@@ -5879,7 +5882,7 @@
       <w:pPr>
         <w:pStyle w:val="Heading2"/>
       </w:pPr>
-      <w:bookmarkStart w:id="4" w:name="_Toc358102668"/>
+      <w:bookmarkStart w:id="4" w:name="_Toc358791949"/>
       <w:r>
         <w:t>Qt Designer</w:t>
       </w:r>
@@ -5899,7 +5902,7 @@
       <w:pPr>
         <w:pStyle w:val="Heading2"/>
       </w:pPr>
-      <w:bookmarkStart w:id="5" w:name="_Toc358102669"/>
+      <w:bookmarkStart w:id="5" w:name="_Toc358791950"/>
       <w:r>
         <w:t>QEGui</w:t>
       </w:r>
@@ -5978,7 +5981,7 @@
       <w:pPr>
         <w:pStyle w:val="Heading2"/>
       </w:pPr>
-      <w:bookmarkStart w:id="6" w:name="_Toc358102670"/>
+      <w:bookmarkStart w:id="6" w:name="_Toc358791951"/>
       <w:r>
         <w:t>QE widgets</w:t>
       </w:r>
@@ -6043,7 +6046,7 @@
         <w:pStyle w:val="Heading1"/>
       </w:pPr>
       <w:bookmarkStart w:id="7" w:name="_Ref342384618"/>
-      <w:bookmarkStart w:id="8" w:name="_Toc358102671"/>
+      <w:bookmarkStart w:id="8" w:name="_Toc358791952"/>
       <w:r>
         <w:t>QEGui</w:t>
       </w:r>
@@ -6054,7 +6057,7 @@
       <w:pPr>
         <w:pStyle w:val="Heading2"/>
       </w:pPr>
-      <w:bookmarkStart w:id="9" w:name="_Toc358102672"/>
+      <w:bookmarkStart w:id="9" w:name="_Toc358791953"/>
       <w:r>
         <w:t>Command format:</w:t>
       </w:r>
@@ -6606,6 +6609,14 @@
         <w:br/>
         <w:t>(Quotes required if spaces are included in the paths)</w:t>
       </w:r>
+      <w:r>
+        <w:br/>
+        <w:t>The search path may end with ‘...’in which case all sub directories under the path are searched.</w:t>
+      </w:r>
+      <w:r>
+        <w:br/>
+        <w:t>For example, assuming /temp/aaa and /temp/bbb exist, –p /temp/... will cause files to be looked for in /temp/aaa and /temp/bbb.</w:t>
+      </w:r>
     </w:p>
     <w:p>
       <w:pPr>
@@ -6891,7 +6902,7 @@
         <w:pStyle w:val="Heading2"/>
       </w:pPr>
       <w:bookmarkStart w:id="10" w:name="_Ref342384171"/>
-      <w:bookmarkStart w:id="11" w:name="_Toc358102673"/>
+      <w:bookmarkStart w:id="11" w:name="_Toc358791954"/>
       <w:r>
         <w:t>File location rules</w:t>
       </w:r>
@@ -6912,6 +6923,7 @@
         </w:numPr>
       </w:pPr>
       <w:r>
+        <w:lastRenderedPageBreak/>
         <w:t>If the filename is for a sub-form, look in the directory of the parent form.</w:t>
       </w:r>
     </w:p>
@@ -6938,6 +6950,9 @@
       <w:r>
         <w:t>Look in the directories specified by the QE_UI_PATH environment variable.</w:t>
       </w:r>
+      <w:r>
+        <w:t xml:space="preserve"> Note, these paths may end in ‘...’ in which case look in all the sub directories.</w:t>
+      </w:r>
     </w:p>
     <w:p>
       <w:pPr>
@@ -6953,7 +6968,11 @@
     </w:p>
     <w:p>
       <w:r>
-        <w:lastRenderedPageBreak/>
+        <w:t>Note, paths specified with the –p switch or in the QE_UI_PATH environment variable can end in ‘...’ in which case all the sub directories of the path are searched. For example, assuming /temp/aaa and /temp/bbb exist, –p /temp/... will cause files to be looked for in /temp/aaa and /temp/bbb.</w:t>
+      </w:r>
+    </w:p>
+    <w:p>
+      <w:r>
         <w:t>&lt;Are macro substitutions applied to filenames???&gt;</w:t>
       </w:r>
     </w:p>
@@ -7005,7 +7024,7 @@
       <w:pPr>
         <w:pStyle w:val="Heading2"/>
       </w:pPr>
-      <w:bookmarkStart w:id="12" w:name="_Toc358102674"/>
+      <w:bookmarkStart w:id="12" w:name="_Toc358791955"/>
       <w:r>
         <w:t>Saving and restoring configurations</w:t>
       </w:r>
@@ -7084,7 +7103,7 @@
       <w:pPr>
         <w:pStyle w:val="Heading2"/>
       </w:pPr>
-      <w:bookmarkStart w:id="13" w:name="_Toc358102675"/>
+      <w:bookmarkStart w:id="13" w:name="_Toc358791956"/>
       <w:r>
         <w:t>Opening GUIs</w:t>
       </w:r>
@@ -7195,8 +7214,9 @@
       <w:pPr>
         <w:pStyle w:val="Heading2"/>
       </w:pPr>
-      <w:bookmarkStart w:id="14" w:name="_Toc358102676"/>
-      <w:r>
+      <w:bookmarkStart w:id="14" w:name="_Toc358791957"/>
+      <w:r>
+        <w:lastRenderedPageBreak/>
         <w:t>Editing GUIs</w:t>
       </w:r>
       <w:bookmarkEnd w:id="14"/>
@@ -7253,11 +7273,7 @@
       </w:r>
       <w:r>
         <w:br/>
-        <w:t xml:space="preserve">Open the current GUI in Qt’s designer. When saved, or when designer is closed, the current GUI will refresh to reflect any changes. This is a simple but powerful integration of QEGui </w:t>
-      </w:r>
-      <w:r>
-        <w:lastRenderedPageBreak/>
-        <w:t>and designer. A user looking at a GUI in QEGui can select this option, modify the GUI, close designer and see the changes with no further action required.</w:t>
+        <w:t>Open the current GUI in Qt’s designer. When saved, or when designer is closed, the current GUI will refresh to reflect any changes. This is a simple but powerful integration of QEGui and designer. A user looking at a GUI in QEGui can select this option, modify the GUI, close designer and see the changes with no further action required.</w:t>
       </w:r>
     </w:p>
     <w:p>
@@ -7339,7 +7355,7 @@
         <w:rPr>
           <w:noProof/>
         </w:rPr>
-        <w:t>9</w:t>
+        <w:t>10</w:t>
       </w:r>
       <w:r>
         <w:fldChar w:fldCharType="end"/>
@@ -7370,7 +7386,7 @@
       <w:pPr>
         <w:pStyle w:val="Heading1"/>
       </w:pPr>
-      <w:bookmarkStart w:id="15" w:name="_Toc358102677"/>
+      <w:bookmarkStart w:id="15" w:name="_Toc358791958"/>
       <w:r>
         <w:t>Tricks and tips</w:t>
       </w:r>
@@ -7383,7 +7399,7 @@
       <w:pPr>
         <w:pStyle w:val="Heading2"/>
       </w:pPr>
-      <w:bookmarkStart w:id="16" w:name="_Toc358102678"/>
+      <w:bookmarkStart w:id="16" w:name="_Toc358791959"/>
       <w:r>
         <w:t xml:space="preserve">GUI </w:t>
       </w:r>
@@ -7503,17 +7519,18 @@
       </w:pPr>
       <w:bookmarkStart w:id="18" w:name="_Ref345412022"/>
       <w:bookmarkStart w:id="19" w:name="_Ref345412034"/>
-      <w:bookmarkStart w:id="20" w:name="_Toc358102679"/>
-      <w:bookmarkStart w:id="21" w:name="_Ref345403872"/>
-      <w:bookmarkStart w:id="22" w:name="_Ref345403876"/>
-      <w:bookmarkStart w:id="23" w:name="_Ref345403920"/>
-      <w:bookmarkStart w:id="24" w:name="_Ref345403929"/>
-      <w:r>
+      <w:bookmarkStart w:id="20" w:name="_Ref345403872"/>
+      <w:bookmarkStart w:id="21" w:name="_Ref345403876"/>
+      <w:bookmarkStart w:id="22" w:name="_Ref345403920"/>
+      <w:bookmarkStart w:id="23" w:name="_Ref345403929"/>
+      <w:bookmarkStart w:id="24" w:name="_Toc358791960"/>
+      <w:r>
+        <w:lastRenderedPageBreak/>
         <w:t>User levels</w:t>
       </w:r>
       <w:bookmarkEnd w:id="18"/>
       <w:bookmarkEnd w:id="19"/>
-      <w:bookmarkEnd w:id="20"/>
+      <w:bookmarkEnd w:id="24"/>
     </w:p>
     <w:p>
       <w:r>
@@ -7599,7 +7616,6 @@
     </w:p>
     <w:p>
       <w:r>
-        <w:lastRenderedPageBreak/>
         <w:t xml:space="preserve">User levels allow the most appropriate view of the system to be presented to different user groups. </w:t>
       </w:r>
       <w:r>
@@ -7892,15 +7908,15 @@
         <w:pStyle w:val="Heading2"/>
       </w:pPr>
       <w:bookmarkStart w:id="29" w:name="_Ref353462769"/>
-      <w:bookmarkStart w:id="30" w:name="_Toc358102680"/>
+      <w:bookmarkStart w:id="30" w:name="_Toc358791961"/>
       <w:r>
         <w:lastRenderedPageBreak/>
         <w:t>Logging</w:t>
       </w:r>
+      <w:bookmarkEnd w:id="20"/>
       <w:bookmarkEnd w:id="21"/>
       <w:bookmarkEnd w:id="22"/>
       <w:bookmarkEnd w:id="23"/>
-      <w:bookmarkEnd w:id="24"/>
       <w:bookmarkEnd w:id="27"/>
       <w:bookmarkEnd w:id="28"/>
       <w:bookmarkEnd w:id="29"/>
@@ -8585,7 +8601,7 @@
         <w:pStyle w:val="Heading2"/>
       </w:pPr>
       <w:bookmarkStart w:id="34" w:name="_Ref345498802"/>
-      <w:bookmarkStart w:id="35" w:name="_Toc358102681"/>
+      <w:bookmarkStart w:id="35" w:name="_Toc358791962"/>
       <w:r>
         <w:t>Finding files</w:t>
       </w:r>
@@ -8639,12 +8655,44 @@
       <w:r>
         <w:t>.</w:t>
       </w:r>
+      <w:r>
+        <w:t xml:space="preserve"> Refer to ‘</w:t>
+      </w:r>
+      <w:fldSimple w:instr=" REF _Ref342384171 \h  \* MERGEFORMAT ">
+        <w:r>
+          <w:t>File location rules</w:t>
+        </w:r>
+      </w:fldSimple>
+      <w:r>
+        <w:t xml:space="preserve">’ (page </w:t>
+      </w:r>
+      <w:r>
+        <w:fldChar w:fldCharType="begin"/>
+      </w:r>
+      <w:r>
+        <w:instrText xml:space="preserve"> PAGEREF _Ref342384189 \h </w:instrText>
+      </w:r>
+      <w:r>
+        <w:fldChar w:fldCharType="separate"/>
+      </w:r>
+      <w:r>
+        <w:rPr>
+          <w:noProof/>
+        </w:rPr>
+        <w:t>5</w:t>
+      </w:r>
+      <w:r>
+        <w:fldChar w:fldCharType="end"/>
+      </w:r>
+      <w:r>
+        <w:t>) details on how QEGui searches for a user interface file given absolute and relative file paths.</w:t>
+      </w:r>
     </w:p>
     <w:p>
       <w:pPr>
         <w:pStyle w:val="Heading2"/>
       </w:pPr>
-      <w:bookmarkStart w:id="36" w:name="_Toc358102682"/>
+      <w:bookmarkStart w:id="36" w:name="_Toc358791963"/>
       <w:r>
         <w:t>Sub form file names</w:t>
       </w:r>
@@ -8730,7 +8778,7 @@
       <w:pPr>
         <w:pStyle w:val="Heading2"/>
       </w:pPr>
-      <w:bookmarkStart w:id="37" w:name="_Toc358102683"/>
+      <w:bookmarkStart w:id="37" w:name="_Toc358791964"/>
       <w:r>
         <w:t>Sub form resizing</w:t>
       </w:r>
@@ -8845,7 +8893,7 @@
       <w:pPr>
         <w:pStyle w:val="Heading2"/>
       </w:pPr>
-      <w:bookmarkStart w:id="38" w:name="_Toc358102684"/>
+      <w:bookmarkStart w:id="38" w:name="_Toc358791965"/>
       <w:r>
         <w:t xml:space="preserve">Ensuring QERadioButton </w:t>
       </w:r>
@@ -8916,7 +8964,7 @@
       </w:pPr>
       <w:bookmarkStart w:id="39" w:name="_Ref357593668"/>
       <w:bookmarkStart w:id="40" w:name="_Ref357593672"/>
-      <w:bookmarkStart w:id="41" w:name="_Toc358102685"/>
+      <w:bookmarkStart w:id="41" w:name="_Toc358791966"/>
       <w:r>
         <w:t>What top level form to use</w:t>
       </w:r>
@@ -8963,7 +9011,7 @@
       <w:pPr>
         <w:pStyle w:val="Heading2"/>
       </w:pPr>
-      <w:bookmarkStart w:id="42" w:name="_Toc358102686"/>
+      <w:bookmarkStart w:id="42" w:name="_Toc358791967"/>
       <w:r>
         <w:t>How does a user interact with an updating QE widget</w:t>
       </w:r>
@@ -8986,7 +9034,7 @@
       <w:pPr>
         <w:pStyle w:val="Heading2"/>
       </w:pPr>
-      <w:bookmarkStart w:id="43" w:name="_Toc358102687"/>
+      <w:bookmarkStart w:id="43" w:name="_Toc358791968"/>
       <w:r>
         <w:t>Widgets disappear when escape is pressed!</w:t>
       </w:r>
@@ -9040,7 +9088,7 @@
       <w:pPr>
         <w:pStyle w:val="Heading1"/>
       </w:pPr>
-      <w:bookmarkStart w:id="44" w:name="_Toc358102688"/>
+      <w:bookmarkStart w:id="44" w:name="_Toc358791969"/>
       <w:r>
         <w:t>QE widgets</w:t>
       </w:r>
@@ -9135,7 +9183,7 @@
       <w:pPr>
         <w:pStyle w:val="Heading2"/>
       </w:pPr>
-      <w:bookmarkStart w:id="45" w:name="_Toc358102689"/>
+      <w:bookmarkStart w:id="45" w:name="_Toc358791970"/>
       <w:r>
         <w:t>Common QE Widget properties</w:t>
       </w:r>
@@ -9150,7 +9198,7 @@
       <w:pPr>
         <w:pStyle w:val="Heading3"/>
       </w:pPr>
-      <w:bookmarkStart w:id="46" w:name="_Toc358102690"/>
+      <w:bookmarkStart w:id="46" w:name="_Toc358791971"/>
       <w:r>
         <w:t>v</w:t>
       </w:r>
@@ -9593,7 +9641,7 @@
       <w:pPr>
         <w:pStyle w:val="Heading3"/>
       </w:pPr>
-      <w:bookmarkStart w:id="50" w:name="_Toc358102691"/>
+      <w:bookmarkStart w:id="50" w:name="_Toc358791972"/>
       <w:r>
         <w:t>variableAsTooltip</w:t>
       </w:r>
@@ -9651,7 +9699,7 @@
       <w:pPr>
         <w:pStyle w:val="Heading3"/>
       </w:pPr>
-      <w:bookmarkStart w:id="51" w:name="_Toc358102692"/>
+      <w:bookmarkStart w:id="51" w:name="_Toc358791973"/>
       <w:r>
         <w:t>s</w:t>
       </w:r>
@@ -9669,7 +9717,7 @@
       <w:pPr>
         <w:pStyle w:val="Heading3"/>
       </w:pPr>
-      <w:bookmarkStart w:id="52" w:name="_Toc358102693"/>
+      <w:bookmarkStart w:id="52" w:name="_Toc358791974"/>
       <w:r>
         <w:t>enabled</w:t>
       </w:r>
@@ -9690,7 +9738,7 @@
       <w:pPr>
         <w:pStyle w:val="Heading3"/>
       </w:pPr>
-      <w:bookmarkStart w:id="53" w:name="_Toc358102694"/>
+      <w:bookmarkStart w:id="53" w:name="_Toc358791975"/>
       <w:r>
         <w:t>allowDrop</w:t>
       </w:r>
@@ -9705,7 +9753,7 @@
       <w:pPr>
         <w:pStyle w:val="Heading3"/>
       </w:pPr>
-      <w:bookmarkStart w:id="54" w:name="_Toc358102695"/>
+      <w:bookmarkStart w:id="54" w:name="_Toc358791976"/>
       <w:r>
         <w:t>visible</w:t>
       </w:r>
@@ -9737,7 +9785,7 @@
       <w:pPr>
         <w:pStyle w:val="Heading3"/>
       </w:pPr>
-      <w:bookmarkStart w:id="55" w:name="_Toc358102696"/>
+      <w:bookmarkStart w:id="55" w:name="_Toc358791977"/>
       <w:r>
         <w:t>messageSourceId</w:t>
       </w:r>
@@ -9812,7 +9860,7 @@
       <w:pPr>
         <w:pStyle w:val="Heading3"/>
       </w:pPr>
-      <w:bookmarkStart w:id="56" w:name="_Toc358102697"/>
+      <w:bookmarkStart w:id="56" w:name="_Toc358791978"/>
       <w:r>
         <w:t>userLevelUserStyle</w:t>
       </w:r>
@@ -9889,7 +9937,7 @@
         <w:rPr>
           <w:noProof/>
         </w:rPr>
-        <w:t>9</w:t>
+        <w:t>10</w:t>
       </w:r>
       <w:r>
         <w:fldChar w:fldCharType="end"/>
@@ -9902,7 +9950,7 @@
       <w:pPr>
         <w:pStyle w:val="Heading3"/>
       </w:pPr>
-      <w:bookmarkStart w:id="57" w:name="_Toc358102698"/>
+      <w:bookmarkStart w:id="57" w:name="_Toc358791979"/>
       <w:r>
         <w:t>userLevelVisibility</w:t>
       </w:r>
@@ -9983,7 +10031,7 @@
         <w:rPr>
           <w:noProof/>
         </w:rPr>
-        <w:t>9</w:t>
+        <w:t>10</w:t>
       </w:r>
       <w:r>
         <w:fldChar w:fldCharType="end"/>
@@ -9996,7 +10044,7 @@
       <w:pPr>
         <w:pStyle w:val="Heading3"/>
       </w:pPr>
-      <w:bookmarkStart w:id="58" w:name="_Toc358102699"/>
+      <w:bookmarkStart w:id="58" w:name="_Toc358791980"/>
       <w:r>
         <w:t>userLevelEnabled</w:t>
       </w:r>
@@ -10097,7 +10145,7 @@
         <w:rPr>
           <w:noProof/>
         </w:rPr>
-        <w:t>9</w:t>
+        <w:t>10</w:t>
       </w:r>
       <w:r>
         <w:fldChar w:fldCharType="end"/>
@@ -10113,7 +10161,7 @@
       <w:bookmarkStart w:id="59" w:name="_Ref350245166"/>
       <w:bookmarkStart w:id="60" w:name="_Ref350245215"/>
       <w:bookmarkStart w:id="61" w:name="_Ref350245314"/>
-      <w:bookmarkStart w:id="62" w:name="_Toc358102700"/>
+      <w:bookmarkStart w:id="62" w:name="_Toc358791981"/>
       <w:r>
         <w:t>displayAlarmState</w:t>
       </w:r>
@@ -10138,7 +10186,7 @@
       </w:pPr>
       <w:bookmarkStart w:id="63" w:name="_Ref351544701"/>
       <w:bookmarkStart w:id="64" w:name="_Ref351544704"/>
-      <w:bookmarkStart w:id="65" w:name="_Toc358102701"/>
+      <w:bookmarkStart w:id="65" w:name="_Toc358791982"/>
       <w:r>
         <w:t>String formatting properties</w:t>
       </w:r>
@@ -10166,7 +10214,7 @@
       <w:pPr>
         <w:pStyle w:val="Heading3"/>
       </w:pPr>
-      <w:bookmarkStart w:id="66" w:name="_Toc358102702"/>
+      <w:bookmarkStart w:id="66" w:name="_Toc358791983"/>
       <w:r>
         <w:t>precision</w:t>
       </w:r>
@@ -10186,7 +10234,7 @@
       <w:pPr>
         <w:pStyle w:val="Heading3"/>
       </w:pPr>
-      <w:bookmarkStart w:id="67" w:name="_Toc358102703"/>
+      <w:bookmarkStart w:id="67" w:name="_Toc358791984"/>
       <w:r>
         <w:t>useDbPrecision</w:t>
       </w:r>
@@ -10206,7 +10254,7 @@
       <w:pPr>
         <w:pStyle w:val="Heading3"/>
       </w:pPr>
-      <w:bookmarkStart w:id="68" w:name="_Toc358102704"/>
+      <w:bookmarkStart w:id="68" w:name="_Toc358791985"/>
       <w:r>
         <w:t>leadingZero</w:t>
       </w:r>
@@ -10221,7 +10269,7 @@
       <w:pPr>
         <w:pStyle w:val="Heading3"/>
       </w:pPr>
-      <w:bookmarkStart w:id="69" w:name="_Toc358102705"/>
+      <w:bookmarkStart w:id="69" w:name="_Toc358791986"/>
       <w:r>
         <w:lastRenderedPageBreak/>
         <w:t>trailingZeros</w:t>
@@ -10237,7 +10285,7 @@
       <w:pPr>
         <w:pStyle w:val="Heading3"/>
       </w:pPr>
-      <w:bookmarkStart w:id="70" w:name="_Toc358102706"/>
+      <w:bookmarkStart w:id="70" w:name="_Toc358791987"/>
       <w:r>
         <w:t>addUnits</w:t>
       </w:r>
@@ -10253,7 +10301,7 @@
         <w:pStyle w:val="Heading3"/>
       </w:pPr>
       <w:bookmarkStart w:id="71" w:name="_Ref355287407"/>
-      <w:bookmarkStart w:id="72" w:name="_Toc358102707"/>
+      <w:bookmarkStart w:id="72" w:name="_Toc358791988"/>
       <w:r>
         <w:t>localEnumeration</w:t>
       </w:r>
@@ -10619,7 +10667,7 @@
       <w:pPr>
         <w:pStyle w:val="Heading3"/>
       </w:pPr>
-      <w:bookmarkStart w:id="73" w:name="_Toc358102708"/>
+      <w:bookmarkStart w:id="73" w:name="_Toc358791989"/>
       <w:r>
         <w:t>format</w:t>
       </w:r>
@@ -10778,7 +10826,7 @@
       <w:pPr>
         <w:pStyle w:val="Heading3"/>
       </w:pPr>
-      <w:bookmarkStart w:id="74" w:name="_Toc358102709"/>
+      <w:bookmarkStart w:id="74" w:name="_Toc358791990"/>
       <w:r>
         <w:t>radix</w:t>
       </w:r>
@@ -10793,7 +10841,7 @@
       <w:pPr>
         <w:pStyle w:val="Heading3"/>
       </w:pPr>
-      <w:bookmarkStart w:id="75" w:name="_Toc358102710"/>
+      <w:bookmarkStart w:id="75" w:name="_Toc358791991"/>
       <w:r>
         <w:t>notation</w:t>
       </w:r>
@@ -10878,7 +10926,7 @@
       <w:pPr>
         <w:pStyle w:val="Heading3"/>
       </w:pPr>
-      <w:bookmarkStart w:id="76" w:name="_Toc358102711"/>
+      <w:bookmarkStart w:id="76" w:name="_Toc358791992"/>
       <w:r>
         <w:t>arrayAction</w:t>
       </w:r>
@@ -10962,7 +11010,7 @@
       <w:pPr>
         <w:pStyle w:val="Heading3"/>
       </w:pPr>
-      <w:bookmarkStart w:id="77" w:name="_Toc358102712"/>
+      <w:bookmarkStart w:id="77" w:name="_Toc358791993"/>
       <w:r>
         <w:t>arrayIndex</w:t>
       </w:r>
@@ -10995,7 +11043,7 @@
       <w:pPr>
         <w:pStyle w:val="Heading2"/>
       </w:pPr>
-      <w:bookmarkStart w:id="78" w:name="_Toc358102713"/>
+      <w:bookmarkStart w:id="78" w:name="_Toc358791994"/>
       <w:r>
         <w:t xml:space="preserve">QEAnalogIndicator and </w:t>
       </w:r>
@@ -11169,7 +11217,7 @@
       <w:pPr>
         <w:pStyle w:val="Heading2"/>
       </w:pPr>
-      <w:bookmarkStart w:id="79" w:name="_Toc358102714"/>
+      <w:bookmarkStart w:id="79" w:name="_Toc358791995"/>
       <w:r>
         <w:t xml:space="preserve">QBitStatus and </w:t>
       </w:r>
@@ -11255,7 +11303,7 @@
       <w:pPr>
         <w:pStyle w:val="Heading2"/>
       </w:pPr>
-      <w:bookmarkStart w:id="80" w:name="_Toc358102715"/>
+      <w:bookmarkStart w:id="80" w:name="_Toc358791996"/>
       <w:r>
         <w:t>QEConfiguredLayout</w:t>
       </w:r>
@@ -11280,7 +11328,7 @@
       <w:pPr>
         <w:pStyle w:val="Heading2"/>
       </w:pPr>
-      <w:bookmarkStart w:id="81" w:name="_Toc358102716"/>
+      <w:bookmarkStart w:id="81" w:name="_Toc358791997"/>
       <w:r>
         <w:t>QEFileBrowser</w:t>
       </w:r>
@@ -11295,7 +11343,7 @@
       <w:pPr>
         <w:pStyle w:val="Heading2"/>
       </w:pPr>
-      <w:bookmarkStart w:id="82" w:name="_Toc358102717"/>
+      <w:bookmarkStart w:id="82" w:name="_Toc358791998"/>
       <w:r>
         <w:t>QELabel</w:t>
       </w:r>
@@ -11732,7 +11780,7 @@
       </w:pPr>
       <w:bookmarkStart w:id="83" w:name="_Ref356249717"/>
       <w:bookmarkStart w:id="84" w:name="_Ref356249720"/>
-      <w:bookmarkStart w:id="85" w:name="_Toc358102718"/>
+      <w:bookmarkStart w:id="85" w:name="_Toc358791999"/>
       <w:r>
         <w:t>QELogin</w:t>
       </w:r>
@@ -11775,7 +11823,7 @@
         <w:rPr>
           <w:noProof/>
         </w:rPr>
-        <w:t>9</w:t>
+        <w:t>10</w:t>
       </w:r>
       <w:r>
         <w:fldChar w:fldCharType="end"/>
@@ -11877,7 +11925,7 @@
       </w:pPr>
       <w:bookmarkStart w:id="86" w:name="_Ref351548242"/>
       <w:bookmarkStart w:id="87" w:name="_Ref351548245"/>
-      <w:bookmarkStart w:id="88" w:name="_Toc358102719"/>
+      <w:bookmarkStart w:id="88" w:name="_Toc358792000"/>
       <w:r>
         <w:t>QELog</w:t>
       </w:r>
@@ -12309,7 +12357,7 @@
       <w:pPr>
         <w:pStyle w:val="Heading2"/>
       </w:pPr>
-      <w:bookmarkStart w:id="89" w:name="_Toc358102720"/>
+      <w:bookmarkStart w:id="89" w:name="_Toc358792001"/>
       <w:r>
         <w:t>QEPvProperties</w:t>
       </w:r>
@@ -12324,7 +12372,7 @@
       <w:pPr>
         <w:pStyle w:val="Heading2"/>
       </w:pPr>
-      <w:bookmarkStart w:id="90" w:name="_Toc358102721"/>
+      <w:bookmarkStart w:id="90" w:name="_Toc358792002"/>
       <w:r>
         <w:t>QERecipe</w:t>
       </w:r>
@@ -12339,7 +12387,7 @@
       <w:pPr>
         <w:pStyle w:val="Heading2"/>
       </w:pPr>
-      <w:bookmarkStart w:id="91" w:name="_Toc358102722"/>
+      <w:bookmarkStart w:id="91" w:name="_Toc358792003"/>
       <w:r>
         <w:t>QEScript</w:t>
       </w:r>
@@ -12354,7 +12402,7 @@
       <w:pPr>
         <w:pStyle w:val="Heading2"/>
       </w:pPr>
-      <w:bookmarkStart w:id="92" w:name="_Toc358102723"/>
+      <w:bookmarkStart w:id="92" w:name="_Toc358792004"/>
       <w:r>
         <w:t>QEStripChart</w:t>
       </w:r>
@@ -12369,7 +12417,7 @@
       <w:pPr>
         <w:pStyle w:val="Heading2"/>
       </w:pPr>
-      <w:bookmarkStart w:id="93" w:name="_Toc358102724"/>
+      <w:bookmarkStart w:id="93" w:name="_Toc358792005"/>
       <w:r>
         <w:t>QEPeriodic</w:t>
       </w:r>
@@ -12384,7 +12432,7 @@
       <w:pPr>
         <w:pStyle w:val="Heading2"/>
       </w:pPr>
-      <w:bookmarkStart w:id="94" w:name="_Toc358102725"/>
+      <w:bookmarkStart w:id="94" w:name="_Toc358792006"/>
       <w:r>
         <w:t>QESubstitutedLabel</w:t>
       </w:r>
@@ -12502,7 +12550,7 @@
         <w:pStyle w:val="Heading2"/>
       </w:pPr>
       <w:bookmarkStart w:id="96" w:name="_Ref353526166"/>
-      <w:bookmarkStart w:id="97" w:name="_Toc358102726"/>
+      <w:bookmarkStart w:id="97" w:name="_Toc358792007"/>
       <w:r>
         <w:t>QELineEdit</w:t>
       </w:r>
@@ -12915,7 +12963,7 @@
         <w:pStyle w:val="Heading2"/>
       </w:pPr>
       <w:bookmarkStart w:id="102" w:name="_Ref353525609"/>
-      <w:bookmarkStart w:id="103" w:name="_Toc358102727"/>
+      <w:bookmarkStart w:id="103" w:name="_Toc358792008"/>
       <w:r>
         <w:t>QENumericEdit</w:t>
       </w:r>
@@ -13685,7 +13733,7 @@
       </w:pPr>
       <w:bookmarkStart w:id="106" w:name="_Ref357595416"/>
       <w:bookmarkStart w:id="107" w:name="_Ref357595418"/>
-      <w:bookmarkStart w:id="108" w:name="_Toc358102728"/>
+      <w:bookmarkStart w:id="108" w:name="_Toc358792009"/>
       <w:r>
         <w:t>QEPushButton</w:t>
       </w:r>
@@ -15483,7 +15531,7 @@
       <w:pPr>
         <w:pStyle w:val="Heading2"/>
       </w:pPr>
-      <w:bookmarkStart w:id="109" w:name="_Toc358102729"/>
+      <w:bookmarkStart w:id="109" w:name="_Toc358792010"/>
       <w:r>
         <w:t>QEShape</w:t>
       </w:r>
@@ -21163,7 +21211,7 @@
       <w:pPr>
         <w:pStyle w:val="Heading2"/>
       </w:pPr>
-      <w:bookmarkStart w:id="113" w:name="_Toc358102730"/>
+      <w:bookmarkStart w:id="113" w:name="_Toc358792011"/>
       <w:r>
         <w:t>QESimpleShape</w:t>
       </w:r>
@@ -21581,7 +21629,7 @@
       <w:pPr>
         <w:pStyle w:val="Heading2"/>
       </w:pPr>
-      <w:bookmarkStart w:id="118" w:name="_Toc358102731"/>
+      <w:bookmarkStart w:id="118" w:name="_Toc358792012"/>
       <w:r>
         <w:t>QESlider</w:t>
       </w:r>
@@ -21711,7 +21759,7 @@
         <w:pStyle w:val="Heading2"/>
       </w:pPr>
       <w:bookmarkStart w:id="120" w:name="_Ref353462459"/>
-      <w:bookmarkStart w:id="121" w:name="_Toc358102732"/>
+      <w:bookmarkStart w:id="121" w:name="_Toc358792013"/>
       <w:r>
         <w:t>QESpinBox</w:t>
       </w:r>
@@ -21865,7 +21913,7 @@
       <w:pPr>
         <w:pStyle w:val="Heading2"/>
       </w:pPr>
-      <w:bookmarkStart w:id="123" w:name="_Toc358102733"/>
+      <w:bookmarkStart w:id="123" w:name="_Toc358792014"/>
       <w:r>
         <w:lastRenderedPageBreak/>
         <w:t>QEComboBox</w:t>
@@ -22045,7 +22093,7 @@
       <w:pPr>
         <w:pStyle w:val="Heading2"/>
       </w:pPr>
-      <w:bookmarkStart w:id="127" w:name="_Toc358102734"/>
+      <w:bookmarkStart w:id="127" w:name="_Toc358792015"/>
       <w:r>
         <w:t>QERadioGroup</w:t>
       </w:r>
@@ -22304,7 +22352,7 @@
         <w:pStyle w:val="Heading2"/>
       </w:pPr>
       <w:bookmarkStart w:id="129" w:name="_Ref357592585"/>
-      <w:bookmarkStart w:id="130" w:name="_Toc358102735"/>
+      <w:bookmarkStart w:id="130" w:name="_Toc358792016"/>
       <w:r>
         <w:t>QEForm</w:t>
       </w:r>
@@ -22813,7 +22861,7 @@
       <w:pPr>
         <w:pStyle w:val="Heading2"/>
       </w:pPr>
-      <w:bookmarkStart w:id="132" w:name="_Toc358102736"/>
+      <w:bookmarkStart w:id="132" w:name="_Toc358792017"/>
       <w:r>
         <w:t>QEPlot</w:t>
       </w:r>
@@ -22828,7 +22876,7 @@
       <w:pPr>
         <w:pStyle w:val="Heading2"/>
       </w:pPr>
-      <w:bookmarkStart w:id="133" w:name="_Toc358102737"/>
+      <w:bookmarkStart w:id="133" w:name="_Toc358792018"/>
       <w:r>
         <w:t>QEImage</w:t>
       </w:r>
@@ -24450,7 +24498,7 @@
       <w:pPr>
         <w:pStyle w:val="Heading2"/>
       </w:pPr>
-      <w:bookmarkStart w:id="137" w:name="_Toc358102738"/>
+      <w:bookmarkStart w:id="137" w:name="_Toc358792019"/>
       <w:r>
         <w:t>QEFrame</w:t>
       </w:r>
@@ -24561,7 +24609,7 @@
       <w:pPr>
         <w:pStyle w:val="Heading2"/>
       </w:pPr>
-      <w:bookmarkStart w:id="138" w:name="_Toc358102739"/>
+      <w:bookmarkStart w:id="138" w:name="_Toc358792020"/>
       <w:r>
         <w:t>QELink</w:t>
       </w:r>
@@ -24842,7 +24890,7 @@
       <w:pPr>
         <w:pStyle w:val="Heading1"/>
       </w:pPr>
-      <w:bookmarkStart w:id="142" w:name="_Toc358102740"/>
+      <w:bookmarkStart w:id="142" w:name="_Toc358792021"/>
       <w:r>
         <w:lastRenderedPageBreak/>
         <w:t>Appendix A</w:t>
@@ -24853,7 +24901,7 @@
       <w:pPr>
         <w:pStyle w:val="Heading2"/>
       </w:pPr>
-      <w:bookmarkStart w:id="143" w:name="_Toc358102741"/>
+      <w:bookmarkStart w:id="143" w:name="_Toc358792022"/>
       <w:r>
         <w:t>GNU Free Documentation Licence</w:t>
       </w:r>
@@ -30897,7 +30945,7 @@
               <w:color w:val="747476"/>
               <w:sz w:val="18"/>
             </w:rPr>
-            <w:t>1</w:t>
+            <w:t>68</w:t>
           </w:r>
           <w:r>
             <w:rPr>

</xml_diff>

<commit_message>
QEArchiveStatus - update documentation
</commit_message>
<xml_diff>
--- a/documentation/source/QE_QEGuiAndUserInterfaceDesign.docx
+++ b/documentation/source/QE_QEGuiAndUserInterfaceDesign.docx
@@ -117,7 +117,7 @@
         <w:jc w:val="center"/>
       </w:pPr>
       <w:r>
-        <w:t>12</w:t>
+        <w:t>13</w:t>
       </w:r>
       <w:r>
         <w:t xml:space="preserve"> June</w:t>
@@ -348,7 +348,7 @@
           <w:r>
             <w:fldChar w:fldCharType="separate"/>
           </w:r>
-          <w:hyperlink w:anchor="_Toc358791946" w:history="1">
+          <w:hyperlink w:anchor="_Toc358907647" w:history="1">
             <w:r>
               <w:rPr>
                 <w:rStyle w:val="Hyperlink"/>
@@ -375,7 +375,7 @@
                 <w:noProof/>
                 <w:webHidden/>
               </w:rPr>
-              <w:instrText xml:space="preserve"> PAGEREF _Toc358791946 \h </w:instrText>
+              <w:instrText xml:space="preserve"> PAGEREF _Toc358907647 \h </w:instrText>
             </w:r>
             <w:r>
               <w:rPr>
@@ -418,7 +418,7 @@
               <w:lang w:eastAsia="en-AU"/>
             </w:rPr>
           </w:pPr>
-          <w:hyperlink w:anchor="_Toc358791947" w:history="1">
+          <w:hyperlink w:anchor="_Toc358907648" w:history="1">
             <w:r>
               <w:rPr>
                 <w:rStyle w:val="Hyperlink"/>
@@ -445,7 +445,7 @@
                 <w:noProof/>
                 <w:webHidden/>
               </w:rPr>
-              <w:instrText xml:space="preserve"> PAGEREF _Toc358791947 \h </w:instrText>
+              <w:instrText xml:space="preserve"> PAGEREF _Toc358907648 \h </w:instrText>
             </w:r>
             <w:r>
               <w:rPr>
@@ -488,7 +488,7 @@
               <w:lang w:eastAsia="en-AU"/>
             </w:rPr>
           </w:pPr>
-          <w:hyperlink w:anchor="_Toc358791948" w:history="1">
+          <w:hyperlink w:anchor="_Toc358907649" w:history="1">
             <w:r>
               <w:rPr>
                 <w:rStyle w:val="Hyperlink"/>
@@ -515,7 +515,7 @@
                 <w:noProof/>
                 <w:webHidden/>
               </w:rPr>
-              <w:instrText xml:space="preserve"> PAGEREF _Toc358791948 \h </w:instrText>
+              <w:instrText xml:space="preserve"> PAGEREF _Toc358907649 \h </w:instrText>
             </w:r>
             <w:r>
               <w:rPr>
@@ -558,7 +558,7 @@
               <w:lang w:eastAsia="en-AU"/>
             </w:rPr>
           </w:pPr>
-          <w:hyperlink w:anchor="_Toc358791949" w:history="1">
+          <w:hyperlink w:anchor="_Toc358907650" w:history="1">
             <w:r>
               <w:rPr>
                 <w:rStyle w:val="Hyperlink"/>
@@ -585,7 +585,7 @@
                 <w:noProof/>
                 <w:webHidden/>
               </w:rPr>
-              <w:instrText xml:space="preserve"> PAGEREF _Toc358791949 \h </w:instrText>
+              <w:instrText xml:space="preserve"> PAGEREF _Toc358907650 \h </w:instrText>
             </w:r>
             <w:r>
               <w:rPr>
@@ -628,7 +628,7 @@
               <w:lang w:eastAsia="en-AU"/>
             </w:rPr>
           </w:pPr>
-          <w:hyperlink w:anchor="_Toc358791950" w:history="1">
+          <w:hyperlink w:anchor="_Toc358907651" w:history="1">
             <w:r>
               <w:rPr>
                 <w:rStyle w:val="Hyperlink"/>
@@ -655,7 +655,7 @@
                 <w:noProof/>
                 <w:webHidden/>
               </w:rPr>
-              <w:instrText xml:space="preserve"> PAGEREF _Toc358791950 \h </w:instrText>
+              <w:instrText xml:space="preserve"> PAGEREF _Toc358907651 \h </w:instrText>
             </w:r>
             <w:r>
               <w:rPr>
@@ -698,7 +698,7 @@
               <w:lang w:eastAsia="en-AU"/>
             </w:rPr>
           </w:pPr>
-          <w:hyperlink w:anchor="_Toc358791951" w:history="1">
+          <w:hyperlink w:anchor="_Toc358907652" w:history="1">
             <w:r>
               <w:rPr>
                 <w:rStyle w:val="Hyperlink"/>
@@ -725,7 +725,7 @@
                 <w:noProof/>
                 <w:webHidden/>
               </w:rPr>
-              <w:instrText xml:space="preserve"> PAGEREF _Toc358791951 \h </w:instrText>
+              <w:instrText xml:space="preserve"> PAGEREF _Toc358907652 \h </w:instrText>
             </w:r>
             <w:r>
               <w:rPr>
@@ -768,7 +768,7 @@
               <w:lang w:eastAsia="en-AU"/>
             </w:rPr>
           </w:pPr>
-          <w:hyperlink w:anchor="_Toc358791952" w:history="1">
+          <w:hyperlink w:anchor="_Toc358907653" w:history="1">
             <w:r>
               <w:rPr>
                 <w:rStyle w:val="Hyperlink"/>
@@ -795,7 +795,7 @@
                 <w:noProof/>
                 <w:webHidden/>
               </w:rPr>
-              <w:instrText xml:space="preserve"> PAGEREF _Toc358791952 \h </w:instrText>
+              <w:instrText xml:space="preserve"> PAGEREF _Toc358907653 \h </w:instrText>
             </w:r>
             <w:r>
               <w:rPr>
@@ -838,7 +838,7 @@
               <w:lang w:eastAsia="en-AU"/>
             </w:rPr>
           </w:pPr>
-          <w:hyperlink w:anchor="_Toc358791953" w:history="1">
+          <w:hyperlink w:anchor="_Toc358907654" w:history="1">
             <w:r>
               <w:rPr>
                 <w:rStyle w:val="Hyperlink"/>
@@ -865,7 +865,7 @@
                 <w:noProof/>
                 <w:webHidden/>
               </w:rPr>
-              <w:instrText xml:space="preserve"> PAGEREF _Toc358791953 \h </w:instrText>
+              <w:instrText xml:space="preserve"> PAGEREF _Toc358907654 \h </w:instrText>
             </w:r>
             <w:r>
               <w:rPr>
@@ -908,7 +908,7 @@
               <w:lang w:eastAsia="en-AU"/>
             </w:rPr>
           </w:pPr>
-          <w:hyperlink w:anchor="_Toc358791954" w:history="1">
+          <w:hyperlink w:anchor="_Toc358907655" w:history="1">
             <w:r>
               <w:rPr>
                 <w:rStyle w:val="Hyperlink"/>
@@ -935,7 +935,7 @@
                 <w:noProof/>
                 <w:webHidden/>
               </w:rPr>
-              <w:instrText xml:space="preserve"> PAGEREF _Toc358791954 \h </w:instrText>
+              <w:instrText xml:space="preserve"> PAGEREF _Toc358907655 \h </w:instrText>
             </w:r>
             <w:r>
               <w:rPr>
@@ -978,7 +978,7 @@
               <w:lang w:eastAsia="en-AU"/>
             </w:rPr>
           </w:pPr>
-          <w:hyperlink w:anchor="_Toc358791955" w:history="1">
+          <w:hyperlink w:anchor="_Toc358907656" w:history="1">
             <w:r>
               <w:rPr>
                 <w:rStyle w:val="Hyperlink"/>
@@ -1005,7 +1005,7 @@
                 <w:noProof/>
                 <w:webHidden/>
               </w:rPr>
-              <w:instrText xml:space="preserve"> PAGEREF _Toc358791955 \h </w:instrText>
+              <w:instrText xml:space="preserve"> PAGEREF _Toc358907656 \h </w:instrText>
             </w:r>
             <w:r>
               <w:rPr>
@@ -1048,7 +1048,7 @@
               <w:lang w:eastAsia="en-AU"/>
             </w:rPr>
           </w:pPr>
-          <w:hyperlink w:anchor="_Toc358791956" w:history="1">
+          <w:hyperlink w:anchor="_Toc358907657" w:history="1">
             <w:r>
               <w:rPr>
                 <w:rStyle w:val="Hyperlink"/>
@@ -1075,7 +1075,7 @@
                 <w:noProof/>
                 <w:webHidden/>
               </w:rPr>
-              <w:instrText xml:space="preserve"> PAGEREF _Toc358791956 \h </w:instrText>
+              <w:instrText xml:space="preserve"> PAGEREF _Toc358907657 \h </w:instrText>
             </w:r>
             <w:r>
               <w:rPr>
@@ -1118,7 +1118,7 @@
               <w:lang w:eastAsia="en-AU"/>
             </w:rPr>
           </w:pPr>
-          <w:hyperlink w:anchor="_Toc358791957" w:history="1">
+          <w:hyperlink w:anchor="_Toc358907658" w:history="1">
             <w:r>
               <w:rPr>
                 <w:rStyle w:val="Hyperlink"/>
@@ -1145,7 +1145,7 @@
                 <w:noProof/>
                 <w:webHidden/>
               </w:rPr>
-              <w:instrText xml:space="preserve"> PAGEREF _Toc358791957 \h </w:instrText>
+              <w:instrText xml:space="preserve"> PAGEREF _Toc358907658 \h </w:instrText>
             </w:r>
             <w:r>
               <w:rPr>
@@ -1188,7 +1188,7 @@
               <w:lang w:eastAsia="en-AU"/>
             </w:rPr>
           </w:pPr>
-          <w:hyperlink w:anchor="_Toc358791958" w:history="1">
+          <w:hyperlink w:anchor="_Toc358907659" w:history="1">
             <w:r>
               <w:rPr>
                 <w:rStyle w:val="Hyperlink"/>
@@ -1215,7 +1215,7 @@
                 <w:noProof/>
                 <w:webHidden/>
               </w:rPr>
-              <w:instrText xml:space="preserve"> PAGEREF _Toc358791958 \h </w:instrText>
+              <w:instrText xml:space="preserve"> PAGEREF _Toc358907659 \h </w:instrText>
             </w:r>
             <w:r>
               <w:rPr>
@@ -1258,7 +1258,7 @@
               <w:lang w:eastAsia="en-AU"/>
             </w:rPr>
           </w:pPr>
-          <w:hyperlink w:anchor="_Toc358791959" w:history="1">
+          <w:hyperlink w:anchor="_Toc358907660" w:history="1">
             <w:r>
               <w:rPr>
                 <w:rStyle w:val="Hyperlink"/>
@@ -1285,7 +1285,7 @@
                 <w:noProof/>
                 <w:webHidden/>
               </w:rPr>
-              <w:instrText xml:space="preserve"> PAGEREF _Toc358791959 \h </w:instrText>
+              <w:instrText xml:space="preserve"> PAGEREF _Toc358907660 \h </w:instrText>
             </w:r>
             <w:r>
               <w:rPr>
@@ -1328,7 +1328,7 @@
               <w:lang w:eastAsia="en-AU"/>
             </w:rPr>
           </w:pPr>
-          <w:hyperlink w:anchor="_Toc358791960" w:history="1">
+          <w:hyperlink w:anchor="_Toc358907661" w:history="1">
             <w:r>
               <w:rPr>
                 <w:rStyle w:val="Hyperlink"/>
@@ -1355,7 +1355,7 @@
                 <w:noProof/>
                 <w:webHidden/>
               </w:rPr>
-              <w:instrText xml:space="preserve"> PAGEREF _Toc358791960 \h </w:instrText>
+              <w:instrText xml:space="preserve"> PAGEREF _Toc358907661 \h </w:instrText>
             </w:r>
             <w:r>
               <w:rPr>
@@ -1398,7 +1398,7 @@
               <w:lang w:eastAsia="en-AU"/>
             </w:rPr>
           </w:pPr>
-          <w:hyperlink w:anchor="_Toc358791961" w:history="1">
+          <w:hyperlink w:anchor="_Toc358907662" w:history="1">
             <w:r>
               <w:rPr>
                 <w:rStyle w:val="Hyperlink"/>
@@ -1425,7 +1425,7 @@
                 <w:noProof/>
                 <w:webHidden/>
               </w:rPr>
-              <w:instrText xml:space="preserve"> PAGEREF _Toc358791961 \h </w:instrText>
+              <w:instrText xml:space="preserve"> PAGEREF _Toc358907662 \h </w:instrText>
             </w:r>
             <w:r>
               <w:rPr>
@@ -1468,7 +1468,7 @@
               <w:lang w:eastAsia="en-AU"/>
             </w:rPr>
           </w:pPr>
-          <w:hyperlink w:anchor="_Toc358791962" w:history="1">
+          <w:hyperlink w:anchor="_Toc358907663" w:history="1">
             <w:r>
               <w:rPr>
                 <w:rStyle w:val="Hyperlink"/>
@@ -1495,7 +1495,7 @@
                 <w:noProof/>
                 <w:webHidden/>
               </w:rPr>
-              <w:instrText xml:space="preserve"> PAGEREF _Toc358791962 \h </w:instrText>
+              <w:instrText xml:space="preserve"> PAGEREF _Toc358907663 \h </w:instrText>
             </w:r>
             <w:r>
               <w:rPr>
@@ -1538,7 +1538,7 @@
               <w:lang w:eastAsia="en-AU"/>
             </w:rPr>
           </w:pPr>
-          <w:hyperlink w:anchor="_Toc358791963" w:history="1">
+          <w:hyperlink w:anchor="_Toc358907664" w:history="1">
             <w:r>
               <w:rPr>
                 <w:rStyle w:val="Hyperlink"/>
@@ -1565,7 +1565,7 @@
                 <w:noProof/>
                 <w:webHidden/>
               </w:rPr>
-              <w:instrText xml:space="preserve"> PAGEREF _Toc358791963 \h </w:instrText>
+              <w:instrText xml:space="preserve"> PAGEREF _Toc358907664 \h </w:instrText>
             </w:r>
             <w:r>
               <w:rPr>
@@ -1608,7 +1608,7 @@
               <w:lang w:eastAsia="en-AU"/>
             </w:rPr>
           </w:pPr>
-          <w:hyperlink w:anchor="_Toc358791964" w:history="1">
+          <w:hyperlink w:anchor="_Toc358907665" w:history="1">
             <w:r>
               <w:rPr>
                 <w:rStyle w:val="Hyperlink"/>
@@ -1635,7 +1635,7 @@
                 <w:noProof/>
                 <w:webHidden/>
               </w:rPr>
-              <w:instrText xml:space="preserve"> PAGEREF _Toc358791964 \h </w:instrText>
+              <w:instrText xml:space="preserve"> PAGEREF _Toc358907665 \h </w:instrText>
             </w:r>
             <w:r>
               <w:rPr>
@@ -1678,7 +1678,7 @@
               <w:lang w:eastAsia="en-AU"/>
             </w:rPr>
           </w:pPr>
-          <w:hyperlink w:anchor="_Toc358791965" w:history="1">
+          <w:hyperlink w:anchor="_Toc358907666" w:history="1">
             <w:r>
               <w:rPr>
                 <w:rStyle w:val="Hyperlink"/>
@@ -1705,7 +1705,7 @@
                 <w:noProof/>
                 <w:webHidden/>
               </w:rPr>
-              <w:instrText xml:space="preserve"> PAGEREF _Toc358791965 \h </w:instrText>
+              <w:instrText xml:space="preserve"> PAGEREF _Toc358907666 \h </w:instrText>
             </w:r>
             <w:r>
               <w:rPr>
@@ -1748,7 +1748,7 @@
               <w:lang w:eastAsia="en-AU"/>
             </w:rPr>
           </w:pPr>
-          <w:hyperlink w:anchor="_Toc358791966" w:history="1">
+          <w:hyperlink w:anchor="_Toc358907667" w:history="1">
             <w:r>
               <w:rPr>
                 <w:rStyle w:val="Hyperlink"/>
@@ -1775,7 +1775,7 @@
                 <w:noProof/>
                 <w:webHidden/>
               </w:rPr>
-              <w:instrText xml:space="preserve"> PAGEREF _Toc358791966 \h </w:instrText>
+              <w:instrText xml:space="preserve"> PAGEREF _Toc358907667 \h </w:instrText>
             </w:r>
             <w:r>
               <w:rPr>
@@ -1818,7 +1818,7 @@
               <w:lang w:eastAsia="en-AU"/>
             </w:rPr>
           </w:pPr>
-          <w:hyperlink w:anchor="_Toc358791967" w:history="1">
+          <w:hyperlink w:anchor="_Toc358907668" w:history="1">
             <w:r>
               <w:rPr>
                 <w:rStyle w:val="Hyperlink"/>
@@ -1845,7 +1845,7 @@
                 <w:noProof/>
                 <w:webHidden/>
               </w:rPr>
-              <w:instrText xml:space="preserve"> PAGEREF _Toc358791967 \h </w:instrText>
+              <w:instrText xml:space="preserve"> PAGEREF _Toc358907668 \h </w:instrText>
             </w:r>
             <w:r>
               <w:rPr>
@@ -1888,7 +1888,7 @@
               <w:lang w:eastAsia="en-AU"/>
             </w:rPr>
           </w:pPr>
-          <w:hyperlink w:anchor="_Toc358791968" w:history="1">
+          <w:hyperlink w:anchor="_Toc358907669" w:history="1">
             <w:r>
               <w:rPr>
                 <w:rStyle w:val="Hyperlink"/>
@@ -1915,7 +1915,7 @@
                 <w:noProof/>
                 <w:webHidden/>
               </w:rPr>
-              <w:instrText xml:space="preserve"> PAGEREF _Toc358791968 \h </w:instrText>
+              <w:instrText xml:space="preserve"> PAGEREF _Toc358907669 \h </w:instrText>
             </w:r>
             <w:r>
               <w:rPr>
@@ -1958,7 +1958,7 @@
               <w:lang w:eastAsia="en-AU"/>
             </w:rPr>
           </w:pPr>
-          <w:hyperlink w:anchor="_Toc358791969" w:history="1">
+          <w:hyperlink w:anchor="_Toc358907670" w:history="1">
             <w:r>
               <w:rPr>
                 <w:rStyle w:val="Hyperlink"/>
@@ -1985,7 +1985,7 @@
                 <w:noProof/>
                 <w:webHidden/>
               </w:rPr>
-              <w:instrText xml:space="preserve"> PAGEREF _Toc358791969 \h </w:instrText>
+              <w:instrText xml:space="preserve"> PAGEREF _Toc358907670 \h </w:instrText>
             </w:r>
             <w:r>
               <w:rPr>
@@ -2028,7 +2028,7 @@
               <w:lang w:eastAsia="en-AU"/>
             </w:rPr>
           </w:pPr>
-          <w:hyperlink w:anchor="_Toc358791970" w:history="1">
+          <w:hyperlink w:anchor="_Toc358907671" w:history="1">
             <w:r>
               <w:rPr>
                 <w:rStyle w:val="Hyperlink"/>
@@ -2055,7 +2055,7 @@
                 <w:noProof/>
                 <w:webHidden/>
               </w:rPr>
-              <w:instrText xml:space="preserve"> PAGEREF _Toc358791970 \h </w:instrText>
+              <w:instrText xml:space="preserve"> PAGEREF _Toc358907671 \h </w:instrText>
             </w:r>
             <w:r>
               <w:rPr>
@@ -2098,7 +2098,7 @@
               <w:lang w:eastAsia="en-AU"/>
             </w:rPr>
           </w:pPr>
-          <w:hyperlink w:anchor="_Toc358791971" w:history="1">
+          <w:hyperlink w:anchor="_Toc358907672" w:history="1">
             <w:r>
               <w:rPr>
                 <w:rStyle w:val="Hyperlink"/>
@@ -2125,7 +2125,7 @@
                 <w:noProof/>
                 <w:webHidden/>
               </w:rPr>
-              <w:instrText xml:space="preserve"> PAGEREF _Toc358791971 \h </w:instrText>
+              <w:instrText xml:space="preserve"> PAGEREF _Toc358907672 \h </w:instrText>
             </w:r>
             <w:r>
               <w:rPr>
@@ -2168,7 +2168,7 @@
               <w:lang w:eastAsia="en-AU"/>
             </w:rPr>
           </w:pPr>
-          <w:hyperlink w:anchor="_Toc358791972" w:history="1">
+          <w:hyperlink w:anchor="_Toc358907673" w:history="1">
             <w:r>
               <w:rPr>
                 <w:rStyle w:val="Hyperlink"/>
@@ -2195,7 +2195,7 @@
                 <w:noProof/>
                 <w:webHidden/>
               </w:rPr>
-              <w:instrText xml:space="preserve"> PAGEREF _Toc358791972 \h </w:instrText>
+              <w:instrText xml:space="preserve"> PAGEREF _Toc358907673 \h </w:instrText>
             </w:r>
             <w:r>
               <w:rPr>
@@ -2238,7 +2238,7 @@
               <w:lang w:eastAsia="en-AU"/>
             </w:rPr>
           </w:pPr>
-          <w:hyperlink w:anchor="_Toc358791973" w:history="1">
+          <w:hyperlink w:anchor="_Toc358907674" w:history="1">
             <w:r>
               <w:rPr>
                 <w:rStyle w:val="Hyperlink"/>
@@ -2265,7 +2265,7 @@
                 <w:noProof/>
                 <w:webHidden/>
               </w:rPr>
-              <w:instrText xml:space="preserve"> PAGEREF _Toc358791973 \h </w:instrText>
+              <w:instrText xml:space="preserve"> PAGEREF _Toc358907674 \h </w:instrText>
             </w:r>
             <w:r>
               <w:rPr>
@@ -2308,7 +2308,7 @@
               <w:lang w:eastAsia="en-AU"/>
             </w:rPr>
           </w:pPr>
-          <w:hyperlink w:anchor="_Toc358791974" w:history="1">
+          <w:hyperlink w:anchor="_Toc358907675" w:history="1">
             <w:r>
               <w:rPr>
                 <w:rStyle w:val="Hyperlink"/>
@@ -2335,7 +2335,7 @@
                 <w:noProof/>
                 <w:webHidden/>
               </w:rPr>
-              <w:instrText xml:space="preserve"> PAGEREF _Toc358791974 \h </w:instrText>
+              <w:instrText xml:space="preserve"> PAGEREF _Toc358907675 \h </w:instrText>
             </w:r>
             <w:r>
               <w:rPr>
@@ -2378,7 +2378,7 @@
               <w:lang w:eastAsia="en-AU"/>
             </w:rPr>
           </w:pPr>
-          <w:hyperlink w:anchor="_Toc358791975" w:history="1">
+          <w:hyperlink w:anchor="_Toc358907676" w:history="1">
             <w:r>
               <w:rPr>
                 <w:rStyle w:val="Hyperlink"/>
@@ -2405,7 +2405,7 @@
                 <w:noProof/>
                 <w:webHidden/>
               </w:rPr>
-              <w:instrText xml:space="preserve"> PAGEREF _Toc358791975 \h </w:instrText>
+              <w:instrText xml:space="preserve"> PAGEREF _Toc358907676 \h </w:instrText>
             </w:r>
             <w:r>
               <w:rPr>
@@ -2448,7 +2448,7 @@
               <w:lang w:eastAsia="en-AU"/>
             </w:rPr>
           </w:pPr>
-          <w:hyperlink w:anchor="_Toc358791976" w:history="1">
+          <w:hyperlink w:anchor="_Toc358907677" w:history="1">
             <w:r>
               <w:rPr>
                 <w:rStyle w:val="Hyperlink"/>
@@ -2475,7 +2475,7 @@
                 <w:noProof/>
                 <w:webHidden/>
               </w:rPr>
-              <w:instrText xml:space="preserve"> PAGEREF _Toc358791976 \h </w:instrText>
+              <w:instrText xml:space="preserve"> PAGEREF _Toc358907677 \h </w:instrText>
             </w:r>
             <w:r>
               <w:rPr>
@@ -2518,7 +2518,7 @@
               <w:lang w:eastAsia="en-AU"/>
             </w:rPr>
           </w:pPr>
-          <w:hyperlink w:anchor="_Toc358791977" w:history="1">
+          <w:hyperlink w:anchor="_Toc358907678" w:history="1">
             <w:r>
               <w:rPr>
                 <w:rStyle w:val="Hyperlink"/>
@@ -2545,7 +2545,7 @@
                 <w:noProof/>
                 <w:webHidden/>
               </w:rPr>
-              <w:instrText xml:space="preserve"> PAGEREF _Toc358791977 \h </w:instrText>
+              <w:instrText xml:space="preserve"> PAGEREF _Toc358907678 \h </w:instrText>
             </w:r>
             <w:r>
               <w:rPr>
@@ -2588,7 +2588,7 @@
               <w:lang w:eastAsia="en-AU"/>
             </w:rPr>
           </w:pPr>
-          <w:hyperlink w:anchor="_Toc358791978" w:history="1">
+          <w:hyperlink w:anchor="_Toc358907679" w:history="1">
             <w:r>
               <w:rPr>
                 <w:rStyle w:val="Hyperlink"/>
@@ -2615,7 +2615,7 @@
                 <w:noProof/>
                 <w:webHidden/>
               </w:rPr>
-              <w:instrText xml:space="preserve"> PAGEREF _Toc358791978 \h </w:instrText>
+              <w:instrText xml:space="preserve"> PAGEREF _Toc358907679 \h </w:instrText>
             </w:r>
             <w:r>
               <w:rPr>
@@ -2658,7 +2658,7 @@
               <w:lang w:eastAsia="en-AU"/>
             </w:rPr>
           </w:pPr>
-          <w:hyperlink w:anchor="_Toc358791979" w:history="1">
+          <w:hyperlink w:anchor="_Toc358907680" w:history="1">
             <w:r>
               <w:rPr>
                 <w:rStyle w:val="Hyperlink"/>
@@ -2685,7 +2685,7 @@
                 <w:noProof/>
                 <w:webHidden/>
               </w:rPr>
-              <w:instrText xml:space="preserve"> PAGEREF _Toc358791979 \h </w:instrText>
+              <w:instrText xml:space="preserve"> PAGEREF _Toc358907680 \h </w:instrText>
             </w:r>
             <w:r>
               <w:rPr>
@@ -2728,7 +2728,7 @@
               <w:lang w:eastAsia="en-AU"/>
             </w:rPr>
           </w:pPr>
-          <w:hyperlink w:anchor="_Toc358791980" w:history="1">
+          <w:hyperlink w:anchor="_Toc358907681" w:history="1">
             <w:r>
               <w:rPr>
                 <w:rStyle w:val="Hyperlink"/>
@@ -2755,7 +2755,7 @@
                 <w:noProof/>
                 <w:webHidden/>
               </w:rPr>
-              <w:instrText xml:space="preserve"> PAGEREF _Toc358791980 \h </w:instrText>
+              <w:instrText xml:space="preserve"> PAGEREF _Toc358907681 \h </w:instrText>
             </w:r>
             <w:r>
               <w:rPr>
@@ -2798,7 +2798,7 @@
               <w:lang w:eastAsia="en-AU"/>
             </w:rPr>
           </w:pPr>
-          <w:hyperlink w:anchor="_Toc358791981" w:history="1">
+          <w:hyperlink w:anchor="_Toc358907682" w:history="1">
             <w:r>
               <w:rPr>
                 <w:rStyle w:val="Hyperlink"/>
@@ -2825,7 +2825,7 @@
                 <w:noProof/>
                 <w:webHidden/>
               </w:rPr>
-              <w:instrText xml:space="preserve"> PAGEREF _Toc358791981 \h </w:instrText>
+              <w:instrText xml:space="preserve"> PAGEREF _Toc358907682 \h </w:instrText>
             </w:r>
             <w:r>
               <w:rPr>
@@ -2868,7 +2868,7 @@
               <w:lang w:eastAsia="en-AU"/>
             </w:rPr>
           </w:pPr>
-          <w:hyperlink w:anchor="_Toc358791982" w:history="1">
+          <w:hyperlink w:anchor="_Toc358907683" w:history="1">
             <w:r>
               <w:rPr>
                 <w:rStyle w:val="Hyperlink"/>
@@ -2895,7 +2895,7 @@
                 <w:noProof/>
                 <w:webHidden/>
               </w:rPr>
-              <w:instrText xml:space="preserve"> PAGEREF _Toc358791982 \h </w:instrText>
+              <w:instrText xml:space="preserve"> PAGEREF _Toc358907683 \h </w:instrText>
             </w:r>
             <w:r>
               <w:rPr>
@@ -2938,7 +2938,7 @@
               <w:lang w:eastAsia="en-AU"/>
             </w:rPr>
           </w:pPr>
-          <w:hyperlink w:anchor="_Toc358791983" w:history="1">
+          <w:hyperlink w:anchor="_Toc358907684" w:history="1">
             <w:r>
               <w:rPr>
                 <w:rStyle w:val="Hyperlink"/>
@@ -2965,7 +2965,7 @@
                 <w:noProof/>
                 <w:webHidden/>
               </w:rPr>
-              <w:instrText xml:space="preserve"> PAGEREF _Toc358791983 \h </w:instrText>
+              <w:instrText xml:space="preserve"> PAGEREF _Toc358907684 \h </w:instrText>
             </w:r>
             <w:r>
               <w:rPr>
@@ -3008,7 +3008,7 @@
               <w:lang w:eastAsia="en-AU"/>
             </w:rPr>
           </w:pPr>
-          <w:hyperlink w:anchor="_Toc358791984" w:history="1">
+          <w:hyperlink w:anchor="_Toc358907685" w:history="1">
             <w:r>
               <w:rPr>
                 <w:rStyle w:val="Hyperlink"/>
@@ -3035,7 +3035,7 @@
                 <w:noProof/>
                 <w:webHidden/>
               </w:rPr>
-              <w:instrText xml:space="preserve"> PAGEREF _Toc358791984 \h </w:instrText>
+              <w:instrText xml:space="preserve"> PAGEREF _Toc358907685 \h </w:instrText>
             </w:r>
             <w:r>
               <w:rPr>
@@ -3078,7 +3078,7 @@
               <w:lang w:eastAsia="en-AU"/>
             </w:rPr>
           </w:pPr>
-          <w:hyperlink w:anchor="_Toc358791985" w:history="1">
+          <w:hyperlink w:anchor="_Toc358907686" w:history="1">
             <w:r>
               <w:rPr>
                 <w:rStyle w:val="Hyperlink"/>
@@ -3105,7 +3105,7 @@
                 <w:noProof/>
                 <w:webHidden/>
               </w:rPr>
-              <w:instrText xml:space="preserve"> PAGEREF _Toc358791985 \h </w:instrText>
+              <w:instrText xml:space="preserve"> PAGEREF _Toc358907686 \h </w:instrText>
             </w:r>
             <w:r>
               <w:rPr>
@@ -3148,7 +3148,7 @@
               <w:lang w:eastAsia="en-AU"/>
             </w:rPr>
           </w:pPr>
-          <w:hyperlink w:anchor="_Toc358791986" w:history="1">
+          <w:hyperlink w:anchor="_Toc358907687" w:history="1">
             <w:r>
               <w:rPr>
                 <w:rStyle w:val="Hyperlink"/>
@@ -3175,7 +3175,7 @@
                 <w:noProof/>
                 <w:webHidden/>
               </w:rPr>
-              <w:instrText xml:space="preserve"> PAGEREF _Toc358791986 \h </w:instrText>
+              <w:instrText xml:space="preserve"> PAGEREF _Toc358907687 \h </w:instrText>
             </w:r>
             <w:r>
               <w:rPr>
@@ -3218,7 +3218,7 @@
               <w:lang w:eastAsia="en-AU"/>
             </w:rPr>
           </w:pPr>
-          <w:hyperlink w:anchor="_Toc358791987" w:history="1">
+          <w:hyperlink w:anchor="_Toc358907688" w:history="1">
             <w:r>
               <w:rPr>
                 <w:rStyle w:val="Hyperlink"/>
@@ -3245,7 +3245,7 @@
                 <w:noProof/>
                 <w:webHidden/>
               </w:rPr>
-              <w:instrText xml:space="preserve"> PAGEREF _Toc358791987 \h </w:instrText>
+              <w:instrText xml:space="preserve"> PAGEREF _Toc358907688 \h </w:instrText>
             </w:r>
             <w:r>
               <w:rPr>
@@ -3288,7 +3288,7 @@
               <w:lang w:eastAsia="en-AU"/>
             </w:rPr>
           </w:pPr>
-          <w:hyperlink w:anchor="_Toc358791988" w:history="1">
+          <w:hyperlink w:anchor="_Toc358907689" w:history="1">
             <w:r>
               <w:rPr>
                 <w:rStyle w:val="Hyperlink"/>
@@ -3315,7 +3315,7 @@
                 <w:noProof/>
                 <w:webHidden/>
               </w:rPr>
-              <w:instrText xml:space="preserve"> PAGEREF _Toc358791988 \h </w:instrText>
+              <w:instrText xml:space="preserve"> PAGEREF _Toc358907689 \h </w:instrText>
             </w:r>
             <w:r>
               <w:rPr>
@@ -3358,7 +3358,7 @@
               <w:lang w:eastAsia="en-AU"/>
             </w:rPr>
           </w:pPr>
-          <w:hyperlink w:anchor="_Toc358791989" w:history="1">
+          <w:hyperlink w:anchor="_Toc358907690" w:history="1">
             <w:r>
               <w:rPr>
                 <w:rStyle w:val="Hyperlink"/>
@@ -3385,7 +3385,7 @@
                 <w:noProof/>
                 <w:webHidden/>
               </w:rPr>
-              <w:instrText xml:space="preserve"> PAGEREF _Toc358791989 \h </w:instrText>
+              <w:instrText xml:space="preserve"> PAGEREF _Toc358907690 \h </w:instrText>
             </w:r>
             <w:r>
               <w:rPr>
@@ -3428,7 +3428,7 @@
               <w:lang w:eastAsia="en-AU"/>
             </w:rPr>
           </w:pPr>
-          <w:hyperlink w:anchor="_Toc358791990" w:history="1">
+          <w:hyperlink w:anchor="_Toc358907691" w:history="1">
             <w:r>
               <w:rPr>
                 <w:rStyle w:val="Hyperlink"/>
@@ -3455,7 +3455,7 @@
                 <w:noProof/>
                 <w:webHidden/>
               </w:rPr>
-              <w:instrText xml:space="preserve"> PAGEREF _Toc358791990 \h </w:instrText>
+              <w:instrText xml:space="preserve"> PAGEREF _Toc358907691 \h </w:instrText>
             </w:r>
             <w:r>
               <w:rPr>
@@ -3498,7 +3498,7 @@
               <w:lang w:eastAsia="en-AU"/>
             </w:rPr>
           </w:pPr>
-          <w:hyperlink w:anchor="_Toc358791991" w:history="1">
+          <w:hyperlink w:anchor="_Toc358907692" w:history="1">
             <w:r>
               <w:rPr>
                 <w:rStyle w:val="Hyperlink"/>
@@ -3525,7 +3525,7 @@
                 <w:noProof/>
                 <w:webHidden/>
               </w:rPr>
-              <w:instrText xml:space="preserve"> PAGEREF _Toc358791991 \h </w:instrText>
+              <w:instrText xml:space="preserve"> PAGEREF _Toc358907692 \h </w:instrText>
             </w:r>
             <w:r>
               <w:rPr>
@@ -3568,7 +3568,7 @@
               <w:lang w:eastAsia="en-AU"/>
             </w:rPr>
           </w:pPr>
-          <w:hyperlink w:anchor="_Toc358791992" w:history="1">
+          <w:hyperlink w:anchor="_Toc358907693" w:history="1">
             <w:r>
               <w:rPr>
                 <w:rStyle w:val="Hyperlink"/>
@@ -3595,7 +3595,7 @@
                 <w:noProof/>
                 <w:webHidden/>
               </w:rPr>
-              <w:instrText xml:space="preserve"> PAGEREF _Toc358791992 \h </w:instrText>
+              <w:instrText xml:space="preserve"> PAGEREF _Toc358907693 \h </w:instrText>
             </w:r>
             <w:r>
               <w:rPr>
@@ -3638,7 +3638,7 @@
               <w:lang w:eastAsia="en-AU"/>
             </w:rPr>
           </w:pPr>
-          <w:hyperlink w:anchor="_Toc358791993" w:history="1">
+          <w:hyperlink w:anchor="_Toc358907694" w:history="1">
             <w:r>
               <w:rPr>
                 <w:rStyle w:val="Hyperlink"/>
@@ -3665,7 +3665,7 @@
                 <w:noProof/>
                 <w:webHidden/>
               </w:rPr>
-              <w:instrText xml:space="preserve"> PAGEREF _Toc358791993 \h </w:instrText>
+              <w:instrText xml:space="preserve"> PAGEREF _Toc358907694 \h </w:instrText>
             </w:r>
             <w:r>
               <w:rPr>
@@ -3708,13 +3708,13 @@
               <w:lang w:eastAsia="en-AU"/>
             </w:rPr>
           </w:pPr>
-          <w:hyperlink w:anchor="_Toc358791994" w:history="1">
+          <w:hyperlink w:anchor="_Toc358907695" w:history="1">
             <w:r>
               <w:rPr>
                 <w:rStyle w:val="Hyperlink"/>
                 <w:noProof/>
               </w:rPr>
-              <w:t>QEAnalogIndicator and QEAnalogProgressBar</w:t>
+              <w:t>QEArchiveStatus</w:t>
             </w:r>
             <w:r>
               <w:rPr>
@@ -3735,7 +3735,7 @@
                 <w:noProof/>
                 <w:webHidden/>
               </w:rPr>
-              <w:instrText xml:space="preserve"> PAGEREF _Toc358791994 \h </w:instrText>
+              <w:instrText xml:space="preserve"> PAGEREF _Toc358907695 \h </w:instrText>
             </w:r>
             <w:r>
               <w:rPr>
@@ -3778,13 +3778,13 @@
               <w:lang w:eastAsia="en-AU"/>
             </w:rPr>
           </w:pPr>
-          <w:hyperlink w:anchor="_Toc358791995" w:history="1">
+          <w:hyperlink w:anchor="_Toc358907696" w:history="1">
             <w:r>
               <w:rPr>
                 <w:rStyle w:val="Hyperlink"/>
                 <w:noProof/>
               </w:rPr>
-              <w:t>QBitStatus and QEBitStatus</w:t>
+              <w:t>QEAnalogIndicator and QEAnalogProgressBar</w:t>
             </w:r>
             <w:r>
               <w:rPr>
@@ -3805,7 +3805,7 @@
                 <w:noProof/>
                 <w:webHidden/>
               </w:rPr>
-              <w:instrText xml:space="preserve"> PAGEREF _Toc358791995 \h </w:instrText>
+              <w:instrText xml:space="preserve"> PAGEREF _Toc358907696 \h </w:instrText>
             </w:r>
             <w:r>
               <w:rPr>
@@ -3848,13 +3848,13 @@
               <w:lang w:eastAsia="en-AU"/>
             </w:rPr>
           </w:pPr>
-          <w:hyperlink w:anchor="_Toc358791996" w:history="1">
+          <w:hyperlink w:anchor="_Toc358907697" w:history="1">
             <w:r>
               <w:rPr>
                 <w:rStyle w:val="Hyperlink"/>
                 <w:noProof/>
               </w:rPr>
-              <w:t>QEConfiguredLayout</w:t>
+              <w:t>QBitStatus and QEBitStatus</w:t>
             </w:r>
             <w:r>
               <w:rPr>
@@ -3875,7 +3875,7 @@
                 <w:noProof/>
                 <w:webHidden/>
               </w:rPr>
-              <w:instrText xml:space="preserve"> PAGEREF _Toc358791996 \h </w:instrText>
+              <w:instrText xml:space="preserve"> PAGEREF _Toc358907697 \h </w:instrText>
             </w:r>
             <w:r>
               <w:rPr>
@@ -3918,13 +3918,13 @@
               <w:lang w:eastAsia="en-AU"/>
             </w:rPr>
           </w:pPr>
-          <w:hyperlink w:anchor="_Toc358791997" w:history="1">
+          <w:hyperlink w:anchor="_Toc358907698" w:history="1">
             <w:r>
               <w:rPr>
                 <w:rStyle w:val="Hyperlink"/>
                 <w:noProof/>
               </w:rPr>
-              <w:t>QEFileBrowser</w:t>
+              <w:t>QEConfiguredLayout</w:t>
             </w:r>
             <w:r>
               <w:rPr>
@@ -3945,7 +3945,7 @@
                 <w:noProof/>
                 <w:webHidden/>
               </w:rPr>
-              <w:instrText xml:space="preserve"> PAGEREF _Toc358791997 \h </w:instrText>
+              <w:instrText xml:space="preserve"> PAGEREF _Toc358907698 \h </w:instrText>
             </w:r>
             <w:r>
               <w:rPr>
@@ -3965,7 +3965,7 @@
                 <w:noProof/>
                 <w:webHidden/>
               </w:rPr>
-              <w:t>24</w:t>
+              <w:t>25</w:t>
             </w:r>
             <w:r>
               <w:rPr>
@@ -3988,13 +3988,13 @@
               <w:lang w:eastAsia="en-AU"/>
             </w:rPr>
           </w:pPr>
-          <w:hyperlink w:anchor="_Toc358791998" w:history="1">
+          <w:hyperlink w:anchor="_Toc358907699" w:history="1">
             <w:r>
               <w:rPr>
                 <w:rStyle w:val="Hyperlink"/>
                 <w:noProof/>
               </w:rPr>
-              <w:t>QELabel</w:t>
+              <w:t>QEFileBrowser</w:t>
             </w:r>
             <w:r>
               <w:rPr>
@@ -4015,7 +4015,7 @@
                 <w:noProof/>
                 <w:webHidden/>
               </w:rPr>
-              <w:instrText xml:space="preserve"> PAGEREF _Toc358791998 \h </w:instrText>
+              <w:instrText xml:space="preserve"> PAGEREF _Toc358907699 \h </w:instrText>
             </w:r>
             <w:r>
               <w:rPr>
@@ -4035,7 +4035,7 @@
                 <w:noProof/>
                 <w:webHidden/>
               </w:rPr>
-              <w:t>24</w:t>
+              <w:t>25</w:t>
             </w:r>
             <w:r>
               <w:rPr>
@@ -4058,13 +4058,13 @@
               <w:lang w:eastAsia="en-AU"/>
             </w:rPr>
           </w:pPr>
-          <w:hyperlink w:anchor="_Toc358791999" w:history="1">
+          <w:hyperlink w:anchor="_Toc358907700" w:history="1">
             <w:r>
               <w:rPr>
                 <w:rStyle w:val="Hyperlink"/>
                 <w:noProof/>
               </w:rPr>
-              <w:t>QELogin</w:t>
+              <w:t>QELabel</w:t>
             </w:r>
             <w:r>
               <w:rPr>
@@ -4085,7 +4085,7 @@
                 <w:noProof/>
                 <w:webHidden/>
               </w:rPr>
-              <w:instrText xml:space="preserve"> PAGEREF _Toc358791999 \h </w:instrText>
+              <w:instrText xml:space="preserve"> PAGEREF _Toc358907700 \h </w:instrText>
             </w:r>
             <w:r>
               <w:rPr>
@@ -4105,7 +4105,7 @@
                 <w:noProof/>
                 <w:webHidden/>
               </w:rPr>
-              <w:t>26</w:t>
+              <w:t>25</w:t>
             </w:r>
             <w:r>
               <w:rPr>
@@ -4128,13 +4128,13 @@
               <w:lang w:eastAsia="en-AU"/>
             </w:rPr>
           </w:pPr>
-          <w:hyperlink w:anchor="_Toc358792000" w:history="1">
+          <w:hyperlink w:anchor="_Toc358907701" w:history="1">
             <w:r>
               <w:rPr>
                 <w:rStyle w:val="Hyperlink"/>
                 <w:noProof/>
               </w:rPr>
-              <w:t>QELog</w:t>
+              <w:t>QELogin</w:t>
             </w:r>
             <w:r>
               <w:rPr>
@@ -4155,7 +4155,7 @@
                 <w:noProof/>
                 <w:webHidden/>
               </w:rPr>
-              <w:instrText xml:space="preserve"> PAGEREF _Toc358792000 \h </w:instrText>
+              <w:instrText xml:space="preserve"> PAGEREF _Toc358907701 \h </w:instrText>
             </w:r>
             <w:r>
               <w:rPr>
@@ -4198,13 +4198,13 @@
               <w:lang w:eastAsia="en-AU"/>
             </w:rPr>
           </w:pPr>
-          <w:hyperlink w:anchor="_Toc358792001" w:history="1">
+          <w:hyperlink w:anchor="_Toc358907702" w:history="1">
             <w:r>
               <w:rPr>
                 <w:rStyle w:val="Hyperlink"/>
                 <w:noProof/>
               </w:rPr>
-              <w:t>QEPvProperties</w:t>
+              <w:t>QELog</w:t>
             </w:r>
             <w:r>
               <w:rPr>
@@ -4225,7 +4225,7 @@
                 <w:noProof/>
                 <w:webHidden/>
               </w:rPr>
-              <w:instrText xml:space="preserve"> PAGEREF _Toc358792001 \h </w:instrText>
+              <w:instrText xml:space="preserve"> PAGEREF _Toc358907702 \h </w:instrText>
             </w:r>
             <w:r>
               <w:rPr>
@@ -4245,7 +4245,7 @@
                 <w:noProof/>
                 <w:webHidden/>
               </w:rPr>
-              <w:t>29</w:t>
+              <w:t>28</w:t>
             </w:r>
             <w:r>
               <w:rPr>
@@ -4268,13 +4268,13 @@
               <w:lang w:eastAsia="en-AU"/>
             </w:rPr>
           </w:pPr>
-          <w:hyperlink w:anchor="_Toc358792002" w:history="1">
+          <w:hyperlink w:anchor="_Toc358907703" w:history="1">
             <w:r>
               <w:rPr>
                 <w:rStyle w:val="Hyperlink"/>
                 <w:noProof/>
               </w:rPr>
-              <w:t>QERecipe</w:t>
+              <w:t>QEPvProperties</w:t>
             </w:r>
             <w:r>
               <w:rPr>
@@ -4295,7 +4295,7 @@
                 <w:noProof/>
                 <w:webHidden/>
               </w:rPr>
-              <w:instrText xml:space="preserve"> PAGEREF _Toc358792002 \h </w:instrText>
+              <w:instrText xml:space="preserve"> PAGEREF _Toc358907703 \h </w:instrText>
             </w:r>
             <w:r>
               <w:rPr>
@@ -4315,7 +4315,7 @@
                 <w:noProof/>
                 <w:webHidden/>
               </w:rPr>
-              <w:t>29</w:t>
+              <w:t>30</w:t>
             </w:r>
             <w:r>
               <w:rPr>
@@ -4338,13 +4338,13 @@
               <w:lang w:eastAsia="en-AU"/>
             </w:rPr>
           </w:pPr>
-          <w:hyperlink w:anchor="_Toc358792003" w:history="1">
+          <w:hyperlink w:anchor="_Toc358907704" w:history="1">
             <w:r>
               <w:rPr>
                 <w:rStyle w:val="Hyperlink"/>
                 <w:noProof/>
               </w:rPr>
-              <w:t>QEScript</w:t>
+              <w:t>QERecipe</w:t>
             </w:r>
             <w:r>
               <w:rPr>
@@ -4365,7 +4365,7 @@
                 <w:noProof/>
                 <w:webHidden/>
               </w:rPr>
-              <w:instrText xml:space="preserve"> PAGEREF _Toc358792003 \h </w:instrText>
+              <w:instrText xml:space="preserve"> PAGEREF _Toc358907704 \h </w:instrText>
             </w:r>
             <w:r>
               <w:rPr>
@@ -4385,7 +4385,7 @@
                 <w:noProof/>
                 <w:webHidden/>
               </w:rPr>
-              <w:t>29</w:t>
+              <w:t>30</w:t>
             </w:r>
             <w:r>
               <w:rPr>
@@ -4408,13 +4408,13 @@
               <w:lang w:eastAsia="en-AU"/>
             </w:rPr>
           </w:pPr>
-          <w:hyperlink w:anchor="_Toc358792004" w:history="1">
+          <w:hyperlink w:anchor="_Toc358907705" w:history="1">
             <w:r>
               <w:rPr>
                 <w:rStyle w:val="Hyperlink"/>
                 <w:noProof/>
               </w:rPr>
-              <w:t>QEStripChart</w:t>
+              <w:t>QEScript</w:t>
             </w:r>
             <w:r>
               <w:rPr>
@@ -4435,7 +4435,7 @@
                 <w:noProof/>
                 <w:webHidden/>
               </w:rPr>
-              <w:instrText xml:space="preserve"> PAGEREF _Toc358792004 \h </w:instrText>
+              <w:instrText xml:space="preserve"> PAGEREF _Toc358907705 \h </w:instrText>
             </w:r>
             <w:r>
               <w:rPr>
@@ -4455,7 +4455,7 @@
                 <w:noProof/>
                 <w:webHidden/>
               </w:rPr>
-              <w:t>29</w:t>
+              <w:t>30</w:t>
             </w:r>
             <w:r>
               <w:rPr>
@@ -4478,13 +4478,13 @@
               <w:lang w:eastAsia="en-AU"/>
             </w:rPr>
           </w:pPr>
-          <w:hyperlink w:anchor="_Toc358792005" w:history="1">
+          <w:hyperlink w:anchor="_Toc358907706" w:history="1">
             <w:r>
               <w:rPr>
                 <w:rStyle w:val="Hyperlink"/>
                 <w:noProof/>
               </w:rPr>
-              <w:t>QEPeriodic</w:t>
+              <w:t>QEStripChart</w:t>
             </w:r>
             <w:r>
               <w:rPr>
@@ -4505,7 +4505,7 @@
                 <w:noProof/>
                 <w:webHidden/>
               </w:rPr>
-              <w:instrText xml:space="preserve"> PAGEREF _Toc358792005 \h </w:instrText>
+              <w:instrText xml:space="preserve"> PAGEREF _Toc358907706 \h </w:instrText>
             </w:r>
             <w:r>
               <w:rPr>
@@ -4525,7 +4525,7 @@
                 <w:noProof/>
                 <w:webHidden/>
               </w:rPr>
-              <w:t>29</w:t>
+              <w:t>30</w:t>
             </w:r>
             <w:r>
               <w:rPr>
@@ -4548,13 +4548,13 @@
               <w:lang w:eastAsia="en-AU"/>
             </w:rPr>
           </w:pPr>
-          <w:hyperlink w:anchor="_Toc358792006" w:history="1">
+          <w:hyperlink w:anchor="_Toc358907707" w:history="1">
             <w:r>
               <w:rPr>
                 <w:rStyle w:val="Hyperlink"/>
                 <w:noProof/>
               </w:rPr>
-              <w:t>QESubstitutedLabel</w:t>
+              <w:t>QEPeriodic</w:t>
             </w:r>
             <w:r>
               <w:rPr>
@@ -4575,7 +4575,7 @@
                 <w:noProof/>
                 <w:webHidden/>
               </w:rPr>
-              <w:instrText xml:space="preserve"> PAGEREF _Toc358792006 \h </w:instrText>
+              <w:instrText xml:space="preserve"> PAGEREF _Toc358907707 \h </w:instrText>
             </w:r>
             <w:r>
               <w:rPr>
@@ -4595,7 +4595,7 @@
                 <w:noProof/>
                 <w:webHidden/>
               </w:rPr>
-              <w:t>29</w:t>
+              <w:t>30</w:t>
             </w:r>
             <w:r>
               <w:rPr>
@@ -4618,13 +4618,13 @@
               <w:lang w:eastAsia="en-AU"/>
             </w:rPr>
           </w:pPr>
-          <w:hyperlink w:anchor="_Toc358792007" w:history="1">
+          <w:hyperlink w:anchor="_Toc358907708" w:history="1">
             <w:r>
               <w:rPr>
                 <w:rStyle w:val="Hyperlink"/>
                 <w:noProof/>
               </w:rPr>
-              <w:t>QELineEdit</w:t>
+              <w:t>QESubstitutedLabel</w:t>
             </w:r>
             <w:r>
               <w:rPr>
@@ -4645,7 +4645,7 @@
                 <w:noProof/>
                 <w:webHidden/>
               </w:rPr>
-              <w:instrText xml:space="preserve"> PAGEREF _Toc358792007 \h </w:instrText>
+              <w:instrText xml:space="preserve"> PAGEREF _Toc358907708 \h </w:instrText>
             </w:r>
             <w:r>
               <w:rPr>
@@ -4688,13 +4688,13 @@
               <w:lang w:eastAsia="en-AU"/>
             </w:rPr>
           </w:pPr>
-          <w:hyperlink w:anchor="_Toc358792008" w:history="1">
+          <w:hyperlink w:anchor="_Toc358907709" w:history="1">
             <w:r>
               <w:rPr>
                 <w:rStyle w:val="Hyperlink"/>
                 <w:noProof/>
               </w:rPr>
-              <w:t>QENumericEdit</w:t>
+              <w:t>QELineEdit</w:t>
             </w:r>
             <w:r>
               <w:rPr>
@@ -4715,7 +4715,7 @@
                 <w:noProof/>
                 <w:webHidden/>
               </w:rPr>
-              <w:instrText xml:space="preserve"> PAGEREF _Toc358792008 \h </w:instrText>
+              <w:instrText xml:space="preserve"> PAGEREF _Toc358907709 \h </w:instrText>
             </w:r>
             <w:r>
               <w:rPr>
@@ -4735,7 +4735,7 @@
                 <w:noProof/>
                 <w:webHidden/>
               </w:rPr>
-              <w:t>32</w:t>
+              <w:t>31</w:t>
             </w:r>
             <w:r>
               <w:rPr>
@@ -4758,13 +4758,13 @@
               <w:lang w:eastAsia="en-AU"/>
             </w:rPr>
           </w:pPr>
-          <w:hyperlink w:anchor="_Toc358792009" w:history="1">
+          <w:hyperlink w:anchor="_Toc358907710" w:history="1">
             <w:r>
               <w:rPr>
                 <w:rStyle w:val="Hyperlink"/>
                 <w:noProof/>
               </w:rPr>
-              <w:t>QEPushButton, QERadioButton and QECheckBox</w:t>
+              <w:t>QENumericEdit</w:t>
             </w:r>
             <w:r>
               <w:rPr>
@@ -4785,7 +4785,7 @@
                 <w:noProof/>
                 <w:webHidden/>
               </w:rPr>
-              <w:instrText xml:space="preserve"> PAGEREF _Toc358792009 \h </w:instrText>
+              <w:instrText xml:space="preserve"> PAGEREF _Toc358907710 \h </w:instrText>
             </w:r>
             <w:r>
               <w:rPr>
@@ -4805,7 +4805,7 @@
                 <w:noProof/>
                 <w:webHidden/>
               </w:rPr>
-              <w:t>34</w:t>
+              <w:t>33</w:t>
             </w:r>
             <w:r>
               <w:rPr>
@@ -4828,13 +4828,13 @@
               <w:lang w:eastAsia="en-AU"/>
             </w:rPr>
           </w:pPr>
-          <w:hyperlink w:anchor="_Toc358792010" w:history="1">
+          <w:hyperlink w:anchor="_Toc358907711" w:history="1">
             <w:r>
               <w:rPr>
                 <w:rStyle w:val="Hyperlink"/>
                 <w:noProof/>
               </w:rPr>
-              <w:t>QEShape</w:t>
+              <w:t>QEPushButton, QERadioButton and QECheckBox</w:t>
             </w:r>
             <w:r>
               <w:rPr>
@@ -4855,7 +4855,7 @@
                 <w:noProof/>
                 <w:webHidden/>
               </w:rPr>
-              <w:instrText xml:space="preserve"> PAGEREF _Toc358792010 \h </w:instrText>
+              <w:instrText xml:space="preserve"> PAGEREF _Toc358907711 \h </w:instrText>
             </w:r>
             <w:r>
               <w:rPr>
@@ -4875,7 +4875,7 @@
                 <w:noProof/>
                 <w:webHidden/>
               </w:rPr>
-              <w:t>41</w:t>
+              <w:t>35</w:t>
             </w:r>
             <w:r>
               <w:rPr>
@@ -4898,13 +4898,13 @@
               <w:lang w:eastAsia="en-AU"/>
             </w:rPr>
           </w:pPr>
-          <w:hyperlink w:anchor="_Toc358792011" w:history="1">
+          <w:hyperlink w:anchor="_Toc358907712" w:history="1">
             <w:r>
               <w:rPr>
                 <w:rStyle w:val="Hyperlink"/>
                 <w:noProof/>
               </w:rPr>
-              <w:t>QESimpleShape</w:t>
+              <w:t>QEShape</w:t>
             </w:r>
             <w:r>
               <w:rPr>
@@ -4925,7 +4925,7 @@
                 <w:noProof/>
                 <w:webHidden/>
               </w:rPr>
-              <w:instrText xml:space="preserve"> PAGEREF _Toc358792011 \h </w:instrText>
+              <w:instrText xml:space="preserve"> PAGEREF _Toc358907712 \h </w:instrText>
             </w:r>
             <w:r>
               <w:rPr>
@@ -4945,7 +4945,7 @@
                 <w:noProof/>
                 <w:webHidden/>
               </w:rPr>
-              <w:t>47</w:t>
+              <w:t>42</w:t>
             </w:r>
             <w:r>
               <w:rPr>
@@ -4968,13 +4968,13 @@
               <w:lang w:eastAsia="en-AU"/>
             </w:rPr>
           </w:pPr>
-          <w:hyperlink w:anchor="_Toc358792012" w:history="1">
+          <w:hyperlink w:anchor="_Toc358907713" w:history="1">
             <w:r>
               <w:rPr>
                 <w:rStyle w:val="Hyperlink"/>
                 <w:noProof/>
               </w:rPr>
-              <w:t>QESlider</w:t>
+              <w:t>QESimpleShape</w:t>
             </w:r>
             <w:r>
               <w:rPr>
@@ -4995,7 +4995,7 @@
                 <w:noProof/>
                 <w:webHidden/>
               </w:rPr>
-              <w:instrText xml:space="preserve"> PAGEREF _Toc358792012 \h </w:instrText>
+              <w:instrText xml:space="preserve"> PAGEREF _Toc358907713 \h </w:instrText>
             </w:r>
             <w:r>
               <w:rPr>
@@ -5015,7 +5015,7 @@
                 <w:noProof/>
                 <w:webHidden/>
               </w:rPr>
-              <w:t>49</w:t>
+              <w:t>48</w:t>
             </w:r>
             <w:r>
               <w:rPr>
@@ -5038,13 +5038,13 @@
               <w:lang w:eastAsia="en-AU"/>
             </w:rPr>
           </w:pPr>
-          <w:hyperlink w:anchor="_Toc358792013" w:history="1">
+          <w:hyperlink w:anchor="_Toc358907714" w:history="1">
             <w:r>
               <w:rPr>
                 <w:rStyle w:val="Hyperlink"/>
                 <w:noProof/>
               </w:rPr>
-              <w:t>QESpinBox</w:t>
+              <w:t>QESlider</w:t>
             </w:r>
             <w:r>
               <w:rPr>
@@ -5065,7 +5065,7 @@
                 <w:noProof/>
                 <w:webHidden/>
               </w:rPr>
-              <w:instrText xml:space="preserve"> PAGEREF _Toc358792013 \h </w:instrText>
+              <w:instrText xml:space="preserve"> PAGEREF _Toc358907714 \h </w:instrText>
             </w:r>
             <w:r>
               <w:rPr>
@@ -5108,13 +5108,13 @@
               <w:lang w:eastAsia="en-AU"/>
             </w:rPr>
           </w:pPr>
-          <w:hyperlink w:anchor="_Toc358792014" w:history="1">
+          <w:hyperlink w:anchor="_Toc358907715" w:history="1">
             <w:r>
               <w:rPr>
                 <w:rStyle w:val="Hyperlink"/>
                 <w:noProof/>
               </w:rPr>
-              <w:t>QEComboBox</w:t>
+              <w:t>QESpinBox</w:t>
             </w:r>
             <w:r>
               <w:rPr>
@@ -5135,7 +5135,7 @@
                 <w:noProof/>
                 <w:webHidden/>
               </w:rPr>
-              <w:instrText xml:space="preserve"> PAGEREF _Toc358792014 \h </w:instrText>
+              <w:instrText xml:space="preserve"> PAGEREF _Toc358907715 \h </w:instrText>
             </w:r>
             <w:r>
               <w:rPr>
@@ -5178,13 +5178,13 @@
               <w:lang w:eastAsia="en-AU"/>
             </w:rPr>
           </w:pPr>
-          <w:hyperlink w:anchor="_Toc358792015" w:history="1">
+          <w:hyperlink w:anchor="_Toc358907716" w:history="1">
             <w:r>
               <w:rPr>
                 <w:rStyle w:val="Hyperlink"/>
                 <w:noProof/>
               </w:rPr>
-              <w:t>QERadioGroup</w:t>
+              <w:t>QEComboBox</w:t>
             </w:r>
             <w:r>
               <w:rPr>
@@ -5205,7 +5205,7 @@
                 <w:noProof/>
                 <w:webHidden/>
               </w:rPr>
-              <w:instrText xml:space="preserve"> PAGEREF _Toc358792015 \h </w:instrText>
+              <w:instrText xml:space="preserve"> PAGEREF _Toc358907716 \h </w:instrText>
             </w:r>
             <w:r>
               <w:rPr>
@@ -5225,7 +5225,7 @@
                 <w:noProof/>
                 <w:webHidden/>
               </w:rPr>
-              <w:t>51</w:t>
+              <w:t>52</w:t>
             </w:r>
             <w:r>
               <w:rPr>
@@ -5248,13 +5248,13 @@
               <w:lang w:eastAsia="en-AU"/>
             </w:rPr>
           </w:pPr>
-          <w:hyperlink w:anchor="_Toc358792016" w:history="1">
+          <w:hyperlink w:anchor="_Toc358907717" w:history="1">
             <w:r>
               <w:rPr>
                 <w:rStyle w:val="Hyperlink"/>
                 <w:noProof/>
               </w:rPr>
-              <w:t>QEForm</w:t>
+              <w:t>QERadioGroup</w:t>
             </w:r>
             <w:r>
               <w:rPr>
@@ -5275,7 +5275,7 @@
                 <w:noProof/>
                 <w:webHidden/>
               </w:rPr>
-              <w:instrText xml:space="preserve"> PAGEREF _Toc358792016 \h </w:instrText>
+              <w:instrText xml:space="preserve"> PAGEREF _Toc358907717 \h </w:instrText>
             </w:r>
             <w:r>
               <w:rPr>
@@ -5318,13 +5318,13 @@
               <w:lang w:eastAsia="en-AU"/>
             </w:rPr>
           </w:pPr>
-          <w:hyperlink w:anchor="_Toc358792017" w:history="1">
+          <w:hyperlink w:anchor="_Toc358907718" w:history="1">
             <w:r>
               <w:rPr>
                 <w:rStyle w:val="Hyperlink"/>
                 <w:noProof/>
               </w:rPr>
-              <w:t>QEPlot</w:t>
+              <w:t>QEForm</w:t>
             </w:r>
             <w:r>
               <w:rPr>
@@ -5345,7 +5345,7 @@
                 <w:noProof/>
                 <w:webHidden/>
               </w:rPr>
-              <w:instrText xml:space="preserve"> PAGEREF _Toc358792017 \h </w:instrText>
+              <w:instrText xml:space="preserve"> PAGEREF _Toc358907718 \h </w:instrText>
             </w:r>
             <w:r>
               <w:rPr>
@@ -5365,7 +5365,7 @@
                 <w:noProof/>
                 <w:webHidden/>
               </w:rPr>
-              <w:t>54</w:t>
+              <w:t>53</w:t>
             </w:r>
             <w:r>
               <w:rPr>
@@ -5388,13 +5388,13 @@
               <w:lang w:eastAsia="en-AU"/>
             </w:rPr>
           </w:pPr>
-          <w:hyperlink w:anchor="_Toc358792018" w:history="1">
+          <w:hyperlink w:anchor="_Toc358907719" w:history="1">
             <w:r>
               <w:rPr>
                 <w:rStyle w:val="Hyperlink"/>
                 <w:noProof/>
               </w:rPr>
-              <w:t>QEImage</w:t>
+              <w:t>QEPlot</w:t>
             </w:r>
             <w:r>
               <w:rPr>
@@ -5415,7 +5415,7 @@
                 <w:noProof/>
                 <w:webHidden/>
               </w:rPr>
-              <w:instrText xml:space="preserve"> PAGEREF _Toc358792018 \h </w:instrText>
+              <w:instrText xml:space="preserve"> PAGEREF _Toc358907719 \h </w:instrText>
             </w:r>
             <w:r>
               <w:rPr>
@@ -5435,7 +5435,7 @@
                 <w:noProof/>
                 <w:webHidden/>
               </w:rPr>
-              <w:t>54</w:t>
+              <w:t>55</w:t>
             </w:r>
             <w:r>
               <w:rPr>
@@ -5458,13 +5458,13 @@
               <w:lang w:eastAsia="en-AU"/>
             </w:rPr>
           </w:pPr>
-          <w:hyperlink w:anchor="_Toc358792019" w:history="1">
+          <w:hyperlink w:anchor="_Toc358907720" w:history="1">
             <w:r>
               <w:rPr>
                 <w:rStyle w:val="Hyperlink"/>
                 <w:noProof/>
               </w:rPr>
-              <w:t>QEFrame and QEGroupBox</w:t>
+              <w:t>QEImage</w:t>
             </w:r>
             <w:r>
               <w:rPr>
@@ -5485,7 +5485,7 @@
                 <w:noProof/>
                 <w:webHidden/>
               </w:rPr>
-              <w:instrText xml:space="preserve"> PAGEREF _Toc358792019 \h </w:instrText>
+              <w:instrText xml:space="preserve"> PAGEREF _Toc358907720 \h </w:instrText>
             </w:r>
             <w:r>
               <w:rPr>
@@ -5505,7 +5505,7 @@
                 <w:noProof/>
                 <w:webHidden/>
               </w:rPr>
-              <w:t>60</w:t>
+              <w:t>55</w:t>
             </w:r>
             <w:r>
               <w:rPr>
@@ -5528,12 +5528,82 @@
               <w:lang w:eastAsia="en-AU"/>
             </w:rPr>
           </w:pPr>
-          <w:hyperlink w:anchor="_Toc358792020" w:history="1">
+          <w:hyperlink w:anchor="_Toc358907721" w:history="1">
             <w:r>
               <w:rPr>
                 <w:rStyle w:val="Hyperlink"/>
                 <w:noProof/>
               </w:rPr>
+              <w:t>QEFrame and QEGroupBox</w:t>
+            </w:r>
+            <w:r>
+              <w:rPr>
+                <w:noProof/>
+                <w:webHidden/>
+              </w:rPr>
+              <w:tab/>
+            </w:r>
+            <w:r>
+              <w:rPr>
+                <w:noProof/>
+                <w:webHidden/>
+              </w:rPr>
+              <w:fldChar w:fldCharType="begin"/>
+            </w:r>
+            <w:r>
+              <w:rPr>
+                <w:noProof/>
+                <w:webHidden/>
+              </w:rPr>
+              <w:instrText xml:space="preserve"> PAGEREF _Toc358907721 \h </w:instrText>
+            </w:r>
+            <w:r>
+              <w:rPr>
+                <w:noProof/>
+                <w:webHidden/>
+              </w:rPr>
+            </w:r>
+            <w:r>
+              <w:rPr>
+                <w:noProof/>
+                <w:webHidden/>
+              </w:rPr>
+              <w:fldChar w:fldCharType="separate"/>
+            </w:r>
+            <w:r>
+              <w:rPr>
+                <w:noProof/>
+                <w:webHidden/>
+              </w:rPr>
+              <w:t>61</w:t>
+            </w:r>
+            <w:r>
+              <w:rPr>
+                <w:noProof/>
+                <w:webHidden/>
+              </w:rPr>
+              <w:fldChar w:fldCharType="end"/>
+            </w:r>
+          </w:hyperlink>
+        </w:p>
+        <w:p>
+          <w:pPr>
+            <w:pStyle w:val="TOC2"/>
+            <w:tabs>
+              <w:tab w:val="right" w:leader="dot" w:pos="9016"/>
+            </w:tabs>
+            <w:rPr>
+              <w:rFonts w:eastAsiaTheme="minorEastAsia"/>
+              <w:noProof/>
+              <w:lang w:eastAsia="en-AU"/>
+            </w:rPr>
+          </w:pPr>
+          <w:hyperlink w:anchor="_Toc358907722" w:history="1">
+            <w:r>
+              <w:rPr>
+                <w:rStyle w:val="Hyperlink"/>
+                <w:noProof/>
+              </w:rPr>
               <w:t>QELink</w:t>
             </w:r>
             <w:r>
@@ -5555,7 +5625,7 @@
                 <w:noProof/>
                 <w:webHidden/>
               </w:rPr>
-              <w:instrText xml:space="preserve"> PAGEREF _Toc358792020 \h </w:instrText>
+              <w:instrText xml:space="preserve"> PAGEREF _Toc358907722 \h </w:instrText>
             </w:r>
             <w:r>
               <w:rPr>
@@ -5575,7 +5645,7 @@
                 <w:noProof/>
                 <w:webHidden/>
               </w:rPr>
-              <w:t>60</w:t>
+              <w:t>61</w:t>
             </w:r>
             <w:r>
               <w:rPr>
@@ -5598,7 +5668,7 @@
               <w:lang w:eastAsia="en-AU"/>
             </w:rPr>
           </w:pPr>
-          <w:hyperlink w:anchor="_Toc358792021" w:history="1">
+          <w:hyperlink w:anchor="_Toc358907723" w:history="1">
             <w:r>
               <w:rPr>
                 <w:rStyle w:val="Hyperlink"/>
@@ -5625,7 +5695,7 @@
                 <w:noProof/>
                 <w:webHidden/>
               </w:rPr>
-              <w:instrText xml:space="preserve"> PAGEREF _Toc358792021 \h </w:instrText>
+              <w:instrText xml:space="preserve"> PAGEREF _Toc358907723 \h </w:instrText>
             </w:r>
             <w:r>
               <w:rPr>
@@ -5645,7 +5715,7 @@
                 <w:noProof/>
                 <w:webHidden/>
               </w:rPr>
-              <w:t>63</w:t>
+              <w:t>64</w:t>
             </w:r>
             <w:r>
               <w:rPr>
@@ -5668,7 +5738,7 @@
               <w:lang w:eastAsia="en-AU"/>
             </w:rPr>
           </w:pPr>
-          <w:hyperlink w:anchor="_Toc358792022" w:history="1">
+          <w:hyperlink w:anchor="_Toc358907724" w:history="1">
             <w:r>
               <w:rPr>
                 <w:rStyle w:val="Hyperlink"/>
@@ -5695,7 +5765,7 @@
                 <w:noProof/>
                 <w:webHidden/>
               </w:rPr>
-              <w:instrText xml:space="preserve"> PAGEREF _Toc358792022 \h </w:instrText>
+              <w:instrText xml:space="preserve"> PAGEREF _Toc358907724 \h </w:instrText>
             </w:r>
             <w:r>
               <w:rPr>
@@ -5715,7 +5785,7 @@
                 <w:noProof/>
                 <w:webHidden/>
               </w:rPr>
-              <w:t>63</w:t>
+              <w:t>64</w:t>
             </w:r>
             <w:r>
               <w:rPr>
@@ -5749,7 +5819,7 @@
         <w:pStyle w:val="Heading1"/>
       </w:pPr>
       <w:bookmarkStart w:id="0" w:name="_Ref342384189"/>
-      <w:bookmarkStart w:id="1" w:name="_Toc358791946"/>
+      <w:bookmarkStart w:id="1" w:name="_Toc358907647"/>
       <w:r>
         <w:lastRenderedPageBreak/>
         <w:t>Introduction</w:t>
@@ -5803,7 +5873,7 @@
       <w:pPr>
         <w:pStyle w:val="Heading2"/>
       </w:pPr>
-      <w:bookmarkStart w:id="2" w:name="_Toc358791947"/>
+      <w:bookmarkStart w:id="2" w:name="_Toc358907648"/>
       <w:r>
         <w:t>License</w:t>
       </w:r>
@@ -5832,7 +5902,7 @@
       <w:pPr>
         <w:pStyle w:val="Heading1"/>
       </w:pPr>
-      <w:bookmarkStart w:id="3" w:name="_Toc358791948"/>
+      <w:bookmarkStart w:id="3" w:name="_Toc358907649"/>
       <w:r>
         <w:t>Overview</w:t>
       </w:r>
@@ -5882,7 +5952,7 @@
       <w:pPr>
         <w:pStyle w:val="Heading2"/>
       </w:pPr>
-      <w:bookmarkStart w:id="4" w:name="_Toc358791949"/>
+      <w:bookmarkStart w:id="4" w:name="_Toc358907650"/>
       <w:r>
         <w:t>Qt Designer</w:t>
       </w:r>
@@ -5902,7 +5972,7 @@
       <w:pPr>
         <w:pStyle w:val="Heading2"/>
       </w:pPr>
-      <w:bookmarkStart w:id="5" w:name="_Toc358791950"/>
+      <w:bookmarkStart w:id="5" w:name="_Toc358907651"/>
       <w:r>
         <w:t>QEGui</w:t>
       </w:r>
@@ -5981,7 +6051,7 @@
       <w:pPr>
         <w:pStyle w:val="Heading2"/>
       </w:pPr>
-      <w:bookmarkStart w:id="6" w:name="_Toc358791951"/>
+      <w:bookmarkStart w:id="6" w:name="_Toc358907652"/>
       <w:r>
         <w:t>QE widgets</w:t>
       </w:r>
@@ -6046,7 +6116,7 @@
         <w:pStyle w:val="Heading1"/>
       </w:pPr>
       <w:bookmarkStart w:id="7" w:name="_Ref342384618"/>
-      <w:bookmarkStart w:id="8" w:name="_Toc358791952"/>
+      <w:bookmarkStart w:id="8" w:name="_Toc358907653"/>
       <w:r>
         <w:t>QEGui</w:t>
       </w:r>
@@ -6057,7 +6127,7 @@
       <w:pPr>
         <w:pStyle w:val="Heading2"/>
       </w:pPr>
-      <w:bookmarkStart w:id="9" w:name="_Toc358791953"/>
+      <w:bookmarkStart w:id="9" w:name="_Toc358907654"/>
       <w:r>
         <w:t>Command format:</w:t>
       </w:r>
@@ -6902,7 +6972,7 @@
         <w:pStyle w:val="Heading2"/>
       </w:pPr>
       <w:bookmarkStart w:id="10" w:name="_Ref342384171"/>
-      <w:bookmarkStart w:id="11" w:name="_Toc358791954"/>
+      <w:bookmarkStart w:id="11" w:name="_Toc358907655"/>
       <w:r>
         <w:t>File location rules</w:t>
       </w:r>
@@ -7024,7 +7094,7 @@
       <w:pPr>
         <w:pStyle w:val="Heading2"/>
       </w:pPr>
-      <w:bookmarkStart w:id="12" w:name="_Toc358791955"/>
+      <w:bookmarkStart w:id="12" w:name="_Toc358907656"/>
       <w:r>
         <w:t>Saving and restoring configurations</w:t>
       </w:r>
@@ -7103,7 +7173,7 @@
       <w:pPr>
         <w:pStyle w:val="Heading2"/>
       </w:pPr>
-      <w:bookmarkStart w:id="13" w:name="_Toc358791956"/>
+      <w:bookmarkStart w:id="13" w:name="_Toc358907657"/>
       <w:r>
         <w:t>Opening GUIs</w:t>
       </w:r>
@@ -7201,7 +7271,7 @@
         <w:rPr>
           <w:noProof/>
         </w:rPr>
-        <w:t>34</w:t>
+        <w:t>35</w:t>
       </w:r>
       <w:r>
         <w:fldChar w:fldCharType="end"/>
@@ -7214,7 +7284,7 @@
       <w:pPr>
         <w:pStyle w:val="Heading2"/>
       </w:pPr>
-      <w:bookmarkStart w:id="14" w:name="_Toc358791957"/>
+      <w:bookmarkStart w:id="14" w:name="_Toc358907658"/>
       <w:r>
         <w:lastRenderedPageBreak/>
         <w:t>Editing GUIs</w:t>
@@ -7386,7 +7456,7 @@
       <w:pPr>
         <w:pStyle w:val="Heading1"/>
       </w:pPr>
-      <w:bookmarkStart w:id="15" w:name="_Toc358791958"/>
+      <w:bookmarkStart w:id="15" w:name="_Toc358907659"/>
       <w:r>
         <w:t>Tricks and tips</w:t>
       </w:r>
@@ -7399,7 +7469,7 @@
       <w:pPr>
         <w:pStyle w:val="Heading2"/>
       </w:pPr>
-      <w:bookmarkStart w:id="16" w:name="_Toc358791959"/>
+      <w:bookmarkStart w:id="16" w:name="_Toc358907660"/>
       <w:r>
         <w:t xml:space="preserve">GUI </w:t>
       </w:r>
@@ -7523,7 +7593,7 @@
       <w:bookmarkStart w:id="21" w:name="_Ref345403876"/>
       <w:bookmarkStart w:id="22" w:name="_Ref345403920"/>
       <w:bookmarkStart w:id="23" w:name="_Ref345403929"/>
-      <w:bookmarkStart w:id="24" w:name="_Toc358791960"/>
+      <w:bookmarkStart w:id="24" w:name="_Toc358907661"/>
       <w:r>
         <w:lastRenderedPageBreak/>
         <w:t>User levels</w:t>
@@ -7722,7 +7792,7 @@
         <w:rPr>
           <w:noProof/>
         </w:rPr>
-        <w:t>26</w:t>
+        <w:t>27</w:t>
       </w:r>
       <w:r>
         <w:fldChar w:fldCharType="end"/>
@@ -7908,7 +7978,7 @@
         <w:pStyle w:val="Heading2"/>
       </w:pPr>
       <w:bookmarkStart w:id="29" w:name="_Ref353462769"/>
-      <w:bookmarkStart w:id="30" w:name="_Toc358791961"/>
+      <w:bookmarkStart w:id="30" w:name="_Toc358907662"/>
       <w:r>
         <w:lastRenderedPageBreak/>
         <w:t>Logging</w:t>
@@ -7960,7 +8030,7 @@
         <w:rPr>
           <w:noProof/>
         </w:rPr>
-        <w:t>27</w:t>
+        <w:t>28</w:t>
       </w:r>
       <w:r>
         <w:fldChar w:fldCharType="end"/>
@@ -8601,7 +8671,7 @@
         <w:pStyle w:val="Heading2"/>
       </w:pPr>
       <w:bookmarkStart w:id="34" w:name="_Ref345498802"/>
-      <w:bookmarkStart w:id="35" w:name="_Toc358791962"/>
+      <w:bookmarkStart w:id="35" w:name="_Toc358907663"/>
       <w:r>
         <w:t>Finding files</w:t>
       </w:r>
@@ -8692,7 +8762,7 @@
       <w:pPr>
         <w:pStyle w:val="Heading2"/>
       </w:pPr>
-      <w:bookmarkStart w:id="36" w:name="_Toc358791963"/>
+      <w:bookmarkStart w:id="36" w:name="_Toc358907664"/>
       <w:r>
         <w:t>Sub form file names</w:t>
       </w:r>
@@ -8778,7 +8848,7 @@
       <w:pPr>
         <w:pStyle w:val="Heading2"/>
       </w:pPr>
-      <w:bookmarkStart w:id="37" w:name="_Toc358791964"/>
+      <w:bookmarkStart w:id="37" w:name="_Toc358907665"/>
       <w:r>
         <w:t>Sub form resizing</w:t>
       </w:r>
@@ -8880,7 +8950,7 @@
         <w:rPr>
           <w:noProof/>
         </w:rPr>
-        <w:t>51</w:t>
+        <w:t>52</w:t>
       </w:r>
       <w:r>
         <w:fldChar w:fldCharType="end"/>
@@ -8893,7 +8963,7 @@
       <w:pPr>
         <w:pStyle w:val="Heading2"/>
       </w:pPr>
-      <w:bookmarkStart w:id="38" w:name="_Toc358791965"/>
+      <w:bookmarkStart w:id="38" w:name="_Toc358907666"/>
       <w:r>
         <w:t xml:space="preserve">Ensuring QERadioButton </w:t>
       </w:r>
@@ -8964,7 +9034,7 @@
       </w:pPr>
       <w:bookmarkStart w:id="39" w:name="_Ref357593668"/>
       <w:bookmarkStart w:id="40" w:name="_Ref357593672"/>
-      <w:bookmarkStart w:id="41" w:name="_Toc358791966"/>
+      <w:bookmarkStart w:id="41" w:name="_Toc358907667"/>
       <w:r>
         <w:t>What top level form to use</w:t>
       </w:r>
@@ -9011,7 +9081,7 @@
       <w:pPr>
         <w:pStyle w:val="Heading2"/>
       </w:pPr>
-      <w:bookmarkStart w:id="42" w:name="_Toc358791967"/>
+      <w:bookmarkStart w:id="42" w:name="_Toc358907668"/>
       <w:r>
         <w:t>How does a user interact with an updating QE widget</w:t>
       </w:r>
@@ -9034,7 +9104,7 @@
       <w:pPr>
         <w:pStyle w:val="Heading2"/>
       </w:pPr>
-      <w:bookmarkStart w:id="43" w:name="_Toc358791968"/>
+      <w:bookmarkStart w:id="43" w:name="_Toc358907669"/>
       <w:r>
         <w:t>Widgets disappear when escape is pressed!</w:t>
       </w:r>
@@ -9088,7 +9158,7 @@
       <w:pPr>
         <w:pStyle w:val="Heading1"/>
       </w:pPr>
-      <w:bookmarkStart w:id="44" w:name="_Toc358791969"/>
+      <w:bookmarkStart w:id="44" w:name="_Toc358907670"/>
       <w:r>
         <w:t>QE widgets</w:t>
       </w:r>
@@ -9183,7 +9253,7 @@
       <w:pPr>
         <w:pStyle w:val="Heading2"/>
       </w:pPr>
-      <w:bookmarkStart w:id="45" w:name="_Toc358791970"/>
+      <w:bookmarkStart w:id="45" w:name="_Toc358907671"/>
       <w:r>
         <w:t>Common QE Widget properties</w:t>
       </w:r>
@@ -9198,7 +9268,7 @@
       <w:pPr>
         <w:pStyle w:val="Heading3"/>
       </w:pPr>
-      <w:bookmarkStart w:id="46" w:name="_Toc358791971"/>
+      <w:bookmarkStart w:id="46" w:name="_Toc358907672"/>
       <w:r>
         <w:t>v</w:t>
       </w:r>
@@ -9641,7 +9711,7 @@
       <w:pPr>
         <w:pStyle w:val="Heading3"/>
       </w:pPr>
-      <w:bookmarkStart w:id="50" w:name="_Toc358791972"/>
+      <w:bookmarkStart w:id="50" w:name="_Toc358907673"/>
       <w:r>
         <w:t>variableAsTooltip</w:t>
       </w:r>
@@ -9699,7 +9769,7 @@
       <w:pPr>
         <w:pStyle w:val="Heading3"/>
       </w:pPr>
-      <w:bookmarkStart w:id="51" w:name="_Toc358791973"/>
+      <w:bookmarkStart w:id="51" w:name="_Toc358907674"/>
       <w:r>
         <w:t>s</w:t>
       </w:r>
@@ -9717,7 +9787,7 @@
       <w:pPr>
         <w:pStyle w:val="Heading3"/>
       </w:pPr>
-      <w:bookmarkStart w:id="52" w:name="_Toc358791974"/>
+      <w:bookmarkStart w:id="52" w:name="_Toc358907675"/>
       <w:r>
         <w:t>enabled</w:t>
       </w:r>
@@ -9738,7 +9808,7 @@
       <w:pPr>
         <w:pStyle w:val="Heading3"/>
       </w:pPr>
-      <w:bookmarkStart w:id="53" w:name="_Toc358791975"/>
+      <w:bookmarkStart w:id="53" w:name="_Toc358907676"/>
       <w:r>
         <w:t>allowDrop</w:t>
       </w:r>
@@ -9753,7 +9823,7 @@
       <w:pPr>
         <w:pStyle w:val="Heading3"/>
       </w:pPr>
-      <w:bookmarkStart w:id="54" w:name="_Toc358791976"/>
+      <w:bookmarkStart w:id="54" w:name="_Toc358907677"/>
       <w:r>
         <w:t>visible</w:t>
       </w:r>
@@ -9785,7 +9855,7 @@
       <w:pPr>
         <w:pStyle w:val="Heading3"/>
       </w:pPr>
-      <w:bookmarkStart w:id="55" w:name="_Toc358791977"/>
+      <w:bookmarkStart w:id="55" w:name="_Toc358907678"/>
       <w:r>
         <w:t>messageSourceId</w:t>
       </w:r>
@@ -9860,7 +9930,7 @@
       <w:pPr>
         <w:pStyle w:val="Heading3"/>
       </w:pPr>
-      <w:bookmarkStart w:id="56" w:name="_Toc358791978"/>
+      <w:bookmarkStart w:id="56" w:name="_Toc358907679"/>
       <w:r>
         <w:t>userLevelUserStyle</w:t>
       </w:r>
@@ -9950,7 +10020,7 @@
       <w:pPr>
         <w:pStyle w:val="Heading3"/>
       </w:pPr>
-      <w:bookmarkStart w:id="57" w:name="_Toc358791979"/>
+      <w:bookmarkStart w:id="57" w:name="_Toc358907680"/>
       <w:r>
         <w:t>userLevelVisibility</w:t>
       </w:r>
@@ -10044,7 +10114,7 @@
       <w:pPr>
         <w:pStyle w:val="Heading3"/>
       </w:pPr>
-      <w:bookmarkStart w:id="58" w:name="_Toc358791980"/>
+      <w:bookmarkStart w:id="58" w:name="_Toc358907681"/>
       <w:r>
         <w:t>userLevelEnabled</w:t>
       </w:r>
@@ -10161,7 +10231,7 @@
       <w:bookmarkStart w:id="59" w:name="_Ref350245166"/>
       <w:bookmarkStart w:id="60" w:name="_Ref350245215"/>
       <w:bookmarkStart w:id="61" w:name="_Ref350245314"/>
-      <w:bookmarkStart w:id="62" w:name="_Toc358791981"/>
+      <w:bookmarkStart w:id="62" w:name="_Toc358907682"/>
       <w:r>
         <w:t>displayAlarmState</w:t>
       </w:r>
@@ -10186,7 +10256,7 @@
       </w:pPr>
       <w:bookmarkStart w:id="63" w:name="_Ref351544701"/>
       <w:bookmarkStart w:id="64" w:name="_Ref351544704"/>
-      <w:bookmarkStart w:id="65" w:name="_Toc358791982"/>
+      <w:bookmarkStart w:id="65" w:name="_Toc358907683"/>
       <w:r>
         <w:t>String formatting properties</w:t>
       </w:r>
@@ -10214,7 +10284,7 @@
       <w:pPr>
         <w:pStyle w:val="Heading3"/>
       </w:pPr>
-      <w:bookmarkStart w:id="66" w:name="_Toc358791983"/>
+      <w:bookmarkStart w:id="66" w:name="_Toc358907684"/>
       <w:r>
         <w:t>precision</w:t>
       </w:r>
@@ -10234,7 +10304,7 @@
       <w:pPr>
         <w:pStyle w:val="Heading3"/>
       </w:pPr>
-      <w:bookmarkStart w:id="67" w:name="_Toc358791984"/>
+      <w:bookmarkStart w:id="67" w:name="_Toc358907685"/>
       <w:r>
         <w:t>useDbPrecision</w:t>
       </w:r>
@@ -10254,7 +10324,7 @@
       <w:pPr>
         <w:pStyle w:val="Heading3"/>
       </w:pPr>
-      <w:bookmarkStart w:id="68" w:name="_Toc358791985"/>
+      <w:bookmarkStart w:id="68" w:name="_Toc358907686"/>
       <w:r>
         <w:t>leadingZero</w:t>
       </w:r>
@@ -10269,7 +10339,7 @@
       <w:pPr>
         <w:pStyle w:val="Heading3"/>
       </w:pPr>
-      <w:bookmarkStart w:id="69" w:name="_Toc358791986"/>
+      <w:bookmarkStart w:id="69" w:name="_Toc358907687"/>
       <w:r>
         <w:lastRenderedPageBreak/>
         <w:t>trailingZeros</w:t>
@@ -10285,7 +10355,7 @@
       <w:pPr>
         <w:pStyle w:val="Heading3"/>
       </w:pPr>
-      <w:bookmarkStart w:id="70" w:name="_Toc358791987"/>
+      <w:bookmarkStart w:id="70" w:name="_Toc358907688"/>
       <w:r>
         <w:t>addUnits</w:t>
       </w:r>
@@ -10301,7 +10371,7 @@
         <w:pStyle w:val="Heading3"/>
       </w:pPr>
       <w:bookmarkStart w:id="71" w:name="_Ref355287407"/>
-      <w:bookmarkStart w:id="72" w:name="_Toc358791988"/>
+      <w:bookmarkStart w:id="72" w:name="_Toc358907689"/>
       <w:r>
         <w:t>localEnumeration</w:t>
       </w:r>
@@ -10667,7 +10737,7 @@
       <w:pPr>
         <w:pStyle w:val="Heading3"/>
       </w:pPr>
-      <w:bookmarkStart w:id="73" w:name="_Toc358791989"/>
+      <w:bookmarkStart w:id="73" w:name="_Toc358907690"/>
       <w:r>
         <w:t>format</w:t>
       </w:r>
@@ -10826,7 +10896,7 @@
       <w:pPr>
         <w:pStyle w:val="Heading3"/>
       </w:pPr>
-      <w:bookmarkStart w:id="74" w:name="_Toc358791990"/>
+      <w:bookmarkStart w:id="74" w:name="_Toc358907691"/>
       <w:r>
         <w:t>radix</w:t>
       </w:r>
@@ -10841,7 +10911,7 @@
       <w:pPr>
         <w:pStyle w:val="Heading3"/>
       </w:pPr>
-      <w:bookmarkStart w:id="75" w:name="_Toc358791991"/>
+      <w:bookmarkStart w:id="75" w:name="_Toc358907692"/>
       <w:r>
         <w:t>notation</w:t>
       </w:r>
@@ -10926,7 +10996,7 @@
       <w:pPr>
         <w:pStyle w:val="Heading3"/>
       </w:pPr>
-      <w:bookmarkStart w:id="76" w:name="_Toc358791992"/>
+      <w:bookmarkStart w:id="76" w:name="_Toc358907693"/>
       <w:r>
         <w:t>arrayAction</w:t>
       </w:r>
@@ -11010,7 +11080,7 @@
       <w:pPr>
         <w:pStyle w:val="Heading3"/>
       </w:pPr>
-      <w:bookmarkStart w:id="77" w:name="_Toc358791993"/>
+      <w:bookmarkStart w:id="77" w:name="_Toc358907694"/>
       <w:r>
         <w:t>arrayIndex</w:t>
       </w:r>
@@ -11043,7 +11113,142 @@
       <w:pPr>
         <w:pStyle w:val="Heading2"/>
       </w:pPr>
-      <w:bookmarkStart w:id="78" w:name="_Toc358791994"/>
+      <w:bookmarkStart w:id="78" w:name="_Toc358907695"/>
+      <w:r>
+        <w:t>QEArchiveStatus</w:t>
+      </w:r>
+      <w:bookmarkEnd w:id="78"/>
+    </w:p>
+    <w:p>
+      <w:r>
+        <w:t xml:space="preserve">The QEArchiveStatus widget is a non EPICS aware widget that provides status regarding the </w:t>
+      </w:r>
+      <w:r>
+        <w:t xml:space="preserve">selected archive hosts together with </w:t>
+      </w:r>
+      <w:r>
+        <w:t xml:space="preserve">process variable information retrieved from </w:t>
+      </w:r>
+      <w:r>
+        <w:t>each</w:t>
+      </w:r>
+      <w:r>
+        <w:t xml:space="preserve"> Channel Access archive.</w:t>
+      </w:r>
+      <w:r>
+        <w:t xml:space="preserve"> It inherits directly from QEFrame (refer to </w:t>
+      </w:r>
+      <w:r>
+        <w:fldChar w:fldCharType="begin"/>
+      </w:r>
+      <w:r>
+        <w:instrText xml:space="preserve"> REF _Ref358906726 \h </w:instrText>
+      </w:r>
+      <w:r>
+        <w:fldChar w:fldCharType="separate"/>
+      </w:r>
+      <w:r>
+        <w:t>QEFrame and QEGroupBox</w:t>
+      </w:r>
+      <w:r>
+        <w:fldChar w:fldCharType="end"/>
+      </w:r>
+      <w:r>
+        <w:t>)</w:t>
+      </w:r>
+      <w:r>
+        <w:t xml:space="preserve">, and as </w:t>
+      </w:r>
+      <w:r>
+        <w:t xml:space="preserve">such it provides user level enabled and user level visibility control to the frame, but </w:t>
+      </w:r>
+      <w:r>
+        <w:t xml:space="preserve">note it </w:t>
+      </w:r>
+      <w:r>
+        <w:t xml:space="preserve">is not a container, i.e. other widgets may not be </w:t>
+      </w:r>
+      <w:r>
+        <w:t>dropped</w:t>
+      </w:r>
+      <w:r>
+        <w:t xml:space="preserve"> into a QEArchiveStatus object</w:t>
+      </w:r>
+      <w:r>
+        <w:t xml:space="preserve"> from within designer</w:t>
+      </w:r>
+      <w:r>
+        <w:t>.</w:t>
+      </w:r>
+    </w:p>
+    <w:p>
+      <w:r>
+        <w:rPr>
+          <w:noProof/>
+          <w:lang w:eastAsia="en-AU"/>
+        </w:rPr>
+        <w:drawing>
+          <wp:inline distT="0" distB="0" distL="0" distR="0">
+            <wp:extent cx="5731510" cy="915035"/>
+            <wp:effectExtent l="19050" t="0" r="2540" b="0"/>
+            <wp:docPr id="48" name="Picture 47" descr="archive_status.png"/>
+            <wp:cNvGraphicFramePr>
+              <a:graphicFrameLocks xmlns:a="http://schemas.openxmlformats.org/drawingml/2006/main" noChangeAspect="1"/>
+            </wp:cNvGraphicFramePr>
+            <a:graphic xmlns:a="http://schemas.openxmlformats.org/drawingml/2006/main">
+              <a:graphicData uri="http://schemas.openxmlformats.org/drawingml/2006/picture">
+                <pic:pic xmlns:pic="http://schemas.openxmlformats.org/drawingml/2006/picture">
+                  <pic:nvPicPr>
+                    <pic:cNvPr id="0" name="archive_status.png"/>
+                    <pic:cNvPicPr/>
+                  </pic:nvPicPr>
+                  <pic:blipFill>
+                    <a:blip r:embed="rId19" cstate="print"/>
+                    <a:stretch>
+                      <a:fillRect/>
+                    </a:stretch>
+                  </pic:blipFill>
+                  <pic:spPr>
+                    <a:xfrm>
+                      <a:off x="0" y="0"/>
+                      <a:ext cx="5731510" cy="915035"/>
+                    </a:xfrm>
+                    <a:prstGeom prst="rect">
+                      <a:avLst/>
+                    </a:prstGeom>
+                  </pic:spPr>
+                </pic:pic>
+              </a:graphicData>
+            </a:graphic>
+          </wp:inline>
+        </w:drawing>
+      </w:r>
+    </w:p>
+    <w:p>
+      <w:pPr>
+        <w:pStyle w:val="Caption"/>
+      </w:pPr>
+      <w:r>
+        <w:t xml:space="preserve">Figure </w:t>
+      </w:r>
+      <w:fldSimple w:instr=" SEQ Figure \* ARABIC ">
+        <w:r>
+          <w:rPr>
+            <w:noProof/>
+          </w:rPr>
+          <w:t>8</w:t>
+        </w:r>
+      </w:fldSimple>
+      <w:r>
+        <w:t xml:space="preserve"> QEArchiveStatus example</w:t>
+      </w:r>
+    </w:p>
+    <w:p/>
+    <w:p>
+      <w:pPr>
+        <w:pStyle w:val="Heading2"/>
+      </w:pPr>
+      <w:bookmarkStart w:id="79" w:name="_Toc358907696"/>
       <w:r>
         <w:t xml:space="preserve">QEAnalogIndicator and </w:t>
       </w:r>
@@ -11053,7 +11258,7 @@
       <w:r>
         <w:t>r</w:t>
       </w:r>
-      <w:bookmarkEnd w:id="78"/>
+      <w:bookmarkEnd w:id="79"/>
     </w:p>
     <w:p>
       <w:r>
@@ -11157,6 +11362,7 @@
           <w:noProof/>
           <w:lang w:eastAsia="en-AU"/>
         </w:rPr>
+        <w:lastRenderedPageBreak/>
         <w:drawing>
           <wp:inline distT="0" distB="0" distL="0" distR="0">
             <wp:extent cx="5731510" cy="2829560"/>
@@ -11173,7 +11379,7 @@
                     <pic:cNvPicPr/>
                   </pic:nvPicPr>
                   <pic:blipFill>
-                    <a:blip r:embed="rId19" cstate="print"/>
+                    <a:blip r:embed="rId20" cstate="print"/>
                     <a:stretch>
                       <a:fillRect/>
                     </a:stretch>
@@ -11206,7 +11412,7 @@
           <w:rPr>
             <w:noProof/>
           </w:rPr>
-          <w:t>8</w:t>
+          <w:t>9</w:t>
         </w:r>
       </w:fldSimple>
       <w:r>
@@ -11217,14 +11423,14 @@
       <w:pPr>
         <w:pStyle w:val="Heading2"/>
       </w:pPr>
-      <w:bookmarkStart w:id="79" w:name="_Toc358791995"/>
+      <w:bookmarkStart w:id="80" w:name="_Toc358907697"/>
       <w:r>
         <w:t xml:space="preserve">QBitStatus and </w:t>
       </w:r>
       <w:r>
         <w:t>QEBitStatus</w:t>
       </w:r>
-      <w:bookmarkEnd w:id="79"/>
+      <w:bookmarkEnd w:id="80"/>
     </w:p>
     <w:p>
       <w:r>
@@ -11259,7 +11465,7 @@
                     <pic:cNvPicPr/>
                   </pic:nvPicPr>
                   <pic:blipFill>
-                    <a:blip r:embed="rId20" cstate="print"/>
+                    <a:blip r:embed="rId21" cstate="print"/>
                     <a:stretch>
                       <a:fillRect/>
                     </a:stretch>
@@ -11292,7 +11498,7 @@
           <w:rPr>
             <w:noProof/>
           </w:rPr>
-          <w:t>9</w:t>
+          <w:t>10</w:t>
         </w:r>
       </w:fldSimple>
       <w:r>
@@ -11303,11 +11509,11 @@
       <w:pPr>
         <w:pStyle w:val="Heading2"/>
       </w:pPr>
-      <w:bookmarkStart w:id="80" w:name="_Toc358791996"/>
+      <w:bookmarkStart w:id="81" w:name="_Toc358907698"/>
       <w:r>
         <w:t>QEConfiguredLayout</w:t>
       </w:r>
-      <w:bookmarkEnd w:id="80"/>
+      <w:bookmarkEnd w:id="81"/>
     </w:p>
     <w:p>
       <w:r>
@@ -11328,11 +11534,11 @@
       <w:pPr>
         <w:pStyle w:val="Heading2"/>
       </w:pPr>
-      <w:bookmarkStart w:id="81" w:name="_Toc358791997"/>
+      <w:bookmarkStart w:id="82" w:name="_Toc358907699"/>
       <w:r>
         <w:t>QEFileBrowser</w:t>
       </w:r>
-      <w:bookmarkEnd w:id="81"/>
+      <w:bookmarkEnd w:id="82"/>
     </w:p>
     <w:p>
       <w:r>
@@ -11343,11 +11549,11 @@
       <w:pPr>
         <w:pStyle w:val="Heading2"/>
       </w:pPr>
-      <w:bookmarkStart w:id="82" w:name="_Toc358791998"/>
+      <w:bookmarkStart w:id="83" w:name="_Toc358907700"/>
       <w:r>
         <w:t>QELabel</w:t>
       </w:r>
-      <w:bookmarkEnd w:id="82"/>
+      <w:bookmarkEnd w:id="83"/>
     </w:p>
     <w:p>
       <w:r>
@@ -11442,7 +11648,7 @@
                     <pic:cNvPicPr/>
                   </pic:nvPicPr>
                   <pic:blipFill>
-                    <a:blip r:embed="rId21" cstate="print"/>
+                    <a:blip r:embed="rId22" cstate="print"/>
                     <a:stretch>
                       <a:fillRect/>
                     </a:stretch>
@@ -11475,7 +11681,7 @@
           <w:rPr>
             <w:noProof/>
           </w:rPr>
-          <w:t>10</w:t>
+          <w:t>11</w:t>
         </w:r>
       </w:fldSimple>
       <w:r>
@@ -11511,7 +11717,7 @@
                     <pic:cNvPicPr/>
                   </pic:nvPicPr>
                   <pic:blipFill>
-                    <a:blip r:embed="rId22" cstate="print"/>
+                    <a:blip r:embed="rId23" cstate="print"/>
                     <a:stretch>
                       <a:fillRect/>
                     </a:stretch>
@@ -11544,7 +11750,7 @@
           <w:rPr>
             <w:noProof/>
           </w:rPr>
-          <w:t>11</w:t>
+          <w:t>12</w:t>
         </w:r>
       </w:fldSimple>
       <w:r>
@@ -11583,7 +11789,7 @@
                     <pic:cNvPicPr/>
                   </pic:nvPicPr>
                   <pic:blipFill>
-                    <a:blip r:embed="rId23" cstate="print"/>
+                    <a:blip r:embed="rId24" cstate="print"/>
                     <a:stretch>
                       <a:fillRect/>
                     </a:stretch>
@@ -11616,7 +11822,7 @@
           <w:rPr>
             <w:noProof/>
           </w:rPr>
-          <w:t>12</w:t>
+          <w:t>13</w:t>
         </w:r>
       </w:fldSimple>
       <w:r>
@@ -11653,7 +11859,7 @@
                     <pic:cNvPicPr/>
                   </pic:nvPicPr>
                   <pic:blipFill>
-                    <a:blip r:embed="rId24" cstate="print"/>
+                    <a:blip r:embed="rId25" cstate="print"/>
                     <a:stretch>
                       <a:fillRect/>
                     </a:stretch>
@@ -11686,7 +11892,7 @@
           <w:rPr>
             <w:noProof/>
           </w:rPr>
-          <w:t>13</w:t>
+          <w:t>14</w:t>
         </w:r>
       </w:fldSimple>
       <w:r>
@@ -11778,15 +11984,15 @@
       <w:pPr>
         <w:pStyle w:val="Heading2"/>
       </w:pPr>
-      <w:bookmarkStart w:id="83" w:name="_Ref356249717"/>
-      <w:bookmarkStart w:id="84" w:name="_Ref356249720"/>
-      <w:bookmarkStart w:id="85" w:name="_Toc358791999"/>
+      <w:bookmarkStart w:id="84" w:name="_Ref356249717"/>
+      <w:bookmarkStart w:id="85" w:name="_Ref356249720"/>
+      <w:bookmarkStart w:id="86" w:name="_Toc358907701"/>
       <w:r>
         <w:t>QELogin</w:t>
       </w:r>
-      <w:bookmarkEnd w:id="83"/>
       <w:bookmarkEnd w:id="84"/>
       <w:bookmarkEnd w:id="85"/>
+      <w:bookmarkEnd w:id="86"/>
     </w:p>
     <w:p>
       <w:r>
@@ -11858,7 +12064,7 @@
                     <pic:cNvPicPr/>
                   </pic:nvPicPr>
                   <pic:blipFill>
-                    <a:blip r:embed="rId25" cstate="print"/>
+                    <a:blip r:embed="rId26" cstate="print"/>
                     <a:stretch>
                       <a:fillRect/>
                     </a:stretch>
@@ -11899,7 +12105,7 @@
         <w:rPr>
           <w:noProof/>
         </w:rPr>
-        <w:t>14</w:t>
+        <w:t>15</w:t>
       </w:r>
       <w:r>
         <w:fldChar w:fldCharType="end"/>
@@ -11923,15 +12129,15 @@
       <w:pPr>
         <w:pStyle w:val="Heading2"/>
       </w:pPr>
-      <w:bookmarkStart w:id="86" w:name="_Ref351548242"/>
-      <w:bookmarkStart w:id="87" w:name="_Ref351548245"/>
-      <w:bookmarkStart w:id="88" w:name="_Toc358792000"/>
+      <w:bookmarkStart w:id="87" w:name="_Ref351548242"/>
+      <w:bookmarkStart w:id="88" w:name="_Ref351548245"/>
+      <w:bookmarkStart w:id="89" w:name="_Toc358907702"/>
       <w:r>
         <w:t>QELog</w:t>
       </w:r>
-      <w:bookmarkEnd w:id="86"/>
       <w:bookmarkEnd w:id="87"/>
       <w:bookmarkEnd w:id="88"/>
+      <w:bookmarkEnd w:id="89"/>
     </w:p>
     <w:p>
       <w:r>
@@ -12022,7 +12228,7 @@
                     <pic:cNvPicPr/>
                   </pic:nvPicPr>
                   <pic:blipFill>
-                    <a:blip r:embed="rId26" cstate="print"/>
+                    <a:blip r:embed="rId27" cstate="print"/>
                     <a:stretch>
                       <a:fillRect/>
                     </a:stretch>
@@ -12055,7 +12261,7 @@
           <w:rPr>
             <w:noProof/>
           </w:rPr>
-          <w:t>15</w:t>
+          <w:t>16</w:t>
         </w:r>
       </w:fldSimple>
       <w:r>
@@ -12357,11 +12563,11 @@
       <w:pPr>
         <w:pStyle w:val="Heading2"/>
       </w:pPr>
-      <w:bookmarkStart w:id="89" w:name="_Toc358792001"/>
+      <w:bookmarkStart w:id="90" w:name="_Toc358907703"/>
       <w:r>
         <w:t>QEPvProperties</w:t>
       </w:r>
-      <w:bookmarkEnd w:id="89"/>
+      <w:bookmarkEnd w:id="90"/>
     </w:p>
     <w:p>
       <w:r>
@@ -12372,11 +12578,11 @@
       <w:pPr>
         <w:pStyle w:val="Heading2"/>
       </w:pPr>
-      <w:bookmarkStart w:id="90" w:name="_Toc358792002"/>
+      <w:bookmarkStart w:id="91" w:name="_Toc358907704"/>
       <w:r>
         <w:t>QERecipe</w:t>
       </w:r>
-      <w:bookmarkEnd w:id="90"/>
+      <w:bookmarkEnd w:id="91"/>
     </w:p>
     <w:p>
       <w:r>
@@ -12387,11 +12593,11 @@
       <w:pPr>
         <w:pStyle w:val="Heading2"/>
       </w:pPr>
-      <w:bookmarkStart w:id="91" w:name="_Toc358792003"/>
+      <w:bookmarkStart w:id="92" w:name="_Toc358907705"/>
       <w:r>
         <w:t>QEScript</w:t>
       </w:r>
-      <w:bookmarkEnd w:id="91"/>
+      <w:bookmarkEnd w:id="92"/>
     </w:p>
     <w:p>
       <w:r>
@@ -12402,11 +12608,11 @@
       <w:pPr>
         <w:pStyle w:val="Heading2"/>
       </w:pPr>
-      <w:bookmarkStart w:id="92" w:name="_Toc358792004"/>
+      <w:bookmarkStart w:id="93" w:name="_Toc358907706"/>
       <w:r>
         <w:t>QEStripChart</w:t>
       </w:r>
-      <w:bookmarkEnd w:id="92"/>
+      <w:bookmarkEnd w:id="93"/>
     </w:p>
     <w:p>
       <w:r>
@@ -12417,11 +12623,11 @@
       <w:pPr>
         <w:pStyle w:val="Heading2"/>
       </w:pPr>
-      <w:bookmarkStart w:id="93" w:name="_Toc358792005"/>
+      <w:bookmarkStart w:id="94" w:name="_Toc358907707"/>
       <w:r>
         <w:t>QEPeriodic</w:t>
       </w:r>
-      <w:bookmarkEnd w:id="93"/>
+      <w:bookmarkEnd w:id="94"/>
     </w:p>
     <w:p>
       <w:r>
@@ -12432,11 +12638,11 @@
       <w:pPr>
         <w:pStyle w:val="Heading2"/>
       </w:pPr>
-      <w:bookmarkStart w:id="94" w:name="_Toc358792006"/>
+      <w:bookmarkStart w:id="95" w:name="_Toc358907708"/>
       <w:r>
         <w:t>QESubstitutedLabel</w:t>
       </w:r>
-      <w:bookmarkEnd w:id="94"/>
+      <w:bookmarkEnd w:id="95"/>
     </w:p>
     <w:p>
       <w:r>
@@ -12473,7 +12679,7 @@
         <w:rPr>
           <w:noProof/>
         </w:rPr>
-        <w:t>16</w:t>
+        <w:t>17</w:t>
       </w:r>
       <w:r>
         <w:fldChar w:fldCharType="end"/>
@@ -12502,7 +12708,7 @@
                     <pic:cNvPicPr/>
                   </pic:nvPicPr>
                   <pic:blipFill>
-                    <a:blip r:embed="rId27" cstate="print"/>
+                    <a:blip r:embed="rId28" cstate="print"/>
                     <a:stretch>
                       <a:fillRect/>
                     </a:stretch>
@@ -12527,7 +12733,7 @@
       <w:pPr>
         <w:pStyle w:val="Caption"/>
       </w:pPr>
-      <w:bookmarkStart w:id="95" w:name="_Ref354089037"/>
+      <w:bookmarkStart w:id="96" w:name="_Ref354089037"/>
       <w:r>
         <w:t xml:space="preserve">Figure </w:t>
       </w:r>
@@ -12536,10 +12742,10 @@
           <w:rPr>
             <w:noProof/>
           </w:rPr>
-          <w:t>16</w:t>
+          <w:t>17</w:t>
         </w:r>
       </w:fldSimple>
-      <w:bookmarkEnd w:id="95"/>
+      <w:bookmarkEnd w:id="96"/>
       <w:r>
         <w:t xml:space="preserve"> QESubstitutedLabel used to vary title in sub forms</w:t>
       </w:r>
@@ -12549,13 +12755,13 @@
       <w:pPr>
         <w:pStyle w:val="Heading2"/>
       </w:pPr>
-      <w:bookmarkStart w:id="96" w:name="_Ref353526166"/>
-      <w:bookmarkStart w:id="97" w:name="_Toc358792007"/>
+      <w:bookmarkStart w:id="97" w:name="_Ref353526166"/>
+      <w:bookmarkStart w:id="98" w:name="_Toc358907709"/>
       <w:r>
         <w:t>QELineEdit</w:t>
       </w:r>
-      <w:bookmarkEnd w:id="96"/>
       <w:bookmarkEnd w:id="97"/>
+      <w:bookmarkEnd w:id="98"/>
     </w:p>
     <w:p>
       <w:r>
@@ -12586,7 +12792,7 @@
         <w:rPr>
           <w:noProof/>
         </w:rPr>
-        <w:t>17</w:t>
+        <w:t>18</w:t>
       </w:r>
       <w:r>
         <w:fldChar w:fldCharType="end"/>
@@ -12680,7 +12886,7 @@
                     <pic:cNvPicPr/>
                   </pic:nvPicPr>
                   <pic:blipFill>
-                    <a:blip r:embed="rId28" cstate="print"/>
+                    <a:blip r:embed="rId29" cstate="print"/>
                     <a:stretch>
                       <a:fillRect/>
                     </a:stretch>
@@ -12705,8 +12911,8 @@
       <w:pPr>
         <w:pStyle w:val="Caption"/>
       </w:pPr>
-      <w:bookmarkStart w:id="98" w:name="_Ref353462264"/>
-      <w:bookmarkStart w:id="99" w:name="_Ref353462255"/>
+      <w:bookmarkStart w:id="99" w:name="_Ref353462264"/>
+      <w:bookmarkStart w:id="100" w:name="_Ref353462255"/>
       <w:r>
         <w:t xml:space="preserve">Figure </w:t>
       </w:r>
@@ -12715,14 +12921,14 @@
           <w:rPr>
             <w:noProof/>
           </w:rPr>
-          <w:t>17</w:t>
+          <w:t>18</w:t>
         </w:r>
       </w:fldSimple>
-      <w:bookmarkEnd w:id="98"/>
+      <w:bookmarkEnd w:id="99"/>
       <w:r>
         <w:t xml:space="preserve"> QELineEdit example</w:t>
       </w:r>
-      <w:bookmarkEnd w:id="99"/>
+      <w:bookmarkEnd w:id="100"/>
     </w:p>
     <w:p>
       <w:r>
@@ -12756,7 +12962,7 @@
         <w:rPr>
           <w:noProof/>
         </w:rPr>
-        <w:t>18</w:t>
+        <w:t>19</w:t>
       </w:r>
       <w:r>
         <w:fldChar w:fldCharType="end"/>
@@ -12791,7 +12997,7 @@
                     <pic:cNvPicPr/>
                   </pic:nvPicPr>
                   <pic:blipFill>
-                    <a:blip r:embed="rId29" cstate="print"/>
+                    <a:blip r:embed="rId30" cstate="print"/>
                     <a:stretch>
                       <a:fillRect/>
                     </a:stretch>
@@ -12816,7 +13022,7 @@
       <w:pPr>
         <w:pStyle w:val="Caption"/>
       </w:pPr>
-      <w:bookmarkStart w:id="100" w:name="_Ref353462611"/>
+      <w:bookmarkStart w:id="101" w:name="_Ref353462611"/>
       <w:r>
         <w:t xml:space="preserve">Figure </w:t>
       </w:r>
@@ -12825,10 +13031,10 @@
           <w:rPr>
             <w:noProof/>
           </w:rPr>
-          <w:t>18</w:t>
+          <w:t>19</w:t>
         </w:r>
       </w:fldSimple>
-      <w:bookmarkEnd w:id="100"/>
+      <w:bookmarkEnd w:id="101"/>
       <w:r>
         <w:t xml:space="preserve"> QELineEdit properties</w:t>
       </w:r>
@@ -12956,20 +13162,20 @@
       <w:r>
         <w:t>this widget will ask for confirmation (using a dialog box) prior to writing data.</w:t>
       </w:r>
-      <w:bookmarkStart w:id="101" w:name="_Ref353462448"/>
+      <w:bookmarkStart w:id="102" w:name="_Ref353462448"/>
     </w:p>
     <w:p>
       <w:pPr>
         <w:pStyle w:val="Heading2"/>
       </w:pPr>
-      <w:bookmarkStart w:id="102" w:name="_Ref353525609"/>
-      <w:bookmarkStart w:id="103" w:name="_Toc358792008"/>
+      <w:bookmarkStart w:id="103" w:name="_Ref353525609"/>
+      <w:bookmarkStart w:id="104" w:name="_Toc358907710"/>
       <w:r>
         <w:t>QENumericEdit</w:t>
       </w:r>
-      <w:bookmarkEnd w:id="101"/>
       <w:bookmarkEnd w:id="102"/>
       <w:bookmarkEnd w:id="103"/>
+      <w:bookmarkEnd w:id="104"/>
     </w:p>
     <w:p>
       <w:r>
@@ -13000,7 +13206,7 @@
         <w:rPr>
           <w:noProof/>
         </w:rPr>
-        <w:t>19</w:t>
+        <w:t>20</w:t>
       </w:r>
       <w:r>
         <w:fldChar w:fldCharType="end"/>
@@ -13031,7 +13237,7 @@
                     <pic:cNvPicPr/>
                   </pic:nvPicPr>
                   <pic:blipFill>
-                    <a:blip r:embed="rId30" cstate="print"/>
+                    <a:blip r:embed="rId31" cstate="print"/>
                     <a:stretch>
                       <a:fillRect/>
                     </a:stretch>
@@ -13056,7 +13262,7 @@
       <w:pPr>
         <w:pStyle w:val="Caption"/>
       </w:pPr>
-      <w:bookmarkStart w:id="104" w:name="_Ref353463946"/>
+      <w:bookmarkStart w:id="105" w:name="_Ref353463946"/>
       <w:r>
         <w:t xml:space="preserve">Figure </w:t>
       </w:r>
@@ -13065,10 +13271,10 @@
           <w:rPr>
             <w:noProof/>
           </w:rPr>
-          <w:t>19</w:t>
+          <w:t>20</w:t>
         </w:r>
       </w:fldSimple>
-      <w:bookmarkEnd w:id="104"/>
+      <w:bookmarkEnd w:id="105"/>
       <w:r>
         <w:t xml:space="preserve"> QENumericEdit examples</w:t>
       </w:r>
@@ -13457,7 +13663,7 @@
         <w:rPr>
           <w:noProof/>
         </w:rPr>
-        <w:t>20</w:t>
+        <w:t>21</w:t>
       </w:r>
       <w:r>
         <w:fldChar w:fldCharType="end"/>
@@ -13685,7 +13891,7 @@
                     <pic:cNvPicPr/>
                   </pic:nvPicPr>
                   <pic:blipFill>
-                    <a:blip r:embed="rId31" cstate="print"/>
+                    <a:blip r:embed="rId32" cstate="print"/>
                     <a:stretch>
                       <a:fillRect/>
                     </a:stretch>
@@ -13710,7 +13916,7 @@
       <w:pPr>
         <w:pStyle w:val="Caption"/>
       </w:pPr>
-      <w:bookmarkStart w:id="105" w:name="_Ref353465499"/>
+      <w:bookmarkStart w:id="106" w:name="_Ref353465499"/>
       <w:r>
         <w:t xml:space="preserve">Figure </w:t>
       </w:r>
@@ -13719,10 +13925,10 @@
           <w:rPr>
             <w:noProof/>
           </w:rPr>
-          <w:t>20</w:t>
+          <w:t>21</w:t>
         </w:r>
       </w:fldSimple>
-      <w:bookmarkEnd w:id="105"/>
+      <w:bookmarkEnd w:id="106"/>
       <w:r>
         <w:t xml:space="preserve"> QENumericEdit properties</w:t>
       </w:r>
@@ -13731,9 +13937,9 @@
       <w:pPr>
         <w:pStyle w:val="Heading2"/>
       </w:pPr>
-      <w:bookmarkStart w:id="106" w:name="_Ref357595416"/>
-      <w:bookmarkStart w:id="107" w:name="_Ref357595418"/>
-      <w:bookmarkStart w:id="108" w:name="_Toc358792009"/>
+      <w:bookmarkStart w:id="107" w:name="_Ref357595416"/>
+      <w:bookmarkStart w:id="108" w:name="_Ref357595418"/>
+      <w:bookmarkStart w:id="109" w:name="_Toc358907711"/>
       <w:r>
         <w:t>QEPushButton</w:t>
       </w:r>
@@ -13746,9 +13952,9 @@
       <w:r>
         <w:t xml:space="preserve"> and QECheckBox</w:t>
       </w:r>
-      <w:bookmarkEnd w:id="106"/>
       <w:bookmarkEnd w:id="107"/>
       <w:bookmarkEnd w:id="108"/>
+      <w:bookmarkEnd w:id="109"/>
     </w:p>
     <w:p>
       <w:pPr>
@@ -15475,7 +15681,7 @@
                     <pic:cNvPicPr/>
                   </pic:nvPicPr>
                   <pic:blipFill>
-                    <a:blip r:embed="rId32" cstate="print"/>
+                    <a:blip r:embed="rId33" cstate="print"/>
                     <a:stretch>
                       <a:fillRect/>
                     </a:stretch>
@@ -15508,7 +15714,7 @@
           <w:rPr>
             <w:noProof/>
           </w:rPr>
-          <w:t>21</w:t>
+          <w:t>22</w:t>
         </w:r>
       </w:fldSimple>
       <w:r>
@@ -15531,11 +15737,11 @@
       <w:pPr>
         <w:pStyle w:val="Heading2"/>
       </w:pPr>
-      <w:bookmarkStart w:id="109" w:name="_Toc358792010"/>
+      <w:bookmarkStart w:id="110" w:name="_Toc358907712"/>
       <w:r>
         <w:t>QEShape</w:t>
       </w:r>
-      <w:bookmarkEnd w:id="109"/>
+      <w:bookmarkEnd w:id="110"/>
     </w:p>
     <w:p>
       <w:r>
@@ -15581,7 +15787,7 @@
         <w:rPr>
           <w:noProof/>
         </w:rPr>
-        <w:t>22</w:t>
+        <w:t>23</w:t>
       </w:r>
       <w:r>
         <w:fldChar w:fldCharType="end"/>
@@ -15613,7 +15819,7 @@
                     <pic:cNvPicPr/>
                   </pic:nvPicPr>
                   <pic:blipFill>
-                    <a:blip r:embed="rId33" cstate="print"/>
+                    <a:blip r:embed="rId34" cstate="print"/>
                     <a:stretch>
                       <a:fillRect/>
                     </a:stretch>
@@ -15638,7 +15844,7 @@
       <w:pPr>
         <w:pStyle w:val="Caption"/>
       </w:pPr>
-      <w:bookmarkStart w:id="110" w:name="_Ref354993341"/>
+      <w:bookmarkStart w:id="111" w:name="_Ref354993341"/>
       <w:r>
         <w:t xml:space="preserve">Figure </w:t>
       </w:r>
@@ -15647,10 +15853,10 @@
           <w:rPr>
             <w:noProof/>
           </w:rPr>
-          <w:t>22</w:t>
+          <w:t>23</w:t>
         </w:r>
       </w:fldSimple>
-      <w:bookmarkEnd w:id="110"/>
+      <w:bookmarkEnd w:id="111"/>
       <w:r>
         <w:t xml:space="preserve"> QEShape displaying stored beam</w:t>
       </w:r>
@@ -16283,7 +16489,7 @@
         <w:rPr>
           <w:noProof/>
         </w:rPr>
-        <w:t>22</w:t>
+        <w:t>23</w:t>
       </w:r>
       <w:r>
         <w:fldChar w:fldCharType="end"/>
@@ -20902,7 +21108,7 @@
         <w:rPr>
           <w:noProof/>
         </w:rPr>
-        <w:t>23</w:t>
+        <w:t>24</w:t>
       </w:r>
       <w:r>
         <w:fldChar w:fldCharType="end"/>
@@ -21007,7 +21213,7 @@
                     <pic:cNvPicPr/>
                   </pic:nvPicPr>
                   <pic:blipFill>
-                    <a:blip r:embed="rId34" cstate="print"/>
+                    <a:blip r:embed="rId35" cstate="print"/>
                     <a:stretch>
                       <a:fillRect/>
                     </a:stretch>
@@ -21032,7 +21238,7 @@
       <w:pPr>
         <w:pStyle w:val="Caption"/>
       </w:pPr>
-      <w:bookmarkStart w:id="111" w:name="_Ref355015835"/>
+      <w:bookmarkStart w:id="112" w:name="_Ref355015835"/>
       <w:r>
         <w:lastRenderedPageBreak/>
         <w:t xml:space="preserve">Figure </w:t>
@@ -21050,12 +21256,12 @@
         <w:rPr>
           <w:noProof/>
         </w:rPr>
-        <w:t>23</w:t>
+        <w:t>24</w:t>
       </w:r>
       <w:r>
         <w:fldChar w:fldCharType="end"/>
       </w:r>
-      <w:bookmarkEnd w:id="111"/>
+      <w:bookmarkEnd w:id="112"/>
       <w:r>
         <w:t xml:space="preserve"> QEShape originTranslation example</w:t>
       </w:r>
@@ -21080,7 +21286,7 @@
         <w:rPr>
           <w:noProof/>
         </w:rPr>
-        <w:t>24</w:t>
+        <w:t>25</w:t>
       </w:r>
       <w:r>
         <w:fldChar w:fldCharType="end"/>
@@ -21135,7 +21341,7 @@
                     <pic:cNvPicPr/>
                   </pic:nvPicPr>
                   <pic:blipFill>
-                    <a:blip r:embed="rId35" cstate="print"/>
+                    <a:blip r:embed="rId36" cstate="print"/>
                     <a:stretch>
                       <a:fillRect/>
                     </a:stretch>
@@ -21160,7 +21366,7 @@
       <w:pPr>
         <w:pStyle w:val="Caption"/>
       </w:pPr>
-      <w:bookmarkStart w:id="112" w:name="_Ref355041792"/>
+      <w:bookmarkStart w:id="113" w:name="_Ref355041792"/>
       <w:r>
         <w:t xml:space="preserve">Figure </w:t>
       </w:r>
@@ -21177,12 +21383,12 @@
         <w:rPr>
           <w:noProof/>
         </w:rPr>
-        <w:t>24</w:t>
+        <w:t>25</w:t>
       </w:r>
       <w:r>
         <w:fldChar w:fldCharType="end"/>
       </w:r>
-      <w:bookmarkEnd w:id="112"/>
+      <w:bookmarkEnd w:id="113"/>
       <w:r>
         <w:t xml:space="preserve"> QEShape rotation example</w:t>
       </w:r>
@@ -21211,11 +21417,11 @@
       <w:pPr>
         <w:pStyle w:val="Heading2"/>
       </w:pPr>
-      <w:bookmarkStart w:id="113" w:name="_Toc358792011"/>
+      <w:bookmarkStart w:id="114" w:name="_Toc358907713"/>
       <w:r>
         <w:t>QESimpleShape</w:t>
       </w:r>
-      <w:bookmarkEnd w:id="113"/>
+      <w:bookmarkEnd w:id="114"/>
     </w:p>
     <w:p>
       <w:r>
@@ -21376,7 +21582,7 @@
         <w:rPr>
           <w:noProof/>
         </w:rPr>
-        <w:t>25</w:t>
+        <w:t>26</w:t>
       </w:r>
       <w:r>
         <w:fldChar w:fldCharType="end"/>
@@ -21458,7 +21664,7 @@
                     <pic:cNvPicPr/>
                   </pic:nvPicPr>
                   <pic:blipFill>
-                    <a:blip r:embed="rId36" cstate="print"/>
+                    <a:blip r:embed="rId37" cstate="print"/>
                     <a:stretch>
                       <a:fillRect/>
                     </a:stretch>
@@ -21483,8 +21689,8 @@
       <w:pPr>
         <w:pStyle w:val="Caption"/>
       </w:pPr>
-      <w:bookmarkStart w:id="114" w:name="_Ref350245543"/>
-      <w:bookmarkStart w:id="115" w:name="_Ref350245547"/>
+      <w:bookmarkStart w:id="115" w:name="_Ref350245543"/>
+      <w:bookmarkStart w:id="116" w:name="_Ref350245547"/>
       <w:r>
         <w:t xml:space="preserve">Figure </w:t>
       </w:r>
@@ -21493,14 +21699,14 @@
           <w:rPr>
             <w:noProof/>
           </w:rPr>
-          <w:t>25</w:t>
+          <w:t>26</w:t>
         </w:r>
       </w:fldSimple>
-      <w:bookmarkEnd w:id="114"/>
+      <w:bookmarkEnd w:id="115"/>
       <w:r>
         <w:t xml:space="preserve"> QESimpleShape examples</w:t>
       </w:r>
-      <w:bookmarkEnd w:id="115"/>
+      <w:bookmarkEnd w:id="116"/>
     </w:p>
     <w:p>
       <w:r>
@@ -21524,7 +21730,7 @@
         <w:rPr>
           <w:noProof/>
         </w:rPr>
-        <w:t>26</w:t>
+        <w:t>27</w:t>
       </w:r>
       <w:r>
         <w:fldChar w:fldCharType="end"/>
@@ -21581,7 +21787,7 @@
                     <pic:cNvPicPr/>
                   </pic:nvPicPr>
                   <pic:blipFill>
-                    <a:blip r:embed="rId37" cstate="print"/>
+                    <a:blip r:embed="rId38" cstate="print"/>
                     <a:stretch>
                       <a:fillRect/>
                     </a:stretch>
@@ -21606,8 +21812,8 @@
       <w:pPr>
         <w:pStyle w:val="Caption"/>
       </w:pPr>
-      <w:bookmarkStart w:id="116" w:name="_Ref350246518"/>
-      <w:bookmarkStart w:id="117" w:name="_Ref350246496"/>
+      <w:bookmarkStart w:id="117" w:name="_Ref350246518"/>
+      <w:bookmarkStart w:id="118" w:name="_Ref350246496"/>
       <w:r>
         <w:t xml:space="preserve">Figure </w:t>
       </w:r>
@@ -21616,24 +21822,24 @@
           <w:rPr>
             <w:noProof/>
           </w:rPr>
-          <w:t>26</w:t>
+          <w:t>27</w:t>
         </w:r>
       </w:fldSimple>
-      <w:bookmarkEnd w:id="116"/>
+      <w:bookmarkEnd w:id="117"/>
       <w:r>
         <w:t xml:space="preserve"> QESimpleShape properties</w:t>
       </w:r>
-      <w:bookmarkEnd w:id="117"/>
+      <w:bookmarkEnd w:id="118"/>
     </w:p>
     <w:p>
       <w:pPr>
         <w:pStyle w:val="Heading2"/>
       </w:pPr>
-      <w:bookmarkStart w:id="118" w:name="_Toc358792012"/>
+      <w:bookmarkStart w:id="119" w:name="_Toc358907714"/>
       <w:r>
         <w:t>QESlider</w:t>
       </w:r>
-      <w:bookmarkEnd w:id="118"/>
+      <w:bookmarkEnd w:id="119"/>
     </w:p>
     <w:p>
       <w:r>
@@ -21658,7 +21864,7 @@
         <w:rPr>
           <w:noProof/>
         </w:rPr>
-        <w:t>27</w:t>
+        <w:t>28</w:t>
       </w:r>
       <w:r>
         <w:fldChar w:fldCharType="end"/>
@@ -21712,7 +21918,7 @@
                     <pic:cNvPicPr/>
                   </pic:nvPicPr>
                   <pic:blipFill>
-                    <a:blip r:embed="rId38" cstate="print"/>
+                    <a:blip r:embed="rId39" cstate="print"/>
                     <a:stretch>
                       <a:fillRect/>
                     </a:stretch>
@@ -21737,7 +21943,7 @@
       <w:pPr>
         <w:pStyle w:val="Caption"/>
       </w:pPr>
-      <w:bookmarkStart w:id="119" w:name="_Ref354092791"/>
+      <w:bookmarkStart w:id="120" w:name="_Ref354092791"/>
       <w:r>
         <w:t xml:space="preserve">Figure </w:t>
       </w:r>
@@ -21746,10 +21952,10 @@
           <w:rPr>
             <w:noProof/>
           </w:rPr>
-          <w:t>27</w:t>
+          <w:t>28</w:t>
         </w:r>
       </w:fldSimple>
-      <w:bookmarkEnd w:id="119"/>
+      <w:bookmarkEnd w:id="120"/>
       <w:r>
         <w:t xml:space="preserve"> QESlider examples</w:t>
       </w:r>
@@ -21758,13 +21964,13 @@
       <w:pPr>
         <w:pStyle w:val="Heading2"/>
       </w:pPr>
-      <w:bookmarkStart w:id="120" w:name="_Ref353462459"/>
-      <w:bookmarkStart w:id="121" w:name="_Toc358792013"/>
+      <w:bookmarkStart w:id="121" w:name="_Ref353462459"/>
+      <w:bookmarkStart w:id="122" w:name="_Toc358907715"/>
       <w:r>
         <w:t>QESpinBox</w:t>
       </w:r>
-      <w:bookmarkEnd w:id="120"/>
       <w:bookmarkEnd w:id="121"/>
+      <w:bookmarkEnd w:id="122"/>
     </w:p>
     <w:p>
       <w:r>
@@ -21816,7 +22022,7 @@
         <w:rPr>
           <w:noProof/>
         </w:rPr>
-        <w:t>28</w:t>
+        <w:t>29</w:t>
       </w:r>
       <w:r>
         <w:fldChar w:fldCharType="end"/>
@@ -21861,7 +22067,7 @@
                     <pic:cNvPicPr/>
                   </pic:nvPicPr>
                   <pic:blipFill>
-                    <a:blip r:embed="rId39" cstate="print"/>
+                    <a:blip r:embed="rId40" cstate="print"/>
                     <a:stretch>
                       <a:fillRect/>
                     </a:stretch>
@@ -21886,7 +22092,7 @@
       <w:pPr>
         <w:pStyle w:val="Caption"/>
       </w:pPr>
-      <w:bookmarkStart w:id="122" w:name="_Ref354095469"/>
+      <w:bookmarkStart w:id="123" w:name="_Ref354095469"/>
       <w:r>
         <w:t xml:space="preserve">Figure </w:t>
       </w:r>
@@ -21895,10 +22101,10 @@
           <w:rPr>
             <w:noProof/>
           </w:rPr>
-          <w:t>28</w:t>
+          <w:t>29</w:t>
         </w:r>
       </w:fldSimple>
-      <w:bookmarkEnd w:id="122"/>
+      <w:bookmarkEnd w:id="123"/>
       <w:r>
         <w:t xml:space="preserve"> QESpinBox examples</w:t>
       </w:r>
@@ -21913,12 +22119,12 @@
       <w:pPr>
         <w:pStyle w:val="Heading2"/>
       </w:pPr>
-      <w:bookmarkStart w:id="123" w:name="_Toc358792014"/>
+      <w:bookmarkStart w:id="124" w:name="_Toc358907716"/>
       <w:r>
         <w:lastRenderedPageBreak/>
         <w:t>QEComboBox</w:t>
       </w:r>
-      <w:bookmarkEnd w:id="123"/>
+      <w:bookmarkEnd w:id="124"/>
     </w:p>
     <w:p>
       <w:r>
@@ -21949,7 +22155,7 @@
         <w:rPr>
           <w:noProof/>
         </w:rPr>
-        <w:t>29</w:t>
+        <w:t>30</w:t>
       </w:r>
       <w:r>
         <w:fldChar w:fldCharType="end"/>
@@ -22045,7 +22251,7 @@
                     <pic:cNvPicPr/>
                   </pic:nvPicPr>
                   <pic:blipFill>
-                    <a:blip r:embed="rId40" cstate="print"/>
+                    <a:blip r:embed="rId41" cstate="print"/>
                     <a:stretch>
                       <a:fillRect/>
                     </a:stretch>
@@ -22070,7 +22276,7 @@
       <w:pPr>
         <w:pStyle w:val="Caption"/>
       </w:pPr>
-      <w:bookmarkStart w:id="124" w:name="_Ref354091783"/>
+      <w:bookmarkStart w:id="125" w:name="_Ref354091783"/>
       <w:r>
         <w:t xml:space="preserve">Figure </w:t>
       </w:r>
@@ -22079,25 +22285,25 @@
           <w:rPr>
             <w:noProof/>
           </w:rPr>
-          <w:t>29</w:t>
+          <w:t>30</w:t>
         </w:r>
       </w:fldSimple>
-      <w:bookmarkEnd w:id="124"/>
+      <w:bookmarkEnd w:id="125"/>
       <w:r>
         <w:t xml:space="preserve"> QEComboBox example showing local and database defined enumeration strings</w:t>
       </w:r>
-      <w:bookmarkStart w:id="125" w:name="_Ref346717578"/>
-      <w:bookmarkStart w:id="126" w:name="_Ref346717591"/>
+      <w:bookmarkStart w:id="126" w:name="_Ref346717578"/>
+      <w:bookmarkStart w:id="127" w:name="_Ref346717591"/>
     </w:p>
     <w:p>
       <w:pPr>
         <w:pStyle w:val="Heading2"/>
       </w:pPr>
-      <w:bookmarkStart w:id="127" w:name="_Toc358792015"/>
+      <w:bookmarkStart w:id="128" w:name="_Toc358907717"/>
       <w:r>
         <w:t>QERadioGroup</w:t>
       </w:r>
-      <w:bookmarkEnd w:id="127"/>
+      <w:bookmarkEnd w:id="128"/>
     </w:p>
     <w:p>
       <w:r>
@@ -22235,7 +22441,7 @@
         <w:rPr>
           <w:noProof/>
         </w:rPr>
-        <w:t>30</w:t>
+        <w:t>31</w:t>
       </w:r>
       <w:r>
         <w:fldChar w:fldCharType="end"/>
@@ -22304,7 +22510,7 @@
                     <pic:cNvPicPr/>
                   </pic:nvPicPr>
                   <pic:blipFill>
-                    <a:blip r:embed="rId41" cstate="print"/>
+                    <a:blip r:embed="rId42" cstate="print"/>
                     <a:stretch>
                       <a:fillRect/>
                     </a:stretch>
@@ -22329,7 +22535,7 @@
       <w:pPr>
         <w:pStyle w:val="Caption"/>
       </w:pPr>
-      <w:bookmarkStart w:id="128" w:name="_Ref355285235"/>
+      <w:bookmarkStart w:id="129" w:name="_Ref355285235"/>
       <w:r>
         <w:t xml:space="preserve">Figure </w:t>
       </w:r>
@@ -22338,10 +22544,10 @@
           <w:rPr>
             <w:noProof/>
           </w:rPr>
-          <w:t>30</w:t>
+          <w:t>31</w:t>
         </w:r>
       </w:fldSimple>
-      <w:bookmarkEnd w:id="128"/>
+      <w:bookmarkEnd w:id="129"/>
       <w:r>
         <w:t xml:space="preserve"> QERadioGroup example showing local and database defined enumeration strings</w:t>
       </w:r>
@@ -22351,15 +22557,15 @@
       <w:pPr>
         <w:pStyle w:val="Heading2"/>
       </w:pPr>
-      <w:bookmarkStart w:id="129" w:name="_Ref357592585"/>
-      <w:bookmarkStart w:id="130" w:name="_Toc358792016"/>
+      <w:bookmarkStart w:id="130" w:name="_Ref357592585"/>
+      <w:bookmarkStart w:id="131" w:name="_Toc358907718"/>
       <w:r>
         <w:t>QEForm</w:t>
       </w:r>
-      <w:bookmarkEnd w:id="125"/>
       <w:bookmarkEnd w:id="126"/>
-      <w:bookmarkEnd w:id="129"/>
+      <w:bookmarkEnd w:id="127"/>
       <w:bookmarkEnd w:id="130"/>
+      <w:bookmarkEnd w:id="131"/>
     </w:p>
     <w:p>
       <w:r>
@@ -22750,7 +22956,7 @@
         <w:rPr>
           <w:noProof/>
         </w:rPr>
-        <w:t>31</w:t>
+        <w:t>32</w:t>
       </w:r>
       <w:r>
         <w:fldChar w:fldCharType="end"/>
@@ -22812,7 +23018,7 @@
                     <pic:cNvPicPr/>
                   </pic:nvPicPr>
                   <pic:blipFill>
-                    <a:blip r:embed="rId42" cstate="print"/>
+                    <a:blip r:embed="rId43" cstate="print"/>
                     <a:stretch>
                       <a:fillRect/>
                     </a:stretch>
@@ -22840,7 +23046,7 @@
           <w:lang w:val="en-US"/>
         </w:rPr>
       </w:pPr>
-      <w:bookmarkStart w:id="131" w:name="_Ref345516376"/>
+      <w:bookmarkStart w:id="132" w:name="_Ref345516376"/>
       <w:r>
         <w:t xml:space="preserve">Figure </w:t>
       </w:r>
@@ -22849,10 +23055,10 @@
           <w:rPr>
             <w:noProof/>
           </w:rPr>
-          <w:t>31</w:t>
+          <w:t>32</w:t>
         </w:r>
       </w:fldSimple>
-      <w:bookmarkEnd w:id="131"/>
+      <w:bookmarkEnd w:id="132"/>
       <w:r>
         <w:t xml:space="preserve"> QEForm examples</w:t>
       </w:r>
@@ -22861,11 +23067,11 @@
       <w:pPr>
         <w:pStyle w:val="Heading2"/>
       </w:pPr>
-      <w:bookmarkStart w:id="132" w:name="_Toc358792017"/>
+      <w:bookmarkStart w:id="133" w:name="_Toc358907719"/>
       <w:r>
         <w:t>QEPlot</w:t>
       </w:r>
-      <w:bookmarkEnd w:id="132"/>
+      <w:bookmarkEnd w:id="133"/>
     </w:p>
     <w:p>
       <w:r>
@@ -22876,11 +23082,11 @@
       <w:pPr>
         <w:pStyle w:val="Heading2"/>
       </w:pPr>
-      <w:bookmarkStart w:id="133" w:name="_Toc358792018"/>
+      <w:bookmarkStart w:id="134" w:name="_Toc358907720"/>
       <w:r>
         <w:t>QEImage</w:t>
       </w:r>
-      <w:bookmarkEnd w:id="133"/>
+      <w:bookmarkEnd w:id="134"/>
     </w:p>
     <w:p>
       <w:r>
@@ -23012,50 +23218,6 @@
                 <pic:pic xmlns:pic="http://schemas.openxmlformats.org/drawingml/2006/picture">
                   <pic:nvPicPr>
                     <pic:cNvPr id="0" name="pause.png"/>
-                    <pic:cNvPicPr/>
-                  </pic:nvPicPr>
-                  <pic:blipFill>
-                    <a:blip r:embed="rId43" cstate="print"/>
-                    <a:stretch>
-                      <a:fillRect/>
-                    </a:stretch>
-                  </pic:blipFill>
-                  <pic:spPr>
-                    <a:xfrm>
-                      <a:off x="0" y="0"/>
-                      <a:ext cx="114316" cy="114316"/>
-                    </a:xfrm>
-                    <a:prstGeom prst="rect">
-                      <a:avLst/>
-                    </a:prstGeom>
-                  </pic:spPr>
-                </pic:pic>
-              </a:graphicData>
-            </a:graphic>
-          </wp:inline>
-        </w:drawing>
-      </w:r>
-      <w:r>
-        <w:t xml:space="preserve"> if the Button Bar is displayed, or select ‘Pause’ from the Right Click menu. To resume image updating, press </w:t>
-      </w:r>
-      <w:r>
-        <w:rPr>
-          <w:noProof/>
-          <w:lang w:eastAsia="en-AU"/>
-        </w:rPr>
-        <w:drawing>
-          <wp:inline distT="0" distB="0" distL="0" distR="0">
-            <wp:extent cx="114316" cy="114316"/>
-            <wp:effectExtent l="19050" t="0" r="0" b="0"/>
-            <wp:docPr id="18" name="Picture 17" descr="play.png"/>
-            <wp:cNvGraphicFramePr>
-              <a:graphicFrameLocks xmlns:a="http://schemas.openxmlformats.org/drawingml/2006/main" noChangeAspect="1"/>
-            </wp:cNvGraphicFramePr>
-            <a:graphic xmlns:a="http://schemas.openxmlformats.org/drawingml/2006/main">
-              <a:graphicData uri="http://schemas.openxmlformats.org/drawingml/2006/picture">
-                <pic:pic xmlns:pic="http://schemas.openxmlformats.org/drawingml/2006/picture">
-                  <pic:nvPicPr>
-                    <pic:cNvPr id="0" name="play.png"/>
                     <pic:cNvPicPr/>
                   </pic:nvPicPr>
                   <pic:blipFill>
@@ -23080,6 +23242,50 @@
         </w:drawing>
       </w:r>
       <w:r>
+        <w:t xml:space="preserve"> if the Button Bar is displayed, or select ‘Pause’ from the Right Click menu. To resume image updating, press </w:t>
+      </w:r>
+      <w:r>
+        <w:rPr>
+          <w:noProof/>
+          <w:lang w:eastAsia="en-AU"/>
+        </w:rPr>
+        <w:drawing>
+          <wp:inline distT="0" distB="0" distL="0" distR="0">
+            <wp:extent cx="114316" cy="114316"/>
+            <wp:effectExtent l="19050" t="0" r="0" b="0"/>
+            <wp:docPr id="18" name="Picture 17" descr="play.png"/>
+            <wp:cNvGraphicFramePr>
+              <a:graphicFrameLocks xmlns:a="http://schemas.openxmlformats.org/drawingml/2006/main" noChangeAspect="1"/>
+            </wp:cNvGraphicFramePr>
+            <a:graphic xmlns:a="http://schemas.openxmlformats.org/drawingml/2006/main">
+              <a:graphicData uri="http://schemas.openxmlformats.org/drawingml/2006/picture">
+                <pic:pic xmlns:pic="http://schemas.openxmlformats.org/drawingml/2006/picture">
+                  <pic:nvPicPr>
+                    <pic:cNvPr id="0" name="play.png"/>
+                    <pic:cNvPicPr/>
+                  </pic:nvPicPr>
+                  <pic:blipFill>
+                    <a:blip r:embed="rId45" cstate="print"/>
+                    <a:stretch>
+                      <a:fillRect/>
+                    </a:stretch>
+                  </pic:blipFill>
+                  <pic:spPr>
+                    <a:xfrm>
+                      <a:off x="0" y="0"/>
+                      <a:ext cx="114316" cy="114316"/>
+                    </a:xfrm>
+                    <a:prstGeom prst="rect">
+                      <a:avLst/>
+                    </a:prstGeom>
+                  </pic:spPr>
+                </pic:pic>
+              </a:graphicData>
+            </a:graphic>
+          </wp:inline>
+        </w:drawing>
+      </w:r>
+      <w:r>
         <w:t xml:space="preserve"> if the Button Bar is displayed, or select ‘Play’ from the Right Click menu.</w:t>
       </w:r>
     </w:p>
@@ -23115,7 +23321,7 @@
                     <pic:cNvPicPr/>
                   </pic:nvPicPr>
                   <pic:blipFill>
-                    <a:blip r:embed="rId45" cstate="print"/>
+                    <a:blip r:embed="rId46" cstate="print"/>
                     <a:stretch>
                       <a:fillRect/>
                     </a:stretch>
@@ -23171,7 +23377,7 @@
                     <pic:cNvPicPr/>
                   </pic:nvPicPr>
                   <pic:blipFill>
-                    <a:blip r:embed="rId46" cstate="print"/>
+                    <a:blip r:embed="rId47" cstate="print"/>
                     <a:stretch>
                       <a:fillRect/>
                     </a:stretch>
@@ -23222,7 +23428,7 @@
                     <pic:cNvPicPr/>
                   </pic:nvPicPr>
                   <pic:blipFill>
-                    <a:blip r:embed="rId46" cstate="print"/>
+                    <a:blip r:embed="rId47" cstate="print"/>
                     <a:stretch>
                       <a:fillRect/>
                     </a:stretch>
@@ -23271,7 +23477,7 @@
         <w:rPr>
           <w:noProof/>
         </w:rPr>
-        <w:t>32</w:t>
+        <w:t>33</w:t>
       </w:r>
       <w:r>
         <w:fldChar w:fldCharType="end"/>
@@ -23487,7 +23693,7 @@
         <w:rPr>
           <w:noProof/>
         </w:rPr>
-        <w:t>35</w:t>
+        <w:t>36</w:t>
       </w:r>
       <w:r>
         <w:fldChar w:fldCharType="end"/>
@@ -23554,7 +23760,7 @@
         <w:rPr>
           <w:noProof/>
         </w:rPr>
-        <w:t>35</w:t>
+        <w:t>36</w:t>
       </w:r>
       <w:r>
         <w:fldChar w:fldCharType="end"/>
@@ -23625,7 +23831,7 @@
         <w:rPr>
           <w:noProof/>
         </w:rPr>
-        <w:t>35</w:t>
+        <w:t>36</w:t>
       </w:r>
       <w:r>
         <w:fldChar w:fldCharType="end"/>
@@ -23711,7 +23917,7 @@
         <w:rPr>
           <w:noProof/>
         </w:rPr>
-        <w:t>32</w:t>
+        <w:t>33</w:t>
       </w:r>
       <w:r>
         <w:fldChar w:fldCharType="end"/>
@@ -23758,7 +23964,7 @@
         <w:rPr>
           <w:noProof/>
         </w:rPr>
-        <w:t>34</w:t>
+        <w:t>35</w:t>
       </w:r>
       <w:r>
         <w:fldChar w:fldCharType="end"/>
@@ -24248,7 +24454,7 @@
                     <pic:cNvPicPr/>
                   </pic:nvPicPr>
                   <pic:blipFill>
-                    <a:blip r:embed="rId47" cstate="print"/>
+                    <a:blip r:embed="rId48" cstate="print"/>
                     <a:stretch>
                       <a:fillRect/>
                     </a:stretch>
@@ -24273,7 +24479,7 @@
       <w:pPr>
         <w:pStyle w:val="Caption"/>
       </w:pPr>
-      <w:bookmarkStart w:id="134" w:name="_Ref346709098"/>
+      <w:bookmarkStart w:id="135" w:name="_Ref346709098"/>
       <w:r>
         <w:t xml:space="preserve">Figure </w:t>
       </w:r>
@@ -24282,10 +24488,10 @@
           <w:rPr>
             <w:noProof/>
           </w:rPr>
-          <w:t>32</w:t>
+          <w:t>33</w:t>
         </w:r>
       </w:fldSimple>
-      <w:bookmarkEnd w:id="134"/>
+      <w:bookmarkEnd w:id="135"/>
       <w:r>
         <w:t xml:space="preserve"> QEImage </w:t>
       </w:r>
@@ -24318,7 +24524,7 @@
                     <pic:cNvPicPr/>
                   </pic:nvPicPr>
                   <pic:blipFill>
-                    <a:blip r:embed="rId48" cstate="print"/>
+                    <a:blip r:embed="rId49" cstate="print"/>
                     <a:stretch>
                       <a:fillRect/>
                     </a:stretch>
@@ -24351,7 +24557,7 @@
           <w:rPr>
             <w:noProof/>
           </w:rPr>
-          <w:t>33</w:t>
+          <w:t>34</w:t>
         </w:r>
       </w:fldSimple>
       <w:r>
@@ -24381,7 +24587,7 @@
                     <pic:cNvPicPr/>
                   </pic:nvPicPr>
                   <pic:blipFill>
-                    <a:blip r:embed="rId49" cstate="print"/>
+                    <a:blip r:embed="rId50" cstate="print"/>
                     <a:stretch>
                       <a:fillRect/>
                     </a:stretch>
@@ -24406,7 +24612,7 @@
       <w:pPr>
         <w:pStyle w:val="Caption"/>
       </w:pPr>
-      <w:bookmarkStart w:id="135" w:name="_Ref346710357"/>
+      <w:bookmarkStart w:id="136" w:name="_Ref346710357"/>
       <w:r>
         <w:t xml:space="preserve">Figure </w:t>
       </w:r>
@@ -24415,10 +24621,10 @@
           <w:rPr>
             <w:noProof/>
           </w:rPr>
-          <w:t>34</w:t>
+          <w:t>35</w:t>
         </w:r>
       </w:fldSimple>
-      <w:bookmarkEnd w:id="135"/>
+      <w:bookmarkEnd w:id="136"/>
       <w:r>
         <w:t xml:space="preserve"> QEImage specifying areaDetector Region of Interest</w:t>
       </w:r>
@@ -24446,7 +24652,7 @@
                     <pic:cNvPicPr/>
                   </pic:nvPicPr>
                   <pic:blipFill>
-                    <a:blip r:embed="rId50" cstate="print"/>
+                    <a:blip r:embed="rId51" cstate="print"/>
                     <a:stretch>
                       <a:fillRect/>
                     </a:stretch>
@@ -24471,7 +24677,7 @@
       <w:pPr>
         <w:pStyle w:val="Caption"/>
       </w:pPr>
-      <w:bookmarkStart w:id="136" w:name="_Ref346710052"/>
+      <w:bookmarkStart w:id="137" w:name="_Ref346710052"/>
       <w:r>
         <w:t xml:space="preserve">Figure </w:t>
       </w:r>
@@ -24480,10 +24686,10 @@
           <w:rPr>
             <w:noProof/>
           </w:rPr>
-          <w:t>35</w:t>
+          <w:t>36</w:t>
         </w:r>
       </w:fldSimple>
-      <w:bookmarkEnd w:id="136"/>
+      <w:bookmarkEnd w:id="137"/>
       <w:r>
         <w:t xml:space="preserve"> Some QEImage image manipulation</w:t>
       </w:r>
@@ -24498,7 +24704,8 @@
       <w:pPr>
         <w:pStyle w:val="Heading2"/>
       </w:pPr>
-      <w:bookmarkStart w:id="137" w:name="_Toc358792019"/>
+      <w:bookmarkStart w:id="138" w:name="_Ref358906726"/>
+      <w:bookmarkStart w:id="139" w:name="_Toc358907721"/>
       <w:r>
         <w:t>QEFrame</w:t>
       </w:r>
@@ -24508,7 +24715,8 @@
       <w:r>
         <w:t>QEGroupBox</w:t>
       </w:r>
-      <w:bookmarkEnd w:id="137"/>
+      <w:bookmarkEnd w:id="138"/>
+      <w:bookmarkEnd w:id="139"/>
     </w:p>
     <w:p>
       <w:r>
@@ -24609,11 +24817,11 @@
       <w:pPr>
         <w:pStyle w:val="Heading2"/>
       </w:pPr>
-      <w:bookmarkStart w:id="138" w:name="_Toc358792020"/>
+      <w:bookmarkStart w:id="140" w:name="_Toc358907722"/>
       <w:r>
         <w:t>QELink</w:t>
       </w:r>
-      <w:bookmarkEnd w:id="138"/>
+      <w:bookmarkEnd w:id="140"/>
     </w:p>
     <w:p>
       <w:r>
@@ -24652,7 +24860,7 @@
         <w:rPr>
           <w:noProof/>
         </w:rPr>
-        <w:t>36</w:t>
+        <w:t>37</w:t>
       </w:r>
       <w:r>
         <w:fldChar w:fldCharType="end"/>
@@ -24691,7 +24899,7 @@
         <w:rPr>
           <w:noProof/>
         </w:rPr>
-        <w:t>37</w:t>
+        <w:t>38</w:t>
       </w:r>
       <w:r>
         <w:fldChar w:fldCharType="end"/>
@@ -24737,7 +24945,7 @@
                     </pic:cNvPicPr>
                   </pic:nvPicPr>
                   <pic:blipFill>
-                    <a:blip r:embed="rId51" cstate="print"/>
+                    <a:blip r:embed="rId52" cstate="print"/>
                     <a:srcRect/>
                     <a:stretch>
                       <a:fillRect/>
@@ -24770,8 +24978,8 @@
       <w:pPr>
         <w:pStyle w:val="Caption"/>
       </w:pPr>
-      <w:bookmarkStart w:id="139" w:name="_Ref352093301"/>
-      <w:bookmarkStart w:id="140" w:name="_Ref352093292"/>
+      <w:bookmarkStart w:id="141" w:name="_Ref352093301"/>
+      <w:bookmarkStart w:id="142" w:name="_Ref352093292"/>
       <w:r>
         <w:t xml:space="preserve">Figure </w:t>
       </w:r>
@@ -24780,17 +24988,17 @@
           <w:rPr>
             <w:noProof/>
           </w:rPr>
-          <w:t>36</w:t>
+          <w:t>37</w:t>
         </w:r>
       </w:fldSimple>
-      <w:bookmarkEnd w:id="139"/>
+      <w:bookmarkEnd w:id="141"/>
       <w:r>
         <w:t xml:space="preserve"> QELink </w:t>
       </w:r>
       <w:r>
         <w:t>being configured</w:t>
       </w:r>
-      <w:bookmarkEnd w:id="140"/>
+      <w:bookmarkEnd w:id="142"/>
     </w:p>
     <w:p>
       <w:pPr>
@@ -24823,7 +25031,7 @@
                     </pic:cNvPicPr>
                   </pic:nvPicPr>
                   <pic:blipFill>
-                    <a:blip r:embed="rId52" cstate="print"/>
+                    <a:blip r:embed="rId53" cstate="print"/>
                     <a:srcRect/>
                     <a:stretch>
                       <a:fillRect/>
@@ -24856,7 +25064,7 @@
       <w:pPr>
         <w:pStyle w:val="Caption"/>
       </w:pPr>
-      <w:bookmarkStart w:id="141" w:name="_Ref352093753"/>
+      <w:bookmarkStart w:id="143" w:name="_Ref352093753"/>
       <w:r>
         <w:t xml:space="preserve">Figure </w:t>
       </w:r>
@@ -24865,10 +25073,10 @@
           <w:rPr>
             <w:noProof/>
           </w:rPr>
-          <w:t>37</w:t>
+          <w:t>38</w:t>
         </w:r>
       </w:fldSimple>
-      <w:bookmarkEnd w:id="141"/>
+      <w:bookmarkEnd w:id="143"/>
       <w:r>
         <w:t xml:space="preserve"> QELink in use</w:t>
       </w:r>
@@ -24890,22 +25098,22 @@
       <w:pPr>
         <w:pStyle w:val="Heading1"/>
       </w:pPr>
-      <w:bookmarkStart w:id="142" w:name="_Toc358792021"/>
+      <w:bookmarkStart w:id="144" w:name="_Toc358907723"/>
       <w:r>
         <w:lastRenderedPageBreak/>
         <w:t>Appendix A</w:t>
       </w:r>
-      <w:bookmarkEnd w:id="142"/>
+      <w:bookmarkEnd w:id="144"/>
     </w:p>
     <w:p>
       <w:pPr>
         <w:pStyle w:val="Heading2"/>
       </w:pPr>
-      <w:bookmarkStart w:id="143" w:name="_Toc358792022"/>
+      <w:bookmarkStart w:id="145" w:name="_Toc358907724"/>
       <w:r>
         <w:t>GNU Free Documentation Licence</w:t>
       </w:r>
-      <w:bookmarkEnd w:id="143"/>
+      <w:bookmarkEnd w:id="145"/>
     </w:p>
     <w:p>
       <w:pPr>
@@ -30744,7 +30952,7 @@
     </w:p>
     <w:p/>
     <w:sectPr>
-      <w:headerReference w:type="default" r:id="rId53"/>
+      <w:headerReference w:type="default" r:id="rId54"/>
       <w:pgSz w:w="11906" w:h="16838"/>
       <w:pgMar w:top="1440" w:right="1440" w:bottom="1440" w:left="1440" w:header="708" w:footer="708" w:gutter="0"/>
       <w:cols w:space="708"/>
@@ -30756,7 +30964,7 @@
 
 <file path=word/endnotes.xml><?xml version="1.0" encoding="utf-8"?>
 <w:endnotes xmlns:ve="http://schemas.openxmlformats.org/markup-compatibility/2006" xmlns:o="urn:schemas-microsoft-com:office:office" xmlns:r="http://schemas.openxmlformats.org/officeDocument/2006/relationships" xmlns:m="http://schemas.openxmlformats.org/officeDocument/2006/math" xmlns:v="urn:schemas-microsoft-com:vml" xmlns:wp="http://schemas.openxmlformats.org/drawingml/2006/wordprocessingDrawing" xmlns:w10="urn:schemas-microsoft-com:office:word" xmlns:w="http://schemas.openxmlformats.org/wordprocessingml/2006/main" xmlns:wne="http://schemas.microsoft.com/office/word/2006/wordml">
-  <w:endnote w:type="separator" w:id="0">
+  <w:endnote w:type="separator" w:id="-1">
     <w:p>
       <w:pPr>
         <w:spacing w:after="0" w:line="240" w:lineRule="auto"/>
@@ -30766,7 +30974,7 @@
       </w:r>
     </w:p>
   </w:endnote>
-  <w:endnote w:type="continuationSeparator" w:id="1">
+  <w:endnote w:type="continuationSeparator" w:id="0">
     <w:p>
       <w:pPr>
         <w:spacing w:after="0" w:line="240" w:lineRule="auto"/>
@@ -30945,7 +31153,7 @@
               <w:color w:val="747476"/>
               <w:sz w:val="18"/>
             </w:rPr>
-            <w:t>68</w:t>
+            <w:t>24</w:t>
           </w:r>
           <w:r>
             <w:rPr>
@@ -30988,7 +31196,7 @@
               <w:color w:val="747476"/>
               <w:sz w:val="18"/>
             </w:rPr>
-            <w:t>71</w:t>
+            <w:t>72</w:t>
           </w:r>
           <w:r>
             <w:rPr>
@@ -31016,7 +31224,7 @@
 
 <file path=word/footnotes.xml><?xml version="1.0" encoding="utf-8"?>
 <w:footnotes xmlns:ve="http://schemas.openxmlformats.org/markup-compatibility/2006" xmlns:o="urn:schemas-microsoft-com:office:office" xmlns:r="http://schemas.openxmlformats.org/officeDocument/2006/relationships" xmlns:m="http://schemas.openxmlformats.org/officeDocument/2006/math" xmlns:v="urn:schemas-microsoft-com:vml" xmlns:wp="http://schemas.openxmlformats.org/drawingml/2006/wordprocessingDrawing" xmlns:w10="urn:schemas-microsoft-com:office:word" xmlns:w="http://schemas.openxmlformats.org/wordprocessingml/2006/main" xmlns:wne="http://schemas.microsoft.com/office/word/2006/wordml">
-  <w:footnote w:type="separator" w:id="0">
+  <w:footnote w:type="separator" w:id="-1">
     <w:p>
       <w:pPr>
         <w:spacing w:after="0" w:line="240" w:lineRule="auto"/>
@@ -31026,7 +31234,7 @@
       </w:r>
     </w:p>
   </w:footnote>
-  <w:footnote w:type="continuationSeparator" w:id="1">
+  <w:footnote w:type="continuationSeparator" w:id="0">
     <w:p>
       <w:pPr>
         <w:spacing w:after="0" w:line="240" w:lineRule="auto"/>
@@ -35964,7 +36172,7 @@
 </file>
 
 <file path=customXml/itemProps1.xml><?xml version="1.0" encoding="utf-8"?>
-<ds:datastoreItem xmlns:ds="http://schemas.openxmlformats.org/officeDocument/2006/customXml" ds:itemID="{9A613BF7-3831-4A0A-A094-1D9FB5F3FA59}">
+<ds:datastoreItem xmlns:ds="http://schemas.openxmlformats.org/officeDocument/2006/customXml" ds:itemID="{2DBBF754-4F04-432C-8FBF-993255892DA8}">
   <ds:schemaRefs>
     <ds:schemaRef ds:uri="http://schemas.openxmlformats.org/officeDocument/2006/bibliography"/>
   </ds:schemaRefs>

</xml_diff>

<commit_message>
QEForm ui file name property is set multiple times when loading. Only reload file when file name changes.
</commit_message>
<xml_diff>
--- a/documentation/source/QE_QEGuiAndUserInterfaceDesign.docx
+++ b/documentation/source/QE_QEGuiAndUserInterfaceDesign.docx
@@ -7589,18 +7589,18 @@
       </w:pPr>
       <w:bookmarkStart w:id="18" w:name="_Ref345412022"/>
       <w:bookmarkStart w:id="19" w:name="_Ref345412034"/>
-      <w:bookmarkStart w:id="20" w:name="_Ref345403872"/>
-      <w:bookmarkStart w:id="21" w:name="_Ref345403876"/>
-      <w:bookmarkStart w:id="22" w:name="_Ref345403920"/>
-      <w:bookmarkStart w:id="23" w:name="_Ref345403929"/>
-      <w:bookmarkStart w:id="24" w:name="_Toc358907661"/>
+      <w:bookmarkStart w:id="20" w:name="_Toc358907661"/>
+      <w:bookmarkStart w:id="21" w:name="_Ref345403872"/>
+      <w:bookmarkStart w:id="22" w:name="_Ref345403876"/>
+      <w:bookmarkStart w:id="23" w:name="_Ref345403920"/>
+      <w:bookmarkStart w:id="24" w:name="_Ref345403929"/>
       <w:r>
         <w:lastRenderedPageBreak/>
         <w:t>User levels</w:t>
       </w:r>
       <w:bookmarkEnd w:id="18"/>
       <w:bookmarkEnd w:id="19"/>
-      <w:bookmarkEnd w:id="24"/>
+      <w:bookmarkEnd w:id="20"/>
     </w:p>
     <w:p>
       <w:r>
@@ -7983,10 +7983,10 @@
         <w:lastRenderedPageBreak/>
         <w:t>Logging</w:t>
       </w:r>
-      <w:bookmarkEnd w:id="20"/>
       <w:bookmarkEnd w:id="21"/>
       <w:bookmarkEnd w:id="22"/>
       <w:bookmarkEnd w:id="23"/>
+      <w:bookmarkEnd w:id="24"/>
       <w:bookmarkEnd w:id="27"/>
       <w:bookmarkEnd w:id="28"/>
       <w:bookmarkEnd w:id="29"/>
@@ -9052,7 +9052,13 @@
         <w:t xml:space="preserve">QEGui can load </w:t>
       </w:r>
       <w:r>
-        <w:t>a user interface file with any sort of top level widget, but the most appropriate is likely to be one of the simpler containers such as QWidget as QEGui is already managing most aspects more complex containers such as are designer to manage.</w:t>
+        <w:t>a user interface file with any sort of top level widget, but the most appropriate is likely to be one of the simpler containers such as QWidget as QEGui is already managing most aspects more complex containers such as are designe</w:t>
+      </w:r>
+      <w:r>
+        <w:t>d</w:t>
+      </w:r>
+      <w:r>
+        <w:t xml:space="preserve"> to manage.</w:t>
       </w:r>
     </w:p>
     <w:p>
@@ -30964,7 +30970,7 @@
 
 <file path=word/endnotes.xml><?xml version="1.0" encoding="utf-8"?>
 <w:endnotes xmlns:ve="http://schemas.openxmlformats.org/markup-compatibility/2006" xmlns:o="urn:schemas-microsoft-com:office:office" xmlns:r="http://schemas.openxmlformats.org/officeDocument/2006/relationships" xmlns:m="http://schemas.openxmlformats.org/officeDocument/2006/math" xmlns:v="urn:schemas-microsoft-com:vml" xmlns:wp="http://schemas.openxmlformats.org/drawingml/2006/wordprocessingDrawing" xmlns:w10="urn:schemas-microsoft-com:office:word" xmlns:w="http://schemas.openxmlformats.org/wordprocessingml/2006/main" xmlns:wne="http://schemas.microsoft.com/office/word/2006/wordml">
-  <w:endnote w:type="separator" w:id="-1">
+  <w:endnote w:type="separator" w:id="0">
     <w:p>
       <w:pPr>
         <w:spacing w:after="0" w:line="240" w:lineRule="auto"/>
@@ -30974,7 +30980,7 @@
       </w:r>
     </w:p>
   </w:endnote>
-  <w:endnote w:type="continuationSeparator" w:id="0">
+  <w:endnote w:type="continuationSeparator" w:id="1">
     <w:p>
       <w:pPr>
         <w:spacing w:after="0" w:line="240" w:lineRule="auto"/>
@@ -31153,7 +31159,7 @@
               <w:color w:val="747476"/>
               <w:sz w:val="18"/>
             </w:rPr>
-            <w:t>24</w:t>
+            <w:t>15</w:t>
           </w:r>
           <w:r>
             <w:rPr>
@@ -31224,7 +31230,7 @@
 
 <file path=word/footnotes.xml><?xml version="1.0" encoding="utf-8"?>
 <w:footnotes xmlns:ve="http://schemas.openxmlformats.org/markup-compatibility/2006" xmlns:o="urn:schemas-microsoft-com:office:office" xmlns:r="http://schemas.openxmlformats.org/officeDocument/2006/relationships" xmlns:m="http://schemas.openxmlformats.org/officeDocument/2006/math" xmlns:v="urn:schemas-microsoft-com:vml" xmlns:wp="http://schemas.openxmlformats.org/drawingml/2006/wordprocessingDrawing" xmlns:w10="urn:schemas-microsoft-com:office:word" xmlns:w="http://schemas.openxmlformats.org/wordprocessingml/2006/main" xmlns:wne="http://schemas.microsoft.com/office/word/2006/wordml">
-  <w:footnote w:type="separator" w:id="-1">
+  <w:footnote w:type="separator" w:id="0">
     <w:p>
       <w:pPr>
         <w:spacing w:after="0" w:line="240" w:lineRule="auto"/>
@@ -31234,7 +31240,7 @@
       </w:r>
     </w:p>
   </w:footnote>
-  <w:footnote w:type="continuationSeparator" w:id="0">
+  <w:footnote w:type="continuationSeparator" w:id="1">
     <w:p>
       <w:pPr>
         <w:spacing w:after="0" w:line="240" w:lineRule="auto"/>

</xml_diff>

<commit_message>
Complete ongoing work on QELogin widget. Finish documenting. QELogin now has 'status only' mode. Emits 'login' signal that can be connected to an 'accept' slot when using it within a dialog box. Change QEGui to use a QELogin widget within a dialog box to change user level, rather than a launching an internal GUI containing a QELogin widget.
</commit_message>
<xml_diff>
--- a/documentation/source/QE_QEGuiAndUserInterfaceDesign.docx
+++ b/documentation/source/QE_QEGuiAndUserInterfaceDesign.docx
@@ -117,7 +117,7 @@
         <w:jc w:val="center"/>
       </w:pPr>
       <w:r>
-        <w:t>13</w:t>
+        <w:t>25</w:t>
       </w:r>
       <w:r>
         <w:t xml:space="preserve"> June</w:t>
@@ -348,7 +348,7 @@
           <w:r>
             <w:fldChar w:fldCharType="separate"/>
           </w:r>
-          <w:hyperlink w:anchor="_Toc358907647" w:history="1">
+          <w:hyperlink w:anchor="_Toc359935504" w:history="1">
             <w:r>
               <w:rPr>
                 <w:rStyle w:val="Hyperlink"/>
@@ -375,7 +375,7 @@
                 <w:noProof/>
                 <w:webHidden/>
               </w:rPr>
-              <w:instrText xml:space="preserve"> PAGEREF _Toc358907647 \h </w:instrText>
+              <w:instrText xml:space="preserve"> PAGEREF _Toc359935504 \h </w:instrText>
             </w:r>
             <w:r>
               <w:rPr>
@@ -418,7 +418,7 @@
               <w:lang w:eastAsia="en-AU"/>
             </w:rPr>
           </w:pPr>
-          <w:hyperlink w:anchor="_Toc358907648" w:history="1">
+          <w:hyperlink w:anchor="_Toc359935505" w:history="1">
             <w:r>
               <w:rPr>
                 <w:rStyle w:val="Hyperlink"/>
@@ -445,7 +445,7 @@
                 <w:noProof/>
                 <w:webHidden/>
               </w:rPr>
-              <w:instrText xml:space="preserve"> PAGEREF _Toc358907648 \h </w:instrText>
+              <w:instrText xml:space="preserve"> PAGEREF _Toc359935505 \h </w:instrText>
             </w:r>
             <w:r>
               <w:rPr>
@@ -488,7 +488,7 @@
               <w:lang w:eastAsia="en-AU"/>
             </w:rPr>
           </w:pPr>
-          <w:hyperlink w:anchor="_Toc358907649" w:history="1">
+          <w:hyperlink w:anchor="_Toc359935506" w:history="1">
             <w:r>
               <w:rPr>
                 <w:rStyle w:val="Hyperlink"/>
@@ -515,7 +515,7 @@
                 <w:noProof/>
                 <w:webHidden/>
               </w:rPr>
-              <w:instrText xml:space="preserve"> PAGEREF _Toc358907649 \h </w:instrText>
+              <w:instrText xml:space="preserve"> PAGEREF _Toc359935506 \h </w:instrText>
             </w:r>
             <w:r>
               <w:rPr>
@@ -558,7 +558,7 @@
               <w:lang w:eastAsia="en-AU"/>
             </w:rPr>
           </w:pPr>
-          <w:hyperlink w:anchor="_Toc358907650" w:history="1">
+          <w:hyperlink w:anchor="_Toc359935507" w:history="1">
             <w:r>
               <w:rPr>
                 <w:rStyle w:val="Hyperlink"/>
@@ -585,7 +585,7 @@
                 <w:noProof/>
                 <w:webHidden/>
               </w:rPr>
-              <w:instrText xml:space="preserve"> PAGEREF _Toc358907650 \h </w:instrText>
+              <w:instrText xml:space="preserve"> PAGEREF _Toc359935507 \h </w:instrText>
             </w:r>
             <w:r>
               <w:rPr>
@@ -628,7 +628,7 @@
               <w:lang w:eastAsia="en-AU"/>
             </w:rPr>
           </w:pPr>
-          <w:hyperlink w:anchor="_Toc358907651" w:history="1">
+          <w:hyperlink w:anchor="_Toc359935508" w:history="1">
             <w:r>
               <w:rPr>
                 <w:rStyle w:val="Hyperlink"/>
@@ -655,7 +655,7 @@
                 <w:noProof/>
                 <w:webHidden/>
               </w:rPr>
-              <w:instrText xml:space="preserve"> PAGEREF _Toc358907651 \h </w:instrText>
+              <w:instrText xml:space="preserve"> PAGEREF _Toc359935508 \h </w:instrText>
             </w:r>
             <w:r>
               <w:rPr>
@@ -698,7 +698,7 @@
               <w:lang w:eastAsia="en-AU"/>
             </w:rPr>
           </w:pPr>
-          <w:hyperlink w:anchor="_Toc358907652" w:history="1">
+          <w:hyperlink w:anchor="_Toc359935509" w:history="1">
             <w:r>
               <w:rPr>
                 <w:rStyle w:val="Hyperlink"/>
@@ -725,7 +725,7 @@
                 <w:noProof/>
                 <w:webHidden/>
               </w:rPr>
-              <w:instrText xml:space="preserve"> PAGEREF _Toc358907652 \h </w:instrText>
+              <w:instrText xml:space="preserve"> PAGEREF _Toc359935509 \h </w:instrText>
             </w:r>
             <w:r>
               <w:rPr>
@@ -768,7 +768,7 @@
               <w:lang w:eastAsia="en-AU"/>
             </w:rPr>
           </w:pPr>
-          <w:hyperlink w:anchor="_Toc358907653" w:history="1">
+          <w:hyperlink w:anchor="_Toc359935510" w:history="1">
             <w:r>
               <w:rPr>
                 <w:rStyle w:val="Hyperlink"/>
@@ -795,7 +795,7 @@
                 <w:noProof/>
                 <w:webHidden/>
               </w:rPr>
-              <w:instrText xml:space="preserve"> PAGEREF _Toc358907653 \h </w:instrText>
+              <w:instrText xml:space="preserve"> PAGEREF _Toc359935510 \h </w:instrText>
             </w:r>
             <w:r>
               <w:rPr>
@@ -838,7 +838,7 @@
               <w:lang w:eastAsia="en-AU"/>
             </w:rPr>
           </w:pPr>
-          <w:hyperlink w:anchor="_Toc358907654" w:history="1">
+          <w:hyperlink w:anchor="_Toc359935511" w:history="1">
             <w:r>
               <w:rPr>
                 <w:rStyle w:val="Hyperlink"/>
@@ -865,7 +865,7 @@
                 <w:noProof/>
                 <w:webHidden/>
               </w:rPr>
-              <w:instrText xml:space="preserve"> PAGEREF _Toc358907654 \h </w:instrText>
+              <w:instrText xml:space="preserve"> PAGEREF _Toc359935511 \h </w:instrText>
             </w:r>
             <w:r>
               <w:rPr>
@@ -908,7 +908,7 @@
               <w:lang w:eastAsia="en-AU"/>
             </w:rPr>
           </w:pPr>
-          <w:hyperlink w:anchor="_Toc358907655" w:history="1">
+          <w:hyperlink w:anchor="_Toc359935512" w:history="1">
             <w:r>
               <w:rPr>
                 <w:rStyle w:val="Hyperlink"/>
@@ -935,7 +935,7 @@
                 <w:noProof/>
                 <w:webHidden/>
               </w:rPr>
-              <w:instrText xml:space="preserve"> PAGEREF _Toc358907655 \h </w:instrText>
+              <w:instrText xml:space="preserve"> PAGEREF _Toc359935512 \h </w:instrText>
             </w:r>
             <w:r>
               <w:rPr>
@@ -978,7 +978,7 @@
               <w:lang w:eastAsia="en-AU"/>
             </w:rPr>
           </w:pPr>
-          <w:hyperlink w:anchor="_Toc358907656" w:history="1">
+          <w:hyperlink w:anchor="_Toc359935513" w:history="1">
             <w:r>
               <w:rPr>
                 <w:rStyle w:val="Hyperlink"/>
@@ -1005,7 +1005,7 @@
                 <w:noProof/>
                 <w:webHidden/>
               </w:rPr>
-              <w:instrText xml:space="preserve"> PAGEREF _Toc358907656 \h </w:instrText>
+              <w:instrText xml:space="preserve"> PAGEREF _Toc359935513 \h </w:instrText>
             </w:r>
             <w:r>
               <w:rPr>
@@ -1048,7 +1048,7 @@
               <w:lang w:eastAsia="en-AU"/>
             </w:rPr>
           </w:pPr>
-          <w:hyperlink w:anchor="_Toc358907657" w:history="1">
+          <w:hyperlink w:anchor="_Toc359935514" w:history="1">
             <w:r>
               <w:rPr>
                 <w:rStyle w:val="Hyperlink"/>
@@ -1075,7 +1075,7 @@
                 <w:noProof/>
                 <w:webHidden/>
               </w:rPr>
-              <w:instrText xml:space="preserve"> PAGEREF _Toc358907657 \h </w:instrText>
+              <w:instrText xml:space="preserve"> PAGEREF _Toc359935514 \h </w:instrText>
             </w:r>
             <w:r>
               <w:rPr>
@@ -1118,7 +1118,7 @@
               <w:lang w:eastAsia="en-AU"/>
             </w:rPr>
           </w:pPr>
-          <w:hyperlink w:anchor="_Toc358907658" w:history="1">
+          <w:hyperlink w:anchor="_Toc359935515" w:history="1">
             <w:r>
               <w:rPr>
                 <w:rStyle w:val="Hyperlink"/>
@@ -1145,7 +1145,7 @@
                 <w:noProof/>
                 <w:webHidden/>
               </w:rPr>
-              <w:instrText xml:space="preserve"> PAGEREF _Toc358907658 \h </w:instrText>
+              <w:instrText xml:space="preserve"> PAGEREF _Toc359935515 \h </w:instrText>
             </w:r>
             <w:r>
               <w:rPr>
@@ -1188,7 +1188,7 @@
               <w:lang w:eastAsia="en-AU"/>
             </w:rPr>
           </w:pPr>
-          <w:hyperlink w:anchor="_Toc358907659" w:history="1">
+          <w:hyperlink w:anchor="_Toc359935516" w:history="1">
             <w:r>
               <w:rPr>
                 <w:rStyle w:val="Hyperlink"/>
@@ -1215,7 +1215,7 @@
                 <w:noProof/>
                 <w:webHidden/>
               </w:rPr>
-              <w:instrText xml:space="preserve"> PAGEREF _Toc358907659 \h </w:instrText>
+              <w:instrText xml:space="preserve"> PAGEREF _Toc359935516 \h </w:instrText>
             </w:r>
             <w:r>
               <w:rPr>
@@ -1258,7 +1258,7 @@
               <w:lang w:eastAsia="en-AU"/>
             </w:rPr>
           </w:pPr>
-          <w:hyperlink w:anchor="_Toc358907660" w:history="1">
+          <w:hyperlink w:anchor="_Toc359935517" w:history="1">
             <w:r>
               <w:rPr>
                 <w:rStyle w:val="Hyperlink"/>
@@ -1285,7 +1285,7 @@
                 <w:noProof/>
                 <w:webHidden/>
               </w:rPr>
-              <w:instrText xml:space="preserve"> PAGEREF _Toc358907660 \h </w:instrText>
+              <w:instrText xml:space="preserve"> PAGEREF _Toc359935517 \h </w:instrText>
             </w:r>
             <w:r>
               <w:rPr>
@@ -1328,7 +1328,7 @@
               <w:lang w:eastAsia="en-AU"/>
             </w:rPr>
           </w:pPr>
-          <w:hyperlink w:anchor="_Toc358907661" w:history="1">
+          <w:hyperlink w:anchor="_Toc359935518" w:history="1">
             <w:r>
               <w:rPr>
                 <w:rStyle w:val="Hyperlink"/>
@@ -1355,7 +1355,7 @@
                 <w:noProof/>
                 <w:webHidden/>
               </w:rPr>
-              <w:instrText xml:space="preserve"> PAGEREF _Toc358907661 \h </w:instrText>
+              <w:instrText xml:space="preserve"> PAGEREF _Toc359935518 \h </w:instrText>
             </w:r>
             <w:r>
               <w:rPr>
@@ -1398,7 +1398,7 @@
               <w:lang w:eastAsia="en-AU"/>
             </w:rPr>
           </w:pPr>
-          <w:hyperlink w:anchor="_Toc358907662" w:history="1">
+          <w:hyperlink w:anchor="_Toc359935519" w:history="1">
             <w:r>
               <w:rPr>
                 <w:rStyle w:val="Hyperlink"/>
@@ -1425,7 +1425,7 @@
                 <w:noProof/>
                 <w:webHidden/>
               </w:rPr>
-              <w:instrText xml:space="preserve"> PAGEREF _Toc358907662 \h </w:instrText>
+              <w:instrText xml:space="preserve"> PAGEREF _Toc359935519 \h </w:instrText>
             </w:r>
             <w:r>
               <w:rPr>
@@ -1468,7 +1468,7 @@
               <w:lang w:eastAsia="en-AU"/>
             </w:rPr>
           </w:pPr>
-          <w:hyperlink w:anchor="_Toc358907663" w:history="1">
+          <w:hyperlink w:anchor="_Toc359935520" w:history="1">
             <w:r>
               <w:rPr>
                 <w:rStyle w:val="Hyperlink"/>
@@ -1495,7 +1495,7 @@
                 <w:noProof/>
                 <w:webHidden/>
               </w:rPr>
-              <w:instrText xml:space="preserve"> PAGEREF _Toc358907663 \h </w:instrText>
+              <w:instrText xml:space="preserve"> PAGEREF _Toc359935520 \h </w:instrText>
             </w:r>
             <w:r>
               <w:rPr>
@@ -1538,7 +1538,7 @@
               <w:lang w:eastAsia="en-AU"/>
             </w:rPr>
           </w:pPr>
-          <w:hyperlink w:anchor="_Toc358907664" w:history="1">
+          <w:hyperlink w:anchor="_Toc359935521" w:history="1">
             <w:r>
               <w:rPr>
                 <w:rStyle w:val="Hyperlink"/>
@@ -1565,7 +1565,7 @@
                 <w:noProof/>
                 <w:webHidden/>
               </w:rPr>
-              <w:instrText xml:space="preserve"> PAGEREF _Toc358907664 \h </w:instrText>
+              <w:instrText xml:space="preserve"> PAGEREF _Toc359935521 \h </w:instrText>
             </w:r>
             <w:r>
               <w:rPr>
@@ -1608,7 +1608,7 @@
               <w:lang w:eastAsia="en-AU"/>
             </w:rPr>
           </w:pPr>
-          <w:hyperlink w:anchor="_Toc358907665" w:history="1">
+          <w:hyperlink w:anchor="_Toc359935522" w:history="1">
             <w:r>
               <w:rPr>
                 <w:rStyle w:val="Hyperlink"/>
@@ -1635,7 +1635,7 @@
                 <w:noProof/>
                 <w:webHidden/>
               </w:rPr>
-              <w:instrText xml:space="preserve"> PAGEREF _Toc358907665 \h </w:instrText>
+              <w:instrText xml:space="preserve"> PAGEREF _Toc359935522 \h </w:instrText>
             </w:r>
             <w:r>
               <w:rPr>
@@ -1678,7 +1678,7 @@
               <w:lang w:eastAsia="en-AU"/>
             </w:rPr>
           </w:pPr>
-          <w:hyperlink w:anchor="_Toc358907666" w:history="1">
+          <w:hyperlink w:anchor="_Toc359935523" w:history="1">
             <w:r>
               <w:rPr>
                 <w:rStyle w:val="Hyperlink"/>
@@ -1705,7 +1705,7 @@
                 <w:noProof/>
                 <w:webHidden/>
               </w:rPr>
-              <w:instrText xml:space="preserve"> PAGEREF _Toc358907666 \h </w:instrText>
+              <w:instrText xml:space="preserve"> PAGEREF _Toc359935523 \h </w:instrText>
             </w:r>
             <w:r>
               <w:rPr>
@@ -1748,7 +1748,7 @@
               <w:lang w:eastAsia="en-AU"/>
             </w:rPr>
           </w:pPr>
-          <w:hyperlink w:anchor="_Toc358907667" w:history="1">
+          <w:hyperlink w:anchor="_Toc359935524" w:history="1">
             <w:r>
               <w:rPr>
                 <w:rStyle w:val="Hyperlink"/>
@@ -1775,7 +1775,7 @@
                 <w:noProof/>
                 <w:webHidden/>
               </w:rPr>
-              <w:instrText xml:space="preserve"> PAGEREF _Toc358907667 \h </w:instrText>
+              <w:instrText xml:space="preserve"> PAGEREF _Toc359935524 \h </w:instrText>
             </w:r>
             <w:r>
               <w:rPr>
@@ -1818,7 +1818,7 @@
               <w:lang w:eastAsia="en-AU"/>
             </w:rPr>
           </w:pPr>
-          <w:hyperlink w:anchor="_Toc358907668" w:history="1">
+          <w:hyperlink w:anchor="_Toc359935525" w:history="1">
             <w:r>
               <w:rPr>
                 <w:rStyle w:val="Hyperlink"/>
@@ -1845,7 +1845,7 @@
                 <w:noProof/>
                 <w:webHidden/>
               </w:rPr>
-              <w:instrText xml:space="preserve"> PAGEREF _Toc358907668 \h </w:instrText>
+              <w:instrText xml:space="preserve"> PAGEREF _Toc359935525 \h </w:instrText>
             </w:r>
             <w:r>
               <w:rPr>
@@ -1888,7 +1888,7 @@
               <w:lang w:eastAsia="en-AU"/>
             </w:rPr>
           </w:pPr>
-          <w:hyperlink w:anchor="_Toc358907669" w:history="1">
+          <w:hyperlink w:anchor="_Toc359935526" w:history="1">
             <w:r>
               <w:rPr>
                 <w:rStyle w:val="Hyperlink"/>
@@ -1915,7 +1915,7 @@
                 <w:noProof/>
                 <w:webHidden/>
               </w:rPr>
-              <w:instrText xml:space="preserve"> PAGEREF _Toc358907669 \h </w:instrText>
+              <w:instrText xml:space="preserve"> PAGEREF _Toc359935526 \h </w:instrText>
             </w:r>
             <w:r>
               <w:rPr>
@@ -1958,7 +1958,7 @@
               <w:lang w:eastAsia="en-AU"/>
             </w:rPr>
           </w:pPr>
-          <w:hyperlink w:anchor="_Toc358907670" w:history="1">
+          <w:hyperlink w:anchor="_Toc359935527" w:history="1">
             <w:r>
               <w:rPr>
                 <w:rStyle w:val="Hyperlink"/>
@@ -1985,7 +1985,7 @@
                 <w:noProof/>
                 <w:webHidden/>
               </w:rPr>
-              <w:instrText xml:space="preserve"> PAGEREF _Toc358907670 \h </w:instrText>
+              <w:instrText xml:space="preserve"> PAGEREF _Toc359935527 \h </w:instrText>
             </w:r>
             <w:r>
               <w:rPr>
@@ -2028,7 +2028,7 @@
               <w:lang w:eastAsia="en-AU"/>
             </w:rPr>
           </w:pPr>
-          <w:hyperlink w:anchor="_Toc358907671" w:history="1">
+          <w:hyperlink w:anchor="_Toc359935528" w:history="1">
             <w:r>
               <w:rPr>
                 <w:rStyle w:val="Hyperlink"/>
@@ -2055,7 +2055,7 @@
                 <w:noProof/>
                 <w:webHidden/>
               </w:rPr>
-              <w:instrText xml:space="preserve"> PAGEREF _Toc358907671 \h </w:instrText>
+              <w:instrText xml:space="preserve"> PAGEREF _Toc359935528 \h </w:instrText>
             </w:r>
             <w:r>
               <w:rPr>
@@ -2098,7 +2098,7 @@
               <w:lang w:eastAsia="en-AU"/>
             </w:rPr>
           </w:pPr>
-          <w:hyperlink w:anchor="_Toc358907672" w:history="1">
+          <w:hyperlink w:anchor="_Toc359935529" w:history="1">
             <w:r>
               <w:rPr>
                 <w:rStyle w:val="Hyperlink"/>
@@ -2125,7 +2125,7 @@
                 <w:noProof/>
                 <w:webHidden/>
               </w:rPr>
-              <w:instrText xml:space="preserve"> PAGEREF _Toc358907672 \h </w:instrText>
+              <w:instrText xml:space="preserve"> PAGEREF _Toc359935529 \h </w:instrText>
             </w:r>
             <w:r>
               <w:rPr>
@@ -2168,7 +2168,7 @@
               <w:lang w:eastAsia="en-AU"/>
             </w:rPr>
           </w:pPr>
-          <w:hyperlink w:anchor="_Toc358907673" w:history="1">
+          <w:hyperlink w:anchor="_Toc359935530" w:history="1">
             <w:r>
               <w:rPr>
                 <w:rStyle w:val="Hyperlink"/>
@@ -2195,7 +2195,7 @@
                 <w:noProof/>
                 <w:webHidden/>
               </w:rPr>
-              <w:instrText xml:space="preserve"> PAGEREF _Toc358907673 \h </w:instrText>
+              <w:instrText xml:space="preserve"> PAGEREF _Toc359935530 \h </w:instrText>
             </w:r>
             <w:r>
               <w:rPr>
@@ -2238,7 +2238,7 @@
               <w:lang w:eastAsia="en-AU"/>
             </w:rPr>
           </w:pPr>
-          <w:hyperlink w:anchor="_Toc358907674" w:history="1">
+          <w:hyperlink w:anchor="_Toc359935531" w:history="1">
             <w:r>
               <w:rPr>
                 <w:rStyle w:val="Hyperlink"/>
@@ -2265,7 +2265,7 @@
                 <w:noProof/>
                 <w:webHidden/>
               </w:rPr>
-              <w:instrText xml:space="preserve"> PAGEREF _Toc358907674 \h </w:instrText>
+              <w:instrText xml:space="preserve"> PAGEREF _Toc359935531 \h </w:instrText>
             </w:r>
             <w:r>
               <w:rPr>
@@ -2308,7 +2308,7 @@
               <w:lang w:eastAsia="en-AU"/>
             </w:rPr>
           </w:pPr>
-          <w:hyperlink w:anchor="_Toc358907675" w:history="1">
+          <w:hyperlink w:anchor="_Toc359935532" w:history="1">
             <w:r>
               <w:rPr>
                 <w:rStyle w:val="Hyperlink"/>
@@ -2335,7 +2335,7 @@
                 <w:noProof/>
                 <w:webHidden/>
               </w:rPr>
-              <w:instrText xml:space="preserve"> PAGEREF _Toc358907675 \h </w:instrText>
+              <w:instrText xml:space="preserve"> PAGEREF _Toc359935532 \h </w:instrText>
             </w:r>
             <w:r>
               <w:rPr>
@@ -2378,7 +2378,7 @@
               <w:lang w:eastAsia="en-AU"/>
             </w:rPr>
           </w:pPr>
-          <w:hyperlink w:anchor="_Toc358907676" w:history="1">
+          <w:hyperlink w:anchor="_Toc359935533" w:history="1">
             <w:r>
               <w:rPr>
                 <w:rStyle w:val="Hyperlink"/>
@@ -2405,7 +2405,7 @@
                 <w:noProof/>
                 <w:webHidden/>
               </w:rPr>
-              <w:instrText xml:space="preserve"> PAGEREF _Toc358907676 \h </w:instrText>
+              <w:instrText xml:space="preserve"> PAGEREF _Toc359935533 \h </w:instrText>
             </w:r>
             <w:r>
               <w:rPr>
@@ -2448,7 +2448,7 @@
               <w:lang w:eastAsia="en-AU"/>
             </w:rPr>
           </w:pPr>
-          <w:hyperlink w:anchor="_Toc358907677" w:history="1">
+          <w:hyperlink w:anchor="_Toc359935534" w:history="1">
             <w:r>
               <w:rPr>
                 <w:rStyle w:val="Hyperlink"/>
@@ -2475,7 +2475,7 @@
                 <w:noProof/>
                 <w:webHidden/>
               </w:rPr>
-              <w:instrText xml:space="preserve"> PAGEREF _Toc358907677 \h </w:instrText>
+              <w:instrText xml:space="preserve"> PAGEREF _Toc359935534 \h </w:instrText>
             </w:r>
             <w:r>
               <w:rPr>
@@ -2518,7 +2518,7 @@
               <w:lang w:eastAsia="en-AU"/>
             </w:rPr>
           </w:pPr>
-          <w:hyperlink w:anchor="_Toc358907678" w:history="1">
+          <w:hyperlink w:anchor="_Toc359935535" w:history="1">
             <w:r>
               <w:rPr>
                 <w:rStyle w:val="Hyperlink"/>
@@ -2545,7 +2545,7 @@
                 <w:noProof/>
                 <w:webHidden/>
               </w:rPr>
-              <w:instrText xml:space="preserve"> PAGEREF _Toc358907678 \h </w:instrText>
+              <w:instrText xml:space="preserve"> PAGEREF _Toc359935535 \h </w:instrText>
             </w:r>
             <w:r>
               <w:rPr>
@@ -2588,7 +2588,7 @@
               <w:lang w:eastAsia="en-AU"/>
             </w:rPr>
           </w:pPr>
-          <w:hyperlink w:anchor="_Toc358907679" w:history="1">
+          <w:hyperlink w:anchor="_Toc359935536" w:history="1">
             <w:r>
               <w:rPr>
                 <w:rStyle w:val="Hyperlink"/>
@@ -2615,7 +2615,7 @@
                 <w:noProof/>
                 <w:webHidden/>
               </w:rPr>
-              <w:instrText xml:space="preserve"> PAGEREF _Toc358907679 \h </w:instrText>
+              <w:instrText xml:space="preserve"> PAGEREF _Toc359935536 \h </w:instrText>
             </w:r>
             <w:r>
               <w:rPr>
@@ -2658,7 +2658,7 @@
               <w:lang w:eastAsia="en-AU"/>
             </w:rPr>
           </w:pPr>
-          <w:hyperlink w:anchor="_Toc358907680" w:history="1">
+          <w:hyperlink w:anchor="_Toc359935537" w:history="1">
             <w:r>
               <w:rPr>
                 <w:rStyle w:val="Hyperlink"/>
@@ -2685,7 +2685,7 @@
                 <w:noProof/>
                 <w:webHidden/>
               </w:rPr>
-              <w:instrText xml:space="preserve"> PAGEREF _Toc358907680 \h </w:instrText>
+              <w:instrText xml:space="preserve"> PAGEREF _Toc359935537 \h </w:instrText>
             </w:r>
             <w:r>
               <w:rPr>
@@ -2728,7 +2728,7 @@
               <w:lang w:eastAsia="en-AU"/>
             </w:rPr>
           </w:pPr>
-          <w:hyperlink w:anchor="_Toc358907681" w:history="1">
+          <w:hyperlink w:anchor="_Toc359935538" w:history="1">
             <w:r>
               <w:rPr>
                 <w:rStyle w:val="Hyperlink"/>
@@ -2755,7 +2755,7 @@
                 <w:noProof/>
                 <w:webHidden/>
               </w:rPr>
-              <w:instrText xml:space="preserve"> PAGEREF _Toc358907681 \h </w:instrText>
+              <w:instrText xml:space="preserve"> PAGEREF _Toc359935538 \h </w:instrText>
             </w:r>
             <w:r>
               <w:rPr>
@@ -2798,7 +2798,7 @@
               <w:lang w:eastAsia="en-AU"/>
             </w:rPr>
           </w:pPr>
-          <w:hyperlink w:anchor="_Toc358907682" w:history="1">
+          <w:hyperlink w:anchor="_Toc359935539" w:history="1">
             <w:r>
               <w:rPr>
                 <w:rStyle w:val="Hyperlink"/>
@@ -2825,7 +2825,7 @@
                 <w:noProof/>
                 <w:webHidden/>
               </w:rPr>
-              <w:instrText xml:space="preserve"> PAGEREF _Toc358907682 \h </w:instrText>
+              <w:instrText xml:space="preserve"> PAGEREF _Toc359935539 \h </w:instrText>
             </w:r>
             <w:r>
               <w:rPr>
@@ -2868,7 +2868,7 @@
               <w:lang w:eastAsia="en-AU"/>
             </w:rPr>
           </w:pPr>
-          <w:hyperlink w:anchor="_Toc358907683" w:history="1">
+          <w:hyperlink w:anchor="_Toc359935540" w:history="1">
             <w:r>
               <w:rPr>
                 <w:rStyle w:val="Hyperlink"/>
@@ -2895,7 +2895,7 @@
                 <w:noProof/>
                 <w:webHidden/>
               </w:rPr>
-              <w:instrText xml:space="preserve"> PAGEREF _Toc358907683 \h </w:instrText>
+              <w:instrText xml:space="preserve"> PAGEREF _Toc359935540 \h </w:instrText>
             </w:r>
             <w:r>
               <w:rPr>
@@ -2938,7 +2938,7 @@
               <w:lang w:eastAsia="en-AU"/>
             </w:rPr>
           </w:pPr>
-          <w:hyperlink w:anchor="_Toc358907684" w:history="1">
+          <w:hyperlink w:anchor="_Toc359935541" w:history="1">
             <w:r>
               <w:rPr>
                 <w:rStyle w:val="Hyperlink"/>
@@ -2965,7 +2965,7 @@
                 <w:noProof/>
                 <w:webHidden/>
               </w:rPr>
-              <w:instrText xml:space="preserve"> PAGEREF _Toc358907684 \h </w:instrText>
+              <w:instrText xml:space="preserve"> PAGEREF _Toc359935541 \h </w:instrText>
             </w:r>
             <w:r>
               <w:rPr>
@@ -3008,7 +3008,7 @@
               <w:lang w:eastAsia="en-AU"/>
             </w:rPr>
           </w:pPr>
-          <w:hyperlink w:anchor="_Toc358907685" w:history="1">
+          <w:hyperlink w:anchor="_Toc359935542" w:history="1">
             <w:r>
               <w:rPr>
                 <w:rStyle w:val="Hyperlink"/>
@@ -3035,7 +3035,7 @@
                 <w:noProof/>
                 <w:webHidden/>
               </w:rPr>
-              <w:instrText xml:space="preserve"> PAGEREF _Toc358907685 \h </w:instrText>
+              <w:instrText xml:space="preserve"> PAGEREF _Toc359935542 \h </w:instrText>
             </w:r>
             <w:r>
               <w:rPr>
@@ -3078,7 +3078,7 @@
               <w:lang w:eastAsia="en-AU"/>
             </w:rPr>
           </w:pPr>
-          <w:hyperlink w:anchor="_Toc358907686" w:history="1">
+          <w:hyperlink w:anchor="_Toc359935543" w:history="1">
             <w:r>
               <w:rPr>
                 <w:rStyle w:val="Hyperlink"/>
@@ -3105,7 +3105,7 @@
                 <w:noProof/>
                 <w:webHidden/>
               </w:rPr>
-              <w:instrText xml:space="preserve"> PAGEREF _Toc358907686 \h </w:instrText>
+              <w:instrText xml:space="preserve"> PAGEREF _Toc359935543 \h </w:instrText>
             </w:r>
             <w:r>
               <w:rPr>
@@ -3148,7 +3148,7 @@
               <w:lang w:eastAsia="en-AU"/>
             </w:rPr>
           </w:pPr>
-          <w:hyperlink w:anchor="_Toc358907687" w:history="1">
+          <w:hyperlink w:anchor="_Toc359935544" w:history="1">
             <w:r>
               <w:rPr>
                 <w:rStyle w:val="Hyperlink"/>
@@ -3175,7 +3175,7 @@
                 <w:noProof/>
                 <w:webHidden/>
               </w:rPr>
-              <w:instrText xml:space="preserve"> PAGEREF _Toc358907687 \h </w:instrText>
+              <w:instrText xml:space="preserve"> PAGEREF _Toc359935544 \h </w:instrText>
             </w:r>
             <w:r>
               <w:rPr>
@@ -3218,7 +3218,7 @@
               <w:lang w:eastAsia="en-AU"/>
             </w:rPr>
           </w:pPr>
-          <w:hyperlink w:anchor="_Toc358907688" w:history="1">
+          <w:hyperlink w:anchor="_Toc359935545" w:history="1">
             <w:r>
               <w:rPr>
                 <w:rStyle w:val="Hyperlink"/>
@@ -3245,7 +3245,7 @@
                 <w:noProof/>
                 <w:webHidden/>
               </w:rPr>
-              <w:instrText xml:space="preserve"> PAGEREF _Toc358907688 \h </w:instrText>
+              <w:instrText xml:space="preserve"> PAGEREF _Toc359935545 \h </w:instrText>
             </w:r>
             <w:r>
               <w:rPr>
@@ -3288,7 +3288,7 @@
               <w:lang w:eastAsia="en-AU"/>
             </w:rPr>
           </w:pPr>
-          <w:hyperlink w:anchor="_Toc358907689" w:history="1">
+          <w:hyperlink w:anchor="_Toc359935546" w:history="1">
             <w:r>
               <w:rPr>
                 <w:rStyle w:val="Hyperlink"/>
@@ -3315,7 +3315,7 @@
                 <w:noProof/>
                 <w:webHidden/>
               </w:rPr>
-              <w:instrText xml:space="preserve"> PAGEREF _Toc358907689 \h </w:instrText>
+              <w:instrText xml:space="preserve"> PAGEREF _Toc359935546 \h </w:instrText>
             </w:r>
             <w:r>
               <w:rPr>
@@ -3358,7 +3358,7 @@
               <w:lang w:eastAsia="en-AU"/>
             </w:rPr>
           </w:pPr>
-          <w:hyperlink w:anchor="_Toc358907690" w:history="1">
+          <w:hyperlink w:anchor="_Toc359935547" w:history="1">
             <w:r>
               <w:rPr>
                 <w:rStyle w:val="Hyperlink"/>
@@ -3385,7 +3385,7 @@
                 <w:noProof/>
                 <w:webHidden/>
               </w:rPr>
-              <w:instrText xml:space="preserve"> PAGEREF _Toc358907690 \h </w:instrText>
+              <w:instrText xml:space="preserve"> PAGEREF _Toc359935547 \h </w:instrText>
             </w:r>
             <w:r>
               <w:rPr>
@@ -3428,7 +3428,7 @@
               <w:lang w:eastAsia="en-AU"/>
             </w:rPr>
           </w:pPr>
-          <w:hyperlink w:anchor="_Toc358907691" w:history="1">
+          <w:hyperlink w:anchor="_Toc359935548" w:history="1">
             <w:r>
               <w:rPr>
                 <w:rStyle w:val="Hyperlink"/>
@@ -3455,7 +3455,7 @@
                 <w:noProof/>
                 <w:webHidden/>
               </w:rPr>
-              <w:instrText xml:space="preserve"> PAGEREF _Toc358907691 \h </w:instrText>
+              <w:instrText xml:space="preserve"> PAGEREF _Toc359935548 \h </w:instrText>
             </w:r>
             <w:r>
               <w:rPr>
@@ -3498,7 +3498,7 @@
               <w:lang w:eastAsia="en-AU"/>
             </w:rPr>
           </w:pPr>
-          <w:hyperlink w:anchor="_Toc358907692" w:history="1">
+          <w:hyperlink w:anchor="_Toc359935549" w:history="1">
             <w:r>
               <w:rPr>
                 <w:rStyle w:val="Hyperlink"/>
@@ -3525,7 +3525,7 @@
                 <w:noProof/>
                 <w:webHidden/>
               </w:rPr>
-              <w:instrText xml:space="preserve"> PAGEREF _Toc358907692 \h </w:instrText>
+              <w:instrText xml:space="preserve"> PAGEREF _Toc359935549 \h </w:instrText>
             </w:r>
             <w:r>
               <w:rPr>
@@ -3568,7 +3568,7 @@
               <w:lang w:eastAsia="en-AU"/>
             </w:rPr>
           </w:pPr>
-          <w:hyperlink w:anchor="_Toc358907693" w:history="1">
+          <w:hyperlink w:anchor="_Toc359935550" w:history="1">
             <w:r>
               <w:rPr>
                 <w:rStyle w:val="Hyperlink"/>
@@ -3595,7 +3595,7 @@
                 <w:noProof/>
                 <w:webHidden/>
               </w:rPr>
-              <w:instrText xml:space="preserve"> PAGEREF _Toc358907693 \h </w:instrText>
+              <w:instrText xml:space="preserve"> PAGEREF _Toc359935550 \h </w:instrText>
             </w:r>
             <w:r>
               <w:rPr>
@@ -3638,7 +3638,7 @@
               <w:lang w:eastAsia="en-AU"/>
             </w:rPr>
           </w:pPr>
-          <w:hyperlink w:anchor="_Toc358907694" w:history="1">
+          <w:hyperlink w:anchor="_Toc359935551" w:history="1">
             <w:r>
               <w:rPr>
                 <w:rStyle w:val="Hyperlink"/>
@@ -3665,7 +3665,7 @@
                 <w:noProof/>
                 <w:webHidden/>
               </w:rPr>
-              <w:instrText xml:space="preserve"> PAGEREF _Toc358907694 \h </w:instrText>
+              <w:instrText xml:space="preserve"> PAGEREF _Toc359935551 \h </w:instrText>
             </w:r>
             <w:r>
               <w:rPr>
@@ -3708,7 +3708,7 @@
               <w:lang w:eastAsia="en-AU"/>
             </w:rPr>
           </w:pPr>
-          <w:hyperlink w:anchor="_Toc358907695" w:history="1">
+          <w:hyperlink w:anchor="_Toc359935552" w:history="1">
             <w:r>
               <w:rPr>
                 <w:rStyle w:val="Hyperlink"/>
@@ -3735,7 +3735,7 @@
                 <w:noProof/>
                 <w:webHidden/>
               </w:rPr>
-              <w:instrText xml:space="preserve"> PAGEREF _Toc358907695 \h </w:instrText>
+              <w:instrText xml:space="preserve"> PAGEREF _Toc359935552 \h </w:instrText>
             </w:r>
             <w:r>
               <w:rPr>
@@ -3778,7 +3778,7 @@
               <w:lang w:eastAsia="en-AU"/>
             </w:rPr>
           </w:pPr>
-          <w:hyperlink w:anchor="_Toc358907696" w:history="1">
+          <w:hyperlink w:anchor="_Toc359935553" w:history="1">
             <w:r>
               <w:rPr>
                 <w:rStyle w:val="Hyperlink"/>
@@ -3805,7 +3805,7 @@
                 <w:noProof/>
                 <w:webHidden/>
               </w:rPr>
-              <w:instrText xml:space="preserve"> PAGEREF _Toc358907696 \h </w:instrText>
+              <w:instrText xml:space="preserve"> PAGEREF _Toc359935553 \h </w:instrText>
             </w:r>
             <w:r>
               <w:rPr>
@@ -3848,7 +3848,7 @@
               <w:lang w:eastAsia="en-AU"/>
             </w:rPr>
           </w:pPr>
-          <w:hyperlink w:anchor="_Toc358907697" w:history="1">
+          <w:hyperlink w:anchor="_Toc359935554" w:history="1">
             <w:r>
               <w:rPr>
                 <w:rStyle w:val="Hyperlink"/>
@@ -3875,7 +3875,7 @@
                 <w:noProof/>
                 <w:webHidden/>
               </w:rPr>
-              <w:instrText xml:space="preserve"> PAGEREF _Toc358907697 \h </w:instrText>
+              <w:instrText xml:space="preserve"> PAGEREF _Toc359935554 \h </w:instrText>
             </w:r>
             <w:r>
               <w:rPr>
@@ -3918,7 +3918,7 @@
               <w:lang w:eastAsia="en-AU"/>
             </w:rPr>
           </w:pPr>
-          <w:hyperlink w:anchor="_Toc358907698" w:history="1">
+          <w:hyperlink w:anchor="_Toc359935555" w:history="1">
             <w:r>
               <w:rPr>
                 <w:rStyle w:val="Hyperlink"/>
@@ -3945,7 +3945,7 @@
                 <w:noProof/>
                 <w:webHidden/>
               </w:rPr>
-              <w:instrText xml:space="preserve"> PAGEREF _Toc358907698 \h </w:instrText>
+              <w:instrText xml:space="preserve"> PAGEREF _Toc359935555 \h </w:instrText>
             </w:r>
             <w:r>
               <w:rPr>
@@ -3988,7 +3988,7 @@
               <w:lang w:eastAsia="en-AU"/>
             </w:rPr>
           </w:pPr>
-          <w:hyperlink w:anchor="_Toc358907699" w:history="1">
+          <w:hyperlink w:anchor="_Toc359935556" w:history="1">
             <w:r>
               <w:rPr>
                 <w:rStyle w:val="Hyperlink"/>
@@ -4015,7 +4015,7 @@
                 <w:noProof/>
                 <w:webHidden/>
               </w:rPr>
-              <w:instrText xml:space="preserve"> PAGEREF _Toc358907699 \h </w:instrText>
+              <w:instrText xml:space="preserve"> PAGEREF _Toc359935556 \h </w:instrText>
             </w:r>
             <w:r>
               <w:rPr>
@@ -4058,7 +4058,7 @@
               <w:lang w:eastAsia="en-AU"/>
             </w:rPr>
           </w:pPr>
-          <w:hyperlink w:anchor="_Toc358907700" w:history="1">
+          <w:hyperlink w:anchor="_Toc359935557" w:history="1">
             <w:r>
               <w:rPr>
                 <w:rStyle w:val="Hyperlink"/>
@@ -4085,7 +4085,7 @@
                 <w:noProof/>
                 <w:webHidden/>
               </w:rPr>
-              <w:instrText xml:space="preserve"> PAGEREF _Toc358907700 \h </w:instrText>
+              <w:instrText xml:space="preserve"> PAGEREF _Toc359935557 \h </w:instrText>
             </w:r>
             <w:r>
               <w:rPr>
@@ -4128,7 +4128,7 @@
               <w:lang w:eastAsia="en-AU"/>
             </w:rPr>
           </w:pPr>
-          <w:hyperlink w:anchor="_Toc358907701" w:history="1">
+          <w:hyperlink w:anchor="_Toc359935558" w:history="1">
             <w:r>
               <w:rPr>
                 <w:rStyle w:val="Hyperlink"/>
@@ -4155,7 +4155,7 @@
                 <w:noProof/>
                 <w:webHidden/>
               </w:rPr>
-              <w:instrText xml:space="preserve"> PAGEREF _Toc358907701 \h </w:instrText>
+              <w:instrText xml:space="preserve"> PAGEREF _Toc359935558 \h </w:instrText>
             </w:r>
             <w:r>
               <w:rPr>
@@ -4198,7 +4198,7 @@
               <w:lang w:eastAsia="en-AU"/>
             </w:rPr>
           </w:pPr>
-          <w:hyperlink w:anchor="_Toc358907702" w:history="1">
+          <w:hyperlink w:anchor="_Toc359935559" w:history="1">
             <w:r>
               <w:rPr>
                 <w:rStyle w:val="Hyperlink"/>
@@ -4225,7 +4225,7 @@
                 <w:noProof/>
                 <w:webHidden/>
               </w:rPr>
-              <w:instrText xml:space="preserve"> PAGEREF _Toc358907702 \h </w:instrText>
+              <w:instrText xml:space="preserve"> PAGEREF _Toc359935559 \h </w:instrText>
             </w:r>
             <w:r>
               <w:rPr>
@@ -4245,7 +4245,7 @@
                 <w:noProof/>
                 <w:webHidden/>
               </w:rPr>
-              <w:t>28</w:t>
+              <w:t>29</w:t>
             </w:r>
             <w:r>
               <w:rPr>
@@ -4268,7 +4268,7 @@
               <w:lang w:eastAsia="en-AU"/>
             </w:rPr>
           </w:pPr>
-          <w:hyperlink w:anchor="_Toc358907703" w:history="1">
+          <w:hyperlink w:anchor="_Toc359935560" w:history="1">
             <w:r>
               <w:rPr>
                 <w:rStyle w:val="Hyperlink"/>
@@ -4295,7 +4295,7 @@
                 <w:noProof/>
                 <w:webHidden/>
               </w:rPr>
-              <w:instrText xml:space="preserve"> PAGEREF _Toc358907703 \h </w:instrText>
+              <w:instrText xml:space="preserve"> PAGEREF _Toc359935560 \h </w:instrText>
             </w:r>
             <w:r>
               <w:rPr>
@@ -4315,7 +4315,7 @@
                 <w:noProof/>
                 <w:webHidden/>
               </w:rPr>
-              <w:t>30</w:t>
+              <w:t>31</w:t>
             </w:r>
             <w:r>
               <w:rPr>
@@ -4338,7 +4338,7 @@
               <w:lang w:eastAsia="en-AU"/>
             </w:rPr>
           </w:pPr>
-          <w:hyperlink w:anchor="_Toc358907704" w:history="1">
+          <w:hyperlink w:anchor="_Toc359935561" w:history="1">
             <w:r>
               <w:rPr>
                 <w:rStyle w:val="Hyperlink"/>
@@ -4365,7 +4365,7 @@
                 <w:noProof/>
                 <w:webHidden/>
               </w:rPr>
-              <w:instrText xml:space="preserve"> PAGEREF _Toc358907704 \h </w:instrText>
+              <w:instrText xml:space="preserve"> PAGEREF _Toc359935561 \h </w:instrText>
             </w:r>
             <w:r>
               <w:rPr>
@@ -4385,7 +4385,7 @@
                 <w:noProof/>
                 <w:webHidden/>
               </w:rPr>
-              <w:t>30</w:t>
+              <w:t>31</w:t>
             </w:r>
             <w:r>
               <w:rPr>
@@ -4408,7 +4408,7 @@
               <w:lang w:eastAsia="en-AU"/>
             </w:rPr>
           </w:pPr>
-          <w:hyperlink w:anchor="_Toc358907705" w:history="1">
+          <w:hyperlink w:anchor="_Toc359935562" w:history="1">
             <w:r>
               <w:rPr>
                 <w:rStyle w:val="Hyperlink"/>
@@ -4435,7 +4435,7 @@
                 <w:noProof/>
                 <w:webHidden/>
               </w:rPr>
-              <w:instrText xml:space="preserve"> PAGEREF _Toc358907705 \h </w:instrText>
+              <w:instrText xml:space="preserve"> PAGEREF _Toc359935562 \h </w:instrText>
             </w:r>
             <w:r>
               <w:rPr>
@@ -4455,7 +4455,7 @@
                 <w:noProof/>
                 <w:webHidden/>
               </w:rPr>
-              <w:t>30</w:t>
+              <w:t>31</w:t>
             </w:r>
             <w:r>
               <w:rPr>
@@ -4478,7 +4478,7 @@
               <w:lang w:eastAsia="en-AU"/>
             </w:rPr>
           </w:pPr>
-          <w:hyperlink w:anchor="_Toc358907706" w:history="1">
+          <w:hyperlink w:anchor="_Toc359935563" w:history="1">
             <w:r>
               <w:rPr>
                 <w:rStyle w:val="Hyperlink"/>
@@ -4505,7 +4505,7 @@
                 <w:noProof/>
                 <w:webHidden/>
               </w:rPr>
-              <w:instrText xml:space="preserve"> PAGEREF _Toc358907706 \h </w:instrText>
+              <w:instrText xml:space="preserve"> PAGEREF _Toc359935563 \h </w:instrText>
             </w:r>
             <w:r>
               <w:rPr>
@@ -4525,7 +4525,7 @@
                 <w:noProof/>
                 <w:webHidden/>
               </w:rPr>
-              <w:t>30</w:t>
+              <w:t>31</w:t>
             </w:r>
             <w:r>
               <w:rPr>
@@ -4548,7 +4548,7 @@
               <w:lang w:eastAsia="en-AU"/>
             </w:rPr>
           </w:pPr>
-          <w:hyperlink w:anchor="_Toc358907707" w:history="1">
+          <w:hyperlink w:anchor="_Toc359935564" w:history="1">
             <w:r>
               <w:rPr>
                 <w:rStyle w:val="Hyperlink"/>
@@ -4575,7 +4575,7 @@
                 <w:noProof/>
                 <w:webHidden/>
               </w:rPr>
-              <w:instrText xml:space="preserve"> PAGEREF _Toc358907707 \h </w:instrText>
+              <w:instrText xml:space="preserve"> PAGEREF _Toc359935564 \h </w:instrText>
             </w:r>
             <w:r>
               <w:rPr>
@@ -4595,7 +4595,7 @@
                 <w:noProof/>
                 <w:webHidden/>
               </w:rPr>
-              <w:t>30</w:t>
+              <w:t>31</w:t>
             </w:r>
             <w:r>
               <w:rPr>
@@ -4618,7 +4618,7 @@
               <w:lang w:eastAsia="en-AU"/>
             </w:rPr>
           </w:pPr>
-          <w:hyperlink w:anchor="_Toc358907708" w:history="1">
+          <w:hyperlink w:anchor="_Toc359935565" w:history="1">
             <w:r>
               <w:rPr>
                 <w:rStyle w:val="Hyperlink"/>
@@ -4645,7 +4645,7 @@
                 <w:noProof/>
                 <w:webHidden/>
               </w:rPr>
-              <w:instrText xml:space="preserve"> PAGEREF _Toc358907708 \h </w:instrText>
+              <w:instrText xml:space="preserve"> PAGEREF _Toc359935565 \h </w:instrText>
             </w:r>
             <w:r>
               <w:rPr>
@@ -4665,7 +4665,7 @@
                 <w:noProof/>
                 <w:webHidden/>
               </w:rPr>
-              <w:t>30</w:t>
+              <w:t>31</w:t>
             </w:r>
             <w:r>
               <w:rPr>
@@ -4688,7 +4688,7 @@
               <w:lang w:eastAsia="en-AU"/>
             </w:rPr>
           </w:pPr>
-          <w:hyperlink w:anchor="_Toc358907709" w:history="1">
+          <w:hyperlink w:anchor="_Toc359935566" w:history="1">
             <w:r>
               <w:rPr>
                 <w:rStyle w:val="Hyperlink"/>
@@ -4715,7 +4715,7 @@
                 <w:noProof/>
                 <w:webHidden/>
               </w:rPr>
-              <w:instrText xml:space="preserve"> PAGEREF _Toc358907709 \h </w:instrText>
+              <w:instrText xml:space="preserve"> PAGEREF _Toc359935566 \h </w:instrText>
             </w:r>
             <w:r>
               <w:rPr>
@@ -4735,7 +4735,7 @@
                 <w:noProof/>
                 <w:webHidden/>
               </w:rPr>
-              <w:t>31</w:t>
+              <w:t>32</w:t>
             </w:r>
             <w:r>
               <w:rPr>
@@ -4758,7 +4758,7 @@
               <w:lang w:eastAsia="en-AU"/>
             </w:rPr>
           </w:pPr>
-          <w:hyperlink w:anchor="_Toc358907710" w:history="1">
+          <w:hyperlink w:anchor="_Toc359935567" w:history="1">
             <w:r>
               <w:rPr>
                 <w:rStyle w:val="Hyperlink"/>
@@ -4785,7 +4785,7 @@
                 <w:noProof/>
                 <w:webHidden/>
               </w:rPr>
-              <w:instrText xml:space="preserve"> PAGEREF _Toc358907710 \h </w:instrText>
+              <w:instrText xml:space="preserve"> PAGEREF _Toc359935567 \h </w:instrText>
             </w:r>
             <w:r>
               <w:rPr>
@@ -4805,7 +4805,7 @@
                 <w:noProof/>
                 <w:webHidden/>
               </w:rPr>
-              <w:t>33</w:t>
+              <w:t>34</w:t>
             </w:r>
             <w:r>
               <w:rPr>
@@ -4828,7 +4828,7 @@
               <w:lang w:eastAsia="en-AU"/>
             </w:rPr>
           </w:pPr>
-          <w:hyperlink w:anchor="_Toc358907711" w:history="1">
+          <w:hyperlink w:anchor="_Toc359935568" w:history="1">
             <w:r>
               <w:rPr>
                 <w:rStyle w:val="Hyperlink"/>
@@ -4855,7 +4855,7 @@
                 <w:noProof/>
                 <w:webHidden/>
               </w:rPr>
-              <w:instrText xml:space="preserve"> PAGEREF _Toc358907711 \h </w:instrText>
+              <w:instrText xml:space="preserve"> PAGEREF _Toc359935568 \h </w:instrText>
             </w:r>
             <w:r>
               <w:rPr>
@@ -4875,7 +4875,7 @@
                 <w:noProof/>
                 <w:webHidden/>
               </w:rPr>
-              <w:t>35</w:t>
+              <w:t>36</w:t>
             </w:r>
             <w:r>
               <w:rPr>
@@ -4898,7 +4898,7 @@
               <w:lang w:eastAsia="en-AU"/>
             </w:rPr>
           </w:pPr>
-          <w:hyperlink w:anchor="_Toc358907712" w:history="1">
+          <w:hyperlink w:anchor="_Toc359935569" w:history="1">
             <w:r>
               <w:rPr>
                 <w:rStyle w:val="Hyperlink"/>
@@ -4925,7 +4925,7 @@
                 <w:noProof/>
                 <w:webHidden/>
               </w:rPr>
-              <w:instrText xml:space="preserve"> PAGEREF _Toc358907712 \h </w:instrText>
+              <w:instrText xml:space="preserve"> PAGEREF _Toc359935569 \h </w:instrText>
             </w:r>
             <w:r>
               <w:rPr>
@@ -4945,7 +4945,7 @@
                 <w:noProof/>
                 <w:webHidden/>
               </w:rPr>
-              <w:t>42</w:t>
+              <w:t>43</w:t>
             </w:r>
             <w:r>
               <w:rPr>
@@ -4968,7 +4968,7 @@
               <w:lang w:eastAsia="en-AU"/>
             </w:rPr>
           </w:pPr>
-          <w:hyperlink w:anchor="_Toc358907713" w:history="1">
+          <w:hyperlink w:anchor="_Toc359935570" w:history="1">
             <w:r>
               <w:rPr>
                 <w:rStyle w:val="Hyperlink"/>
@@ -4995,7 +4995,7 @@
                 <w:noProof/>
                 <w:webHidden/>
               </w:rPr>
-              <w:instrText xml:space="preserve"> PAGEREF _Toc358907713 \h </w:instrText>
+              <w:instrText xml:space="preserve"> PAGEREF _Toc359935570 \h </w:instrText>
             </w:r>
             <w:r>
               <w:rPr>
@@ -5015,7 +5015,7 @@
                 <w:noProof/>
                 <w:webHidden/>
               </w:rPr>
-              <w:t>48</w:t>
+              <w:t>49</w:t>
             </w:r>
             <w:r>
               <w:rPr>
@@ -5038,7 +5038,7 @@
               <w:lang w:eastAsia="en-AU"/>
             </w:rPr>
           </w:pPr>
-          <w:hyperlink w:anchor="_Toc358907714" w:history="1">
+          <w:hyperlink w:anchor="_Toc359935571" w:history="1">
             <w:r>
               <w:rPr>
                 <w:rStyle w:val="Hyperlink"/>
@@ -5065,7 +5065,7 @@
                 <w:noProof/>
                 <w:webHidden/>
               </w:rPr>
-              <w:instrText xml:space="preserve"> PAGEREF _Toc358907714 \h </w:instrText>
+              <w:instrText xml:space="preserve"> PAGEREF _Toc359935571 \h </w:instrText>
             </w:r>
             <w:r>
               <w:rPr>
@@ -5085,7 +5085,7 @@
                 <w:noProof/>
                 <w:webHidden/>
               </w:rPr>
-              <w:t>50</w:t>
+              <w:t>51</w:t>
             </w:r>
             <w:r>
               <w:rPr>
@@ -5108,7 +5108,7 @@
               <w:lang w:eastAsia="en-AU"/>
             </w:rPr>
           </w:pPr>
-          <w:hyperlink w:anchor="_Toc358907715" w:history="1">
+          <w:hyperlink w:anchor="_Toc359935572" w:history="1">
             <w:r>
               <w:rPr>
                 <w:rStyle w:val="Hyperlink"/>
@@ -5135,7 +5135,7 @@
                 <w:noProof/>
                 <w:webHidden/>
               </w:rPr>
-              <w:instrText xml:space="preserve"> PAGEREF _Toc358907715 \h </w:instrText>
+              <w:instrText xml:space="preserve"> PAGEREF _Toc359935572 \h </w:instrText>
             </w:r>
             <w:r>
               <w:rPr>
@@ -5155,7 +5155,7 @@
                 <w:noProof/>
                 <w:webHidden/>
               </w:rPr>
-              <w:t>51</w:t>
+              <w:t>52</w:t>
             </w:r>
             <w:r>
               <w:rPr>
@@ -5178,7 +5178,7 @@
               <w:lang w:eastAsia="en-AU"/>
             </w:rPr>
           </w:pPr>
-          <w:hyperlink w:anchor="_Toc358907716" w:history="1">
+          <w:hyperlink w:anchor="_Toc359935573" w:history="1">
             <w:r>
               <w:rPr>
                 <w:rStyle w:val="Hyperlink"/>
@@ -5205,7 +5205,7 @@
                 <w:noProof/>
                 <w:webHidden/>
               </w:rPr>
-              <w:instrText xml:space="preserve"> PAGEREF _Toc358907716 \h </w:instrText>
+              <w:instrText xml:space="preserve"> PAGEREF _Toc359935573 \h </w:instrText>
             </w:r>
             <w:r>
               <w:rPr>
@@ -5225,7 +5225,7 @@
                 <w:noProof/>
                 <w:webHidden/>
               </w:rPr>
-              <w:t>52</w:t>
+              <w:t>53</w:t>
             </w:r>
             <w:r>
               <w:rPr>
@@ -5248,7 +5248,7 @@
               <w:lang w:eastAsia="en-AU"/>
             </w:rPr>
           </w:pPr>
-          <w:hyperlink w:anchor="_Toc358907717" w:history="1">
+          <w:hyperlink w:anchor="_Toc359935574" w:history="1">
             <w:r>
               <w:rPr>
                 <w:rStyle w:val="Hyperlink"/>
@@ -5275,7 +5275,7 @@
                 <w:noProof/>
                 <w:webHidden/>
               </w:rPr>
-              <w:instrText xml:space="preserve"> PAGEREF _Toc358907717 \h </w:instrText>
+              <w:instrText xml:space="preserve"> PAGEREF _Toc359935574 \h </w:instrText>
             </w:r>
             <w:r>
               <w:rPr>
@@ -5295,7 +5295,7 @@
                 <w:noProof/>
                 <w:webHidden/>
               </w:rPr>
-              <w:t>52</w:t>
+              <w:t>53</w:t>
             </w:r>
             <w:r>
               <w:rPr>
@@ -5318,7 +5318,7 @@
               <w:lang w:eastAsia="en-AU"/>
             </w:rPr>
           </w:pPr>
-          <w:hyperlink w:anchor="_Toc358907718" w:history="1">
+          <w:hyperlink w:anchor="_Toc359935575" w:history="1">
             <w:r>
               <w:rPr>
                 <w:rStyle w:val="Hyperlink"/>
@@ -5345,7 +5345,7 @@
                 <w:noProof/>
                 <w:webHidden/>
               </w:rPr>
-              <w:instrText xml:space="preserve"> PAGEREF _Toc358907718 \h </w:instrText>
+              <w:instrText xml:space="preserve"> PAGEREF _Toc359935575 \h </w:instrText>
             </w:r>
             <w:r>
               <w:rPr>
@@ -5365,7 +5365,7 @@
                 <w:noProof/>
                 <w:webHidden/>
               </w:rPr>
-              <w:t>53</w:t>
+              <w:t>54</w:t>
             </w:r>
             <w:r>
               <w:rPr>
@@ -5388,7 +5388,7 @@
               <w:lang w:eastAsia="en-AU"/>
             </w:rPr>
           </w:pPr>
-          <w:hyperlink w:anchor="_Toc358907719" w:history="1">
+          <w:hyperlink w:anchor="_Toc359935576" w:history="1">
             <w:r>
               <w:rPr>
                 <w:rStyle w:val="Hyperlink"/>
@@ -5415,7 +5415,7 @@
                 <w:noProof/>
                 <w:webHidden/>
               </w:rPr>
-              <w:instrText xml:space="preserve"> PAGEREF _Toc358907719 \h </w:instrText>
+              <w:instrText xml:space="preserve"> PAGEREF _Toc359935576 \h </w:instrText>
             </w:r>
             <w:r>
               <w:rPr>
@@ -5435,7 +5435,7 @@
                 <w:noProof/>
                 <w:webHidden/>
               </w:rPr>
-              <w:t>55</w:t>
+              <w:t>56</w:t>
             </w:r>
             <w:r>
               <w:rPr>
@@ -5458,7 +5458,7 @@
               <w:lang w:eastAsia="en-AU"/>
             </w:rPr>
           </w:pPr>
-          <w:hyperlink w:anchor="_Toc358907720" w:history="1">
+          <w:hyperlink w:anchor="_Toc359935577" w:history="1">
             <w:r>
               <w:rPr>
                 <w:rStyle w:val="Hyperlink"/>
@@ -5485,7 +5485,7 @@
                 <w:noProof/>
                 <w:webHidden/>
               </w:rPr>
-              <w:instrText xml:space="preserve"> PAGEREF _Toc358907720 \h </w:instrText>
+              <w:instrText xml:space="preserve"> PAGEREF _Toc359935577 \h </w:instrText>
             </w:r>
             <w:r>
               <w:rPr>
@@ -5505,7 +5505,7 @@
                 <w:noProof/>
                 <w:webHidden/>
               </w:rPr>
-              <w:t>55</w:t>
+              <w:t>56</w:t>
             </w:r>
             <w:r>
               <w:rPr>
@@ -5528,7 +5528,7 @@
               <w:lang w:eastAsia="en-AU"/>
             </w:rPr>
           </w:pPr>
-          <w:hyperlink w:anchor="_Toc358907721" w:history="1">
+          <w:hyperlink w:anchor="_Toc359935578" w:history="1">
             <w:r>
               <w:rPr>
                 <w:rStyle w:val="Hyperlink"/>
@@ -5555,7 +5555,7 @@
                 <w:noProof/>
                 <w:webHidden/>
               </w:rPr>
-              <w:instrText xml:space="preserve"> PAGEREF _Toc358907721 \h </w:instrText>
+              <w:instrText xml:space="preserve"> PAGEREF _Toc359935578 \h </w:instrText>
             </w:r>
             <w:r>
               <w:rPr>
@@ -5575,7 +5575,7 @@
                 <w:noProof/>
                 <w:webHidden/>
               </w:rPr>
-              <w:t>61</w:t>
+              <w:t>62</w:t>
             </w:r>
             <w:r>
               <w:rPr>
@@ -5598,7 +5598,7 @@
               <w:lang w:eastAsia="en-AU"/>
             </w:rPr>
           </w:pPr>
-          <w:hyperlink w:anchor="_Toc358907722" w:history="1">
+          <w:hyperlink w:anchor="_Toc359935579" w:history="1">
             <w:r>
               <w:rPr>
                 <w:rStyle w:val="Hyperlink"/>
@@ -5625,7 +5625,7 @@
                 <w:noProof/>
                 <w:webHidden/>
               </w:rPr>
-              <w:instrText xml:space="preserve"> PAGEREF _Toc358907722 \h </w:instrText>
+              <w:instrText xml:space="preserve"> PAGEREF _Toc359935579 \h </w:instrText>
             </w:r>
             <w:r>
               <w:rPr>
@@ -5645,7 +5645,7 @@
                 <w:noProof/>
                 <w:webHidden/>
               </w:rPr>
-              <w:t>61</w:t>
+              <w:t>62</w:t>
             </w:r>
             <w:r>
               <w:rPr>
@@ -5668,7 +5668,7 @@
               <w:lang w:eastAsia="en-AU"/>
             </w:rPr>
           </w:pPr>
-          <w:hyperlink w:anchor="_Toc358907723" w:history="1">
+          <w:hyperlink w:anchor="_Toc359935580" w:history="1">
             <w:r>
               <w:rPr>
                 <w:rStyle w:val="Hyperlink"/>
@@ -5695,7 +5695,7 @@
                 <w:noProof/>
                 <w:webHidden/>
               </w:rPr>
-              <w:instrText xml:space="preserve"> PAGEREF _Toc358907723 \h </w:instrText>
+              <w:instrText xml:space="preserve"> PAGEREF _Toc359935580 \h </w:instrText>
             </w:r>
             <w:r>
               <w:rPr>
@@ -5715,7 +5715,7 @@
                 <w:noProof/>
                 <w:webHidden/>
               </w:rPr>
-              <w:t>64</w:t>
+              <w:t>65</w:t>
             </w:r>
             <w:r>
               <w:rPr>
@@ -5738,7 +5738,7 @@
               <w:lang w:eastAsia="en-AU"/>
             </w:rPr>
           </w:pPr>
-          <w:hyperlink w:anchor="_Toc358907724" w:history="1">
+          <w:hyperlink w:anchor="_Toc359935581" w:history="1">
             <w:r>
               <w:rPr>
                 <w:rStyle w:val="Hyperlink"/>
@@ -5765,7 +5765,7 @@
                 <w:noProof/>
                 <w:webHidden/>
               </w:rPr>
-              <w:instrText xml:space="preserve"> PAGEREF _Toc358907724 \h </w:instrText>
+              <w:instrText xml:space="preserve"> PAGEREF _Toc359935581 \h </w:instrText>
             </w:r>
             <w:r>
               <w:rPr>
@@ -5785,7 +5785,7 @@
                 <w:noProof/>
                 <w:webHidden/>
               </w:rPr>
-              <w:t>64</w:t>
+              <w:t>65</w:t>
             </w:r>
             <w:r>
               <w:rPr>
@@ -5819,7 +5819,7 @@
         <w:pStyle w:val="Heading1"/>
       </w:pPr>
       <w:bookmarkStart w:id="0" w:name="_Ref342384189"/>
-      <w:bookmarkStart w:id="1" w:name="_Toc358907647"/>
+      <w:bookmarkStart w:id="1" w:name="_Toc359935504"/>
       <w:r>
         <w:lastRenderedPageBreak/>
         <w:t>Introduction</w:t>
@@ -5873,7 +5873,7 @@
       <w:pPr>
         <w:pStyle w:val="Heading2"/>
       </w:pPr>
-      <w:bookmarkStart w:id="2" w:name="_Toc358907648"/>
+      <w:bookmarkStart w:id="2" w:name="_Toc359935505"/>
       <w:r>
         <w:t>License</w:t>
       </w:r>
@@ -5902,7 +5902,7 @@
       <w:pPr>
         <w:pStyle w:val="Heading1"/>
       </w:pPr>
-      <w:bookmarkStart w:id="3" w:name="_Toc358907649"/>
+      <w:bookmarkStart w:id="3" w:name="_Toc359935506"/>
       <w:r>
         <w:t>Overview</w:t>
       </w:r>
@@ -5952,7 +5952,7 @@
       <w:pPr>
         <w:pStyle w:val="Heading2"/>
       </w:pPr>
-      <w:bookmarkStart w:id="4" w:name="_Toc358907650"/>
+      <w:bookmarkStart w:id="4" w:name="_Toc359935507"/>
       <w:r>
         <w:t>Qt Designer</w:t>
       </w:r>
@@ -5972,7 +5972,7 @@
       <w:pPr>
         <w:pStyle w:val="Heading2"/>
       </w:pPr>
-      <w:bookmarkStart w:id="5" w:name="_Toc358907651"/>
+      <w:bookmarkStart w:id="5" w:name="_Toc359935508"/>
       <w:r>
         <w:t>QEGui</w:t>
       </w:r>
@@ -6051,7 +6051,7 @@
       <w:pPr>
         <w:pStyle w:val="Heading2"/>
       </w:pPr>
-      <w:bookmarkStart w:id="6" w:name="_Toc358907652"/>
+      <w:bookmarkStart w:id="6" w:name="_Toc359935509"/>
       <w:r>
         <w:t>QE widgets</w:t>
       </w:r>
@@ -6116,7 +6116,7 @@
         <w:pStyle w:val="Heading1"/>
       </w:pPr>
       <w:bookmarkStart w:id="7" w:name="_Ref342384618"/>
-      <w:bookmarkStart w:id="8" w:name="_Toc358907653"/>
+      <w:bookmarkStart w:id="8" w:name="_Toc359935510"/>
       <w:r>
         <w:t>QEGui</w:t>
       </w:r>
@@ -6127,7 +6127,7 @@
       <w:pPr>
         <w:pStyle w:val="Heading2"/>
       </w:pPr>
-      <w:bookmarkStart w:id="9" w:name="_Toc358907654"/>
+      <w:bookmarkStart w:id="9" w:name="_Toc359935511"/>
       <w:r>
         <w:t>Command format:</w:t>
       </w:r>
@@ -6972,7 +6972,7 @@
         <w:pStyle w:val="Heading2"/>
       </w:pPr>
       <w:bookmarkStart w:id="10" w:name="_Ref342384171"/>
-      <w:bookmarkStart w:id="11" w:name="_Toc358907655"/>
+      <w:bookmarkStart w:id="11" w:name="_Toc359935512"/>
       <w:r>
         <w:t>File location rules</w:t>
       </w:r>
@@ -7094,7 +7094,7 @@
       <w:pPr>
         <w:pStyle w:val="Heading2"/>
       </w:pPr>
-      <w:bookmarkStart w:id="12" w:name="_Toc358907656"/>
+      <w:bookmarkStart w:id="12" w:name="_Toc359935513"/>
       <w:r>
         <w:t>Saving and restoring configurations</w:t>
       </w:r>
@@ -7173,7 +7173,7 @@
       <w:pPr>
         <w:pStyle w:val="Heading2"/>
       </w:pPr>
-      <w:bookmarkStart w:id="13" w:name="_Toc358907657"/>
+      <w:bookmarkStart w:id="13" w:name="_Toc359935514"/>
       <w:r>
         <w:t>Opening GUIs</w:t>
       </w:r>
@@ -7271,7 +7271,7 @@
         <w:rPr>
           <w:noProof/>
         </w:rPr>
-        <w:t>35</w:t>
+        <w:t>36</w:t>
       </w:r>
       <w:r>
         <w:fldChar w:fldCharType="end"/>
@@ -7284,7 +7284,7 @@
       <w:pPr>
         <w:pStyle w:val="Heading2"/>
       </w:pPr>
-      <w:bookmarkStart w:id="14" w:name="_Toc358907658"/>
+      <w:bookmarkStart w:id="14" w:name="_Toc359935515"/>
       <w:r>
         <w:lastRenderedPageBreak/>
         <w:t>Editing GUIs</w:t>
@@ -7456,7 +7456,7 @@
       <w:pPr>
         <w:pStyle w:val="Heading1"/>
       </w:pPr>
-      <w:bookmarkStart w:id="15" w:name="_Toc358907659"/>
+      <w:bookmarkStart w:id="15" w:name="_Toc359935516"/>
       <w:r>
         <w:t>Tricks and tips</w:t>
       </w:r>
@@ -7469,7 +7469,7 @@
       <w:pPr>
         <w:pStyle w:val="Heading2"/>
       </w:pPr>
-      <w:bookmarkStart w:id="16" w:name="_Toc358907660"/>
+      <w:bookmarkStart w:id="16" w:name="_Toc359935517"/>
       <w:r>
         <w:t xml:space="preserve">GUI </w:t>
       </w:r>
@@ -7589,18 +7589,18 @@
       </w:pPr>
       <w:bookmarkStart w:id="18" w:name="_Ref345412022"/>
       <w:bookmarkStart w:id="19" w:name="_Ref345412034"/>
-      <w:bookmarkStart w:id="20" w:name="_Toc358907661"/>
-      <w:bookmarkStart w:id="21" w:name="_Ref345403872"/>
-      <w:bookmarkStart w:id="22" w:name="_Ref345403876"/>
-      <w:bookmarkStart w:id="23" w:name="_Ref345403920"/>
-      <w:bookmarkStart w:id="24" w:name="_Ref345403929"/>
+      <w:bookmarkStart w:id="20" w:name="_Ref345403872"/>
+      <w:bookmarkStart w:id="21" w:name="_Ref345403876"/>
+      <w:bookmarkStart w:id="22" w:name="_Ref345403920"/>
+      <w:bookmarkStart w:id="23" w:name="_Ref345403929"/>
+      <w:bookmarkStart w:id="24" w:name="_Toc359935518"/>
       <w:r>
         <w:lastRenderedPageBreak/>
         <w:t>User levels</w:t>
       </w:r>
       <w:bookmarkEnd w:id="18"/>
       <w:bookmarkEnd w:id="19"/>
-      <w:bookmarkEnd w:id="20"/>
+      <w:bookmarkEnd w:id="24"/>
     </w:p>
     <w:p>
       <w:r>
@@ -7978,15 +7978,15 @@
         <w:pStyle w:val="Heading2"/>
       </w:pPr>
       <w:bookmarkStart w:id="29" w:name="_Ref353462769"/>
-      <w:bookmarkStart w:id="30" w:name="_Toc358907662"/>
+      <w:bookmarkStart w:id="30" w:name="_Toc359935519"/>
       <w:r>
         <w:lastRenderedPageBreak/>
         <w:t>Logging</w:t>
       </w:r>
+      <w:bookmarkEnd w:id="20"/>
       <w:bookmarkEnd w:id="21"/>
       <w:bookmarkEnd w:id="22"/>
       <w:bookmarkEnd w:id="23"/>
-      <w:bookmarkEnd w:id="24"/>
       <w:bookmarkEnd w:id="27"/>
       <w:bookmarkEnd w:id="28"/>
       <w:bookmarkEnd w:id="29"/>
@@ -8030,7 +8030,7 @@
         <w:rPr>
           <w:noProof/>
         </w:rPr>
-        <w:t>28</w:t>
+        <w:t>29</w:t>
       </w:r>
       <w:r>
         <w:fldChar w:fldCharType="end"/>
@@ -8671,7 +8671,7 @@
         <w:pStyle w:val="Heading2"/>
       </w:pPr>
       <w:bookmarkStart w:id="34" w:name="_Ref345498802"/>
-      <w:bookmarkStart w:id="35" w:name="_Toc358907663"/>
+      <w:bookmarkStart w:id="35" w:name="_Toc359935520"/>
       <w:r>
         <w:t>Finding files</w:t>
       </w:r>
@@ -8762,7 +8762,7 @@
       <w:pPr>
         <w:pStyle w:val="Heading2"/>
       </w:pPr>
-      <w:bookmarkStart w:id="36" w:name="_Toc358907664"/>
+      <w:bookmarkStart w:id="36" w:name="_Toc359935521"/>
       <w:r>
         <w:t>Sub form file names</w:t>
       </w:r>
@@ -8848,7 +8848,7 @@
       <w:pPr>
         <w:pStyle w:val="Heading2"/>
       </w:pPr>
-      <w:bookmarkStart w:id="37" w:name="_Toc358907665"/>
+      <w:bookmarkStart w:id="37" w:name="_Toc359935522"/>
       <w:r>
         <w:t>Sub form resizing</w:t>
       </w:r>
@@ -8950,7 +8950,7 @@
         <w:rPr>
           <w:noProof/>
         </w:rPr>
-        <w:t>52</w:t>
+        <w:t>53</w:t>
       </w:r>
       <w:r>
         <w:fldChar w:fldCharType="end"/>
@@ -8963,7 +8963,7 @@
       <w:pPr>
         <w:pStyle w:val="Heading2"/>
       </w:pPr>
-      <w:bookmarkStart w:id="38" w:name="_Toc358907666"/>
+      <w:bookmarkStart w:id="38" w:name="_Toc359935523"/>
       <w:r>
         <w:t xml:space="preserve">Ensuring QERadioButton </w:t>
       </w:r>
@@ -9034,7 +9034,7 @@
       </w:pPr>
       <w:bookmarkStart w:id="39" w:name="_Ref357593668"/>
       <w:bookmarkStart w:id="40" w:name="_Ref357593672"/>
-      <w:bookmarkStart w:id="41" w:name="_Toc358907667"/>
+      <w:bookmarkStart w:id="41" w:name="_Toc359935524"/>
       <w:r>
         <w:t>What top level form to use</w:t>
       </w:r>
@@ -9087,7 +9087,7 @@
       <w:pPr>
         <w:pStyle w:val="Heading2"/>
       </w:pPr>
-      <w:bookmarkStart w:id="42" w:name="_Toc358907668"/>
+      <w:bookmarkStart w:id="42" w:name="_Toc359935525"/>
       <w:r>
         <w:t>How does a user interact with an updating QE widget</w:t>
       </w:r>
@@ -9110,7 +9110,7 @@
       <w:pPr>
         <w:pStyle w:val="Heading2"/>
       </w:pPr>
-      <w:bookmarkStart w:id="43" w:name="_Toc358907669"/>
+      <w:bookmarkStart w:id="43" w:name="_Toc359935526"/>
       <w:r>
         <w:t>Widgets disappear when escape is pressed!</w:t>
       </w:r>
@@ -9164,7 +9164,7 @@
       <w:pPr>
         <w:pStyle w:val="Heading1"/>
       </w:pPr>
-      <w:bookmarkStart w:id="44" w:name="_Toc358907670"/>
+      <w:bookmarkStart w:id="44" w:name="_Toc359935527"/>
       <w:r>
         <w:t>QE widgets</w:t>
       </w:r>
@@ -9259,7 +9259,7 @@
       <w:pPr>
         <w:pStyle w:val="Heading2"/>
       </w:pPr>
-      <w:bookmarkStart w:id="45" w:name="_Toc358907671"/>
+      <w:bookmarkStart w:id="45" w:name="_Toc359935528"/>
       <w:r>
         <w:t>Common QE Widget properties</w:t>
       </w:r>
@@ -9274,7 +9274,7 @@
       <w:pPr>
         <w:pStyle w:val="Heading3"/>
       </w:pPr>
-      <w:bookmarkStart w:id="46" w:name="_Toc358907672"/>
+      <w:bookmarkStart w:id="46" w:name="_Toc359935529"/>
       <w:r>
         <w:t>v</w:t>
       </w:r>
@@ -9717,7 +9717,7 @@
       <w:pPr>
         <w:pStyle w:val="Heading3"/>
       </w:pPr>
-      <w:bookmarkStart w:id="50" w:name="_Toc358907673"/>
+      <w:bookmarkStart w:id="50" w:name="_Toc359935530"/>
       <w:r>
         <w:t>variableAsTooltip</w:t>
       </w:r>
@@ -9775,7 +9775,7 @@
       <w:pPr>
         <w:pStyle w:val="Heading3"/>
       </w:pPr>
-      <w:bookmarkStart w:id="51" w:name="_Toc358907674"/>
+      <w:bookmarkStart w:id="51" w:name="_Toc359935531"/>
       <w:r>
         <w:t>s</w:t>
       </w:r>
@@ -9793,7 +9793,7 @@
       <w:pPr>
         <w:pStyle w:val="Heading3"/>
       </w:pPr>
-      <w:bookmarkStart w:id="52" w:name="_Toc358907675"/>
+      <w:bookmarkStart w:id="52" w:name="_Toc359935532"/>
       <w:r>
         <w:t>enabled</w:t>
       </w:r>
@@ -9814,7 +9814,7 @@
       <w:pPr>
         <w:pStyle w:val="Heading3"/>
       </w:pPr>
-      <w:bookmarkStart w:id="53" w:name="_Toc358907676"/>
+      <w:bookmarkStart w:id="53" w:name="_Toc359935533"/>
       <w:r>
         <w:t>allowDrop</w:t>
       </w:r>
@@ -9829,7 +9829,7 @@
       <w:pPr>
         <w:pStyle w:val="Heading3"/>
       </w:pPr>
-      <w:bookmarkStart w:id="54" w:name="_Toc358907677"/>
+      <w:bookmarkStart w:id="54" w:name="_Toc359935534"/>
       <w:r>
         <w:t>visible</w:t>
       </w:r>
@@ -9861,7 +9861,7 @@
       <w:pPr>
         <w:pStyle w:val="Heading3"/>
       </w:pPr>
-      <w:bookmarkStart w:id="55" w:name="_Toc358907678"/>
+      <w:bookmarkStart w:id="55" w:name="_Toc359935535"/>
       <w:r>
         <w:t>messageSourceId</w:t>
       </w:r>
@@ -9936,7 +9936,7 @@
       <w:pPr>
         <w:pStyle w:val="Heading3"/>
       </w:pPr>
-      <w:bookmarkStart w:id="56" w:name="_Toc358907679"/>
+      <w:bookmarkStart w:id="56" w:name="_Toc359935536"/>
       <w:r>
         <w:t>userLevelUserStyle</w:t>
       </w:r>
@@ -10026,7 +10026,7 @@
       <w:pPr>
         <w:pStyle w:val="Heading3"/>
       </w:pPr>
-      <w:bookmarkStart w:id="57" w:name="_Toc358907680"/>
+      <w:bookmarkStart w:id="57" w:name="_Toc359935537"/>
       <w:r>
         <w:t>userLevelVisibility</w:t>
       </w:r>
@@ -10120,7 +10120,7 @@
       <w:pPr>
         <w:pStyle w:val="Heading3"/>
       </w:pPr>
-      <w:bookmarkStart w:id="58" w:name="_Toc358907681"/>
+      <w:bookmarkStart w:id="58" w:name="_Toc359935538"/>
       <w:r>
         <w:t>userLevelEnabled</w:t>
       </w:r>
@@ -10237,7 +10237,7 @@
       <w:bookmarkStart w:id="59" w:name="_Ref350245166"/>
       <w:bookmarkStart w:id="60" w:name="_Ref350245215"/>
       <w:bookmarkStart w:id="61" w:name="_Ref350245314"/>
-      <w:bookmarkStart w:id="62" w:name="_Toc358907682"/>
+      <w:bookmarkStart w:id="62" w:name="_Toc359935539"/>
       <w:r>
         <w:t>displayAlarmState</w:t>
       </w:r>
@@ -10262,7 +10262,7 @@
       </w:pPr>
       <w:bookmarkStart w:id="63" w:name="_Ref351544701"/>
       <w:bookmarkStart w:id="64" w:name="_Ref351544704"/>
-      <w:bookmarkStart w:id="65" w:name="_Toc358907683"/>
+      <w:bookmarkStart w:id="65" w:name="_Toc359935540"/>
       <w:r>
         <w:t>String formatting properties</w:t>
       </w:r>
@@ -10290,7 +10290,7 @@
       <w:pPr>
         <w:pStyle w:val="Heading3"/>
       </w:pPr>
-      <w:bookmarkStart w:id="66" w:name="_Toc358907684"/>
+      <w:bookmarkStart w:id="66" w:name="_Toc359935541"/>
       <w:r>
         <w:t>precision</w:t>
       </w:r>
@@ -10310,7 +10310,7 @@
       <w:pPr>
         <w:pStyle w:val="Heading3"/>
       </w:pPr>
-      <w:bookmarkStart w:id="67" w:name="_Toc358907685"/>
+      <w:bookmarkStart w:id="67" w:name="_Toc359935542"/>
       <w:r>
         <w:t>useDbPrecision</w:t>
       </w:r>
@@ -10330,7 +10330,7 @@
       <w:pPr>
         <w:pStyle w:val="Heading3"/>
       </w:pPr>
-      <w:bookmarkStart w:id="68" w:name="_Toc358907686"/>
+      <w:bookmarkStart w:id="68" w:name="_Toc359935543"/>
       <w:r>
         <w:t>leadingZero</w:t>
       </w:r>
@@ -10345,7 +10345,7 @@
       <w:pPr>
         <w:pStyle w:val="Heading3"/>
       </w:pPr>
-      <w:bookmarkStart w:id="69" w:name="_Toc358907687"/>
+      <w:bookmarkStart w:id="69" w:name="_Toc359935544"/>
       <w:r>
         <w:lastRenderedPageBreak/>
         <w:t>trailingZeros</w:t>
@@ -10361,7 +10361,7 @@
       <w:pPr>
         <w:pStyle w:val="Heading3"/>
       </w:pPr>
-      <w:bookmarkStart w:id="70" w:name="_Toc358907688"/>
+      <w:bookmarkStart w:id="70" w:name="_Toc359935545"/>
       <w:r>
         <w:t>addUnits</w:t>
       </w:r>
@@ -10377,7 +10377,7 @@
         <w:pStyle w:val="Heading3"/>
       </w:pPr>
       <w:bookmarkStart w:id="71" w:name="_Ref355287407"/>
-      <w:bookmarkStart w:id="72" w:name="_Toc358907689"/>
+      <w:bookmarkStart w:id="72" w:name="_Toc359935546"/>
       <w:r>
         <w:t>localEnumeration</w:t>
       </w:r>
@@ -10743,7 +10743,7 @@
       <w:pPr>
         <w:pStyle w:val="Heading3"/>
       </w:pPr>
-      <w:bookmarkStart w:id="73" w:name="_Toc358907690"/>
+      <w:bookmarkStart w:id="73" w:name="_Toc359935547"/>
       <w:r>
         <w:t>format</w:t>
       </w:r>
@@ -10902,7 +10902,7 @@
       <w:pPr>
         <w:pStyle w:val="Heading3"/>
       </w:pPr>
-      <w:bookmarkStart w:id="74" w:name="_Toc358907691"/>
+      <w:bookmarkStart w:id="74" w:name="_Toc359935548"/>
       <w:r>
         <w:t>radix</w:t>
       </w:r>
@@ -10917,7 +10917,7 @@
       <w:pPr>
         <w:pStyle w:val="Heading3"/>
       </w:pPr>
-      <w:bookmarkStart w:id="75" w:name="_Toc358907692"/>
+      <w:bookmarkStart w:id="75" w:name="_Toc359935549"/>
       <w:r>
         <w:t>notation</w:t>
       </w:r>
@@ -11002,7 +11002,7 @@
       <w:pPr>
         <w:pStyle w:val="Heading3"/>
       </w:pPr>
-      <w:bookmarkStart w:id="76" w:name="_Toc358907693"/>
+      <w:bookmarkStart w:id="76" w:name="_Toc359935550"/>
       <w:r>
         <w:t>arrayAction</w:t>
       </w:r>
@@ -11086,7 +11086,7 @@
       <w:pPr>
         <w:pStyle w:val="Heading3"/>
       </w:pPr>
-      <w:bookmarkStart w:id="77" w:name="_Toc358907694"/>
+      <w:bookmarkStart w:id="77" w:name="_Toc359935551"/>
       <w:r>
         <w:t>arrayIndex</w:t>
       </w:r>
@@ -11119,7 +11119,7 @@
       <w:pPr>
         <w:pStyle w:val="Heading2"/>
       </w:pPr>
-      <w:bookmarkStart w:id="78" w:name="_Toc358907695"/>
+      <w:bookmarkStart w:id="78" w:name="_Toc359935552"/>
       <w:r>
         <w:t>QEArchiveStatus</w:t>
       </w:r>
@@ -11254,7 +11254,7 @@
       <w:pPr>
         <w:pStyle w:val="Heading2"/>
       </w:pPr>
-      <w:bookmarkStart w:id="79" w:name="_Toc358907696"/>
+      <w:bookmarkStart w:id="79" w:name="_Toc359935553"/>
       <w:r>
         <w:t xml:space="preserve">QEAnalogIndicator and </w:t>
       </w:r>
@@ -11429,7 +11429,7 @@
       <w:pPr>
         <w:pStyle w:val="Heading2"/>
       </w:pPr>
-      <w:bookmarkStart w:id="80" w:name="_Toc358907697"/>
+      <w:bookmarkStart w:id="80" w:name="_Toc359935554"/>
       <w:r>
         <w:t xml:space="preserve">QBitStatus and </w:t>
       </w:r>
@@ -11515,7 +11515,7 @@
       <w:pPr>
         <w:pStyle w:val="Heading2"/>
       </w:pPr>
-      <w:bookmarkStart w:id="81" w:name="_Toc358907698"/>
+      <w:bookmarkStart w:id="81" w:name="_Toc359935555"/>
       <w:r>
         <w:t>QEConfiguredLayout</w:t>
       </w:r>
@@ -11540,7 +11540,7 @@
       <w:pPr>
         <w:pStyle w:val="Heading2"/>
       </w:pPr>
-      <w:bookmarkStart w:id="82" w:name="_Toc358907699"/>
+      <w:bookmarkStart w:id="82" w:name="_Toc359935556"/>
       <w:r>
         <w:t>QEFileBrowser</w:t>
       </w:r>
@@ -11555,7 +11555,7 @@
       <w:pPr>
         <w:pStyle w:val="Heading2"/>
       </w:pPr>
-      <w:bookmarkStart w:id="83" w:name="_Toc358907700"/>
+      <w:bookmarkStart w:id="83" w:name="_Toc359935557"/>
       <w:r>
         <w:t>QELabel</w:t>
       </w:r>
@@ -11992,7 +11992,7 @@
       </w:pPr>
       <w:bookmarkStart w:id="84" w:name="_Ref356249717"/>
       <w:bookmarkStart w:id="85" w:name="_Ref356249720"/>
-      <w:bookmarkStart w:id="86" w:name="_Toc358907701"/>
+      <w:bookmarkStart w:id="86" w:name="_Toc359935558"/>
       <w:r>
         <w:t>QELogin</w:t>
       </w:r>
@@ -12002,7 +12002,13 @@
     </w:p>
     <w:p>
       <w:r>
-        <w:t>The QELogin widget allows a user to select one of three user levels: ‘user’, ‘scientist’, and ‘engineer’. Many QE widgets can be set to use the current user level to control if the widget is enabled, visible, or if a particular style string is applied. Refer to ‘</w:t>
+        <w:t xml:space="preserve">The QELogin widget allows a user to select one of three user levels: ‘user’, ‘scientist’, and ‘engineer’. </w:t>
+      </w:r>
+      <w:r>
+        <w:t xml:space="preserve">Most </w:t>
+      </w:r>
+      <w:r>
+        <w:t>QE widgets can be set to use the current user level to control if the widget is enabled, visible, or if a particular style string is applied. Refer to ‘</w:t>
       </w:r>
       <w:r>
         <w:fldChar w:fldCharType="begin"/>
@@ -12041,7 +12047,14 @@
         <w:fldChar w:fldCharType="end"/>
       </w:r>
       <w:r>
-        <w:t>) for details on how user levels can control access to GUI components.</w:t>
+        <w:t xml:space="preserve">) for details on how user levels </w:t>
+      </w:r>
+      <w:r>
+        <w:lastRenderedPageBreak/>
+        <w:t>can control access to GUI components.</w:t>
+      </w:r>
+      <w:r>
+        <w:t xml:space="preserve"> The QELogin widget can be dropped into any QUI form, but provides some features that allow it to be effectively used as the basis for a user level dialog box.</w:t>
       </w:r>
     </w:p>
     <w:p>
@@ -12053,12 +12066,11 @@
           <w:noProof/>
           <w:lang w:eastAsia="en-AU"/>
         </w:rPr>
-        <w:lastRenderedPageBreak/>
         <w:drawing>
           <wp:inline distT="0" distB="0" distL="0" distR="0">
-            <wp:extent cx="2740053" cy="2289247"/>
-            <wp:effectExtent l="19050" t="0" r="3147" b="0"/>
-            <wp:docPr id="45" name="Picture 44" descr="UserLevelExample.png"/>
+            <wp:extent cx="1717482" cy="2160702"/>
+            <wp:effectExtent l="0" t="0" r="0" b="0"/>
+            <wp:docPr id="47" name="Picture 46" descr="QELoginExampleQEGuiLogin.png"/>
             <wp:cNvGraphicFramePr>
               <a:graphicFrameLocks xmlns:a="http://schemas.openxmlformats.org/drawingml/2006/main" noChangeAspect="1"/>
             </wp:cNvGraphicFramePr>
@@ -12066,11 +12078,11 @@
               <a:graphicData uri="http://schemas.openxmlformats.org/drawingml/2006/picture">
                 <pic:pic xmlns:pic="http://schemas.openxmlformats.org/drawingml/2006/picture">
                   <pic:nvPicPr>
-                    <pic:cNvPr id="0" name="UserLevelExample.png"/>
+                    <pic:cNvPr id="0" name="QELoginExampleQEGuiLogin.png"/>
                     <pic:cNvPicPr/>
                   </pic:nvPicPr>
                   <pic:blipFill>
-                    <a:blip r:embed="rId26" cstate="print"/>
+                    <a:blip r:embed="rId26"/>
                     <a:stretch>
                       <a:fillRect/>
                     </a:stretch>
@@ -12078,7 +12090,7 @@
                   <pic:spPr>
                     <a:xfrm>
                       <a:off x="0" y="0"/>
-                      <a:ext cx="2742328" cy="2291148"/>
+                      <a:ext cx="1720206" cy="2164128"/>
                     </a:xfrm>
                     <a:prstGeom prst="rect">
                       <a:avLst/>
@@ -12095,6 +12107,7 @@
       <w:pPr>
         <w:pStyle w:val="Caption"/>
       </w:pPr>
+      <w:bookmarkStart w:id="87" w:name="_Ref359931599"/>
       <w:r>
         <w:t xml:space="preserve">Figure </w:t>
       </w:r>
@@ -12116,13 +12129,54 @@
       <w:r>
         <w:fldChar w:fldCharType="end"/>
       </w:r>
+      <w:bookmarkEnd w:id="87"/>
       <w:r>
         <w:t xml:space="preserve"> QELogin widget being used to set the user level</w:t>
       </w:r>
-    </w:p>
-    <w:p>
-      <w:r>
-        <w:t xml:space="preserve">The QELogin will use an application wide set of user level passwords which can be set up using the QE framework. The QEGui application uses the QE framework to set passwords. The QEGui application allows these passwords to be set when the ‘Edit’ menu is enabled. If no global passwords have been set using the QE framework the QELogin widget will use its own ‘user’, ‘scientist’, and ‘engineer’ level password properties. Using the QELogin widget password </w:t>
+      <w:r>
+        <w:t xml:space="preserve"> within the QEGui application</w:t>
+      </w:r>
+    </w:p>
+    <w:p>
+      <w:r>
+        <w:t xml:space="preserve">The QEGui application uses a QELogin widget in the ’File -&gt; User Level’ menu option as shown in </w:t>
+      </w:r>
+      <w:r>
+        <w:fldChar w:fldCharType="begin"/>
+      </w:r>
+      <w:r>
+        <w:instrText xml:space="preserve"> REF _Ref359931599 \h </w:instrText>
+      </w:r>
+      <w:r>
+        <w:fldChar w:fldCharType="separate"/>
+      </w:r>
+      <w:r>
+        <w:t xml:space="preserve">Figure </w:t>
+      </w:r>
+      <w:r>
+        <w:rPr>
+          <w:noProof/>
+        </w:rPr>
+        <w:t>15</w:t>
+      </w:r>
+      <w:r>
+        <w:fldChar w:fldCharType="end"/>
+      </w:r>
+      <w:r>
+        <w:t>. Generally, therefore, GUIs presented in QEGui do not need to include a QELogin widget, except perhaps in ‘status only’ mode to indicate the current user level. If not using QEGui, QELogin widgets can be dropped into a GUI form or used programmatically to manage user level.</w:t>
+      </w:r>
+    </w:p>
+    <w:p>
+      <w:r>
+        <w:t>The QELogin widget emits a ‘login’ signal when a user successfully changes the user level. If the QElogin widget is being used within a dialog box, this signal can be connected to the dialog box ‘accept’ slot to close the dialog box.</w:t>
+      </w:r>
+    </w:p>
+    <w:p>
+      <w:r>
+        <w:t>If defined t</w:t>
+      </w:r>
+      <w:r>
+        <w:t xml:space="preserve">he QELogin will use an application wide set of user level passwords which can be set up using the QE framework. The QEGui application uses the QE framework to set passwords. The QEGui application allows these passwords to be set when the ‘Edit’ menu is enabled. If no global passwords have been set using the QE framework the QELogin widget will use its own ‘user’, ‘scientist’, and ‘engineer’ level password properties. Using the QELogin widget password </w:t>
       </w:r>
       <w:r>
         <w:t xml:space="preserve">properties makes sense when the application does not set global passwords through the QE framework, and when there is only one QELogin widget in use. </w:t>
@@ -12132,92 +12186,423 @@
       </w:r>
     </w:p>
     <w:p>
-      <w:pPr>
-        <w:pStyle w:val="Heading2"/>
-      </w:pPr>
-      <w:bookmarkStart w:id="87" w:name="_Ref351548242"/>
-      <w:bookmarkStart w:id="88" w:name="_Ref351548245"/>
-      <w:bookmarkStart w:id="89" w:name="_Toc358907702"/>
-      <w:r>
-        <w:t>QELog</w:t>
-      </w:r>
-      <w:bookmarkEnd w:id="87"/>
-      <w:bookmarkEnd w:id="88"/>
-      <w:bookmarkEnd w:id="89"/>
-    </w:p>
-    <w:p>
-      <w:r>
-        <w:t>The QELog widget provides a destination for messages generated by other QE widgets, or other widgets and applications using the QE framework.</w:t>
-      </w:r>
-      <w:r>
-        <w:t xml:space="preserve"> Messages may be generated due to user actions such as changing user level, data issues such as an invalid variable name, and application errors.</w:t>
-      </w:r>
-    </w:p>
-    <w:p>
-      <w:r>
-        <w:t>The QELog widget receives and displays messages from the QE framework message system. Any application or widget can generate or consume these messages. For example, the QEGui application displays QE messages in its status bar.</w:t>
-      </w:r>
-    </w:p>
-    <w:p>
-      <w:r>
-        <w:t>Refer to</w:t>
+      <w:r>
+        <w:t>The QELogin widget can be used in a ‘status only’ mode which simply displays the current user level.</w:t>
+      </w:r>
+    </w:p>
+    <w:p>
+      <w:r>
+        <w:t xml:space="preserve">When not in </w:t>
+      </w:r>
+      <w:r>
+        <w:t>‘</w:t>
+      </w:r>
+      <w:r>
+        <w:t>status only</w:t>
+      </w:r>
+      <w:r>
+        <w:t>’</w:t>
+      </w:r>
+      <w:r>
+        <w:t xml:space="preserve"> mode the QELogin </w:t>
+      </w:r>
+      <w:r>
+        <w:t xml:space="preserve">provides controls for a user to change the user level. The QEWidget </w:t>
+      </w:r>
+      <w:r>
+        <w:t>widget operates in ‘compact mode’ by default where the ‘Login’ button must be pressed to open a dialog box presenting all the user level selection fields.</w:t>
       </w:r>
       <w:r>
         <w:t xml:space="preserve"> </w:t>
       </w:r>
       <w:r>
-        <w:t>‘</w:t>
-      </w:r>
+        <w:t>When not in ‘compact mode’ the QELogin widget presents all the user level selection fields.</w:t>
+      </w:r>
+    </w:p>
+    <w:p>
       <w:r>
         <w:fldChar w:fldCharType="begin"/>
       </w:r>
       <w:r>
-        <w:instrText xml:space="preserve"> REF _Ref353462769 \h </w:instrText>
+        <w:instrText xml:space="preserve"> REF _Ref359934941 \h </w:instrText>
       </w:r>
       <w:r>
         <w:fldChar w:fldCharType="separate"/>
       </w:r>
       <w:r>
-        <w:t>Logging</w:t>
+        <w:t xml:space="preserve">Figure </w:t>
+      </w:r>
+      <w:r>
+        <w:rPr>
+          <w:noProof/>
+        </w:rPr>
+        <w:t>16</w:t>
       </w:r>
       <w:r>
         <w:fldChar w:fldCharType="end"/>
       </w:r>
       <w:r>
-        <w:t xml:space="preserve">’ (page </w:t>
-      </w:r>
-      <w:r>
-        <w:fldChar w:fldCharType="begin"/>
-      </w:r>
-      <w:r>
-        <w:instrText xml:space="preserve"> PAGEREF _Ref345412535 \h </w:instrText>
-      </w:r>
-      <w:r>
-        <w:fldChar w:fldCharType="separate"/>
-      </w:r>
-      <w:r>
-        <w:rPr>
-          <w:noProof/>
-        </w:rPr>
-        <w:t>12</w:t>
-      </w:r>
-      <w:r>
-        <w:fldChar w:fldCharType="end"/>
-      </w:r>
-      <w:r>
-        <w:t>) for a more general discussion on how the QELog widget is used as part of the QE framework message logging system.</w:t>
-      </w:r>
-    </w:p>
-    <w:p>
-      <w:pPr>
-        <w:keepNext/>
-      </w:pPr>
+        <w:t xml:space="preserve"> shows several versions of the same GUI containing a QELogin widget. The QELogin widget in the first is in ‘status only’ mode, the other two have controls for the user to change the user level </w:t>
+      </w:r>
+      <w:r>
+        <w:lastRenderedPageBreak/>
+        <w:t>with the second in ‘compact mode’ (the default). (Note, the user level is also different in each example causing other elements of the GUI to be displayed or enabled.)</w:t>
+      </w:r>
+    </w:p>
+    <w:p>
+      <w:r>
+        <w:t xml:space="preserve">The QELogin widget has a ‘Logout’ button that will return the user level to what it was before logging in to a new level. Note, </w:t>
+      </w:r>
+      <w:r>
+        <w:t>a previous level history is kept for each QELogin widget, so if multiple QELogin are presented to the user each will have its own history.</w:t>
+      </w:r>
+    </w:p>
+    <w:p>
       <w:r>
         <w:rPr>
           <w:noProof/>
           <w:lang w:eastAsia="en-AU"/>
         </w:rPr>
+        <w:drawing>
+          <wp:inline distT="0" distB="0" distL="0" distR="0">
+            <wp:extent cx="1717482" cy="1607651"/>
+            <wp:effectExtent l="0" t="0" r="0" b="0"/>
+            <wp:docPr id="53" name="Picture 51" descr="QELoginExample1.png"/>
+            <wp:cNvGraphicFramePr>
+              <a:graphicFrameLocks xmlns:a="http://schemas.openxmlformats.org/drawingml/2006/main" noChangeAspect="1"/>
+            </wp:cNvGraphicFramePr>
+            <a:graphic xmlns:a="http://schemas.openxmlformats.org/drawingml/2006/main">
+              <a:graphicData uri="http://schemas.openxmlformats.org/drawingml/2006/picture">
+                <pic:pic xmlns:pic="http://schemas.openxmlformats.org/drawingml/2006/picture">
+                  <pic:nvPicPr>
+                    <pic:cNvPr id="0" name="QELoginExample1.png"/>
+                    <pic:cNvPicPr/>
+                  </pic:nvPicPr>
+                  <pic:blipFill>
+                    <a:blip r:embed="rId27"/>
+                    <a:stretch>
+                      <a:fillRect/>
+                    </a:stretch>
+                  </pic:blipFill>
+                  <pic:spPr>
+                    <a:xfrm>
+                      <a:off x="0" y="0"/>
+                      <a:ext cx="1719727" cy="1609753"/>
+                    </a:xfrm>
+                    <a:prstGeom prst="rect">
+                      <a:avLst/>
+                    </a:prstGeom>
+                  </pic:spPr>
+                </pic:pic>
+              </a:graphicData>
+            </a:graphic>
+          </wp:inline>
+        </w:drawing>
+      </w:r>
+      <w:r>
+        <w:rPr>
+          <w:noProof/>
+          <w:lang w:eastAsia="en-AU"/>
+        </w:rPr>
+        <w:drawing>
+          <wp:inline distT="0" distB="0" distL="0" distR="0">
+            <wp:extent cx="1836752" cy="1608927"/>
+            <wp:effectExtent l="0" t="0" r="0" b="0"/>
+            <wp:docPr id="54" name="Picture 50" descr="QELoginExample3.png"/>
+            <wp:cNvGraphicFramePr>
+              <a:graphicFrameLocks xmlns:a="http://schemas.openxmlformats.org/drawingml/2006/main" noChangeAspect="1"/>
+            </wp:cNvGraphicFramePr>
+            <a:graphic xmlns:a="http://schemas.openxmlformats.org/drawingml/2006/main">
+              <a:graphicData uri="http://schemas.openxmlformats.org/drawingml/2006/picture">
+                <pic:pic xmlns:pic="http://schemas.openxmlformats.org/drawingml/2006/picture">
+                  <pic:nvPicPr>
+                    <pic:cNvPr id="0" name="QELoginExample3.png"/>
+                    <pic:cNvPicPr/>
+                  </pic:nvPicPr>
+                  <pic:blipFill>
+                    <a:blip r:embed="rId28"/>
+                    <a:stretch>
+                      <a:fillRect/>
+                    </a:stretch>
+                  </pic:blipFill>
+                  <pic:spPr>
+                    <a:xfrm>
+                      <a:off x="0" y="0"/>
+                      <a:ext cx="1837048" cy="1609186"/>
+                    </a:xfrm>
+                    <a:prstGeom prst="rect">
+                      <a:avLst/>
+                    </a:prstGeom>
+                  </pic:spPr>
+                </pic:pic>
+              </a:graphicData>
+            </a:graphic>
+          </wp:inline>
+        </w:drawing>
+      </w:r>
+      <w:r>
+        <w:rPr>
+          <w:noProof/>
+          <w:lang w:eastAsia="en-AU"/>
+        </w:rPr>
+        <w:drawing>
+          <wp:inline distT="0" distB="0" distL="0" distR="0">
+            <wp:extent cx="1889825" cy="2568271"/>
+            <wp:effectExtent l="0" t="0" r="0" b="0"/>
+            <wp:docPr id="50" name="Picture 49" descr="QELoginExample2.png"/>
+            <wp:cNvGraphicFramePr>
+              <a:graphicFrameLocks xmlns:a="http://schemas.openxmlformats.org/drawingml/2006/main" noChangeAspect="1"/>
+            </wp:cNvGraphicFramePr>
+            <a:graphic xmlns:a="http://schemas.openxmlformats.org/drawingml/2006/main">
+              <a:graphicData uri="http://schemas.openxmlformats.org/drawingml/2006/picture">
+                <pic:pic xmlns:pic="http://schemas.openxmlformats.org/drawingml/2006/picture">
+                  <pic:nvPicPr>
+                    <pic:cNvPr id="0" name="QELoginExample2.png"/>
+                    <pic:cNvPicPr/>
+                  </pic:nvPicPr>
+                  <pic:blipFill>
+                    <a:blip r:embed="rId29"/>
+                    <a:stretch>
+                      <a:fillRect/>
+                    </a:stretch>
+                  </pic:blipFill>
+                  <pic:spPr>
+                    <a:xfrm>
+                      <a:off x="0" y="0"/>
+                      <a:ext cx="1890833" cy="2569641"/>
+                    </a:xfrm>
+                    <a:prstGeom prst="rect">
+                      <a:avLst/>
+                    </a:prstGeom>
+                  </pic:spPr>
+                </pic:pic>
+              </a:graphicData>
+            </a:graphic>
+          </wp:inline>
+        </w:drawing>
+      </w:r>
+    </w:p>
+    <w:p>
+      <w:pPr>
+        <w:pStyle w:val="Caption"/>
+      </w:pPr>
+      <w:bookmarkStart w:id="88" w:name="_Ref359934941"/>
+      <w:r>
+        <w:t xml:space="preserve">Figure </w:t>
+      </w:r>
+      <w:fldSimple w:instr=" SEQ Figure \* ARABIC ">
+        <w:r>
+          <w:rPr>
+            <w:noProof/>
+          </w:rPr>
+          <w:t>16</w:t>
+        </w:r>
+      </w:fldSimple>
+      <w:bookmarkEnd w:id="88"/>
+      <w:r>
+        <w:t xml:space="preserve"> QELogin widgets in various modes and user levels</w:t>
+      </w:r>
+    </w:p>
+    <w:p>
+      <w:r>
+        <w:t>The QELogin widget is based on a QFrame. In addition t</w:t>
+      </w:r>
+      <w:r>
+        <w:t xml:space="preserve">he </w:t>
+      </w:r>
+      <w:r>
+        <w:t xml:space="preserve">QELogin widget has the </w:t>
+      </w:r>
+      <w:r>
+        <w:t>following propertie</w:t>
+      </w:r>
+      <w:r>
+        <w:t>s:</w:t>
+      </w:r>
+    </w:p>
+    <w:p>
+      <w:pPr>
+        <w:pStyle w:val="ListParagraph"/>
+        <w:numPr>
+          <w:ilvl w:val="0"/>
+          <w:numId w:val="7"/>
+        </w:numPr>
+      </w:pPr>
+      <w:r>
+        <w:rPr>
+          <w:b/>
+        </w:rPr>
+        <w:t>statusOnly</w:t>
+      </w:r>
+      <w:r>
+        <w:rPr>
+          <w:b/>
+        </w:rPr>
+        <w:br/>
+      </w:r>
+      <w:r>
+        <w:t>If set, the current user level only is presented. No controls will be shown to the user.</w:t>
+      </w:r>
+    </w:p>
+    <w:p>
+      <w:pPr>
+        <w:pStyle w:val="ListParagraph"/>
+        <w:numPr>
+          <w:ilvl w:val="0"/>
+          <w:numId w:val="7"/>
+        </w:numPr>
+      </w:pPr>
+      <w:r>
+        <w:rPr>
+          <w:b/>
+        </w:rPr>
+        <w:t>compactStyle</w:t>
+      </w:r>
+      <w:r>
+        <w:rPr>
+          <w:b/>
+        </w:rPr>
+        <w:br/>
+      </w:r>
+      <w:r>
+        <w:t xml:space="preserve">If </w:t>
+      </w:r>
+      <w:r>
+        <w:t xml:space="preserve">set, </w:t>
+      </w:r>
+      <w:r>
+        <w:t xml:space="preserve">and not in ‘status only’ mode, </w:t>
+      </w:r>
+      <w:r>
+        <w:t>the controls will consist of only a ‘Login’ button and a ‘Logout’ button. Pressing the ‘Login’ button will display a dialog box with all the controls required for changing the user level.</w:t>
+      </w:r>
+    </w:p>
+    <w:p>
+      <w:pPr>
+        <w:pStyle w:val="ListParagraph"/>
+        <w:numPr>
+          <w:ilvl w:val="0"/>
+          <w:numId w:val="7"/>
+        </w:numPr>
+      </w:pPr>
+      <w:r>
+        <w:rPr>
+          <w:b/>
+        </w:rPr>
+        <w:t>userPassword</w:t>
+      </w:r>
+      <w:r>
+        <w:rPr>
+          <w:b/>
+        </w:rPr>
+        <w:t>, scientistPassword, engineeringPassword</w:t>
+      </w:r>
+      <w:r>
+        <w:rPr>
+          <w:b/>
+        </w:rPr>
+        <w:br/>
+      </w:r>
+      <w:r>
+        <w:t>The</w:t>
+      </w:r>
+      <w:r>
+        <w:t>se</w:t>
+      </w:r>
+      <w:r>
+        <w:t xml:space="preserve"> password</w:t>
+      </w:r>
+      <w:r>
+        <w:t>s, if present, must be entered to change to the appropriate user level. These passwords are ignored if the QE framework has been used by the application to set up application wide passwords. The QEGui application is an example where application wide passwords can be set.</w:t>
+      </w:r>
+    </w:p>
+    <w:p>
+      <w:pPr>
+        <w:pStyle w:val="Heading2"/>
+      </w:pPr>
+      <w:bookmarkStart w:id="89" w:name="_Ref351548242"/>
+      <w:bookmarkStart w:id="90" w:name="_Ref351548245"/>
+      <w:bookmarkStart w:id="91" w:name="_Toc359935559"/>
+      <w:r>
+        <w:t>QELog</w:t>
+      </w:r>
+      <w:bookmarkEnd w:id="89"/>
+      <w:bookmarkEnd w:id="90"/>
+      <w:bookmarkEnd w:id="91"/>
+    </w:p>
+    <w:p>
+      <w:r>
+        <w:t>The QELog widget provides a destination for messages generated by other QE widgets, or other widgets and applications using the QE framework.</w:t>
+      </w:r>
+      <w:r>
+        <w:t xml:space="preserve"> Messages may be generated due to user actions such as changing user level, data issues such as an invalid variable name, and application errors.</w:t>
+      </w:r>
+    </w:p>
+    <w:p>
+      <w:r>
         <w:lastRenderedPageBreak/>
+        <w:t>The QELog widget receives and displays messages from the QE framework message system. Any application or widget can generate or consume these messages. For example, the QEGui application displays QE messages in its status bar.</w:t>
+      </w:r>
+    </w:p>
+    <w:p>
+      <w:r>
+        <w:t>Refer to</w:t>
+      </w:r>
+      <w:r>
+        <w:t xml:space="preserve"> </w:t>
+      </w:r>
+      <w:r>
+        <w:t>‘</w:t>
+      </w:r>
+      <w:r>
+        <w:fldChar w:fldCharType="begin"/>
+      </w:r>
+      <w:r>
+        <w:instrText xml:space="preserve"> REF _Ref353462769 \h </w:instrText>
+      </w:r>
+      <w:r>
+        <w:fldChar w:fldCharType="separate"/>
+      </w:r>
+      <w:r>
+        <w:t>Logging</w:t>
+      </w:r>
+      <w:r>
+        <w:fldChar w:fldCharType="end"/>
+      </w:r>
+      <w:r>
+        <w:t xml:space="preserve">’ (page </w:t>
+      </w:r>
+      <w:r>
+        <w:fldChar w:fldCharType="begin"/>
+      </w:r>
+      <w:r>
+        <w:instrText xml:space="preserve"> PAGEREF _Ref345412535 \h </w:instrText>
+      </w:r>
+      <w:r>
+        <w:fldChar w:fldCharType="separate"/>
+      </w:r>
+      <w:r>
+        <w:rPr>
+          <w:noProof/>
+        </w:rPr>
+        <w:t>12</w:t>
+      </w:r>
+      <w:r>
+        <w:fldChar w:fldCharType="end"/>
+      </w:r>
+      <w:r>
+        <w:t>) for a more general discussion on how the QELog widget is used as part of the QE framework message logging system.</w:t>
+      </w:r>
+    </w:p>
+    <w:p>
+      <w:pPr>
+        <w:keepNext/>
+      </w:pPr>
+      <w:r>
+        <w:rPr>
+          <w:noProof/>
+          <w:lang w:eastAsia="en-AU"/>
+        </w:rPr>
         <w:drawing>
           <wp:inline distT="0" distB="0" distL="0" distR="0">
             <wp:extent cx="4545516" cy="1545052"/>
@@ -12234,7 +12619,7 @@
                     <pic:cNvPicPr/>
                   </pic:nvPicPr>
                   <pic:blipFill>
-                    <a:blip r:embed="rId27" cstate="print"/>
+                    <a:blip r:embed="rId30" cstate="print"/>
                     <a:stretch>
                       <a:fillRect/>
                     </a:stretch>
@@ -12267,7 +12652,7 @@
           <w:rPr>
             <w:noProof/>
           </w:rPr>
-          <w:t>16</w:t>
+          <w:t>17</w:t>
         </w:r>
       </w:fldSimple>
       <w:r>
@@ -12412,6 +12797,7 @@
         <w:rPr>
           <w:b/>
         </w:rPr>
+        <w:lastRenderedPageBreak/>
         <w:t>Form</w:t>
       </w:r>
       <w:r>
@@ -12481,7 +12867,6 @@
         <w:rPr>
           <w:b/>
         </w:rPr>
-        <w:lastRenderedPageBreak/>
         <w:t xml:space="preserve">Any </w:t>
       </w:r>
       <w:r>
@@ -12569,11 +12954,11 @@
       <w:pPr>
         <w:pStyle w:val="Heading2"/>
       </w:pPr>
-      <w:bookmarkStart w:id="90" w:name="_Toc358907703"/>
+      <w:bookmarkStart w:id="92" w:name="_Toc359935560"/>
       <w:r>
         <w:t>QEPvProperties</w:t>
       </w:r>
-      <w:bookmarkEnd w:id="90"/>
+      <w:bookmarkEnd w:id="92"/>
     </w:p>
     <w:p>
       <w:r>
@@ -12584,11 +12969,11 @@
       <w:pPr>
         <w:pStyle w:val="Heading2"/>
       </w:pPr>
-      <w:bookmarkStart w:id="91" w:name="_Toc358907704"/>
+      <w:bookmarkStart w:id="93" w:name="_Toc359935561"/>
       <w:r>
         <w:t>QERecipe</w:t>
       </w:r>
-      <w:bookmarkEnd w:id="91"/>
+      <w:bookmarkEnd w:id="93"/>
     </w:p>
     <w:p>
       <w:r>
@@ -12599,11 +12984,11 @@
       <w:pPr>
         <w:pStyle w:val="Heading2"/>
       </w:pPr>
-      <w:bookmarkStart w:id="92" w:name="_Toc358907705"/>
+      <w:bookmarkStart w:id="94" w:name="_Toc359935562"/>
       <w:r>
         <w:t>QEScript</w:t>
       </w:r>
-      <w:bookmarkEnd w:id="92"/>
+      <w:bookmarkEnd w:id="94"/>
     </w:p>
     <w:p>
       <w:r>
@@ -12614,11 +12999,11 @@
       <w:pPr>
         <w:pStyle w:val="Heading2"/>
       </w:pPr>
-      <w:bookmarkStart w:id="93" w:name="_Toc358907706"/>
+      <w:bookmarkStart w:id="95" w:name="_Toc359935563"/>
       <w:r>
         <w:t>QEStripChart</w:t>
       </w:r>
-      <w:bookmarkEnd w:id="93"/>
+      <w:bookmarkEnd w:id="95"/>
     </w:p>
     <w:p>
       <w:r>
@@ -12629,11 +13014,11 @@
       <w:pPr>
         <w:pStyle w:val="Heading2"/>
       </w:pPr>
-      <w:bookmarkStart w:id="94" w:name="_Toc358907707"/>
+      <w:bookmarkStart w:id="96" w:name="_Toc359935564"/>
       <w:r>
         <w:t>QEPeriodic</w:t>
       </w:r>
-      <w:bookmarkEnd w:id="94"/>
+      <w:bookmarkEnd w:id="96"/>
     </w:p>
     <w:p>
       <w:r>
@@ -12644,11 +13029,11 @@
       <w:pPr>
         <w:pStyle w:val="Heading2"/>
       </w:pPr>
-      <w:bookmarkStart w:id="95" w:name="_Toc358907708"/>
+      <w:bookmarkStart w:id="97" w:name="_Toc359935565"/>
       <w:r>
         <w:t>QESubstitutedLabel</w:t>
       </w:r>
-      <w:bookmarkEnd w:id="95"/>
+      <w:bookmarkEnd w:id="97"/>
     </w:p>
     <w:p>
       <w:r>
@@ -12664,7 +13049,11 @@
         <w:t xml:space="preserve">is typically </w:t>
       </w:r>
       <w:r>
-        <w:t>used in a form to produce varying text depending on the macro substitutions used on the form. For example, a form may include a QESubstitutedLabel with the text ‘Pump $(NUM)’ as a title. If the macro substitutions applied to one instance of the form include ‘NUM=1’ and ‘NUM=2’ for another, the form title labels will be ‘Pump 1’ and ‘Pump 2’ respectively.</w:t>
+        <w:t xml:space="preserve">used in a form to produce varying text depending on the macro substitutions used on the form. For example, a form may include a QESubstitutedLabel with the text ‘Pump $(NUM)’ as a title. If the macro substitutions applied to one instance of the form include ‘NUM=1’ and ‘NUM=2’ for another, the form title labels will be ‘Pump 1’ </w:t>
+      </w:r>
+      <w:r>
+        <w:lastRenderedPageBreak/>
+        <w:t>and ‘Pump 2’ respectively.</w:t>
       </w:r>
       <w:r>
         <w:t xml:space="preserve"> Another example of using a QESubstitutedLabel to vary a title in multiple instances of a sub form is shown in </w:t>
@@ -12685,7 +13074,7 @@
         <w:rPr>
           <w:noProof/>
         </w:rPr>
-        <w:t>17</w:t>
+        <w:t>18</w:t>
       </w:r>
       <w:r>
         <w:fldChar w:fldCharType="end"/>
@@ -12697,7 +13086,6 @@
           <w:noProof/>
           <w:lang w:eastAsia="en-AU"/>
         </w:rPr>
-        <w:lastRenderedPageBreak/>
         <w:drawing>
           <wp:inline distT="0" distB="0" distL="0" distR="0">
             <wp:extent cx="5731510" cy="3931285"/>
@@ -12714,7 +13102,7 @@
                     <pic:cNvPicPr/>
                   </pic:nvPicPr>
                   <pic:blipFill>
-                    <a:blip r:embed="rId28" cstate="print"/>
+                    <a:blip r:embed="rId31" cstate="print"/>
                     <a:stretch>
                       <a:fillRect/>
                     </a:stretch>
@@ -12739,7 +13127,7 @@
       <w:pPr>
         <w:pStyle w:val="Caption"/>
       </w:pPr>
-      <w:bookmarkStart w:id="96" w:name="_Ref354089037"/>
+      <w:bookmarkStart w:id="98" w:name="_Ref354089037"/>
       <w:r>
         <w:t xml:space="preserve">Figure </w:t>
       </w:r>
@@ -12748,10 +13136,10 @@
           <w:rPr>
             <w:noProof/>
           </w:rPr>
-          <w:t>17</w:t>
+          <w:t>18</w:t>
         </w:r>
       </w:fldSimple>
-      <w:bookmarkEnd w:id="96"/>
+      <w:bookmarkEnd w:id="98"/>
       <w:r>
         <w:t xml:space="preserve"> QESubstitutedLabel used to vary title in sub forms</w:t>
       </w:r>
@@ -12761,13 +13149,13 @@
       <w:pPr>
         <w:pStyle w:val="Heading2"/>
       </w:pPr>
-      <w:bookmarkStart w:id="97" w:name="_Ref353526166"/>
-      <w:bookmarkStart w:id="98" w:name="_Toc358907709"/>
+      <w:bookmarkStart w:id="99" w:name="_Ref353526166"/>
+      <w:bookmarkStart w:id="100" w:name="_Toc359935566"/>
       <w:r>
         <w:t>QELineEdit</w:t>
       </w:r>
-      <w:bookmarkEnd w:id="97"/>
-      <w:bookmarkEnd w:id="98"/>
+      <w:bookmarkEnd w:id="99"/>
+      <w:bookmarkEnd w:id="100"/>
     </w:p>
     <w:p>
       <w:r>
@@ -12798,7 +13186,7 @@
         <w:rPr>
           <w:noProof/>
         </w:rPr>
-        <w:t>18</w:t>
+        <w:t>19</w:t>
       </w:r>
       <w:r>
         <w:fldChar w:fldCharType="end"/>
@@ -12892,7 +13280,7 @@
                     <pic:cNvPicPr/>
                   </pic:nvPicPr>
                   <pic:blipFill>
-                    <a:blip r:embed="rId29" cstate="print"/>
+                    <a:blip r:embed="rId32" cstate="print"/>
                     <a:stretch>
                       <a:fillRect/>
                     </a:stretch>
@@ -12917,8 +13305,8 @@
       <w:pPr>
         <w:pStyle w:val="Caption"/>
       </w:pPr>
-      <w:bookmarkStart w:id="99" w:name="_Ref353462264"/>
-      <w:bookmarkStart w:id="100" w:name="_Ref353462255"/>
+      <w:bookmarkStart w:id="101" w:name="_Ref353462264"/>
+      <w:bookmarkStart w:id="102" w:name="_Ref353462255"/>
       <w:r>
         <w:t xml:space="preserve">Figure </w:t>
       </w:r>
@@ -12927,14 +13315,14 @@
           <w:rPr>
             <w:noProof/>
           </w:rPr>
-          <w:t>18</w:t>
+          <w:t>19</w:t>
         </w:r>
       </w:fldSimple>
-      <w:bookmarkEnd w:id="99"/>
+      <w:bookmarkEnd w:id="101"/>
       <w:r>
         <w:t xml:space="preserve"> QELineEdit example</w:t>
       </w:r>
-      <w:bookmarkEnd w:id="100"/>
+      <w:bookmarkEnd w:id="102"/>
     </w:p>
     <w:p>
       <w:r>
@@ -12968,7 +13356,7 @@
         <w:rPr>
           <w:noProof/>
         </w:rPr>
-        <w:t>19</w:t>
+        <w:t>20</w:t>
       </w:r>
       <w:r>
         <w:fldChar w:fldCharType="end"/>
@@ -13003,7 +13391,7 @@
                     <pic:cNvPicPr/>
                   </pic:nvPicPr>
                   <pic:blipFill>
-                    <a:blip r:embed="rId30" cstate="print"/>
+                    <a:blip r:embed="rId33" cstate="print"/>
                     <a:stretch>
                       <a:fillRect/>
                     </a:stretch>
@@ -13028,7 +13416,7 @@
       <w:pPr>
         <w:pStyle w:val="Caption"/>
       </w:pPr>
-      <w:bookmarkStart w:id="101" w:name="_Ref353462611"/>
+      <w:bookmarkStart w:id="103" w:name="_Ref353462611"/>
       <w:r>
         <w:t xml:space="preserve">Figure </w:t>
       </w:r>
@@ -13037,10 +13425,10 @@
           <w:rPr>
             <w:noProof/>
           </w:rPr>
-          <w:t>19</w:t>
+          <w:t>20</w:t>
         </w:r>
       </w:fldSimple>
-      <w:bookmarkEnd w:id="101"/>
+      <w:bookmarkEnd w:id="103"/>
       <w:r>
         <w:t xml:space="preserve"> QELineEdit properties</w:t>
       </w:r>
@@ -13168,20 +13556,20 @@
       <w:r>
         <w:t>this widget will ask for confirmation (using a dialog box) prior to writing data.</w:t>
       </w:r>
-      <w:bookmarkStart w:id="102" w:name="_Ref353462448"/>
+      <w:bookmarkStart w:id="104" w:name="_Ref353462448"/>
     </w:p>
     <w:p>
       <w:pPr>
         <w:pStyle w:val="Heading2"/>
       </w:pPr>
-      <w:bookmarkStart w:id="103" w:name="_Ref353525609"/>
-      <w:bookmarkStart w:id="104" w:name="_Toc358907710"/>
+      <w:bookmarkStart w:id="105" w:name="_Ref353525609"/>
+      <w:bookmarkStart w:id="106" w:name="_Toc359935567"/>
       <w:r>
         <w:t>QENumericEdit</w:t>
       </w:r>
-      <w:bookmarkEnd w:id="102"/>
-      <w:bookmarkEnd w:id="103"/>
       <w:bookmarkEnd w:id="104"/>
+      <w:bookmarkEnd w:id="105"/>
+      <w:bookmarkEnd w:id="106"/>
     </w:p>
     <w:p>
       <w:r>
@@ -13212,7 +13600,7 @@
         <w:rPr>
           <w:noProof/>
         </w:rPr>
-        <w:t>20</w:t>
+        <w:t>21</w:t>
       </w:r>
       <w:r>
         <w:fldChar w:fldCharType="end"/>
@@ -13243,7 +13631,7 @@
                     <pic:cNvPicPr/>
                   </pic:nvPicPr>
                   <pic:blipFill>
-                    <a:blip r:embed="rId31" cstate="print"/>
+                    <a:blip r:embed="rId34" cstate="print"/>
                     <a:stretch>
                       <a:fillRect/>
                     </a:stretch>
@@ -13268,7 +13656,7 @@
       <w:pPr>
         <w:pStyle w:val="Caption"/>
       </w:pPr>
-      <w:bookmarkStart w:id="105" w:name="_Ref353463946"/>
+      <w:bookmarkStart w:id="107" w:name="_Ref353463946"/>
       <w:r>
         <w:t xml:space="preserve">Figure </w:t>
       </w:r>
@@ -13277,10 +13665,10 @@
           <w:rPr>
             <w:noProof/>
           </w:rPr>
-          <w:t>20</w:t>
+          <w:t>21</w:t>
         </w:r>
       </w:fldSimple>
-      <w:bookmarkEnd w:id="105"/>
+      <w:bookmarkEnd w:id="107"/>
       <w:r>
         <w:t xml:space="preserve"> QENumericEdit examples</w:t>
       </w:r>
@@ -13669,7 +14057,7 @@
         <w:rPr>
           <w:noProof/>
         </w:rPr>
-        <w:t>21</w:t>
+        <w:t>22</w:t>
       </w:r>
       <w:r>
         <w:fldChar w:fldCharType="end"/>
@@ -13897,7 +14285,7 @@
                     <pic:cNvPicPr/>
                   </pic:nvPicPr>
                   <pic:blipFill>
-                    <a:blip r:embed="rId32" cstate="print"/>
+                    <a:blip r:embed="rId35" cstate="print"/>
                     <a:stretch>
                       <a:fillRect/>
                     </a:stretch>
@@ -13922,7 +14310,7 @@
       <w:pPr>
         <w:pStyle w:val="Caption"/>
       </w:pPr>
-      <w:bookmarkStart w:id="106" w:name="_Ref353465499"/>
+      <w:bookmarkStart w:id="108" w:name="_Ref353465499"/>
       <w:r>
         <w:t xml:space="preserve">Figure </w:t>
       </w:r>
@@ -13931,10 +14319,10 @@
           <w:rPr>
             <w:noProof/>
           </w:rPr>
-          <w:t>21</w:t>
+          <w:t>22</w:t>
         </w:r>
       </w:fldSimple>
-      <w:bookmarkEnd w:id="106"/>
+      <w:bookmarkEnd w:id="108"/>
       <w:r>
         <w:t xml:space="preserve"> QENumericEdit properties</w:t>
       </w:r>
@@ -13943,9 +14331,9 @@
       <w:pPr>
         <w:pStyle w:val="Heading2"/>
       </w:pPr>
-      <w:bookmarkStart w:id="107" w:name="_Ref357595416"/>
-      <w:bookmarkStart w:id="108" w:name="_Ref357595418"/>
-      <w:bookmarkStart w:id="109" w:name="_Toc358907711"/>
+      <w:bookmarkStart w:id="109" w:name="_Ref357595416"/>
+      <w:bookmarkStart w:id="110" w:name="_Ref357595418"/>
+      <w:bookmarkStart w:id="111" w:name="_Toc359935568"/>
       <w:r>
         <w:t>QEPushButton</w:t>
       </w:r>
@@ -13958,9 +14346,9 @@
       <w:r>
         <w:t xml:space="preserve"> and QECheckBox</w:t>
       </w:r>
-      <w:bookmarkEnd w:id="107"/>
-      <w:bookmarkEnd w:id="108"/>
       <w:bookmarkEnd w:id="109"/>
+      <w:bookmarkEnd w:id="110"/>
+      <w:bookmarkEnd w:id="111"/>
     </w:p>
     <w:p>
       <w:pPr>
@@ -15687,7 +16075,7 @@
                     <pic:cNvPicPr/>
                   </pic:nvPicPr>
                   <pic:blipFill>
-                    <a:blip r:embed="rId33" cstate="print"/>
+                    <a:blip r:embed="rId36" cstate="print"/>
                     <a:stretch>
                       <a:fillRect/>
                     </a:stretch>
@@ -15720,7 +16108,7 @@
           <w:rPr>
             <w:noProof/>
           </w:rPr>
-          <w:t>22</w:t>
+          <w:t>23</w:t>
         </w:r>
       </w:fldSimple>
       <w:r>
@@ -15743,11 +16131,11 @@
       <w:pPr>
         <w:pStyle w:val="Heading2"/>
       </w:pPr>
-      <w:bookmarkStart w:id="110" w:name="_Toc358907712"/>
+      <w:bookmarkStart w:id="112" w:name="_Toc359935569"/>
       <w:r>
         <w:t>QEShape</w:t>
       </w:r>
-      <w:bookmarkEnd w:id="110"/>
+      <w:bookmarkEnd w:id="112"/>
     </w:p>
     <w:p>
       <w:r>
@@ -15793,7 +16181,7 @@
         <w:rPr>
           <w:noProof/>
         </w:rPr>
-        <w:t>23</w:t>
+        <w:t>24</w:t>
       </w:r>
       <w:r>
         <w:fldChar w:fldCharType="end"/>
@@ -15825,7 +16213,7 @@
                     <pic:cNvPicPr/>
                   </pic:nvPicPr>
                   <pic:blipFill>
-                    <a:blip r:embed="rId34" cstate="print"/>
+                    <a:blip r:embed="rId37" cstate="print"/>
                     <a:stretch>
                       <a:fillRect/>
                     </a:stretch>
@@ -15850,7 +16238,7 @@
       <w:pPr>
         <w:pStyle w:val="Caption"/>
       </w:pPr>
-      <w:bookmarkStart w:id="111" w:name="_Ref354993341"/>
+      <w:bookmarkStart w:id="113" w:name="_Ref354993341"/>
       <w:r>
         <w:t xml:space="preserve">Figure </w:t>
       </w:r>
@@ -15859,10 +16247,10 @@
           <w:rPr>
             <w:noProof/>
           </w:rPr>
-          <w:t>23</w:t>
+          <w:t>24</w:t>
         </w:r>
       </w:fldSimple>
-      <w:bookmarkEnd w:id="111"/>
+      <w:bookmarkEnd w:id="113"/>
       <w:r>
         <w:t xml:space="preserve"> QEShape displaying stored beam</w:t>
       </w:r>
@@ -16495,7 +16883,7 @@
         <w:rPr>
           <w:noProof/>
         </w:rPr>
-        <w:t>23</w:t>
+        <w:t>24</w:t>
       </w:r>
       <w:r>
         <w:fldChar w:fldCharType="end"/>
@@ -21114,7 +21502,7 @@
         <w:rPr>
           <w:noProof/>
         </w:rPr>
-        <w:t>24</w:t>
+        <w:t>25</w:t>
       </w:r>
       <w:r>
         <w:fldChar w:fldCharType="end"/>
@@ -21219,7 +21607,7 @@
                     <pic:cNvPicPr/>
                   </pic:nvPicPr>
                   <pic:blipFill>
-                    <a:blip r:embed="rId35" cstate="print"/>
+                    <a:blip r:embed="rId38" cstate="print"/>
                     <a:stretch>
                       <a:fillRect/>
                     </a:stretch>
@@ -21244,7 +21632,7 @@
       <w:pPr>
         <w:pStyle w:val="Caption"/>
       </w:pPr>
-      <w:bookmarkStart w:id="112" w:name="_Ref355015835"/>
+      <w:bookmarkStart w:id="114" w:name="_Ref355015835"/>
       <w:r>
         <w:lastRenderedPageBreak/>
         <w:t xml:space="preserve">Figure </w:t>
@@ -21262,12 +21650,12 @@
         <w:rPr>
           <w:noProof/>
         </w:rPr>
-        <w:t>24</w:t>
+        <w:t>25</w:t>
       </w:r>
       <w:r>
         <w:fldChar w:fldCharType="end"/>
       </w:r>
-      <w:bookmarkEnd w:id="112"/>
+      <w:bookmarkEnd w:id="114"/>
       <w:r>
         <w:t xml:space="preserve"> QEShape originTranslation example</w:t>
       </w:r>
@@ -21292,7 +21680,7 @@
         <w:rPr>
           <w:noProof/>
         </w:rPr>
-        <w:t>25</w:t>
+        <w:t>26</w:t>
       </w:r>
       <w:r>
         <w:fldChar w:fldCharType="end"/>
@@ -21347,7 +21735,7 @@
                     <pic:cNvPicPr/>
                   </pic:nvPicPr>
                   <pic:blipFill>
-                    <a:blip r:embed="rId36" cstate="print"/>
+                    <a:blip r:embed="rId39" cstate="print"/>
                     <a:stretch>
                       <a:fillRect/>
                     </a:stretch>
@@ -21372,7 +21760,7 @@
       <w:pPr>
         <w:pStyle w:val="Caption"/>
       </w:pPr>
-      <w:bookmarkStart w:id="113" w:name="_Ref355041792"/>
+      <w:bookmarkStart w:id="115" w:name="_Ref355041792"/>
       <w:r>
         <w:t xml:space="preserve">Figure </w:t>
       </w:r>
@@ -21389,12 +21777,12 @@
         <w:rPr>
           <w:noProof/>
         </w:rPr>
-        <w:t>25</w:t>
+        <w:t>26</w:t>
       </w:r>
       <w:r>
         <w:fldChar w:fldCharType="end"/>
       </w:r>
-      <w:bookmarkEnd w:id="113"/>
+      <w:bookmarkEnd w:id="115"/>
       <w:r>
         <w:t xml:space="preserve"> QEShape rotation example</w:t>
       </w:r>
@@ -21423,11 +21811,11 @@
       <w:pPr>
         <w:pStyle w:val="Heading2"/>
       </w:pPr>
-      <w:bookmarkStart w:id="114" w:name="_Toc358907713"/>
+      <w:bookmarkStart w:id="116" w:name="_Toc359935570"/>
       <w:r>
         <w:t>QESimpleShape</w:t>
       </w:r>
-      <w:bookmarkEnd w:id="114"/>
+      <w:bookmarkEnd w:id="116"/>
     </w:p>
     <w:p>
       <w:r>
@@ -21588,7 +21976,7 @@
         <w:rPr>
           <w:noProof/>
         </w:rPr>
-        <w:t>26</w:t>
+        <w:t>27</w:t>
       </w:r>
       <w:r>
         <w:fldChar w:fldCharType="end"/>
@@ -21670,7 +22058,7 @@
                     <pic:cNvPicPr/>
                   </pic:nvPicPr>
                   <pic:blipFill>
-                    <a:blip r:embed="rId37" cstate="print"/>
+                    <a:blip r:embed="rId40" cstate="print"/>
                     <a:stretch>
                       <a:fillRect/>
                     </a:stretch>
@@ -21695,8 +22083,8 @@
       <w:pPr>
         <w:pStyle w:val="Caption"/>
       </w:pPr>
-      <w:bookmarkStart w:id="115" w:name="_Ref350245543"/>
-      <w:bookmarkStart w:id="116" w:name="_Ref350245547"/>
+      <w:bookmarkStart w:id="117" w:name="_Ref350245543"/>
+      <w:bookmarkStart w:id="118" w:name="_Ref350245547"/>
       <w:r>
         <w:t xml:space="preserve">Figure </w:t>
       </w:r>
@@ -21705,14 +22093,14 @@
           <w:rPr>
             <w:noProof/>
           </w:rPr>
-          <w:t>26</w:t>
+          <w:t>27</w:t>
         </w:r>
       </w:fldSimple>
-      <w:bookmarkEnd w:id="115"/>
+      <w:bookmarkEnd w:id="117"/>
       <w:r>
         <w:t xml:space="preserve"> QESimpleShape examples</w:t>
       </w:r>
-      <w:bookmarkEnd w:id="116"/>
+      <w:bookmarkEnd w:id="118"/>
     </w:p>
     <w:p>
       <w:r>
@@ -21736,7 +22124,7 @@
         <w:rPr>
           <w:noProof/>
         </w:rPr>
-        <w:t>27</w:t>
+        <w:t>28</w:t>
       </w:r>
       <w:r>
         <w:fldChar w:fldCharType="end"/>
@@ -21793,7 +22181,7 @@
                     <pic:cNvPicPr/>
                   </pic:nvPicPr>
                   <pic:blipFill>
-                    <a:blip r:embed="rId38" cstate="print"/>
+                    <a:blip r:embed="rId41" cstate="print"/>
                     <a:stretch>
                       <a:fillRect/>
                     </a:stretch>
@@ -21818,8 +22206,8 @@
       <w:pPr>
         <w:pStyle w:val="Caption"/>
       </w:pPr>
-      <w:bookmarkStart w:id="117" w:name="_Ref350246518"/>
-      <w:bookmarkStart w:id="118" w:name="_Ref350246496"/>
+      <w:bookmarkStart w:id="119" w:name="_Ref350246518"/>
+      <w:bookmarkStart w:id="120" w:name="_Ref350246496"/>
       <w:r>
         <w:t xml:space="preserve">Figure </w:t>
       </w:r>
@@ -21828,24 +22216,24 @@
           <w:rPr>
             <w:noProof/>
           </w:rPr>
-          <w:t>27</w:t>
+          <w:t>28</w:t>
         </w:r>
       </w:fldSimple>
-      <w:bookmarkEnd w:id="117"/>
+      <w:bookmarkEnd w:id="119"/>
       <w:r>
         <w:t xml:space="preserve"> QESimpleShape properties</w:t>
       </w:r>
-      <w:bookmarkEnd w:id="118"/>
+      <w:bookmarkEnd w:id="120"/>
     </w:p>
     <w:p>
       <w:pPr>
         <w:pStyle w:val="Heading2"/>
       </w:pPr>
-      <w:bookmarkStart w:id="119" w:name="_Toc358907714"/>
+      <w:bookmarkStart w:id="121" w:name="_Toc359935571"/>
       <w:r>
         <w:t>QESlider</w:t>
       </w:r>
-      <w:bookmarkEnd w:id="119"/>
+      <w:bookmarkEnd w:id="121"/>
     </w:p>
     <w:p>
       <w:r>
@@ -21870,7 +22258,7 @@
         <w:rPr>
           <w:noProof/>
         </w:rPr>
-        <w:t>28</w:t>
+        <w:t>29</w:t>
       </w:r>
       <w:r>
         <w:fldChar w:fldCharType="end"/>
@@ -21924,7 +22312,7 @@
                     <pic:cNvPicPr/>
                   </pic:nvPicPr>
                   <pic:blipFill>
-                    <a:blip r:embed="rId39" cstate="print"/>
+                    <a:blip r:embed="rId42" cstate="print"/>
                     <a:stretch>
                       <a:fillRect/>
                     </a:stretch>
@@ -21949,7 +22337,7 @@
       <w:pPr>
         <w:pStyle w:val="Caption"/>
       </w:pPr>
-      <w:bookmarkStart w:id="120" w:name="_Ref354092791"/>
+      <w:bookmarkStart w:id="122" w:name="_Ref354092791"/>
       <w:r>
         <w:t xml:space="preserve">Figure </w:t>
       </w:r>
@@ -21958,10 +22346,10 @@
           <w:rPr>
             <w:noProof/>
           </w:rPr>
-          <w:t>28</w:t>
+          <w:t>29</w:t>
         </w:r>
       </w:fldSimple>
-      <w:bookmarkEnd w:id="120"/>
+      <w:bookmarkEnd w:id="122"/>
       <w:r>
         <w:t xml:space="preserve"> QESlider examples</w:t>
       </w:r>
@@ -21970,13 +22358,13 @@
       <w:pPr>
         <w:pStyle w:val="Heading2"/>
       </w:pPr>
-      <w:bookmarkStart w:id="121" w:name="_Ref353462459"/>
-      <w:bookmarkStart w:id="122" w:name="_Toc358907715"/>
+      <w:bookmarkStart w:id="123" w:name="_Ref353462459"/>
+      <w:bookmarkStart w:id="124" w:name="_Toc359935572"/>
       <w:r>
         <w:t>QESpinBox</w:t>
       </w:r>
-      <w:bookmarkEnd w:id="121"/>
-      <w:bookmarkEnd w:id="122"/>
+      <w:bookmarkEnd w:id="123"/>
+      <w:bookmarkEnd w:id="124"/>
     </w:p>
     <w:p>
       <w:r>
@@ -22028,7 +22416,7 @@
         <w:rPr>
           <w:noProof/>
         </w:rPr>
-        <w:t>29</w:t>
+        <w:t>30</w:t>
       </w:r>
       <w:r>
         <w:fldChar w:fldCharType="end"/>
@@ -22073,7 +22461,7 @@
                     <pic:cNvPicPr/>
                   </pic:nvPicPr>
                   <pic:blipFill>
-                    <a:blip r:embed="rId40" cstate="print"/>
+                    <a:blip r:embed="rId43" cstate="print"/>
                     <a:stretch>
                       <a:fillRect/>
                     </a:stretch>
@@ -22098,7 +22486,7 @@
       <w:pPr>
         <w:pStyle w:val="Caption"/>
       </w:pPr>
-      <w:bookmarkStart w:id="123" w:name="_Ref354095469"/>
+      <w:bookmarkStart w:id="125" w:name="_Ref354095469"/>
       <w:r>
         <w:t xml:space="preserve">Figure </w:t>
       </w:r>
@@ -22107,10 +22495,10 @@
           <w:rPr>
             <w:noProof/>
           </w:rPr>
-          <w:t>29</w:t>
+          <w:t>30</w:t>
         </w:r>
       </w:fldSimple>
-      <w:bookmarkEnd w:id="123"/>
+      <w:bookmarkEnd w:id="125"/>
       <w:r>
         <w:t xml:space="preserve"> QESpinBox examples</w:t>
       </w:r>
@@ -22125,12 +22513,12 @@
       <w:pPr>
         <w:pStyle w:val="Heading2"/>
       </w:pPr>
-      <w:bookmarkStart w:id="124" w:name="_Toc358907716"/>
+      <w:bookmarkStart w:id="126" w:name="_Toc359935573"/>
       <w:r>
         <w:lastRenderedPageBreak/>
         <w:t>QEComboBox</w:t>
       </w:r>
-      <w:bookmarkEnd w:id="124"/>
+      <w:bookmarkEnd w:id="126"/>
     </w:p>
     <w:p>
       <w:r>
@@ -22161,7 +22549,7 @@
         <w:rPr>
           <w:noProof/>
         </w:rPr>
-        <w:t>30</w:t>
+        <w:t>31</w:t>
       </w:r>
       <w:r>
         <w:fldChar w:fldCharType="end"/>
@@ -22257,7 +22645,7 @@
                     <pic:cNvPicPr/>
                   </pic:nvPicPr>
                   <pic:blipFill>
-                    <a:blip r:embed="rId41" cstate="print"/>
+                    <a:blip r:embed="rId44" cstate="print"/>
                     <a:stretch>
                       <a:fillRect/>
                     </a:stretch>
@@ -22282,7 +22670,7 @@
       <w:pPr>
         <w:pStyle w:val="Caption"/>
       </w:pPr>
-      <w:bookmarkStart w:id="125" w:name="_Ref354091783"/>
+      <w:bookmarkStart w:id="127" w:name="_Ref354091783"/>
       <w:r>
         <w:t xml:space="preserve">Figure </w:t>
       </w:r>
@@ -22291,25 +22679,25 @@
           <w:rPr>
             <w:noProof/>
           </w:rPr>
-          <w:t>30</w:t>
+          <w:t>31</w:t>
         </w:r>
       </w:fldSimple>
-      <w:bookmarkEnd w:id="125"/>
+      <w:bookmarkEnd w:id="127"/>
       <w:r>
         <w:t xml:space="preserve"> QEComboBox example showing local and database defined enumeration strings</w:t>
       </w:r>
-      <w:bookmarkStart w:id="126" w:name="_Ref346717578"/>
-      <w:bookmarkStart w:id="127" w:name="_Ref346717591"/>
+      <w:bookmarkStart w:id="128" w:name="_Ref346717578"/>
+      <w:bookmarkStart w:id="129" w:name="_Ref346717591"/>
     </w:p>
     <w:p>
       <w:pPr>
         <w:pStyle w:val="Heading2"/>
       </w:pPr>
-      <w:bookmarkStart w:id="128" w:name="_Toc358907717"/>
+      <w:bookmarkStart w:id="130" w:name="_Toc359935574"/>
       <w:r>
         <w:t>QERadioGroup</w:t>
       </w:r>
-      <w:bookmarkEnd w:id="128"/>
+      <w:bookmarkEnd w:id="130"/>
     </w:p>
     <w:p>
       <w:r>
@@ -22447,7 +22835,7 @@
         <w:rPr>
           <w:noProof/>
         </w:rPr>
-        <w:t>31</w:t>
+        <w:t>32</w:t>
       </w:r>
       <w:r>
         <w:fldChar w:fldCharType="end"/>
@@ -22516,7 +22904,7 @@
                     <pic:cNvPicPr/>
                   </pic:nvPicPr>
                   <pic:blipFill>
-                    <a:blip r:embed="rId42" cstate="print"/>
+                    <a:blip r:embed="rId45" cstate="print"/>
                     <a:stretch>
                       <a:fillRect/>
                     </a:stretch>
@@ -22541,7 +22929,7 @@
       <w:pPr>
         <w:pStyle w:val="Caption"/>
       </w:pPr>
-      <w:bookmarkStart w:id="129" w:name="_Ref355285235"/>
+      <w:bookmarkStart w:id="131" w:name="_Ref355285235"/>
       <w:r>
         <w:t xml:space="preserve">Figure </w:t>
       </w:r>
@@ -22550,28 +22938,28 @@
           <w:rPr>
             <w:noProof/>
           </w:rPr>
-          <w:t>31</w:t>
+          <w:t>32</w:t>
         </w:r>
       </w:fldSimple>
+      <w:bookmarkEnd w:id="131"/>
+      <w:r>
+        <w:t xml:space="preserve"> QERadioGroup example showing local and database defined enumeration strings</w:t>
+      </w:r>
+    </w:p>
+    <w:p/>
+    <w:p>
+      <w:pPr>
+        <w:pStyle w:val="Heading2"/>
+      </w:pPr>
+      <w:bookmarkStart w:id="132" w:name="_Ref357592585"/>
+      <w:bookmarkStart w:id="133" w:name="_Toc359935575"/>
+      <w:r>
+        <w:t>QEForm</w:t>
+      </w:r>
+      <w:bookmarkEnd w:id="128"/>
       <w:bookmarkEnd w:id="129"/>
-      <w:r>
-        <w:t xml:space="preserve"> QERadioGroup example showing local and database defined enumeration strings</w:t>
-      </w:r>
-    </w:p>
-    <w:p/>
-    <w:p>
-      <w:pPr>
-        <w:pStyle w:val="Heading2"/>
-      </w:pPr>
-      <w:bookmarkStart w:id="130" w:name="_Ref357592585"/>
-      <w:bookmarkStart w:id="131" w:name="_Toc358907718"/>
-      <w:r>
-        <w:t>QEForm</w:t>
-      </w:r>
-      <w:bookmarkEnd w:id="126"/>
-      <w:bookmarkEnd w:id="127"/>
-      <w:bookmarkEnd w:id="130"/>
-      <w:bookmarkEnd w:id="131"/>
+      <w:bookmarkEnd w:id="132"/>
+      <w:bookmarkEnd w:id="133"/>
     </w:p>
     <w:p>
       <w:r>
@@ -22962,7 +23350,7 @@
         <w:rPr>
           <w:noProof/>
         </w:rPr>
-        <w:t>32</w:t>
+        <w:t>33</w:t>
       </w:r>
       <w:r>
         <w:fldChar w:fldCharType="end"/>
@@ -23024,7 +23412,7 @@
                     <pic:cNvPicPr/>
                   </pic:nvPicPr>
                   <pic:blipFill>
-                    <a:blip r:embed="rId43" cstate="print"/>
+                    <a:blip r:embed="rId46" cstate="print"/>
                     <a:stretch>
                       <a:fillRect/>
                     </a:stretch>
@@ -23052,7 +23440,7 @@
           <w:lang w:val="en-US"/>
         </w:rPr>
       </w:pPr>
-      <w:bookmarkStart w:id="132" w:name="_Ref345516376"/>
+      <w:bookmarkStart w:id="134" w:name="_Ref345516376"/>
       <w:r>
         <w:t xml:space="preserve">Figure </w:t>
       </w:r>
@@ -23061,10 +23449,10 @@
           <w:rPr>
             <w:noProof/>
           </w:rPr>
-          <w:t>32</w:t>
+          <w:t>33</w:t>
         </w:r>
       </w:fldSimple>
-      <w:bookmarkEnd w:id="132"/>
+      <w:bookmarkEnd w:id="134"/>
       <w:r>
         <w:t xml:space="preserve"> QEForm examples</w:t>
       </w:r>
@@ -23073,11 +23461,11 @@
       <w:pPr>
         <w:pStyle w:val="Heading2"/>
       </w:pPr>
-      <w:bookmarkStart w:id="133" w:name="_Toc358907719"/>
+      <w:bookmarkStart w:id="135" w:name="_Toc359935576"/>
       <w:r>
         <w:t>QEPlot</w:t>
       </w:r>
-      <w:bookmarkEnd w:id="133"/>
+      <w:bookmarkEnd w:id="135"/>
     </w:p>
     <w:p>
       <w:r>
@@ -23088,11 +23476,11 @@
       <w:pPr>
         <w:pStyle w:val="Heading2"/>
       </w:pPr>
-      <w:bookmarkStart w:id="134" w:name="_Toc358907720"/>
+      <w:bookmarkStart w:id="136" w:name="_Toc359935577"/>
       <w:r>
         <w:t>QEImage</w:t>
       </w:r>
-      <w:bookmarkEnd w:id="134"/>
+      <w:bookmarkEnd w:id="136"/>
     </w:p>
     <w:p>
       <w:r>
@@ -23224,162 +23612,6 @@
                 <pic:pic xmlns:pic="http://schemas.openxmlformats.org/drawingml/2006/picture">
                   <pic:nvPicPr>
                     <pic:cNvPr id="0" name="pause.png"/>
-                    <pic:cNvPicPr/>
-                  </pic:nvPicPr>
-                  <pic:blipFill>
-                    <a:blip r:embed="rId44" cstate="print"/>
-                    <a:stretch>
-                      <a:fillRect/>
-                    </a:stretch>
-                  </pic:blipFill>
-                  <pic:spPr>
-                    <a:xfrm>
-                      <a:off x="0" y="0"/>
-                      <a:ext cx="114316" cy="114316"/>
-                    </a:xfrm>
-                    <a:prstGeom prst="rect">
-                      <a:avLst/>
-                    </a:prstGeom>
-                  </pic:spPr>
-                </pic:pic>
-              </a:graphicData>
-            </a:graphic>
-          </wp:inline>
-        </w:drawing>
-      </w:r>
-      <w:r>
-        <w:t xml:space="preserve"> if the Button Bar is displayed, or select ‘Pause’ from the Right Click menu. To resume image updating, press </w:t>
-      </w:r>
-      <w:r>
-        <w:rPr>
-          <w:noProof/>
-          <w:lang w:eastAsia="en-AU"/>
-        </w:rPr>
-        <w:drawing>
-          <wp:inline distT="0" distB="0" distL="0" distR="0">
-            <wp:extent cx="114316" cy="114316"/>
-            <wp:effectExtent l="19050" t="0" r="0" b="0"/>
-            <wp:docPr id="18" name="Picture 17" descr="play.png"/>
-            <wp:cNvGraphicFramePr>
-              <a:graphicFrameLocks xmlns:a="http://schemas.openxmlformats.org/drawingml/2006/main" noChangeAspect="1"/>
-            </wp:cNvGraphicFramePr>
-            <a:graphic xmlns:a="http://schemas.openxmlformats.org/drawingml/2006/main">
-              <a:graphicData uri="http://schemas.openxmlformats.org/drawingml/2006/picture">
-                <pic:pic xmlns:pic="http://schemas.openxmlformats.org/drawingml/2006/picture">
-                  <pic:nvPicPr>
-                    <pic:cNvPr id="0" name="play.png"/>
-                    <pic:cNvPicPr/>
-                  </pic:nvPicPr>
-                  <pic:blipFill>
-                    <a:blip r:embed="rId45" cstate="print"/>
-                    <a:stretch>
-                      <a:fillRect/>
-                    </a:stretch>
-                  </pic:blipFill>
-                  <pic:spPr>
-                    <a:xfrm>
-                      <a:off x="0" y="0"/>
-                      <a:ext cx="114316" cy="114316"/>
-                    </a:xfrm>
-                    <a:prstGeom prst="rect">
-                      <a:avLst/>
-                    </a:prstGeom>
-                  </pic:spPr>
-                </pic:pic>
-              </a:graphicData>
-            </a:graphic>
-          </wp:inline>
-        </w:drawing>
-      </w:r>
-      <w:r>
-        <w:t xml:space="preserve"> if the Button Bar is displayed, or select ‘Play’ from the Right Click menu.</w:t>
-      </w:r>
-    </w:p>
-    <w:p>
-      <w:pPr>
-        <w:pStyle w:val="ListParagraph"/>
-        <w:numPr>
-          <w:ilvl w:val="0"/>
-          <w:numId w:val="19"/>
-        </w:numPr>
-      </w:pPr>
-      <w:r>
-        <w:t xml:space="preserve">To save the current image to a local file, press </w:t>
-      </w:r>
-      <w:r>
-        <w:rPr>
-          <w:noProof/>
-          <w:lang w:eastAsia="en-AU"/>
-        </w:rPr>
-        <w:drawing>
-          <wp:inline distT="0" distB="0" distL="0" distR="0">
-            <wp:extent cx="152381" cy="152381"/>
-            <wp:effectExtent l="19050" t="0" r="19" b="0"/>
-            <wp:docPr id="20" name="Picture 19" descr="save.png"/>
-            <wp:cNvGraphicFramePr>
-              <a:graphicFrameLocks xmlns:a="http://schemas.openxmlformats.org/drawingml/2006/main" noChangeAspect="1"/>
-            </wp:cNvGraphicFramePr>
-            <a:graphic xmlns:a="http://schemas.openxmlformats.org/drawingml/2006/main">
-              <a:graphicData uri="http://schemas.openxmlformats.org/drawingml/2006/picture">
-                <pic:pic xmlns:pic="http://schemas.openxmlformats.org/drawingml/2006/picture">
-                  <pic:nvPicPr>
-                    <pic:cNvPr id="0" name="save.png"/>
-                    <pic:cNvPicPr/>
-                  </pic:nvPicPr>
-                  <pic:blipFill>
-                    <a:blip r:embed="rId46" cstate="print"/>
-                    <a:stretch>
-                      <a:fillRect/>
-                    </a:stretch>
-                  </pic:blipFill>
-                  <pic:spPr>
-                    <a:xfrm>
-                      <a:off x="0" y="0"/>
-                      <a:ext cx="152381" cy="152381"/>
-                    </a:xfrm>
-                    <a:prstGeom prst="rect">
-                      <a:avLst/>
-                    </a:prstGeom>
-                  </pic:spPr>
-                </pic:pic>
-              </a:graphicData>
-            </a:graphic>
-          </wp:inline>
-        </w:drawing>
-      </w:r>
-      <w:r>
-        <w:t xml:space="preserve"> if the Button Bar is displayed, or select ‘Save...’ from the Right Click menu.</w:t>
-      </w:r>
-    </w:p>
-    <w:p>
-      <w:pPr>
-        <w:pStyle w:val="ListParagraph"/>
-        <w:numPr>
-          <w:ilvl w:val="0"/>
-          <w:numId w:val="19"/>
-        </w:numPr>
-      </w:pPr>
-      <w:r>
-        <w:t xml:space="preserve">To move the target position into the beam, mark the target and beam positions and press </w:t>
-      </w:r>
-      <w:r>
-        <w:rPr>
-          <w:noProof/>
-          <w:lang w:eastAsia="en-AU"/>
-        </w:rPr>
-        <w:drawing>
-          <wp:inline distT="0" distB="0" distL="0" distR="0">
-            <wp:extent cx="114316" cy="114316"/>
-            <wp:effectExtent l="19050" t="0" r="0" b="0"/>
-            <wp:docPr id="21" name="Picture 20" descr="target.png"/>
-            <wp:cNvGraphicFramePr>
-              <a:graphicFrameLocks xmlns:a="http://schemas.openxmlformats.org/drawingml/2006/main" noChangeAspect="1"/>
-            </wp:cNvGraphicFramePr>
-            <a:graphic xmlns:a="http://schemas.openxmlformats.org/drawingml/2006/main">
-              <a:graphicData uri="http://schemas.openxmlformats.org/drawingml/2006/picture">
-                <pic:pic xmlns:pic="http://schemas.openxmlformats.org/drawingml/2006/picture">
-                  <pic:nvPicPr>
-                    <pic:cNvPr id="0" name="target.png"/>
                     <pic:cNvPicPr/>
                   </pic:nvPicPr>
                   <pic:blipFill>
@@ -23404,14 +23636,7 @@
         </w:drawing>
       </w:r>
       <w:r>
-        <w:t xml:space="preserve"> </w:t>
-      </w:r>
-      <w:r>
-        <w:t xml:space="preserve">on the Button Bar. To mark the target and beam, select ‘Mark Target’ and ‘Mark Beam’ from </w:t>
-      </w:r>
-      <w:r>
-        <w:lastRenderedPageBreak/>
-        <w:t xml:space="preserve">the select menu (available on the button bar and in the right click menu) and mark the target and beam positions on the image with the mouse. When </w:t>
+        <w:t xml:space="preserve"> if the Button Bar is displayed, or select ‘Pause’ from the Right Click menu. To resume image updating, press </w:t>
       </w:r>
       <w:r>
         <w:rPr>
@@ -23422,7 +23647,7 @@
           <wp:inline distT="0" distB="0" distL="0" distR="0">
             <wp:extent cx="114316" cy="114316"/>
             <wp:effectExtent l="19050" t="0" r="0" b="0"/>
-            <wp:docPr id="22" name="Picture 20" descr="target.png"/>
+            <wp:docPr id="18" name="Picture 17" descr="play.png"/>
             <wp:cNvGraphicFramePr>
               <a:graphicFrameLocks xmlns:a="http://schemas.openxmlformats.org/drawingml/2006/main" noChangeAspect="1"/>
             </wp:cNvGraphicFramePr>
@@ -23430,11 +23655,11 @@
               <a:graphicData uri="http://schemas.openxmlformats.org/drawingml/2006/picture">
                 <pic:pic xmlns:pic="http://schemas.openxmlformats.org/drawingml/2006/picture">
                   <pic:nvPicPr>
-                    <pic:cNvPr id="0" name="target.png"/>
+                    <pic:cNvPr id="0" name="play.png"/>
                     <pic:cNvPicPr/>
                   </pic:nvPicPr>
                   <pic:blipFill>
-                    <a:blip r:embed="rId47" cstate="print"/>
+                    <a:blip r:embed="rId48" cstate="print"/>
                     <a:stretch>
                       <a:fillRect/>
                     </a:stretch>
@@ -23455,6 +23680,169 @@
         </w:drawing>
       </w:r>
       <w:r>
+        <w:t xml:space="preserve"> if the Button Bar is displayed, or select ‘Play’ from the Right Click menu.</w:t>
+      </w:r>
+    </w:p>
+    <w:p>
+      <w:pPr>
+        <w:pStyle w:val="ListParagraph"/>
+        <w:numPr>
+          <w:ilvl w:val="0"/>
+          <w:numId w:val="19"/>
+        </w:numPr>
+      </w:pPr>
+      <w:r>
+        <w:t xml:space="preserve">To save the current image to a local file, press </w:t>
+      </w:r>
+      <w:r>
+        <w:rPr>
+          <w:noProof/>
+          <w:lang w:eastAsia="en-AU"/>
+        </w:rPr>
+        <w:drawing>
+          <wp:inline distT="0" distB="0" distL="0" distR="0">
+            <wp:extent cx="152381" cy="152381"/>
+            <wp:effectExtent l="19050" t="0" r="19" b="0"/>
+            <wp:docPr id="20" name="Picture 19" descr="save.png"/>
+            <wp:cNvGraphicFramePr>
+              <a:graphicFrameLocks xmlns:a="http://schemas.openxmlformats.org/drawingml/2006/main" noChangeAspect="1"/>
+            </wp:cNvGraphicFramePr>
+            <a:graphic xmlns:a="http://schemas.openxmlformats.org/drawingml/2006/main">
+              <a:graphicData uri="http://schemas.openxmlformats.org/drawingml/2006/picture">
+                <pic:pic xmlns:pic="http://schemas.openxmlformats.org/drawingml/2006/picture">
+                  <pic:nvPicPr>
+                    <pic:cNvPr id="0" name="save.png"/>
+                    <pic:cNvPicPr/>
+                  </pic:nvPicPr>
+                  <pic:blipFill>
+                    <a:blip r:embed="rId49" cstate="print"/>
+                    <a:stretch>
+                      <a:fillRect/>
+                    </a:stretch>
+                  </pic:blipFill>
+                  <pic:spPr>
+                    <a:xfrm>
+                      <a:off x="0" y="0"/>
+                      <a:ext cx="152381" cy="152381"/>
+                    </a:xfrm>
+                    <a:prstGeom prst="rect">
+                      <a:avLst/>
+                    </a:prstGeom>
+                  </pic:spPr>
+                </pic:pic>
+              </a:graphicData>
+            </a:graphic>
+          </wp:inline>
+        </w:drawing>
+      </w:r>
+      <w:r>
+        <w:t xml:space="preserve"> if the Button Bar is displayed, or select ‘Save...’ from the Right Click menu.</w:t>
+      </w:r>
+    </w:p>
+    <w:p>
+      <w:pPr>
+        <w:pStyle w:val="ListParagraph"/>
+        <w:numPr>
+          <w:ilvl w:val="0"/>
+          <w:numId w:val="19"/>
+        </w:numPr>
+      </w:pPr>
+      <w:r>
+        <w:t xml:space="preserve">To move the target position into the beam, mark the target and beam positions and press </w:t>
+      </w:r>
+      <w:r>
+        <w:rPr>
+          <w:noProof/>
+          <w:lang w:eastAsia="en-AU"/>
+        </w:rPr>
+        <w:drawing>
+          <wp:inline distT="0" distB="0" distL="0" distR="0">
+            <wp:extent cx="114316" cy="114316"/>
+            <wp:effectExtent l="19050" t="0" r="0" b="0"/>
+            <wp:docPr id="21" name="Picture 20" descr="target.png"/>
+            <wp:cNvGraphicFramePr>
+              <a:graphicFrameLocks xmlns:a="http://schemas.openxmlformats.org/drawingml/2006/main" noChangeAspect="1"/>
+            </wp:cNvGraphicFramePr>
+            <a:graphic xmlns:a="http://schemas.openxmlformats.org/drawingml/2006/main">
+              <a:graphicData uri="http://schemas.openxmlformats.org/drawingml/2006/picture">
+                <pic:pic xmlns:pic="http://schemas.openxmlformats.org/drawingml/2006/picture">
+                  <pic:nvPicPr>
+                    <pic:cNvPr id="0" name="target.png"/>
+                    <pic:cNvPicPr/>
+                  </pic:nvPicPr>
+                  <pic:blipFill>
+                    <a:blip r:embed="rId50" cstate="print"/>
+                    <a:stretch>
+                      <a:fillRect/>
+                    </a:stretch>
+                  </pic:blipFill>
+                  <pic:spPr>
+                    <a:xfrm>
+                      <a:off x="0" y="0"/>
+                      <a:ext cx="114316" cy="114316"/>
+                    </a:xfrm>
+                    <a:prstGeom prst="rect">
+                      <a:avLst/>
+                    </a:prstGeom>
+                  </pic:spPr>
+                </pic:pic>
+              </a:graphicData>
+            </a:graphic>
+          </wp:inline>
+        </w:drawing>
+      </w:r>
+      <w:r>
+        <w:t xml:space="preserve"> </w:t>
+      </w:r>
+      <w:r>
+        <w:t xml:space="preserve">on the Button Bar. To mark the target and beam, select ‘Mark Target’ and ‘Mark Beam’ from </w:t>
+      </w:r>
+      <w:r>
+        <w:lastRenderedPageBreak/>
+        <w:t xml:space="preserve">the select menu (available on the button bar and in the right click menu) and mark the target and beam positions on the image with the mouse. When </w:t>
+      </w:r>
+      <w:r>
+        <w:rPr>
+          <w:noProof/>
+          <w:lang w:eastAsia="en-AU"/>
+        </w:rPr>
+        <w:drawing>
+          <wp:inline distT="0" distB="0" distL="0" distR="0">
+            <wp:extent cx="114316" cy="114316"/>
+            <wp:effectExtent l="19050" t="0" r="0" b="0"/>
+            <wp:docPr id="22" name="Picture 20" descr="target.png"/>
+            <wp:cNvGraphicFramePr>
+              <a:graphicFrameLocks xmlns:a="http://schemas.openxmlformats.org/drawingml/2006/main" noChangeAspect="1"/>
+            </wp:cNvGraphicFramePr>
+            <a:graphic xmlns:a="http://schemas.openxmlformats.org/drawingml/2006/main">
+              <a:graphicData uri="http://schemas.openxmlformats.org/drawingml/2006/picture">
+                <pic:pic xmlns:pic="http://schemas.openxmlformats.org/drawingml/2006/picture">
+                  <pic:nvPicPr>
+                    <pic:cNvPr id="0" name="target.png"/>
+                    <pic:cNvPicPr/>
+                  </pic:nvPicPr>
+                  <pic:blipFill>
+                    <a:blip r:embed="rId50" cstate="print"/>
+                    <a:stretch>
+                      <a:fillRect/>
+                    </a:stretch>
+                  </pic:blipFill>
+                  <pic:spPr>
+                    <a:xfrm>
+                      <a:off x="0" y="0"/>
+                      <a:ext cx="114316" cy="114316"/>
+                    </a:xfrm>
+                    <a:prstGeom prst="rect">
+                      <a:avLst/>
+                    </a:prstGeom>
+                  </pic:spPr>
+                </pic:pic>
+              </a:graphicData>
+            </a:graphic>
+          </wp:inline>
+        </w:drawing>
+      </w:r>
+      <w:r>
         <w:t xml:space="preserve"> is pressed, the EPICS variables representing the target and beam will be updated with pixel coordinates</w:t>
       </w:r>
       <w:r>
@@ -23483,7 +23871,7 @@
         <w:rPr>
           <w:noProof/>
         </w:rPr>
-        <w:t>33</w:t>
+        <w:t>34</w:t>
       </w:r>
       <w:r>
         <w:fldChar w:fldCharType="end"/>
@@ -23699,7 +24087,7 @@
         <w:rPr>
           <w:noProof/>
         </w:rPr>
-        <w:t>36</w:t>
+        <w:t>37</w:t>
       </w:r>
       <w:r>
         <w:fldChar w:fldCharType="end"/>
@@ -23766,7 +24154,7 @@
         <w:rPr>
           <w:noProof/>
         </w:rPr>
-        <w:t>36</w:t>
+        <w:t>37</w:t>
       </w:r>
       <w:r>
         <w:fldChar w:fldCharType="end"/>
@@ -23837,7 +24225,7 @@
         <w:rPr>
           <w:noProof/>
         </w:rPr>
-        <w:t>36</w:t>
+        <w:t>37</w:t>
       </w:r>
       <w:r>
         <w:fldChar w:fldCharType="end"/>
@@ -23923,7 +24311,7 @@
         <w:rPr>
           <w:noProof/>
         </w:rPr>
-        <w:t>33</w:t>
+        <w:t>34</w:t>
       </w:r>
       <w:r>
         <w:fldChar w:fldCharType="end"/>
@@ -23970,7 +24358,7 @@
         <w:rPr>
           <w:noProof/>
         </w:rPr>
-        <w:t>35</w:t>
+        <w:t>36</w:t>
       </w:r>
       <w:r>
         <w:fldChar w:fldCharType="end"/>
@@ -24460,7 +24848,7 @@
                     <pic:cNvPicPr/>
                   </pic:nvPicPr>
                   <pic:blipFill>
-                    <a:blip r:embed="rId48" cstate="print"/>
+                    <a:blip r:embed="rId51" cstate="print"/>
                     <a:stretch>
                       <a:fillRect/>
                     </a:stretch>
@@ -24485,7 +24873,7 @@
       <w:pPr>
         <w:pStyle w:val="Caption"/>
       </w:pPr>
-      <w:bookmarkStart w:id="135" w:name="_Ref346709098"/>
+      <w:bookmarkStart w:id="137" w:name="_Ref346709098"/>
       <w:r>
         <w:t xml:space="preserve">Figure </w:t>
       </w:r>
@@ -24494,10 +24882,10 @@
           <w:rPr>
             <w:noProof/>
           </w:rPr>
-          <w:t>33</w:t>
+          <w:t>34</w:t>
         </w:r>
       </w:fldSimple>
-      <w:bookmarkEnd w:id="135"/>
+      <w:bookmarkEnd w:id="137"/>
       <w:r>
         <w:t xml:space="preserve"> QEImage </w:t>
       </w:r>
@@ -24530,7 +24918,7 @@
                     <pic:cNvPicPr/>
                   </pic:nvPicPr>
                   <pic:blipFill>
-                    <a:blip r:embed="rId49" cstate="print"/>
+                    <a:blip r:embed="rId52" cstate="print"/>
                     <a:stretch>
                       <a:fillRect/>
                     </a:stretch>
@@ -24563,7 +24951,7 @@
           <w:rPr>
             <w:noProof/>
           </w:rPr>
-          <w:t>34</w:t>
+          <w:t>35</w:t>
         </w:r>
       </w:fldSimple>
       <w:r>
@@ -24593,7 +24981,7 @@
                     <pic:cNvPicPr/>
                   </pic:nvPicPr>
                   <pic:blipFill>
-                    <a:blip r:embed="rId50" cstate="print"/>
+                    <a:blip r:embed="rId53" cstate="print"/>
                     <a:stretch>
                       <a:fillRect/>
                     </a:stretch>
@@ -24618,7 +25006,7 @@
       <w:pPr>
         <w:pStyle w:val="Caption"/>
       </w:pPr>
-      <w:bookmarkStart w:id="136" w:name="_Ref346710357"/>
+      <w:bookmarkStart w:id="138" w:name="_Ref346710357"/>
       <w:r>
         <w:t xml:space="preserve">Figure </w:t>
       </w:r>
@@ -24627,10 +25015,10 @@
           <w:rPr>
             <w:noProof/>
           </w:rPr>
-          <w:t>35</w:t>
+          <w:t>36</w:t>
         </w:r>
       </w:fldSimple>
-      <w:bookmarkEnd w:id="136"/>
+      <w:bookmarkEnd w:id="138"/>
       <w:r>
         <w:t xml:space="preserve"> QEImage specifying areaDetector Region of Interest</w:t>
       </w:r>
@@ -24658,7 +25046,7 @@
                     <pic:cNvPicPr/>
                   </pic:nvPicPr>
                   <pic:blipFill>
-                    <a:blip r:embed="rId51" cstate="print"/>
+                    <a:blip r:embed="rId54" cstate="print"/>
                     <a:stretch>
                       <a:fillRect/>
                     </a:stretch>
@@ -24683,7 +25071,7 @@
       <w:pPr>
         <w:pStyle w:val="Caption"/>
       </w:pPr>
-      <w:bookmarkStart w:id="137" w:name="_Ref346710052"/>
+      <w:bookmarkStart w:id="139" w:name="_Ref346710052"/>
       <w:r>
         <w:t xml:space="preserve">Figure </w:t>
       </w:r>
@@ -24692,10 +25080,10 @@
           <w:rPr>
             <w:noProof/>
           </w:rPr>
-          <w:t>36</w:t>
+          <w:t>37</w:t>
         </w:r>
       </w:fldSimple>
-      <w:bookmarkEnd w:id="137"/>
+      <w:bookmarkEnd w:id="139"/>
       <w:r>
         <w:t xml:space="preserve"> Some QEImage image manipulation</w:t>
       </w:r>
@@ -24710,8 +25098,8 @@
       <w:pPr>
         <w:pStyle w:val="Heading2"/>
       </w:pPr>
-      <w:bookmarkStart w:id="138" w:name="_Ref358906726"/>
-      <w:bookmarkStart w:id="139" w:name="_Toc358907721"/>
+      <w:bookmarkStart w:id="140" w:name="_Ref358906726"/>
+      <w:bookmarkStart w:id="141" w:name="_Toc359935578"/>
       <w:r>
         <w:t>QEFrame</w:t>
       </w:r>
@@ -24721,8 +25109,8 @@
       <w:r>
         <w:t>QEGroupBox</w:t>
       </w:r>
-      <w:bookmarkEnd w:id="138"/>
-      <w:bookmarkEnd w:id="139"/>
+      <w:bookmarkEnd w:id="140"/>
+      <w:bookmarkEnd w:id="141"/>
     </w:p>
     <w:p>
       <w:r>
@@ -24823,11 +25211,11 @@
       <w:pPr>
         <w:pStyle w:val="Heading2"/>
       </w:pPr>
-      <w:bookmarkStart w:id="140" w:name="_Toc358907722"/>
+      <w:bookmarkStart w:id="142" w:name="_Toc359935579"/>
       <w:r>
         <w:t>QELink</w:t>
       </w:r>
-      <w:bookmarkEnd w:id="140"/>
+      <w:bookmarkEnd w:id="142"/>
     </w:p>
     <w:p>
       <w:r>
@@ -24866,7 +25254,7 @@
         <w:rPr>
           <w:noProof/>
         </w:rPr>
-        <w:t>37</w:t>
+        <w:t>38</w:t>
       </w:r>
       <w:r>
         <w:fldChar w:fldCharType="end"/>
@@ -24905,7 +25293,7 @@
         <w:rPr>
           <w:noProof/>
         </w:rPr>
-        <w:t>38</w:t>
+        <w:t>39</w:t>
       </w:r>
       <w:r>
         <w:fldChar w:fldCharType="end"/>
@@ -24951,7 +25339,7 @@
                     </pic:cNvPicPr>
                   </pic:nvPicPr>
                   <pic:blipFill>
-                    <a:blip r:embed="rId52" cstate="print"/>
+                    <a:blip r:embed="rId55" cstate="print"/>
                     <a:srcRect/>
                     <a:stretch>
                       <a:fillRect/>
@@ -24984,8 +25372,8 @@
       <w:pPr>
         <w:pStyle w:val="Caption"/>
       </w:pPr>
-      <w:bookmarkStart w:id="141" w:name="_Ref352093301"/>
-      <w:bookmarkStart w:id="142" w:name="_Ref352093292"/>
+      <w:bookmarkStart w:id="143" w:name="_Ref352093301"/>
+      <w:bookmarkStart w:id="144" w:name="_Ref352093292"/>
       <w:r>
         <w:t xml:space="preserve">Figure </w:t>
       </w:r>
@@ -24994,17 +25382,17 @@
           <w:rPr>
             <w:noProof/>
           </w:rPr>
-          <w:t>37</w:t>
+          <w:t>38</w:t>
         </w:r>
       </w:fldSimple>
-      <w:bookmarkEnd w:id="141"/>
+      <w:bookmarkEnd w:id="143"/>
       <w:r>
         <w:t xml:space="preserve"> QELink </w:t>
       </w:r>
       <w:r>
         <w:t>being configured</w:t>
       </w:r>
-      <w:bookmarkEnd w:id="142"/>
+      <w:bookmarkEnd w:id="144"/>
     </w:p>
     <w:p>
       <w:pPr>
@@ -25037,7 +25425,7 @@
                     </pic:cNvPicPr>
                   </pic:nvPicPr>
                   <pic:blipFill>
-                    <a:blip r:embed="rId53" cstate="print"/>
+                    <a:blip r:embed="rId56" cstate="print"/>
                     <a:srcRect/>
                     <a:stretch>
                       <a:fillRect/>
@@ -25070,7 +25458,7 @@
       <w:pPr>
         <w:pStyle w:val="Caption"/>
       </w:pPr>
-      <w:bookmarkStart w:id="143" w:name="_Ref352093753"/>
+      <w:bookmarkStart w:id="145" w:name="_Ref352093753"/>
       <w:r>
         <w:t xml:space="preserve">Figure </w:t>
       </w:r>
@@ -25079,10 +25467,10 @@
           <w:rPr>
             <w:noProof/>
           </w:rPr>
-          <w:t>38</w:t>
+          <w:t>39</w:t>
         </w:r>
       </w:fldSimple>
-      <w:bookmarkEnd w:id="143"/>
+      <w:bookmarkEnd w:id="145"/>
       <w:r>
         <w:t xml:space="preserve"> QELink in use</w:t>
       </w:r>
@@ -25104,22 +25492,22 @@
       <w:pPr>
         <w:pStyle w:val="Heading1"/>
       </w:pPr>
-      <w:bookmarkStart w:id="144" w:name="_Toc358907723"/>
+      <w:bookmarkStart w:id="146" w:name="_Toc359935580"/>
       <w:r>
         <w:lastRenderedPageBreak/>
         <w:t>Appendix A</w:t>
       </w:r>
-      <w:bookmarkEnd w:id="144"/>
+      <w:bookmarkEnd w:id="146"/>
     </w:p>
     <w:p>
       <w:pPr>
         <w:pStyle w:val="Heading2"/>
       </w:pPr>
-      <w:bookmarkStart w:id="145" w:name="_Toc358907724"/>
+      <w:bookmarkStart w:id="147" w:name="_Toc359935581"/>
       <w:r>
         <w:t>GNU Free Documentation Licence</w:t>
       </w:r>
-      <w:bookmarkEnd w:id="145"/>
+      <w:bookmarkEnd w:id="147"/>
     </w:p>
     <w:p>
       <w:pPr>
@@ -30958,7 +31346,7 @@
     </w:p>
     <w:p/>
     <w:sectPr>
-      <w:headerReference w:type="default" r:id="rId54"/>
+      <w:headerReference w:type="default" r:id="rId57"/>
       <w:pgSz w:w="11906" w:h="16838"/>
       <w:pgMar w:top="1440" w:right="1440" w:bottom="1440" w:left="1440" w:header="708" w:footer="708" w:gutter="0"/>
       <w:cols w:space="708"/>
@@ -31159,7 +31547,7 @@
               <w:color w:val="747476"/>
               <w:sz w:val="18"/>
             </w:rPr>
-            <w:t>15</w:t>
+            <w:t>58</w:t>
           </w:r>
           <w:r>
             <w:rPr>
@@ -31202,7 +31590,7 @@
               <w:color w:val="747476"/>
               <w:sz w:val="18"/>
             </w:rPr>
-            <w:t>72</w:t>
+            <w:t>73</w:t>
           </w:r>
           <w:r>
             <w:rPr>
@@ -36178,7 +36566,7 @@
 </file>
 
 <file path=customXml/itemProps1.xml><?xml version="1.0" encoding="utf-8"?>
-<ds:datastoreItem xmlns:ds="http://schemas.openxmlformats.org/officeDocument/2006/customXml" ds:itemID="{2DBBF754-4F04-432C-8FBF-993255892DA8}">
+<ds:datastoreItem xmlns:ds="http://schemas.openxmlformats.org/officeDocument/2006/customXml" ds:itemID="{07C1E21A-5637-49EB-AC20-CBDA27F1CD2B}">
   <ds:schemaRefs>
     <ds:schemaRef ds:uri="http://schemas.openxmlformats.org/officeDocument/2006/bibliography"/>
   </ds:schemaRefs>

</xml_diff>

<commit_message>
In QEShape, use selected color for pen when displaying lines and points. for all other types the pen is black (displaying a black border) and the selected color is used for filling.
</commit_message>
<xml_diff>
--- a/documentation/source/QE_QEGuiAndUserInterfaceDesign.docx
+++ b/documentation/source/QE_QEGuiAndUserInterfaceDesign.docx
@@ -117,7 +117,7 @@
         <w:jc w:val="center"/>
       </w:pPr>
       <w:r>
-        <w:t>8</w:t>
+        <w:t>9</w:t>
       </w:r>
       <w:r>
         <w:t xml:space="preserve"> July</w:t>
@@ -348,7 +348,7 @@
           <w:r>
             <w:fldChar w:fldCharType="separate"/>
           </w:r>
-          <w:hyperlink w:anchor="_Toc361061853" w:history="1">
+          <w:hyperlink w:anchor="_Toc361149127" w:history="1">
             <w:r>
               <w:rPr>
                 <w:rStyle w:val="Hyperlink"/>
@@ -375,7 +375,7 @@
                 <w:noProof/>
                 <w:webHidden/>
               </w:rPr>
-              <w:instrText xml:space="preserve"> PAGEREF _Toc361061853 \h </w:instrText>
+              <w:instrText xml:space="preserve"> PAGEREF _Toc361149127 \h </w:instrText>
             </w:r>
             <w:r>
               <w:rPr>
@@ -418,7 +418,7 @@
               <w:lang w:eastAsia="en-AU"/>
             </w:rPr>
           </w:pPr>
-          <w:hyperlink w:anchor="_Toc361061854" w:history="1">
+          <w:hyperlink w:anchor="_Toc361149128" w:history="1">
             <w:r>
               <w:rPr>
                 <w:rStyle w:val="Hyperlink"/>
@@ -445,7 +445,7 @@
                 <w:noProof/>
                 <w:webHidden/>
               </w:rPr>
-              <w:instrText xml:space="preserve"> PAGEREF _Toc361061854 \h </w:instrText>
+              <w:instrText xml:space="preserve"> PAGEREF _Toc361149128 \h </w:instrText>
             </w:r>
             <w:r>
               <w:rPr>
@@ -488,7 +488,7 @@
               <w:lang w:eastAsia="en-AU"/>
             </w:rPr>
           </w:pPr>
-          <w:hyperlink w:anchor="_Toc361061855" w:history="1">
+          <w:hyperlink w:anchor="_Toc361149129" w:history="1">
             <w:r>
               <w:rPr>
                 <w:rStyle w:val="Hyperlink"/>
@@ -515,7 +515,7 @@
                 <w:noProof/>
                 <w:webHidden/>
               </w:rPr>
-              <w:instrText xml:space="preserve"> PAGEREF _Toc361061855 \h </w:instrText>
+              <w:instrText xml:space="preserve"> PAGEREF _Toc361149129 \h </w:instrText>
             </w:r>
             <w:r>
               <w:rPr>
@@ -558,7 +558,7 @@
               <w:lang w:eastAsia="en-AU"/>
             </w:rPr>
           </w:pPr>
-          <w:hyperlink w:anchor="_Toc361061856" w:history="1">
+          <w:hyperlink w:anchor="_Toc361149130" w:history="1">
             <w:r>
               <w:rPr>
                 <w:rStyle w:val="Hyperlink"/>
@@ -585,7 +585,7 @@
                 <w:noProof/>
                 <w:webHidden/>
               </w:rPr>
-              <w:instrText xml:space="preserve"> PAGEREF _Toc361061856 \h </w:instrText>
+              <w:instrText xml:space="preserve"> PAGEREF _Toc361149130 \h </w:instrText>
             </w:r>
             <w:r>
               <w:rPr>
@@ -628,7 +628,7 @@
               <w:lang w:eastAsia="en-AU"/>
             </w:rPr>
           </w:pPr>
-          <w:hyperlink w:anchor="_Toc361061857" w:history="1">
+          <w:hyperlink w:anchor="_Toc361149131" w:history="1">
             <w:r>
               <w:rPr>
                 <w:rStyle w:val="Hyperlink"/>
@@ -655,7 +655,7 @@
                 <w:noProof/>
                 <w:webHidden/>
               </w:rPr>
-              <w:instrText xml:space="preserve"> PAGEREF _Toc361061857 \h </w:instrText>
+              <w:instrText xml:space="preserve"> PAGEREF _Toc361149131 \h </w:instrText>
             </w:r>
             <w:r>
               <w:rPr>
@@ -698,7 +698,7 @@
               <w:lang w:eastAsia="en-AU"/>
             </w:rPr>
           </w:pPr>
-          <w:hyperlink w:anchor="_Toc361061858" w:history="1">
+          <w:hyperlink w:anchor="_Toc361149132" w:history="1">
             <w:r>
               <w:rPr>
                 <w:rStyle w:val="Hyperlink"/>
@@ -725,7 +725,7 @@
                 <w:noProof/>
                 <w:webHidden/>
               </w:rPr>
-              <w:instrText xml:space="preserve"> PAGEREF _Toc361061858 \h </w:instrText>
+              <w:instrText xml:space="preserve"> PAGEREF _Toc361149132 \h </w:instrText>
             </w:r>
             <w:r>
               <w:rPr>
@@ -768,7 +768,7 @@
               <w:lang w:eastAsia="en-AU"/>
             </w:rPr>
           </w:pPr>
-          <w:hyperlink w:anchor="_Toc361061859" w:history="1">
+          <w:hyperlink w:anchor="_Toc361149133" w:history="1">
             <w:r>
               <w:rPr>
                 <w:rStyle w:val="Hyperlink"/>
@@ -795,7 +795,7 @@
                 <w:noProof/>
                 <w:webHidden/>
               </w:rPr>
-              <w:instrText xml:space="preserve"> PAGEREF _Toc361061859 \h </w:instrText>
+              <w:instrText xml:space="preserve"> PAGEREF _Toc361149133 \h </w:instrText>
             </w:r>
             <w:r>
               <w:rPr>
@@ -838,7 +838,7 @@
               <w:lang w:eastAsia="en-AU"/>
             </w:rPr>
           </w:pPr>
-          <w:hyperlink w:anchor="_Toc361061860" w:history="1">
+          <w:hyperlink w:anchor="_Toc361149134" w:history="1">
             <w:r>
               <w:rPr>
                 <w:rStyle w:val="Hyperlink"/>
@@ -865,7 +865,7 @@
                 <w:noProof/>
                 <w:webHidden/>
               </w:rPr>
-              <w:instrText xml:space="preserve"> PAGEREF _Toc361061860 \h </w:instrText>
+              <w:instrText xml:space="preserve"> PAGEREF _Toc361149134 \h </w:instrText>
             </w:r>
             <w:r>
               <w:rPr>
@@ -908,7 +908,7 @@
               <w:lang w:eastAsia="en-AU"/>
             </w:rPr>
           </w:pPr>
-          <w:hyperlink w:anchor="_Toc361061861" w:history="1">
+          <w:hyperlink w:anchor="_Toc361149135" w:history="1">
             <w:r>
               <w:rPr>
                 <w:rStyle w:val="Hyperlink"/>
@@ -935,7 +935,7 @@
                 <w:noProof/>
                 <w:webHidden/>
               </w:rPr>
-              <w:instrText xml:space="preserve"> PAGEREF _Toc361061861 \h </w:instrText>
+              <w:instrText xml:space="preserve"> PAGEREF _Toc361149135 \h </w:instrText>
             </w:r>
             <w:r>
               <w:rPr>
@@ -978,7 +978,7 @@
               <w:lang w:eastAsia="en-AU"/>
             </w:rPr>
           </w:pPr>
-          <w:hyperlink w:anchor="_Toc361061862" w:history="1">
+          <w:hyperlink w:anchor="_Toc361149136" w:history="1">
             <w:r>
               <w:rPr>
                 <w:rStyle w:val="Hyperlink"/>
@@ -1005,7 +1005,7 @@
                 <w:noProof/>
                 <w:webHidden/>
               </w:rPr>
-              <w:instrText xml:space="preserve"> PAGEREF _Toc361061862 \h </w:instrText>
+              <w:instrText xml:space="preserve"> PAGEREF _Toc361149136 \h </w:instrText>
             </w:r>
             <w:r>
               <w:rPr>
@@ -1048,7 +1048,7 @@
               <w:lang w:eastAsia="en-AU"/>
             </w:rPr>
           </w:pPr>
-          <w:hyperlink w:anchor="_Toc361061863" w:history="1">
+          <w:hyperlink w:anchor="_Toc361149137" w:history="1">
             <w:r>
               <w:rPr>
                 <w:rStyle w:val="Hyperlink"/>
@@ -1075,7 +1075,7 @@
                 <w:noProof/>
                 <w:webHidden/>
               </w:rPr>
-              <w:instrText xml:space="preserve"> PAGEREF _Toc361061863 \h </w:instrText>
+              <w:instrText xml:space="preserve"> PAGEREF _Toc361149137 \h </w:instrText>
             </w:r>
             <w:r>
               <w:rPr>
@@ -1118,7 +1118,7 @@
               <w:lang w:eastAsia="en-AU"/>
             </w:rPr>
           </w:pPr>
-          <w:hyperlink w:anchor="_Toc361061864" w:history="1">
+          <w:hyperlink w:anchor="_Toc361149138" w:history="1">
             <w:r>
               <w:rPr>
                 <w:rStyle w:val="Hyperlink"/>
@@ -1145,7 +1145,7 @@
                 <w:noProof/>
                 <w:webHidden/>
               </w:rPr>
-              <w:instrText xml:space="preserve"> PAGEREF _Toc361061864 \h </w:instrText>
+              <w:instrText xml:space="preserve"> PAGEREF _Toc361149138 \h </w:instrText>
             </w:r>
             <w:r>
               <w:rPr>
@@ -1188,7 +1188,7 @@
               <w:lang w:eastAsia="en-AU"/>
             </w:rPr>
           </w:pPr>
-          <w:hyperlink w:anchor="_Toc361061865" w:history="1">
+          <w:hyperlink w:anchor="_Toc361149139" w:history="1">
             <w:r>
               <w:rPr>
                 <w:rStyle w:val="Hyperlink"/>
@@ -1215,7 +1215,7 @@
                 <w:noProof/>
                 <w:webHidden/>
               </w:rPr>
-              <w:instrText xml:space="preserve"> PAGEREF _Toc361061865 \h </w:instrText>
+              <w:instrText xml:space="preserve"> PAGEREF _Toc361149139 \h </w:instrText>
             </w:r>
             <w:r>
               <w:rPr>
@@ -1258,7 +1258,7 @@
               <w:lang w:eastAsia="en-AU"/>
             </w:rPr>
           </w:pPr>
-          <w:hyperlink w:anchor="_Toc361061866" w:history="1">
+          <w:hyperlink w:anchor="_Toc361149140" w:history="1">
             <w:r>
               <w:rPr>
                 <w:rStyle w:val="Hyperlink"/>
@@ -1285,7 +1285,7 @@
                 <w:noProof/>
                 <w:webHidden/>
               </w:rPr>
-              <w:instrText xml:space="preserve"> PAGEREF _Toc361061866 \h </w:instrText>
+              <w:instrText xml:space="preserve"> PAGEREF _Toc361149140 \h </w:instrText>
             </w:r>
             <w:r>
               <w:rPr>
@@ -1328,7 +1328,7 @@
               <w:lang w:eastAsia="en-AU"/>
             </w:rPr>
           </w:pPr>
-          <w:hyperlink w:anchor="_Toc361061867" w:history="1">
+          <w:hyperlink w:anchor="_Toc361149141" w:history="1">
             <w:r>
               <w:rPr>
                 <w:rStyle w:val="Hyperlink"/>
@@ -1355,7 +1355,7 @@
                 <w:noProof/>
                 <w:webHidden/>
               </w:rPr>
-              <w:instrText xml:space="preserve"> PAGEREF _Toc361061867 \h </w:instrText>
+              <w:instrText xml:space="preserve"> PAGEREF _Toc361149141 \h </w:instrText>
             </w:r>
             <w:r>
               <w:rPr>
@@ -1398,7 +1398,7 @@
               <w:lang w:eastAsia="en-AU"/>
             </w:rPr>
           </w:pPr>
-          <w:hyperlink w:anchor="_Toc361061868" w:history="1">
+          <w:hyperlink w:anchor="_Toc361149142" w:history="1">
             <w:r>
               <w:rPr>
                 <w:rStyle w:val="Hyperlink"/>
@@ -1425,7 +1425,7 @@
                 <w:noProof/>
                 <w:webHidden/>
               </w:rPr>
-              <w:instrText xml:space="preserve"> PAGEREF _Toc361061868 \h </w:instrText>
+              <w:instrText xml:space="preserve"> PAGEREF _Toc361149142 \h </w:instrText>
             </w:r>
             <w:r>
               <w:rPr>
@@ -1468,7 +1468,7 @@
               <w:lang w:eastAsia="en-AU"/>
             </w:rPr>
           </w:pPr>
-          <w:hyperlink w:anchor="_Toc361061869" w:history="1">
+          <w:hyperlink w:anchor="_Toc361149143" w:history="1">
             <w:r>
               <w:rPr>
                 <w:rStyle w:val="Hyperlink"/>
@@ -1495,7 +1495,7 @@
                 <w:noProof/>
                 <w:webHidden/>
               </w:rPr>
-              <w:instrText xml:space="preserve"> PAGEREF _Toc361061869 \h </w:instrText>
+              <w:instrText xml:space="preserve"> PAGEREF _Toc361149143 \h </w:instrText>
             </w:r>
             <w:r>
               <w:rPr>
@@ -1538,7 +1538,7 @@
               <w:lang w:eastAsia="en-AU"/>
             </w:rPr>
           </w:pPr>
-          <w:hyperlink w:anchor="_Toc361061870" w:history="1">
+          <w:hyperlink w:anchor="_Toc361149144" w:history="1">
             <w:r>
               <w:rPr>
                 <w:rStyle w:val="Hyperlink"/>
@@ -1565,7 +1565,7 @@
                 <w:noProof/>
                 <w:webHidden/>
               </w:rPr>
-              <w:instrText xml:space="preserve"> PAGEREF _Toc361061870 \h </w:instrText>
+              <w:instrText xml:space="preserve"> PAGEREF _Toc361149144 \h </w:instrText>
             </w:r>
             <w:r>
               <w:rPr>
@@ -1608,7 +1608,7 @@
               <w:lang w:eastAsia="en-AU"/>
             </w:rPr>
           </w:pPr>
-          <w:hyperlink w:anchor="_Toc361061871" w:history="1">
+          <w:hyperlink w:anchor="_Toc361149145" w:history="1">
             <w:r>
               <w:rPr>
                 <w:rStyle w:val="Hyperlink"/>
@@ -1635,7 +1635,7 @@
                 <w:noProof/>
                 <w:webHidden/>
               </w:rPr>
-              <w:instrText xml:space="preserve"> PAGEREF _Toc361061871 \h </w:instrText>
+              <w:instrText xml:space="preserve"> PAGEREF _Toc361149145 \h </w:instrText>
             </w:r>
             <w:r>
               <w:rPr>
@@ -1678,7 +1678,7 @@
               <w:lang w:eastAsia="en-AU"/>
             </w:rPr>
           </w:pPr>
-          <w:hyperlink w:anchor="_Toc361061872" w:history="1">
+          <w:hyperlink w:anchor="_Toc361149146" w:history="1">
             <w:r>
               <w:rPr>
                 <w:rStyle w:val="Hyperlink"/>
@@ -1705,7 +1705,7 @@
                 <w:noProof/>
                 <w:webHidden/>
               </w:rPr>
-              <w:instrText xml:space="preserve"> PAGEREF _Toc361061872 \h </w:instrText>
+              <w:instrText xml:space="preserve"> PAGEREF _Toc361149146 \h </w:instrText>
             </w:r>
             <w:r>
               <w:rPr>
@@ -1748,7 +1748,7 @@
               <w:lang w:eastAsia="en-AU"/>
             </w:rPr>
           </w:pPr>
-          <w:hyperlink w:anchor="_Toc361061873" w:history="1">
+          <w:hyperlink w:anchor="_Toc361149147" w:history="1">
             <w:r>
               <w:rPr>
                 <w:rStyle w:val="Hyperlink"/>
@@ -1775,7 +1775,7 @@
                 <w:noProof/>
                 <w:webHidden/>
               </w:rPr>
-              <w:instrText xml:space="preserve"> PAGEREF _Toc361061873 \h </w:instrText>
+              <w:instrText xml:space="preserve"> PAGEREF _Toc361149147 \h </w:instrText>
             </w:r>
             <w:r>
               <w:rPr>
@@ -1818,7 +1818,7 @@
               <w:lang w:eastAsia="en-AU"/>
             </w:rPr>
           </w:pPr>
-          <w:hyperlink w:anchor="_Toc361061874" w:history="1">
+          <w:hyperlink w:anchor="_Toc361149148" w:history="1">
             <w:r>
               <w:rPr>
                 <w:rStyle w:val="Hyperlink"/>
@@ -1845,7 +1845,7 @@
                 <w:noProof/>
                 <w:webHidden/>
               </w:rPr>
-              <w:instrText xml:space="preserve"> PAGEREF _Toc361061874 \h </w:instrText>
+              <w:instrText xml:space="preserve"> PAGEREF _Toc361149148 \h </w:instrText>
             </w:r>
             <w:r>
               <w:rPr>
@@ -1888,7 +1888,7 @@
               <w:lang w:eastAsia="en-AU"/>
             </w:rPr>
           </w:pPr>
-          <w:hyperlink w:anchor="_Toc361061875" w:history="1">
+          <w:hyperlink w:anchor="_Toc361149149" w:history="1">
             <w:r>
               <w:rPr>
                 <w:rStyle w:val="Hyperlink"/>
@@ -1915,7 +1915,7 @@
                 <w:noProof/>
                 <w:webHidden/>
               </w:rPr>
-              <w:instrText xml:space="preserve"> PAGEREF _Toc361061875 \h </w:instrText>
+              <w:instrText xml:space="preserve"> PAGEREF _Toc361149149 \h </w:instrText>
             </w:r>
             <w:r>
               <w:rPr>
@@ -1958,7 +1958,7 @@
               <w:lang w:eastAsia="en-AU"/>
             </w:rPr>
           </w:pPr>
-          <w:hyperlink w:anchor="_Toc361061876" w:history="1">
+          <w:hyperlink w:anchor="_Toc361149150" w:history="1">
             <w:r>
               <w:rPr>
                 <w:rStyle w:val="Hyperlink"/>
@@ -1985,7 +1985,7 @@
                 <w:noProof/>
                 <w:webHidden/>
               </w:rPr>
-              <w:instrText xml:space="preserve"> PAGEREF _Toc361061876 \h </w:instrText>
+              <w:instrText xml:space="preserve"> PAGEREF _Toc361149150 \h </w:instrText>
             </w:r>
             <w:r>
               <w:rPr>
@@ -2028,7 +2028,7 @@
               <w:lang w:eastAsia="en-AU"/>
             </w:rPr>
           </w:pPr>
-          <w:hyperlink w:anchor="_Toc361061877" w:history="1">
+          <w:hyperlink w:anchor="_Toc361149151" w:history="1">
             <w:r>
               <w:rPr>
                 <w:rStyle w:val="Hyperlink"/>
@@ -2055,7 +2055,7 @@
                 <w:noProof/>
                 <w:webHidden/>
               </w:rPr>
-              <w:instrText xml:space="preserve"> PAGEREF _Toc361061877 \h </w:instrText>
+              <w:instrText xml:space="preserve"> PAGEREF _Toc361149151 \h </w:instrText>
             </w:r>
             <w:r>
               <w:rPr>
@@ -2098,7 +2098,7 @@
               <w:lang w:eastAsia="en-AU"/>
             </w:rPr>
           </w:pPr>
-          <w:hyperlink w:anchor="_Toc361061878" w:history="1">
+          <w:hyperlink w:anchor="_Toc361149152" w:history="1">
             <w:r>
               <w:rPr>
                 <w:rStyle w:val="Hyperlink"/>
@@ -2125,7 +2125,7 @@
                 <w:noProof/>
                 <w:webHidden/>
               </w:rPr>
-              <w:instrText xml:space="preserve"> PAGEREF _Toc361061878 \h </w:instrText>
+              <w:instrText xml:space="preserve"> PAGEREF _Toc361149152 \h </w:instrText>
             </w:r>
             <w:r>
               <w:rPr>
@@ -2168,7 +2168,7 @@
               <w:lang w:eastAsia="en-AU"/>
             </w:rPr>
           </w:pPr>
-          <w:hyperlink w:anchor="_Toc361061879" w:history="1">
+          <w:hyperlink w:anchor="_Toc361149153" w:history="1">
             <w:r>
               <w:rPr>
                 <w:rStyle w:val="Hyperlink"/>
@@ -2195,7 +2195,7 @@
                 <w:noProof/>
                 <w:webHidden/>
               </w:rPr>
-              <w:instrText xml:space="preserve"> PAGEREF _Toc361061879 \h </w:instrText>
+              <w:instrText xml:space="preserve"> PAGEREF _Toc361149153 \h </w:instrText>
             </w:r>
             <w:r>
               <w:rPr>
@@ -2238,7 +2238,7 @@
               <w:lang w:eastAsia="en-AU"/>
             </w:rPr>
           </w:pPr>
-          <w:hyperlink w:anchor="_Toc361061880" w:history="1">
+          <w:hyperlink w:anchor="_Toc361149154" w:history="1">
             <w:r>
               <w:rPr>
                 <w:rStyle w:val="Hyperlink"/>
@@ -2265,7 +2265,7 @@
                 <w:noProof/>
                 <w:webHidden/>
               </w:rPr>
-              <w:instrText xml:space="preserve"> PAGEREF _Toc361061880 \h </w:instrText>
+              <w:instrText xml:space="preserve"> PAGEREF _Toc361149154 \h </w:instrText>
             </w:r>
             <w:r>
               <w:rPr>
@@ -2308,7 +2308,7 @@
               <w:lang w:eastAsia="en-AU"/>
             </w:rPr>
           </w:pPr>
-          <w:hyperlink w:anchor="_Toc361061881" w:history="1">
+          <w:hyperlink w:anchor="_Toc361149155" w:history="1">
             <w:r>
               <w:rPr>
                 <w:rStyle w:val="Hyperlink"/>
@@ -2335,7 +2335,7 @@
                 <w:noProof/>
                 <w:webHidden/>
               </w:rPr>
-              <w:instrText xml:space="preserve"> PAGEREF _Toc361061881 \h </w:instrText>
+              <w:instrText xml:space="preserve"> PAGEREF _Toc361149155 \h </w:instrText>
             </w:r>
             <w:r>
               <w:rPr>
@@ -2378,7 +2378,7 @@
               <w:lang w:eastAsia="en-AU"/>
             </w:rPr>
           </w:pPr>
-          <w:hyperlink w:anchor="_Toc361061882" w:history="1">
+          <w:hyperlink w:anchor="_Toc361149156" w:history="1">
             <w:r>
               <w:rPr>
                 <w:rStyle w:val="Hyperlink"/>
@@ -2405,7 +2405,7 @@
                 <w:noProof/>
                 <w:webHidden/>
               </w:rPr>
-              <w:instrText xml:space="preserve"> PAGEREF _Toc361061882 \h </w:instrText>
+              <w:instrText xml:space="preserve"> PAGEREF _Toc361149156 \h </w:instrText>
             </w:r>
             <w:r>
               <w:rPr>
@@ -2448,7 +2448,7 @@
               <w:lang w:eastAsia="en-AU"/>
             </w:rPr>
           </w:pPr>
-          <w:hyperlink w:anchor="_Toc361061883" w:history="1">
+          <w:hyperlink w:anchor="_Toc361149157" w:history="1">
             <w:r>
               <w:rPr>
                 <w:rStyle w:val="Hyperlink"/>
@@ -2475,7 +2475,7 @@
                 <w:noProof/>
                 <w:webHidden/>
               </w:rPr>
-              <w:instrText xml:space="preserve"> PAGEREF _Toc361061883 \h </w:instrText>
+              <w:instrText xml:space="preserve"> PAGEREF _Toc361149157 \h </w:instrText>
             </w:r>
             <w:r>
               <w:rPr>
@@ -2518,7 +2518,7 @@
               <w:lang w:eastAsia="en-AU"/>
             </w:rPr>
           </w:pPr>
-          <w:hyperlink w:anchor="_Toc361061884" w:history="1">
+          <w:hyperlink w:anchor="_Toc361149158" w:history="1">
             <w:r>
               <w:rPr>
                 <w:rStyle w:val="Hyperlink"/>
@@ -2545,7 +2545,7 @@
                 <w:noProof/>
                 <w:webHidden/>
               </w:rPr>
-              <w:instrText xml:space="preserve"> PAGEREF _Toc361061884 \h </w:instrText>
+              <w:instrText xml:space="preserve"> PAGEREF _Toc361149158 \h </w:instrText>
             </w:r>
             <w:r>
               <w:rPr>
@@ -2588,7 +2588,7 @@
               <w:lang w:eastAsia="en-AU"/>
             </w:rPr>
           </w:pPr>
-          <w:hyperlink w:anchor="_Toc361061885" w:history="1">
+          <w:hyperlink w:anchor="_Toc361149159" w:history="1">
             <w:r>
               <w:rPr>
                 <w:rStyle w:val="Hyperlink"/>
@@ -2615,7 +2615,7 @@
                 <w:noProof/>
                 <w:webHidden/>
               </w:rPr>
-              <w:instrText xml:space="preserve"> PAGEREF _Toc361061885 \h </w:instrText>
+              <w:instrText xml:space="preserve"> PAGEREF _Toc361149159 \h </w:instrText>
             </w:r>
             <w:r>
               <w:rPr>
@@ -2658,7 +2658,7 @@
               <w:lang w:eastAsia="en-AU"/>
             </w:rPr>
           </w:pPr>
-          <w:hyperlink w:anchor="_Toc361061886" w:history="1">
+          <w:hyperlink w:anchor="_Toc361149160" w:history="1">
             <w:r>
               <w:rPr>
                 <w:rStyle w:val="Hyperlink"/>
@@ -2685,7 +2685,7 @@
                 <w:noProof/>
                 <w:webHidden/>
               </w:rPr>
-              <w:instrText xml:space="preserve"> PAGEREF _Toc361061886 \h </w:instrText>
+              <w:instrText xml:space="preserve"> PAGEREF _Toc361149160 \h </w:instrText>
             </w:r>
             <w:r>
               <w:rPr>
@@ -2728,7 +2728,7 @@
               <w:lang w:eastAsia="en-AU"/>
             </w:rPr>
           </w:pPr>
-          <w:hyperlink w:anchor="_Toc361061887" w:history="1">
+          <w:hyperlink w:anchor="_Toc361149161" w:history="1">
             <w:r>
               <w:rPr>
                 <w:rStyle w:val="Hyperlink"/>
@@ -2755,7 +2755,7 @@
                 <w:noProof/>
                 <w:webHidden/>
               </w:rPr>
-              <w:instrText xml:space="preserve"> PAGEREF _Toc361061887 \h </w:instrText>
+              <w:instrText xml:space="preserve"> PAGEREF _Toc361149161 \h </w:instrText>
             </w:r>
             <w:r>
               <w:rPr>
@@ -2798,7 +2798,7 @@
               <w:lang w:eastAsia="en-AU"/>
             </w:rPr>
           </w:pPr>
-          <w:hyperlink w:anchor="_Toc361061888" w:history="1">
+          <w:hyperlink w:anchor="_Toc361149162" w:history="1">
             <w:r>
               <w:rPr>
                 <w:rStyle w:val="Hyperlink"/>
@@ -2825,7 +2825,7 @@
                 <w:noProof/>
                 <w:webHidden/>
               </w:rPr>
-              <w:instrText xml:space="preserve"> PAGEREF _Toc361061888 \h </w:instrText>
+              <w:instrText xml:space="preserve"> PAGEREF _Toc361149162 \h </w:instrText>
             </w:r>
             <w:r>
               <w:rPr>
@@ -2868,7 +2868,7 @@
               <w:lang w:eastAsia="en-AU"/>
             </w:rPr>
           </w:pPr>
-          <w:hyperlink w:anchor="_Toc361061889" w:history="1">
+          <w:hyperlink w:anchor="_Toc361149163" w:history="1">
             <w:r>
               <w:rPr>
                 <w:rStyle w:val="Hyperlink"/>
@@ -2895,7 +2895,7 @@
                 <w:noProof/>
                 <w:webHidden/>
               </w:rPr>
-              <w:instrText xml:space="preserve"> PAGEREF _Toc361061889 \h </w:instrText>
+              <w:instrText xml:space="preserve"> PAGEREF _Toc361149163 \h </w:instrText>
             </w:r>
             <w:r>
               <w:rPr>
@@ -2938,7 +2938,7 @@
               <w:lang w:eastAsia="en-AU"/>
             </w:rPr>
           </w:pPr>
-          <w:hyperlink w:anchor="_Toc361061890" w:history="1">
+          <w:hyperlink w:anchor="_Toc361149164" w:history="1">
             <w:r>
               <w:rPr>
                 <w:rStyle w:val="Hyperlink"/>
@@ -2965,7 +2965,7 @@
                 <w:noProof/>
                 <w:webHidden/>
               </w:rPr>
-              <w:instrText xml:space="preserve"> PAGEREF _Toc361061890 \h </w:instrText>
+              <w:instrText xml:space="preserve"> PAGEREF _Toc361149164 \h </w:instrText>
             </w:r>
             <w:r>
               <w:rPr>
@@ -3008,7 +3008,7 @@
               <w:lang w:eastAsia="en-AU"/>
             </w:rPr>
           </w:pPr>
-          <w:hyperlink w:anchor="_Toc361061891" w:history="1">
+          <w:hyperlink w:anchor="_Toc361149165" w:history="1">
             <w:r>
               <w:rPr>
                 <w:rStyle w:val="Hyperlink"/>
@@ -3035,7 +3035,7 @@
                 <w:noProof/>
                 <w:webHidden/>
               </w:rPr>
-              <w:instrText xml:space="preserve"> PAGEREF _Toc361061891 \h </w:instrText>
+              <w:instrText xml:space="preserve"> PAGEREF _Toc361149165 \h </w:instrText>
             </w:r>
             <w:r>
               <w:rPr>
@@ -3078,7 +3078,7 @@
               <w:lang w:eastAsia="en-AU"/>
             </w:rPr>
           </w:pPr>
-          <w:hyperlink w:anchor="_Toc361061892" w:history="1">
+          <w:hyperlink w:anchor="_Toc361149166" w:history="1">
             <w:r>
               <w:rPr>
                 <w:rStyle w:val="Hyperlink"/>
@@ -3105,7 +3105,7 @@
                 <w:noProof/>
                 <w:webHidden/>
               </w:rPr>
-              <w:instrText xml:space="preserve"> PAGEREF _Toc361061892 \h </w:instrText>
+              <w:instrText xml:space="preserve"> PAGEREF _Toc361149166 \h </w:instrText>
             </w:r>
             <w:r>
               <w:rPr>
@@ -3148,7 +3148,7 @@
               <w:lang w:eastAsia="en-AU"/>
             </w:rPr>
           </w:pPr>
-          <w:hyperlink w:anchor="_Toc361061893" w:history="1">
+          <w:hyperlink w:anchor="_Toc361149167" w:history="1">
             <w:r>
               <w:rPr>
                 <w:rStyle w:val="Hyperlink"/>
@@ -3175,7 +3175,7 @@
                 <w:noProof/>
                 <w:webHidden/>
               </w:rPr>
-              <w:instrText xml:space="preserve"> PAGEREF _Toc361061893 \h </w:instrText>
+              <w:instrText xml:space="preserve"> PAGEREF _Toc361149167 \h </w:instrText>
             </w:r>
             <w:r>
               <w:rPr>
@@ -3218,7 +3218,7 @@
               <w:lang w:eastAsia="en-AU"/>
             </w:rPr>
           </w:pPr>
-          <w:hyperlink w:anchor="_Toc361061894" w:history="1">
+          <w:hyperlink w:anchor="_Toc361149168" w:history="1">
             <w:r>
               <w:rPr>
                 <w:rStyle w:val="Hyperlink"/>
@@ -3245,7 +3245,7 @@
                 <w:noProof/>
                 <w:webHidden/>
               </w:rPr>
-              <w:instrText xml:space="preserve"> PAGEREF _Toc361061894 \h </w:instrText>
+              <w:instrText xml:space="preserve"> PAGEREF _Toc361149168 \h </w:instrText>
             </w:r>
             <w:r>
               <w:rPr>
@@ -3288,7 +3288,7 @@
               <w:lang w:eastAsia="en-AU"/>
             </w:rPr>
           </w:pPr>
-          <w:hyperlink w:anchor="_Toc361061895" w:history="1">
+          <w:hyperlink w:anchor="_Toc361149169" w:history="1">
             <w:r>
               <w:rPr>
                 <w:rStyle w:val="Hyperlink"/>
@@ -3315,7 +3315,7 @@
                 <w:noProof/>
                 <w:webHidden/>
               </w:rPr>
-              <w:instrText xml:space="preserve"> PAGEREF _Toc361061895 \h </w:instrText>
+              <w:instrText xml:space="preserve"> PAGEREF _Toc361149169 \h </w:instrText>
             </w:r>
             <w:r>
               <w:rPr>
@@ -3358,7 +3358,7 @@
               <w:lang w:eastAsia="en-AU"/>
             </w:rPr>
           </w:pPr>
-          <w:hyperlink w:anchor="_Toc361061896" w:history="1">
+          <w:hyperlink w:anchor="_Toc361149170" w:history="1">
             <w:r>
               <w:rPr>
                 <w:rStyle w:val="Hyperlink"/>
@@ -3385,7 +3385,7 @@
                 <w:noProof/>
                 <w:webHidden/>
               </w:rPr>
-              <w:instrText xml:space="preserve"> PAGEREF _Toc361061896 \h </w:instrText>
+              <w:instrText xml:space="preserve"> PAGEREF _Toc361149170 \h </w:instrText>
             </w:r>
             <w:r>
               <w:rPr>
@@ -3428,7 +3428,7 @@
               <w:lang w:eastAsia="en-AU"/>
             </w:rPr>
           </w:pPr>
-          <w:hyperlink w:anchor="_Toc361061897" w:history="1">
+          <w:hyperlink w:anchor="_Toc361149171" w:history="1">
             <w:r>
               <w:rPr>
                 <w:rStyle w:val="Hyperlink"/>
@@ -3455,7 +3455,7 @@
                 <w:noProof/>
                 <w:webHidden/>
               </w:rPr>
-              <w:instrText xml:space="preserve"> PAGEREF _Toc361061897 \h </w:instrText>
+              <w:instrText xml:space="preserve"> PAGEREF _Toc361149171 \h </w:instrText>
             </w:r>
             <w:r>
               <w:rPr>
@@ -3498,7 +3498,7 @@
               <w:lang w:eastAsia="en-AU"/>
             </w:rPr>
           </w:pPr>
-          <w:hyperlink w:anchor="_Toc361061898" w:history="1">
+          <w:hyperlink w:anchor="_Toc361149172" w:history="1">
             <w:r>
               <w:rPr>
                 <w:rStyle w:val="Hyperlink"/>
@@ -3525,7 +3525,7 @@
                 <w:noProof/>
                 <w:webHidden/>
               </w:rPr>
-              <w:instrText xml:space="preserve"> PAGEREF _Toc361061898 \h </w:instrText>
+              <w:instrText xml:space="preserve"> PAGEREF _Toc361149172 \h </w:instrText>
             </w:r>
             <w:r>
               <w:rPr>
@@ -3568,7 +3568,7 @@
               <w:lang w:eastAsia="en-AU"/>
             </w:rPr>
           </w:pPr>
-          <w:hyperlink w:anchor="_Toc361061899" w:history="1">
+          <w:hyperlink w:anchor="_Toc361149173" w:history="1">
             <w:r>
               <w:rPr>
                 <w:rStyle w:val="Hyperlink"/>
@@ -3595,7 +3595,7 @@
                 <w:noProof/>
                 <w:webHidden/>
               </w:rPr>
-              <w:instrText xml:space="preserve"> PAGEREF _Toc361061899 \h </w:instrText>
+              <w:instrText xml:space="preserve"> PAGEREF _Toc361149173 \h </w:instrText>
             </w:r>
             <w:r>
               <w:rPr>
@@ -3638,7 +3638,7 @@
               <w:lang w:eastAsia="en-AU"/>
             </w:rPr>
           </w:pPr>
-          <w:hyperlink w:anchor="_Toc361061900" w:history="1">
+          <w:hyperlink w:anchor="_Toc361149174" w:history="1">
             <w:r>
               <w:rPr>
                 <w:rStyle w:val="Hyperlink"/>
@@ -3665,7 +3665,7 @@
                 <w:noProof/>
                 <w:webHidden/>
               </w:rPr>
-              <w:instrText xml:space="preserve"> PAGEREF _Toc361061900 \h </w:instrText>
+              <w:instrText xml:space="preserve"> PAGEREF _Toc361149174 \h </w:instrText>
             </w:r>
             <w:r>
               <w:rPr>
@@ -3708,7 +3708,7 @@
               <w:lang w:eastAsia="en-AU"/>
             </w:rPr>
           </w:pPr>
-          <w:hyperlink w:anchor="_Toc361061901" w:history="1">
+          <w:hyperlink w:anchor="_Toc361149175" w:history="1">
             <w:r>
               <w:rPr>
                 <w:rStyle w:val="Hyperlink"/>
@@ -3735,7 +3735,7 @@
                 <w:noProof/>
                 <w:webHidden/>
               </w:rPr>
-              <w:instrText xml:space="preserve"> PAGEREF _Toc361061901 \h </w:instrText>
+              <w:instrText xml:space="preserve"> PAGEREF _Toc361149175 \h </w:instrText>
             </w:r>
             <w:r>
               <w:rPr>
@@ -3778,7 +3778,7 @@
               <w:lang w:eastAsia="en-AU"/>
             </w:rPr>
           </w:pPr>
-          <w:hyperlink w:anchor="_Toc361061902" w:history="1">
+          <w:hyperlink w:anchor="_Toc361149176" w:history="1">
             <w:r>
               <w:rPr>
                 <w:rStyle w:val="Hyperlink"/>
@@ -3805,7 +3805,7 @@
                 <w:noProof/>
                 <w:webHidden/>
               </w:rPr>
-              <w:instrText xml:space="preserve"> PAGEREF _Toc361061902 \h </w:instrText>
+              <w:instrText xml:space="preserve"> PAGEREF _Toc361149176 \h </w:instrText>
             </w:r>
             <w:r>
               <w:rPr>
@@ -3848,7 +3848,7 @@
               <w:lang w:eastAsia="en-AU"/>
             </w:rPr>
           </w:pPr>
-          <w:hyperlink w:anchor="_Toc361061903" w:history="1">
+          <w:hyperlink w:anchor="_Toc361149177" w:history="1">
             <w:r>
               <w:rPr>
                 <w:rStyle w:val="Hyperlink"/>
@@ -3875,7 +3875,7 @@
                 <w:noProof/>
                 <w:webHidden/>
               </w:rPr>
-              <w:instrText xml:space="preserve"> PAGEREF _Toc361061903 \h </w:instrText>
+              <w:instrText xml:space="preserve"> PAGEREF _Toc361149177 \h </w:instrText>
             </w:r>
             <w:r>
               <w:rPr>
@@ -3918,7 +3918,7 @@
               <w:lang w:eastAsia="en-AU"/>
             </w:rPr>
           </w:pPr>
-          <w:hyperlink w:anchor="_Toc361061904" w:history="1">
+          <w:hyperlink w:anchor="_Toc361149178" w:history="1">
             <w:r>
               <w:rPr>
                 <w:rStyle w:val="Hyperlink"/>
@@ -3945,7 +3945,7 @@
                 <w:noProof/>
                 <w:webHidden/>
               </w:rPr>
-              <w:instrText xml:space="preserve"> PAGEREF _Toc361061904 \h </w:instrText>
+              <w:instrText xml:space="preserve"> PAGEREF _Toc361149178 \h </w:instrText>
             </w:r>
             <w:r>
               <w:rPr>
@@ -3988,7 +3988,7 @@
               <w:lang w:eastAsia="en-AU"/>
             </w:rPr>
           </w:pPr>
-          <w:hyperlink w:anchor="_Toc361061905" w:history="1">
+          <w:hyperlink w:anchor="_Toc361149179" w:history="1">
             <w:r>
               <w:rPr>
                 <w:rStyle w:val="Hyperlink"/>
@@ -4015,7 +4015,7 @@
                 <w:noProof/>
                 <w:webHidden/>
               </w:rPr>
-              <w:instrText xml:space="preserve"> PAGEREF _Toc361061905 \h </w:instrText>
+              <w:instrText xml:space="preserve"> PAGEREF _Toc361149179 \h </w:instrText>
             </w:r>
             <w:r>
               <w:rPr>
@@ -4058,7 +4058,7 @@
               <w:lang w:eastAsia="en-AU"/>
             </w:rPr>
           </w:pPr>
-          <w:hyperlink w:anchor="_Toc361061906" w:history="1">
+          <w:hyperlink w:anchor="_Toc361149180" w:history="1">
             <w:r>
               <w:rPr>
                 <w:rStyle w:val="Hyperlink"/>
@@ -4085,7 +4085,7 @@
                 <w:noProof/>
                 <w:webHidden/>
               </w:rPr>
-              <w:instrText xml:space="preserve"> PAGEREF _Toc361061906 \h </w:instrText>
+              <w:instrText xml:space="preserve"> PAGEREF _Toc361149180 \h </w:instrText>
             </w:r>
             <w:r>
               <w:rPr>
@@ -4128,7 +4128,7 @@
               <w:lang w:eastAsia="en-AU"/>
             </w:rPr>
           </w:pPr>
-          <w:hyperlink w:anchor="_Toc361061907" w:history="1">
+          <w:hyperlink w:anchor="_Toc361149181" w:history="1">
             <w:r>
               <w:rPr>
                 <w:rStyle w:val="Hyperlink"/>
@@ -4155,7 +4155,7 @@
                 <w:noProof/>
                 <w:webHidden/>
               </w:rPr>
-              <w:instrText xml:space="preserve"> PAGEREF _Toc361061907 \h </w:instrText>
+              <w:instrText xml:space="preserve"> PAGEREF _Toc361149181 \h </w:instrText>
             </w:r>
             <w:r>
               <w:rPr>
@@ -4198,7 +4198,7 @@
               <w:lang w:eastAsia="en-AU"/>
             </w:rPr>
           </w:pPr>
-          <w:hyperlink w:anchor="_Toc361061908" w:history="1">
+          <w:hyperlink w:anchor="_Toc361149182" w:history="1">
             <w:r>
               <w:rPr>
                 <w:rStyle w:val="Hyperlink"/>
@@ -4225,7 +4225,7 @@
                 <w:noProof/>
                 <w:webHidden/>
               </w:rPr>
-              <w:instrText xml:space="preserve"> PAGEREF _Toc361061908 \h </w:instrText>
+              <w:instrText xml:space="preserve"> PAGEREF _Toc361149182 \h </w:instrText>
             </w:r>
             <w:r>
               <w:rPr>
@@ -4268,7 +4268,7 @@
               <w:lang w:eastAsia="en-AU"/>
             </w:rPr>
           </w:pPr>
-          <w:hyperlink w:anchor="_Toc361061909" w:history="1">
+          <w:hyperlink w:anchor="_Toc361149183" w:history="1">
             <w:r>
               <w:rPr>
                 <w:rStyle w:val="Hyperlink"/>
@@ -4295,7 +4295,7 @@
                 <w:noProof/>
                 <w:webHidden/>
               </w:rPr>
-              <w:instrText xml:space="preserve"> PAGEREF _Toc361061909 \h </w:instrText>
+              <w:instrText xml:space="preserve"> PAGEREF _Toc361149183 \h </w:instrText>
             </w:r>
             <w:r>
               <w:rPr>
@@ -4338,7 +4338,7 @@
               <w:lang w:eastAsia="en-AU"/>
             </w:rPr>
           </w:pPr>
-          <w:hyperlink w:anchor="_Toc361061910" w:history="1">
+          <w:hyperlink w:anchor="_Toc361149184" w:history="1">
             <w:r>
               <w:rPr>
                 <w:rStyle w:val="Hyperlink"/>
@@ -4365,7 +4365,7 @@
                 <w:noProof/>
                 <w:webHidden/>
               </w:rPr>
-              <w:instrText xml:space="preserve"> PAGEREF _Toc361061910 \h </w:instrText>
+              <w:instrText xml:space="preserve"> PAGEREF _Toc361149184 \h </w:instrText>
             </w:r>
             <w:r>
               <w:rPr>
@@ -4408,7 +4408,7 @@
               <w:lang w:eastAsia="en-AU"/>
             </w:rPr>
           </w:pPr>
-          <w:hyperlink w:anchor="_Toc361061911" w:history="1">
+          <w:hyperlink w:anchor="_Toc361149185" w:history="1">
             <w:r>
               <w:rPr>
                 <w:rStyle w:val="Hyperlink"/>
@@ -4435,7 +4435,7 @@
                 <w:noProof/>
                 <w:webHidden/>
               </w:rPr>
-              <w:instrText xml:space="preserve"> PAGEREF _Toc361061911 \h </w:instrText>
+              <w:instrText xml:space="preserve"> PAGEREF _Toc361149185 \h </w:instrText>
             </w:r>
             <w:r>
               <w:rPr>
@@ -4478,7 +4478,7 @@
               <w:lang w:eastAsia="en-AU"/>
             </w:rPr>
           </w:pPr>
-          <w:hyperlink w:anchor="_Toc361061912" w:history="1">
+          <w:hyperlink w:anchor="_Toc361149186" w:history="1">
             <w:r>
               <w:rPr>
                 <w:rStyle w:val="Hyperlink"/>
@@ -4505,7 +4505,7 @@
                 <w:noProof/>
                 <w:webHidden/>
               </w:rPr>
-              <w:instrText xml:space="preserve"> PAGEREF _Toc361061912 \h </w:instrText>
+              <w:instrText xml:space="preserve"> PAGEREF _Toc361149186 \h </w:instrText>
             </w:r>
             <w:r>
               <w:rPr>
@@ -4548,7 +4548,7 @@
               <w:lang w:eastAsia="en-AU"/>
             </w:rPr>
           </w:pPr>
-          <w:hyperlink w:anchor="_Toc361061913" w:history="1">
+          <w:hyperlink w:anchor="_Toc361149187" w:history="1">
             <w:r>
               <w:rPr>
                 <w:rStyle w:val="Hyperlink"/>
@@ -4575,7 +4575,7 @@
                 <w:noProof/>
                 <w:webHidden/>
               </w:rPr>
-              <w:instrText xml:space="preserve"> PAGEREF _Toc361061913 \h </w:instrText>
+              <w:instrText xml:space="preserve"> PAGEREF _Toc361149187 \h </w:instrText>
             </w:r>
             <w:r>
               <w:rPr>
@@ -4618,7 +4618,7 @@
               <w:lang w:eastAsia="en-AU"/>
             </w:rPr>
           </w:pPr>
-          <w:hyperlink w:anchor="_Toc361061914" w:history="1">
+          <w:hyperlink w:anchor="_Toc361149188" w:history="1">
             <w:r>
               <w:rPr>
                 <w:rStyle w:val="Hyperlink"/>
@@ -4645,7 +4645,7 @@
                 <w:noProof/>
                 <w:webHidden/>
               </w:rPr>
-              <w:instrText xml:space="preserve"> PAGEREF _Toc361061914 \h </w:instrText>
+              <w:instrText xml:space="preserve"> PAGEREF _Toc361149188 \h </w:instrText>
             </w:r>
             <w:r>
               <w:rPr>
@@ -4688,7 +4688,7 @@
               <w:lang w:eastAsia="en-AU"/>
             </w:rPr>
           </w:pPr>
-          <w:hyperlink w:anchor="_Toc361061915" w:history="1">
+          <w:hyperlink w:anchor="_Toc361149189" w:history="1">
             <w:r>
               <w:rPr>
                 <w:rStyle w:val="Hyperlink"/>
@@ -4715,7 +4715,7 @@
                 <w:noProof/>
                 <w:webHidden/>
               </w:rPr>
-              <w:instrText xml:space="preserve"> PAGEREF _Toc361061915 \h </w:instrText>
+              <w:instrText xml:space="preserve"> PAGEREF _Toc361149189 \h </w:instrText>
             </w:r>
             <w:r>
               <w:rPr>
@@ -4758,7 +4758,7 @@
               <w:lang w:eastAsia="en-AU"/>
             </w:rPr>
           </w:pPr>
-          <w:hyperlink w:anchor="_Toc361061916" w:history="1">
+          <w:hyperlink w:anchor="_Toc361149190" w:history="1">
             <w:r>
               <w:rPr>
                 <w:rStyle w:val="Hyperlink"/>
@@ -4785,7 +4785,7 @@
                 <w:noProof/>
                 <w:webHidden/>
               </w:rPr>
-              <w:instrText xml:space="preserve"> PAGEREF _Toc361061916 \h </w:instrText>
+              <w:instrText xml:space="preserve"> PAGEREF _Toc361149190 \h </w:instrText>
             </w:r>
             <w:r>
               <w:rPr>
@@ -4828,7 +4828,7 @@
               <w:lang w:eastAsia="en-AU"/>
             </w:rPr>
           </w:pPr>
-          <w:hyperlink w:anchor="_Toc361061917" w:history="1">
+          <w:hyperlink w:anchor="_Toc361149191" w:history="1">
             <w:r>
               <w:rPr>
                 <w:rStyle w:val="Hyperlink"/>
@@ -4855,7 +4855,7 @@
                 <w:noProof/>
                 <w:webHidden/>
               </w:rPr>
-              <w:instrText xml:space="preserve"> PAGEREF _Toc361061917 \h </w:instrText>
+              <w:instrText xml:space="preserve"> PAGEREF _Toc361149191 \h </w:instrText>
             </w:r>
             <w:r>
               <w:rPr>
@@ -4898,7 +4898,7 @@
               <w:lang w:eastAsia="en-AU"/>
             </w:rPr>
           </w:pPr>
-          <w:hyperlink w:anchor="_Toc361061918" w:history="1">
+          <w:hyperlink w:anchor="_Toc361149192" w:history="1">
             <w:r>
               <w:rPr>
                 <w:rStyle w:val="Hyperlink"/>
@@ -4925,7 +4925,7 @@
                 <w:noProof/>
                 <w:webHidden/>
               </w:rPr>
-              <w:instrText xml:space="preserve"> PAGEREF _Toc361061918 \h </w:instrText>
+              <w:instrText xml:space="preserve"> PAGEREF _Toc361149192 \h </w:instrText>
             </w:r>
             <w:r>
               <w:rPr>
@@ -4968,7 +4968,7 @@
               <w:lang w:eastAsia="en-AU"/>
             </w:rPr>
           </w:pPr>
-          <w:hyperlink w:anchor="_Toc361061919" w:history="1">
+          <w:hyperlink w:anchor="_Toc361149193" w:history="1">
             <w:r>
               <w:rPr>
                 <w:rStyle w:val="Hyperlink"/>
@@ -4995,7 +4995,7 @@
                 <w:noProof/>
                 <w:webHidden/>
               </w:rPr>
-              <w:instrText xml:space="preserve"> PAGEREF _Toc361061919 \h </w:instrText>
+              <w:instrText xml:space="preserve"> PAGEREF _Toc361149193 \h </w:instrText>
             </w:r>
             <w:r>
               <w:rPr>
@@ -5038,7 +5038,7 @@
               <w:lang w:eastAsia="en-AU"/>
             </w:rPr>
           </w:pPr>
-          <w:hyperlink w:anchor="_Toc361061920" w:history="1">
+          <w:hyperlink w:anchor="_Toc361149194" w:history="1">
             <w:r>
               <w:rPr>
                 <w:rStyle w:val="Hyperlink"/>
@@ -5065,7 +5065,7 @@
                 <w:noProof/>
                 <w:webHidden/>
               </w:rPr>
-              <w:instrText xml:space="preserve"> PAGEREF _Toc361061920 \h </w:instrText>
+              <w:instrText xml:space="preserve"> PAGEREF _Toc361149194 \h </w:instrText>
             </w:r>
             <w:r>
               <w:rPr>
@@ -5108,7 +5108,7 @@
               <w:lang w:eastAsia="en-AU"/>
             </w:rPr>
           </w:pPr>
-          <w:hyperlink w:anchor="_Toc361061921" w:history="1">
+          <w:hyperlink w:anchor="_Toc361149195" w:history="1">
             <w:r>
               <w:rPr>
                 <w:rStyle w:val="Hyperlink"/>
@@ -5135,7 +5135,7 @@
                 <w:noProof/>
                 <w:webHidden/>
               </w:rPr>
-              <w:instrText xml:space="preserve"> PAGEREF _Toc361061921 \h </w:instrText>
+              <w:instrText xml:space="preserve"> PAGEREF _Toc361149195 \h </w:instrText>
             </w:r>
             <w:r>
               <w:rPr>
@@ -5178,7 +5178,7 @@
               <w:lang w:eastAsia="en-AU"/>
             </w:rPr>
           </w:pPr>
-          <w:hyperlink w:anchor="_Toc361061922" w:history="1">
+          <w:hyperlink w:anchor="_Toc361149196" w:history="1">
             <w:r>
               <w:rPr>
                 <w:rStyle w:val="Hyperlink"/>
@@ -5205,7 +5205,7 @@
                 <w:noProof/>
                 <w:webHidden/>
               </w:rPr>
-              <w:instrText xml:space="preserve"> PAGEREF _Toc361061922 \h </w:instrText>
+              <w:instrText xml:space="preserve"> PAGEREF _Toc361149196 \h </w:instrText>
             </w:r>
             <w:r>
               <w:rPr>
@@ -5248,7 +5248,7 @@
               <w:lang w:eastAsia="en-AU"/>
             </w:rPr>
           </w:pPr>
-          <w:hyperlink w:anchor="_Toc361061923" w:history="1">
+          <w:hyperlink w:anchor="_Toc361149197" w:history="1">
             <w:r>
               <w:rPr>
                 <w:rStyle w:val="Hyperlink"/>
@@ -5275,7 +5275,7 @@
                 <w:noProof/>
                 <w:webHidden/>
               </w:rPr>
-              <w:instrText xml:space="preserve"> PAGEREF _Toc361061923 \h </w:instrText>
+              <w:instrText xml:space="preserve"> PAGEREF _Toc361149197 \h </w:instrText>
             </w:r>
             <w:r>
               <w:rPr>
@@ -5318,7 +5318,7 @@
               <w:lang w:eastAsia="en-AU"/>
             </w:rPr>
           </w:pPr>
-          <w:hyperlink w:anchor="_Toc361061924" w:history="1">
+          <w:hyperlink w:anchor="_Toc361149198" w:history="1">
             <w:r>
               <w:rPr>
                 <w:rStyle w:val="Hyperlink"/>
@@ -5345,7 +5345,7 @@
                 <w:noProof/>
                 <w:webHidden/>
               </w:rPr>
-              <w:instrText xml:space="preserve"> PAGEREF _Toc361061924 \h </w:instrText>
+              <w:instrText xml:space="preserve"> PAGEREF _Toc361149198 \h </w:instrText>
             </w:r>
             <w:r>
               <w:rPr>
@@ -5388,7 +5388,7 @@
               <w:lang w:eastAsia="en-AU"/>
             </w:rPr>
           </w:pPr>
-          <w:hyperlink w:anchor="_Toc361061925" w:history="1">
+          <w:hyperlink w:anchor="_Toc361149199" w:history="1">
             <w:r>
               <w:rPr>
                 <w:rStyle w:val="Hyperlink"/>
@@ -5415,7 +5415,7 @@
                 <w:noProof/>
                 <w:webHidden/>
               </w:rPr>
-              <w:instrText xml:space="preserve"> PAGEREF _Toc361061925 \h </w:instrText>
+              <w:instrText xml:space="preserve"> PAGEREF _Toc361149199 \h </w:instrText>
             </w:r>
             <w:r>
               <w:rPr>
@@ -5458,7 +5458,7 @@
               <w:lang w:eastAsia="en-AU"/>
             </w:rPr>
           </w:pPr>
-          <w:hyperlink w:anchor="_Toc361061926" w:history="1">
+          <w:hyperlink w:anchor="_Toc361149200" w:history="1">
             <w:r>
               <w:rPr>
                 <w:rStyle w:val="Hyperlink"/>
@@ -5485,7 +5485,7 @@
                 <w:noProof/>
                 <w:webHidden/>
               </w:rPr>
-              <w:instrText xml:space="preserve"> PAGEREF _Toc361061926 \h </w:instrText>
+              <w:instrText xml:space="preserve"> PAGEREF _Toc361149200 \h </w:instrText>
             </w:r>
             <w:r>
               <w:rPr>
@@ -5528,7 +5528,7 @@
               <w:lang w:eastAsia="en-AU"/>
             </w:rPr>
           </w:pPr>
-          <w:hyperlink w:anchor="_Toc361061927" w:history="1">
+          <w:hyperlink w:anchor="_Toc361149201" w:history="1">
             <w:r>
               <w:rPr>
                 <w:rStyle w:val="Hyperlink"/>
@@ -5555,7 +5555,7 @@
                 <w:noProof/>
                 <w:webHidden/>
               </w:rPr>
-              <w:instrText xml:space="preserve"> PAGEREF _Toc361061927 \h </w:instrText>
+              <w:instrText xml:space="preserve"> PAGEREF _Toc361149201 \h </w:instrText>
             </w:r>
             <w:r>
               <w:rPr>
@@ -5598,7 +5598,7 @@
               <w:lang w:eastAsia="en-AU"/>
             </w:rPr>
           </w:pPr>
-          <w:hyperlink w:anchor="_Toc361061928" w:history="1">
+          <w:hyperlink w:anchor="_Toc361149202" w:history="1">
             <w:r>
               <w:rPr>
                 <w:rStyle w:val="Hyperlink"/>
@@ -5625,7 +5625,7 @@
                 <w:noProof/>
                 <w:webHidden/>
               </w:rPr>
-              <w:instrText xml:space="preserve"> PAGEREF _Toc361061928 \h </w:instrText>
+              <w:instrText xml:space="preserve"> PAGEREF _Toc361149202 \h </w:instrText>
             </w:r>
             <w:r>
               <w:rPr>
@@ -5645,7 +5645,7 @@
                 <w:noProof/>
                 <w:webHidden/>
               </w:rPr>
-              <w:t>63</w:t>
+              <w:t>64</w:t>
             </w:r>
             <w:r>
               <w:rPr>
@@ -5668,7 +5668,7 @@
               <w:lang w:eastAsia="en-AU"/>
             </w:rPr>
           </w:pPr>
-          <w:hyperlink w:anchor="_Toc361061929" w:history="1">
+          <w:hyperlink w:anchor="_Toc361149203" w:history="1">
             <w:r>
               <w:rPr>
                 <w:rStyle w:val="Hyperlink"/>
@@ -5695,7 +5695,7 @@
                 <w:noProof/>
                 <w:webHidden/>
               </w:rPr>
-              <w:instrText xml:space="preserve"> PAGEREF _Toc361061929 \h </w:instrText>
+              <w:instrText xml:space="preserve"> PAGEREF _Toc361149203 \h </w:instrText>
             </w:r>
             <w:r>
               <w:rPr>
@@ -5715,7 +5715,7 @@
                 <w:noProof/>
                 <w:webHidden/>
               </w:rPr>
-              <w:t>63</w:t>
+              <w:t>64</w:t>
             </w:r>
             <w:r>
               <w:rPr>
@@ -5738,7 +5738,7 @@
               <w:lang w:eastAsia="en-AU"/>
             </w:rPr>
           </w:pPr>
-          <w:hyperlink w:anchor="_Toc361061930" w:history="1">
+          <w:hyperlink w:anchor="_Toc361149204" w:history="1">
             <w:r>
               <w:rPr>
                 <w:rStyle w:val="Hyperlink"/>
@@ -5765,7 +5765,7 @@
                 <w:noProof/>
                 <w:webHidden/>
               </w:rPr>
-              <w:instrText xml:space="preserve"> PAGEREF _Toc361061930 \h </w:instrText>
+              <w:instrText xml:space="preserve"> PAGEREF _Toc361149204 \h </w:instrText>
             </w:r>
             <w:r>
               <w:rPr>
@@ -5785,7 +5785,7 @@
                 <w:noProof/>
                 <w:webHidden/>
               </w:rPr>
-              <w:t>66</w:t>
+              <w:t>67</w:t>
             </w:r>
             <w:r>
               <w:rPr>
@@ -5808,7 +5808,7 @@
               <w:lang w:eastAsia="en-AU"/>
             </w:rPr>
           </w:pPr>
-          <w:hyperlink w:anchor="_Toc361061931" w:history="1">
+          <w:hyperlink w:anchor="_Toc361149205" w:history="1">
             <w:r>
               <w:rPr>
                 <w:rStyle w:val="Hyperlink"/>
@@ -5835,7 +5835,7 @@
                 <w:noProof/>
                 <w:webHidden/>
               </w:rPr>
-              <w:instrText xml:space="preserve"> PAGEREF _Toc361061931 \h </w:instrText>
+              <w:instrText xml:space="preserve"> PAGEREF _Toc361149205 \h </w:instrText>
             </w:r>
             <w:r>
               <w:rPr>
@@ -5855,7 +5855,7 @@
                 <w:noProof/>
                 <w:webHidden/>
               </w:rPr>
-              <w:t>66</w:t>
+              <w:t>67</w:t>
             </w:r>
             <w:r>
               <w:rPr>
@@ -5889,7 +5889,7 @@
         <w:pStyle w:val="Heading1"/>
       </w:pPr>
       <w:bookmarkStart w:id="0" w:name="_Ref342384189"/>
-      <w:bookmarkStart w:id="1" w:name="_Toc361061853"/>
+      <w:bookmarkStart w:id="1" w:name="_Toc361149127"/>
       <w:r>
         <w:lastRenderedPageBreak/>
         <w:t>Introduction</w:t>
@@ -5943,7 +5943,7 @@
       <w:pPr>
         <w:pStyle w:val="Heading2"/>
       </w:pPr>
-      <w:bookmarkStart w:id="2" w:name="_Toc361061854"/>
+      <w:bookmarkStart w:id="2" w:name="_Toc361149128"/>
       <w:r>
         <w:t>License</w:t>
       </w:r>
@@ -5972,7 +5972,7 @@
       <w:pPr>
         <w:pStyle w:val="Heading1"/>
       </w:pPr>
-      <w:bookmarkStart w:id="3" w:name="_Toc361061855"/>
+      <w:bookmarkStart w:id="3" w:name="_Toc361149129"/>
       <w:r>
         <w:t>Overview</w:t>
       </w:r>
@@ -6022,7 +6022,7 @@
       <w:pPr>
         <w:pStyle w:val="Heading2"/>
       </w:pPr>
-      <w:bookmarkStart w:id="4" w:name="_Toc361061856"/>
+      <w:bookmarkStart w:id="4" w:name="_Toc361149130"/>
       <w:r>
         <w:t>Qt Designer</w:t>
       </w:r>
@@ -6135,7 +6135,7 @@
       <w:pPr>
         <w:pStyle w:val="Heading2"/>
       </w:pPr>
-      <w:bookmarkStart w:id="6" w:name="_Toc361061857"/>
+      <w:bookmarkStart w:id="6" w:name="_Toc361149131"/>
       <w:r>
         <w:t>QEGui</w:t>
       </w:r>
@@ -6213,7 +6213,7 @@
       <w:pPr>
         <w:pStyle w:val="Heading2"/>
       </w:pPr>
-      <w:bookmarkStart w:id="7" w:name="_Toc361061858"/>
+      <w:bookmarkStart w:id="7" w:name="_Toc361149132"/>
       <w:r>
         <w:t>QE widgets</w:t>
       </w:r>
@@ -6279,7 +6279,7 @@
         <w:pStyle w:val="Heading1"/>
       </w:pPr>
       <w:bookmarkStart w:id="8" w:name="_Ref342384618"/>
-      <w:bookmarkStart w:id="9" w:name="_Toc361061859"/>
+      <w:bookmarkStart w:id="9" w:name="_Toc361149133"/>
       <w:r>
         <w:t>QEGui</w:t>
       </w:r>
@@ -6290,7 +6290,7 @@
       <w:pPr>
         <w:pStyle w:val="Heading2"/>
       </w:pPr>
-      <w:bookmarkStart w:id="10" w:name="_Toc361061860"/>
+      <w:bookmarkStart w:id="10" w:name="_Toc361149134"/>
       <w:r>
         <w:t>Command format:</w:t>
       </w:r>
@@ -6336,7 +6336,19 @@
         <w:rPr>
           <w:rFonts w:ascii="Courier New" w:hAnsi="Courier New" w:cs="Courier New"/>
         </w:rPr>
-        <w:t xml:space="preserve">[-r] </w:t>
+        <w:t>[-r</w:t>
+      </w:r>
+      <w:r>
+        <w:rPr>
+          <w:rFonts w:ascii="Courier New" w:hAnsi="Courier New" w:cs="Courier New"/>
+        </w:rPr>
+        <w:t xml:space="preserve"> [configuration]</w:t>
+      </w:r>
+      <w:r>
+        <w:rPr>
+          <w:rFonts w:ascii="Courier New" w:hAnsi="Courier New" w:cs="Courier New"/>
+        </w:rPr>
+        <w:t xml:space="preserve">] </w:t>
       </w:r>
       <w:r>
         <w:rPr>
@@ -7188,7 +7200,7 @@
         <w:pStyle w:val="Heading2"/>
       </w:pPr>
       <w:bookmarkStart w:id="11" w:name="_Ref342384171"/>
-      <w:bookmarkStart w:id="12" w:name="_Toc361061861"/>
+      <w:bookmarkStart w:id="12" w:name="_Toc361149135"/>
       <w:r>
         <w:t>File location rules</w:t>
       </w:r>
@@ -7326,7 +7338,7 @@
       <w:pPr>
         <w:pStyle w:val="Heading2"/>
       </w:pPr>
-      <w:bookmarkStart w:id="13" w:name="_Toc361061862"/>
+      <w:bookmarkStart w:id="13" w:name="_Toc361149136"/>
       <w:r>
         <w:t>Saving and restoring configurations</w:t>
       </w:r>
@@ -7405,7 +7417,7 @@
       <w:pPr>
         <w:pStyle w:val="Heading2"/>
       </w:pPr>
-      <w:bookmarkStart w:id="14" w:name="_Toc361061863"/>
+      <w:bookmarkStart w:id="14" w:name="_Toc361149137"/>
       <w:r>
         <w:t>Opening GUIs</w:t>
       </w:r>
@@ -7559,7 +7571,7 @@
       <w:pPr>
         <w:pStyle w:val="Heading2"/>
       </w:pPr>
-      <w:bookmarkStart w:id="15" w:name="_Toc361061864"/>
+      <w:bookmarkStart w:id="15" w:name="_Toc361149138"/>
       <w:r>
         <w:t>Editing GUIs</w:t>
       </w:r>
@@ -7730,7 +7742,7 @@
       <w:pPr>
         <w:pStyle w:val="Heading1"/>
       </w:pPr>
-      <w:bookmarkStart w:id="16" w:name="_Toc361061865"/>
+      <w:bookmarkStart w:id="16" w:name="_Toc361149139"/>
       <w:r>
         <w:t>Tricks and tips</w:t>
       </w:r>
@@ -7743,7 +7755,7 @@
       <w:pPr>
         <w:pStyle w:val="Heading2"/>
       </w:pPr>
-      <w:bookmarkStart w:id="17" w:name="_Toc361061866"/>
+      <w:bookmarkStart w:id="17" w:name="_Toc361149140"/>
       <w:r>
         <w:t xml:space="preserve">GUI </w:t>
       </w:r>
@@ -7868,7 +7880,7 @@
       <w:bookmarkStart w:id="22" w:name="_Ref345403876"/>
       <w:bookmarkStart w:id="23" w:name="_Ref345403920"/>
       <w:bookmarkStart w:id="24" w:name="_Ref345403929"/>
-      <w:bookmarkStart w:id="25" w:name="_Toc361061867"/>
+      <w:bookmarkStart w:id="25" w:name="_Toc361149141"/>
       <w:r>
         <w:t>User levels</w:t>
       </w:r>
@@ -8252,7 +8264,7 @@
         <w:pStyle w:val="Heading2"/>
       </w:pPr>
       <w:bookmarkStart w:id="30" w:name="_Ref353462769"/>
-      <w:bookmarkStart w:id="31" w:name="_Toc361061868"/>
+      <w:bookmarkStart w:id="31" w:name="_Toc361149142"/>
       <w:r>
         <w:lastRenderedPageBreak/>
         <w:t>Logging</w:t>
@@ -8945,7 +8957,7 @@
         <w:pStyle w:val="Heading2"/>
       </w:pPr>
       <w:bookmarkStart w:id="35" w:name="_Ref345498802"/>
-      <w:bookmarkStart w:id="36" w:name="_Toc361061869"/>
+      <w:bookmarkStart w:id="36" w:name="_Toc361149143"/>
       <w:r>
         <w:t>Finding files</w:t>
       </w:r>
@@ -9054,7 +9066,7 @@
       <w:pPr>
         <w:pStyle w:val="Heading2"/>
       </w:pPr>
-      <w:bookmarkStart w:id="37" w:name="_Toc361061870"/>
+      <w:bookmarkStart w:id="37" w:name="_Toc361149144"/>
       <w:r>
         <w:t>Sub form file names</w:t>
       </w:r>
@@ -9140,7 +9152,7 @@
       <w:pPr>
         <w:pStyle w:val="Heading2"/>
       </w:pPr>
-      <w:bookmarkStart w:id="38" w:name="_Toc361061871"/>
+      <w:bookmarkStart w:id="38" w:name="_Toc361149145"/>
       <w:r>
         <w:t>Sub form resizing</w:t>
       </w:r>
@@ -9255,7 +9267,7 @@
       <w:pPr>
         <w:pStyle w:val="Heading2"/>
       </w:pPr>
-      <w:bookmarkStart w:id="39" w:name="_Toc361061872"/>
+      <w:bookmarkStart w:id="39" w:name="_Toc361149146"/>
       <w:r>
         <w:t xml:space="preserve">Ensuring QERadioButton </w:t>
       </w:r>
@@ -9326,7 +9338,7 @@
       </w:pPr>
       <w:bookmarkStart w:id="40" w:name="_Ref357593668"/>
       <w:bookmarkStart w:id="41" w:name="_Ref357593672"/>
-      <w:bookmarkStart w:id="42" w:name="_Toc361061873"/>
+      <w:bookmarkStart w:id="42" w:name="_Toc361149147"/>
       <w:r>
         <w:t>What top level form to use</w:t>
       </w:r>
@@ -9379,7 +9391,7 @@
       <w:pPr>
         <w:pStyle w:val="Heading2"/>
       </w:pPr>
-      <w:bookmarkStart w:id="43" w:name="_Toc361061874"/>
+      <w:bookmarkStart w:id="43" w:name="_Toc361149148"/>
       <w:r>
         <w:t>How does a user interact with an updating QE widget</w:t>
       </w:r>
@@ -9402,7 +9414,7 @@
       <w:pPr>
         <w:pStyle w:val="Heading2"/>
       </w:pPr>
-      <w:bookmarkStart w:id="44" w:name="_Toc361061875"/>
+      <w:bookmarkStart w:id="44" w:name="_Toc361149149"/>
       <w:r>
         <w:t>Widgets disappear when escape is pressed!</w:t>
       </w:r>
@@ -9459,7 +9471,7 @@
       <w:pPr>
         <w:pStyle w:val="Heading2"/>
       </w:pPr>
-      <w:bookmarkStart w:id="45" w:name="_Toc361061876"/>
+      <w:bookmarkStart w:id="45" w:name="_Toc361149150"/>
       <w:r>
         <w:t>A QE widget displays the correct alarm state only when a form is first opened</w:t>
       </w:r>
@@ -9518,7 +9530,7 @@
       <w:pPr>
         <w:pStyle w:val="Heading1"/>
       </w:pPr>
-      <w:bookmarkStart w:id="46" w:name="_Toc361061877"/>
+      <w:bookmarkStart w:id="46" w:name="_Toc361149151"/>
       <w:r>
         <w:lastRenderedPageBreak/>
         <w:t>QE widgets</w:t>
@@ -9613,7 +9625,7 @@
       <w:pPr>
         <w:pStyle w:val="Heading2"/>
       </w:pPr>
-      <w:bookmarkStart w:id="47" w:name="_Toc361061878"/>
+      <w:bookmarkStart w:id="47" w:name="_Toc361149152"/>
       <w:r>
         <w:t>Common QE Widget properties</w:t>
       </w:r>
@@ -9628,7 +9640,7 @@
       <w:pPr>
         <w:pStyle w:val="Heading3"/>
       </w:pPr>
-      <w:bookmarkStart w:id="48" w:name="_Toc361061879"/>
+      <w:bookmarkStart w:id="48" w:name="_Toc361149153"/>
       <w:r>
         <w:t>v</w:t>
       </w:r>
@@ -10072,7 +10084,7 @@
       <w:pPr>
         <w:pStyle w:val="Heading3"/>
       </w:pPr>
-      <w:bookmarkStart w:id="52" w:name="_Toc361061880"/>
+      <w:bookmarkStart w:id="52" w:name="_Toc361149154"/>
       <w:r>
         <w:t>variableAsTooltip</w:t>
       </w:r>
@@ -10130,7 +10142,7 @@
       <w:pPr>
         <w:pStyle w:val="Heading3"/>
       </w:pPr>
-      <w:bookmarkStart w:id="53" w:name="_Toc361061881"/>
+      <w:bookmarkStart w:id="53" w:name="_Toc361149155"/>
       <w:r>
         <w:t>s</w:t>
       </w:r>
@@ -10148,7 +10160,7 @@
       <w:pPr>
         <w:pStyle w:val="Heading3"/>
       </w:pPr>
-      <w:bookmarkStart w:id="54" w:name="_Toc361061882"/>
+      <w:bookmarkStart w:id="54" w:name="_Toc361149156"/>
       <w:r>
         <w:t>enabled</w:t>
       </w:r>
@@ -10168,7 +10180,7 @@
       <w:pPr>
         <w:pStyle w:val="Heading3"/>
       </w:pPr>
-      <w:bookmarkStart w:id="55" w:name="_Toc361061883"/>
+      <w:bookmarkStart w:id="55" w:name="_Toc361149157"/>
       <w:r>
         <w:t>allowDrop</w:t>
       </w:r>
@@ -10183,7 +10195,7 @@
       <w:pPr>
         <w:pStyle w:val="Heading3"/>
       </w:pPr>
-      <w:bookmarkStart w:id="56" w:name="_Toc361061884"/>
+      <w:bookmarkStart w:id="56" w:name="_Toc361149158"/>
       <w:r>
         <w:t>visible</w:t>
       </w:r>
@@ -10215,7 +10227,7 @@
       <w:pPr>
         <w:pStyle w:val="Heading3"/>
       </w:pPr>
-      <w:bookmarkStart w:id="57" w:name="_Toc361061885"/>
+      <w:bookmarkStart w:id="57" w:name="_Toc361149159"/>
       <w:r>
         <w:t>messageSourceId</w:t>
       </w:r>
@@ -10291,7 +10303,7 @@
       <w:pPr>
         <w:pStyle w:val="Heading3"/>
       </w:pPr>
-      <w:bookmarkStart w:id="58" w:name="_Toc361061886"/>
+      <w:bookmarkStart w:id="58" w:name="_Toc361149160"/>
       <w:r>
         <w:t>userLevelUserStyle</w:t>
       </w:r>
@@ -10381,7 +10393,7 @@
       <w:pPr>
         <w:pStyle w:val="Heading3"/>
       </w:pPr>
-      <w:bookmarkStart w:id="59" w:name="_Toc361061887"/>
+      <w:bookmarkStart w:id="59" w:name="_Toc361149161"/>
       <w:r>
         <w:t>userLevelVisibility</w:t>
       </w:r>
@@ -10474,7 +10486,7 @@
       <w:pPr>
         <w:pStyle w:val="Heading3"/>
       </w:pPr>
-      <w:bookmarkStart w:id="60" w:name="_Toc361061888"/>
+      <w:bookmarkStart w:id="60" w:name="_Toc361149162"/>
       <w:r>
         <w:t>userLevelEnabled</w:t>
       </w:r>
@@ -10591,7 +10603,7 @@
       <w:bookmarkStart w:id="61" w:name="_Ref350245166"/>
       <w:bookmarkStart w:id="62" w:name="_Ref350245215"/>
       <w:bookmarkStart w:id="63" w:name="_Ref350245314"/>
-      <w:bookmarkStart w:id="64" w:name="_Toc361061889"/>
+      <w:bookmarkStart w:id="64" w:name="_Toc361149163"/>
       <w:r>
         <w:lastRenderedPageBreak/>
         <w:t>displayAlarmState</w:t>
@@ -10617,7 +10629,7 @@
       </w:pPr>
       <w:bookmarkStart w:id="65" w:name="_Ref351544701"/>
       <w:bookmarkStart w:id="66" w:name="_Ref351544704"/>
-      <w:bookmarkStart w:id="67" w:name="_Toc361061890"/>
+      <w:bookmarkStart w:id="67" w:name="_Toc361149164"/>
       <w:r>
         <w:t>String formatting properties</w:t>
       </w:r>
@@ -10645,7 +10657,7 @@
       <w:pPr>
         <w:pStyle w:val="Heading3"/>
       </w:pPr>
-      <w:bookmarkStart w:id="68" w:name="_Toc361061891"/>
+      <w:bookmarkStart w:id="68" w:name="_Toc361149165"/>
       <w:r>
         <w:t>precision</w:t>
       </w:r>
@@ -10665,7 +10677,7 @@
       <w:pPr>
         <w:pStyle w:val="Heading3"/>
       </w:pPr>
-      <w:bookmarkStart w:id="69" w:name="_Toc361061892"/>
+      <w:bookmarkStart w:id="69" w:name="_Toc361149166"/>
       <w:r>
         <w:t>useDbPrecision</w:t>
       </w:r>
@@ -10685,7 +10697,7 @@
       <w:pPr>
         <w:pStyle w:val="Heading3"/>
       </w:pPr>
-      <w:bookmarkStart w:id="70" w:name="_Toc361061893"/>
+      <w:bookmarkStart w:id="70" w:name="_Toc361149167"/>
       <w:r>
         <w:t>leadingZero</w:t>
       </w:r>
@@ -10700,7 +10712,7 @@
       <w:pPr>
         <w:pStyle w:val="Heading3"/>
       </w:pPr>
-      <w:bookmarkStart w:id="71" w:name="_Toc361061894"/>
+      <w:bookmarkStart w:id="71" w:name="_Toc361149168"/>
       <w:r>
         <w:t>trailingZeros</w:t>
       </w:r>
@@ -10715,7 +10727,7 @@
       <w:pPr>
         <w:pStyle w:val="Heading3"/>
       </w:pPr>
-      <w:bookmarkStart w:id="72" w:name="_Toc361061895"/>
+      <w:bookmarkStart w:id="72" w:name="_Toc361149169"/>
       <w:r>
         <w:t>addUnits</w:t>
       </w:r>
@@ -10731,7 +10743,7 @@
         <w:pStyle w:val="Heading3"/>
       </w:pPr>
       <w:bookmarkStart w:id="73" w:name="_Ref355287407"/>
-      <w:bookmarkStart w:id="74" w:name="_Toc361061896"/>
+      <w:bookmarkStart w:id="74" w:name="_Toc361149170"/>
       <w:r>
         <w:t>localEnumeration</w:t>
       </w:r>
@@ -11097,7 +11109,7 @@
       <w:pPr>
         <w:pStyle w:val="Heading3"/>
       </w:pPr>
-      <w:bookmarkStart w:id="75" w:name="_Toc361061897"/>
+      <w:bookmarkStart w:id="75" w:name="_Toc361149171"/>
       <w:r>
         <w:t>format</w:t>
       </w:r>
@@ -11256,7 +11268,7 @@
       <w:pPr>
         <w:pStyle w:val="Heading3"/>
       </w:pPr>
-      <w:bookmarkStart w:id="76" w:name="_Toc361061898"/>
+      <w:bookmarkStart w:id="76" w:name="_Toc361149172"/>
       <w:r>
         <w:lastRenderedPageBreak/>
         <w:t>radix</w:t>
@@ -11272,7 +11284,7 @@
       <w:pPr>
         <w:pStyle w:val="Heading3"/>
       </w:pPr>
-      <w:bookmarkStart w:id="77" w:name="_Toc361061899"/>
+      <w:bookmarkStart w:id="77" w:name="_Toc361149173"/>
       <w:r>
         <w:t>notation</w:t>
       </w:r>
@@ -11357,7 +11369,7 @@
       <w:pPr>
         <w:pStyle w:val="Heading3"/>
       </w:pPr>
-      <w:bookmarkStart w:id="78" w:name="_Toc361061900"/>
+      <w:bookmarkStart w:id="78" w:name="_Toc361149174"/>
       <w:r>
         <w:t>arrayAction</w:t>
       </w:r>
@@ -11441,7 +11453,7 @@
       <w:pPr>
         <w:pStyle w:val="Heading3"/>
       </w:pPr>
-      <w:bookmarkStart w:id="79" w:name="_Toc361061901"/>
+      <w:bookmarkStart w:id="79" w:name="_Toc361149175"/>
       <w:r>
         <w:t>arrayIndex</w:t>
       </w:r>
@@ -11473,7 +11485,7 @@
       <w:pPr>
         <w:pStyle w:val="Heading2"/>
       </w:pPr>
-      <w:bookmarkStart w:id="80" w:name="_Toc361061902"/>
+      <w:bookmarkStart w:id="80" w:name="_Toc361149176"/>
       <w:r>
         <w:t>QEArchiveStatus</w:t>
       </w:r>
@@ -11608,7 +11620,7 @@
       <w:pPr>
         <w:pStyle w:val="Heading2"/>
       </w:pPr>
-      <w:bookmarkStart w:id="81" w:name="_Toc361061903"/>
+      <w:bookmarkStart w:id="81" w:name="_Toc361149177"/>
       <w:r>
         <w:lastRenderedPageBreak/>
         <w:t xml:space="preserve">QEAnalogIndicator and </w:t>
@@ -11783,7 +11795,7 @@
       <w:pPr>
         <w:pStyle w:val="Heading2"/>
       </w:pPr>
-      <w:bookmarkStart w:id="82" w:name="_Toc361061904"/>
+      <w:bookmarkStart w:id="82" w:name="_Toc361149178"/>
       <w:r>
         <w:t xml:space="preserve">QBitStatus and </w:t>
       </w:r>
@@ -11869,7 +11881,7 @@
       <w:pPr>
         <w:pStyle w:val="Heading2"/>
       </w:pPr>
-      <w:bookmarkStart w:id="83" w:name="_Toc361061905"/>
+      <w:bookmarkStart w:id="83" w:name="_Toc361149179"/>
       <w:r>
         <w:t>QEConfiguredLayout</w:t>
       </w:r>
@@ -11894,7 +11906,7 @@
       <w:pPr>
         <w:pStyle w:val="Heading2"/>
       </w:pPr>
-      <w:bookmarkStart w:id="84" w:name="_Toc361061906"/>
+      <w:bookmarkStart w:id="84" w:name="_Toc361149180"/>
       <w:r>
         <w:t>QEFileBrowser</w:t>
       </w:r>
@@ -11909,7 +11921,7 @@
       <w:pPr>
         <w:pStyle w:val="Heading2"/>
       </w:pPr>
-      <w:bookmarkStart w:id="85" w:name="_Toc361061907"/>
+      <w:bookmarkStart w:id="85" w:name="_Toc361149181"/>
       <w:r>
         <w:t>QELabel</w:t>
       </w:r>
@@ -12346,7 +12358,7 @@
       </w:pPr>
       <w:bookmarkStart w:id="86" w:name="_Ref356249717"/>
       <w:bookmarkStart w:id="87" w:name="_Ref356249720"/>
-      <w:bookmarkStart w:id="88" w:name="_Toc361061908"/>
+      <w:bookmarkStart w:id="88" w:name="_Toc361149182"/>
       <w:r>
         <w:t>QELogin</w:t>
       </w:r>
@@ -12876,7 +12888,7 @@
       </w:pPr>
       <w:bookmarkStart w:id="91" w:name="_Ref351548242"/>
       <w:bookmarkStart w:id="92" w:name="_Ref351548245"/>
-      <w:bookmarkStart w:id="93" w:name="_Toc361061909"/>
+      <w:bookmarkStart w:id="93" w:name="_Toc361149183"/>
       <w:r>
         <w:t>QELog</w:t>
       </w:r>
@@ -13308,7 +13320,7 @@
       <w:pPr>
         <w:pStyle w:val="Heading2"/>
       </w:pPr>
-      <w:bookmarkStart w:id="94" w:name="_Toc361061910"/>
+      <w:bookmarkStart w:id="94" w:name="_Toc361149184"/>
       <w:r>
         <w:t>QEPvProperties</w:t>
       </w:r>
@@ -13323,7 +13335,7 @@
       <w:pPr>
         <w:pStyle w:val="Heading2"/>
       </w:pPr>
-      <w:bookmarkStart w:id="95" w:name="_Toc361061911"/>
+      <w:bookmarkStart w:id="95" w:name="_Toc361149185"/>
       <w:r>
         <w:t>QERecipe</w:t>
       </w:r>
@@ -13338,7 +13350,7 @@
       <w:pPr>
         <w:pStyle w:val="Heading2"/>
       </w:pPr>
-      <w:bookmarkStart w:id="96" w:name="_Toc361061912"/>
+      <w:bookmarkStart w:id="96" w:name="_Toc361149186"/>
       <w:r>
         <w:t>QEScript</w:t>
       </w:r>
@@ -13353,7 +13365,7 @@
       <w:pPr>
         <w:pStyle w:val="Heading2"/>
       </w:pPr>
-      <w:bookmarkStart w:id="97" w:name="_Toc361061913"/>
+      <w:bookmarkStart w:id="97" w:name="_Toc361149187"/>
       <w:r>
         <w:t>QEStripChart</w:t>
       </w:r>
@@ -13368,7 +13380,7 @@
       <w:pPr>
         <w:pStyle w:val="Heading2"/>
       </w:pPr>
-      <w:bookmarkStart w:id="98" w:name="_Toc361061914"/>
+      <w:bookmarkStart w:id="98" w:name="_Toc361149188"/>
       <w:r>
         <w:t>QEPeriodic</w:t>
       </w:r>
@@ -13383,7 +13395,7 @@
       <w:pPr>
         <w:pStyle w:val="Heading2"/>
       </w:pPr>
-      <w:bookmarkStart w:id="99" w:name="_Toc361061915"/>
+      <w:bookmarkStart w:id="99" w:name="_Toc361149189"/>
       <w:r>
         <w:t>QESubstitutedLabel</w:t>
       </w:r>
@@ -13504,7 +13516,7 @@
         <w:pStyle w:val="Heading2"/>
       </w:pPr>
       <w:bookmarkStart w:id="101" w:name="_Ref353526166"/>
-      <w:bookmarkStart w:id="102" w:name="_Toc361061916"/>
+      <w:bookmarkStart w:id="102" w:name="_Toc361149190"/>
       <w:r>
         <w:t>QELineEdit</w:t>
       </w:r>
@@ -13917,7 +13929,7 @@
         <w:pStyle w:val="Heading2"/>
       </w:pPr>
       <w:bookmarkStart w:id="107" w:name="_Ref353525609"/>
-      <w:bookmarkStart w:id="108" w:name="_Toc361061917"/>
+      <w:bookmarkStart w:id="108" w:name="_Toc361149191"/>
       <w:r>
         <w:t>QENumericEdit</w:t>
       </w:r>
@@ -14687,7 +14699,7 @@
       </w:pPr>
       <w:bookmarkStart w:id="111" w:name="_Ref357595416"/>
       <w:bookmarkStart w:id="112" w:name="_Ref357595418"/>
-      <w:bookmarkStart w:id="113" w:name="_Toc361061918"/>
+      <w:bookmarkStart w:id="113" w:name="_Toc361149192"/>
       <w:r>
         <w:t>QEPushButton</w:t>
       </w:r>
@@ -16485,7 +16497,7 @@
       <w:pPr>
         <w:pStyle w:val="Heading2"/>
       </w:pPr>
-      <w:bookmarkStart w:id="114" w:name="_Toc361061919"/>
+      <w:bookmarkStart w:id="114" w:name="_Toc361149193"/>
       <w:r>
         <w:t>QEShape</w:t>
       </w:r>
@@ -22165,7 +22177,7 @@
       <w:pPr>
         <w:pStyle w:val="Heading2"/>
       </w:pPr>
-      <w:bookmarkStart w:id="118" w:name="_Toc361061920"/>
+      <w:bookmarkStart w:id="118" w:name="_Toc361149194"/>
       <w:r>
         <w:t>QESimpleShape</w:t>
       </w:r>
@@ -22583,7 +22595,7 @@
       <w:pPr>
         <w:pStyle w:val="Heading2"/>
       </w:pPr>
-      <w:bookmarkStart w:id="123" w:name="_Toc361061921"/>
+      <w:bookmarkStart w:id="123" w:name="_Toc361149195"/>
       <w:r>
         <w:t>QESlider</w:t>
       </w:r>
@@ -22713,7 +22725,7 @@
         <w:pStyle w:val="Heading2"/>
       </w:pPr>
       <w:bookmarkStart w:id="125" w:name="_Ref353462459"/>
-      <w:bookmarkStart w:id="126" w:name="_Toc361061922"/>
+      <w:bookmarkStart w:id="126" w:name="_Toc361149196"/>
       <w:r>
         <w:t>QESpinBox</w:t>
       </w:r>
@@ -22867,7 +22879,7 @@
       <w:pPr>
         <w:pStyle w:val="Heading2"/>
       </w:pPr>
-      <w:bookmarkStart w:id="128" w:name="_Toc361061923"/>
+      <w:bookmarkStart w:id="128" w:name="_Toc361149197"/>
       <w:r>
         <w:lastRenderedPageBreak/>
         <w:t>QEComboBox</w:t>
@@ -23047,7 +23059,7 @@
       <w:pPr>
         <w:pStyle w:val="Heading2"/>
       </w:pPr>
-      <w:bookmarkStart w:id="132" w:name="_Toc361061924"/>
+      <w:bookmarkStart w:id="132" w:name="_Toc361149198"/>
       <w:r>
         <w:t>QERadioGroup</w:t>
       </w:r>
@@ -23306,7 +23318,7 @@
         <w:pStyle w:val="Heading2"/>
       </w:pPr>
       <w:bookmarkStart w:id="134" w:name="_Ref357592585"/>
-      <w:bookmarkStart w:id="135" w:name="_Toc361061925"/>
+      <w:bookmarkStart w:id="135" w:name="_Toc361149199"/>
       <w:r>
         <w:t>QEForm</w:t>
       </w:r>
@@ -23790,9 +23802,6 @@
     <w:p>
       <w:pPr>
         <w:pStyle w:val="Caption"/>
-        <w:rPr>
-          <w:lang w:val="en-US"/>
-        </w:rPr>
       </w:pPr>
       <w:bookmarkStart w:id="136" w:name="_Ref345516376"/>
       <w:r>
@@ -23812,10 +23821,15 @@
       </w:r>
     </w:p>
     <w:p>
+      <w:r>
+        <w:t>A QEForm ‘uiFile’ property can include macro substitutions allowing a selection of file names based on macros supplied by a higher level form. For example, a GUI may open a QEForm to display motor details and supply the macro ‘TYPE=pmac’. A deeply nested sub form may be used to display motor details specific to the motor type and have a ‘uiFile’ property of ‘$(TYPE)_specific.ui’. A set of .ui files including pmac_specific.ui can be provided to allow type specific motor details to be displayed.</w:t>
+      </w:r>
+    </w:p>
+    <w:p>
       <w:pPr>
         <w:pStyle w:val="Heading2"/>
       </w:pPr>
-      <w:bookmarkStart w:id="137" w:name="_Toc361061926"/>
+      <w:bookmarkStart w:id="137" w:name="_Toc361149200"/>
       <w:r>
         <w:t>QEPlot</w:t>
       </w:r>
@@ -23830,7 +23844,7 @@
       <w:pPr>
         <w:pStyle w:val="Heading2"/>
       </w:pPr>
-      <w:bookmarkStart w:id="138" w:name="_Toc361061927"/>
+      <w:bookmarkStart w:id="138" w:name="_Toc361149201"/>
       <w:r>
         <w:t>QEImage</w:t>
       </w:r>
@@ -23946,6 +23960,7 @@
         </w:numPr>
       </w:pPr>
       <w:r>
+        <w:lastRenderedPageBreak/>
         <w:t xml:space="preserve">To pause image updating, press </w:t>
       </w:r>
       <w:r>
@@ -24149,11 +24164,7 @@
         <w:t xml:space="preserve"> </w:t>
       </w:r>
       <w:r>
-        <w:t xml:space="preserve">on the Button Bar. To mark the target and beam, select ‘Mark Target’ and ‘Mark Beam’ from </w:t>
-      </w:r>
-      <w:r>
-        <w:lastRenderedPageBreak/>
-        <w:t xml:space="preserve">the select menu (available on the button bar and in the right click menu) and mark the target and beam positions on the image with the mouse. When </w:t>
+        <w:t xml:space="preserve">on the Button Bar. To mark the target and beam, select ‘Mark Target’ and ‘Mark Beam’ from the select menu (available on the button bar and in the right click menu) and mark the target and beam positions on the image with the mouse. When </w:t>
       </w:r>
       <w:r>
         <w:rPr>
@@ -24447,7 +24458,11 @@
         <w:fldChar w:fldCharType="end"/>
       </w:r>
       <w:r>
-        <w:t xml:space="preserve"> for an example of rotated images.</w:t>
+        <w:t xml:space="preserve"> for an example of rotated </w:t>
+      </w:r>
+      <w:r>
+        <w:lastRenderedPageBreak/>
+        <w:t>images.</w:t>
       </w:r>
       <w:r>
         <w:br/>
@@ -24542,7 +24557,6 @@
         </w:numPr>
       </w:pPr>
       <w:r>
-        <w:lastRenderedPageBreak/>
         <w:t>horizontalFlip</w:t>
       </w:r>
     </w:p>
@@ -24722,7 +24736,11 @@
       </w:r>
       <w:r>
         <w:br/>
-        <w:t>After the area mark-ups are drawn, the mouse can be used to drag the markups to a new location to drag individual sides or corners to a new location. The area can be cleared by right clicking over the outline and selecting ‘Clear’</w:t>
+        <w:t xml:space="preserve">After the area mark-ups are drawn, the mouse can be used to drag the markups to a new location to drag individual sides or corners to a new location. The area can be cleared by </w:t>
+      </w:r>
+      <w:r>
+        <w:lastRenderedPageBreak/>
+        <w:t>right clicking over the outline and selecting ‘Clear’</w:t>
       </w:r>
       <w:r>
         <w:br/>
@@ -24809,7 +24827,6 @@
         </w:numPr>
       </w:pPr>
       <w:r>
-        <w:lastRenderedPageBreak/>
         <w:t>regionOfInterest2</w:t>
       </w:r>
       <w:r>
@@ -25176,7 +25193,11 @@
         <w:t xml:space="preserve">be set by moving the brightness and contrast sliders </w:t>
       </w:r>
       <w:r>
-        <w:t>as required. Local brightness and contrast are independant of areaDetector brightness and contrast settings. If ‘auto brightness and contrast’ is checked then selecting any area or region of interest will cause the brightness and contrast to be adjusted so match the range of pixel in the selected area. The reset button above the brightness and contrast sliders can be pressed to reset the controls to ‘normal’.</w:t>
+        <w:t xml:space="preserve">as required. Local brightness and contrast are independant of areaDetector brightness and contrast settings. If ‘auto brightness and </w:t>
+      </w:r>
+      <w:r>
+        <w:lastRenderedPageBreak/>
+        <w:t>contrast’ is checked then selecting any area or region of interest will cause the brightness and contrast to be adjusted so match the range of pixel in the selected area. The reset button above the brightness and contrast sliders can be pressed to reset the controls to ‘normal’.</w:t>
       </w:r>
     </w:p>
     <w:p>
@@ -25185,7 +25206,6 @@
           <w:noProof/>
           <w:lang w:eastAsia="en-AU"/>
         </w:rPr>
-        <w:lastRenderedPageBreak/>
         <w:drawing>
           <wp:inline distT="0" distB="0" distL="0" distR="0">
             <wp:extent cx="5731510" cy="5544820"/>
@@ -25256,6 +25276,7 @@
           <w:noProof/>
           <w:lang w:eastAsia="en-AU"/>
         </w:rPr>
+        <w:lastRenderedPageBreak/>
         <w:drawing>
           <wp:inline distT="0" distB="0" distL="0" distR="0">
             <wp:extent cx="2098964" cy="2100972"/>
@@ -25453,7 +25474,7 @@
         <w:pStyle w:val="Heading2"/>
       </w:pPr>
       <w:bookmarkStart w:id="142" w:name="_Ref358906726"/>
-      <w:bookmarkStart w:id="143" w:name="_Toc361061928"/>
+      <w:bookmarkStart w:id="143" w:name="_Toc361149202"/>
       <w:r>
         <w:t>QEFrame</w:t>
       </w:r>
@@ -25565,7 +25586,7 @@
       <w:pPr>
         <w:pStyle w:val="Heading2"/>
       </w:pPr>
-      <w:bookmarkStart w:id="144" w:name="_Toc361061929"/>
+      <w:bookmarkStart w:id="144" w:name="_Toc361149203"/>
       <w:r>
         <w:t>QELink</w:t>
       </w:r>
@@ -25846,7 +25867,7 @@
       <w:pPr>
         <w:pStyle w:val="Heading1"/>
       </w:pPr>
-      <w:bookmarkStart w:id="148" w:name="_Toc361061930"/>
+      <w:bookmarkStart w:id="148" w:name="_Toc361149204"/>
       <w:r>
         <w:lastRenderedPageBreak/>
         <w:t>Appendix A</w:t>
@@ -25857,7 +25878,7 @@
       <w:pPr>
         <w:pStyle w:val="Heading2"/>
       </w:pPr>
-      <w:bookmarkStart w:id="149" w:name="_Toc361061931"/>
+      <w:bookmarkStart w:id="149" w:name="_Toc361149205"/>
       <w:r>
         <w:t>GNU Free Documentation Licence</w:t>
       </w:r>
@@ -31901,7 +31922,7 @@
               <w:color w:val="747476"/>
               <w:sz w:val="18"/>
             </w:rPr>
-            <w:t>1</w:t>
+            <w:t>57</w:t>
           </w:r>
           <w:r>
             <w:rPr>
@@ -31944,7 +31965,7 @@
               <w:color w:val="747476"/>
               <w:sz w:val="18"/>
             </w:rPr>
-            <w:t>74</w:t>
+            <w:t>75</w:t>
           </w:r>
           <w:r>
             <w:rPr>

</xml_diff>

<commit_message>
Add notes on working with scroll areas
</commit_message>
<xml_diff>
--- a/documentation/source/QE_QEGuiAndUserInterfaceDesign.docx
+++ b/documentation/source/QE_QEGuiAndUserInterfaceDesign.docx
@@ -117,7 +117,7 @@
         <w:jc w:val="center"/>
       </w:pPr>
       <w:r>
-        <w:t>16</w:t>
+        <w:t>23</w:t>
       </w:r>
       <w:r>
         <w:t xml:space="preserve"> July</w:t>
@@ -348,7 +348,7 @@
           <w:r>
             <w:fldChar w:fldCharType="separate"/>
           </w:r>
-          <w:hyperlink w:anchor="_Toc361735300" w:history="1">
+          <w:hyperlink w:anchor="_Toc362341974" w:history="1">
             <w:r>
               <w:rPr>
                 <w:rStyle w:val="Hyperlink"/>
@@ -375,7 +375,7 @@
                 <w:noProof/>
                 <w:webHidden/>
               </w:rPr>
-              <w:instrText xml:space="preserve"> PAGEREF _Toc361735300 \h </w:instrText>
+              <w:instrText xml:space="preserve"> PAGEREF _Toc362341974 \h </w:instrText>
             </w:r>
             <w:r>
               <w:rPr>
@@ -418,7 +418,7 @@
               <w:lang w:eastAsia="en-AU"/>
             </w:rPr>
           </w:pPr>
-          <w:hyperlink w:anchor="_Toc361735301" w:history="1">
+          <w:hyperlink w:anchor="_Toc362341975" w:history="1">
             <w:r>
               <w:rPr>
                 <w:rStyle w:val="Hyperlink"/>
@@ -445,7 +445,7 @@
                 <w:noProof/>
                 <w:webHidden/>
               </w:rPr>
-              <w:instrText xml:space="preserve"> PAGEREF _Toc361735301 \h </w:instrText>
+              <w:instrText xml:space="preserve"> PAGEREF _Toc362341975 \h </w:instrText>
             </w:r>
             <w:r>
               <w:rPr>
@@ -488,7 +488,7 @@
               <w:lang w:eastAsia="en-AU"/>
             </w:rPr>
           </w:pPr>
-          <w:hyperlink w:anchor="_Toc361735302" w:history="1">
+          <w:hyperlink w:anchor="_Toc362341976" w:history="1">
             <w:r>
               <w:rPr>
                 <w:rStyle w:val="Hyperlink"/>
@@ -515,7 +515,7 @@
                 <w:noProof/>
                 <w:webHidden/>
               </w:rPr>
-              <w:instrText xml:space="preserve"> PAGEREF _Toc361735302 \h </w:instrText>
+              <w:instrText xml:space="preserve"> PAGEREF _Toc362341976 \h </w:instrText>
             </w:r>
             <w:r>
               <w:rPr>
@@ -558,7 +558,7 @@
               <w:lang w:eastAsia="en-AU"/>
             </w:rPr>
           </w:pPr>
-          <w:hyperlink w:anchor="_Toc361735303" w:history="1">
+          <w:hyperlink w:anchor="_Toc362341977" w:history="1">
             <w:r>
               <w:rPr>
                 <w:rStyle w:val="Hyperlink"/>
@@ -585,7 +585,7 @@
                 <w:noProof/>
                 <w:webHidden/>
               </w:rPr>
-              <w:instrText xml:space="preserve"> PAGEREF _Toc361735303 \h </w:instrText>
+              <w:instrText xml:space="preserve"> PAGEREF _Toc362341977 \h </w:instrText>
             </w:r>
             <w:r>
               <w:rPr>
@@ -628,7 +628,7 @@
               <w:lang w:eastAsia="en-AU"/>
             </w:rPr>
           </w:pPr>
-          <w:hyperlink w:anchor="_Toc361735304" w:history="1">
+          <w:hyperlink w:anchor="_Toc362341978" w:history="1">
             <w:r>
               <w:rPr>
                 <w:rStyle w:val="Hyperlink"/>
@@ -655,7 +655,7 @@
                 <w:noProof/>
                 <w:webHidden/>
               </w:rPr>
-              <w:instrText xml:space="preserve"> PAGEREF _Toc361735304 \h </w:instrText>
+              <w:instrText xml:space="preserve"> PAGEREF _Toc362341978 \h </w:instrText>
             </w:r>
             <w:r>
               <w:rPr>
@@ -698,7 +698,7 @@
               <w:lang w:eastAsia="en-AU"/>
             </w:rPr>
           </w:pPr>
-          <w:hyperlink w:anchor="_Toc361735305" w:history="1">
+          <w:hyperlink w:anchor="_Toc362341979" w:history="1">
             <w:r>
               <w:rPr>
                 <w:rStyle w:val="Hyperlink"/>
@@ -725,7 +725,7 @@
                 <w:noProof/>
                 <w:webHidden/>
               </w:rPr>
-              <w:instrText xml:space="preserve"> PAGEREF _Toc361735305 \h </w:instrText>
+              <w:instrText xml:space="preserve"> PAGEREF _Toc362341979 \h </w:instrText>
             </w:r>
             <w:r>
               <w:rPr>
@@ -768,7 +768,7 @@
               <w:lang w:eastAsia="en-AU"/>
             </w:rPr>
           </w:pPr>
-          <w:hyperlink w:anchor="_Toc361735306" w:history="1">
+          <w:hyperlink w:anchor="_Toc362341980" w:history="1">
             <w:r>
               <w:rPr>
                 <w:rStyle w:val="Hyperlink"/>
@@ -795,7 +795,7 @@
                 <w:noProof/>
                 <w:webHidden/>
               </w:rPr>
-              <w:instrText xml:space="preserve"> PAGEREF _Toc361735306 \h </w:instrText>
+              <w:instrText xml:space="preserve"> PAGEREF _Toc362341980 \h </w:instrText>
             </w:r>
             <w:r>
               <w:rPr>
@@ -838,7 +838,7 @@
               <w:lang w:eastAsia="en-AU"/>
             </w:rPr>
           </w:pPr>
-          <w:hyperlink w:anchor="_Toc361735307" w:history="1">
+          <w:hyperlink w:anchor="_Toc362341981" w:history="1">
             <w:r>
               <w:rPr>
                 <w:rStyle w:val="Hyperlink"/>
@@ -865,7 +865,7 @@
                 <w:noProof/>
                 <w:webHidden/>
               </w:rPr>
-              <w:instrText xml:space="preserve"> PAGEREF _Toc361735307 \h </w:instrText>
+              <w:instrText xml:space="preserve"> PAGEREF _Toc362341981 \h </w:instrText>
             </w:r>
             <w:r>
               <w:rPr>
@@ -908,7 +908,7 @@
               <w:lang w:eastAsia="en-AU"/>
             </w:rPr>
           </w:pPr>
-          <w:hyperlink w:anchor="_Toc361735308" w:history="1">
+          <w:hyperlink w:anchor="_Toc362341982" w:history="1">
             <w:r>
               <w:rPr>
                 <w:rStyle w:val="Hyperlink"/>
@@ -935,7 +935,7 @@
                 <w:noProof/>
                 <w:webHidden/>
               </w:rPr>
-              <w:instrText xml:space="preserve"> PAGEREF _Toc361735308 \h </w:instrText>
+              <w:instrText xml:space="preserve"> PAGEREF _Toc362341982 \h </w:instrText>
             </w:r>
             <w:r>
               <w:rPr>
@@ -978,7 +978,7 @@
               <w:lang w:eastAsia="en-AU"/>
             </w:rPr>
           </w:pPr>
-          <w:hyperlink w:anchor="_Toc361735309" w:history="1">
+          <w:hyperlink w:anchor="_Toc362341983" w:history="1">
             <w:r>
               <w:rPr>
                 <w:rStyle w:val="Hyperlink"/>
@@ -1005,7 +1005,7 @@
                 <w:noProof/>
                 <w:webHidden/>
               </w:rPr>
-              <w:instrText xml:space="preserve"> PAGEREF _Toc361735309 \h </w:instrText>
+              <w:instrText xml:space="preserve"> PAGEREF _Toc362341983 \h </w:instrText>
             </w:r>
             <w:r>
               <w:rPr>
@@ -1048,7 +1048,7 @@
               <w:lang w:eastAsia="en-AU"/>
             </w:rPr>
           </w:pPr>
-          <w:hyperlink w:anchor="_Toc361735310" w:history="1">
+          <w:hyperlink w:anchor="_Toc362341984" w:history="1">
             <w:r>
               <w:rPr>
                 <w:rStyle w:val="Hyperlink"/>
@@ -1075,7 +1075,7 @@
                 <w:noProof/>
                 <w:webHidden/>
               </w:rPr>
-              <w:instrText xml:space="preserve"> PAGEREF _Toc361735310 \h </w:instrText>
+              <w:instrText xml:space="preserve"> PAGEREF _Toc362341984 \h </w:instrText>
             </w:r>
             <w:r>
               <w:rPr>
@@ -1118,7 +1118,7 @@
               <w:lang w:eastAsia="en-AU"/>
             </w:rPr>
           </w:pPr>
-          <w:hyperlink w:anchor="_Toc361735311" w:history="1">
+          <w:hyperlink w:anchor="_Toc362341985" w:history="1">
             <w:r>
               <w:rPr>
                 <w:rStyle w:val="Hyperlink"/>
@@ -1145,7 +1145,7 @@
                 <w:noProof/>
                 <w:webHidden/>
               </w:rPr>
-              <w:instrText xml:space="preserve"> PAGEREF _Toc361735311 \h </w:instrText>
+              <w:instrText xml:space="preserve"> PAGEREF _Toc362341985 \h </w:instrText>
             </w:r>
             <w:r>
               <w:rPr>
@@ -1188,7 +1188,7 @@
               <w:lang w:eastAsia="en-AU"/>
             </w:rPr>
           </w:pPr>
-          <w:hyperlink w:anchor="_Toc361735312" w:history="1">
+          <w:hyperlink w:anchor="_Toc362341986" w:history="1">
             <w:r>
               <w:rPr>
                 <w:rStyle w:val="Hyperlink"/>
@@ -1215,7 +1215,7 @@
                 <w:noProof/>
                 <w:webHidden/>
               </w:rPr>
-              <w:instrText xml:space="preserve"> PAGEREF _Toc361735312 \h </w:instrText>
+              <w:instrText xml:space="preserve"> PAGEREF _Toc362341986 \h </w:instrText>
             </w:r>
             <w:r>
               <w:rPr>
@@ -1258,7 +1258,7 @@
               <w:lang w:eastAsia="en-AU"/>
             </w:rPr>
           </w:pPr>
-          <w:hyperlink w:anchor="_Toc361735313" w:history="1">
+          <w:hyperlink w:anchor="_Toc362341987" w:history="1">
             <w:r>
               <w:rPr>
                 <w:rStyle w:val="Hyperlink"/>
@@ -1285,7 +1285,7 @@
                 <w:noProof/>
                 <w:webHidden/>
               </w:rPr>
-              <w:instrText xml:space="preserve"> PAGEREF _Toc361735313 \h </w:instrText>
+              <w:instrText xml:space="preserve"> PAGEREF _Toc362341987 \h </w:instrText>
             </w:r>
             <w:r>
               <w:rPr>
@@ -1328,7 +1328,7 @@
               <w:lang w:eastAsia="en-AU"/>
             </w:rPr>
           </w:pPr>
-          <w:hyperlink w:anchor="_Toc361735314" w:history="1">
+          <w:hyperlink w:anchor="_Toc362341988" w:history="1">
             <w:r>
               <w:rPr>
                 <w:rStyle w:val="Hyperlink"/>
@@ -1355,7 +1355,7 @@
                 <w:noProof/>
                 <w:webHidden/>
               </w:rPr>
-              <w:instrText xml:space="preserve"> PAGEREF _Toc361735314 \h </w:instrText>
+              <w:instrText xml:space="preserve"> PAGEREF _Toc362341988 \h </w:instrText>
             </w:r>
             <w:r>
               <w:rPr>
@@ -1398,7 +1398,7 @@
               <w:lang w:eastAsia="en-AU"/>
             </w:rPr>
           </w:pPr>
-          <w:hyperlink w:anchor="_Toc361735315" w:history="1">
+          <w:hyperlink w:anchor="_Toc362341989" w:history="1">
             <w:r>
               <w:rPr>
                 <w:rStyle w:val="Hyperlink"/>
@@ -1425,7 +1425,7 @@
                 <w:noProof/>
                 <w:webHidden/>
               </w:rPr>
-              <w:instrText xml:space="preserve"> PAGEREF _Toc361735315 \h </w:instrText>
+              <w:instrText xml:space="preserve"> PAGEREF _Toc362341989 \h </w:instrText>
             </w:r>
             <w:r>
               <w:rPr>
@@ -1468,7 +1468,7 @@
               <w:lang w:eastAsia="en-AU"/>
             </w:rPr>
           </w:pPr>
-          <w:hyperlink w:anchor="_Toc361735316" w:history="1">
+          <w:hyperlink w:anchor="_Toc362341990" w:history="1">
             <w:r>
               <w:rPr>
                 <w:rStyle w:val="Hyperlink"/>
@@ -1495,7 +1495,7 @@
                 <w:noProof/>
                 <w:webHidden/>
               </w:rPr>
-              <w:instrText xml:space="preserve"> PAGEREF _Toc361735316 \h </w:instrText>
+              <w:instrText xml:space="preserve"> PAGEREF _Toc362341990 \h </w:instrText>
             </w:r>
             <w:r>
               <w:rPr>
@@ -1538,7 +1538,7 @@
               <w:lang w:eastAsia="en-AU"/>
             </w:rPr>
           </w:pPr>
-          <w:hyperlink w:anchor="_Toc361735317" w:history="1">
+          <w:hyperlink w:anchor="_Toc362341991" w:history="1">
             <w:r>
               <w:rPr>
                 <w:rStyle w:val="Hyperlink"/>
@@ -1565,7 +1565,7 @@
                 <w:noProof/>
                 <w:webHidden/>
               </w:rPr>
-              <w:instrText xml:space="preserve"> PAGEREF _Toc361735317 \h </w:instrText>
+              <w:instrText xml:space="preserve"> PAGEREF _Toc362341991 \h </w:instrText>
             </w:r>
             <w:r>
               <w:rPr>
@@ -1608,7 +1608,7 @@
               <w:lang w:eastAsia="en-AU"/>
             </w:rPr>
           </w:pPr>
-          <w:hyperlink w:anchor="_Toc361735318" w:history="1">
+          <w:hyperlink w:anchor="_Toc362341992" w:history="1">
             <w:r>
               <w:rPr>
                 <w:rStyle w:val="Hyperlink"/>
@@ -1635,7 +1635,7 @@
                 <w:noProof/>
                 <w:webHidden/>
               </w:rPr>
-              <w:instrText xml:space="preserve"> PAGEREF _Toc361735318 \h </w:instrText>
+              <w:instrText xml:space="preserve"> PAGEREF _Toc362341992 \h </w:instrText>
             </w:r>
             <w:r>
               <w:rPr>
@@ -1678,7 +1678,7 @@
               <w:lang w:eastAsia="en-AU"/>
             </w:rPr>
           </w:pPr>
-          <w:hyperlink w:anchor="_Toc361735319" w:history="1">
+          <w:hyperlink w:anchor="_Toc362341993" w:history="1">
             <w:r>
               <w:rPr>
                 <w:rStyle w:val="Hyperlink"/>
@@ -1705,7 +1705,7 @@
                 <w:noProof/>
                 <w:webHidden/>
               </w:rPr>
-              <w:instrText xml:space="preserve"> PAGEREF _Toc361735319 \h </w:instrText>
+              <w:instrText xml:space="preserve"> PAGEREF _Toc362341993 \h </w:instrText>
             </w:r>
             <w:r>
               <w:rPr>
@@ -1748,7 +1748,7 @@
               <w:lang w:eastAsia="en-AU"/>
             </w:rPr>
           </w:pPr>
-          <w:hyperlink w:anchor="_Toc361735320" w:history="1">
+          <w:hyperlink w:anchor="_Toc362341994" w:history="1">
             <w:r>
               <w:rPr>
                 <w:rStyle w:val="Hyperlink"/>
@@ -1775,7 +1775,7 @@
                 <w:noProof/>
                 <w:webHidden/>
               </w:rPr>
-              <w:instrText xml:space="preserve"> PAGEREF _Toc361735320 \h </w:instrText>
+              <w:instrText xml:space="preserve"> PAGEREF _Toc362341994 \h </w:instrText>
             </w:r>
             <w:r>
               <w:rPr>
@@ -1818,13 +1818,13 @@
               <w:lang w:eastAsia="en-AU"/>
             </w:rPr>
           </w:pPr>
-          <w:hyperlink w:anchor="_Toc361735321" w:history="1">
+          <w:hyperlink w:anchor="_Toc362341995" w:history="1">
             <w:r>
               <w:rPr>
                 <w:rStyle w:val="Hyperlink"/>
                 <w:noProof/>
               </w:rPr>
-              <w:t>How does a user interact with an updating QE widget</w:t>
+              <w:t>GUI based on a QScrollArea won’t scroll in QEGui</w:t>
             </w:r>
             <w:r>
               <w:rPr>
@@ -1845,7 +1845,7 @@
                 <w:noProof/>
                 <w:webHidden/>
               </w:rPr>
-              <w:instrText xml:space="preserve"> PAGEREF _Toc361735321 \h </w:instrText>
+              <w:instrText xml:space="preserve"> PAGEREF _Toc362341995 \h </w:instrText>
             </w:r>
             <w:r>
               <w:rPr>
@@ -1888,13 +1888,13 @@
               <w:lang w:eastAsia="en-AU"/>
             </w:rPr>
           </w:pPr>
-          <w:hyperlink w:anchor="_Toc361735322" w:history="1">
+          <w:hyperlink w:anchor="_Toc362341996" w:history="1">
             <w:r>
               <w:rPr>
                 <w:rStyle w:val="Hyperlink"/>
                 <w:noProof/>
               </w:rPr>
-              <w:t>Widgets disappear when escape is pressed!</w:t>
+              <w:t>How does a user interact with an updating QE widget</w:t>
             </w:r>
             <w:r>
               <w:rPr>
@@ -1915,7 +1915,7 @@
                 <w:noProof/>
                 <w:webHidden/>
               </w:rPr>
-              <w:instrText xml:space="preserve"> PAGEREF _Toc361735322 \h </w:instrText>
+              <w:instrText xml:space="preserve"> PAGEREF _Toc362341996 \h </w:instrText>
             </w:r>
             <w:r>
               <w:rPr>
@@ -1958,13 +1958,27 @@
               <w:lang w:eastAsia="en-AU"/>
             </w:rPr>
           </w:pPr>
-          <w:hyperlink w:anchor="_Toc361735323" w:history="1">
+          <w:hyperlink w:anchor="_Toc362341997" w:history="1">
             <w:r>
               <w:rPr>
                 <w:rStyle w:val="Hyperlink"/>
                 <w:noProof/>
               </w:rPr>
-              <w:t>A QE widget displays the correct alarm state only when a form is first opened</w:t>
+              <w:t>Widgets disappear when escape is p</w:t>
+            </w:r>
+            <w:r>
+              <w:rPr>
+                <w:rStyle w:val="Hyperlink"/>
+                <w:noProof/>
+              </w:rPr>
+              <w:t>r</w:t>
+            </w:r>
+            <w:r>
+              <w:rPr>
+                <w:rStyle w:val="Hyperlink"/>
+                <w:noProof/>
+              </w:rPr>
+              <w:t>essed!</w:t>
             </w:r>
             <w:r>
               <w:rPr>
@@ -1985,7 +1999,7 @@
                 <w:noProof/>
                 <w:webHidden/>
               </w:rPr>
-              <w:instrText xml:space="preserve"> PAGEREF _Toc361735323 \h </w:instrText>
+              <w:instrText xml:space="preserve"> PAGEREF _Toc362341997 \h </w:instrText>
             </w:r>
             <w:r>
               <w:rPr>
@@ -2028,12 +2042,82 @@
               <w:lang w:eastAsia="en-AU"/>
             </w:rPr>
           </w:pPr>
-          <w:hyperlink w:anchor="_Toc361735324" w:history="1">
+          <w:hyperlink w:anchor="_Toc362341998" w:history="1">
             <w:r>
               <w:rPr>
                 <w:rStyle w:val="Hyperlink"/>
                 <w:noProof/>
               </w:rPr>
+              <w:t>A QE widget displays the correct alarm state only when a form is first opened</w:t>
+            </w:r>
+            <w:r>
+              <w:rPr>
+                <w:noProof/>
+                <w:webHidden/>
+              </w:rPr>
+              <w:tab/>
+            </w:r>
+            <w:r>
+              <w:rPr>
+                <w:noProof/>
+                <w:webHidden/>
+              </w:rPr>
+              <w:fldChar w:fldCharType="begin"/>
+            </w:r>
+            <w:r>
+              <w:rPr>
+                <w:noProof/>
+                <w:webHidden/>
+              </w:rPr>
+              <w:instrText xml:space="preserve"> PAGEREF _Toc362341998 \h </w:instrText>
+            </w:r>
+            <w:r>
+              <w:rPr>
+                <w:noProof/>
+                <w:webHidden/>
+              </w:rPr>
+            </w:r>
+            <w:r>
+              <w:rPr>
+                <w:noProof/>
+                <w:webHidden/>
+              </w:rPr>
+              <w:fldChar w:fldCharType="separate"/>
+            </w:r>
+            <w:r>
+              <w:rPr>
+                <w:noProof/>
+                <w:webHidden/>
+              </w:rPr>
+              <w:t>17</w:t>
+            </w:r>
+            <w:r>
+              <w:rPr>
+                <w:noProof/>
+                <w:webHidden/>
+              </w:rPr>
+              <w:fldChar w:fldCharType="end"/>
+            </w:r>
+          </w:hyperlink>
+        </w:p>
+        <w:p>
+          <w:pPr>
+            <w:pStyle w:val="TOC2"/>
+            <w:tabs>
+              <w:tab w:val="right" w:leader="dot" w:pos="9016"/>
+            </w:tabs>
+            <w:rPr>
+              <w:rFonts w:eastAsiaTheme="minorEastAsia"/>
+              <w:noProof/>
+              <w:lang w:eastAsia="en-AU"/>
+            </w:rPr>
+          </w:pPr>
+          <w:hyperlink w:anchor="_Toc362341999" w:history="1">
+            <w:r>
+              <w:rPr>
+                <w:rStyle w:val="Hyperlink"/>
+                <w:noProof/>
+              </w:rPr>
               <w:t>A QEPlot widget is not displaying updates</w:t>
             </w:r>
             <w:r>
@@ -2055,7 +2139,7 @@
                 <w:noProof/>
                 <w:webHidden/>
               </w:rPr>
-              <w:instrText xml:space="preserve"> PAGEREF _Toc361735324 \h </w:instrText>
+              <w:instrText xml:space="preserve"> PAGEREF _Toc362341999 \h </w:instrText>
             </w:r>
             <w:r>
               <w:rPr>
@@ -2075,7 +2159,7 @@
                 <w:noProof/>
                 <w:webHidden/>
               </w:rPr>
-              <w:t>17</w:t>
+              <w:t>18</w:t>
             </w:r>
             <w:r>
               <w:rPr>
@@ -2098,7 +2182,7 @@
               <w:lang w:eastAsia="en-AU"/>
             </w:rPr>
           </w:pPr>
-          <w:hyperlink w:anchor="_Toc361735325" w:history="1">
+          <w:hyperlink w:anchor="_Toc362342000" w:history="1">
             <w:r>
               <w:rPr>
                 <w:rStyle w:val="Hyperlink"/>
@@ -2125,7 +2209,7 @@
                 <w:noProof/>
                 <w:webHidden/>
               </w:rPr>
-              <w:instrText xml:space="preserve"> PAGEREF _Toc361735325 \h </w:instrText>
+              <w:instrText xml:space="preserve"> PAGEREF _Toc362342000 \h </w:instrText>
             </w:r>
             <w:r>
               <w:rPr>
@@ -2168,7 +2252,7 @@
               <w:lang w:eastAsia="en-AU"/>
             </w:rPr>
           </w:pPr>
-          <w:hyperlink w:anchor="_Toc361735326" w:history="1">
+          <w:hyperlink w:anchor="_Toc362342001" w:history="1">
             <w:r>
               <w:rPr>
                 <w:rStyle w:val="Hyperlink"/>
@@ -2195,7 +2279,7 @@
                 <w:noProof/>
                 <w:webHidden/>
               </w:rPr>
-              <w:instrText xml:space="preserve"> PAGEREF _Toc361735326 \h </w:instrText>
+              <w:instrText xml:space="preserve"> PAGEREF _Toc362342001 \h </w:instrText>
             </w:r>
             <w:r>
               <w:rPr>
@@ -2238,7 +2322,7 @@
               <w:lang w:eastAsia="en-AU"/>
             </w:rPr>
           </w:pPr>
-          <w:hyperlink w:anchor="_Toc361735327" w:history="1">
+          <w:hyperlink w:anchor="_Toc362342002" w:history="1">
             <w:r>
               <w:rPr>
                 <w:rStyle w:val="Hyperlink"/>
@@ -2265,7 +2349,7 @@
                 <w:noProof/>
                 <w:webHidden/>
               </w:rPr>
-              <w:instrText xml:space="preserve"> PAGEREF _Toc361735327 \h </w:instrText>
+              <w:instrText xml:space="preserve"> PAGEREF _Toc362342002 \h </w:instrText>
             </w:r>
             <w:r>
               <w:rPr>
@@ -2308,7 +2392,7 @@
               <w:lang w:eastAsia="en-AU"/>
             </w:rPr>
           </w:pPr>
-          <w:hyperlink w:anchor="_Toc361735328" w:history="1">
+          <w:hyperlink w:anchor="_Toc362342003" w:history="1">
             <w:r>
               <w:rPr>
                 <w:rStyle w:val="Hyperlink"/>
@@ -2335,7 +2419,7 @@
                 <w:noProof/>
                 <w:webHidden/>
               </w:rPr>
-              <w:instrText xml:space="preserve"> PAGEREF _Toc361735328 \h </w:instrText>
+              <w:instrText xml:space="preserve"> PAGEREF _Toc362342003 \h </w:instrText>
             </w:r>
             <w:r>
               <w:rPr>
@@ -2378,7 +2462,7 @@
               <w:lang w:eastAsia="en-AU"/>
             </w:rPr>
           </w:pPr>
-          <w:hyperlink w:anchor="_Toc361735329" w:history="1">
+          <w:hyperlink w:anchor="_Toc362342004" w:history="1">
             <w:r>
               <w:rPr>
                 <w:rStyle w:val="Hyperlink"/>
@@ -2405,7 +2489,7 @@
                 <w:noProof/>
                 <w:webHidden/>
               </w:rPr>
-              <w:instrText xml:space="preserve"> PAGEREF _Toc361735329 \h </w:instrText>
+              <w:instrText xml:space="preserve"> PAGEREF _Toc362342004 \h </w:instrText>
             </w:r>
             <w:r>
               <w:rPr>
@@ -2448,7 +2532,7 @@
               <w:lang w:eastAsia="en-AU"/>
             </w:rPr>
           </w:pPr>
-          <w:hyperlink w:anchor="_Toc361735330" w:history="1">
+          <w:hyperlink w:anchor="_Toc362342005" w:history="1">
             <w:r>
               <w:rPr>
                 <w:rStyle w:val="Hyperlink"/>
@@ -2475,7 +2559,7 @@
                 <w:noProof/>
                 <w:webHidden/>
               </w:rPr>
-              <w:instrText xml:space="preserve"> PAGEREF _Toc361735330 \h </w:instrText>
+              <w:instrText xml:space="preserve"> PAGEREF _Toc362342005 \h </w:instrText>
             </w:r>
             <w:r>
               <w:rPr>
@@ -2518,7 +2602,7 @@
               <w:lang w:eastAsia="en-AU"/>
             </w:rPr>
           </w:pPr>
-          <w:hyperlink w:anchor="_Toc361735331" w:history="1">
+          <w:hyperlink w:anchor="_Toc362342006" w:history="1">
             <w:r>
               <w:rPr>
                 <w:rStyle w:val="Hyperlink"/>
@@ -2545,7 +2629,7 @@
                 <w:noProof/>
                 <w:webHidden/>
               </w:rPr>
-              <w:instrText xml:space="preserve"> PAGEREF _Toc361735331 \h </w:instrText>
+              <w:instrText xml:space="preserve"> PAGEREF _Toc362342006 \h </w:instrText>
             </w:r>
             <w:r>
               <w:rPr>
@@ -2588,7 +2672,7 @@
               <w:lang w:eastAsia="en-AU"/>
             </w:rPr>
           </w:pPr>
-          <w:hyperlink w:anchor="_Toc361735332" w:history="1">
+          <w:hyperlink w:anchor="_Toc362342007" w:history="1">
             <w:r>
               <w:rPr>
                 <w:rStyle w:val="Hyperlink"/>
@@ -2615,7 +2699,7 @@
                 <w:noProof/>
                 <w:webHidden/>
               </w:rPr>
-              <w:instrText xml:space="preserve"> PAGEREF _Toc361735332 \h </w:instrText>
+              <w:instrText xml:space="preserve"> PAGEREF _Toc362342007 \h </w:instrText>
             </w:r>
             <w:r>
               <w:rPr>
@@ -2658,7 +2742,7 @@
               <w:lang w:eastAsia="en-AU"/>
             </w:rPr>
           </w:pPr>
-          <w:hyperlink w:anchor="_Toc361735333" w:history="1">
+          <w:hyperlink w:anchor="_Toc362342008" w:history="1">
             <w:r>
               <w:rPr>
                 <w:rStyle w:val="Hyperlink"/>
@@ -2685,7 +2769,7 @@
                 <w:noProof/>
                 <w:webHidden/>
               </w:rPr>
-              <w:instrText xml:space="preserve"> PAGEREF _Toc361735333 \h </w:instrText>
+              <w:instrText xml:space="preserve"> PAGEREF _Toc362342008 \h </w:instrText>
             </w:r>
             <w:r>
               <w:rPr>
@@ -2728,7 +2812,7 @@
               <w:lang w:eastAsia="en-AU"/>
             </w:rPr>
           </w:pPr>
-          <w:hyperlink w:anchor="_Toc361735334" w:history="1">
+          <w:hyperlink w:anchor="_Toc362342009" w:history="1">
             <w:r>
               <w:rPr>
                 <w:rStyle w:val="Hyperlink"/>
@@ -2755,7 +2839,7 @@
                 <w:noProof/>
                 <w:webHidden/>
               </w:rPr>
-              <w:instrText xml:space="preserve"> PAGEREF _Toc361735334 \h </w:instrText>
+              <w:instrText xml:space="preserve"> PAGEREF _Toc362342009 \h </w:instrText>
             </w:r>
             <w:r>
               <w:rPr>
@@ -2798,7 +2882,7 @@
               <w:lang w:eastAsia="en-AU"/>
             </w:rPr>
           </w:pPr>
-          <w:hyperlink w:anchor="_Toc361735335" w:history="1">
+          <w:hyperlink w:anchor="_Toc362342010" w:history="1">
             <w:r>
               <w:rPr>
                 <w:rStyle w:val="Hyperlink"/>
@@ -2825,7 +2909,7 @@
                 <w:noProof/>
                 <w:webHidden/>
               </w:rPr>
-              <w:instrText xml:space="preserve"> PAGEREF _Toc361735335 \h </w:instrText>
+              <w:instrText xml:space="preserve"> PAGEREF _Toc362342010 \h </w:instrText>
             </w:r>
             <w:r>
               <w:rPr>
@@ -2868,7 +2952,7 @@
               <w:lang w:eastAsia="en-AU"/>
             </w:rPr>
           </w:pPr>
-          <w:hyperlink w:anchor="_Toc361735336" w:history="1">
+          <w:hyperlink w:anchor="_Toc362342011" w:history="1">
             <w:r>
               <w:rPr>
                 <w:rStyle w:val="Hyperlink"/>
@@ -2895,7 +2979,7 @@
                 <w:noProof/>
                 <w:webHidden/>
               </w:rPr>
-              <w:instrText xml:space="preserve"> PAGEREF _Toc361735336 \h </w:instrText>
+              <w:instrText xml:space="preserve"> PAGEREF _Toc362342011 \h </w:instrText>
             </w:r>
             <w:r>
               <w:rPr>
@@ -2938,7 +3022,7 @@
               <w:lang w:eastAsia="en-AU"/>
             </w:rPr>
           </w:pPr>
-          <w:hyperlink w:anchor="_Toc361735337" w:history="1">
+          <w:hyperlink w:anchor="_Toc362342012" w:history="1">
             <w:r>
               <w:rPr>
                 <w:rStyle w:val="Hyperlink"/>
@@ -2965,7 +3049,7 @@
                 <w:noProof/>
                 <w:webHidden/>
               </w:rPr>
-              <w:instrText xml:space="preserve"> PAGEREF _Toc361735337 \h </w:instrText>
+              <w:instrText xml:space="preserve"> PAGEREF _Toc362342012 \h </w:instrText>
             </w:r>
             <w:r>
               <w:rPr>
@@ -3008,7 +3092,7 @@
               <w:lang w:eastAsia="en-AU"/>
             </w:rPr>
           </w:pPr>
-          <w:hyperlink w:anchor="_Toc361735338" w:history="1">
+          <w:hyperlink w:anchor="_Toc362342013" w:history="1">
             <w:r>
               <w:rPr>
                 <w:rStyle w:val="Hyperlink"/>
@@ -3035,7 +3119,7 @@
                 <w:noProof/>
                 <w:webHidden/>
               </w:rPr>
-              <w:instrText xml:space="preserve"> PAGEREF _Toc361735338 \h </w:instrText>
+              <w:instrText xml:space="preserve"> PAGEREF _Toc362342013 \h </w:instrText>
             </w:r>
             <w:r>
               <w:rPr>
@@ -3078,7 +3162,7 @@
               <w:lang w:eastAsia="en-AU"/>
             </w:rPr>
           </w:pPr>
-          <w:hyperlink w:anchor="_Toc361735339" w:history="1">
+          <w:hyperlink w:anchor="_Toc362342014" w:history="1">
             <w:r>
               <w:rPr>
                 <w:rStyle w:val="Hyperlink"/>
@@ -3105,7 +3189,7 @@
                 <w:noProof/>
                 <w:webHidden/>
               </w:rPr>
-              <w:instrText xml:space="preserve"> PAGEREF _Toc361735339 \h </w:instrText>
+              <w:instrText xml:space="preserve"> PAGEREF _Toc362342014 \h </w:instrText>
             </w:r>
             <w:r>
               <w:rPr>
@@ -3148,7 +3232,7 @@
               <w:lang w:eastAsia="en-AU"/>
             </w:rPr>
           </w:pPr>
-          <w:hyperlink w:anchor="_Toc361735340" w:history="1">
+          <w:hyperlink w:anchor="_Toc362342015" w:history="1">
             <w:r>
               <w:rPr>
                 <w:rStyle w:val="Hyperlink"/>
@@ -3175,7 +3259,7 @@
                 <w:noProof/>
                 <w:webHidden/>
               </w:rPr>
-              <w:instrText xml:space="preserve"> PAGEREF _Toc361735340 \h </w:instrText>
+              <w:instrText xml:space="preserve"> PAGEREF _Toc362342015 \h </w:instrText>
             </w:r>
             <w:r>
               <w:rPr>
@@ -3218,7 +3302,7 @@
               <w:lang w:eastAsia="en-AU"/>
             </w:rPr>
           </w:pPr>
-          <w:hyperlink w:anchor="_Toc361735341" w:history="1">
+          <w:hyperlink w:anchor="_Toc362342016" w:history="1">
             <w:r>
               <w:rPr>
                 <w:rStyle w:val="Hyperlink"/>
@@ -3245,7 +3329,7 @@
                 <w:noProof/>
                 <w:webHidden/>
               </w:rPr>
-              <w:instrText xml:space="preserve"> PAGEREF _Toc361735341 \h </w:instrText>
+              <w:instrText xml:space="preserve"> PAGEREF _Toc362342016 \h </w:instrText>
             </w:r>
             <w:r>
               <w:rPr>
@@ -3288,7 +3372,7 @@
               <w:lang w:eastAsia="en-AU"/>
             </w:rPr>
           </w:pPr>
-          <w:hyperlink w:anchor="_Toc361735342" w:history="1">
+          <w:hyperlink w:anchor="_Toc362342017" w:history="1">
             <w:r>
               <w:rPr>
                 <w:rStyle w:val="Hyperlink"/>
@@ -3315,7 +3399,7 @@
                 <w:noProof/>
                 <w:webHidden/>
               </w:rPr>
-              <w:instrText xml:space="preserve"> PAGEREF _Toc361735342 \h </w:instrText>
+              <w:instrText xml:space="preserve"> PAGEREF _Toc362342017 \h </w:instrText>
             </w:r>
             <w:r>
               <w:rPr>
@@ -3358,7 +3442,7 @@
               <w:lang w:eastAsia="en-AU"/>
             </w:rPr>
           </w:pPr>
-          <w:hyperlink w:anchor="_Toc361735343" w:history="1">
+          <w:hyperlink w:anchor="_Toc362342018" w:history="1">
             <w:r>
               <w:rPr>
                 <w:rStyle w:val="Hyperlink"/>
@@ -3385,7 +3469,7 @@
                 <w:noProof/>
                 <w:webHidden/>
               </w:rPr>
-              <w:instrText xml:space="preserve"> PAGEREF _Toc361735343 \h </w:instrText>
+              <w:instrText xml:space="preserve"> PAGEREF _Toc362342018 \h </w:instrText>
             </w:r>
             <w:r>
               <w:rPr>
@@ -3428,7 +3512,7 @@
               <w:lang w:eastAsia="en-AU"/>
             </w:rPr>
           </w:pPr>
-          <w:hyperlink w:anchor="_Toc361735344" w:history="1">
+          <w:hyperlink w:anchor="_Toc362342019" w:history="1">
             <w:r>
               <w:rPr>
                 <w:rStyle w:val="Hyperlink"/>
@@ -3455,7 +3539,7 @@
                 <w:noProof/>
                 <w:webHidden/>
               </w:rPr>
-              <w:instrText xml:space="preserve"> PAGEREF _Toc361735344 \h </w:instrText>
+              <w:instrText xml:space="preserve"> PAGEREF _Toc362342019 \h </w:instrText>
             </w:r>
             <w:r>
               <w:rPr>
@@ -3498,7 +3582,7 @@
               <w:lang w:eastAsia="en-AU"/>
             </w:rPr>
           </w:pPr>
-          <w:hyperlink w:anchor="_Toc361735345" w:history="1">
+          <w:hyperlink w:anchor="_Toc362342020" w:history="1">
             <w:r>
               <w:rPr>
                 <w:rStyle w:val="Hyperlink"/>
@@ -3525,7 +3609,7 @@
                 <w:noProof/>
                 <w:webHidden/>
               </w:rPr>
-              <w:instrText xml:space="preserve"> PAGEREF _Toc361735345 \h </w:instrText>
+              <w:instrText xml:space="preserve"> PAGEREF _Toc362342020 \h </w:instrText>
             </w:r>
             <w:r>
               <w:rPr>
@@ -3568,7 +3652,7 @@
               <w:lang w:eastAsia="en-AU"/>
             </w:rPr>
           </w:pPr>
-          <w:hyperlink w:anchor="_Toc361735346" w:history="1">
+          <w:hyperlink w:anchor="_Toc362342021" w:history="1">
             <w:r>
               <w:rPr>
                 <w:rStyle w:val="Hyperlink"/>
@@ -3595,7 +3679,7 @@
                 <w:noProof/>
                 <w:webHidden/>
               </w:rPr>
-              <w:instrText xml:space="preserve"> PAGEREF _Toc361735346 \h </w:instrText>
+              <w:instrText xml:space="preserve"> PAGEREF _Toc362342021 \h </w:instrText>
             </w:r>
             <w:r>
               <w:rPr>
@@ -3638,7 +3722,7 @@
               <w:lang w:eastAsia="en-AU"/>
             </w:rPr>
           </w:pPr>
-          <w:hyperlink w:anchor="_Toc361735347" w:history="1">
+          <w:hyperlink w:anchor="_Toc362342022" w:history="1">
             <w:r>
               <w:rPr>
                 <w:rStyle w:val="Hyperlink"/>
@@ -3665,7 +3749,7 @@
                 <w:noProof/>
                 <w:webHidden/>
               </w:rPr>
-              <w:instrText xml:space="preserve"> PAGEREF _Toc361735347 \h </w:instrText>
+              <w:instrText xml:space="preserve"> PAGEREF _Toc362342022 \h </w:instrText>
             </w:r>
             <w:r>
               <w:rPr>
@@ -3708,7 +3792,7 @@
               <w:lang w:eastAsia="en-AU"/>
             </w:rPr>
           </w:pPr>
-          <w:hyperlink w:anchor="_Toc361735348" w:history="1">
+          <w:hyperlink w:anchor="_Toc362342023" w:history="1">
             <w:r>
               <w:rPr>
                 <w:rStyle w:val="Hyperlink"/>
@@ -3735,7 +3819,7 @@
                 <w:noProof/>
                 <w:webHidden/>
               </w:rPr>
-              <w:instrText xml:space="preserve"> PAGEREF _Toc361735348 \h </w:instrText>
+              <w:instrText xml:space="preserve"> PAGEREF _Toc362342023 \h </w:instrText>
             </w:r>
             <w:r>
               <w:rPr>
@@ -3778,7 +3862,7 @@
               <w:lang w:eastAsia="en-AU"/>
             </w:rPr>
           </w:pPr>
-          <w:hyperlink w:anchor="_Toc361735349" w:history="1">
+          <w:hyperlink w:anchor="_Toc362342024" w:history="1">
             <w:r>
               <w:rPr>
                 <w:rStyle w:val="Hyperlink"/>
@@ -3805,7 +3889,7 @@
                 <w:noProof/>
                 <w:webHidden/>
               </w:rPr>
-              <w:instrText xml:space="preserve"> PAGEREF _Toc361735349 \h </w:instrText>
+              <w:instrText xml:space="preserve"> PAGEREF _Toc362342024 \h </w:instrText>
             </w:r>
             <w:r>
               <w:rPr>
@@ -3848,7 +3932,7 @@
               <w:lang w:eastAsia="en-AU"/>
             </w:rPr>
           </w:pPr>
-          <w:hyperlink w:anchor="_Toc361735350" w:history="1">
+          <w:hyperlink w:anchor="_Toc362342025" w:history="1">
             <w:r>
               <w:rPr>
                 <w:rStyle w:val="Hyperlink"/>
@@ -3875,7 +3959,7 @@
                 <w:noProof/>
                 <w:webHidden/>
               </w:rPr>
-              <w:instrText xml:space="preserve"> PAGEREF _Toc361735350 \h </w:instrText>
+              <w:instrText xml:space="preserve"> PAGEREF _Toc362342025 \h </w:instrText>
             </w:r>
             <w:r>
               <w:rPr>
@@ -3918,7 +4002,7 @@
               <w:lang w:eastAsia="en-AU"/>
             </w:rPr>
           </w:pPr>
-          <w:hyperlink w:anchor="_Toc361735351" w:history="1">
+          <w:hyperlink w:anchor="_Toc362342026" w:history="1">
             <w:r>
               <w:rPr>
                 <w:rStyle w:val="Hyperlink"/>
@@ -3945,7 +4029,7 @@
                 <w:noProof/>
                 <w:webHidden/>
               </w:rPr>
-              <w:instrText xml:space="preserve"> PAGEREF _Toc361735351 \h </w:instrText>
+              <w:instrText xml:space="preserve"> PAGEREF _Toc362342026 \h </w:instrText>
             </w:r>
             <w:r>
               <w:rPr>
@@ -3988,7 +4072,7 @@
               <w:lang w:eastAsia="en-AU"/>
             </w:rPr>
           </w:pPr>
-          <w:hyperlink w:anchor="_Toc361735352" w:history="1">
+          <w:hyperlink w:anchor="_Toc362342027" w:history="1">
             <w:r>
               <w:rPr>
                 <w:rStyle w:val="Hyperlink"/>
@@ -4015,7 +4099,7 @@
                 <w:noProof/>
                 <w:webHidden/>
               </w:rPr>
-              <w:instrText xml:space="preserve"> PAGEREF _Toc361735352 \h </w:instrText>
+              <w:instrText xml:space="preserve"> PAGEREF _Toc362342027 \h </w:instrText>
             </w:r>
             <w:r>
               <w:rPr>
@@ -4058,7 +4142,7 @@
               <w:lang w:eastAsia="en-AU"/>
             </w:rPr>
           </w:pPr>
-          <w:hyperlink w:anchor="_Toc361735353" w:history="1">
+          <w:hyperlink w:anchor="_Toc362342028" w:history="1">
             <w:r>
               <w:rPr>
                 <w:rStyle w:val="Hyperlink"/>
@@ -4085,7 +4169,7 @@
                 <w:noProof/>
                 <w:webHidden/>
               </w:rPr>
-              <w:instrText xml:space="preserve"> PAGEREF _Toc361735353 \h </w:instrText>
+              <w:instrText xml:space="preserve"> PAGEREF _Toc362342028 \h </w:instrText>
             </w:r>
             <w:r>
               <w:rPr>
@@ -4128,7 +4212,7 @@
               <w:lang w:eastAsia="en-AU"/>
             </w:rPr>
           </w:pPr>
-          <w:hyperlink w:anchor="_Toc361735354" w:history="1">
+          <w:hyperlink w:anchor="_Toc362342029" w:history="1">
             <w:r>
               <w:rPr>
                 <w:rStyle w:val="Hyperlink"/>
@@ -4155,7 +4239,7 @@
                 <w:noProof/>
                 <w:webHidden/>
               </w:rPr>
-              <w:instrText xml:space="preserve"> PAGEREF _Toc361735354 \h </w:instrText>
+              <w:instrText xml:space="preserve"> PAGEREF _Toc362342029 \h </w:instrText>
             </w:r>
             <w:r>
               <w:rPr>
@@ -4198,7 +4282,7 @@
               <w:lang w:eastAsia="en-AU"/>
             </w:rPr>
           </w:pPr>
-          <w:hyperlink w:anchor="_Toc361735355" w:history="1">
+          <w:hyperlink w:anchor="_Toc362342030" w:history="1">
             <w:r>
               <w:rPr>
                 <w:rStyle w:val="Hyperlink"/>
@@ -4225,7 +4309,7 @@
                 <w:noProof/>
                 <w:webHidden/>
               </w:rPr>
-              <w:instrText xml:space="preserve"> PAGEREF _Toc361735355 \h </w:instrText>
+              <w:instrText xml:space="preserve"> PAGEREF _Toc362342030 \h </w:instrText>
             </w:r>
             <w:r>
               <w:rPr>
@@ -4268,7 +4352,7 @@
               <w:lang w:eastAsia="en-AU"/>
             </w:rPr>
           </w:pPr>
-          <w:hyperlink w:anchor="_Toc361735356" w:history="1">
+          <w:hyperlink w:anchor="_Toc362342031" w:history="1">
             <w:r>
               <w:rPr>
                 <w:rStyle w:val="Hyperlink"/>
@@ -4295,7 +4379,7 @@
                 <w:noProof/>
                 <w:webHidden/>
               </w:rPr>
-              <w:instrText xml:space="preserve"> PAGEREF _Toc361735356 \h </w:instrText>
+              <w:instrText xml:space="preserve"> PAGEREF _Toc362342031 \h </w:instrText>
             </w:r>
             <w:r>
               <w:rPr>
@@ -4338,7 +4422,7 @@
               <w:lang w:eastAsia="en-AU"/>
             </w:rPr>
           </w:pPr>
-          <w:hyperlink w:anchor="_Toc361735357" w:history="1">
+          <w:hyperlink w:anchor="_Toc362342032" w:history="1">
             <w:r>
               <w:rPr>
                 <w:rStyle w:val="Hyperlink"/>
@@ -4365,7 +4449,7 @@
                 <w:noProof/>
                 <w:webHidden/>
               </w:rPr>
-              <w:instrText xml:space="preserve"> PAGEREF _Toc361735357 \h </w:instrText>
+              <w:instrText xml:space="preserve"> PAGEREF _Toc362342032 \h </w:instrText>
             </w:r>
             <w:r>
               <w:rPr>
@@ -4408,7 +4492,7 @@
               <w:lang w:eastAsia="en-AU"/>
             </w:rPr>
           </w:pPr>
-          <w:hyperlink w:anchor="_Toc361735358" w:history="1">
+          <w:hyperlink w:anchor="_Toc362342033" w:history="1">
             <w:r>
               <w:rPr>
                 <w:rStyle w:val="Hyperlink"/>
@@ -4435,7 +4519,7 @@
                 <w:noProof/>
                 <w:webHidden/>
               </w:rPr>
-              <w:instrText xml:space="preserve"> PAGEREF _Toc361735358 \h </w:instrText>
+              <w:instrText xml:space="preserve"> PAGEREF _Toc362342033 \h </w:instrText>
             </w:r>
             <w:r>
               <w:rPr>
@@ -4478,7 +4562,7 @@
               <w:lang w:eastAsia="en-AU"/>
             </w:rPr>
           </w:pPr>
-          <w:hyperlink w:anchor="_Toc361735359" w:history="1">
+          <w:hyperlink w:anchor="_Toc362342034" w:history="1">
             <w:r>
               <w:rPr>
                 <w:rStyle w:val="Hyperlink"/>
@@ -4505,7 +4589,7 @@
                 <w:noProof/>
                 <w:webHidden/>
               </w:rPr>
-              <w:instrText xml:space="preserve"> PAGEREF _Toc361735359 \h </w:instrText>
+              <w:instrText xml:space="preserve"> PAGEREF _Toc362342034 \h </w:instrText>
             </w:r>
             <w:r>
               <w:rPr>
@@ -4548,7 +4632,7 @@
               <w:lang w:eastAsia="en-AU"/>
             </w:rPr>
           </w:pPr>
-          <w:hyperlink w:anchor="_Toc361735360" w:history="1">
+          <w:hyperlink w:anchor="_Toc362342035" w:history="1">
             <w:r>
               <w:rPr>
                 <w:rStyle w:val="Hyperlink"/>
@@ -4575,7 +4659,7 @@
                 <w:noProof/>
                 <w:webHidden/>
               </w:rPr>
-              <w:instrText xml:space="preserve"> PAGEREF _Toc361735360 \h </w:instrText>
+              <w:instrText xml:space="preserve"> PAGEREF _Toc362342035 \h </w:instrText>
             </w:r>
             <w:r>
               <w:rPr>
@@ -4618,7 +4702,7 @@
               <w:lang w:eastAsia="en-AU"/>
             </w:rPr>
           </w:pPr>
-          <w:hyperlink w:anchor="_Toc361735361" w:history="1">
+          <w:hyperlink w:anchor="_Toc362342036" w:history="1">
             <w:r>
               <w:rPr>
                 <w:rStyle w:val="Hyperlink"/>
@@ -4645,7 +4729,7 @@
                 <w:noProof/>
                 <w:webHidden/>
               </w:rPr>
-              <w:instrText xml:space="preserve"> PAGEREF _Toc361735361 \h </w:instrText>
+              <w:instrText xml:space="preserve"> PAGEREF _Toc362342036 \h </w:instrText>
             </w:r>
             <w:r>
               <w:rPr>
@@ -4688,7 +4772,7 @@
               <w:lang w:eastAsia="en-AU"/>
             </w:rPr>
           </w:pPr>
-          <w:hyperlink w:anchor="_Toc361735362" w:history="1">
+          <w:hyperlink w:anchor="_Toc362342037" w:history="1">
             <w:r>
               <w:rPr>
                 <w:rStyle w:val="Hyperlink"/>
@@ -4715,7 +4799,7 @@
                 <w:noProof/>
                 <w:webHidden/>
               </w:rPr>
-              <w:instrText xml:space="preserve"> PAGEREF _Toc361735362 \h </w:instrText>
+              <w:instrText xml:space="preserve"> PAGEREF _Toc362342037 \h </w:instrText>
             </w:r>
             <w:r>
               <w:rPr>
@@ -4758,7 +4842,7 @@
               <w:lang w:eastAsia="en-AU"/>
             </w:rPr>
           </w:pPr>
-          <w:hyperlink w:anchor="_Toc361735363" w:history="1">
+          <w:hyperlink w:anchor="_Toc362342038" w:history="1">
             <w:r>
               <w:rPr>
                 <w:rStyle w:val="Hyperlink"/>
@@ -4785,7 +4869,7 @@
                 <w:noProof/>
                 <w:webHidden/>
               </w:rPr>
-              <w:instrText xml:space="preserve"> PAGEREF _Toc361735363 \h </w:instrText>
+              <w:instrText xml:space="preserve"> PAGEREF _Toc362342038 \h </w:instrText>
             </w:r>
             <w:r>
               <w:rPr>
@@ -4828,7 +4912,7 @@
               <w:lang w:eastAsia="en-AU"/>
             </w:rPr>
           </w:pPr>
-          <w:hyperlink w:anchor="_Toc361735364" w:history="1">
+          <w:hyperlink w:anchor="_Toc362342039" w:history="1">
             <w:r>
               <w:rPr>
                 <w:rStyle w:val="Hyperlink"/>
@@ -4855,7 +4939,7 @@
                 <w:noProof/>
                 <w:webHidden/>
               </w:rPr>
-              <w:instrText xml:space="preserve"> PAGEREF _Toc361735364 \h </w:instrText>
+              <w:instrText xml:space="preserve"> PAGEREF _Toc362342039 \h </w:instrText>
             </w:r>
             <w:r>
               <w:rPr>
@@ -4898,7 +4982,7 @@
               <w:lang w:eastAsia="en-AU"/>
             </w:rPr>
           </w:pPr>
-          <w:hyperlink w:anchor="_Toc361735365" w:history="1">
+          <w:hyperlink w:anchor="_Toc362342040" w:history="1">
             <w:r>
               <w:rPr>
                 <w:rStyle w:val="Hyperlink"/>
@@ -4925,7 +5009,7 @@
                 <w:noProof/>
                 <w:webHidden/>
               </w:rPr>
-              <w:instrText xml:space="preserve"> PAGEREF _Toc361735365 \h </w:instrText>
+              <w:instrText xml:space="preserve"> PAGEREF _Toc362342040 \h </w:instrText>
             </w:r>
             <w:r>
               <w:rPr>
@@ -4968,7 +5052,7 @@
               <w:lang w:eastAsia="en-AU"/>
             </w:rPr>
           </w:pPr>
-          <w:hyperlink w:anchor="_Toc361735366" w:history="1">
+          <w:hyperlink w:anchor="_Toc362342041" w:history="1">
             <w:r>
               <w:rPr>
                 <w:rStyle w:val="Hyperlink"/>
@@ -4995,7 +5079,7 @@
                 <w:noProof/>
                 <w:webHidden/>
               </w:rPr>
-              <w:instrText xml:space="preserve"> PAGEREF _Toc361735366 \h </w:instrText>
+              <w:instrText xml:space="preserve"> PAGEREF _Toc362342041 \h </w:instrText>
             </w:r>
             <w:r>
               <w:rPr>
@@ -5038,7 +5122,7 @@
               <w:lang w:eastAsia="en-AU"/>
             </w:rPr>
           </w:pPr>
-          <w:hyperlink w:anchor="_Toc361735367" w:history="1">
+          <w:hyperlink w:anchor="_Toc362342042" w:history="1">
             <w:r>
               <w:rPr>
                 <w:rStyle w:val="Hyperlink"/>
@@ -5065,7 +5149,7 @@
                 <w:noProof/>
                 <w:webHidden/>
               </w:rPr>
-              <w:instrText xml:space="preserve"> PAGEREF _Toc361735367 \h </w:instrText>
+              <w:instrText xml:space="preserve"> PAGEREF _Toc362342042 \h </w:instrText>
             </w:r>
             <w:r>
               <w:rPr>
@@ -5108,7 +5192,7 @@
               <w:lang w:eastAsia="en-AU"/>
             </w:rPr>
           </w:pPr>
-          <w:hyperlink w:anchor="_Toc361735368" w:history="1">
+          <w:hyperlink w:anchor="_Toc362342043" w:history="1">
             <w:r>
               <w:rPr>
                 <w:rStyle w:val="Hyperlink"/>
@@ -5135,7 +5219,7 @@
                 <w:noProof/>
                 <w:webHidden/>
               </w:rPr>
-              <w:instrText xml:space="preserve"> PAGEREF _Toc361735368 \h </w:instrText>
+              <w:instrText xml:space="preserve"> PAGEREF _Toc362342043 \h </w:instrText>
             </w:r>
             <w:r>
               <w:rPr>
@@ -5178,7 +5262,7 @@
               <w:lang w:eastAsia="en-AU"/>
             </w:rPr>
           </w:pPr>
-          <w:hyperlink w:anchor="_Toc361735369" w:history="1">
+          <w:hyperlink w:anchor="_Toc362342044" w:history="1">
             <w:r>
               <w:rPr>
                 <w:rStyle w:val="Hyperlink"/>
@@ -5205,7 +5289,7 @@
                 <w:noProof/>
                 <w:webHidden/>
               </w:rPr>
-              <w:instrText xml:space="preserve"> PAGEREF _Toc361735369 \h </w:instrText>
+              <w:instrText xml:space="preserve"> PAGEREF _Toc362342044 \h </w:instrText>
             </w:r>
             <w:r>
               <w:rPr>
@@ -5248,7 +5332,7 @@
               <w:lang w:eastAsia="en-AU"/>
             </w:rPr>
           </w:pPr>
-          <w:hyperlink w:anchor="_Toc361735370" w:history="1">
+          <w:hyperlink w:anchor="_Toc362342045" w:history="1">
             <w:r>
               <w:rPr>
                 <w:rStyle w:val="Hyperlink"/>
@@ -5275,7 +5359,7 @@
                 <w:noProof/>
                 <w:webHidden/>
               </w:rPr>
-              <w:instrText xml:space="preserve"> PAGEREF _Toc361735370 \h </w:instrText>
+              <w:instrText xml:space="preserve"> PAGEREF _Toc362342045 \h </w:instrText>
             </w:r>
             <w:r>
               <w:rPr>
@@ -5318,7 +5402,7 @@
               <w:lang w:eastAsia="en-AU"/>
             </w:rPr>
           </w:pPr>
-          <w:hyperlink w:anchor="_Toc361735371" w:history="1">
+          <w:hyperlink w:anchor="_Toc362342046" w:history="1">
             <w:r>
               <w:rPr>
                 <w:rStyle w:val="Hyperlink"/>
@@ -5345,7 +5429,7 @@
                 <w:noProof/>
                 <w:webHidden/>
               </w:rPr>
-              <w:instrText xml:space="preserve"> PAGEREF _Toc361735371 \h </w:instrText>
+              <w:instrText xml:space="preserve"> PAGEREF _Toc362342046 \h </w:instrText>
             </w:r>
             <w:r>
               <w:rPr>
@@ -5388,7 +5472,7 @@
               <w:lang w:eastAsia="en-AU"/>
             </w:rPr>
           </w:pPr>
-          <w:hyperlink w:anchor="_Toc361735372" w:history="1">
+          <w:hyperlink w:anchor="_Toc362342047" w:history="1">
             <w:r>
               <w:rPr>
                 <w:rStyle w:val="Hyperlink"/>
@@ -5415,7 +5499,7 @@
                 <w:noProof/>
                 <w:webHidden/>
               </w:rPr>
-              <w:instrText xml:space="preserve"> PAGEREF _Toc361735372 \h </w:instrText>
+              <w:instrText xml:space="preserve"> PAGEREF _Toc362342047 \h </w:instrText>
             </w:r>
             <w:r>
               <w:rPr>
@@ -5458,7 +5542,7 @@
               <w:lang w:eastAsia="en-AU"/>
             </w:rPr>
           </w:pPr>
-          <w:hyperlink w:anchor="_Toc361735373" w:history="1">
+          <w:hyperlink w:anchor="_Toc362342048" w:history="1">
             <w:r>
               <w:rPr>
                 <w:rStyle w:val="Hyperlink"/>
@@ -5485,7 +5569,7 @@
                 <w:noProof/>
                 <w:webHidden/>
               </w:rPr>
-              <w:instrText xml:space="preserve"> PAGEREF _Toc361735373 \h </w:instrText>
+              <w:instrText xml:space="preserve"> PAGEREF _Toc362342048 \h </w:instrText>
             </w:r>
             <w:r>
               <w:rPr>
@@ -5528,7 +5612,7 @@
               <w:lang w:eastAsia="en-AU"/>
             </w:rPr>
           </w:pPr>
-          <w:hyperlink w:anchor="_Toc361735374" w:history="1">
+          <w:hyperlink w:anchor="_Toc362342049" w:history="1">
             <w:r>
               <w:rPr>
                 <w:rStyle w:val="Hyperlink"/>
@@ -5555,7 +5639,7 @@
                 <w:noProof/>
                 <w:webHidden/>
               </w:rPr>
-              <w:instrText xml:space="preserve"> PAGEREF _Toc361735374 \h </w:instrText>
+              <w:instrText xml:space="preserve"> PAGEREF _Toc362342049 \h </w:instrText>
             </w:r>
             <w:r>
               <w:rPr>
@@ -5598,7 +5682,7 @@
               <w:lang w:eastAsia="en-AU"/>
             </w:rPr>
           </w:pPr>
-          <w:hyperlink w:anchor="_Toc361735375" w:history="1">
+          <w:hyperlink w:anchor="_Toc362342050" w:history="1">
             <w:r>
               <w:rPr>
                 <w:rStyle w:val="Hyperlink"/>
@@ -5625,7 +5709,7 @@
                 <w:noProof/>
                 <w:webHidden/>
               </w:rPr>
-              <w:instrText xml:space="preserve"> PAGEREF _Toc361735375 \h </w:instrText>
+              <w:instrText xml:space="preserve"> PAGEREF _Toc362342050 \h </w:instrText>
             </w:r>
             <w:r>
               <w:rPr>
@@ -5668,7 +5752,7 @@
               <w:lang w:eastAsia="en-AU"/>
             </w:rPr>
           </w:pPr>
-          <w:hyperlink w:anchor="_Toc361735376" w:history="1">
+          <w:hyperlink w:anchor="_Toc362342051" w:history="1">
             <w:r>
               <w:rPr>
                 <w:rStyle w:val="Hyperlink"/>
@@ -5695,7 +5779,7 @@
                 <w:noProof/>
                 <w:webHidden/>
               </w:rPr>
-              <w:instrText xml:space="preserve"> PAGEREF _Toc361735376 \h </w:instrText>
+              <w:instrText xml:space="preserve"> PAGEREF _Toc362342051 \h </w:instrText>
             </w:r>
             <w:r>
               <w:rPr>
@@ -5738,7 +5822,7 @@
               <w:lang w:eastAsia="en-AU"/>
             </w:rPr>
           </w:pPr>
-          <w:hyperlink w:anchor="_Toc361735377" w:history="1">
+          <w:hyperlink w:anchor="_Toc362342052" w:history="1">
             <w:r>
               <w:rPr>
                 <w:rStyle w:val="Hyperlink"/>
@@ -5765,7 +5849,7 @@
                 <w:noProof/>
                 <w:webHidden/>
               </w:rPr>
-              <w:instrText xml:space="preserve"> PAGEREF _Toc361735377 \h </w:instrText>
+              <w:instrText xml:space="preserve"> PAGEREF _Toc362342052 \h </w:instrText>
             </w:r>
             <w:r>
               <w:rPr>
@@ -5808,7 +5892,7 @@
               <w:lang w:eastAsia="en-AU"/>
             </w:rPr>
           </w:pPr>
-          <w:hyperlink w:anchor="_Toc361735378" w:history="1">
+          <w:hyperlink w:anchor="_Toc362342053" w:history="1">
             <w:r>
               <w:rPr>
                 <w:rStyle w:val="Hyperlink"/>
@@ -5835,7 +5919,7 @@
                 <w:noProof/>
                 <w:webHidden/>
               </w:rPr>
-              <w:instrText xml:space="preserve"> PAGEREF _Toc361735378 \h </w:instrText>
+              <w:instrText xml:space="preserve"> PAGEREF _Toc362342053 \h </w:instrText>
             </w:r>
             <w:r>
               <w:rPr>
@@ -5878,7 +5962,7 @@
               <w:lang w:eastAsia="en-AU"/>
             </w:rPr>
           </w:pPr>
-          <w:hyperlink w:anchor="_Toc361735379" w:history="1">
+          <w:hyperlink w:anchor="_Toc362342054" w:history="1">
             <w:r>
               <w:rPr>
                 <w:rStyle w:val="Hyperlink"/>
@@ -5905,7 +5989,7 @@
                 <w:noProof/>
                 <w:webHidden/>
               </w:rPr>
-              <w:instrText xml:space="preserve"> PAGEREF _Toc361735379 \h </w:instrText>
+              <w:instrText xml:space="preserve"> PAGEREF _Toc362342054 \h </w:instrText>
             </w:r>
             <w:r>
               <w:rPr>
@@ -5948,7 +6032,7 @@
               <w:lang w:eastAsia="en-AU"/>
             </w:rPr>
           </w:pPr>
-          <w:hyperlink w:anchor="_Toc361735380" w:history="1">
+          <w:hyperlink w:anchor="_Toc362342055" w:history="1">
             <w:r>
               <w:rPr>
                 <w:rStyle w:val="Hyperlink"/>
@@ -5975,7 +6059,7 @@
                 <w:noProof/>
                 <w:webHidden/>
               </w:rPr>
-              <w:instrText xml:space="preserve"> PAGEREF _Toc361735380 \h </w:instrText>
+              <w:instrText xml:space="preserve"> PAGEREF _Toc362342055 \h </w:instrText>
             </w:r>
             <w:r>
               <w:rPr>
@@ -6018,7 +6102,7 @@
               <w:lang w:eastAsia="en-AU"/>
             </w:rPr>
           </w:pPr>
-          <w:hyperlink w:anchor="_Toc361735381" w:history="1">
+          <w:hyperlink w:anchor="_Toc362342056" w:history="1">
             <w:r>
               <w:rPr>
                 <w:rStyle w:val="Hyperlink"/>
@@ -6045,7 +6129,7 @@
                 <w:noProof/>
                 <w:webHidden/>
               </w:rPr>
-              <w:instrText xml:space="preserve"> PAGEREF _Toc361735381 \h </w:instrText>
+              <w:instrText xml:space="preserve"> PAGEREF _Toc362342056 \h </w:instrText>
             </w:r>
             <w:r>
               <w:rPr>
@@ -6099,7 +6183,7 @@
         <w:pStyle w:val="Heading1"/>
       </w:pPr>
       <w:bookmarkStart w:id="0" w:name="_Ref342384189"/>
-      <w:bookmarkStart w:id="1" w:name="_Toc361735300"/>
+      <w:bookmarkStart w:id="1" w:name="_Toc362341974"/>
       <w:r>
         <w:lastRenderedPageBreak/>
         <w:t>Introduction</w:t>
@@ -6153,7 +6237,7 @@
       <w:pPr>
         <w:pStyle w:val="Heading2"/>
       </w:pPr>
-      <w:bookmarkStart w:id="2" w:name="_Toc361735301"/>
+      <w:bookmarkStart w:id="2" w:name="_Toc362341975"/>
       <w:r>
         <w:t>License</w:t>
       </w:r>
@@ -6182,7 +6266,7 @@
       <w:pPr>
         <w:pStyle w:val="Heading1"/>
       </w:pPr>
-      <w:bookmarkStart w:id="3" w:name="_Toc361735302"/>
+      <w:bookmarkStart w:id="3" w:name="_Toc362341976"/>
       <w:r>
         <w:t>Overview</w:t>
       </w:r>
@@ -6227,7 +6311,7 @@
       <w:pPr>
         <w:pStyle w:val="Heading2"/>
       </w:pPr>
-      <w:bookmarkStart w:id="4" w:name="_Toc361735303"/>
+      <w:bookmarkStart w:id="4" w:name="_Toc362341977"/>
       <w:r>
         <w:t>Qt Designer</w:t>
       </w:r>
@@ -6340,7 +6424,7 @@
       <w:pPr>
         <w:pStyle w:val="Heading2"/>
       </w:pPr>
-      <w:bookmarkStart w:id="6" w:name="_Toc361735304"/>
+      <w:bookmarkStart w:id="6" w:name="_Toc362341978"/>
       <w:r>
         <w:t>QEGui</w:t>
       </w:r>
@@ -6418,7 +6502,7 @@
       <w:pPr>
         <w:pStyle w:val="Heading2"/>
       </w:pPr>
-      <w:bookmarkStart w:id="7" w:name="_Toc361735305"/>
+      <w:bookmarkStart w:id="7" w:name="_Toc362341979"/>
       <w:r>
         <w:t>QE widgets</w:t>
       </w:r>
@@ -6484,7 +6568,7 @@
         <w:pStyle w:val="Heading1"/>
       </w:pPr>
       <w:bookmarkStart w:id="8" w:name="_Ref342384618"/>
-      <w:bookmarkStart w:id="9" w:name="_Toc361735306"/>
+      <w:bookmarkStart w:id="9" w:name="_Toc362341980"/>
       <w:r>
         <w:t>QEGui</w:t>
       </w:r>
@@ -6495,7 +6579,7 @@
       <w:pPr>
         <w:pStyle w:val="Heading2"/>
       </w:pPr>
-      <w:bookmarkStart w:id="10" w:name="_Toc361735307"/>
+      <w:bookmarkStart w:id="10" w:name="_Toc362341981"/>
       <w:r>
         <w:t>Command format:</w:t>
       </w:r>
@@ -7405,7 +7489,7 @@
         <w:pStyle w:val="Heading2"/>
       </w:pPr>
       <w:bookmarkStart w:id="11" w:name="_Ref342384171"/>
-      <w:bookmarkStart w:id="12" w:name="_Toc361735308"/>
+      <w:bookmarkStart w:id="12" w:name="_Toc362341982"/>
       <w:r>
         <w:t>File location rules</w:t>
       </w:r>
@@ -7543,7 +7627,7 @@
       <w:pPr>
         <w:pStyle w:val="Heading2"/>
       </w:pPr>
-      <w:bookmarkStart w:id="13" w:name="_Toc361735309"/>
+      <w:bookmarkStart w:id="13" w:name="_Toc362341983"/>
       <w:r>
         <w:t>Saving and restoring configurations</w:t>
       </w:r>
@@ -7622,7 +7706,7 @@
       <w:pPr>
         <w:pStyle w:val="Heading2"/>
       </w:pPr>
-      <w:bookmarkStart w:id="14" w:name="_Toc361735310"/>
+      <w:bookmarkStart w:id="14" w:name="_Toc362341984"/>
       <w:r>
         <w:t>Opening GUIs</w:t>
       </w:r>
@@ -7775,7 +7859,7 @@
       <w:pPr>
         <w:pStyle w:val="Heading2"/>
       </w:pPr>
-      <w:bookmarkStart w:id="15" w:name="_Toc361735311"/>
+      <w:bookmarkStart w:id="15" w:name="_Toc362341985"/>
       <w:r>
         <w:t>Editing GUIs</w:t>
       </w:r>
@@ -7947,7 +8031,7 @@
       <w:pPr>
         <w:pStyle w:val="Heading1"/>
       </w:pPr>
-      <w:bookmarkStart w:id="16" w:name="_Toc361735312"/>
+      <w:bookmarkStart w:id="16" w:name="_Toc362341986"/>
       <w:r>
         <w:t>Tricks and tips</w:t>
       </w:r>
@@ -7960,7 +8044,7 @@
       <w:pPr>
         <w:pStyle w:val="Heading2"/>
       </w:pPr>
-      <w:bookmarkStart w:id="17" w:name="_Toc361735313"/>
+      <w:bookmarkStart w:id="17" w:name="_Toc362341987"/>
       <w:r>
         <w:t xml:space="preserve">GUI </w:t>
       </w:r>
@@ -8084,7 +8168,7 @@
       <w:bookmarkStart w:id="22" w:name="_Ref345403876"/>
       <w:bookmarkStart w:id="23" w:name="_Ref345403920"/>
       <w:bookmarkStart w:id="24" w:name="_Ref345403929"/>
-      <w:bookmarkStart w:id="25" w:name="_Toc361735314"/>
+      <w:bookmarkStart w:id="25" w:name="_Toc362341988"/>
       <w:r>
         <w:t>User levels</w:t>
       </w:r>
@@ -8469,7 +8553,7 @@
         <w:pStyle w:val="Heading2"/>
       </w:pPr>
       <w:bookmarkStart w:id="30" w:name="_Ref353462769"/>
-      <w:bookmarkStart w:id="31" w:name="_Toc361735315"/>
+      <w:bookmarkStart w:id="31" w:name="_Toc362341989"/>
       <w:r>
         <w:lastRenderedPageBreak/>
         <w:t>Logging</w:t>
@@ -9162,7 +9246,7 @@
         <w:pStyle w:val="Heading2"/>
       </w:pPr>
       <w:bookmarkStart w:id="35" w:name="_Ref345498802"/>
-      <w:bookmarkStart w:id="36" w:name="_Toc361735316"/>
+      <w:bookmarkStart w:id="36" w:name="_Toc362341990"/>
       <w:r>
         <w:t>Finding files</w:t>
       </w:r>
@@ -9271,7 +9355,7 @@
       <w:pPr>
         <w:pStyle w:val="Heading2"/>
       </w:pPr>
-      <w:bookmarkStart w:id="37" w:name="_Toc361735317"/>
+      <w:bookmarkStart w:id="37" w:name="_Toc362341991"/>
       <w:r>
         <w:t>Sub form file names</w:t>
       </w:r>
@@ -9357,7 +9441,7 @@
       <w:pPr>
         <w:pStyle w:val="Heading2"/>
       </w:pPr>
-      <w:bookmarkStart w:id="38" w:name="_Toc361735318"/>
+      <w:bookmarkStart w:id="38" w:name="_Toc362341992"/>
       <w:r>
         <w:t>Sub form resizing</w:t>
       </w:r>
@@ -9472,7 +9556,7 @@
       <w:pPr>
         <w:pStyle w:val="Heading2"/>
       </w:pPr>
-      <w:bookmarkStart w:id="39" w:name="_Toc361735319"/>
+      <w:bookmarkStart w:id="39" w:name="_Toc362341993"/>
       <w:r>
         <w:t xml:space="preserve">Ensuring QERadioButton </w:t>
       </w:r>
@@ -9543,7 +9627,7 @@
       </w:pPr>
       <w:bookmarkStart w:id="40" w:name="_Ref357593668"/>
       <w:bookmarkStart w:id="41" w:name="_Ref357593672"/>
-      <w:bookmarkStart w:id="42" w:name="_Toc361735320"/>
+      <w:bookmarkStart w:id="42" w:name="_Toc362341994"/>
       <w:r>
         <w:t>What top level form to use</w:t>
       </w:r>
@@ -9561,13 +9645,25 @@
         <w:t xml:space="preserve">QEGui can load </w:t>
       </w:r>
       <w:r>
-        <w:t>a user interface file with any sort of top level widget, but the most appropriate is likely to be one of the simpler containers such as QWidget as QEGui is already managing most aspects more complex containers such as are designe</w:t>
+        <w:t xml:space="preserve">a user interface file with any sort of top level widget, but the most appropriate is likely to be one of the simpler containers such as QWidget as QEGui </w:t>
+      </w:r>
+      <w:r>
+        <w:t>can manage</w:t>
+      </w:r>
+      <w:r>
+        <w:t xml:space="preserve"> most aspects more complex containers such as are designe</w:t>
       </w:r>
       <w:r>
         <w:t>d</w:t>
       </w:r>
       <w:r>
-        <w:t xml:space="preserve"> to manage.</w:t>
+        <w:t xml:space="preserve"> to manage</w:t>
+      </w:r>
+      <w:r>
+        <w:t>, such as scrolling</w:t>
+      </w:r>
+      <w:r>
+        <w:t>.</w:t>
       </w:r>
     </w:p>
     <w:p>
@@ -9596,11 +9692,31 @@
       <w:pPr>
         <w:pStyle w:val="Heading2"/>
       </w:pPr>
-      <w:bookmarkStart w:id="43" w:name="_Toc361735321"/>
+      <w:bookmarkStart w:id="43" w:name="_Toc362341995"/>
+      <w:r>
+        <w:t>GUI based on a QScrollArea won’t scroll in QEGui</w:t>
+      </w:r>
+      <w:bookmarkEnd w:id="43"/>
+    </w:p>
+    <w:p>
+      <w:r>
+        <w:t>In designer, uncheck the widgetResizable property in the QEScrollArea. This behaviour is a function of the QScrollArea widget and can be observed by opening the qui in Designer’s preview mode.</w:t>
+      </w:r>
+    </w:p>
+    <w:p>
+      <w:r>
+        <w:t>QEGui can open a .ui file with a QScrollArea as the top level widget. QEGui notices the top level widget in the .ui file is a scroll area and will not impose its own scrolling. If the widgetResizable property is checked, the widget resizes as the QScrollArea is resized to fit so the scroll bars never appear.</w:t>
+      </w:r>
+    </w:p>
+    <w:p>
+      <w:pPr>
+        <w:pStyle w:val="Heading2"/>
+      </w:pPr>
+      <w:bookmarkStart w:id="44" w:name="_Toc362341996"/>
       <w:r>
         <w:t>How does a user interact with an updating QE widget</w:t>
       </w:r>
-      <w:bookmarkEnd w:id="43"/>
+      <w:bookmarkEnd w:id="44"/>
     </w:p>
     <w:p>
       <w:r>
@@ -9619,11 +9735,11 @@
       <w:pPr>
         <w:pStyle w:val="Heading2"/>
       </w:pPr>
-      <w:bookmarkStart w:id="44" w:name="_Toc361735322"/>
+      <w:bookmarkStart w:id="45" w:name="_Toc362341997"/>
       <w:r>
         <w:t>Widgets disappear when escape is pressed!</w:t>
       </w:r>
-      <w:bookmarkEnd w:id="44"/>
+      <w:bookmarkEnd w:id="45"/>
     </w:p>
     <w:p>
       <w:r>
@@ -9676,11 +9792,11 @@
       <w:pPr>
         <w:pStyle w:val="Heading2"/>
       </w:pPr>
-      <w:bookmarkStart w:id="45" w:name="_Toc361735323"/>
+      <w:bookmarkStart w:id="46" w:name="_Toc362341998"/>
       <w:r>
         <w:t>A QE widget displays the correct alarm state only when a form is first opened</w:t>
       </w:r>
-      <w:bookmarkEnd w:id="45"/>
+      <w:bookmarkEnd w:id="46"/>
     </w:p>
     <w:p>
       <w:r>
@@ -9728,6 +9844,7 @@
     </w:p>
     <w:p>
       <w:r>
+        <w:lastRenderedPageBreak/>
         <w:t>To avoid this problem, uncheck ‘displayAlarmState’ for QE widgets that are displaying a field unrelated to the alarm state.</w:t>
       </w:r>
     </w:p>
@@ -9735,30 +9852,26 @@
       <w:pPr>
         <w:pStyle w:val="Heading2"/>
       </w:pPr>
-      <w:bookmarkStart w:id="46" w:name="_Toc361735324"/>
+      <w:bookmarkStart w:id="47" w:name="_Toc362341999"/>
       <w:r>
         <w:t>A QEPlot widget is not displaying updates</w:t>
       </w:r>
-      <w:bookmarkEnd w:id="46"/>
-    </w:p>
-    <w:p>
-      <w:r>
-        <w:t xml:space="preserve">If the time on the machine running the QEPlot widget is ahead of the time on the machine generating the data by more than the time span, the QEPlot widget will not display the data. For example, if the QEPlot widget is displaying the last minute’s data and an update arrives for data two minutes ago (from </w:t>
-      </w:r>
-      <w:r>
-        <w:lastRenderedPageBreak/>
-        <w:t>a machine with the time set two minutes behind), the QEPlot widget will discard the update along with any other values earlier than the time span being presented.</w:t>
+      <w:bookmarkEnd w:id="47"/>
+    </w:p>
+    <w:p>
+      <w:r>
+        <w:t>If the time on the machine running the QEPlot widget is ahead of the time on the machine generating the data by more than the time span, the QEPlot widget will not display the data. For example, if the QEPlot widget is displaying the last minute’s data and an update arrives for data two minutes ago (from a machine with the time set two minutes behind), the QEPlot widget will discard the update along with any other values earlier than the time span being presented.</w:t>
       </w:r>
     </w:p>
     <w:p>
       <w:pPr>
         <w:pStyle w:val="Heading1"/>
       </w:pPr>
-      <w:bookmarkStart w:id="47" w:name="_Toc361735325"/>
+      <w:bookmarkStart w:id="48" w:name="_Toc362342000"/>
       <w:r>
         <w:t>QE widgets</w:t>
       </w:r>
-      <w:bookmarkEnd w:id="47"/>
+      <w:bookmarkEnd w:id="48"/>
     </w:p>
     <w:p>
       <w:r>
@@ -9848,11 +9961,11 @@
       <w:pPr>
         <w:pStyle w:val="Heading2"/>
       </w:pPr>
-      <w:bookmarkStart w:id="48" w:name="_Toc361735326"/>
+      <w:bookmarkStart w:id="49" w:name="_Toc362342001"/>
       <w:r>
         <w:t>Common QE Widget properties</w:t>
       </w:r>
-      <w:bookmarkEnd w:id="48"/>
+      <w:bookmarkEnd w:id="49"/>
     </w:p>
     <w:p>
       <w:r>
@@ -9863,7 +9976,7 @@
       <w:pPr>
         <w:pStyle w:val="Heading3"/>
       </w:pPr>
-      <w:bookmarkStart w:id="49" w:name="_Toc361735327"/>
+      <w:bookmarkStart w:id="50" w:name="_Toc362342002"/>
       <w:r>
         <w:t>v</w:t>
       </w:r>
@@ -9876,7 +9989,7 @@
       <w:r>
         <w:t xml:space="preserve"> and variableSubstitutions</w:t>
       </w:r>
-      <w:bookmarkEnd w:id="49"/>
+      <w:bookmarkEnd w:id="50"/>
     </w:p>
     <w:p>
       <w:r>
@@ -9912,12 +10025,15 @@
         <w:t xml:space="preserve">may have default macro substitutions defined in the ‘variableSubstitutions’ property. </w:t>
       </w:r>
       <w:r>
-        <w:t>Default macro substitutions are very useful when designing user interface forms as they allow live data to be viewed when designing generic user interfaces. For example, a QELabel in a generic sub form may be given the variable name SEC${SECTOR}:PMP${PUMP} and default substitutions of ‘SECTOR=12 PUMP=03’. When used as a sub form valid macro substitutions will be supplied that override the default substitutions. At design time, however, the QELabel will connect to and display data for SEC12:PMP03. Note, default substitutions can be dangerous if they are never overridden.</w:t>
-      </w:r>
-    </w:p>
-    <w:p>
+        <w:t xml:space="preserve">Default macro substitutions are very useful when designing user interface forms as they allow live data to be viewed when designing generic </w:t>
+      </w:r>
       <w:r>
         <w:lastRenderedPageBreak/>
+        <w:t>user interfaces. For example, a QELabel in a generic sub form may be given the variable name SEC${SECTOR}:PMP${PUMP} and default substitutions of ‘SECTOR=12 PUMP=03’. When used as a sub form valid macro substitutions will be supplied that override the default substitutions. At design time, however, the QELabel will connect to and display data for SEC12:PMP03. Note, default substitutions can be dangerous if they are never overridden.</w:t>
+      </w:r>
+    </w:p>
+    <w:p>
+      <w:r>
         <w:t>The following example describes a scenario where macro substitutions required for a valid variable name are defined at several levels, and in one case multiple levels.</w:t>
       </w:r>
     </w:p>
@@ -10151,7 +10267,7 @@
       <w:pPr>
         <w:pStyle w:val="Caption"/>
       </w:pPr>
-      <w:bookmarkStart w:id="50" w:name="_Ref343610252"/>
+      <w:bookmarkStart w:id="51" w:name="_Ref343610252"/>
       <w:r>
         <w:t xml:space="preserve">Figure </w:t>
       </w:r>
@@ -10163,7 +10279,7 @@
           <w:t>6</w:t>
         </w:r>
       </w:fldSimple>
-      <w:bookmarkEnd w:id="50"/>
+      <w:bookmarkEnd w:id="51"/>
       <w:r>
         <w:t xml:space="preserve"> Sub form with macro substitution for part of the variable name</w:t>
       </w:r>
@@ -10218,7 +10334,7 @@
       <w:pPr>
         <w:pStyle w:val="Caption"/>
       </w:pPr>
-      <w:bookmarkStart w:id="51" w:name="_Ref343610371"/>
+      <w:bookmarkStart w:id="52" w:name="_Ref343610371"/>
       <w:r>
         <w:t xml:space="preserve">Figure </w:t>
       </w:r>
@@ -10230,7 +10346,7 @@
           <w:t>7</w:t>
         </w:r>
       </w:fldSimple>
-      <w:bookmarkEnd w:id="51"/>
+      <w:bookmarkEnd w:id="52"/>
       <w:r>
         <w:t xml:space="preserve"> Main form containing sub form with all macro substitutions satisfied (but one is incorrect)</w:t>
       </w:r>
@@ -10286,7 +10402,7 @@
       <w:pPr>
         <w:pStyle w:val="Caption"/>
       </w:pPr>
-      <w:bookmarkStart w:id="52" w:name="_Ref343610546"/>
+      <w:bookmarkStart w:id="53" w:name="_Ref343610546"/>
       <w:r>
         <w:t xml:space="preserve">Figure </w:t>
       </w:r>
@@ -10298,7 +10414,7 @@
           <w:t>8</w:t>
         </w:r>
       </w:fldSimple>
-      <w:bookmarkEnd w:id="52"/>
+      <w:bookmarkEnd w:id="53"/>
       <w:r>
         <w:t xml:space="preserve"> QEGui displaying form and sub forms with all macro substitutions satisfied correctly</w:t>
       </w:r>
@@ -10307,11 +10423,11 @@
       <w:pPr>
         <w:pStyle w:val="Heading3"/>
       </w:pPr>
-      <w:bookmarkStart w:id="53" w:name="_Toc361735328"/>
+      <w:bookmarkStart w:id="54" w:name="_Toc362342003"/>
       <w:r>
         <w:t>variableAsTooltip</w:t>
       </w:r>
-      <w:bookmarkEnd w:id="53"/>
+      <w:bookmarkEnd w:id="54"/>
     </w:p>
     <w:p>
       <w:r>
@@ -10365,14 +10481,14 @@
       <w:pPr>
         <w:pStyle w:val="Heading3"/>
       </w:pPr>
-      <w:bookmarkStart w:id="54" w:name="_Toc361735329"/>
+      <w:bookmarkStart w:id="55" w:name="_Toc362342004"/>
       <w:r>
         <w:t>s</w:t>
       </w:r>
       <w:r>
         <w:t>ubscribe</w:t>
       </w:r>
-      <w:bookmarkEnd w:id="54"/>
+      <w:bookmarkEnd w:id="55"/>
     </w:p>
     <w:p>
       <w:r>
@@ -10383,11 +10499,11 @@
       <w:pPr>
         <w:pStyle w:val="Heading3"/>
       </w:pPr>
-      <w:bookmarkStart w:id="55" w:name="_Toc361735330"/>
+      <w:bookmarkStart w:id="56" w:name="_Toc362342005"/>
       <w:r>
         <w:t>enabled</w:t>
       </w:r>
-      <w:bookmarkEnd w:id="55"/>
+      <w:bookmarkEnd w:id="56"/>
     </w:p>
     <w:p>
       <w:r>
@@ -10403,11 +10519,11 @@
       <w:pPr>
         <w:pStyle w:val="Heading3"/>
       </w:pPr>
-      <w:bookmarkStart w:id="56" w:name="_Toc361735331"/>
+      <w:bookmarkStart w:id="57" w:name="_Toc362342006"/>
       <w:r>
         <w:t>allowDrop</w:t>
       </w:r>
-      <w:bookmarkEnd w:id="56"/>
+      <w:bookmarkEnd w:id="57"/>
     </w:p>
     <w:p>
       <w:r>
@@ -10418,11 +10534,11 @@
       <w:pPr>
         <w:pStyle w:val="Heading3"/>
       </w:pPr>
-      <w:bookmarkStart w:id="57" w:name="_Toc361735332"/>
+      <w:bookmarkStart w:id="58" w:name="_Toc362342007"/>
       <w:r>
         <w:t>visible</w:t>
       </w:r>
-      <w:bookmarkEnd w:id="57"/>
+      <w:bookmarkEnd w:id="58"/>
     </w:p>
     <w:p>
       <w:r>
@@ -10450,11 +10566,11 @@
       <w:pPr>
         <w:pStyle w:val="Heading3"/>
       </w:pPr>
-      <w:bookmarkStart w:id="58" w:name="_Toc361735333"/>
+      <w:bookmarkStart w:id="59" w:name="_Toc362342008"/>
       <w:r>
         <w:t>messageSourceId</w:t>
       </w:r>
-      <w:bookmarkEnd w:id="58"/>
+      <w:bookmarkEnd w:id="59"/>
     </w:p>
     <w:p>
       <w:r>
@@ -10526,14 +10642,14 @@
       <w:pPr>
         <w:pStyle w:val="Heading3"/>
       </w:pPr>
-      <w:bookmarkStart w:id="59" w:name="_Toc361735334"/>
+      <w:bookmarkStart w:id="60" w:name="_Toc362342009"/>
       <w:r>
         <w:t>userLevelUserStyle</w:t>
       </w:r>
       <w:r>
         <w:t>, userLevelScientistStyle, userLevelEngineerStyle</w:t>
       </w:r>
-      <w:bookmarkEnd w:id="59"/>
+      <w:bookmarkEnd w:id="60"/>
     </w:p>
     <w:p>
       <w:r>
@@ -10616,11 +10732,11 @@
       <w:pPr>
         <w:pStyle w:val="Heading3"/>
       </w:pPr>
-      <w:bookmarkStart w:id="60" w:name="_Toc361735335"/>
+      <w:bookmarkStart w:id="61" w:name="_Toc362342010"/>
       <w:r>
         <w:t>userLevelVisibility</w:t>
       </w:r>
-      <w:bookmarkEnd w:id="60"/>
+      <w:bookmarkEnd w:id="61"/>
     </w:p>
     <w:p>
       <w:r>
@@ -10709,11 +10825,11 @@
       <w:pPr>
         <w:pStyle w:val="Heading3"/>
       </w:pPr>
-      <w:bookmarkStart w:id="61" w:name="_Toc361735336"/>
+      <w:bookmarkStart w:id="62" w:name="_Toc362342011"/>
       <w:r>
         <w:t>userLevelEnabled</w:t>
       </w:r>
-      <w:bookmarkEnd w:id="61"/>
+      <w:bookmarkEnd w:id="62"/>
     </w:p>
     <w:p>
       <w:r>
@@ -10823,18 +10939,18 @@
       <w:pPr>
         <w:pStyle w:val="Heading3"/>
       </w:pPr>
-      <w:bookmarkStart w:id="62" w:name="_Ref350245166"/>
-      <w:bookmarkStart w:id="63" w:name="_Ref350245215"/>
-      <w:bookmarkStart w:id="64" w:name="_Ref350245314"/>
-      <w:bookmarkStart w:id="65" w:name="_Toc361735337"/>
+      <w:bookmarkStart w:id="63" w:name="_Ref350245166"/>
+      <w:bookmarkStart w:id="64" w:name="_Ref350245215"/>
+      <w:bookmarkStart w:id="65" w:name="_Ref350245314"/>
+      <w:bookmarkStart w:id="66" w:name="_Toc362342012"/>
       <w:r>
         <w:lastRenderedPageBreak/>
         <w:t>displayAlarmState</w:t>
       </w:r>
-      <w:bookmarkEnd w:id="62"/>
       <w:bookmarkEnd w:id="63"/>
       <w:bookmarkEnd w:id="64"/>
       <w:bookmarkEnd w:id="65"/>
+      <w:bookmarkEnd w:id="66"/>
     </w:p>
     <w:p>
       <w:r>
@@ -10850,15 +10966,15 @@
       <w:pPr>
         <w:pStyle w:val="Heading2"/>
       </w:pPr>
-      <w:bookmarkStart w:id="66" w:name="_Ref351544701"/>
-      <w:bookmarkStart w:id="67" w:name="_Ref351544704"/>
-      <w:bookmarkStart w:id="68" w:name="_Toc361735338"/>
+      <w:bookmarkStart w:id="67" w:name="_Ref351544701"/>
+      <w:bookmarkStart w:id="68" w:name="_Ref351544704"/>
+      <w:bookmarkStart w:id="69" w:name="_Toc362342013"/>
       <w:r>
         <w:t>String formatting properties</w:t>
       </w:r>
-      <w:bookmarkEnd w:id="66"/>
       <w:bookmarkEnd w:id="67"/>
       <w:bookmarkEnd w:id="68"/>
+      <w:bookmarkEnd w:id="69"/>
     </w:p>
     <w:p>
       <w:r>
@@ -10880,11 +10996,11 @@
       <w:pPr>
         <w:pStyle w:val="Heading3"/>
       </w:pPr>
-      <w:bookmarkStart w:id="69" w:name="_Toc361735339"/>
+      <w:bookmarkStart w:id="70" w:name="_Toc362342014"/>
       <w:r>
         <w:t>precision</w:t>
       </w:r>
-      <w:bookmarkEnd w:id="69"/>
+      <w:bookmarkEnd w:id="70"/>
     </w:p>
     <w:p>
       <w:r>
@@ -10900,11 +11016,11 @@
       <w:pPr>
         <w:pStyle w:val="Heading3"/>
       </w:pPr>
-      <w:bookmarkStart w:id="70" w:name="_Toc361735340"/>
+      <w:bookmarkStart w:id="71" w:name="_Toc362342015"/>
       <w:r>
         <w:t>useDbPrecision</w:t>
       </w:r>
-      <w:bookmarkEnd w:id="70"/>
+      <w:bookmarkEnd w:id="71"/>
     </w:p>
     <w:p>
       <w:r>
@@ -10920,11 +11036,11 @@
       <w:pPr>
         <w:pStyle w:val="Heading3"/>
       </w:pPr>
-      <w:bookmarkStart w:id="71" w:name="_Toc361735341"/>
+      <w:bookmarkStart w:id="72" w:name="_Toc362342016"/>
       <w:r>
         <w:t>leadingZero</w:t>
       </w:r>
-      <w:bookmarkEnd w:id="71"/>
+      <w:bookmarkEnd w:id="72"/>
     </w:p>
     <w:p>
       <w:r>
@@ -10935,11 +11051,11 @@
       <w:pPr>
         <w:pStyle w:val="Heading3"/>
       </w:pPr>
-      <w:bookmarkStart w:id="72" w:name="_Toc361735342"/>
+      <w:bookmarkStart w:id="73" w:name="_Toc362342017"/>
       <w:r>
         <w:t>trailingZeros</w:t>
       </w:r>
-      <w:bookmarkEnd w:id="72"/>
+      <w:bookmarkEnd w:id="73"/>
     </w:p>
     <w:p>
       <w:r>
@@ -10950,11 +11066,11 @@
       <w:pPr>
         <w:pStyle w:val="Heading3"/>
       </w:pPr>
-      <w:bookmarkStart w:id="73" w:name="_Toc361735343"/>
+      <w:bookmarkStart w:id="74" w:name="_Toc362342018"/>
       <w:r>
         <w:t>addUnits</w:t>
       </w:r>
-      <w:bookmarkEnd w:id="73"/>
+      <w:bookmarkEnd w:id="74"/>
     </w:p>
     <w:p>
       <w:r>
@@ -10965,13 +11081,13 @@
       <w:pPr>
         <w:pStyle w:val="Heading3"/>
       </w:pPr>
-      <w:bookmarkStart w:id="74" w:name="_Ref355287407"/>
-      <w:bookmarkStart w:id="75" w:name="_Toc361735344"/>
+      <w:bookmarkStart w:id="75" w:name="_Ref355287407"/>
+      <w:bookmarkStart w:id="76" w:name="_Toc362342019"/>
       <w:r>
         <w:t>localEnumeration</w:t>
       </w:r>
-      <w:bookmarkEnd w:id="74"/>
       <w:bookmarkEnd w:id="75"/>
+      <w:bookmarkEnd w:id="76"/>
     </w:p>
     <w:p>
       <w:r>
@@ -11332,11 +11448,11 @@
       <w:pPr>
         <w:pStyle w:val="Heading3"/>
       </w:pPr>
-      <w:bookmarkStart w:id="76" w:name="_Toc361735345"/>
+      <w:bookmarkStart w:id="77" w:name="_Toc362342020"/>
       <w:r>
         <w:t>format</w:t>
       </w:r>
-      <w:bookmarkEnd w:id="76"/>
+      <w:bookmarkEnd w:id="77"/>
     </w:p>
     <w:p>
       <w:r>
@@ -11491,12 +11607,12 @@
       <w:pPr>
         <w:pStyle w:val="Heading3"/>
       </w:pPr>
-      <w:bookmarkStart w:id="77" w:name="_Toc361735346"/>
+      <w:bookmarkStart w:id="78" w:name="_Toc362342021"/>
       <w:r>
         <w:lastRenderedPageBreak/>
         <w:t>radix</w:t>
       </w:r>
-      <w:bookmarkEnd w:id="77"/>
+      <w:bookmarkEnd w:id="78"/>
     </w:p>
     <w:p>
       <w:r>
@@ -11507,11 +11623,11 @@
       <w:pPr>
         <w:pStyle w:val="Heading3"/>
       </w:pPr>
-      <w:bookmarkStart w:id="78" w:name="_Toc361735347"/>
+      <w:bookmarkStart w:id="79" w:name="_Toc362342022"/>
       <w:r>
         <w:t>notation</w:t>
       </w:r>
-      <w:bookmarkEnd w:id="78"/>
+      <w:bookmarkEnd w:id="79"/>
     </w:p>
     <w:p>
       <w:r>
@@ -11592,11 +11708,11 @@
       <w:pPr>
         <w:pStyle w:val="Heading3"/>
       </w:pPr>
-      <w:bookmarkStart w:id="79" w:name="_Toc361735348"/>
+      <w:bookmarkStart w:id="80" w:name="_Toc362342023"/>
       <w:r>
         <w:t>arrayAction</w:t>
       </w:r>
-      <w:bookmarkEnd w:id="79"/>
+      <w:bookmarkEnd w:id="80"/>
     </w:p>
     <w:p>
       <w:r>
@@ -11676,11 +11792,11 @@
       <w:pPr>
         <w:pStyle w:val="Heading3"/>
       </w:pPr>
-      <w:bookmarkStart w:id="80" w:name="_Toc361735349"/>
+      <w:bookmarkStart w:id="81" w:name="_Toc362342024"/>
       <w:r>
         <w:t>arrayIndex</w:t>
       </w:r>
-      <w:bookmarkEnd w:id="80"/>
+      <w:bookmarkEnd w:id="81"/>
     </w:p>
     <w:p>
       <w:r>
@@ -11708,11 +11824,11 @@
       <w:pPr>
         <w:pStyle w:val="Heading2"/>
       </w:pPr>
-      <w:bookmarkStart w:id="81" w:name="_Toc361735350"/>
+      <w:bookmarkStart w:id="82" w:name="_Toc362342025"/>
       <w:r>
         <w:t>QEArchiveStatus</w:t>
       </w:r>
-      <w:bookmarkEnd w:id="81"/>
+      <w:bookmarkEnd w:id="82"/>
     </w:p>
     <w:p>
       <w:r>
@@ -11843,7 +11959,7 @@
       <w:pPr>
         <w:pStyle w:val="Heading2"/>
       </w:pPr>
-      <w:bookmarkStart w:id="82" w:name="_Toc361735351"/>
+      <w:bookmarkStart w:id="83" w:name="_Toc362342026"/>
       <w:r>
         <w:lastRenderedPageBreak/>
         <w:t xml:space="preserve">QEAnalogIndicator and </w:t>
@@ -11854,7 +11970,7 @@
       <w:r>
         <w:t>r</w:t>
       </w:r>
-      <w:bookmarkEnd w:id="82"/>
+      <w:bookmarkEnd w:id="83"/>
     </w:p>
     <w:p>
       <w:r>
@@ -12018,14 +12134,14 @@
       <w:pPr>
         <w:pStyle w:val="Heading2"/>
       </w:pPr>
-      <w:bookmarkStart w:id="83" w:name="_Toc361735352"/>
+      <w:bookmarkStart w:id="84" w:name="_Toc362342027"/>
       <w:r>
         <w:t xml:space="preserve">QBitStatus and </w:t>
       </w:r>
       <w:r>
         <w:t>QEBitStatus</w:t>
       </w:r>
-      <w:bookmarkEnd w:id="83"/>
+      <w:bookmarkEnd w:id="84"/>
     </w:p>
     <w:p>
       <w:r>
@@ -12104,11 +12220,11 @@
       <w:pPr>
         <w:pStyle w:val="Heading2"/>
       </w:pPr>
-      <w:bookmarkStart w:id="84" w:name="_Toc361735353"/>
+      <w:bookmarkStart w:id="85" w:name="_Toc362342028"/>
       <w:r>
         <w:t>QEConfiguredLayout</w:t>
       </w:r>
-      <w:bookmarkEnd w:id="84"/>
+      <w:bookmarkEnd w:id="85"/>
     </w:p>
     <w:p>
       <w:r>
@@ -12129,11 +12245,11 @@
       <w:pPr>
         <w:pStyle w:val="Heading2"/>
       </w:pPr>
-      <w:bookmarkStart w:id="85" w:name="_Toc361735354"/>
+      <w:bookmarkStart w:id="86" w:name="_Toc362342029"/>
       <w:r>
         <w:t>QEFileBrowser</w:t>
       </w:r>
-      <w:bookmarkEnd w:id="85"/>
+      <w:bookmarkEnd w:id="86"/>
     </w:p>
     <w:p>
       <w:r>
@@ -12144,11 +12260,11 @@
       <w:pPr>
         <w:pStyle w:val="Heading2"/>
       </w:pPr>
-      <w:bookmarkStart w:id="86" w:name="_Toc361735355"/>
+      <w:bookmarkStart w:id="87" w:name="_Toc362342030"/>
       <w:r>
         <w:t>QELabel</w:t>
       </w:r>
-      <w:bookmarkEnd w:id="86"/>
+      <w:bookmarkEnd w:id="87"/>
     </w:p>
     <w:p>
       <w:r>
@@ -12579,15 +12695,15 @@
       <w:pPr>
         <w:pStyle w:val="Heading2"/>
       </w:pPr>
-      <w:bookmarkStart w:id="87" w:name="_Ref356249717"/>
-      <w:bookmarkStart w:id="88" w:name="_Ref356249720"/>
-      <w:bookmarkStart w:id="89" w:name="_Toc361735356"/>
+      <w:bookmarkStart w:id="88" w:name="_Ref356249717"/>
+      <w:bookmarkStart w:id="89" w:name="_Ref356249720"/>
+      <w:bookmarkStart w:id="90" w:name="_Toc362342031"/>
       <w:r>
         <w:t>QELogin</w:t>
       </w:r>
-      <w:bookmarkEnd w:id="87"/>
       <w:bookmarkEnd w:id="88"/>
       <w:bookmarkEnd w:id="89"/>
+      <w:bookmarkEnd w:id="90"/>
     </w:p>
     <w:p>
       <w:r>
@@ -12696,7 +12812,7 @@
       <w:pPr>
         <w:pStyle w:val="Caption"/>
       </w:pPr>
-      <w:bookmarkStart w:id="90" w:name="_Ref359931599"/>
+      <w:bookmarkStart w:id="91" w:name="_Ref359931599"/>
       <w:r>
         <w:t xml:space="preserve">Figure </w:t>
       </w:r>
@@ -12718,7 +12834,7 @@
       <w:r>
         <w:fldChar w:fldCharType="end"/>
       </w:r>
-      <w:bookmarkEnd w:id="90"/>
+      <w:bookmarkEnd w:id="91"/>
       <w:r>
         <w:t xml:space="preserve"> QELogin widget being used to set the user level</w:t>
       </w:r>
@@ -12975,7 +13091,7 @@
       <w:pPr>
         <w:pStyle w:val="Caption"/>
       </w:pPr>
-      <w:bookmarkStart w:id="91" w:name="_Ref359934941"/>
+      <w:bookmarkStart w:id="92" w:name="_Ref359934941"/>
       <w:r>
         <w:t xml:space="preserve">Figure </w:t>
       </w:r>
@@ -12987,7 +13103,7 @@
           <w:t>17</w:t>
         </w:r>
       </w:fldSimple>
-      <w:bookmarkEnd w:id="91"/>
+      <w:bookmarkEnd w:id="92"/>
       <w:r>
         <w:t xml:space="preserve"> QELogin widgets in various modes and user levels</w:t>
       </w:r>
@@ -13109,15 +13225,15 @@
       <w:pPr>
         <w:pStyle w:val="Heading2"/>
       </w:pPr>
-      <w:bookmarkStart w:id="92" w:name="_Ref351548242"/>
-      <w:bookmarkStart w:id="93" w:name="_Ref351548245"/>
-      <w:bookmarkStart w:id="94" w:name="_Toc361735357"/>
+      <w:bookmarkStart w:id="93" w:name="_Ref351548242"/>
+      <w:bookmarkStart w:id="94" w:name="_Ref351548245"/>
+      <w:bookmarkStart w:id="95" w:name="_Toc362342032"/>
       <w:r>
         <w:t>QELog</w:t>
       </w:r>
-      <w:bookmarkEnd w:id="92"/>
       <w:bookmarkEnd w:id="93"/>
       <w:bookmarkEnd w:id="94"/>
+      <w:bookmarkEnd w:id="95"/>
     </w:p>
     <w:p>
       <w:r>
@@ -13543,11 +13659,11 @@
       <w:pPr>
         <w:pStyle w:val="Heading2"/>
       </w:pPr>
-      <w:bookmarkStart w:id="95" w:name="_Toc361735358"/>
+      <w:bookmarkStart w:id="96" w:name="_Toc362342033"/>
       <w:r>
         <w:t>QEPvProperties</w:t>
       </w:r>
-      <w:bookmarkEnd w:id="95"/>
+      <w:bookmarkEnd w:id="96"/>
     </w:p>
     <w:p>
       <w:pPr>
@@ -13904,6 +14020,7 @@
       <w:r>
         <w:rPr>
           <w:noProof/>
+          <w:lang w:eastAsia="en-AU"/>
         </w:rPr>
         <w:drawing>
           <wp:inline distT="0" distB="0" distL="0" distR="0">
@@ -13959,7 +14076,7 @@
       <w:r>
         <w:t xml:space="preserve"> </w:t>
       </w:r>
-      <w:bookmarkStart w:id="96" w:name="_Ref361734647"/>
+      <w:bookmarkStart w:id="97" w:name="_Ref361734647"/>
       <w:r>
         <w:t xml:space="preserve">Figure </w:t>
       </w:r>
@@ -13971,7 +14088,7 @@
           <w:t>19</w:t>
         </w:r>
       </w:fldSimple>
-      <w:bookmarkEnd w:id="96"/>
+      <w:bookmarkEnd w:id="97"/>
       <w:r>
         <w:t xml:space="preserve"> QEPvProperties widget example examining a calc record.</w:t>
       </w:r>
@@ -14007,6 +14124,7 @@
       <w:r>
         <w:rPr>
           <w:noProof/>
+          <w:lang w:eastAsia="en-AU"/>
         </w:rPr>
         <w:lastRenderedPageBreak/>
         <w:drawing>
@@ -14061,6 +14179,7 @@
       <w:r>
         <w:rPr>
           <w:noProof/>
+          <w:lang w:eastAsia="en-AU"/>
         </w:rPr>
         <w:drawing>
           <wp:inline distT="0" distB="0" distL="0" distR="0">
@@ -14113,7 +14232,7 @@
       <w:pPr>
         <w:pStyle w:val="Caption"/>
       </w:pPr>
-      <w:bookmarkStart w:id="97" w:name="_Ref361734841"/>
+      <w:bookmarkStart w:id="98" w:name="_Ref361734841"/>
       <w:r>
         <w:t xml:space="preserve">Figure </w:t>
       </w:r>
@@ -14125,7 +14244,7 @@
           <w:t>20</w:t>
         </w:r>
       </w:fldSimple>
-      <w:bookmarkEnd w:id="97"/>
+      <w:bookmarkEnd w:id="98"/>
       <w:r>
         <w:t xml:space="preserve"> QEPvProperties widget example examining an enumeration PV.</w:t>
       </w:r>
@@ -14139,11 +14258,11 @@
       <w:pPr>
         <w:pStyle w:val="Heading3"/>
       </w:pPr>
-      <w:bookmarkStart w:id="98" w:name="_Toc361735359"/>
+      <w:bookmarkStart w:id="99" w:name="_Toc362342034"/>
       <w:r>
         <w:t>Selecting a PV name</w:t>
       </w:r>
-      <w:bookmarkEnd w:id="98"/>
+      <w:bookmarkEnd w:id="99"/>
     </w:p>
     <w:p>
       <w:pPr>
@@ -14444,11 +14563,11 @@
       <w:pPr>
         <w:pStyle w:val="Heading3"/>
       </w:pPr>
-      <w:bookmarkStart w:id="99" w:name="_Toc361735360"/>
+      <w:bookmarkStart w:id="100" w:name="_Toc362342035"/>
       <w:r>
         <w:t>Selecting Displayed Field Names</w:t>
       </w:r>
-      <w:bookmarkEnd w:id="99"/>
+      <w:bookmarkEnd w:id="100"/>
     </w:p>
     <w:p>
       <w:pPr>
@@ -14930,12 +15049,12 @@
       <w:pPr>
         <w:pStyle w:val="Heading2"/>
       </w:pPr>
-      <w:bookmarkStart w:id="100" w:name="_Toc361735361"/>
+      <w:bookmarkStart w:id="101" w:name="_Toc362342036"/>
       <w:r>
         <w:lastRenderedPageBreak/>
         <w:t>QERecipe</w:t>
       </w:r>
-      <w:bookmarkEnd w:id="100"/>
+      <w:bookmarkEnd w:id="101"/>
     </w:p>
     <w:p>
       <w:r>
@@ -14946,11 +15065,11 @@
       <w:pPr>
         <w:pStyle w:val="Heading2"/>
       </w:pPr>
-      <w:bookmarkStart w:id="101" w:name="_Toc361735362"/>
+      <w:bookmarkStart w:id="102" w:name="_Toc362342037"/>
       <w:r>
         <w:t>QEScript</w:t>
       </w:r>
-      <w:bookmarkEnd w:id="101"/>
+      <w:bookmarkEnd w:id="102"/>
     </w:p>
     <w:p>
       <w:r>
@@ -14961,11 +15080,11 @@
       <w:pPr>
         <w:pStyle w:val="Heading2"/>
       </w:pPr>
-      <w:bookmarkStart w:id="102" w:name="_Toc361735363"/>
+      <w:bookmarkStart w:id="103" w:name="_Toc362342038"/>
       <w:r>
         <w:t>QEStripChart</w:t>
       </w:r>
-      <w:bookmarkEnd w:id="102"/>
+      <w:bookmarkEnd w:id="103"/>
     </w:p>
     <w:p>
       <w:r>
@@ -14976,11 +15095,11 @@
       <w:pPr>
         <w:pStyle w:val="Heading2"/>
       </w:pPr>
-      <w:bookmarkStart w:id="103" w:name="_Toc361735364"/>
+      <w:bookmarkStart w:id="104" w:name="_Toc362342039"/>
       <w:r>
         <w:t>QEPeriodic</w:t>
       </w:r>
-      <w:bookmarkEnd w:id="103"/>
+      <w:bookmarkEnd w:id="104"/>
     </w:p>
     <w:p>
       <w:r>
@@ -15065,7 +15184,7 @@
       <w:pPr>
         <w:pStyle w:val="Caption"/>
       </w:pPr>
-      <w:bookmarkStart w:id="104" w:name="_Ref361662977"/>
+      <w:bookmarkStart w:id="105" w:name="_Ref361662977"/>
       <w:r>
         <w:lastRenderedPageBreak/>
         <w:t xml:space="preserve">Figure </w:t>
@@ -15078,7 +15197,7 @@
           <w:t>21</w:t>
         </w:r>
       </w:fldSimple>
-      <w:bookmarkEnd w:id="104"/>
+      <w:bookmarkEnd w:id="105"/>
       <w:r>
         <w:t xml:space="preserve"> QEPeriodic used for both read-back and control by element.</w:t>
       </w:r>
@@ -15374,7 +15493,7 @@
           <w:lang w:val="en-US"/>
         </w:rPr>
       </w:pPr>
-      <w:bookmarkStart w:id="105" w:name="_Ref361659781"/>
+      <w:bookmarkStart w:id="106" w:name="_Ref361659781"/>
       <w:r>
         <w:t xml:space="preserve">Figure </w:t>
       </w:r>
@@ -15396,7 +15515,7 @@
       <w:r>
         <w:fldChar w:fldCharType="end"/>
       </w:r>
-      <w:bookmarkEnd w:id="105"/>
+      <w:bookmarkEnd w:id="106"/>
       <w:r>
         <w:t xml:space="preserve"> QEPeriodic widget used to represent variables by element in a read only mode.</w:t>
       </w:r>
@@ -15449,7 +15568,7 @@
       <w:pPr>
         <w:pStyle w:val="Caption"/>
       </w:pPr>
-      <w:bookmarkStart w:id="106" w:name="_Ref361659794"/>
+      <w:bookmarkStart w:id="107" w:name="_Ref361659794"/>
       <w:r>
         <w:t xml:space="preserve">Figure </w:t>
       </w:r>
@@ -15461,7 +15580,7 @@
           <w:t>23</w:t>
         </w:r>
       </w:fldSimple>
-      <w:bookmarkEnd w:id="106"/>
+      <w:bookmarkEnd w:id="107"/>
       <w:r>
         <w:t xml:space="preserve"> QE</w:t>
       </w:r>
@@ -15889,7 +16008,7 @@
       <w:pPr>
         <w:pStyle w:val="Caption"/>
       </w:pPr>
-      <w:bookmarkStart w:id="107" w:name="_Ref361664545"/>
+      <w:bookmarkStart w:id="108" w:name="_Ref361664545"/>
       <w:r>
         <w:t xml:space="preserve">Figure </w:t>
       </w:r>
@@ -15901,7 +16020,7 @@
           <w:t>24</w:t>
         </w:r>
       </w:fldSimple>
-      <w:bookmarkEnd w:id="107"/>
+      <w:bookmarkEnd w:id="108"/>
       <w:r>
         <w:t xml:space="preserve"> Editing the QEperiodic userInfo property - the relationship between each element and variable values</w:t>
       </w:r>
@@ -15953,7 +16072,7 @@
       <w:pPr>
         <w:pStyle w:val="Caption"/>
       </w:pPr>
-      <w:bookmarkStart w:id="108" w:name="_Ref361663705"/>
+      <w:bookmarkStart w:id="109" w:name="_Ref361663705"/>
       <w:r>
         <w:t xml:space="preserve">Figure </w:t>
       </w:r>
@@ -15965,7 +16084,7 @@
           <w:t>25</w:t>
         </w:r>
       </w:fldSimple>
-      <w:bookmarkEnd w:id="108"/>
+      <w:bookmarkEnd w:id="109"/>
       <w:r>
         <w:t xml:space="preserve"> </w:t>
       </w:r>
@@ -16015,11 +16134,11 @@
       <w:pPr>
         <w:pStyle w:val="Heading2"/>
       </w:pPr>
-      <w:bookmarkStart w:id="109" w:name="_Toc361735365"/>
+      <w:bookmarkStart w:id="110" w:name="_Toc362342040"/>
       <w:r>
         <w:t>QESubstitutedLabel</w:t>
       </w:r>
-      <w:bookmarkEnd w:id="109"/>
+      <w:bookmarkEnd w:id="110"/>
     </w:p>
     <w:p>
       <w:r>
@@ -16113,7 +16232,7 @@
       <w:pPr>
         <w:pStyle w:val="Caption"/>
       </w:pPr>
-      <w:bookmarkStart w:id="110" w:name="_Ref354089037"/>
+      <w:bookmarkStart w:id="111" w:name="_Ref354089037"/>
       <w:r>
         <w:t xml:space="preserve">Figure </w:t>
       </w:r>
@@ -16125,7 +16244,7 @@
           <w:t>26</w:t>
         </w:r>
       </w:fldSimple>
-      <w:bookmarkEnd w:id="110"/>
+      <w:bookmarkEnd w:id="111"/>
       <w:r>
         <w:t xml:space="preserve"> QESubstitutedLabel used to vary title in sub forms</w:t>
       </w:r>
@@ -16135,13 +16254,13 @@
       <w:pPr>
         <w:pStyle w:val="Heading2"/>
       </w:pPr>
-      <w:bookmarkStart w:id="111" w:name="_Ref353526166"/>
-      <w:bookmarkStart w:id="112" w:name="_Toc361735366"/>
+      <w:bookmarkStart w:id="112" w:name="_Ref353526166"/>
+      <w:bookmarkStart w:id="113" w:name="_Toc362342041"/>
       <w:r>
         <w:t>QELineEdit</w:t>
       </w:r>
-      <w:bookmarkEnd w:id="111"/>
       <w:bookmarkEnd w:id="112"/>
+      <w:bookmarkEnd w:id="113"/>
     </w:p>
     <w:p>
       <w:r>
@@ -16291,8 +16410,8 @@
       <w:pPr>
         <w:pStyle w:val="Caption"/>
       </w:pPr>
-      <w:bookmarkStart w:id="113" w:name="_Ref353462264"/>
-      <w:bookmarkStart w:id="114" w:name="_Ref353462255"/>
+      <w:bookmarkStart w:id="114" w:name="_Ref353462264"/>
+      <w:bookmarkStart w:id="115" w:name="_Ref353462255"/>
       <w:r>
         <w:t xml:space="preserve">Figure </w:t>
       </w:r>
@@ -16304,11 +16423,11 @@
           <w:t>27</w:t>
         </w:r>
       </w:fldSimple>
-      <w:bookmarkEnd w:id="113"/>
+      <w:bookmarkEnd w:id="114"/>
       <w:r>
         <w:t xml:space="preserve"> QELineEdit example</w:t>
       </w:r>
-      <w:bookmarkEnd w:id="114"/>
+      <w:bookmarkEnd w:id="115"/>
     </w:p>
     <w:p>
       <w:r>
@@ -16402,7 +16521,7 @@
       <w:pPr>
         <w:pStyle w:val="Caption"/>
       </w:pPr>
-      <w:bookmarkStart w:id="115" w:name="_Ref353462611"/>
+      <w:bookmarkStart w:id="116" w:name="_Ref353462611"/>
       <w:r>
         <w:t xml:space="preserve">Figure </w:t>
       </w:r>
@@ -16414,7 +16533,7 @@
           <w:t>28</w:t>
         </w:r>
       </w:fldSimple>
-      <w:bookmarkEnd w:id="115"/>
+      <w:bookmarkEnd w:id="116"/>
       <w:r>
         <w:t xml:space="preserve"> QELineEdit properties</w:t>
       </w:r>
@@ -16542,20 +16661,20 @@
       <w:r>
         <w:t>this widget will ask for confirmation (using a dialog box) prior to writing data.</w:t>
       </w:r>
-      <w:bookmarkStart w:id="116" w:name="_Ref353462448"/>
+      <w:bookmarkStart w:id="117" w:name="_Ref353462448"/>
     </w:p>
     <w:p>
       <w:pPr>
         <w:pStyle w:val="Heading2"/>
       </w:pPr>
-      <w:bookmarkStart w:id="117" w:name="_Ref353525609"/>
-      <w:bookmarkStart w:id="118" w:name="_Toc361735367"/>
+      <w:bookmarkStart w:id="118" w:name="_Ref353525609"/>
+      <w:bookmarkStart w:id="119" w:name="_Toc362342042"/>
       <w:r>
         <w:t>QENumericEdit</w:t>
       </w:r>
-      <w:bookmarkEnd w:id="116"/>
       <w:bookmarkEnd w:id="117"/>
       <w:bookmarkEnd w:id="118"/>
+      <w:bookmarkEnd w:id="119"/>
     </w:p>
     <w:p>
       <w:r>
@@ -16642,7 +16761,7 @@
       <w:pPr>
         <w:pStyle w:val="Caption"/>
       </w:pPr>
-      <w:bookmarkStart w:id="119" w:name="_Ref353463946"/>
+      <w:bookmarkStart w:id="120" w:name="_Ref353463946"/>
       <w:r>
         <w:t xml:space="preserve">Figure </w:t>
       </w:r>
@@ -16654,7 +16773,7 @@
           <w:t>29</w:t>
         </w:r>
       </w:fldSimple>
-      <w:bookmarkEnd w:id="119"/>
+      <w:bookmarkEnd w:id="120"/>
       <w:r>
         <w:t xml:space="preserve"> QENumericEdit examples</w:t>
       </w:r>
@@ -17296,7 +17415,7 @@
       <w:pPr>
         <w:pStyle w:val="Caption"/>
       </w:pPr>
-      <w:bookmarkStart w:id="120" w:name="_Ref353465499"/>
+      <w:bookmarkStart w:id="121" w:name="_Ref353465499"/>
       <w:r>
         <w:t xml:space="preserve">Figure </w:t>
       </w:r>
@@ -17308,7 +17427,7 @@
           <w:t>30</w:t>
         </w:r>
       </w:fldSimple>
-      <w:bookmarkEnd w:id="120"/>
+      <w:bookmarkEnd w:id="121"/>
       <w:r>
         <w:t xml:space="preserve"> QENumericEdit properties</w:t>
       </w:r>
@@ -17317,9 +17436,9 @@
       <w:pPr>
         <w:pStyle w:val="Heading2"/>
       </w:pPr>
-      <w:bookmarkStart w:id="121" w:name="_Ref357595416"/>
-      <w:bookmarkStart w:id="122" w:name="_Ref357595418"/>
-      <w:bookmarkStart w:id="123" w:name="_Toc361735368"/>
+      <w:bookmarkStart w:id="122" w:name="_Ref357595416"/>
+      <w:bookmarkStart w:id="123" w:name="_Ref357595418"/>
+      <w:bookmarkStart w:id="124" w:name="_Toc362342043"/>
       <w:r>
         <w:t>QEPushButton</w:t>
       </w:r>
@@ -17332,9 +17451,9 @@
       <w:r>
         <w:t xml:space="preserve"> and QECheckBox</w:t>
       </w:r>
-      <w:bookmarkEnd w:id="121"/>
       <w:bookmarkEnd w:id="122"/>
       <w:bookmarkEnd w:id="123"/>
+      <w:bookmarkEnd w:id="124"/>
     </w:p>
     <w:p>
       <w:pPr>
@@ -19111,11 +19230,11 @@
       <w:pPr>
         <w:pStyle w:val="Heading2"/>
       </w:pPr>
-      <w:bookmarkStart w:id="124" w:name="_Toc361735369"/>
+      <w:bookmarkStart w:id="125" w:name="_Toc362342044"/>
       <w:r>
         <w:t>QEShape</w:t>
       </w:r>
-      <w:bookmarkEnd w:id="124"/>
+      <w:bookmarkEnd w:id="125"/>
     </w:p>
     <w:p>
       <w:r>
@@ -19218,7 +19337,7 @@
       <w:pPr>
         <w:pStyle w:val="Caption"/>
       </w:pPr>
-      <w:bookmarkStart w:id="125" w:name="_Ref354993341"/>
+      <w:bookmarkStart w:id="126" w:name="_Ref354993341"/>
       <w:r>
         <w:t xml:space="preserve">Figure </w:t>
       </w:r>
@@ -19230,7 +19349,7 @@
           <w:t>32</w:t>
         </w:r>
       </w:fldSimple>
-      <w:bookmarkEnd w:id="125"/>
+      <w:bookmarkEnd w:id="126"/>
       <w:r>
         <w:t xml:space="preserve"> QEShape displaying stored beam</w:t>
       </w:r>
@@ -24612,7 +24731,7 @@
       <w:pPr>
         <w:pStyle w:val="Caption"/>
       </w:pPr>
-      <w:bookmarkStart w:id="126" w:name="_Ref355015835"/>
+      <w:bookmarkStart w:id="127" w:name="_Ref355015835"/>
       <w:r>
         <w:lastRenderedPageBreak/>
         <w:t xml:space="preserve">Figure </w:t>
@@ -24635,7 +24754,7 @@
       <w:r>
         <w:fldChar w:fldCharType="end"/>
       </w:r>
-      <w:bookmarkEnd w:id="126"/>
+      <w:bookmarkEnd w:id="127"/>
       <w:r>
         <w:t xml:space="preserve"> QEShape originTranslation example</w:t>
       </w:r>
@@ -24740,7 +24859,7 @@
       <w:pPr>
         <w:pStyle w:val="Caption"/>
       </w:pPr>
-      <w:bookmarkStart w:id="127" w:name="_Ref355041792"/>
+      <w:bookmarkStart w:id="128" w:name="_Ref355041792"/>
       <w:r>
         <w:t xml:space="preserve">Figure </w:t>
       </w:r>
@@ -24762,7 +24881,7 @@
       <w:r>
         <w:fldChar w:fldCharType="end"/>
       </w:r>
-      <w:bookmarkEnd w:id="127"/>
+      <w:bookmarkEnd w:id="128"/>
       <w:r>
         <w:t xml:space="preserve"> QEShape rotation example</w:t>
       </w:r>
@@ -24791,11 +24910,11 @@
       <w:pPr>
         <w:pStyle w:val="Heading2"/>
       </w:pPr>
-      <w:bookmarkStart w:id="128" w:name="_Toc361735370"/>
+      <w:bookmarkStart w:id="129" w:name="_Toc362342045"/>
       <w:r>
         <w:t>QESimpleShape</w:t>
       </w:r>
-      <w:bookmarkEnd w:id="128"/>
+      <w:bookmarkEnd w:id="129"/>
     </w:p>
     <w:p>
       <w:r>
@@ -25063,8 +25182,8 @@
       <w:pPr>
         <w:pStyle w:val="Caption"/>
       </w:pPr>
-      <w:bookmarkStart w:id="129" w:name="_Ref350245543"/>
-      <w:bookmarkStart w:id="130" w:name="_Ref350245547"/>
+      <w:bookmarkStart w:id="130" w:name="_Ref350245543"/>
+      <w:bookmarkStart w:id="131" w:name="_Ref350245547"/>
       <w:r>
         <w:t xml:space="preserve">Figure </w:t>
       </w:r>
@@ -25076,11 +25195,11 @@
           <w:t>35</w:t>
         </w:r>
       </w:fldSimple>
-      <w:bookmarkEnd w:id="129"/>
+      <w:bookmarkEnd w:id="130"/>
       <w:r>
         <w:t xml:space="preserve"> QESimpleShape examples</w:t>
       </w:r>
-      <w:bookmarkEnd w:id="130"/>
+      <w:bookmarkEnd w:id="131"/>
     </w:p>
     <w:p>
       <w:r>
@@ -25186,8 +25305,8 @@
       <w:pPr>
         <w:pStyle w:val="Caption"/>
       </w:pPr>
-      <w:bookmarkStart w:id="131" w:name="_Ref350246518"/>
-      <w:bookmarkStart w:id="132" w:name="_Ref350246496"/>
+      <w:bookmarkStart w:id="132" w:name="_Ref350246518"/>
+      <w:bookmarkStart w:id="133" w:name="_Ref350246496"/>
       <w:r>
         <w:t xml:space="preserve">Figure </w:t>
       </w:r>
@@ -25199,21 +25318,21 @@
           <w:t>36</w:t>
         </w:r>
       </w:fldSimple>
-      <w:bookmarkEnd w:id="131"/>
+      <w:bookmarkEnd w:id="132"/>
       <w:r>
         <w:t xml:space="preserve"> QESimpleShape properties</w:t>
       </w:r>
-      <w:bookmarkEnd w:id="132"/>
+      <w:bookmarkEnd w:id="133"/>
     </w:p>
     <w:p>
       <w:pPr>
         <w:pStyle w:val="Heading2"/>
       </w:pPr>
-      <w:bookmarkStart w:id="133" w:name="_Toc361735371"/>
+      <w:bookmarkStart w:id="134" w:name="_Toc362342046"/>
       <w:r>
         <w:t>QESlider</w:t>
       </w:r>
-      <w:bookmarkEnd w:id="133"/>
+      <w:bookmarkEnd w:id="134"/>
     </w:p>
     <w:p>
       <w:r>
@@ -25317,7 +25436,7 @@
       <w:pPr>
         <w:pStyle w:val="Caption"/>
       </w:pPr>
-      <w:bookmarkStart w:id="134" w:name="_Ref354092791"/>
+      <w:bookmarkStart w:id="135" w:name="_Ref354092791"/>
       <w:r>
         <w:t xml:space="preserve">Figure </w:t>
       </w:r>
@@ -25329,7 +25448,7 @@
           <w:t>37</w:t>
         </w:r>
       </w:fldSimple>
-      <w:bookmarkEnd w:id="134"/>
+      <w:bookmarkEnd w:id="135"/>
       <w:r>
         <w:t xml:space="preserve"> QESlider examples</w:t>
       </w:r>
@@ -25338,13 +25457,13 @@
       <w:pPr>
         <w:pStyle w:val="Heading2"/>
       </w:pPr>
-      <w:bookmarkStart w:id="135" w:name="_Ref353462459"/>
-      <w:bookmarkStart w:id="136" w:name="_Toc361735372"/>
+      <w:bookmarkStart w:id="136" w:name="_Ref353462459"/>
+      <w:bookmarkStart w:id="137" w:name="_Toc362342047"/>
       <w:r>
         <w:t>QESpinBox</w:t>
       </w:r>
-      <w:bookmarkEnd w:id="135"/>
       <w:bookmarkEnd w:id="136"/>
+      <w:bookmarkEnd w:id="137"/>
     </w:p>
     <w:p>
       <w:r>
@@ -25466,7 +25585,7 @@
       <w:pPr>
         <w:pStyle w:val="Caption"/>
       </w:pPr>
-      <w:bookmarkStart w:id="137" w:name="_Ref354095469"/>
+      <w:bookmarkStart w:id="138" w:name="_Ref354095469"/>
       <w:r>
         <w:t xml:space="preserve">Figure </w:t>
       </w:r>
@@ -25478,7 +25597,7 @@
           <w:t>38</w:t>
         </w:r>
       </w:fldSimple>
-      <w:bookmarkEnd w:id="137"/>
+      <w:bookmarkEnd w:id="138"/>
       <w:r>
         <w:t xml:space="preserve"> QESpinBox examples</w:t>
       </w:r>
@@ -25493,12 +25612,12 @@
       <w:pPr>
         <w:pStyle w:val="Heading2"/>
       </w:pPr>
-      <w:bookmarkStart w:id="138" w:name="_Toc361735373"/>
+      <w:bookmarkStart w:id="139" w:name="_Toc362342048"/>
       <w:r>
         <w:lastRenderedPageBreak/>
         <w:t>QEComboBox</w:t>
       </w:r>
-      <w:bookmarkEnd w:id="138"/>
+      <w:bookmarkEnd w:id="139"/>
     </w:p>
     <w:p>
       <w:r>
@@ -25650,7 +25769,7 @@
       <w:pPr>
         <w:pStyle w:val="Caption"/>
       </w:pPr>
-      <w:bookmarkStart w:id="139" w:name="_Ref354091783"/>
+      <w:bookmarkStart w:id="140" w:name="_Ref354091783"/>
       <w:r>
         <w:t xml:space="preserve">Figure </w:t>
       </w:r>
@@ -25662,22 +25781,22 @@
           <w:t>39</w:t>
         </w:r>
       </w:fldSimple>
-      <w:bookmarkEnd w:id="139"/>
+      <w:bookmarkEnd w:id="140"/>
       <w:r>
         <w:t xml:space="preserve"> QEComboBox example showing local and database defined enumeration strings</w:t>
       </w:r>
-      <w:bookmarkStart w:id="140" w:name="_Ref346717578"/>
-      <w:bookmarkStart w:id="141" w:name="_Ref346717591"/>
+      <w:bookmarkStart w:id="141" w:name="_Ref346717578"/>
+      <w:bookmarkStart w:id="142" w:name="_Ref346717591"/>
     </w:p>
     <w:p>
       <w:pPr>
         <w:pStyle w:val="Heading2"/>
       </w:pPr>
-      <w:bookmarkStart w:id="142" w:name="_Toc361735374"/>
+      <w:bookmarkStart w:id="143" w:name="_Toc362342049"/>
       <w:r>
         <w:t>QERadioGroup</w:t>
       </w:r>
-      <w:bookmarkEnd w:id="142"/>
+      <w:bookmarkEnd w:id="143"/>
     </w:p>
     <w:p>
       <w:r>
@@ -25909,7 +26028,7 @@
       <w:pPr>
         <w:pStyle w:val="Caption"/>
       </w:pPr>
-      <w:bookmarkStart w:id="143" w:name="_Ref355285235"/>
+      <w:bookmarkStart w:id="144" w:name="_Ref355285235"/>
       <w:r>
         <w:t xml:space="preserve">Figure </w:t>
       </w:r>
@@ -25921,7 +26040,7 @@
           <w:t>40</w:t>
         </w:r>
       </w:fldSimple>
-      <w:bookmarkEnd w:id="143"/>
+      <w:bookmarkEnd w:id="144"/>
       <w:r>
         <w:t xml:space="preserve"> QERadioGroup example showing local and database defined enumeration strings</w:t>
       </w:r>
@@ -25931,15 +26050,15 @@
       <w:pPr>
         <w:pStyle w:val="Heading2"/>
       </w:pPr>
-      <w:bookmarkStart w:id="144" w:name="_Ref357592585"/>
-      <w:bookmarkStart w:id="145" w:name="_Toc361735375"/>
+      <w:bookmarkStart w:id="145" w:name="_Ref357592585"/>
+      <w:bookmarkStart w:id="146" w:name="_Toc362342050"/>
       <w:r>
         <w:t>QEForm</w:t>
       </w:r>
-      <w:bookmarkEnd w:id="140"/>
       <w:bookmarkEnd w:id="141"/>
-      <w:bookmarkEnd w:id="144"/>
+      <w:bookmarkEnd w:id="142"/>
       <w:bookmarkEnd w:id="145"/>
+      <w:bookmarkEnd w:id="146"/>
     </w:p>
     <w:p>
       <w:r>
@@ -26417,7 +26536,7 @@
       <w:pPr>
         <w:pStyle w:val="Caption"/>
       </w:pPr>
-      <w:bookmarkStart w:id="146" w:name="_Ref345516376"/>
+      <w:bookmarkStart w:id="147" w:name="_Ref345516376"/>
       <w:r>
         <w:t xml:space="preserve">Figure </w:t>
       </w:r>
@@ -26429,7 +26548,7 @@
           <w:t>41</w:t>
         </w:r>
       </w:fldSimple>
-      <w:bookmarkEnd w:id="146"/>
+      <w:bookmarkEnd w:id="147"/>
       <w:r>
         <w:t xml:space="preserve"> QEForm examples</w:t>
       </w:r>
@@ -26443,11 +26562,11 @@
       <w:pPr>
         <w:pStyle w:val="Heading2"/>
       </w:pPr>
-      <w:bookmarkStart w:id="147" w:name="_Toc361735376"/>
+      <w:bookmarkStart w:id="148" w:name="_Toc362342051"/>
       <w:r>
         <w:t>QEPlot</w:t>
       </w:r>
-      <w:bookmarkEnd w:id="147"/>
+      <w:bookmarkEnd w:id="148"/>
     </w:p>
     <w:p>
       <w:r>
@@ -26919,11 +27038,11 @@
       <w:pPr>
         <w:pStyle w:val="Heading2"/>
       </w:pPr>
-      <w:bookmarkStart w:id="148" w:name="_Toc361735377"/>
+      <w:bookmarkStart w:id="149" w:name="_Toc362342052"/>
       <w:r>
         <w:t>QEImage</w:t>
       </w:r>
-      <w:bookmarkEnd w:id="148"/>
+      <w:bookmarkEnd w:id="149"/>
     </w:p>
     <w:p>
       <w:r>
@@ -28313,7 +28432,7 @@
       <w:pPr>
         <w:pStyle w:val="Caption"/>
       </w:pPr>
-      <w:bookmarkStart w:id="149" w:name="_Ref346709098"/>
+      <w:bookmarkStart w:id="150" w:name="_Ref346709098"/>
       <w:r>
         <w:t xml:space="preserve">Figure </w:t>
       </w:r>
@@ -28325,7 +28444,7 @@
           <w:t>43</w:t>
         </w:r>
       </w:fldSimple>
-      <w:bookmarkEnd w:id="149"/>
+      <w:bookmarkEnd w:id="150"/>
       <w:r>
         <w:t xml:space="preserve"> QEImage </w:t>
       </w:r>
@@ -28447,7 +28566,7 @@
       <w:pPr>
         <w:pStyle w:val="Caption"/>
       </w:pPr>
-      <w:bookmarkStart w:id="150" w:name="_Ref346710357"/>
+      <w:bookmarkStart w:id="151" w:name="_Ref346710357"/>
       <w:r>
         <w:t xml:space="preserve">Figure </w:t>
       </w:r>
@@ -28459,7 +28578,7 @@
           <w:t>45</w:t>
         </w:r>
       </w:fldSimple>
-      <w:bookmarkEnd w:id="150"/>
+      <w:bookmarkEnd w:id="151"/>
       <w:r>
         <w:t xml:space="preserve"> QEImage specifying areaDetector Region of Interest</w:t>
       </w:r>
@@ -28512,7 +28631,7 @@
       <w:pPr>
         <w:pStyle w:val="Caption"/>
       </w:pPr>
-      <w:bookmarkStart w:id="151" w:name="_Ref346710052"/>
+      <w:bookmarkStart w:id="152" w:name="_Ref346710052"/>
       <w:r>
         <w:t xml:space="preserve">Figure </w:t>
       </w:r>
@@ -28524,7 +28643,7 @@
           <w:t>46</w:t>
         </w:r>
       </w:fldSimple>
-      <w:bookmarkEnd w:id="151"/>
+      <w:bookmarkEnd w:id="152"/>
       <w:r>
         <w:t xml:space="preserve"> Some QEImage image manipulation</w:t>
       </w:r>
@@ -28539,8 +28658,8 @@
       <w:pPr>
         <w:pStyle w:val="Heading2"/>
       </w:pPr>
-      <w:bookmarkStart w:id="152" w:name="_Ref358906726"/>
-      <w:bookmarkStart w:id="153" w:name="_Toc361735378"/>
+      <w:bookmarkStart w:id="153" w:name="_Ref358906726"/>
+      <w:bookmarkStart w:id="154" w:name="_Toc362342053"/>
       <w:r>
         <w:t>QEFrame</w:t>
       </w:r>
@@ -28550,8 +28669,8 @@
       <w:r>
         <w:t>QEGroupBox</w:t>
       </w:r>
-      <w:bookmarkEnd w:id="152"/>
       <w:bookmarkEnd w:id="153"/>
+      <w:bookmarkEnd w:id="154"/>
     </w:p>
     <w:p>
       <w:r>
@@ -28652,11 +28771,11 @@
       <w:pPr>
         <w:pStyle w:val="Heading2"/>
       </w:pPr>
-      <w:bookmarkStart w:id="154" w:name="_Toc361735379"/>
+      <w:bookmarkStart w:id="155" w:name="_Toc362342054"/>
       <w:r>
         <w:t>QELink</w:t>
       </w:r>
-      <w:bookmarkEnd w:id="154"/>
+      <w:bookmarkEnd w:id="155"/>
     </w:p>
     <w:p>
       <w:r>
@@ -28813,8 +28932,8 @@
       <w:pPr>
         <w:pStyle w:val="Caption"/>
       </w:pPr>
-      <w:bookmarkStart w:id="155" w:name="_Ref352093301"/>
-      <w:bookmarkStart w:id="156" w:name="_Ref352093292"/>
+      <w:bookmarkStart w:id="156" w:name="_Ref352093301"/>
+      <w:bookmarkStart w:id="157" w:name="_Ref352093292"/>
       <w:r>
         <w:t xml:space="preserve">Figure </w:t>
       </w:r>
@@ -28826,14 +28945,14 @@
           <w:t>47</w:t>
         </w:r>
       </w:fldSimple>
-      <w:bookmarkEnd w:id="155"/>
+      <w:bookmarkEnd w:id="156"/>
       <w:r>
         <w:t xml:space="preserve"> QELink </w:t>
       </w:r>
       <w:r>
         <w:t>being configured</w:t>
       </w:r>
-      <w:bookmarkEnd w:id="156"/>
+      <w:bookmarkEnd w:id="157"/>
     </w:p>
     <w:p>
       <w:pPr>
@@ -28899,7 +29018,7 @@
       <w:pPr>
         <w:pStyle w:val="Caption"/>
       </w:pPr>
-      <w:bookmarkStart w:id="157" w:name="_Ref352093753"/>
+      <w:bookmarkStart w:id="158" w:name="_Ref352093753"/>
       <w:r>
         <w:t xml:space="preserve">Figure </w:t>
       </w:r>
@@ -28911,7 +29030,7 @@
           <w:t>48</w:t>
         </w:r>
       </w:fldSimple>
-      <w:bookmarkEnd w:id="157"/>
+      <w:bookmarkEnd w:id="158"/>
       <w:r>
         <w:t xml:space="preserve"> QELink in use</w:t>
       </w:r>
@@ -28933,22 +29052,22 @@
       <w:pPr>
         <w:pStyle w:val="Heading1"/>
       </w:pPr>
-      <w:bookmarkStart w:id="158" w:name="_Toc361735380"/>
+      <w:bookmarkStart w:id="159" w:name="_Toc362342055"/>
       <w:r>
         <w:lastRenderedPageBreak/>
         <w:t>Appendix A</w:t>
       </w:r>
-      <w:bookmarkEnd w:id="158"/>
+      <w:bookmarkEnd w:id="159"/>
     </w:p>
     <w:p>
       <w:pPr>
         <w:pStyle w:val="Heading2"/>
       </w:pPr>
-      <w:bookmarkStart w:id="159" w:name="_Toc361735381"/>
+      <w:bookmarkStart w:id="160" w:name="_Toc362342056"/>
       <w:r>
         <w:t>GNU Free Documentation Licence</w:t>
       </w:r>
-      <w:bookmarkEnd w:id="159"/>
+      <w:bookmarkEnd w:id="160"/>
     </w:p>
     <w:p>
       <w:pPr>
@@ -34802,7 +34921,7 @@
 
 <file path=word/endnotes.xml><?xml version="1.0" encoding="utf-8"?>
 <w:endnotes xmlns:ve="http://schemas.openxmlformats.org/markup-compatibility/2006" xmlns:o="urn:schemas-microsoft-com:office:office" xmlns:r="http://schemas.openxmlformats.org/officeDocument/2006/relationships" xmlns:m="http://schemas.openxmlformats.org/officeDocument/2006/math" xmlns:v="urn:schemas-microsoft-com:vml" xmlns:wp="http://schemas.openxmlformats.org/drawingml/2006/wordprocessingDrawing" xmlns:w10="urn:schemas-microsoft-com:office:word" xmlns:w="http://schemas.openxmlformats.org/wordprocessingml/2006/main" xmlns:wne="http://schemas.microsoft.com/office/word/2006/wordml">
-  <w:endnote w:type="separator" w:id="-1">
+  <w:endnote w:type="separator" w:id="0">
     <w:p>
       <w:pPr>
         <w:spacing w:after="0" w:line="240" w:lineRule="auto"/>
@@ -34812,7 +34931,7 @@
       </w:r>
     </w:p>
   </w:endnote>
-  <w:endnote w:type="continuationSeparator" w:id="0">
+  <w:endnote w:type="continuationSeparator" w:id="1">
     <w:p>
       <w:pPr>
         <w:spacing w:after="0" w:line="240" w:lineRule="auto"/>
@@ -34991,7 +35110,7 @@
               <w:color w:val="747476"/>
               <w:sz w:val="18"/>
             </w:rPr>
-            <w:t>48</w:t>
+            <w:t>1</w:t>
           </w:r>
           <w:r>
             <w:rPr>
@@ -35062,7 +35181,7 @@
 
 <file path=word/footnotes.xml><?xml version="1.0" encoding="utf-8"?>
 <w:footnotes xmlns:ve="http://schemas.openxmlformats.org/markup-compatibility/2006" xmlns:o="urn:schemas-microsoft-com:office:office" xmlns:r="http://schemas.openxmlformats.org/officeDocument/2006/relationships" xmlns:m="http://schemas.openxmlformats.org/officeDocument/2006/math" xmlns:v="urn:schemas-microsoft-com:vml" xmlns:wp="http://schemas.openxmlformats.org/drawingml/2006/wordprocessingDrawing" xmlns:w10="urn:schemas-microsoft-com:office:word" xmlns:w="http://schemas.openxmlformats.org/wordprocessingml/2006/main" xmlns:wne="http://schemas.microsoft.com/office/word/2006/wordml">
-  <w:footnote w:type="separator" w:id="-1">
+  <w:footnote w:type="separator" w:id="0">
     <w:p>
       <w:pPr>
         <w:spacing w:after="0" w:line="240" w:lineRule="auto"/>
@@ -35072,7 +35191,7 @@
       </w:r>
     </w:p>
   </w:footnote>
-  <w:footnote w:type="continuationSeparator" w:id="0">
+  <w:footnote w:type="continuationSeparator" w:id="1">
     <w:p>
       <w:pPr>
         <w:spacing w:after="0" w:line="240" w:lineRule="auto"/>

</xml_diff>